<commit_message>
Updating EA Word doc.
</commit_message>
<xml_diff>
--- a/Word/SIGCHIExtendedAbstractsFormat.docx
+++ b/Word/SIGCHIExtendedAbstractsFormat.docx
@@ -89,7 +89,6 @@
       <w:pPr>
         <w:spacing w:line="180" w:lineRule="atLeast"/>
       </w:pPr>
-      <w:bookmarkStart w:id="8" w:name="_GoBack"/>
     </w:p>
     <w:p>
       <w:pPr>
@@ -104,7 +103,6 @@
         </w:sectPr>
       </w:pPr>
     </w:p>
-    <w:bookmarkEnd w:id="8"/>
     <w:p>
       <w:pPr>
         <w:framePr w:w="5226" w:h="2435" w:hRule="exact" w:wrap="around" w:vAnchor="page" w:hAnchor="page" w:x="3854" w:y="8548" w:anchorLock="1"/>
@@ -1139,6 +1137,32 @@
     </w:p>
     <w:p>
       <w:r>
+        <w:t>UPDATED—</w:t>
+      </w:r>
+      <w:r>
+        <w:fldChar w:fldCharType="begin"/>
+      </w:r>
+      <w:r>
+        <w:instrText xml:space="preserve"> TIME \@ "d MMMM yyyy" </w:instrText>
+      </w:r>
+      <w:r>
+        <w:fldChar w:fldCharType="separate"/>
+      </w:r>
+      <w:r>
+        <w:rPr>
+          <w:noProof/>
+        </w:rPr>
+        <w:t>13 February 2015</w:t>
+      </w:r>
+      <w:r>
+        <w:fldChar w:fldCharType="end"/>
+      </w:r>
+      <w:bookmarkStart w:id="8" w:name="_GoBack"/>
+      <w:bookmarkEnd w:id="8"/>
+      <w:r>
+        <w:t xml:space="preserve">.  </w:t>
+      </w:r>
+      <w:r>
         <w:t>This sample paper describes the formatting requirements for SIGCHI Extended Abstract Format, and this sample file offers recommendations on writing for the worldwide SIGCHI readership. Please review this document even if you have submitted to SIGCHI conferences before, as some format details have changed relative to previous years. Abstracts should be about 150 words and are required.</w:t>
       </w:r>
     </w:p>
@@ -2815,27 +2839,14 @@
                             <w:r>
                               <w:t xml:space="preserve">Figure </w:t>
                             </w:r>
-                            <w:r>
-                              <w:fldChar w:fldCharType="begin"/>
-                            </w:r>
-                            <w:r>
-                              <w:instrText xml:space="preserve"> SEQ Figure \* ARABIC </w:instrText>
-                            </w:r>
-                            <w:r>
-                              <w:fldChar w:fldCharType="separate"/>
-                            </w:r>
-                            <w:r>
-                              <w:rPr>
-                                <w:noProof/>
-                              </w:rPr>
-                              <w:t>2</w:t>
-                            </w:r>
-                            <w:r>
-                              <w:rPr>
-                                <w:noProof/>
-                              </w:rPr>
-                              <w:fldChar w:fldCharType="end"/>
-                            </w:r>
+                            <w:fldSimple w:instr=" SEQ Figure \* ARABIC ">
+                              <w:r>
+                                <w:rPr>
+                                  <w:noProof/>
+                                </w:rPr>
+                                <w:t>2</w:t>
+                              </w:r>
+                            </w:fldSimple>
                             <w:r>
                               <w:t xml:space="preserve">: In this image, the cats are </w:t>
                             </w:r>
@@ -2914,7 +2925,7 @@
                                     <pic:cNvPicPr/>
                                   </pic:nvPicPr>
                                   <pic:blipFill>
-                                    <a:blip r:embed="rId15">
+                                    <a:blip r:embed="rId14">
                                       <a:extLst>
                                         <a:ext uri="{28A0092B-C50C-407E-A947-70E740481C1C}">
                                           <a14:useLocalDpi xmlns:a14="http://schemas.microsoft.com/office/drawing/2010/main" val="0"/>
@@ -2948,27 +2959,14 @@
                       <w:r>
                         <w:t xml:space="preserve">Figure </w:t>
                       </w:r>
-                      <w:r>
-                        <w:fldChar w:fldCharType="begin"/>
-                      </w:r>
-                      <w:r>
-                        <w:instrText xml:space="preserve"> SEQ Figure \* ARABIC </w:instrText>
-                      </w:r>
-                      <w:r>
-                        <w:fldChar w:fldCharType="separate"/>
-                      </w:r>
-                      <w:r>
-                        <w:rPr>
-                          <w:noProof/>
-                        </w:rPr>
-                        <w:t>2</w:t>
-                      </w:r>
-                      <w:r>
-                        <w:rPr>
-                          <w:noProof/>
-                        </w:rPr>
-                        <w:fldChar w:fldCharType="end"/>
-                      </w:r>
+                      <w:fldSimple w:instr=" SEQ Figure \* ARABIC ">
+                        <w:r>
+                          <w:rPr>
+                            <w:noProof/>
+                          </w:rPr>
+                          <w:t>2</w:t>
+                        </w:r>
+                      </w:fldSimple>
                       <w:r>
                         <w:t xml:space="preserve">: In this image, the cats are </w:t>
                       </w:r>
@@ -3389,7 +3387,7 @@
                     <pic:cNvPicPr/>
                   </pic:nvPicPr>
                   <pic:blipFill>
-                    <a:blip r:embed="rId16">
+                    <a:blip r:embed="rId15">
                       <a:extLst>
                         <a:ext uri="{28A0092B-C50C-407E-A947-70E740481C1C}">
                           <a14:useLocalDpi xmlns:a14="http://schemas.microsoft.com/office/drawing/2010/main" val="0"/>
@@ -3433,27 +3431,14 @@
       <w:r>
         <w:t xml:space="preserve">Figure </w:t>
       </w:r>
-      <w:r>
-        <w:fldChar w:fldCharType="begin"/>
-      </w:r>
-      <w:r>
-        <w:instrText xml:space="preserve"> SEQ Figure \* ARABIC </w:instrText>
-      </w:r>
-      <w:r>
-        <w:fldChar w:fldCharType="separate"/>
-      </w:r>
-      <w:r>
-        <w:rPr>
-          <w:noProof/>
-        </w:rPr>
-        <w:t>3</w:t>
-      </w:r>
-      <w:r>
-        <w:rPr>
-          <w:noProof/>
-        </w:rPr>
-        <w:fldChar w:fldCharType="end"/>
-      </w:r>
+      <w:fldSimple w:instr=" SEQ Figure \* ARABIC ">
+        <w:r>
+          <w:rPr>
+            <w:noProof/>
+          </w:rPr>
+          <w:t>3</w:t>
+        </w:r>
+      </w:fldSimple>
       <w:r>
         <w:t>:</w:t>
       </w:r>
@@ -3511,7 +3496,7 @@
           <w:color w:val="000000"/>
         </w:rPr>
         <w:sectPr>
-          <w:headerReference w:type="default" r:id="rId17"/>
+          <w:headerReference w:type="default" r:id="rId16"/>
           <w:type w:val="continuous"/>
           <w:pgSz w:w="15840" w:h="12240" w:orient="landscape" w:code="1"/>
           <w:pgMar w:top="2330" w:right="4680" w:bottom="1170" w:left="3960" w:header="994" w:footer="720" w:gutter="0"/>
@@ -4096,27 +4081,14 @@
                             <w:r>
                               <w:t xml:space="preserve">Table </w:t>
                             </w:r>
-                            <w:r>
-                              <w:fldChar w:fldCharType="begin"/>
-                            </w:r>
-                            <w:r>
-                              <w:instrText xml:space="preserve"> SEQ Table \* ARABIC </w:instrText>
-                            </w:r>
-                            <w:r>
-                              <w:fldChar w:fldCharType="separate"/>
-                            </w:r>
-                            <w:r>
-                              <w:rPr>
-                                <w:noProof/>
-                              </w:rPr>
-                              <w:t>2</w:t>
-                            </w:r>
-                            <w:r>
-                              <w:rPr>
-                                <w:noProof/>
-                              </w:rPr>
-                              <w:fldChar w:fldCharType="end"/>
-                            </w:r>
+                            <w:fldSimple w:instr=" SEQ Table \* ARABIC ">
+                              <w:r>
+                                <w:rPr>
+                                  <w:noProof/>
+                                </w:rPr>
+                                <w:t>2</w:t>
+                              </w:r>
+                            </w:fldSimple>
                             <w:r>
                               <w:t>: A narrow table in the margin</w:t>
                             </w:r>
@@ -4649,27 +4621,14 @@
                       <w:r>
                         <w:t xml:space="preserve">Table </w:t>
                       </w:r>
-                      <w:r>
-                        <w:fldChar w:fldCharType="begin"/>
-                      </w:r>
-                      <w:r>
-                        <w:instrText xml:space="preserve"> SEQ Table \* ARABIC </w:instrText>
-                      </w:r>
-                      <w:r>
-                        <w:fldChar w:fldCharType="separate"/>
-                      </w:r>
-                      <w:r>
-                        <w:rPr>
-                          <w:noProof/>
-                        </w:rPr>
-                        <w:t>2</w:t>
-                      </w:r>
-                      <w:r>
-                        <w:rPr>
-                          <w:noProof/>
-                        </w:rPr>
-                        <w:fldChar w:fldCharType="end"/>
-                      </w:r>
+                      <w:fldSimple w:instr=" SEQ Table \* ARABIC ">
+                        <w:r>
+                          <w:rPr>
+                            <w:noProof/>
+                          </w:rPr>
+                          <w:t>2</w:t>
+                        </w:r>
+                      </w:fldSimple>
                       <w:r>
                         <w:t>: A narrow table in the margin</w:t>
                       </w:r>
@@ -5428,7 +5387,7 @@
       <w:pPr>
         <w:spacing w:after="40"/>
       </w:pPr>
-      <w:hyperlink r:id="rId18" w:history="1">
+      <w:hyperlink r:id="rId17" w:history="1">
         <w:r>
           <w:rPr>
             <w:rStyle w:val="Hyperlink"/>
@@ -5838,7 +5797,7 @@
       </w:pPr>
     </w:p>
     <w:sectPr>
-      <w:headerReference w:type="default" r:id="rId19"/>
+      <w:headerReference w:type="default" r:id="rId18"/>
       <w:type w:val="continuous"/>
       <w:pgSz w:w="15840" w:h="12240" w:orient="landscape" w:code="1"/>
       <w:pgMar w:top="2330" w:right="1530" w:bottom="1170" w:left="3960" w:header="994" w:footer="720" w:gutter="0"/>
@@ -9073,7 +9032,7 @@
 </file>
 
 <file path=customXml/itemProps1.xml><?xml version="1.0" encoding="utf-8"?>
-<ds:datastoreItem xmlns:ds="http://schemas.openxmlformats.org/officeDocument/2006/customXml" ds:itemID="{147E8E7E-9926-BB44-AEBA-D4F09C4E1AE7}">
+<ds:datastoreItem xmlns:ds="http://schemas.openxmlformats.org/officeDocument/2006/customXml" ds:itemID="{EEB706AC-A2DE-1D42-9432-F37487424FD1}">
   <ds:schemaRefs>
     <ds:schemaRef ds:uri="http://schemas.openxmlformats.org/officeDocument/2006/bibliography"/>
   </ds:schemaRefs>

</xml_diff>

<commit_message>
Fixing Attribution of F2 in ea formats. Closes #34.
</commit_message>
<xml_diff>
--- a/Word/SIGCHIExtendedAbstractsFormat.docx
+++ b/Word/SIGCHIExtendedAbstractsFormat.docx
@@ -399,13 +399,8 @@
                             <w:pPr>
                               <w:pStyle w:val="authorAddress"/>
                             </w:pPr>
-                            <w:proofErr w:type="spellStart"/>
                             <w:r>
-                              <w:t>Authortown</w:t>
-                            </w:r>
-                            <w:proofErr w:type="spellEnd"/>
-                            <w:r>
-                              <w:t>, CA 94022, USA</w:t>
+                              <w:t>Authortown, CA 94022, USA</w:t>
                             </w:r>
                           </w:p>
                           <w:p>
@@ -450,13 +445,8 @@
                             <w:pPr>
                               <w:pStyle w:val="authorAddress"/>
                             </w:pPr>
-                            <w:proofErr w:type="spellStart"/>
                             <w:r>
-                              <w:t>Awdur</w:t>
-                            </w:r>
-                            <w:proofErr w:type="spellEnd"/>
-                            <w:r>
-                              <w:t xml:space="preserve"> SA22 8PP, UK author2@author.ac.uk</w:t>
+                              <w:t>Awdur SA22 8PP, UK author2@author.ac.uk</w:t>
                             </w:r>
                           </w:p>
                           <w:p>
@@ -485,13 +475,8 @@
                             <w:pPr>
                               <w:pStyle w:val="authorAddress"/>
                             </w:pPr>
-                            <w:proofErr w:type="spellStart"/>
                             <w:r>
-                              <w:t>Lēkhaka</w:t>
-                            </w:r>
-                            <w:proofErr w:type="spellEnd"/>
-                            <w:r>
-                              <w:t xml:space="preserve"> </w:t>
+                              <w:t xml:space="preserve">Lēkhaka </w:t>
                             </w:r>
                             <w:r>
                               <w:t>Interaction Labs</w:t>
@@ -512,11 +497,9 @@
                             <w:pPr>
                               <w:pStyle w:val="authorAddress"/>
                             </w:pPr>
-                            <w:proofErr w:type="gramStart"/>
                             <w:r>
                               <w:t>author3@anotherco.com</w:t>
                             </w:r>
-                            <w:proofErr w:type="gramEnd"/>
                             <w:r>
                               <w:br/>
                               <w:t>author4@hci.anotherco.com</w:t>
@@ -785,26 +768,16 @@
                             <w:pPr>
                               <w:pStyle w:val="authorAddress"/>
                             </w:pPr>
-                            <w:proofErr w:type="spellStart"/>
                             <w:r>
-                              <w:t>YetAnotherCo</w:t>
-                            </w:r>
-                            <w:proofErr w:type="spellEnd"/>
-                            <w:r>
-                              <w:t>, Inc.</w:t>
+                              <w:t>YetAnotherCo, Inc.</w:t>
                             </w:r>
                           </w:p>
                           <w:p>
                             <w:pPr>
                               <w:pStyle w:val="authorAddress"/>
                             </w:pPr>
-                            <w:proofErr w:type="spellStart"/>
                             <w:r>
-                              <w:t>Authorton</w:t>
-                            </w:r>
-                            <w:proofErr w:type="spellEnd"/>
-                            <w:r>
-                              <w:t>, BC V6M 22P Canada</w:t>
+                              <w:t>Authorton, BC V6M 22P Canada</w:t>
                             </w:r>
                           </w:p>
                           <w:p>
@@ -832,25 +805,15 @@
                             <w:pPr>
                               <w:pStyle w:val="authorAddress"/>
                             </w:pPr>
-                            <w:proofErr w:type="spellStart"/>
                             <w:r>
-                              <w:t>Universite</w:t>
-                            </w:r>
-                            <w:proofErr w:type="spellEnd"/>
-                            <w:r>
-                              <w:t xml:space="preserve">́ de </w:t>
+                              <w:t xml:space="preserve">Université de </w:t>
                             </w:r>
                             <w:r>
                               <w:t>Auteur</w:t>
                             </w:r>
                             <w:r>
-                              <w:t>-</w:t>
+                              <w:t>-Sud</w:t>
                             </w:r>
-                            <w:proofErr w:type="spellStart"/>
-                            <w:r>
-                              <w:t>Sud</w:t>
-                            </w:r>
-                            <w:proofErr w:type="spellEnd"/>
                           </w:p>
                           <w:p>
                             <w:pPr>
@@ -888,15 +851,7 @@
                               <w:pStyle w:val="authorAddress"/>
                             </w:pPr>
                             <w:r>
-                              <w:t xml:space="preserve">Department of </w:t>
-                            </w:r>
-                            <w:proofErr w:type="spellStart"/>
-                            <w:r>
-                              <w:t>Skrywer</w:t>
-                            </w:r>
-                            <w:proofErr w:type="spellEnd"/>
-                            <w:r>
-                              <w:t>,</w:t>
+                              <w:t>Department of Skrywer,</w:t>
                             </w:r>
                           </w:p>
                           <w:p>
@@ -904,15 +859,7 @@
                               <w:pStyle w:val="authorAddress"/>
                             </w:pPr>
                             <w:r>
-                              <w:t xml:space="preserve">University of </w:t>
-                            </w:r>
-                            <w:proofErr w:type="spellStart"/>
-                            <w:r>
-                              <w:t>Umbhali</w:t>
-                            </w:r>
-                            <w:proofErr w:type="spellEnd"/>
-                            <w:r>
-                              <w:t>,</w:t>
+                              <w:t>University of Umbhali,</w:t>
                             </w:r>
                           </w:p>
                           <w:p>
@@ -1420,15 +1367,7 @@
                               <w:t xml:space="preserve"> </w:t>
                             </w:r>
                             <w:r>
-                              <w:t>A 0</w:t>
-                            </w:r>
-                            <w:proofErr w:type="gramStart"/>
-                            <w:r>
-                              <w:t>.75 inch</w:t>
-                            </w:r>
-                            <w:proofErr w:type="gramEnd"/>
-                            <w:r>
-                              <w:t xml:space="preserve"> rule is beneficial to break this apart from the body text. The text in this text box should remain the same size as the Body Text: 8.5 Verdana or Arial (with use of </w:t>
+                              <w:t xml:space="preserve">A 0.75 inch rule is beneficial to break this apart from the body text. The text in this text box should remain the same size as the Body Text: 8.5 Verdana or Arial (with use of </w:t>
                             </w:r>
                             <w:r>
                               <w:rPr>
@@ -2016,11 +1955,9 @@
         </w:rPr>
         <w:t xml:space="preserve">. </w:t>
       </w:r>
-      <w:proofErr w:type="gramStart"/>
       <w:r>
         <w:t>(Ramon, 39M).</w:t>
       </w:r>
-      <w:proofErr w:type="gramEnd"/>
       <w:r>
         <w:rPr>
           <w:i/>
@@ -2482,11 +2419,9 @@
             <w:pPr>
               <w:pStyle w:val="Table-SIGCHI"/>
             </w:pPr>
-            <w:proofErr w:type="spellStart"/>
             <w:r>
               <w:t>Nass</w:t>
             </w:r>
-            <w:proofErr w:type="spellEnd"/>
           </w:p>
         </w:tc>
         <w:tc>
@@ -2542,11 +2477,9 @@
             <w:pPr>
               <w:pStyle w:val="Table-SIGCHI"/>
             </w:pPr>
-            <w:proofErr w:type="spellStart"/>
             <w:r>
               <w:t>Borriello</w:t>
             </w:r>
-            <w:proofErr w:type="spellEnd"/>
           </w:p>
         </w:tc>
         <w:tc>
@@ -2668,37 +2601,19 @@
       <w:pPr>
         <w:pStyle w:val="Caption"/>
       </w:pPr>
-      <w:proofErr w:type="gramStart"/>
       <w:r>
         <w:t xml:space="preserve">Table </w:t>
       </w:r>
-      <w:r>
-        <w:fldChar w:fldCharType="begin"/>
-      </w:r>
-      <w:r>
-        <w:instrText xml:space="preserve"> SEQ Table \* ARABIC </w:instrText>
-      </w:r>
-      <w:r>
-        <w:fldChar w:fldCharType="separate"/>
-      </w:r>
-      <w:r>
-        <w:rPr>
-          <w:noProof/>
-        </w:rPr>
-        <w:t>1</w:t>
-      </w:r>
-      <w:r>
-        <w:rPr>
-          <w:noProof/>
-        </w:rPr>
-        <w:fldChar w:fldCharType="end"/>
-      </w:r>
-      <w:r>
-        <w:t>.</w:t>
-      </w:r>
-      <w:proofErr w:type="gramEnd"/>
-      <w:r>
-        <w:t xml:space="preserve"> Table captions should be below the table. We recommend table lines be 1pt, 75% brightness grey. Minimize use of unnecessary table lines. Avoid spurious degrees of precision. For larger tables, consider banded rows (select table, then click Tables, Banded Rows) to guide the eye. In Word, we recommend using the Table Grid - SIGCHI table format.</w:t>
+      <w:fldSimple w:instr=" SEQ Table \* ARABIC ">
+        <w:r>
+          <w:rPr>
+            <w:noProof/>
+          </w:rPr>
+          <w:t>1</w:t>
+        </w:r>
+      </w:fldSimple>
+      <w:r>
+        <w:t>. Table captions should be below the table. We recommend table lines be 1pt, 75% brightness grey. Minimize use of unnecessary table lines. Avoid spurious degrees of precision. For larger tables, consider banded rows (select table, then click Tables, Banded Rows) to guide the eye. In Word, we recommend using the Table Grid - SIGCHI table format.</w:t>
       </w:r>
     </w:p>
     <w:p>
@@ -2865,35 +2780,40 @@
                             <w:r>
                               <w:t xml:space="preserve">Figure </w:t>
                             </w:r>
-                            <w:fldSimple w:instr=" SEQ Figure \* ARABIC ">
-                              <w:r>
-                                <w:rPr>
-                                  <w:noProof/>
-                                </w:rPr>
-                                <w:t>2</w:t>
-                              </w:r>
-                            </w:fldSimple>
+                            <w:r>
+                              <w:fldChar w:fldCharType="begin"/>
+                            </w:r>
+                            <w:r>
+                              <w:instrText xml:space="preserve"> SEQ Figure \* ARABIC </w:instrText>
+                            </w:r>
+                            <w:r>
+                              <w:fldChar w:fldCharType="separate"/>
+                            </w:r>
+                            <w:r>
+                              <w:rPr>
+                                <w:noProof/>
+                              </w:rPr>
+                              <w:t>2</w:t>
+                            </w:r>
+                            <w:r>
+                              <w:rPr>
+                                <w:noProof/>
+                              </w:rPr>
+                              <w:fldChar w:fldCharType="end"/>
+                            </w:r>
                             <w:r>
                               <w:t xml:space="preserve"> </w:t>
                             </w:r>
                             <w:r>
-                              <w:t xml:space="preserve">In this image, the cats are </w:t>
+                              <w:t>In this image, the cats are tesselated to save space. You, too, can save space by placing images in the sidebar. Images should have captions and be within the boundaries of the text box on Page 2. Photo CC</w:t>
                             </w:r>
-                            <w:proofErr w:type="spellStart"/>
                             <w:r>
-                              <w:t>tesselated</w:t>
+                              <w:t xml:space="preserve">0 </w:t>
                             </w:r>
-                            <w:proofErr w:type="spellEnd"/>
+                            <w:bookmarkStart w:id="8" w:name="_GoBack"/>
+                            <w:bookmarkEnd w:id="8"/>
                             <w:r>
-                              <w:t xml:space="preserve"> to save space. You, too, can save space by placing images in the sidebar. Images should have captions and be within the boundaries of the text box on Page 2. Photo CC-BY </w:t>
-                            </w:r>
-                            <w:proofErr w:type="spellStart"/>
-                            <w:r>
-                              <w:t>jofish</w:t>
-                            </w:r>
-                            <w:proofErr w:type="spellEnd"/>
-                            <w:r>
-                              <w:t xml:space="preserve"> on Flickr. </w:t>
+                              <w:t xml:space="preserve">jofish on Flickr. </w:t>
                             </w:r>
                           </w:p>
                         </w:txbxContent>
@@ -2915,6 +2835,10 @@
           </mc:Choice>
           <mc:Fallback>
             <w:pict>
+              <v:shapetype id="_x0000_t202" coordsize="21600,21600" o:spt="202" path="m0,0l0,21600,21600,21600,21600,0xe">
+                <v:stroke joinstyle="miter"/>
+                <v:path gradientshapeok="t" o:connecttype="rect"/>
+              </v:shapetype>
               <v:shape id="_x0000_s1029" type="#_x0000_t202" style="position:absolute;margin-left:28.9pt;margin-top:117.35pt;width:2in;height:6in;z-index:251678208;visibility:visible;mso-wrap-style:square;mso-width-percent:0;mso-height-percent:0;mso-wrap-distance-left:9pt;mso-wrap-distance-top:0;mso-wrap-distance-right:9pt;mso-wrap-distance-bottom:0;mso-position-horizontal:absolute;mso-position-horizontal-relative:page;mso-position-vertical:absolute;mso-position-vertical-relative:page;mso-width-percent:0;mso-height-percent:0;mso-width-relative:page;mso-height-relative:page;v-text-anchor:top" o:gfxdata="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" o:allowoverlap="f" filled="f" fillcolor="#f8f8f8" stroked="f">
                 <v:textbox>
                   <w:txbxContent>
@@ -2982,7 +2906,7 @@
                                     <pic:cNvPicPr/>
                                   </pic:nvPicPr>
                                   <pic:blipFill>
-                                    <a:blip r:embed="rId15">
+                                    <a:blip r:embed="rId14">
                                       <a:extLst>
                                         <a:ext uri="{28A0092B-C50C-407E-A947-70E740481C1C}">
                                           <a14:useLocalDpi xmlns:a14="http://schemas.microsoft.com/office/drawing/2010/main" val="0"/>
@@ -3016,35 +2940,40 @@
                       <w:r>
                         <w:t xml:space="preserve">Figure </w:t>
                       </w:r>
-                      <w:fldSimple w:instr=" SEQ Figure \* ARABIC ">
-                        <w:r>
-                          <w:rPr>
-                            <w:noProof/>
-                          </w:rPr>
-                          <w:t>2</w:t>
-                        </w:r>
-                      </w:fldSimple>
+                      <w:r>
+                        <w:fldChar w:fldCharType="begin"/>
+                      </w:r>
+                      <w:r>
+                        <w:instrText xml:space="preserve"> SEQ Figure \* ARABIC </w:instrText>
+                      </w:r>
+                      <w:r>
+                        <w:fldChar w:fldCharType="separate"/>
+                      </w:r>
+                      <w:r>
+                        <w:rPr>
+                          <w:noProof/>
+                        </w:rPr>
+                        <w:t>2</w:t>
+                      </w:r>
+                      <w:r>
+                        <w:rPr>
+                          <w:noProof/>
+                        </w:rPr>
+                        <w:fldChar w:fldCharType="end"/>
+                      </w:r>
                       <w:r>
                         <w:t xml:space="preserve"> </w:t>
                       </w:r>
                       <w:r>
-                        <w:t xml:space="preserve">In this image, the cats are </w:t>
-                      </w:r>
-                      <w:proofErr w:type="spellStart"/>
-                      <w:r>
-                        <w:t>tesselated</w:t>
-                      </w:r>
-                      <w:proofErr w:type="spellEnd"/>
-                      <w:r>
-                        <w:t xml:space="preserve"> to save space. You, too, can save space by placing images in the sidebar. Images should have captions and be within the boundaries of the text box on Page 2. Photo CC-BY </w:t>
-                      </w:r>
-                      <w:proofErr w:type="spellStart"/>
-                      <w:r>
-                        <w:t>jofish</w:t>
-                      </w:r>
-                      <w:proofErr w:type="spellEnd"/>
-                      <w:r>
-                        <w:t xml:space="preserve"> on Flickr. </w:t>
+                        <w:t>In this image, the cats are tesselated to save space. You, too, can save space by placing images in the sidebar. Images should have captions and be within the boundaries of the text box on Page 2. Photo CC</w:t>
+                      </w:r>
+                      <w:r>
+                        <w:t xml:space="preserve">0 </w:t>
+                      </w:r>
+                      <w:bookmarkStart w:id="9" w:name="_GoBack"/>
+                      <w:bookmarkEnd w:id="9"/>
+                      <w:r>
+                        <w:t xml:space="preserve">jofish on Flickr. </w:t>
                       </w:r>
                     </w:p>
                   </w:txbxContent>
@@ -3221,8 +3150,6 @@
         </w:rPr>
         <w:t xml:space="preserve">Use unambiguous forms for culturally localized concepts, such as times, dates, currencies, and numbers (e.g., “1-5- 97” or “5/1/97” may mean 5 January or 1 May, and “seven o’clock” may mean 7:00 am or 19:00). For currencies, indicate </w:t>
       </w:r>
-      <w:bookmarkStart w:id="8" w:name="_GoBack"/>
-      <w:bookmarkEnd w:id="8"/>
       <w:r>
         <w:rPr>
           <w:color w:val="000000"/>
@@ -3321,7 +3248,7 @@
                                           <pic:cNvPicPr/>
                                         </pic:nvPicPr>
                                         <pic:blipFill>
-                                          <a:blip r:embed="rId16">
+                                          <a:blip r:embed="rId15">
                                             <a:extLst>
                                               <a:ext uri="{28A0092B-C50C-407E-A947-70E740481C1C}">
                                                 <a14:useLocalDpi xmlns:a14="http://schemas.microsoft.com/office/drawing/2010/main" val="0"/>
@@ -3353,40 +3280,22 @@
                               <w:pStyle w:val="Caption"/>
                               <w:jc w:val="left"/>
                             </w:pPr>
-                            <w:bookmarkStart w:id="9" w:name="_Ref298511442"/>
-                            <w:bookmarkStart w:id="10" w:name="_Ref298510878"/>
-                            <w:proofErr w:type="gramStart"/>
+                            <w:bookmarkStart w:id="10" w:name="_Ref298511442"/>
+                            <w:bookmarkStart w:id="11" w:name="_Ref298510878"/>
                             <w:r>
                               <w:t xml:space="preserve">Figure </w:t>
                             </w:r>
+                            <w:fldSimple w:instr=" SEQ Figure \* ARABIC ">
+                              <w:r>
+                                <w:rPr>
+                                  <w:noProof/>
+                                </w:rPr>
+                                <w:t>3</w:t>
+                              </w:r>
+                            </w:fldSimple>
+                            <w:bookmarkEnd w:id="10"/>
                             <w:r>
-                              <w:fldChar w:fldCharType="begin"/>
-                            </w:r>
-                            <w:r>
-                              <w:instrText xml:space="preserve"> SEQ Figure \* ARABIC </w:instrText>
-                            </w:r>
-                            <w:r>
-                              <w:fldChar w:fldCharType="separate"/>
-                            </w:r>
-                            <w:r>
-                              <w:rPr>
-                                <w:noProof/>
-                              </w:rPr>
-                              <w:t>3</w:t>
-                            </w:r>
-                            <w:r>
-                              <w:rPr>
-                                <w:noProof/>
-                              </w:rPr>
-                              <w:fldChar w:fldCharType="end"/>
-                            </w:r>
-                            <w:bookmarkEnd w:id="9"/>
-                            <w:r>
-                              <w:t>.</w:t>
-                            </w:r>
-                            <w:proofErr w:type="gramEnd"/>
-                            <w:r>
-                              <w:t xml:space="preserve"> </w:t>
+                              <w:t xml:space="preserve">. </w:t>
                             </w:r>
                             <w:r>
                               <w:t xml:space="preserve">You can make figures as wide as you need, up to a maximum of the full width of both columns. To achieve this, </w:t>
@@ -3400,32 +3309,16 @@
                               </w:rPr>
                               <w:t xml:space="preserve">. </w:t>
                             </w:r>
-                            <w:proofErr w:type="gramStart"/>
                             <w:r>
                               <w:rPr>
                                 <w:color w:val="000000"/>
                               </w:rPr>
-                              <w:t xml:space="preserve">Image CC-BY-ND </w:t>
+                              <w:t>Image CC-BY-ND ayman on Flickr</w:t>
                             </w:r>
-                            <w:proofErr w:type="spellStart"/>
-                            <w:r>
-                              <w:rPr>
-                                <w:color w:val="000000"/>
-                              </w:rPr>
-                              <w:t>ayman</w:t>
-                            </w:r>
-                            <w:proofErr w:type="spellEnd"/>
-                            <w:r>
-                              <w:rPr>
-                                <w:color w:val="000000"/>
-                              </w:rPr>
-                              <w:t xml:space="preserve"> on Flickr</w:t>
-                            </w:r>
-                            <w:bookmarkEnd w:id="10"/>
+                            <w:bookmarkEnd w:id="11"/>
                             <w:r>
                               <w:t>.</w:t>
                             </w:r>
-                            <w:proofErr w:type="gramEnd"/>
                           </w:p>
                         </w:txbxContent>
                       </wps:txbx>
@@ -3972,14 +3865,27 @@
                             <w:r>
                               <w:t xml:space="preserve">Table </w:t>
                             </w:r>
-                            <w:fldSimple w:instr=" SEQ Table \* ARABIC ">
-                              <w:r>
-                                <w:rPr>
-                                  <w:noProof/>
-                                </w:rPr>
-                                <w:t>2</w:t>
-                              </w:r>
-                            </w:fldSimple>
+                            <w:r>
+                              <w:fldChar w:fldCharType="begin"/>
+                            </w:r>
+                            <w:r>
+                              <w:instrText xml:space="preserve"> SEQ Table \* ARABIC </w:instrText>
+                            </w:r>
+                            <w:r>
+                              <w:fldChar w:fldCharType="separate"/>
+                            </w:r>
+                            <w:r>
+                              <w:rPr>
+                                <w:noProof/>
+                              </w:rPr>
+                              <w:t>2</w:t>
+                            </w:r>
+                            <w:r>
+                              <w:rPr>
+                                <w:noProof/>
+                              </w:rPr>
+                              <w:fldChar w:fldCharType="end"/>
+                            </w:r>
                             <w:r>
                               <w:t>: A sample narrow table in the margin. Use Table – SIGCHI formatting for the table and Caption formatting for the caption.</w:t>
                             </w:r>
@@ -4025,10 +3931,6 @@
           </mc:Choice>
           <mc:Fallback>
             <w:pict>
-              <v:shapetype id="_x0000_t202" coordsize="21600,21600" o:spt="202" path="m0,0l0,21600,21600,21600,21600,0xe">
-                <v:stroke joinstyle="miter"/>
-                <v:path gradientshapeok="t" o:connecttype="rect"/>
-              </v:shapetype>
               <v:shape id="Text Box 30" o:spid="_x0000_s1031" type="#_x0000_t202" style="position:absolute;left:0;text-align:left;margin-left:35.05pt;margin-top:117.35pt;width:2in;height:6in;z-index:251680256;visibility:visible;mso-wrap-style:square;mso-width-percent:0;mso-height-percent:0;mso-wrap-distance-left:9pt;mso-wrap-distance-top:0;mso-wrap-distance-right:9pt;mso-wrap-distance-bottom:0;mso-position-horizontal:absolute;mso-position-horizontal-relative:page;mso-position-vertical:absolute;mso-position-vertical-relative:page;mso-width-percent:0;mso-height-percent:0;mso-width-relative:page;mso-height-relative:page;v-text-anchor:top" o:gfxdata="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" o:allowoverlap="f" filled="f" fillcolor="#f8f8f8" stroked="f" strokecolor="gray">
                 <v:textbox>
                   <w:txbxContent>
@@ -4347,14 +4249,27 @@
                       <w:r>
                         <w:t xml:space="preserve">Table </w:t>
                       </w:r>
-                      <w:fldSimple w:instr=" SEQ Table \* ARABIC ">
-                        <w:r>
-                          <w:rPr>
-                            <w:noProof/>
-                          </w:rPr>
-                          <w:t>2</w:t>
-                        </w:r>
-                      </w:fldSimple>
+                      <w:r>
+                        <w:fldChar w:fldCharType="begin"/>
+                      </w:r>
+                      <w:r>
+                        <w:instrText xml:space="preserve"> SEQ Table \* ARABIC </w:instrText>
+                      </w:r>
+                      <w:r>
+                        <w:fldChar w:fldCharType="separate"/>
+                      </w:r>
+                      <w:r>
+                        <w:rPr>
+                          <w:noProof/>
+                        </w:rPr>
+                        <w:t>2</w:t>
+                      </w:r>
+                      <w:r>
+                        <w:rPr>
+                          <w:noProof/>
+                        </w:rPr>
+                        <w:fldChar w:fldCharType="end"/>
+                      </w:r>
                       <w:r>
                         <w:t>: A sample narrow table in the margin. Use Table – SIGCHI formatting for the table and Caption formatting for the caption.</w:t>
                       </w:r>
@@ -4656,105 +4571,7 @@
         <w:rPr>
           <w:color w:val="000000"/>
         </w:rPr>
-        <w:t xml:space="preserve">If possible, use the full (extended) alphabetic character set for names of persons, institutions, and places (e.g., </w:t>
-      </w:r>
-      <w:proofErr w:type="spellStart"/>
-      <w:r>
-        <w:rPr>
-          <w:color w:val="000000"/>
-        </w:rPr>
-        <w:t>Grønbæk</w:t>
-      </w:r>
-      <w:proofErr w:type="spellEnd"/>
-      <w:r>
-        <w:rPr>
-          <w:color w:val="000000"/>
-        </w:rPr>
-        <w:t xml:space="preserve">, </w:t>
-      </w:r>
-      <w:proofErr w:type="spellStart"/>
-      <w:r>
-        <w:rPr>
-          <w:color w:val="000000"/>
-        </w:rPr>
-        <w:t>Lafreniére</w:t>
-      </w:r>
-      <w:proofErr w:type="spellEnd"/>
-      <w:r>
-        <w:rPr>
-          <w:color w:val="000000"/>
-        </w:rPr>
-        <w:t xml:space="preserve">, Sánchez, </w:t>
-      </w:r>
-      <w:proofErr w:type="spellStart"/>
-      <w:r>
-        <w:rPr>
-          <w:color w:val="000000"/>
-        </w:rPr>
-        <w:t>Nguyễn</w:t>
-      </w:r>
-      <w:proofErr w:type="spellEnd"/>
-      <w:r>
-        <w:rPr>
-          <w:color w:val="000000"/>
-        </w:rPr>
-        <w:t xml:space="preserve">, </w:t>
-      </w:r>
-      <w:proofErr w:type="spellStart"/>
-      <w:r>
-        <w:rPr>
-          <w:color w:val="000000"/>
-        </w:rPr>
-        <w:t>Universität</w:t>
-      </w:r>
-      <w:proofErr w:type="spellEnd"/>
-      <w:r>
-        <w:rPr>
-          <w:color w:val="000000"/>
-        </w:rPr>
-        <w:t xml:space="preserve">, </w:t>
-      </w:r>
-      <w:proofErr w:type="spellStart"/>
-      <w:r>
-        <w:rPr>
-          <w:color w:val="000000"/>
-        </w:rPr>
-        <w:t>Weißenbach</w:t>
-      </w:r>
-      <w:proofErr w:type="spellEnd"/>
-      <w:r>
-        <w:rPr>
-          <w:color w:val="000000"/>
-        </w:rPr>
-        <w:t xml:space="preserve">, </w:t>
-      </w:r>
-      <w:proofErr w:type="spellStart"/>
-      <w:r>
-        <w:rPr>
-          <w:color w:val="000000"/>
-        </w:rPr>
-        <w:t>Züllighoven</w:t>
-      </w:r>
-      <w:proofErr w:type="spellEnd"/>
-      <w:r>
-        <w:rPr>
-          <w:color w:val="000000"/>
-        </w:rPr>
-        <w:t xml:space="preserve">, </w:t>
-      </w:r>
-      <w:proofErr w:type="spellStart"/>
-      <w:r>
-        <w:rPr>
-          <w:color w:val="000000"/>
-        </w:rPr>
-        <w:t>Århus</w:t>
-      </w:r>
-      <w:proofErr w:type="spellEnd"/>
-      <w:r>
-        <w:rPr>
-          <w:color w:val="000000"/>
-        </w:rPr>
-        <w:t>, etc.). These characters are already included in most versions and variants of Times, Helvetica, and Arial fonts.</w:t>
+        <w:t>If possible, use the full (extended) alphabetic character set for names of persons, institutions, and places (e.g., Grønbæk, Lafreniére, Sánchez, Nguyễn, Universität, Weißenbach, Züllighoven, Århus, etc.). These characters are already included in most versions and variants of Times, Helvetica, and Arial fonts.</w:t>
       </w:r>
     </w:p>
     <w:p>
@@ -5204,15 +5021,7 @@
         <w:spacing w:after="40"/>
       </w:pPr>
       <w:r>
-        <w:t>Your references should be published materials accessible to the public. Internal technical reports may be cited only if they are easily accessible and may be obtained by any reader for a nominal fee. Proprietary information may not be cited. Private communications should be acknowledged in the main text, not referenced (e.g., [</w:t>
-      </w:r>
-      <w:proofErr w:type="spellStart"/>
-      <w:r>
-        <w:t>Golovchinsky</w:t>
-      </w:r>
-      <w:proofErr w:type="spellEnd"/>
-      <w:r>
-        <w:t xml:space="preserve">, personal communication]). References </w:t>
+        <w:t xml:space="preserve">Your references should be published materials accessible to the public. Internal technical reports may be cited only if they are easily accessible and may be obtained by any reader for a nominal fee. Proprietary information may not be cited. Private communications should be acknowledged in the main text, not referenced (e.g., [Golovchinsky, personal communication]). References </w:t>
       </w:r>
       <w:r>
         <w:rPr>
@@ -5596,24 +5405,16 @@
           <w:b/>
         </w:rPr>
       </w:pPr>
-      <w:bookmarkStart w:id="11" w:name="_Ref279752164"/>
-      <w:bookmarkStart w:id="12" w:name="_Ref279752146"/>
-      <w:bookmarkStart w:id="13" w:name="_Ref10968375"/>
+      <w:bookmarkStart w:id="12" w:name="_Ref279752164"/>
+      <w:bookmarkStart w:id="13" w:name="_Ref279752146"/>
+      <w:bookmarkStart w:id="14" w:name="_Ref10968375"/>
       <w:r>
         <w:t xml:space="preserve">@_CHINOSAUR. 2014. VENUE IS TOO COLD. #BINGO #CHI2016. </w:t>
       </w:r>
-      <w:bookmarkStart w:id="14" w:name="_Ref279753835"/>
-      <w:bookmarkEnd w:id="11"/>
-      <w:r>
-        <w:t xml:space="preserve">Tweet. (1 </w:t>
-      </w:r>
-      <w:proofErr w:type="gramStart"/>
-      <w:r>
-        <w:t>May,</w:t>
-      </w:r>
-      <w:proofErr w:type="gramEnd"/>
-      <w:r>
-        <w:t xml:space="preserve"> 2014). Retrieved February 2, 2014 from https://twitter.com/_CHINOSAUR/status/461864317415989248</w:t>
+      <w:bookmarkStart w:id="15" w:name="_Ref279753835"/>
+      <w:bookmarkEnd w:id="12"/>
+      <w:r>
+        <w:t>Tweet. (1 May, 2014). Retrieved February 2, 2014 from https://twitter.com/_CHINOSAUR/status/461864317415989248</w:t>
       </w:r>
     </w:p>
     <w:p>
@@ -5623,8 +5424,8 @@
       <w:r>
         <w:t>ACM. How to Classify Works Using ACM’s Computing Classification System. 2014.  Retrieved August 22, 2014 from http://www.acm.org/class/how_to_use.html.</w:t>
       </w:r>
-      <w:bookmarkEnd w:id="12"/>
-      <w:bookmarkEnd w:id="14"/>
+      <w:bookmarkEnd w:id="13"/>
+      <w:bookmarkEnd w:id="15"/>
       <w:r>
         <w:t xml:space="preserve"> </w:t>
       </w:r>
@@ -5633,206 +5434,98 @@
       <w:pPr>
         <w:pStyle w:val="References"/>
       </w:pPr>
-      <w:bookmarkStart w:id="15" w:name="_Ref279752133"/>
-      <w:bookmarkStart w:id="16" w:name="_Ref279752517"/>
+      <w:bookmarkStart w:id="16" w:name="_Ref279752133"/>
+      <w:bookmarkStart w:id="17" w:name="_Ref279752517"/>
       <w:r>
         <w:t xml:space="preserve">Ronald E. Anderson. 1992. Social impacts of computing: Codes of professional ethics. </w:t>
       </w:r>
-      <w:proofErr w:type="spellStart"/>
       <w:r>
         <w:rPr>
           <w:i/>
         </w:rPr>
-        <w:t>Soc</w:t>
-      </w:r>
-      <w:proofErr w:type="spellEnd"/>
-      <w:r>
-        <w:rPr>
-          <w:i/>
-        </w:rPr>
+        <w:t>Soc Sci Comput Rev</w:t>
+      </w:r>
+      <w:r>
+        <w:t xml:space="preserve"> 10, 2: 453-469.</w:t>
+      </w:r>
+      <w:bookmarkEnd w:id="16"/>
+      <w:r>
         <w:t xml:space="preserve"> </w:t>
       </w:r>
-      <w:proofErr w:type="spellStart"/>
-      <w:r>
-        <w:rPr>
-          <w:i/>
-        </w:rPr>
-        <w:t>Sci</w:t>
-      </w:r>
-      <w:proofErr w:type="spellEnd"/>
-      <w:r>
-        <w:rPr>
-          <w:i/>
-        </w:rPr>
+    </w:p>
+    <w:p>
+      <w:pPr>
+        <w:pStyle w:val="References"/>
+      </w:pPr>
+      <w:bookmarkStart w:id="18" w:name="_Ref279753826"/>
+      <w:r>
+        <w:t>Anna Cavender, Shari Trewin, Vicki Hanson. 2014. Accessible Writing Guide. Retrieved August 22, 2014 from http://www.sigaccess.org/welcome-to-sigaccess/resources/accessible-writing-guide/</w:t>
+      </w:r>
+      <w:bookmarkEnd w:id="17"/>
+      <w:bookmarkEnd w:id="18"/>
+      <w:r>
         <w:t xml:space="preserve"> </w:t>
       </w:r>
-      <w:proofErr w:type="spellStart"/>
-      <w:r>
-        <w:rPr>
-          <w:i/>
-        </w:rPr>
-        <w:t>Comput</w:t>
-      </w:r>
-      <w:proofErr w:type="spellEnd"/>
-      <w:r>
-        <w:rPr>
-          <w:i/>
-        </w:rPr>
-        <w:t xml:space="preserve"> Rev</w:t>
-      </w:r>
-      <w:r>
-        <w:t xml:space="preserve"> 10, 2: 453-469.</w:t>
-      </w:r>
-      <w:bookmarkEnd w:id="15"/>
-      <w:r>
-        <w:t xml:space="preserve"> </w:t>
-      </w:r>
     </w:p>
     <w:p>
       <w:pPr>
         <w:pStyle w:val="References"/>
       </w:pPr>
-      <w:bookmarkStart w:id="17" w:name="_Ref279753826"/>
-      <w:r>
-        <w:t xml:space="preserve">Anna </w:t>
-      </w:r>
-      <w:proofErr w:type="spellStart"/>
-      <w:r>
-        <w:t>Cavender</w:t>
-      </w:r>
-      <w:proofErr w:type="spellEnd"/>
-      <w:r>
-        <w:t xml:space="preserve">, Shari </w:t>
-      </w:r>
-      <w:proofErr w:type="spellStart"/>
-      <w:r>
-        <w:t>Trewin</w:t>
-      </w:r>
-      <w:proofErr w:type="spellEnd"/>
-      <w:r>
-        <w:t>, Vicki Hanson. 2014. Accessible Writing Guide. Retrieved August 22, 2014 from http://www.sigaccess.org/welcome-to-sigaccess/resources/accessible-writing-guide/</w:t>
-      </w:r>
-      <w:bookmarkEnd w:id="16"/>
-      <w:bookmarkEnd w:id="17"/>
-      <w:r>
-        <w:t xml:space="preserve"> </w:t>
-      </w:r>
+      <w:bookmarkStart w:id="19" w:name="_Ref279752259"/>
+      <w:bookmarkStart w:id="20" w:name="_Ref279753241"/>
+      <w:bookmarkStart w:id="21" w:name="_Ref279752204"/>
+      <w:r>
+        <w:t>Morton L. Heilig. 1962</w:t>
+      </w:r>
+      <w:r>
+        <w:t>. Sensorama S</w:t>
+      </w:r>
+      <w:r>
+        <w:t>imulator, U.S</w:t>
+      </w:r>
+      <w:r>
+        <w:t>. Patent 3,050,870, Filed January 10, 1961</w:t>
+      </w:r>
+      <w:r>
+        <w:t>, issued August 28, 1962.</w:t>
+      </w:r>
+      <w:bookmarkEnd w:id="19"/>
     </w:p>
     <w:p>
       <w:pPr>
         <w:pStyle w:val="References"/>
       </w:pPr>
-      <w:bookmarkStart w:id="18" w:name="_Ref279752259"/>
-      <w:bookmarkStart w:id="19" w:name="_Ref279753241"/>
-      <w:bookmarkStart w:id="20" w:name="_Ref279752204"/>
-      <w:r>
-        <w:t xml:space="preserve">Morton L. </w:t>
-      </w:r>
-      <w:proofErr w:type="spellStart"/>
-      <w:r>
-        <w:t>Heilig</w:t>
-      </w:r>
-      <w:proofErr w:type="spellEnd"/>
-      <w:r>
-        <w:t>. 1962</w:t>
-      </w:r>
-      <w:r>
-        <w:t xml:space="preserve">. </w:t>
-      </w:r>
-      <w:proofErr w:type="spellStart"/>
-      <w:r>
-        <w:t>Sensorama</w:t>
-      </w:r>
-      <w:proofErr w:type="spellEnd"/>
-      <w:r>
-        <w:t xml:space="preserve"> S</w:t>
-      </w:r>
-      <w:r>
-        <w:t>imulator, U.S</w:t>
-      </w:r>
-      <w:r>
-        <w:t>. Patent 3,050,870, Filed January 10, 1961</w:t>
-      </w:r>
-      <w:r>
-        <w:t>, issued August 28, 1962.</w:t>
-      </w:r>
-      <w:bookmarkEnd w:id="18"/>
-    </w:p>
-    <w:p>
-      <w:pPr>
-        <w:pStyle w:val="References"/>
-      </w:pPr>
-      <w:bookmarkStart w:id="21" w:name="_Ref279753804"/>
+      <w:bookmarkStart w:id="22" w:name="_Ref279753804"/>
       <w:r>
         <w:t>J</w:t>
-      </w:r>
-      <w:bookmarkEnd w:id="19"/>
-      <w:bookmarkEnd w:id="21"/>
-      <w:r>
-        <w:t xml:space="preserve">ofish Kaye and Paul </w:t>
-      </w:r>
-      <w:proofErr w:type="spellStart"/>
-      <w:r>
-        <w:t>Dourish</w:t>
-      </w:r>
-      <w:proofErr w:type="spellEnd"/>
-      <w:r>
-        <w:t xml:space="preserve">. 2014. Special issue on science fiction and ubiquitous computing. </w:t>
-      </w:r>
-      <w:r>
-        <w:rPr>
-          <w:i/>
-        </w:rPr>
-        <w:t xml:space="preserve">Personal Ubiquitous </w:t>
-      </w:r>
-      <w:proofErr w:type="spellStart"/>
-      <w:r>
-        <w:rPr>
-          <w:i/>
-        </w:rPr>
-        <w:t>Comput</w:t>
-      </w:r>
-      <w:proofErr w:type="spellEnd"/>
-      <w:r>
-        <w:t>. 18, 4 (April 2014), 765-766. http://dx.doi.org/10.1007/s00779-014-0773-4</w:t>
-      </w:r>
-    </w:p>
-    <w:p>
-      <w:pPr>
-        <w:pStyle w:val="References"/>
-      </w:pPr>
-      <w:bookmarkStart w:id="22" w:name="_Ref279753887"/>
-      <w:r>
-        <w:t>S</w:t>
       </w:r>
       <w:bookmarkEnd w:id="20"/>
       <w:bookmarkEnd w:id="22"/>
       <w:r>
-        <w:t xml:space="preserve">cott R. </w:t>
-      </w:r>
-      <w:proofErr w:type="spellStart"/>
-      <w:r>
-        <w:t>Klemmer</w:t>
-      </w:r>
-      <w:proofErr w:type="spellEnd"/>
-      <w:r>
-        <w:t xml:space="preserve">, Michael Thomsen, Ethan Phelps-Goodman, Robert Lee, and James A. </w:t>
-      </w:r>
-      <w:proofErr w:type="spellStart"/>
-      <w:r>
-        <w:t>Landay</w:t>
-      </w:r>
-      <w:proofErr w:type="spellEnd"/>
-      <w:r>
-        <w:t>. 2002. Where do web sites come from</w:t>
-      </w:r>
-      <w:proofErr w:type="gramStart"/>
-      <w:r>
-        <w:t>?:</w:t>
-      </w:r>
-      <w:proofErr w:type="gramEnd"/>
-      <w:r>
-        <w:t xml:space="preserve"> capturing and interacting with design history. In </w:t>
+        <w:t xml:space="preserve">ofish Kaye and Paul Dourish. 2014. Special issue on science fiction and ubiquitous computing. </w:t>
+      </w:r>
+      <w:r>
+        <w:rPr>
+          <w:i/>
+        </w:rPr>
+        <w:t>Personal Ubiquitous Comput</w:t>
+      </w:r>
+      <w:r>
+        <w:t>. 18, 4 (April 2014), 765-766. http://dx.doi.org/10.1007/s00779-014-0773-4</w:t>
+      </w:r>
+    </w:p>
+    <w:p>
+      <w:pPr>
+        <w:pStyle w:val="References"/>
+      </w:pPr>
+      <w:bookmarkStart w:id="23" w:name="_Ref279753887"/>
+      <w:r>
+        <w:t>S</w:t>
+      </w:r>
+      <w:bookmarkEnd w:id="21"/>
+      <w:bookmarkEnd w:id="23"/>
+      <w:r>
+        <w:t xml:space="preserve">cott R. Klemmer, Michael Thomsen, Ethan Phelps-Goodman, Robert Lee, and James A. Landay. 2002. Where do web sites come from?: capturing and interacting with design history. In </w:t>
       </w:r>
       <w:r>
         <w:rPr>
@@ -5855,30 +5548,17 @@
       <w:pPr>
         <w:pStyle w:val="References"/>
       </w:pPr>
-      <w:bookmarkStart w:id="23" w:name="_Ref279752219"/>
-      <w:proofErr w:type="spellStart"/>
-      <w:r>
-        <w:t>Psy</w:t>
-      </w:r>
-      <w:proofErr w:type="spellEnd"/>
-      <w:r>
-        <w:t xml:space="preserve">. 2012. </w:t>
-      </w:r>
-      <w:proofErr w:type="spellStart"/>
-      <w:r>
-        <w:t>Gangnam</w:t>
-      </w:r>
-      <w:proofErr w:type="spellEnd"/>
-      <w:r>
-        <w:t xml:space="preserve"> Style. Video. (15 July 2012.). Retrieved August 22, 2014 from https://www.youtube.com/watch?v=9bZkp7q19f0</w:t>
-      </w:r>
-      <w:bookmarkEnd w:id="23"/>
+      <w:bookmarkStart w:id="24" w:name="_Ref279752219"/>
+      <w:r>
+        <w:t>Psy. 2012. Gangnam Style. Video. (15 July 2012.). Retrieved August 22, 2014 from https://www.youtube.com/watch?v=9bZkp7q19f0</w:t>
+      </w:r>
+      <w:bookmarkEnd w:id="24"/>
     </w:p>
     <w:p>
       <w:pPr>
         <w:pStyle w:val="References"/>
       </w:pPr>
-      <w:bookmarkStart w:id="24" w:name="_Ref279752240"/>
+      <w:bookmarkStart w:id="25" w:name="_Ref279752240"/>
       <w:r>
         <w:t xml:space="preserve">Marilyn Schwartz. 1995. </w:t>
       </w:r>
@@ -5891,13 +5571,13 @@
       <w:r>
         <w:t xml:space="preserve"> Indiana University Press, Bloomington, IN.</w:t>
       </w:r>
-      <w:bookmarkEnd w:id="24"/>
+      <w:bookmarkEnd w:id="25"/>
     </w:p>
     <w:p>
       <w:pPr>
         <w:pStyle w:val="References"/>
       </w:pPr>
-      <w:bookmarkStart w:id="25" w:name="_Ref279752272"/>
+      <w:bookmarkStart w:id="26" w:name="_Ref279752272"/>
       <w:r>
         <w:t xml:space="preserve">Ivan E. Sutherland. 1963. </w:t>
       </w:r>
@@ -5908,23 +5588,15 @@
         <w:t>Sketchpad, a Man-Machine Graphical Communication System</w:t>
       </w:r>
       <w:r>
-        <w:t xml:space="preserve">. </w:t>
-      </w:r>
-      <w:proofErr w:type="spellStart"/>
-      <w:r>
-        <w:t>Ph.D</w:t>
-      </w:r>
-      <w:proofErr w:type="spellEnd"/>
-      <w:r>
-        <w:t xml:space="preserve"> Dissertation. Massachusetts Institute of Technology (MIT), Cambridge, MA.</w:t>
-      </w:r>
-      <w:bookmarkEnd w:id="25"/>
+        <w:t>. Ph.D Dissertation. Massachusetts Institute of Technology (MIT), Cambridge, MA.</w:t>
+      </w:r>
+      <w:bookmarkEnd w:id="26"/>
     </w:p>
     <w:p>
       <w:pPr>
         <w:pStyle w:val="References"/>
       </w:pPr>
-      <w:bookmarkStart w:id="26" w:name="_Ref279752304"/>
+      <w:bookmarkStart w:id="27" w:name="_Ref279752304"/>
       <w:r>
         <w:t xml:space="preserve">Langdon Winner. 1999. Do artifacts have politics? In </w:t>
       </w:r>
@@ -5935,30 +5607,14 @@
         <w:t>The Social Shaping of Technology</w:t>
       </w:r>
       <w:r>
-        <w:t xml:space="preserve"> (2nd. ed.), Donald </w:t>
-      </w:r>
-      <w:proofErr w:type="spellStart"/>
-      <w:r>
-        <w:t>MacKenzie</w:t>
-      </w:r>
-      <w:proofErr w:type="spellEnd"/>
-      <w:r>
-        <w:t xml:space="preserve"> and Judy </w:t>
-      </w:r>
-      <w:proofErr w:type="spellStart"/>
-      <w:r>
-        <w:t>Wajcman</w:t>
-      </w:r>
-      <w:proofErr w:type="spellEnd"/>
-      <w:r>
-        <w:t xml:space="preserve"> (Eds.). Open University Press, Buckingham, UK, 28-40.</w:t>
-      </w:r>
-      <w:bookmarkEnd w:id="26"/>
+        <w:t xml:space="preserve"> (2nd. ed.), Donald MacKenzie and Judy Wajcman (Eds.). Open University Press, Buckingham, UK, 28-40.</w:t>
+      </w:r>
+      <w:bookmarkEnd w:id="27"/>
       <w:r>
         <w:t xml:space="preserve"> </w:t>
       </w:r>
     </w:p>
-    <w:bookmarkEnd w:id="13"/>
+    <w:bookmarkEnd w:id="14"/>
     <w:p>
       <w:pPr>
         <w:pStyle w:val="References"/>
@@ -9615,7 +9271,7 @@
 </file>
 
 <file path=customXml/itemProps1.xml><?xml version="1.0" encoding="utf-8"?>
-<ds:datastoreItem xmlns:ds="http://schemas.openxmlformats.org/officeDocument/2006/customXml" ds:itemID="{4958052C-D998-6844-919A-0D39D11EF0D3}">
+<ds:datastoreItem xmlns:ds="http://schemas.openxmlformats.org/officeDocument/2006/customXml" ds:itemID="{C450778B-EB55-664E-98CE-CA0CA6A6CC6B}">
   <ds:schemaRefs>
     <ds:schemaRef ds:uri="http://schemas.openxmlformats.org/officeDocument/2006/bibliography"/>
   </ds:schemaRefs>

</xml_diff>

<commit_message>
Closes #25 and Closes #37 for Word and LaTeX alike.
</commit_message>
<xml_diff>
--- a/Word/SIGCHIExtendedAbstractsFormat.docx
+++ b/Word/SIGCHIExtendedAbstractsFormat.docx
@@ -399,8 +399,13 @@
                             <w:pPr>
                               <w:pStyle w:val="authorAddress"/>
                             </w:pPr>
-                            <w:r>
-                              <w:t>Authortown, CA 94022, USA</w:t>
+                            <w:proofErr w:type="spellStart"/>
+                            <w:r>
+                              <w:t>Authortown</w:t>
+                            </w:r>
+                            <w:proofErr w:type="spellEnd"/>
+                            <w:r>
+                              <w:t>, CA 94022, USA</w:t>
                             </w:r>
                           </w:p>
                           <w:p>
@@ -445,8 +450,13 @@
                             <w:pPr>
                               <w:pStyle w:val="authorAddress"/>
                             </w:pPr>
-                            <w:r>
-                              <w:t>Awdur SA22 8PP, UK author2@author.ac.uk</w:t>
+                            <w:proofErr w:type="spellStart"/>
+                            <w:r>
+                              <w:t>Awdur</w:t>
+                            </w:r>
+                            <w:proofErr w:type="spellEnd"/>
+                            <w:r>
+                              <w:t xml:space="preserve"> SA22 8PP, UK author2@author.ac.uk</w:t>
                             </w:r>
                           </w:p>
                           <w:p>
@@ -475,8 +485,13 @@
                             <w:pPr>
                               <w:pStyle w:val="authorAddress"/>
                             </w:pPr>
-                            <w:r>
-                              <w:t xml:space="preserve">Lēkhaka </w:t>
+                            <w:proofErr w:type="spellStart"/>
+                            <w:r>
+                              <w:t>Lēkhaka</w:t>
+                            </w:r>
+                            <w:proofErr w:type="spellEnd"/>
+                            <w:r>
+                              <w:t xml:space="preserve"> </w:t>
                             </w:r>
                             <w:r>
                               <w:t>Interaction Labs</w:t>
@@ -497,9 +512,11 @@
                             <w:pPr>
                               <w:pStyle w:val="authorAddress"/>
                             </w:pPr>
+                            <w:proofErr w:type="gramStart"/>
                             <w:r>
                               <w:t>author3@anotherco.com</w:t>
                             </w:r>
+                            <w:proofErr w:type="gramEnd"/>
                             <w:r>
                               <w:br/>
                               <w:t>author4@hci.anotherco.com</w:t>
@@ -768,16 +785,26 @@
                             <w:pPr>
                               <w:pStyle w:val="authorAddress"/>
                             </w:pPr>
-                            <w:r>
-                              <w:t>YetAnotherCo, Inc.</w:t>
+                            <w:proofErr w:type="spellStart"/>
+                            <w:r>
+                              <w:t>YetAnotherCo</w:t>
+                            </w:r>
+                            <w:proofErr w:type="spellEnd"/>
+                            <w:r>
+                              <w:t>, Inc.</w:t>
                             </w:r>
                           </w:p>
                           <w:p>
                             <w:pPr>
                               <w:pStyle w:val="authorAddress"/>
                             </w:pPr>
-                            <w:r>
-                              <w:t>Authorton, BC V6M 22P Canada</w:t>
+                            <w:proofErr w:type="spellStart"/>
+                            <w:r>
+                              <w:t>Authorton</w:t>
+                            </w:r>
+                            <w:proofErr w:type="spellEnd"/>
+                            <w:r>
+                              <w:t>, BC V6M 22P Canada</w:t>
                             </w:r>
                           </w:p>
                           <w:p>
@@ -805,15 +832,25 @@
                             <w:pPr>
                               <w:pStyle w:val="authorAddress"/>
                             </w:pPr>
-                            <w:r>
-                              <w:t xml:space="preserve">Université de </w:t>
+                            <w:proofErr w:type="spellStart"/>
+                            <w:r>
+                              <w:t>Universite</w:t>
+                            </w:r>
+                            <w:proofErr w:type="spellEnd"/>
+                            <w:r>
+                              <w:t xml:space="preserve">́ de </w:t>
                             </w:r>
                             <w:r>
                               <w:t>Auteur</w:t>
                             </w:r>
                             <w:r>
-                              <w:t>-Sud</w:t>
-                            </w:r>
+                              <w:t>-</w:t>
+                            </w:r>
+                            <w:proofErr w:type="spellStart"/>
+                            <w:r>
+                              <w:t>Sud</w:t>
+                            </w:r>
+                            <w:proofErr w:type="spellEnd"/>
                           </w:p>
                           <w:p>
                             <w:pPr>
@@ -851,7 +888,15 @@
                               <w:pStyle w:val="authorAddress"/>
                             </w:pPr>
                             <w:r>
-                              <w:t>Department of Skrywer,</w:t>
+                              <w:t xml:space="preserve">Department of </w:t>
+                            </w:r>
+                            <w:proofErr w:type="spellStart"/>
+                            <w:r>
+                              <w:t>Skrywer</w:t>
+                            </w:r>
+                            <w:proofErr w:type="spellEnd"/>
+                            <w:r>
+                              <w:t>,</w:t>
                             </w:r>
                           </w:p>
                           <w:p>
@@ -859,7 +904,15 @@
                               <w:pStyle w:val="authorAddress"/>
                             </w:pPr>
                             <w:r>
-                              <w:t>University of Umbhali,</w:t>
+                              <w:t xml:space="preserve">University of </w:t>
+                            </w:r>
+                            <w:proofErr w:type="spellStart"/>
+                            <w:r>
+                              <w:t>Umbhali</w:t>
+                            </w:r>
+                            <w:proofErr w:type="spellEnd"/>
+                            <w:r>
+                              <w:t>,</w:t>
                             </w:r>
                           </w:p>
                           <w:p>
@@ -1367,7 +1420,15 @@
                               <w:t xml:space="preserve"> </w:t>
                             </w:r>
                             <w:r>
-                              <w:t xml:space="preserve">A 0.75 inch rule is beneficial to break this apart from the body text. The text in this text box should remain the same size as the Body Text: 8.5 Verdana or Arial (with use of </w:t>
+                              <w:t>A 0</w:t>
+                            </w:r>
+                            <w:proofErr w:type="gramStart"/>
+                            <w:r>
+                              <w:t>.75 inch</w:t>
+                            </w:r>
+                            <w:proofErr w:type="gramEnd"/>
+                            <w:r>
+                              <w:t xml:space="preserve"> rule is beneficial to break this apart from the body text. The text in this text box should remain the same size as the Body Text: 8.5 Verdana or Arial (with use of </w:t>
                             </w:r>
                             <w:r>
                               <w:rPr>
@@ -1955,9 +2016,11 @@
         </w:rPr>
         <w:t xml:space="preserve">. </w:t>
       </w:r>
+      <w:proofErr w:type="gramStart"/>
       <w:r>
         <w:t>(Ramon, 39M).</w:t>
       </w:r>
+      <w:proofErr w:type="gramEnd"/>
       <w:r>
         <w:rPr>
           <w:i/>
@@ -2419,9 +2482,11 @@
             <w:pPr>
               <w:pStyle w:val="Table-SIGCHI"/>
             </w:pPr>
+            <w:proofErr w:type="spellStart"/>
             <w:r>
               <w:t>Nass</w:t>
             </w:r>
+            <w:proofErr w:type="spellEnd"/>
           </w:p>
         </w:tc>
         <w:tc>
@@ -2477,9 +2542,11 @@
             <w:pPr>
               <w:pStyle w:val="Table-SIGCHI"/>
             </w:pPr>
+            <w:proofErr w:type="spellStart"/>
             <w:r>
               <w:t>Borriello</w:t>
             </w:r>
+            <w:proofErr w:type="spellEnd"/>
           </w:p>
         </w:tc>
         <w:tc>
@@ -2601,19 +2668,37 @@
       <w:pPr>
         <w:pStyle w:val="Caption"/>
       </w:pPr>
+      <w:proofErr w:type="gramStart"/>
       <w:r>
         <w:t xml:space="preserve">Table </w:t>
       </w:r>
-      <w:fldSimple w:instr=" SEQ Table \* ARABIC ">
-        <w:r>
-          <w:rPr>
-            <w:noProof/>
-          </w:rPr>
-          <w:t>1</w:t>
-        </w:r>
-      </w:fldSimple>
-      <w:r>
-        <w:t>. Table captions should be below the table. We recommend table lines be 1pt, 75% brightness grey. Minimize use of unnecessary table lines. Avoid spurious degrees of precision. For larger tables, consider banded rows (select table, then click Tables, Banded Rows) to guide the eye. In Word, we recommend using the Table Grid - SIGCHI table format.</w:t>
+      <w:r>
+        <w:fldChar w:fldCharType="begin"/>
+      </w:r>
+      <w:r>
+        <w:instrText xml:space="preserve"> SEQ Table \* ARABIC </w:instrText>
+      </w:r>
+      <w:r>
+        <w:fldChar w:fldCharType="separate"/>
+      </w:r>
+      <w:r>
+        <w:rPr>
+          <w:noProof/>
+        </w:rPr>
+        <w:t>1</w:t>
+      </w:r>
+      <w:r>
+        <w:rPr>
+          <w:noProof/>
+        </w:rPr>
+        <w:fldChar w:fldCharType="end"/>
+      </w:r>
+      <w:r>
+        <w:t>.</w:t>
+      </w:r>
+      <w:proofErr w:type="gramEnd"/>
+      <w:r>
+        <w:t xml:space="preserve"> Table captions should be below the table. We recommend table lines be 1pt, 75% brightness grey. Minimize use of unnecessary table lines. Avoid spurious degrees of precision. For larger tables, consider banded rows (select table, then click Tables, Banded Rows) to guide the eye. In Word, we recommend using the Table Grid - SIGCHI table format.</w:t>
       </w:r>
     </w:p>
     <w:p>
@@ -2780,40 +2865,38 @@
                             <w:r>
                               <w:t xml:space="preserve">Figure </w:t>
                             </w:r>
-                            <w:r>
-                              <w:fldChar w:fldCharType="begin"/>
-                            </w:r>
-                            <w:r>
-                              <w:instrText xml:space="preserve"> SEQ Figure \* ARABIC </w:instrText>
-                            </w:r>
-                            <w:r>
-                              <w:fldChar w:fldCharType="separate"/>
-                            </w:r>
-                            <w:r>
-                              <w:rPr>
-                                <w:noProof/>
-                              </w:rPr>
-                              <w:t>2</w:t>
-                            </w:r>
-                            <w:r>
-                              <w:rPr>
-                                <w:noProof/>
-                              </w:rPr>
-                              <w:fldChar w:fldCharType="end"/>
-                            </w:r>
+                            <w:fldSimple w:instr=" SEQ Figure \* ARABIC ">
+                              <w:r>
+                                <w:rPr>
+                                  <w:noProof/>
+                                </w:rPr>
+                                <w:t>2</w:t>
+                              </w:r>
+                            </w:fldSimple>
                             <w:r>
                               <w:t xml:space="preserve"> </w:t>
                             </w:r>
                             <w:r>
-                              <w:t>In this image, the cats are tesselated to save space. You, too, can save space by placing images in the sidebar. Images should have captions and be within the boundaries of the text box on Page 2. Photo CC</w:t>
+                              <w:t xml:space="preserve">In this image, the cats are </w:t>
+                            </w:r>
+                            <w:proofErr w:type="spellStart"/>
+                            <w:r>
+                              <w:t>tesselated</w:t>
+                            </w:r>
+                            <w:proofErr w:type="spellEnd"/>
+                            <w:r>
+                              <w:t xml:space="preserve"> to save space. You, too, can save space by placing images in the sidebar. Images should have captions and be within the boundaries of the text box on Page 2. Photo CC</w:t>
                             </w:r>
                             <w:r>
                               <w:t xml:space="preserve">0 </w:t>
                             </w:r>
-                            <w:bookmarkStart w:id="8" w:name="_GoBack"/>
-                            <w:bookmarkEnd w:id="8"/>
-                            <w:r>
-                              <w:t xml:space="preserve">jofish on Flickr. </w:t>
+                            <w:proofErr w:type="spellStart"/>
+                            <w:r>
+                              <w:t>jofish</w:t>
+                            </w:r>
+                            <w:proofErr w:type="spellEnd"/>
+                            <w:r>
+                              <w:t xml:space="preserve"> on Flickr. </w:t>
                             </w:r>
                           </w:p>
                         </w:txbxContent>
@@ -2906,7 +2989,7 @@
                                     <pic:cNvPicPr/>
                                   </pic:nvPicPr>
                                   <pic:blipFill>
-                                    <a:blip r:embed="rId14">
+                                    <a:blip r:embed="rId15">
                                       <a:extLst>
                                         <a:ext uri="{28A0092B-C50C-407E-A947-70E740481C1C}">
                                           <a14:useLocalDpi xmlns:a14="http://schemas.microsoft.com/office/drawing/2010/main" val="0"/>
@@ -3248,7 +3331,7 @@
                                           <pic:cNvPicPr/>
                                         </pic:nvPicPr>
                                         <pic:blipFill>
-                                          <a:blip r:embed="rId15">
+                                          <a:blip r:embed="rId16">
                                             <a:extLst>
                                               <a:ext uri="{28A0092B-C50C-407E-A947-70E740481C1C}">
                                                 <a14:useLocalDpi xmlns:a14="http://schemas.microsoft.com/office/drawing/2010/main" val="0"/>
@@ -3280,22 +3363,40 @@
                               <w:pStyle w:val="Caption"/>
                               <w:jc w:val="left"/>
                             </w:pPr>
-                            <w:bookmarkStart w:id="10" w:name="_Ref298511442"/>
-                            <w:bookmarkStart w:id="11" w:name="_Ref298510878"/>
+                            <w:bookmarkStart w:id="8" w:name="_Ref298511442"/>
+                            <w:bookmarkStart w:id="9" w:name="_Ref298510878"/>
+                            <w:proofErr w:type="gramStart"/>
                             <w:r>
                               <w:t xml:space="preserve">Figure </w:t>
                             </w:r>
-                            <w:fldSimple w:instr=" SEQ Figure \* ARABIC ">
-                              <w:r>
-                                <w:rPr>
-                                  <w:noProof/>
-                                </w:rPr>
-                                <w:t>3</w:t>
-                              </w:r>
-                            </w:fldSimple>
-                            <w:bookmarkEnd w:id="10"/>
-                            <w:r>
-                              <w:t xml:space="preserve">. </w:t>
+                            <w:r>
+                              <w:fldChar w:fldCharType="begin"/>
+                            </w:r>
+                            <w:r>
+                              <w:instrText xml:space="preserve"> SEQ Figure \* ARABIC </w:instrText>
+                            </w:r>
+                            <w:r>
+                              <w:fldChar w:fldCharType="separate"/>
+                            </w:r>
+                            <w:r>
+                              <w:rPr>
+                                <w:noProof/>
+                              </w:rPr>
+                              <w:t>3</w:t>
+                            </w:r>
+                            <w:r>
+                              <w:rPr>
+                                <w:noProof/>
+                              </w:rPr>
+                              <w:fldChar w:fldCharType="end"/>
+                            </w:r>
+                            <w:bookmarkEnd w:id="8"/>
+                            <w:r>
+                              <w:t>.</w:t>
+                            </w:r>
+                            <w:proofErr w:type="gramEnd"/>
+                            <w:r>
+                              <w:t xml:space="preserve"> </w:t>
                             </w:r>
                             <w:r>
                               <w:t xml:space="preserve">You can make figures as wide as you need, up to a maximum of the full width of both columns. To achieve this, </w:t>
@@ -3309,16 +3410,32 @@
                               </w:rPr>
                               <w:t xml:space="preserve">. </w:t>
                             </w:r>
+                            <w:proofErr w:type="gramStart"/>
                             <w:r>
                               <w:rPr>
                                 <w:color w:val="000000"/>
                               </w:rPr>
-                              <w:t>Image CC-BY-ND ayman on Flickr</w:t>
-                            </w:r>
-                            <w:bookmarkEnd w:id="11"/>
+                              <w:t xml:space="preserve">Image CC-BY-ND </w:t>
+                            </w:r>
+                            <w:proofErr w:type="spellStart"/>
+                            <w:r>
+                              <w:rPr>
+                                <w:color w:val="000000"/>
+                              </w:rPr>
+                              <w:t>ayman</w:t>
+                            </w:r>
+                            <w:proofErr w:type="spellEnd"/>
+                            <w:r>
+                              <w:rPr>
+                                <w:color w:val="000000"/>
+                              </w:rPr>
+                              <w:t xml:space="preserve"> on Flickr</w:t>
+                            </w:r>
+                            <w:bookmarkEnd w:id="9"/>
                             <w:r>
                               <w:t>.</w:t>
                             </w:r>
+                            <w:proofErr w:type="gramEnd"/>
                           </w:p>
                         </w:txbxContent>
                       </wps:txbx>
@@ -3865,27 +3982,14 @@
                             <w:r>
                               <w:t xml:space="preserve">Table </w:t>
                             </w:r>
-                            <w:r>
-                              <w:fldChar w:fldCharType="begin"/>
-                            </w:r>
-                            <w:r>
-                              <w:instrText xml:space="preserve"> SEQ Table \* ARABIC </w:instrText>
-                            </w:r>
-                            <w:r>
-                              <w:fldChar w:fldCharType="separate"/>
-                            </w:r>
-                            <w:r>
-                              <w:rPr>
-                                <w:noProof/>
-                              </w:rPr>
-                              <w:t>2</w:t>
-                            </w:r>
-                            <w:r>
-                              <w:rPr>
-                                <w:noProof/>
-                              </w:rPr>
-                              <w:fldChar w:fldCharType="end"/>
-                            </w:r>
+                            <w:fldSimple w:instr=" SEQ Table \* ARABIC ">
+                              <w:r>
+                                <w:rPr>
+                                  <w:noProof/>
+                                </w:rPr>
+                                <w:t>2</w:t>
+                              </w:r>
+                            </w:fldSimple>
                             <w:r>
                               <w:t>: A sample narrow table in the margin. Use Table – SIGCHI formatting for the table and Caption formatting for the caption.</w:t>
                             </w:r>
@@ -3931,6 +4035,10 @@
           </mc:Choice>
           <mc:Fallback>
             <w:pict>
+              <v:shapetype id="_x0000_t202" coordsize="21600,21600" o:spt="202" path="m0,0l0,21600,21600,21600,21600,0xe">
+                <v:stroke joinstyle="miter"/>
+                <v:path gradientshapeok="t" o:connecttype="rect"/>
+              </v:shapetype>
               <v:shape id="Text Box 30" o:spid="_x0000_s1031" type="#_x0000_t202" style="position:absolute;left:0;text-align:left;margin-left:35.05pt;margin-top:117.35pt;width:2in;height:6in;z-index:251680256;visibility:visible;mso-wrap-style:square;mso-width-percent:0;mso-height-percent:0;mso-wrap-distance-left:9pt;mso-wrap-distance-top:0;mso-wrap-distance-right:9pt;mso-wrap-distance-bottom:0;mso-position-horizontal:absolute;mso-position-horizontal-relative:page;mso-position-vertical:absolute;mso-position-vertical-relative:page;mso-width-percent:0;mso-height-percent:0;mso-width-relative:page;mso-height-relative:page;v-text-anchor:top" o:gfxdata="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" o:allowoverlap="f" filled="f" fillcolor="#f8f8f8" stroked="f" strokecolor="gray">
                 <v:textbox>
                   <w:txbxContent>
@@ -4249,27 +4357,14 @@
                       <w:r>
                         <w:t xml:space="preserve">Table </w:t>
                       </w:r>
-                      <w:r>
-                        <w:fldChar w:fldCharType="begin"/>
-                      </w:r>
-                      <w:r>
-                        <w:instrText xml:space="preserve"> SEQ Table \* ARABIC </w:instrText>
-                      </w:r>
-                      <w:r>
-                        <w:fldChar w:fldCharType="separate"/>
-                      </w:r>
-                      <w:r>
-                        <w:rPr>
-                          <w:noProof/>
-                        </w:rPr>
-                        <w:t>2</w:t>
-                      </w:r>
-                      <w:r>
-                        <w:rPr>
-                          <w:noProof/>
-                        </w:rPr>
-                        <w:fldChar w:fldCharType="end"/>
-                      </w:r>
+                      <w:fldSimple w:instr=" SEQ Table \* ARABIC ">
+                        <w:r>
+                          <w:rPr>
+                            <w:noProof/>
+                          </w:rPr>
+                          <w:t>2</w:t>
+                        </w:r>
+                      </w:fldSimple>
                       <w:r>
                         <w:t>: A sample narrow table in the margin. Use Table – SIGCHI formatting for the table and Caption formatting for the caption.</w:t>
                       </w:r>
@@ -4571,7 +4666,105 @@
         <w:rPr>
           <w:color w:val="000000"/>
         </w:rPr>
-        <w:t>If possible, use the full (extended) alphabetic character set for names of persons, institutions, and places (e.g., Grønbæk, Lafreniére, Sánchez, Nguyễn, Universität, Weißenbach, Züllighoven, Århus, etc.). These characters are already included in most versions and variants of Times, Helvetica, and Arial fonts.</w:t>
+        <w:t xml:space="preserve">If possible, use the full (extended) alphabetic character set for names of persons, institutions, and places (e.g., </w:t>
+      </w:r>
+      <w:proofErr w:type="spellStart"/>
+      <w:r>
+        <w:rPr>
+          <w:color w:val="000000"/>
+        </w:rPr>
+        <w:t>Grønbæk</w:t>
+      </w:r>
+      <w:proofErr w:type="spellEnd"/>
+      <w:r>
+        <w:rPr>
+          <w:color w:val="000000"/>
+        </w:rPr>
+        <w:t xml:space="preserve">, </w:t>
+      </w:r>
+      <w:proofErr w:type="spellStart"/>
+      <w:r>
+        <w:rPr>
+          <w:color w:val="000000"/>
+        </w:rPr>
+        <w:t>Lafreniére</w:t>
+      </w:r>
+      <w:proofErr w:type="spellEnd"/>
+      <w:r>
+        <w:rPr>
+          <w:color w:val="000000"/>
+        </w:rPr>
+        <w:t xml:space="preserve">, Sánchez, </w:t>
+      </w:r>
+      <w:proofErr w:type="spellStart"/>
+      <w:r>
+        <w:rPr>
+          <w:color w:val="000000"/>
+        </w:rPr>
+        <w:t>Nguyễn</w:t>
+      </w:r>
+      <w:proofErr w:type="spellEnd"/>
+      <w:r>
+        <w:rPr>
+          <w:color w:val="000000"/>
+        </w:rPr>
+        <w:t xml:space="preserve">, </w:t>
+      </w:r>
+      <w:proofErr w:type="spellStart"/>
+      <w:r>
+        <w:rPr>
+          <w:color w:val="000000"/>
+        </w:rPr>
+        <w:t>Universität</w:t>
+      </w:r>
+      <w:proofErr w:type="spellEnd"/>
+      <w:r>
+        <w:rPr>
+          <w:color w:val="000000"/>
+        </w:rPr>
+        <w:t xml:space="preserve">, </w:t>
+      </w:r>
+      <w:proofErr w:type="spellStart"/>
+      <w:r>
+        <w:rPr>
+          <w:color w:val="000000"/>
+        </w:rPr>
+        <w:t>Weißenbach</w:t>
+      </w:r>
+      <w:proofErr w:type="spellEnd"/>
+      <w:r>
+        <w:rPr>
+          <w:color w:val="000000"/>
+        </w:rPr>
+        <w:t xml:space="preserve">, </w:t>
+      </w:r>
+      <w:proofErr w:type="spellStart"/>
+      <w:r>
+        <w:rPr>
+          <w:color w:val="000000"/>
+        </w:rPr>
+        <w:t>Züllighoven</w:t>
+      </w:r>
+      <w:proofErr w:type="spellEnd"/>
+      <w:r>
+        <w:rPr>
+          <w:color w:val="000000"/>
+        </w:rPr>
+        <w:t xml:space="preserve">, </w:t>
+      </w:r>
+      <w:proofErr w:type="spellStart"/>
+      <w:r>
+        <w:rPr>
+          <w:color w:val="000000"/>
+        </w:rPr>
+        <w:t>Århus</w:t>
+      </w:r>
+      <w:proofErr w:type="spellEnd"/>
+      <w:r>
+        <w:rPr>
+          <w:color w:val="000000"/>
+        </w:rPr>
+        <w:t>, etc.). These characters are already included in most versions and variants of Times, Helvetica, and Arial fonts.</w:t>
       </w:r>
     </w:p>
     <w:p>
@@ -5021,7 +5214,15 @@
         <w:spacing w:after="40"/>
       </w:pPr>
       <w:r>
-        <w:t xml:space="preserve">Your references should be published materials accessible to the public. Internal technical reports may be cited only if they are easily accessible and may be obtained by any reader for a nominal fee. Proprietary information may not be cited. Private communications should be acknowledged in the main text, not referenced (e.g., [Golovchinsky, personal communication]). References </w:t>
+        <w:t>Your references should be published materials accessible to the public. Internal technical reports may be cited only if they are easily accessible and may be obtained by any reader for a nominal fee. Proprietary information may not be cited. Private communications should be acknowledged in the main text, not referenced (e.g., [</w:t>
+      </w:r>
+      <w:proofErr w:type="spellStart"/>
+      <w:r>
+        <w:t>Golovchinsky</w:t>
+      </w:r>
+      <w:proofErr w:type="spellEnd"/>
+      <w:r>
+        <w:t xml:space="preserve">, personal communication]). References </w:t>
       </w:r>
       <w:r>
         <w:rPr>
@@ -5350,15 +5551,26 @@
         <w:t xml:space="preserve"> as “ACM Ref”</w:t>
       </w:r>
       <w:r>
-        <w:t xml:space="preserve">: the easiest method is to look the reference up in the Digital Library, click on the ACM Ref link, and cut and paste </w:t>
+        <w:t>: the easiest method is to look the reference up in the Digital Library, click on the ACM Ref link, and cut and paste the result and edit to match the examples.</w:t>
+      </w:r>
+      <w:r>
+        <w:t xml:space="preserve"> </w:t>
+      </w:r>
+      <w:r>
+        <w:t xml:space="preserve">DOI and or </w:t>
       </w:r>
       <w:r>
         <w:lastRenderedPageBreak/>
-        <w:t>the result and edit to match the examples.</w:t>
-      </w:r>
-      <w:r>
-        <w:t xml:space="preserve"> </w:t>
-      </w:r>
+        <w:t xml:space="preserve">URL links are optional but encouraged </w:t>
+      </w:r>
+      <w:r>
+        <w:t>as are full first names</w:t>
+      </w:r>
+      <w:r>
+        <w:t xml:space="preserve">. </w:t>
+      </w:r>
+      <w:bookmarkStart w:id="10" w:name="_GoBack"/>
+      <w:bookmarkEnd w:id="10"/>
       <w:r>
         <w:t>More details of reference formatting are available at:</w:t>
       </w:r>
@@ -5405,16 +5617,24 @@
           <w:b/>
         </w:rPr>
       </w:pPr>
-      <w:bookmarkStart w:id="12" w:name="_Ref279752164"/>
-      <w:bookmarkStart w:id="13" w:name="_Ref279752146"/>
-      <w:bookmarkStart w:id="14" w:name="_Ref10968375"/>
+      <w:bookmarkStart w:id="11" w:name="_Ref279752164"/>
+      <w:bookmarkStart w:id="12" w:name="_Ref279752146"/>
+      <w:bookmarkStart w:id="13" w:name="_Ref10968375"/>
       <w:r>
         <w:t xml:space="preserve">@_CHINOSAUR. 2014. VENUE IS TOO COLD. #BINGO #CHI2016. </w:t>
       </w:r>
-      <w:bookmarkStart w:id="15" w:name="_Ref279753835"/>
-      <w:bookmarkEnd w:id="12"/>
-      <w:r>
-        <w:t>Tweet. (1 May, 2014). Retrieved February 2, 2014 from https://twitter.com/_CHINOSAUR/status/461864317415989248</w:t>
+      <w:bookmarkStart w:id="14" w:name="_Ref279753835"/>
+      <w:bookmarkEnd w:id="11"/>
+      <w:r>
+        <w:t xml:space="preserve">Tweet. (1 </w:t>
+      </w:r>
+      <w:proofErr w:type="gramStart"/>
+      <w:r>
+        <w:t>May,</w:t>
+      </w:r>
+      <w:proofErr w:type="gramEnd"/>
+      <w:r>
+        <w:t xml:space="preserve"> 2014). Retrieved February 2, 2014 from https://twitter.com/_CHINOSAUR/status/461864317415989248</w:t>
       </w:r>
     </w:p>
     <w:p>
@@ -5424,8 +5644,8 @@
       <w:r>
         <w:t>ACM. How to Classify Works Using ACM’s Computing Classification System. 2014.  Retrieved August 22, 2014 from http://www.acm.org/class/how_to_use.html.</w:t>
       </w:r>
-      <w:bookmarkEnd w:id="13"/>
-      <w:bookmarkEnd w:id="15"/>
+      <w:bookmarkEnd w:id="12"/>
+      <w:bookmarkEnd w:id="14"/>
       <w:r>
         <w:t xml:space="preserve"> </w:t>
       </w:r>
@@ -5434,21 +5654,57 @@
       <w:pPr>
         <w:pStyle w:val="References"/>
       </w:pPr>
-      <w:bookmarkStart w:id="16" w:name="_Ref279752133"/>
-      <w:bookmarkStart w:id="17" w:name="_Ref279752517"/>
+      <w:bookmarkStart w:id="15" w:name="_Ref279752133"/>
+      <w:bookmarkStart w:id="16" w:name="_Ref279752517"/>
       <w:r>
         <w:t xml:space="preserve">Ronald E. Anderson. 1992. Social impacts of computing: Codes of professional ethics. </w:t>
       </w:r>
+      <w:proofErr w:type="spellStart"/>
       <w:r>
         <w:rPr>
           <w:i/>
         </w:rPr>
-        <w:t>Soc Sci Comput Rev</w:t>
+        <w:t>Soc</w:t>
+      </w:r>
+      <w:proofErr w:type="spellEnd"/>
+      <w:r>
+        <w:rPr>
+          <w:i/>
+        </w:rPr>
+        <w:t xml:space="preserve"> </w:t>
+      </w:r>
+      <w:proofErr w:type="spellStart"/>
+      <w:r>
+        <w:rPr>
+          <w:i/>
+        </w:rPr>
+        <w:t>Sci</w:t>
+      </w:r>
+      <w:proofErr w:type="spellEnd"/>
+      <w:r>
+        <w:rPr>
+          <w:i/>
+        </w:rPr>
+        <w:t xml:space="preserve"> </w:t>
+      </w:r>
+      <w:proofErr w:type="spellStart"/>
+      <w:r>
+        <w:rPr>
+          <w:i/>
+        </w:rPr>
+        <w:t>Comput</w:t>
+      </w:r>
+      <w:proofErr w:type="spellEnd"/>
+      <w:r>
+        <w:rPr>
+          <w:i/>
+        </w:rPr>
+        <w:t xml:space="preserve"> Rev</w:t>
       </w:r>
       <w:r>
         <w:t xml:space="preserve"> 10, 2: 453-469.</w:t>
       </w:r>
-      <w:bookmarkEnd w:id="16"/>
+      <w:bookmarkEnd w:id="15"/>
       <w:r>
         <w:t xml:space="preserve"> </w:t>
       </w:r>
@@ -5457,12 +5713,28 @@
       <w:pPr>
         <w:pStyle w:val="References"/>
       </w:pPr>
-      <w:bookmarkStart w:id="18" w:name="_Ref279753826"/>
-      <w:r>
-        <w:t>Anna Cavender, Shari Trewin, Vicki Hanson. 2014. Accessible Writing Guide. Retrieved August 22, 2014 from http://www.sigaccess.org/welcome-to-sigaccess/resources/accessible-writing-guide/</w:t>
-      </w:r>
+      <w:bookmarkStart w:id="17" w:name="_Ref279753826"/>
+      <w:r>
+        <w:t xml:space="preserve">Anna </w:t>
+      </w:r>
+      <w:proofErr w:type="spellStart"/>
+      <w:r>
+        <w:t>Cavender</w:t>
+      </w:r>
+      <w:proofErr w:type="spellEnd"/>
+      <w:r>
+        <w:t xml:space="preserve">, Shari </w:t>
+      </w:r>
+      <w:proofErr w:type="spellStart"/>
+      <w:r>
+        <w:t>Trewin</w:t>
+      </w:r>
+      <w:proofErr w:type="spellEnd"/>
+      <w:r>
+        <w:t>, Vicki Hanson. 2014. Accessible Writing Guide. Retrieved August 22, 2014 from http://www.sigaccess.org/welcome-to-sigaccess/resources/accessible-writing-guide/</w:t>
+      </w:r>
+      <w:bookmarkEnd w:id="16"/>
       <w:bookmarkEnd w:id="17"/>
-      <w:bookmarkEnd w:id="18"/>
       <w:r>
         <w:t xml:space="preserve"> </w:t>
       </w:r>
@@ -5471,14 +5743,30 @@
       <w:pPr>
         <w:pStyle w:val="References"/>
       </w:pPr>
-      <w:bookmarkStart w:id="19" w:name="_Ref279752259"/>
-      <w:bookmarkStart w:id="20" w:name="_Ref279753241"/>
-      <w:bookmarkStart w:id="21" w:name="_Ref279752204"/>
-      <w:r>
-        <w:t>Morton L. Heilig. 1962</w:t>
-      </w:r>
-      <w:r>
-        <w:t>. Sensorama S</w:t>
+      <w:bookmarkStart w:id="18" w:name="_Ref279752259"/>
+      <w:bookmarkStart w:id="19" w:name="_Ref279753241"/>
+      <w:bookmarkStart w:id="20" w:name="_Ref279752204"/>
+      <w:r>
+        <w:t xml:space="preserve">Morton L. </w:t>
+      </w:r>
+      <w:proofErr w:type="spellStart"/>
+      <w:r>
+        <w:t>Heilig</w:t>
+      </w:r>
+      <w:proofErr w:type="spellEnd"/>
+      <w:r>
+        <w:t>. 1962</w:t>
+      </w:r>
+      <w:r>
+        <w:t xml:space="preserve">. </w:t>
+      </w:r>
+      <w:proofErr w:type="spellStart"/>
+      <w:r>
+        <w:t>Sensorama</w:t>
+      </w:r>
+      <w:proofErr w:type="spellEnd"/>
+      <w:r>
+        <w:t xml:space="preserve"> S</w:t>
       </w:r>
       <w:r>
         <w:t>imulator, U.S</w:t>
@@ -5489,68 +5777,145 @@
       <w:r>
         <w:t>, issued August 28, 1962.</w:t>
       </w:r>
-      <w:bookmarkEnd w:id="19"/>
+      <w:bookmarkEnd w:id="18"/>
     </w:p>
     <w:p>
       <w:pPr>
         <w:pStyle w:val="References"/>
       </w:pPr>
-      <w:bookmarkStart w:id="22" w:name="_Ref279753804"/>
+      <w:bookmarkStart w:id="21" w:name="_Ref279753804"/>
+      <w:proofErr w:type="spellStart"/>
       <w:r>
         <w:t>J</w:t>
+      </w:r>
+      <w:bookmarkEnd w:id="19"/>
+      <w:bookmarkEnd w:id="21"/>
+      <w:r>
+        <w:t>ofish</w:t>
+      </w:r>
+      <w:proofErr w:type="spellEnd"/>
+      <w:r>
+        <w:t xml:space="preserve"> Kaye and Paul </w:t>
+      </w:r>
+      <w:proofErr w:type="spellStart"/>
+      <w:r>
+        <w:t>Dourish</w:t>
+      </w:r>
+      <w:proofErr w:type="spellEnd"/>
+      <w:r>
+        <w:t xml:space="preserve">. 2014. Special issue on science fiction and ubiquitous computing. </w:t>
+      </w:r>
+      <w:r>
+        <w:rPr>
+          <w:i/>
+        </w:rPr>
+        <w:t xml:space="preserve">Personal Ubiquitous </w:t>
+      </w:r>
+      <w:proofErr w:type="spellStart"/>
+      <w:r>
+        <w:rPr>
+          <w:i/>
+        </w:rPr>
+        <w:t>Comput</w:t>
+      </w:r>
+      <w:proofErr w:type="spellEnd"/>
+      <w:r>
+        <w:t>. 18, 4 (April 2014), 765-766. http://dx.doi.org/10.1007/s00779-014-0773-4</w:t>
+      </w:r>
+    </w:p>
+    <w:p>
+      <w:pPr>
+        <w:pStyle w:val="References"/>
+      </w:pPr>
+      <w:bookmarkStart w:id="22" w:name="_Ref279753887"/>
+      <w:r>
+        <w:t>S</w:t>
       </w:r>
       <w:bookmarkEnd w:id="20"/>
       <w:bookmarkEnd w:id="22"/>
       <w:r>
-        <w:t xml:space="preserve">ofish Kaye and Paul Dourish. 2014. Special issue on science fiction and ubiquitous computing. </w:t>
+        <w:t xml:space="preserve">cott R. </w:t>
+      </w:r>
+      <w:proofErr w:type="spellStart"/>
+      <w:r>
+        <w:t>Klemmer</w:t>
+      </w:r>
+      <w:proofErr w:type="spellEnd"/>
+      <w:r>
+        <w:t xml:space="preserve">, Michael Thomsen, Ethan Phelps-Goodman, Robert Lee, and James A. </w:t>
+      </w:r>
+      <w:proofErr w:type="spellStart"/>
+      <w:r>
+        <w:t>Landay</w:t>
+      </w:r>
+      <w:proofErr w:type="spellEnd"/>
+      <w:r>
+        <w:t>. 2002. Where do web sites come from</w:t>
+      </w:r>
+      <w:proofErr w:type="gramStart"/>
+      <w:r>
+        <w:t>?:</w:t>
+      </w:r>
+      <w:proofErr w:type="gramEnd"/>
+      <w:r>
+        <w:t xml:space="preserve"> capturing and interacting with design history. In </w:t>
       </w:r>
       <w:r>
         <w:rPr>
           <w:i/>
         </w:rPr>
-        <w:t>Personal Ubiquitous Comput</w:t>
-      </w:r>
-      <w:r>
-        <w:t>. 18, 4 (April 2014), 765-766. http://dx.doi.org/10.1007/s00779-014-0773-4</w:t>
+        <w:t xml:space="preserve">Proceedings of the SIGCHI Conference on Human Factors in </w:t>
+      </w:r>
+      <w:r>
+        <w:rPr>
+          <w:i/>
+        </w:rPr>
+        <w:lastRenderedPageBreak/>
+        <w:t>Computing Systems</w:t>
+      </w:r>
+      <w:r>
+        <w:t xml:space="preserve"> (CHI '02), 1-8. http://doi.acm.org/10.1145/503376.503378</w:t>
       </w:r>
     </w:p>
     <w:p>
       <w:pPr>
         <w:pStyle w:val="References"/>
       </w:pPr>
-      <w:bookmarkStart w:id="23" w:name="_Ref279753887"/>
-      <w:r>
-        <w:t>S</w:t>
-      </w:r>
-      <w:bookmarkEnd w:id="21"/>
+      <w:bookmarkStart w:id="23" w:name="_Ref279752219"/>
+      <w:proofErr w:type="spellStart"/>
+      <w:r>
+        <w:t>Psy</w:t>
+      </w:r>
+      <w:proofErr w:type="spellEnd"/>
+      <w:r>
+        <w:t xml:space="preserve">. 2012. </w:t>
+      </w:r>
+      <w:proofErr w:type="spellStart"/>
+      <w:r>
+        <w:t>Gangnam</w:t>
+      </w:r>
+      <w:proofErr w:type="spellEnd"/>
+      <w:r>
+        <w:t xml:space="preserve"> Style. Video. (15 July 2012.). Retrieved August 22, 2014 from https://www.youtube.com/watch?v=9bZkp7q19f0</w:t>
+      </w:r>
       <w:bookmarkEnd w:id="23"/>
-      <w:r>
-        <w:t xml:space="preserve">cott R. Klemmer, Michael Thomsen, Ethan Phelps-Goodman, Robert Lee, and James A. Landay. 2002. Where do web sites come from?: capturing and interacting with design history. In </w:t>
-      </w:r>
-      <w:r>
-        <w:rPr>
-          <w:i/>
-        </w:rPr>
-        <w:t xml:space="preserve">Proceedings of the SIGCHI Conference on Human Factors in </w:t>
-      </w:r>
-      <w:r>
-        <w:rPr>
-          <w:i/>
-        </w:rPr>
-        <w:lastRenderedPageBreak/>
-        <w:t>Computing Systems</w:t>
-      </w:r>
-      <w:r>
-        <w:t xml:space="preserve"> (CHI '02), 1-8. http://doi.acm.org/10.1145/503376.503378</w:t>
-      </w:r>
     </w:p>
     <w:p>
       <w:pPr>
         <w:pStyle w:val="References"/>
       </w:pPr>
-      <w:bookmarkStart w:id="24" w:name="_Ref279752219"/>
-      <w:r>
-        <w:t>Psy. 2012. Gangnam Style. Video. (15 July 2012.). Retrieved August 22, 2014 from https://www.youtube.com/watch?v=9bZkp7q19f0</w:t>
+      <w:bookmarkStart w:id="24" w:name="_Ref279752240"/>
+      <w:r>
+        <w:t xml:space="preserve">Marilyn Schwartz. 1995. </w:t>
+      </w:r>
+      <w:r>
+        <w:rPr>
+          <w:i/>
+        </w:rPr>
+        <w:t>Guidelines for Bias-Free Writing.</w:t>
+      </w:r>
+      <w:r>
+        <w:t xml:space="preserve"> Indiana University Press, Bloomington, IN.</w:t>
       </w:r>
       <w:bookmarkEnd w:id="24"/>
     </w:p>
@@ -5558,18 +5923,26 @@
       <w:pPr>
         <w:pStyle w:val="References"/>
       </w:pPr>
-      <w:bookmarkStart w:id="25" w:name="_Ref279752240"/>
-      <w:r>
-        <w:t xml:space="preserve">Marilyn Schwartz. 1995. </w:t>
+      <w:bookmarkStart w:id="25" w:name="_Ref279752272"/>
+      <w:r>
+        <w:t xml:space="preserve">Ivan E. Sutherland. 1963. </w:t>
       </w:r>
       <w:r>
         <w:rPr>
           <w:i/>
         </w:rPr>
-        <w:t>Guidelines for Bias-Free Writing.</w:t>
-      </w:r>
-      <w:r>
-        <w:t xml:space="preserve"> Indiana University Press, Bloomington, IN.</w:t>
+        <w:t>Sketchpad, a Man-Machine Graphical Communication System</w:t>
+      </w:r>
+      <w:r>
+        <w:t xml:space="preserve">. </w:t>
+      </w:r>
+      <w:proofErr w:type="spellStart"/>
+      <w:r>
+        <w:t>Ph.D</w:t>
+      </w:r>
+      <w:proofErr w:type="spellEnd"/>
+      <w:r>
+        <w:t xml:space="preserve"> Dissertation. Massachusetts Institute of Technology (MIT), Cambridge, MA.</w:t>
       </w:r>
       <w:bookmarkEnd w:id="25"/>
     </w:p>
@@ -5577,44 +5950,41 @@
       <w:pPr>
         <w:pStyle w:val="References"/>
       </w:pPr>
-      <w:bookmarkStart w:id="26" w:name="_Ref279752272"/>
-      <w:r>
-        <w:t xml:space="preserve">Ivan E. Sutherland. 1963. </w:t>
+      <w:bookmarkStart w:id="26" w:name="_Ref279752304"/>
+      <w:r>
+        <w:t xml:space="preserve">Langdon Winner. 1999. Do artifacts have politics? In </w:t>
       </w:r>
       <w:r>
         <w:rPr>
           <w:i/>
         </w:rPr>
-        <w:t>Sketchpad, a Man-Machine Graphical Communication System</w:t>
-      </w:r>
-      <w:r>
-        <w:t>. Ph.D Dissertation. Massachusetts Institute of Technology (MIT), Cambridge, MA.</w:t>
+        <w:t>The Social Shaping of Technology</w:t>
+      </w:r>
+      <w:r>
+        <w:t xml:space="preserve"> (2nd. ed.), Donald </w:t>
+      </w:r>
+      <w:proofErr w:type="spellStart"/>
+      <w:r>
+        <w:t>MacKenzie</w:t>
+      </w:r>
+      <w:proofErr w:type="spellEnd"/>
+      <w:r>
+        <w:t xml:space="preserve"> and Judy </w:t>
+      </w:r>
+      <w:proofErr w:type="spellStart"/>
+      <w:r>
+        <w:t>Wajcman</w:t>
+      </w:r>
+      <w:proofErr w:type="spellEnd"/>
+      <w:r>
+        <w:t xml:space="preserve"> (Eds.). Open University Press, Buckingham, UK, 28-40.</w:t>
       </w:r>
       <w:bookmarkEnd w:id="26"/>
+      <w:r>
+        <w:t xml:space="preserve"> </w:t>
+      </w:r>
     </w:p>
-    <w:p>
-      <w:pPr>
-        <w:pStyle w:val="References"/>
-      </w:pPr>
-      <w:bookmarkStart w:id="27" w:name="_Ref279752304"/>
-      <w:r>
-        <w:t xml:space="preserve">Langdon Winner. 1999. Do artifacts have politics? In </w:t>
-      </w:r>
-      <w:r>
-        <w:rPr>
-          <w:i/>
-        </w:rPr>
-        <w:t>The Social Shaping of Technology</w:t>
-      </w:r>
-      <w:r>
-        <w:t xml:space="preserve"> (2nd. ed.), Donald MacKenzie and Judy Wajcman (Eds.). Open University Press, Buckingham, UK, 28-40.</w:t>
-      </w:r>
-      <w:bookmarkEnd w:id="27"/>
-      <w:r>
-        <w:t xml:space="preserve"> </w:t>
-      </w:r>
-    </w:p>
-    <w:bookmarkEnd w:id="14"/>
+    <w:bookmarkEnd w:id="13"/>
     <w:p>
       <w:pPr>
         <w:pStyle w:val="References"/>
@@ -9271,7 +9641,7 @@
 </file>
 
 <file path=customXml/itemProps1.xml><?xml version="1.0" encoding="utf-8"?>
-<ds:datastoreItem xmlns:ds="http://schemas.openxmlformats.org/officeDocument/2006/customXml" ds:itemID="{C450778B-EB55-664E-98CE-CA0CA6A6CC6B}">
+<ds:datastoreItem xmlns:ds="http://schemas.openxmlformats.org/officeDocument/2006/customXml" ds:itemID="{5DEF1AB3-8532-154D-A2DC-54E79AC9867C}">
   <ds:schemaRefs>
     <ds:schemaRef ds:uri="http://schemas.openxmlformats.org/officeDocument/2006/bibliography"/>
   </ds:schemaRefs>

</xml_diff>

<commit_message>
Unifying references section.  Closes #37, closes #28, and #closes 25 again.
</commit_message>
<xml_diff>
--- a/Word/SIGCHIExtendedAbstractsFormat.docx
+++ b/Word/SIGCHIExtendedAbstractsFormat.docx
@@ -1146,7 +1146,7 @@
         <w:rPr>
           <w:noProof/>
         </w:rPr>
-        <w:t>31 July 2015</w:t>
+        <w:t>1 August 2015</w:t>
       </w:r>
       <w:r>
         <w:fldChar w:fldCharType="end"/>
@@ -2672,27 +2672,14 @@
       <w:r>
         <w:t xml:space="preserve">Table </w:t>
       </w:r>
-      <w:r>
-        <w:fldChar w:fldCharType="begin"/>
-      </w:r>
-      <w:r>
-        <w:instrText xml:space="preserve"> SEQ Table \* ARABIC </w:instrText>
-      </w:r>
-      <w:r>
-        <w:fldChar w:fldCharType="separate"/>
-      </w:r>
-      <w:r>
-        <w:rPr>
-          <w:noProof/>
-        </w:rPr>
-        <w:t>1</w:t>
-      </w:r>
-      <w:r>
-        <w:rPr>
-          <w:noProof/>
-        </w:rPr>
-        <w:fldChar w:fldCharType="end"/>
-      </w:r>
+      <w:fldSimple w:instr=" SEQ Table \* ARABIC ">
+        <w:r>
+          <w:rPr>
+            <w:noProof/>
+          </w:rPr>
+          <w:t>1</w:t>
+        </w:r>
+      </w:fldSimple>
       <w:r>
         <w:t>.</w:t>
       </w:r>
@@ -2865,14 +2852,27 @@
                             <w:r>
                               <w:t xml:space="preserve">Figure </w:t>
                             </w:r>
-                            <w:fldSimple w:instr=" SEQ Figure \* ARABIC ">
-                              <w:r>
-                                <w:rPr>
-                                  <w:noProof/>
-                                </w:rPr>
-                                <w:t>2</w:t>
-                              </w:r>
-                            </w:fldSimple>
+                            <w:r>
+                              <w:fldChar w:fldCharType="begin"/>
+                            </w:r>
+                            <w:r>
+                              <w:instrText xml:space="preserve"> SEQ Figure \* ARABIC </w:instrText>
+                            </w:r>
+                            <w:r>
+                              <w:fldChar w:fldCharType="separate"/>
+                            </w:r>
+                            <w:r>
+                              <w:rPr>
+                                <w:noProof/>
+                              </w:rPr>
+                              <w:t>2</w:t>
+                            </w:r>
+                            <w:r>
+                              <w:rPr>
+                                <w:noProof/>
+                              </w:rPr>
+                              <w:fldChar w:fldCharType="end"/>
+                            </w:r>
                             <w:r>
                               <w:t xml:space="preserve"> </w:t>
                             </w:r>
@@ -2918,10 +2918,6 @@
           </mc:Choice>
           <mc:Fallback>
             <w:pict>
-              <v:shapetype id="_x0000_t202" coordsize="21600,21600" o:spt="202" path="m0,0l0,21600,21600,21600,21600,0xe">
-                <v:stroke joinstyle="miter"/>
-                <v:path gradientshapeok="t" o:connecttype="rect"/>
-              </v:shapetype>
               <v:shape id="_x0000_s1029" type="#_x0000_t202" style="position:absolute;margin-left:28.9pt;margin-top:117.35pt;width:2in;height:6in;z-index:251678208;visibility:visible;mso-wrap-style:square;mso-width-percent:0;mso-height-percent:0;mso-wrap-distance-left:9pt;mso-wrap-distance-top:0;mso-wrap-distance-right:9pt;mso-wrap-distance-bottom:0;mso-position-horizontal:absolute;mso-position-horizontal-relative:page;mso-position-vertical:absolute;mso-position-vertical-relative:page;mso-width-percent:0;mso-height-percent:0;mso-width-relative:page;mso-height-relative:page;v-text-anchor:top" o:gfxdata="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" o:allowoverlap="f" filled="f" fillcolor="#f8f8f8" stroked="f">
                 <v:textbox>
                   <w:txbxContent>
@@ -2989,7 +2985,7 @@
                                     <pic:cNvPicPr/>
                                   </pic:nvPicPr>
                                   <pic:blipFill>
-                                    <a:blip r:embed="rId15">
+                                    <a:blip r:embed="rId14">
                                       <a:extLst>
                                         <a:ext uri="{28A0092B-C50C-407E-A947-70E740481C1C}">
                                           <a14:useLocalDpi xmlns:a14="http://schemas.microsoft.com/office/drawing/2010/main" val="0"/>
@@ -3048,15 +3044,26 @@
                         <w:t xml:space="preserve"> </w:t>
                       </w:r>
                       <w:r>
-                        <w:t>In this image, the cats are tesselated to save space. You, too, can save space by placing images in the sidebar. Images should have captions and be within the boundaries of the text box on Page 2. Photo CC</w:t>
+                        <w:t xml:space="preserve">In this image, the cats are </w:t>
+                      </w:r>
+                      <w:proofErr w:type="spellStart"/>
+                      <w:r>
+                        <w:t>tesselated</w:t>
+                      </w:r>
+                      <w:proofErr w:type="spellEnd"/>
+                      <w:r>
+                        <w:t xml:space="preserve"> to save space. You, too, can save space by placing images in the sidebar. Images should have captions and be within the boundaries of the text box on Page 2. Photo CC</w:t>
                       </w:r>
                       <w:r>
                         <w:t xml:space="preserve">0 </w:t>
                       </w:r>
-                      <w:bookmarkStart w:id="9" w:name="_GoBack"/>
-                      <w:bookmarkEnd w:id="9"/>
+                      <w:proofErr w:type="spellStart"/>
                       <w:r>
-                        <w:t xml:space="preserve">jofish on Flickr. </w:t>
+                        <w:t>jofish</w:t>
+                      </w:r>
+                      <w:proofErr w:type="spellEnd"/>
+                      <w:r>
+                        <w:t xml:space="preserve"> on Flickr. </w:t>
                       </w:r>
                     </w:p>
                   </w:txbxContent>
@@ -3331,7 +3338,7 @@
                                           <pic:cNvPicPr/>
                                         </pic:nvPicPr>
                                         <pic:blipFill>
-                                          <a:blip r:embed="rId16">
+                                          <a:blip r:embed="rId15">
                                             <a:extLst>
                                               <a:ext uri="{28A0092B-C50C-407E-A947-70E740481C1C}">
                                                 <a14:useLocalDpi xmlns:a14="http://schemas.microsoft.com/office/drawing/2010/main" val="0"/>
@@ -3369,27 +3376,14 @@
                             <w:r>
                               <w:t xml:space="preserve">Figure </w:t>
                             </w:r>
-                            <w:r>
-                              <w:fldChar w:fldCharType="begin"/>
-                            </w:r>
-                            <w:r>
-                              <w:instrText xml:space="preserve"> SEQ Figure \* ARABIC </w:instrText>
-                            </w:r>
-                            <w:r>
-                              <w:fldChar w:fldCharType="separate"/>
-                            </w:r>
-                            <w:r>
-                              <w:rPr>
-                                <w:noProof/>
-                              </w:rPr>
-                              <w:t>3</w:t>
-                            </w:r>
-                            <w:r>
-                              <w:rPr>
-                                <w:noProof/>
-                              </w:rPr>
-                              <w:fldChar w:fldCharType="end"/>
-                            </w:r>
+                            <w:fldSimple w:instr=" SEQ Figure \* ARABIC ">
+                              <w:r>
+                                <w:rPr>
+                                  <w:noProof/>
+                                </w:rPr>
+                                <w:t>3</w:t>
+                              </w:r>
+                            </w:fldSimple>
                             <w:bookmarkEnd w:id="8"/>
                             <w:r>
                               <w:t>.</w:t>
@@ -3456,7 +3450,7 @@
           </mc:Choice>
           <mc:Fallback>
             <w:pict>
-              <v:shape id="Text Box 5" o:spid="_x0000_s1030" type="#_x0000_t202" alt="Title: Text box around Figure - Description: Alt text on bounding text boxes is optional." style="position:absolute;left:0;text-align:left;margin-left:0;margin-top:116.65pt;width:521.3pt;height:284pt;z-index:251676160;visibility:visible;mso-wrap-style:square;mso-height-percent:0;mso-wrap-distance-left:9pt;mso-wrap-distance-top:0;mso-wrap-distance-right:9pt;mso-wrap-distance-bottom:0;mso-position-horizontal:absolute;mso-position-horizontal-relative:text;mso-position-vertical:absolute;mso-position-vertical-relative:page;mso-height-percent:0;mso-height-relative:margin;v-text-anchor:top" o:gfxdata="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" filled="f" stroked="f">
+              <v:shape id="Text Box 5" o:spid="_x0000_s1030" type="#_x0000_t202" alt="Title: Text box around Figure - Description: Alt text on bounding text boxes is optional." style="position:absolute;left:0;text-align:left;margin-left:0;margin-top:116.65pt;width:521.3pt;height:284pt;z-index:251676160;visibility:visible;mso-wrap-style:square;mso-height-percent:0;mso-wrap-distance-left:9pt;mso-wrap-distance-top:0;mso-wrap-distance-right:9pt;mso-wrap-distance-bottom:0;mso-position-horizontal:absolute;mso-position-horizontal-relative:text;mso-position-vertical:absolute;mso-position-vertical-relative:page;mso-height-percent:0;mso-height-relative:margin;v-text-anchor:top" o:gfxdata="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" filled="f" stroked="f">
                 <v:textbox>
                   <w:txbxContent>
                     <w:p>
@@ -3483,7 +3477,7 @@
                                     <pic:cNvPicPr/>
                                   </pic:nvPicPr>
                                   <pic:blipFill>
-                                    <a:blip r:embed="rId17">
+                                    <a:blip r:embed="rId15">
                                       <a:extLst>
                                         <a:ext uri="{28A0092B-C50C-407E-A947-70E740481C1C}">
                                           <a14:useLocalDpi xmlns:a14="http://schemas.microsoft.com/office/drawing/2010/main" val="0"/>
@@ -3515,33 +3509,21 @@
                         <w:pStyle w:val="Caption"/>
                         <w:jc w:val="left"/>
                       </w:pPr>
-                      <w:bookmarkStart w:id="10" w:name="_Ref298510878"/>
-                      <w:bookmarkStart w:id="11" w:name="_Ref298511442"/>
+                      <w:bookmarkStart w:id="10" w:name="_Ref298511442"/>
+                      <w:bookmarkStart w:id="11" w:name="_Ref298510878"/>
                       <w:proofErr w:type="gramStart"/>
                       <w:r>
                         <w:t xml:space="preserve">Figure </w:t>
                       </w:r>
-                      <w:proofErr w:type="gramEnd"/>
-                      <w:r>
-                        <w:fldChar w:fldCharType="begin"/>
-                      </w:r>
-                      <w:r>
-                        <w:instrText xml:space="preserve"> SEQ Figure \* ARABIC </w:instrText>
-                      </w:r>
-                      <w:r>
-                        <w:fldChar w:fldCharType="separate"/>
-                      </w:r>
-                      <w:r>
-                        <w:rPr>
-                          <w:noProof/>
-                        </w:rPr>
-                        <w:t>3</w:t>
-                      </w:r>
-                      <w:r>
-                        <w:fldChar w:fldCharType="end"/>
-                      </w:r>
-                      <w:bookmarkEnd w:id="11"/>
-                      <w:proofErr w:type="gramStart"/>
+                      <w:fldSimple w:instr=" SEQ Figure \* ARABIC ">
+                        <w:r>
+                          <w:rPr>
+                            <w:noProof/>
+                          </w:rPr>
+                          <w:t>3</w:t>
+                        </w:r>
+                      </w:fldSimple>
+                      <w:bookmarkEnd w:id="10"/>
                       <w:r>
                         <w:t>.</w:t>
                       </w:r>
@@ -3582,7 +3564,7 @@
                         </w:rPr>
                         <w:t xml:space="preserve"> on Flickr</w:t>
                       </w:r>
-                      <w:bookmarkEnd w:id="10"/>
+                      <w:bookmarkEnd w:id="11"/>
                       <w:r>
                         <w:t>.</w:t>
                       </w:r>
@@ -3982,14 +3964,27 @@
                             <w:r>
                               <w:t xml:space="preserve">Table </w:t>
                             </w:r>
-                            <w:fldSimple w:instr=" SEQ Table \* ARABIC ">
-                              <w:r>
-                                <w:rPr>
-                                  <w:noProof/>
-                                </w:rPr>
-                                <w:t>2</w:t>
-                              </w:r>
-                            </w:fldSimple>
+                            <w:r>
+                              <w:fldChar w:fldCharType="begin"/>
+                            </w:r>
+                            <w:r>
+                              <w:instrText xml:space="preserve"> SEQ Table \* ARABIC </w:instrText>
+                            </w:r>
+                            <w:r>
+                              <w:fldChar w:fldCharType="separate"/>
+                            </w:r>
+                            <w:r>
+                              <w:rPr>
+                                <w:noProof/>
+                              </w:rPr>
+                              <w:t>2</w:t>
+                            </w:r>
+                            <w:r>
+                              <w:rPr>
+                                <w:noProof/>
+                              </w:rPr>
+                              <w:fldChar w:fldCharType="end"/>
+                            </w:r>
                             <w:r>
                               <w:t>: A sample narrow table in the margin. Use Table – SIGCHI formatting for the table and Caption formatting for the caption.</w:t>
                             </w:r>
@@ -4035,10 +4030,6 @@
           </mc:Choice>
           <mc:Fallback>
             <w:pict>
-              <v:shapetype id="_x0000_t202" coordsize="21600,21600" o:spt="202" path="m0,0l0,21600,21600,21600,21600,0xe">
-                <v:stroke joinstyle="miter"/>
-                <v:path gradientshapeok="t" o:connecttype="rect"/>
-              </v:shapetype>
               <v:shape id="Text Box 30" o:spid="_x0000_s1031" type="#_x0000_t202" style="position:absolute;left:0;text-align:left;margin-left:35.05pt;margin-top:117.35pt;width:2in;height:6in;z-index:251680256;visibility:visible;mso-wrap-style:square;mso-width-percent:0;mso-height-percent:0;mso-wrap-distance-left:9pt;mso-wrap-distance-top:0;mso-wrap-distance-right:9pt;mso-wrap-distance-bottom:0;mso-position-horizontal:absolute;mso-position-horizontal-relative:page;mso-position-vertical:absolute;mso-position-vertical-relative:page;mso-width-percent:0;mso-height-percent:0;mso-width-relative:page;mso-height-relative:page;v-text-anchor:top" o:gfxdata="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" o:allowoverlap="f" filled="f" fillcolor="#f8f8f8" stroked="f" strokecolor="gray">
                 <v:textbox>
                   <w:txbxContent>
@@ -4357,14 +4348,27 @@
                       <w:r>
                         <w:t xml:space="preserve">Table </w:t>
                       </w:r>
-                      <w:fldSimple w:instr=" SEQ Table \* ARABIC ">
-                        <w:r>
-                          <w:rPr>
-                            <w:noProof/>
-                          </w:rPr>
-                          <w:t>2</w:t>
-                        </w:r>
-                      </w:fldSimple>
+                      <w:r>
+                        <w:fldChar w:fldCharType="begin"/>
+                      </w:r>
+                      <w:r>
+                        <w:instrText xml:space="preserve"> SEQ Table \* ARABIC </w:instrText>
+                      </w:r>
+                      <w:r>
+                        <w:fldChar w:fldCharType="separate"/>
+                      </w:r>
+                      <w:r>
+                        <w:rPr>
+                          <w:noProof/>
+                        </w:rPr>
+                        <w:t>2</w:t>
+                      </w:r>
+                      <w:r>
+                        <w:rPr>
+                          <w:noProof/>
+                        </w:rPr>
+                        <w:fldChar w:fldCharType="end"/>
+                      </w:r>
                       <w:r>
                         <w:t>: A sample narrow table in the margin. Use Table – SIGCHI formatting for the table and Caption formatting for the caption.</w:t>
                       </w:r>
@@ -5091,7 +5095,7 @@
           </mc:Choice>
           <mc:Fallback>
             <w:pict>
-              <v:shape id="Text Box 12" o:spid="_x0000_s1032" type="#_x0000_t202" style="position:absolute;margin-left:31.05pt;margin-top:106.7pt;width:141.75pt;height:64.8pt;z-index:251668992;visibility:visible;mso-wrap-style:square;mso-width-percent:0;mso-height-percent:0;mso-wrap-distance-left:9pt;mso-wrap-distance-top:0;mso-wrap-distance-right:9pt;mso-wrap-distance-bottom:0;mso-position-horizontal:absolute;mso-position-horizontal-relative:page;mso-position-vertical:absolute;mso-position-vertical-relative:text;mso-width-percent:0;mso-height-percent:0;mso-width-relative:page;mso-height-relative:page;v-text-anchor:top" o:gfxdata="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" o:allowincell="f" filled="f" stroked="f" strokecolor="silver">
+              <v:shape id="Text Box 12" o:spid="_x0000_s1032" type="#_x0000_t202" style="position:absolute;margin-left:31.05pt;margin-top:106.7pt;width:141.75pt;height:64.8pt;z-index:251668992;visibility:visible;mso-wrap-style:square;mso-width-percent:0;mso-height-percent:0;mso-wrap-distance-left:9pt;mso-wrap-distance-top:0;mso-wrap-distance-right:9pt;mso-wrap-distance-bottom:0;mso-position-horizontal:absolute;mso-position-horizontal-relative:page;mso-position-vertical:absolute;mso-position-vertical-relative:text;mso-width-percent:0;mso-height-percent:0;mso-width-relative:page;mso-height-relative:page;v-text-anchor:top" o:gfxdata="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" o:allowincell="f" filled="f" stroked="f" strokecolor="silver">
                 <v:textbox inset="0">
                   <w:txbxContent>
                     <w:p>
@@ -5210,442 +5214,596 @@
       </w:r>
     </w:p>
     <w:p>
+      <w:r>
+        <w:t>Your references should be published materials accessible to the public. Internal technical reports may be cited only if they are easily accessible and may be obtained by any reader for a nominal fee. Proprietary information may not be cited. Private communications should be acknowledged in the main text, not referenced (e.g.,</w:t>
+      </w:r>
+      <w:r>
+        <w:t xml:space="preserve"> [</w:t>
+      </w:r>
+      <w:proofErr w:type="spellStart"/>
+      <w:r>
+        <w:t>Golovchinsky</w:t>
+      </w:r>
+      <w:proofErr w:type="spellEnd"/>
+      <w:r>
+        <w:t>, personal commu</w:t>
+      </w:r>
+      <w:r>
+        <w:t xml:space="preserve">nication]). References must be the same font size as other body text. References should be in alphabetical order by last name of first author. Use a numbered list of references at the end of the article, ordered alphabetically by last name of first author, and referenced by numbers in brackets. For papers from conference proceedings, include the title of the paper and the name of the conference. Do not include the location of the conference or the exact date; do include the page numbers if available. References should be in ACM citation format: </w:t>
+      </w:r>
+      <w:hyperlink r:id="rId16" w:history="1">
+        <w:r>
+          <w:rPr>
+            <w:rStyle w:val="Hyperlink"/>
+          </w:rPr>
+          <w:t>http://www.acm.org/publications/submissions/latex_style</w:t>
+        </w:r>
+      </w:hyperlink>
+      <w:r>
+        <w:t xml:space="preserve">. </w:t>
+      </w:r>
+      <w:r>
+        <w:t xml:space="preserve"> </w:t>
+      </w:r>
+    </w:p>
+    <w:p>
       <w:pPr>
         <w:spacing w:after="40"/>
       </w:pPr>
       <w:r>
-        <w:t>Your references should be published materials accessible to the public. Internal technical reports may be cited only if they are easily accessible and may be obtained by any reader for a nominal fee. Proprietary information may not be cited. Private communications should be acknowledged in the main text, not referenced (e.g., [</w:t>
-      </w:r>
-      <w:proofErr w:type="spellStart"/>
-      <w:r>
-        <w:t>Golovchinsky</w:t>
-      </w:r>
-      <w:proofErr w:type="spellEnd"/>
-      <w:r>
-        <w:t xml:space="preserve">, personal communication]). References </w:t>
-      </w:r>
-      <w:r>
-        <w:rPr>
-          <w:i/>
-        </w:rPr>
-        <w:t>must</w:t>
-      </w:r>
-      <w:r>
-        <w:t xml:space="preserve"> be the same font size as other body text. References should be in alphabetical order by last name of first author. Use a numbered list of references at the end of the article, ordered alphabetically by last name of first author, and referenced by numbers in brackets. For papers from conference proceedings, include the title of the paper and the name of the conference. Do not include the location of the conference or the exact date; do include the page numbers if available. References should be in ACM citation format: </w:t>
+        <w:t xml:space="preserve">References should be in ACM citation format: </w:t>
+      </w:r>
+      <w:hyperlink r:id="rId17" w:history="1">
+        <w:r>
+          <w:rPr>
+            <w:rStyle w:val="Hyperlink"/>
+          </w:rPr>
+          <w:t>http://www.acm.org/publications/submissions/latex_style</w:t>
+        </w:r>
+      </w:hyperlink>
+      <w:r>
+        <w:t>. This in</w:t>
+      </w:r>
+      <w:r>
+        <w:t>cludes citations to Internet resources [</w:t>
+      </w:r>
+      <w:r>
+        <w:fldChar w:fldCharType="begin"/>
+      </w:r>
+      <w:r>
+        <w:instrText xml:space="preserve"> REF _Ref279752164 \r \h </w:instrText>
+      </w:r>
+      <w:r>
+        <w:fldChar w:fldCharType="separate"/>
+      </w:r>
+      <w:r>
+        <w:t>1</w:t>
+      </w:r>
+      <w:r>
+        <w:fldChar w:fldCharType="end"/>
+      </w:r>
+      <w:r>
+        <w:t>,</w:t>
+      </w:r>
+      <w:r>
+        <w:t xml:space="preserve"> </w:t>
+      </w:r>
+      <w:r>
+        <w:fldChar w:fldCharType="begin"/>
+      </w:r>
+      <w:r>
+        <w:instrText xml:space="preserve"> REF _Ref279753826 \r \h </w:instrText>
+      </w:r>
+      <w:r>
+        <w:fldChar w:fldCharType="separate"/>
+      </w:r>
+      <w:r>
+        <w:t>4</w:t>
+      </w:r>
+      <w:r>
+        <w:fldChar w:fldCharType="end"/>
+      </w:r>
+      <w:r>
+        <w:t xml:space="preserve">, </w:t>
+      </w:r>
+      <w:r>
+        <w:fldChar w:fldCharType="begin"/>
+      </w:r>
+      <w:r>
+        <w:instrText xml:space="preserve"> REF _Ref279752219 \r \h </w:instrText>
+      </w:r>
+      <w:r>
+        <w:fldChar w:fldCharType="separate"/>
+      </w:r>
+      <w:r>
+        <w:t>8</w:t>
+      </w:r>
+      <w:r>
+        <w:fldChar w:fldCharType="end"/>
+      </w:r>
+      <w:r>
+        <w:t>]</w:t>
+      </w:r>
+      <w:r>
+        <w:t xml:space="preserve"> </w:t>
+      </w:r>
+      <w:r>
+        <w:t xml:space="preserve">according to ACM format, although it is often appropriate to include URLs directly in the text, as above. Example reference formatting for individual </w:t>
+      </w:r>
+      <w:r>
+        <w:t xml:space="preserve">journal articles </w:t>
+      </w:r>
+      <w:r>
+        <w:t>[</w:t>
+      </w:r>
+      <w:r>
+        <w:fldChar w:fldCharType="begin"/>
+      </w:r>
+      <w:r>
+        <w:instrText xml:space="preserve"> REF _Ref279752133 \r \h </w:instrText>
+      </w:r>
+      <w:r>
+        <w:fldChar w:fldCharType="separate"/>
+      </w:r>
+      <w:r>
+        <w:t>3</w:t>
+      </w:r>
+      <w:r>
+        <w:fldChar w:fldCharType="end"/>
+      </w:r>
+      <w:r>
+        <w:t>]</w:t>
+      </w:r>
+      <w:r>
+        <w:t xml:space="preserve">, </w:t>
+      </w:r>
+      <w:r>
+        <w:t xml:space="preserve">an entire journal special issue </w:t>
+      </w:r>
+      <w:r>
+        <w:t>[</w:t>
+      </w:r>
+      <w:r>
+        <w:fldChar w:fldCharType="begin"/>
+      </w:r>
+      <w:r>
+        <w:instrText xml:space="preserve"> REF _Ref279753804 \r \h </w:instrText>
+      </w:r>
+      <w:r>
+        <w:fldChar w:fldCharType="separate"/>
+      </w:r>
+      <w:r>
+        <w:t>6</w:t>
+      </w:r>
+      <w:r>
+        <w:fldChar w:fldCharType="end"/>
+      </w:r>
+      <w:r>
+        <w:t>]</w:t>
+      </w:r>
+      <w:r>
+        <w:t xml:space="preserve">, </w:t>
+      </w:r>
+      <w:r>
+        <w:t>websites</w:t>
+      </w:r>
+      <w:r>
+        <w:t xml:space="preserve"> </w:t>
+      </w:r>
+      <w:r>
+        <w:t>[</w:t>
+      </w:r>
+      <w:r>
+        <w:fldChar w:fldCharType="begin"/>
+      </w:r>
+      <w:r>
+        <w:instrText xml:space="preserve"> REF _Ref279753835 \r \h </w:instrText>
+      </w:r>
+      <w:r>
+        <w:fldChar w:fldCharType="separate"/>
+      </w:r>
+      <w:r>
+        <w:t>1</w:t>
+      </w:r>
+      <w:r>
+        <w:fldChar w:fldCharType="end"/>
+      </w:r>
+      <w:r>
+        <w:fldChar w:fldCharType="begin"/>
+      </w:r>
+      <w:r>
+        <w:instrText xml:space="preserve"> REF _Ref279753826 \r \h </w:instrText>
+      </w:r>
+      <w:r>
+        <w:fldChar w:fldCharType="separate"/>
+      </w:r>
+      <w:r>
+        <w:t>4</w:t>
+      </w:r>
+      <w:r>
+        <w:fldChar w:fldCharType="end"/>
+      </w:r>
+      <w:r>
+        <w:t>]</w:t>
+      </w:r>
+      <w:r>
+        <w:t xml:space="preserve">, tweets </w:t>
+      </w:r>
+      <w:r>
+        <w:t>[</w:t>
+      </w:r>
+      <w:r>
+        <w:fldChar w:fldCharType="begin"/>
+      </w:r>
+      <w:r>
+        <w:instrText xml:space="preserve"> REF _Ref279752164 \r \h </w:instrText>
+      </w:r>
+      <w:r>
+        <w:fldChar w:fldCharType="separate"/>
+      </w:r>
+      <w:r>
+        <w:t>1</w:t>
+      </w:r>
+      <w:r>
+        <w:fldChar w:fldCharType="end"/>
+      </w:r>
+      <w:r>
+        <w:t>]</w:t>
+      </w:r>
+      <w:r>
+        <w:t xml:space="preserve">, patents </w:t>
+      </w:r>
+      <w:r>
+        <w:t>[</w:t>
+      </w:r>
+      <w:r>
+        <w:fldChar w:fldCharType="begin"/>
+      </w:r>
+      <w:r>
+        <w:instrText xml:space="preserve"> REF _Ref279752259 \r \h </w:instrText>
+      </w:r>
+      <w:r>
+        <w:fldChar w:fldCharType="separate"/>
+      </w:r>
+      <w:r>
+        <w:t>5</w:t>
+      </w:r>
+      <w:r>
+        <w:fldChar w:fldCharType="end"/>
+      </w:r>
+      <w:r>
+        <w:t>]</w:t>
+      </w:r>
+      <w:r>
+        <w:t>,</w:t>
+      </w:r>
+      <w:r>
+        <w:t xml:space="preserve"> </w:t>
+      </w:r>
+      <w:r>
+        <w:t>articles in conference proceeding</w:t>
+      </w:r>
+      <w:r>
+        <w:t xml:space="preserve">s </w:t>
+      </w:r>
+      <w:r>
+        <w:t>[</w:t>
+      </w:r>
+      <w:r>
+        <w:fldChar w:fldCharType="begin"/>
+      </w:r>
+      <w:r>
+        <w:instrText xml:space="preserve"> REF _Ref279753887 \r \h </w:instrText>
+      </w:r>
+      <w:r>
+        <w:fldChar w:fldCharType="separate"/>
+      </w:r>
+      <w:r>
+        <w:t>7</w:t>
+      </w:r>
+      <w:r>
+        <w:fldChar w:fldCharType="end"/>
+      </w:r>
+      <w:r>
+        <w:t>]</w:t>
+      </w:r>
+      <w:r>
+        <w:t xml:space="preserve">, videos </w:t>
+      </w:r>
+      <w:r>
+        <w:t>[</w:t>
+      </w:r>
+      <w:r>
+        <w:fldChar w:fldCharType="begin"/>
+      </w:r>
+      <w:r>
+        <w:instrText xml:space="preserve"> REF _Ref279752219 \r \h </w:instrText>
+      </w:r>
+      <w:r>
+        <w:fldChar w:fldCharType="separate"/>
+      </w:r>
+      <w:r>
+        <w:t>8</w:t>
+      </w:r>
+      <w:r>
+        <w:fldChar w:fldCharType="end"/>
+      </w:r>
+      <w:r>
+        <w:t>]</w:t>
+      </w:r>
+      <w:r>
+        <w:t xml:space="preserve">, books </w:t>
+      </w:r>
+      <w:r>
+        <w:t>[</w:t>
+      </w:r>
+      <w:r>
+        <w:fldChar w:fldCharType="begin"/>
+      </w:r>
+      <w:r>
+        <w:instrText xml:space="preserve"> REF _Ref279752240 \r \h </w:instrText>
+      </w:r>
+      <w:r>
+        <w:fldChar w:fldCharType="separate"/>
+      </w:r>
+      <w:r>
+        <w:t>9</w:t>
+      </w:r>
+      <w:r>
+        <w:fldChar w:fldCharType="end"/>
+      </w:r>
+      <w:r>
+        <w:t>]</w:t>
+      </w:r>
+      <w:r>
+        <w:t xml:space="preserve">, theses </w:t>
+      </w:r>
+      <w:r>
+        <w:t>[</w:t>
+      </w:r>
+      <w:r>
+        <w:fldChar w:fldCharType="begin"/>
+      </w:r>
+      <w:r>
+        <w:instrText xml:space="preserve"> REF _Ref279752272 \r \h </w:instrText>
+      </w:r>
+      <w:r>
+        <w:fldChar w:fldCharType="separate"/>
+      </w:r>
+      <w:r>
+        <w:t>10</w:t>
+      </w:r>
+      <w:r>
+        <w:fldChar w:fldCharType="end"/>
+      </w:r>
+      <w:r>
+        <w:t>]</w:t>
+      </w:r>
+      <w:r>
+        <w:t xml:space="preserve"> </w:t>
+      </w:r>
+      <w:r>
+        <w:t>and book chapters</w:t>
+      </w:r>
+      <w:r>
+        <w:t xml:space="preserve"> </w:t>
+      </w:r>
+      <w:r>
+        <w:t>[</w:t>
+      </w:r>
+      <w:r>
+        <w:fldChar w:fldCharType="begin"/>
+      </w:r>
+      <w:r>
+        <w:instrText xml:space="preserve"> REF _Ref279752304 \r \h </w:instrText>
+      </w:r>
+      <w:r>
+        <w:fldChar w:fldCharType="separate"/>
+      </w:r>
+      <w:r>
+        <w:t>11</w:t>
+      </w:r>
+      <w:r>
+        <w:fldChar w:fldCharType="end"/>
+      </w:r>
+      <w:r>
+        <w:t>]</w:t>
+      </w:r>
+      <w:r>
+        <w:t xml:space="preserve"> </w:t>
+      </w:r>
+      <w:r>
+        <w:t xml:space="preserve">is given here. </w:t>
+      </w:r>
+      <w:r>
+        <w:t xml:space="preserve">This </w:t>
+      </w:r>
+      <w:r>
+        <w:lastRenderedPageBreak/>
+        <w:t xml:space="preserve">formatting is </w:t>
+      </w:r>
+      <w:proofErr w:type="gramStart"/>
+      <w:r>
+        <w:t>a</w:t>
+      </w:r>
+      <w:proofErr w:type="gramEnd"/>
+      <w:r>
+        <w:t xml:space="preserve"> edited version of the</w:t>
+      </w:r>
+      <w:r>
+        <w:t xml:space="preserve"> </w:t>
+      </w:r>
+      <w:r>
+        <w:t>format automatically generated by the ACM Digital Library (</w:t>
       </w:r>
       <w:hyperlink r:id="rId18" w:history="1">
         <w:r>
           <w:rPr>
             <w:rStyle w:val="Hyperlink"/>
           </w:rPr>
-          <w:t>http://acm.org/publications/submissions/latex_style</w:t>
+          <w:t>http://dl.acm.org</w:t>
         </w:r>
       </w:hyperlink>
       <w:r>
-        <w:t xml:space="preserve">. </w:t>
-      </w:r>
-      <w:r>
-        <w:t xml:space="preserve">Format your references like the examples in this document. </w:t>
-      </w:r>
-      <w:r>
-        <w:t xml:space="preserve">Example reference formatting for </w:t>
-      </w:r>
-      <w:r>
-        <w:t xml:space="preserve">individual </w:t>
-      </w:r>
-      <w:r>
-        <w:t xml:space="preserve">journal articles </w:t>
-      </w:r>
-      <w:r>
-        <w:t>[</w:t>
-      </w:r>
-      <w:r>
-        <w:fldChar w:fldCharType="begin"/>
-      </w:r>
-      <w:r>
-        <w:instrText xml:space="preserve"> REF _Ref279752133 \r \h </w:instrText>
-      </w:r>
-      <w:r>
-        <w:fldChar w:fldCharType="separate"/>
-      </w:r>
-      <w:r>
-        <w:t>3</w:t>
-      </w:r>
-      <w:r>
-        <w:fldChar w:fldCharType="end"/>
-      </w:r>
-      <w:r>
-        <w:t>]</w:t>
-      </w:r>
-      <w:r>
-        <w:t xml:space="preserve">, </w:t>
-      </w:r>
-      <w:r>
-        <w:t xml:space="preserve">an entire journal special issue </w:t>
-      </w:r>
-      <w:r>
-        <w:t>[</w:t>
-      </w:r>
-      <w:r>
-        <w:fldChar w:fldCharType="begin"/>
-      </w:r>
-      <w:r>
-        <w:instrText xml:space="preserve"> REF _Ref279753804 \r \h </w:instrText>
-      </w:r>
-      <w:r>
-        <w:fldChar w:fldCharType="separate"/>
-      </w:r>
-      <w:r>
-        <w:t>6</w:t>
-      </w:r>
-      <w:r>
-        <w:fldChar w:fldCharType="end"/>
-      </w:r>
-      <w:r>
-        <w:t>]</w:t>
-      </w:r>
-      <w:r>
-        <w:t xml:space="preserve">, </w:t>
-      </w:r>
-      <w:r>
-        <w:t>websites</w:t>
+        <w:t>) as “ACM Ref</w:t>
+      </w:r>
+      <w:r>
+        <w:t>.”</w:t>
+      </w:r>
+      <w:r>
+        <w:t xml:space="preserve"> DOI and/or URL links are optional but encouraged as are full first names. Note that the </w:t>
+      </w:r>
+      <w:r>
+        <w:rPr>
+          <w:rStyle w:val="StyleDescriptionChar"/>
+        </w:rPr>
+        <w:t>Hyperlink</w:t>
       </w:r>
       <w:r>
         <w:t xml:space="preserve"> </w:t>
       </w:r>
       <w:r>
-        <w:t>[</w:t>
-      </w:r>
-      <w:r>
-        <w:fldChar w:fldCharType="begin"/>
-      </w:r>
-      <w:r>
-        <w:instrText xml:space="preserve"> REF _Ref279753835 \r \h </w:instrText>
-      </w:r>
-      <w:r>
-        <w:fldChar w:fldCharType="separate"/>
-      </w:r>
-      <w:r>
-        <w:t>1</w:t>
-      </w:r>
-      <w:r>
-        <w:fldChar w:fldCharType="end"/>
-      </w:r>
-      <w:r>
-        <w:fldChar w:fldCharType="begin"/>
-      </w:r>
-      <w:r>
-        <w:instrText xml:space="preserve"> REF _Ref279753826 \r \h </w:instrText>
-      </w:r>
-      <w:r>
-        <w:fldChar w:fldCharType="separate"/>
-      </w:r>
-      <w:r>
-        <w:t>4</w:t>
-      </w:r>
-      <w:r>
-        <w:fldChar w:fldCharType="end"/>
-      </w:r>
-      <w:r>
-        <w:t>]</w:t>
-      </w:r>
-      <w:r>
-        <w:t xml:space="preserve">, tweets </w:t>
-      </w:r>
-      <w:r>
-        <w:t>[</w:t>
-      </w:r>
-      <w:r>
-        <w:fldChar w:fldCharType="begin"/>
-      </w:r>
-      <w:r>
-        <w:instrText xml:space="preserve"> REF _Ref279752164 \r \h </w:instrText>
-      </w:r>
-      <w:r>
-        <w:fldChar w:fldCharType="separate"/>
-      </w:r>
-      <w:r>
-        <w:t>1</w:t>
-      </w:r>
-      <w:r>
-        <w:fldChar w:fldCharType="end"/>
-      </w:r>
-      <w:r>
-        <w:t>]</w:t>
-      </w:r>
-      <w:r>
-        <w:t xml:space="preserve">, patents </w:t>
-      </w:r>
-      <w:r>
-        <w:t>[</w:t>
-      </w:r>
-      <w:r>
-        <w:fldChar w:fldCharType="begin"/>
-      </w:r>
-      <w:r>
-        <w:instrText xml:space="preserve"> REF _Ref279752259 \r \h </w:instrText>
-      </w:r>
-      <w:r>
-        <w:fldChar w:fldCharType="separate"/>
-      </w:r>
-      <w:r>
-        <w:t>5</w:t>
-      </w:r>
-      <w:r>
-        <w:fldChar w:fldCharType="end"/>
-      </w:r>
-      <w:r>
-        <w:t>]</w:t>
-      </w:r>
-      <w:r>
-        <w:t>,</w:t>
-      </w:r>
-      <w:r>
-        <w:t xml:space="preserve"> </w:t>
-      </w:r>
-      <w:r>
-        <w:t>articles in conference proceeding</w:t>
-      </w:r>
-      <w:r>
-        <w:t xml:space="preserve">s </w:t>
-      </w:r>
-      <w:r>
-        <w:t>[</w:t>
-      </w:r>
-      <w:r>
-        <w:fldChar w:fldCharType="begin"/>
-      </w:r>
-      <w:r>
-        <w:instrText xml:space="preserve"> REF _Ref279753887 \r \h </w:instrText>
-      </w:r>
-      <w:r>
-        <w:fldChar w:fldCharType="separate"/>
-      </w:r>
-      <w:r>
-        <w:t>7</w:t>
-      </w:r>
-      <w:r>
-        <w:fldChar w:fldCharType="end"/>
-      </w:r>
-      <w:r>
-        <w:t>]</w:t>
-      </w:r>
-      <w:r>
-        <w:t xml:space="preserve">, videos </w:t>
-      </w:r>
-      <w:r>
-        <w:t>[</w:t>
-      </w:r>
-      <w:r>
-        <w:fldChar w:fldCharType="begin"/>
-      </w:r>
-      <w:r>
-        <w:instrText xml:space="preserve"> REF _Ref279752219 \r \h </w:instrText>
-      </w:r>
-      <w:r>
-        <w:fldChar w:fldCharType="separate"/>
-      </w:r>
-      <w:r>
-        <w:t>8</w:t>
-      </w:r>
-      <w:r>
-        <w:fldChar w:fldCharType="end"/>
-      </w:r>
-      <w:r>
-        <w:t>]</w:t>
-      </w:r>
-      <w:r>
-        <w:t xml:space="preserve">, books </w:t>
-      </w:r>
-      <w:r>
-        <w:t>[</w:t>
-      </w:r>
-      <w:r>
-        <w:fldChar w:fldCharType="begin"/>
-      </w:r>
-      <w:r>
-        <w:instrText xml:space="preserve"> REF _Ref279752240 \r \h </w:instrText>
-      </w:r>
-      <w:r>
-        <w:fldChar w:fldCharType="separate"/>
-      </w:r>
-      <w:r>
-        <w:t>9</w:t>
-      </w:r>
-      <w:r>
-        <w:fldChar w:fldCharType="end"/>
-      </w:r>
-      <w:r>
-        <w:t>]</w:t>
-      </w:r>
-      <w:r>
-        <w:t xml:space="preserve">, theses </w:t>
-      </w:r>
-      <w:r>
-        <w:t>[</w:t>
-      </w:r>
-      <w:r>
-        <w:fldChar w:fldCharType="begin"/>
-      </w:r>
-      <w:r>
-        <w:instrText xml:space="preserve"> REF _Ref279752272 \r \h </w:instrText>
-      </w:r>
-      <w:r>
-        <w:fldChar w:fldCharType="separate"/>
-      </w:r>
-      <w:r>
-        <w:t>10</w:t>
-      </w:r>
-      <w:r>
-        <w:fldChar w:fldCharType="end"/>
-      </w:r>
-      <w:r>
-        <w:t>]</w:t>
-      </w:r>
-      <w:r>
-        <w:t xml:space="preserve"> </w:t>
-      </w:r>
-      <w:r>
-        <w:t>and book chapters</w:t>
-      </w:r>
-      <w:r>
-        <w:t xml:space="preserve"> </w:t>
-      </w:r>
-      <w:r>
-        <w:t>[</w:t>
-      </w:r>
-      <w:r>
-        <w:fldChar w:fldCharType="begin"/>
-      </w:r>
-      <w:r>
-        <w:instrText xml:space="preserve"> REF _Ref279752304 \r \h </w:instrText>
-      </w:r>
-      <w:r>
-        <w:fldChar w:fldCharType="separate"/>
-      </w:r>
-      <w:r>
-        <w:t>11</w:t>
-      </w:r>
-      <w:r>
-        <w:fldChar w:fldCharType="end"/>
-      </w:r>
-      <w:r>
-        <w:t>]</w:t>
-      </w:r>
-      <w:r>
-        <w:t xml:space="preserve"> </w:t>
-      </w:r>
-      <w:r>
-        <w:t xml:space="preserve">is given here. </w:t>
-      </w:r>
-      <w:r>
-        <w:t xml:space="preserve">This formatting is a slightly abbreviated version of the format automatically generated by the ACM Digital Library </w:t>
-      </w:r>
-      <w:r>
-        <w:rPr>
-          <w:rStyle w:val="Hyperlink"/>
-        </w:rPr>
-        <w:t>http://dl.acm.org</w:t>
-      </w:r>
-      <w:r>
-        <w:t xml:space="preserve"> as “ACM Ref”</w:t>
-      </w:r>
-      <w:r>
-        <w:t>: the easiest method is to look the reference up in the Digital Library, click on the ACM Ref link, and cut and paste the result and edit to match the examples.</w:t>
-      </w:r>
-      <w:r>
-        <w:t xml:space="preserve"> </w:t>
-      </w:r>
-      <w:r>
-        <w:t xml:space="preserve">DOI and or </w:t>
-      </w:r>
-      <w:r>
-        <w:lastRenderedPageBreak/>
-        <w:t xml:space="preserve">URL links are optional but encouraged </w:t>
-      </w:r>
-      <w:r>
-        <w:t>as are full first names</w:t>
-      </w:r>
-      <w:r>
-        <w:t xml:space="preserve">. </w:t>
-      </w:r>
-      <w:bookmarkStart w:id="10" w:name="_GoBack"/>
-      <w:bookmarkEnd w:id="10"/>
-      <w:r>
-        <w:t>More details of reference formatting are available at:</w:t>
-      </w:r>
+        <w:t>style used throughout this document uses blue links; however, URLs in the references section may optionally appear in black.</w:t>
+      </w:r>
+      <w:bookmarkStart w:id="12" w:name="_GoBack"/>
+      <w:bookmarkEnd w:id="12"/>
     </w:p>
     <w:p>
       <w:pPr>
-        <w:spacing w:after="40"/>
-      </w:pPr>
-      <w:hyperlink r:id="rId19" w:history="1">
-        <w:r>
-          <w:rPr>
-            <w:rStyle w:val="Hyperlink"/>
-          </w:rPr>
-          <w:t>http://acm.org/publications/submissions/latex_style</w:t>
-        </w:r>
-      </w:hyperlink>
-      <w:r>
-        <w:t xml:space="preserve"> </w:t>
+        <w:pStyle w:val="Heading1"/>
+      </w:pPr>
+      <w:r>
+        <w:t>References</w:t>
       </w:r>
     </w:p>
     <w:p>
-      <w:r>
-        <w:t xml:space="preserve">Note that the hyperlink style used throughout this document uses blue links; URLs that appear in the references section </w:t>
-      </w:r>
-      <w:r>
-        <w:t xml:space="preserve">may </w:t>
-      </w:r>
-      <w:r>
-        <w:t>appear in black.</w:t>
+      <w:pPr>
+        <w:pStyle w:val="References"/>
+        <w:rPr>
+          <w:b/>
+        </w:rPr>
+      </w:pPr>
+      <w:bookmarkStart w:id="13" w:name="_Ref279752164"/>
+      <w:bookmarkStart w:id="14" w:name="_Ref279752146"/>
+      <w:bookmarkStart w:id="15" w:name="_Ref10968375"/>
+      <w:r>
+        <w:t xml:space="preserve">@_CHINOSAUR. 2014. VENUE IS TOO COLD. #BINGO #CHI2016. </w:t>
+      </w:r>
+      <w:bookmarkStart w:id="16" w:name="_Ref279753835"/>
+      <w:bookmarkEnd w:id="13"/>
+      <w:r>
+        <w:t xml:space="preserve">Tweet. (1 </w:t>
+      </w:r>
+      <w:proofErr w:type="gramStart"/>
+      <w:r>
+        <w:t>May,</w:t>
+      </w:r>
+      <w:proofErr w:type="gramEnd"/>
+      <w:r>
+        <w:t xml:space="preserve"> 2014). Retrieved February 2, 2014 from https://twitter.com/_CHINOSAUR/status/461864317415989248</w:t>
       </w:r>
     </w:p>
     <w:p>
       <w:pPr>
-        <w:pStyle w:val="Heading1"/>
-      </w:pPr>
-      <w:r>
-        <w:t>References</w:t>
+        <w:pStyle w:val="References"/>
+      </w:pPr>
+      <w:r>
+        <w:t>ACM. How to Classify Works Using ACM’s Computing Classification System. 2014.  Retrieved August 22, 2014 from http://www.acm.org/class/how_to_use.html.</w:t>
+      </w:r>
+      <w:bookmarkEnd w:id="14"/>
+      <w:bookmarkEnd w:id="16"/>
+      <w:r>
+        <w:t xml:space="preserve"> </w:t>
       </w:r>
     </w:p>
     <w:p>
       <w:pPr>
         <w:pStyle w:val="References"/>
-        <w:rPr>
-          <w:b/>
-        </w:rPr>
-      </w:pPr>
-      <w:bookmarkStart w:id="11" w:name="_Ref279752164"/>
-      <w:bookmarkStart w:id="12" w:name="_Ref279752146"/>
-      <w:bookmarkStart w:id="13" w:name="_Ref10968375"/>
-      <w:r>
-        <w:t xml:space="preserve">@_CHINOSAUR. 2014. VENUE IS TOO COLD. #BINGO #CHI2016. </w:t>
-      </w:r>
-      <w:bookmarkStart w:id="14" w:name="_Ref279753835"/>
-      <w:bookmarkEnd w:id="11"/>
-      <w:r>
-        <w:t xml:space="preserve">Tweet. (1 </w:t>
-      </w:r>
-      <w:proofErr w:type="gramStart"/>
-      <w:r>
-        <w:t>May,</w:t>
-      </w:r>
-      <w:proofErr w:type="gramEnd"/>
-      <w:r>
-        <w:t xml:space="preserve"> 2014). Retrieved February 2, 2014 from https://twitter.com/_CHINOSAUR/status/461864317415989248</w:t>
+      </w:pPr>
+      <w:bookmarkStart w:id="17" w:name="_Ref279752133"/>
+      <w:bookmarkStart w:id="18" w:name="_Ref279752517"/>
+      <w:r>
+        <w:t>R.</w:t>
+      </w:r>
+      <w:r>
+        <w:t xml:space="preserve"> E. Anderson. 1992. Social impacts of computing: Codes of professional ethics. </w:t>
+      </w:r>
+      <w:proofErr w:type="spellStart"/>
+      <w:r>
+        <w:rPr>
+          <w:i/>
+        </w:rPr>
+        <w:t>Soc</w:t>
+      </w:r>
+      <w:proofErr w:type="spellEnd"/>
+      <w:r>
+        <w:rPr>
+          <w:i/>
+        </w:rPr>
+        <w:t xml:space="preserve"> </w:t>
+      </w:r>
+      <w:proofErr w:type="spellStart"/>
+      <w:r>
+        <w:rPr>
+          <w:i/>
+        </w:rPr>
+        <w:t>Sci</w:t>
+      </w:r>
+      <w:proofErr w:type="spellEnd"/>
+      <w:r>
+        <w:rPr>
+          <w:i/>
+        </w:rPr>
+        <w:t xml:space="preserve"> </w:t>
+      </w:r>
+      <w:proofErr w:type="spellStart"/>
+      <w:r>
+        <w:rPr>
+          <w:i/>
+        </w:rPr>
+        <w:t>Comput</w:t>
+      </w:r>
+      <w:proofErr w:type="spellEnd"/>
+      <w:r>
+        <w:rPr>
+          <w:i/>
+        </w:rPr>
+        <w:t xml:space="preserve"> Rev</w:t>
+      </w:r>
+      <w:r>
+        <w:t xml:space="preserve"> 10, 2: 453-469.</w:t>
+      </w:r>
+      <w:bookmarkEnd w:id="17"/>
+      <w:r>
+        <w:t xml:space="preserve"> </w:t>
       </w:r>
     </w:p>
     <w:p>
       <w:pPr>
         <w:pStyle w:val="References"/>
       </w:pPr>
-      <w:r>
-        <w:t>ACM. How to Classify Works Using ACM’s Computing Classification System. 2014.  Retrieved August 22, 2014 from http://www.acm.org/class/how_to_use.html.</w:t>
-      </w:r>
-      <w:bookmarkEnd w:id="12"/>
-      <w:bookmarkEnd w:id="14"/>
+      <w:bookmarkStart w:id="19" w:name="_Ref279753826"/>
+      <w:r>
+        <w:t xml:space="preserve">Anna </w:t>
+      </w:r>
+      <w:proofErr w:type="spellStart"/>
+      <w:r>
+        <w:t>Cavender</w:t>
+      </w:r>
+      <w:proofErr w:type="spellEnd"/>
+      <w:r>
+        <w:t xml:space="preserve">, Shari </w:t>
+      </w:r>
+      <w:proofErr w:type="spellStart"/>
+      <w:r>
+        <w:t>Trewin</w:t>
+      </w:r>
+      <w:proofErr w:type="spellEnd"/>
+      <w:r>
+        <w:t>, Vicki Hanson. 2014. Accessible Writing Guide. Retrieved August 22, 2014 from http://www.sigaccess.org/welcome-to-sigaccess/resources/accessible-writing-guide/</w:t>
+      </w:r>
+      <w:bookmarkEnd w:id="18"/>
+      <w:bookmarkEnd w:id="19"/>
       <w:r>
         <w:t xml:space="preserve"> </w:t>
       </w:r>
@@ -5654,295 +5812,160 @@
       <w:pPr>
         <w:pStyle w:val="References"/>
       </w:pPr>
-      <w:bookmarkStart w:id="15" w:name="_Ref279752133"/>
-      <w:bookmarkStart w:id="16" w:name="_Ref279752517"/>
-      <w:r>
-        <w:t xml:space="preserve">Ronald E. Anderson. 1992. Social impacts of computing: Codes of professional ethics. </w:t>
+      <w:bookmarkStart w:id="20" w:name="_Ref279752259"/>
+      <w:bookmarkStart w:id="21" w:name="_Ref279753241"/>
+      <w:bookmarkStart w:id="22" w:name="_Ref279752204"/>
+      <w:r>
+        <w:t xml:space="preserve">Morton L. </w:t>
       </w:r>
       <w:proofErr w:type="spellStart"/>
       <w:r>
-        <w:rPr>
-          <w:i/>
-        </w:rPr>
-        <w:t>Soc</w:t>
+        <w:t>Heilig</w:t>
       </w:r>
       <w:proofErr w:type="spellEnd"/>
       <w:r>
-        <w:rPr>
-          <w:i/>
-        </w:rPr>
-        <w:t xml:space="preserve"> </w:t>
+        <w:t>. 1962</w:t>
+      </w:r>
+      <w:r>
+        <w:t xml:space="preserve">. </w:t>
       </w:r>
       <w:proofErr w:type="spellStart"/>
       <w:r>
-        <w:rPr>
-          <w:i/>
-        </w:rPr>
-        <w:t>Sci</w:t>
+        <w:t>Sensorama</w:t>
       </w:r>
       <w:proofErr w:type="spellEnd"/>
       <w:r>
-        <w:rPr>
-          <w:i/>
-        </w:rPr>
-        <w:t xml:space="preserve"> </w:t>
-      </w:r>
-      <w:proofErr w:type="spellStart"/>
-      <w:r>
-        <w:rPr>
-          <w:i/>
-        </w:rPr>
-        <w:t>Comput</w:t>
-      </w:r>
-      <w:proofErr w:type="spellEnd"/>
-      <w:r>
-        <w:rPr>
-          <w:i/>
-        </w:rPr>
-        <w:t xml:space="preserve"> Rev</w:t>
-      </w:r>
-      <w:r>
-        <w:t xml:space="preserve"> 10, 2: 453-469.</w:t>
-      </w:r>
-      <w:bookmarkEnd w:id="15"/>
-      <w:r>
-        <w:t xml:space="preserve"> </w:t>
-      </w:r>
+        <w:t xml:space="preserve"> S</w:t>
+      </w:r>
+      <w:r>
+        <w:t>imulator, U.S</w:t>
+      </w:r>
+      <w:r>
+        <w:t>. Patent 3,050,870, Filed January 10, 1961</w:t>
+      </w:r>
+      <w:r>
+        <w:t>, issued August 28, 1962.</w:t>
+      </w:r>
+      <w:bookmarkEnd w:id="20"/>
     </w:p>
     <w:p>
       <w:pPr>
         <w:pStyle w:val="References"/>
       </w:pPr>
-      <w:bookmarkStart w:id="17" w:name="_Ref279753826"/>
-      <w:r>
-        <w:t xml:space="preserve">Anna </w:t>
-      </w:r>
+      <w:bookmarkStart w:id="23" w:name="_Ref279753804"/>
       <w:proofErr w:type="spellStart"/>
       <w:r>
-        <w:t>Cavender</w:t>
+        <w:t>J</w:t>
+      </w:r>
+      <w:bookmarkEnd w:id="21"/>
+      <w:bookmarkEnd w:id="23"/>
+      <w:r>
+        <w:t>ofish</w:t>
       </w:r>
       <w:proofErr w:type="spellEnd"/>
       <w:r>
-        <w:t xml:space="preserve">, Shari </w:t>
+        <w:t xml:space="preserve"> Kaye and Paul </w:t>
       </w:r>
       <w:proofErr w:type="spellStart"/>
       <w:r>
-        <w:t>Trewin</w:t>
+        <w:t>Dourish</w:t>
       </w:r>
       <w:proofErr w:type="spellEnd"/>
       <w:r>
-        <w:t>, Vicki Hanson. 2014. Accessible Writing Guide. Retrieved August 22, 2014 from http://www.sigaccess.org/welcome-to-sigaccess/resources/accessible-writing-guide/</w:t>
-      </w:r>
-      <w:bookmarkEnd w:id="16"/>
-      <w:bookmarkEnd w:id="17"/>
-      <w:r>
-        <w:t xml:space="preserve"> </w:t>
+        <w:t xml:space="preserve">. 2014. Special issue on science fiction and ubiquitous computing. </w:t>
+      </w:r>
+      <w:r>
+        <w:rPr>
+          <w:i/>
+        </w:rPr>
+        <w:t xml:space="preserve">Personal Ubiquitous </w:t>
+      </w:r>
+      <w:proofErr w:type="spellStart"/>
+      <w:r>
+        <w:rPr>
+          <w:i/>
+        </w:rPr>
+        <w:t>Comput</w:t>
+      </w:r>
+      <w:proofErr w:type="spellEnd"/>
+      <w:r>
+        <w:t>. 18, 4 (April 2014), 765-766. http://dx.doi.org/10.1007/s00779-014-0773-4</w:t>
       </w:r>
     </w:p>
     <w:p>
       <w:pPr>
         <w:pStyle w:val="References"/>
       </w:pPr>
-      <w:bookmarkStart w:id="18" w:name="_Ref279752259"/>
-      <w:bookmarkStart w:id="19" w:name="_Ref279753241"/>
-      <w:bookmarkStart w:id="20" w:name="_Ref279752204"/>
-      <w:r>
-        <w:t xml:space="preserve">Morton L. </w:t>
+      <w:bookmarkStart w:id="24" w:name="_Ref279753887"/>
+      <w:r>
+        <w:t>S</w:t>
+      </w:r>
+      <w:bookmarkEnd w:id="22"/>
+      <w:bookmarkEnd w:id="24"/>
+      <w:r>
+        <w:t xml:space="preserve">cott R. </w:t>
       </w:r>
       <w:proofErr w:type="spellStart"/>
       <w:r>
-        <w:t>Heilig</w:t>
+        <w:t>Klemmer</w:t>
       </w:r>
       <w:proofErr w:type="spellEnd"/>
       <w:r>
-        <w:t>. 1962</w:t>
-      </w:r>
-      <w:r>
-        <w:t xml:space="preserve">. </w:t>
+        <w:t xml:space="preserve">, Michael Thomsen, Ethan Phelps-Goodman, Robert Lee, and James A. </w:t>
       </w:r>
       <w:proofErr w:type="spellStart"/>
       <w:r>
-        <w:t>Sensorama</w:t>
+        <w:t>Landay</w:t>
       </w:r>
       <w:proofErr w:type="spellEnd"/>
       <w:r>
-        <w:t xml:space="preserve"> S</w:t>
-      </w:r>
-      <w:r>
-        <w:t>imulator, U.S</w:t>
-      </w:r>
-      <w:r>
-        <w:t>. Patent 3,050,870, Filed January 10, 1961</w:t>
-      </w:r>
-      <w:r>
-        <w:t>, issued August 28, 1962.</w:t>
-      </w:r>
-      <w:bookmarkEnd w:id="18"/>
+        <w:t>. 2002. Where do web sites come from</w:t>
+      </w:r>
+      <w:proofErr w:type="gramStart"/>
+      <w:r>
+        <w:t>?:</w:t>
+      </w:r>
+      <w:proofErr w:type="gramEnd"/>
+      <w:r>
+        <w:t xml:space="preserve"> capturing and interacting with design history. In </w:t>
+      </w:r>
+      <w:r>
+        <w:rPr>
+          <w:i/>
+        </w:rPr>
+        <w:t xml:space="preserve">Proceedings of the SIGCHI Conference on Human Factors in </w:t>
+      </w:r>
+      <w:r>
+        <w:rPr>
+          <w:i/>
+        </w:rPr>
+        <w:lastRenderedPageBreak/>
+        <w:t>Computing Systems</w:t>
+      </w:r>
+      <w:r>
+        <w:t xml:space="preserve"> (CHI '02), 1-8. http://doi.acm.org/10.1145/503376.503378</w:t>
+      </w:r>
     </w:p>
     <w:p>
       <w:pPr>
         <w:pStyle w:val="References"/>
       </w:pPr>
-      <w:bookmarkStart w:id="21" w:name="_Ref279753804"/>
+      <w:bookmarkStart w:id="25" w:name="_Ref279752219"/>
       <w:proofErr w:type="spellStart"/>
       <w:r>
-        <w:t>J</w:t>
-      </w:r>
-      <w:bookmarkEnd w:id="19"/>
-      <w:bookmarkEnd w:id="21"/>
-      <w:r>
-        <w:t>ofish</w:t>
+        <w:t>Psy</w:t>
       </w:r>
       <w:proofErr w:type="spellEnd"/>
       <w:r>
-        <w:t xml:space="preserve"> Kaye and Paul </w:t>
+        <w:t xml:space="preserve">. 2012. </w:t>
       </w:r>
       <w:proofErr w:type="spellStart"/>
       <w:r>
-        <w:t>Dourish</w:t>
+        <w:t>Gangnam</w:t>
       </w:r>
       <w:proofErr w:type="spellEnd"/>
       <w:r>
-        <w:t xml:space="preserve">. 2014. Special issue on science fiction and ubiquitous computing. </w:t>
-      </w:r>
-      <w:r>
-        <w:rPr>
-          <w:i/>
-        </w:rPr>
-        <w:t xml:space="preserve">Personal Ubiquitous </w:t>
-      </w:r>
-      <w:proofErr w:type="spellStart"/>
-      <w:r>
-        <w:rPr>
-          <w:i/>
-        </w:rPr>
-        <w:t>Comput</w:t>
-      </w:r>
-      <w:proofErr w:type="spellEnd"/>
-      <w:r>
-        <w:t>. 18, 4 (April 2014), 765-766. http://dx.doi.org/10.1007/s00779-014-0773-4</w:t>
-      </w:r>
-    </w:p>
-    <w:p>
-      <w:pPr>
-        <w:pStyle w:val="References"/>
-      </w:pPr>
-      <w:bookmarkStart w:id="22" w:name="_Ref279753887"/>
-      <w:r>
-        <w:t>S</w:t>
-      </w:r>
-      <w:bookmarkEnd w:id="20"/>
-      <w:bookmarkEnd w:id="22"/>
-      <w:r>
-        <w:t xml:space="preserve">cott R. </w:t>
-      </w:r>
-      <w:proofErr w:type="spellStart"/>
-      <w:r>
-        <w:t>Klemmer</w:t>
-      </w:r>
-      <w:proofErr w:type="spellEnd"/>
-      <w:r>
-        <w:t xml:space="preserve">, Michael Thomsen, Ethan Phelps-Goodman, Robert Lee, and James A. </w:t>
-      </w:r>
-      <w:proofErr w:type="spellStart"/>
-      <w:r>
-        <w:t>Landay</w:t>
-      </w:r>
-      <w:proofErr w:type="spellEnd"/>
-      <w:r>
-        <w:t>. 2002. Where do web sites come from</w:t>
-      </w:r>
-      <w:proofErr w:type="gramStart"/>
-      <w:r>
-        <w:t>?:</w:t>
-      </w:r>
-      <w:proofErr w:type="gramEnd"/>
-      <w:r>
-        <w:t xml:space="preserve"> capturing and interacting with design history. In </w:t>
-      </w:r>
-      <w:r>
-        <w:rPr>
-          <w:i/>
-        </w:rPr>
-        <w:t xml:space="preserve">Proceedings of the SIGCHI Conference on Human Factors in </w:t>
-      </w:r>
-      <w:r>
-        <w:rPr>
-          <w:i/>
-        </w:rPr>
-        <w:lastRenderedPageBreak/>
-        <w:t>Computing Systems</w:t>
-      </w:r>
-      <w:r>
-        <w:t xml:space="preserve"> (CHI '02), 1-8. http://doi.acm.org/10.1145/503376.503378</w:t>
-      </w:r>
-    </w:p>
-    <w:p>
-      <w:pPr>
-        <w:pStyle w:val="References"/>
-      </w:pPr>
-      <w:bookmarkStart w:id="23" w:name="_Ref279752219"/>
-      <w:proofErr w:type="spellStart"/>
-      <w:r>
-        <w:t>Psy</w:t>
-      </w:r>
-      <w:proofErr w:type="spellEnd"/>
-      <w:r>
-        <w:t xml:space="preserve">. 2012. </w:t>
-      </w:r>
-      <w:proofErr w:type="spellStart"/>
-      <w:r>
-        <w:t>Gangnam</w:t>
-      </w:r>
-      <w:proofErr w:type="spellEnd"/>
-      <w:r>
         <w:t xml:space="preserve"> Style. Video. (15 July 2012.). Retrieved August 22, 2014 from https://www.youtube.com/watch?v=9bZkp7q19f0</w:t>
-      </w:r>
-      <w:bookmarkEnd w:id="23"/>
-    </w:p>
-    <w:p>
-      <w:pPr>
-        <w:pStyle w:val="References"/>
-      </w:pPr>
-      <w:bookmarkStart w:id="24" w:name="_Ref279752240"/>
-      <w:r>
-        <w:t xml:space="preserve">Marilyn Schwartz. 1995. </w:t>
-      </w:r>
-      <w:r>
-        <w:rPr>
-          <w:i/>
-        </w:rPr>
-        <w:t>Guidelines for Bias-Free Writing.</w:t>
-      </w:r>
-      <w:r>
-        <w:t xml:space="preserve"> Indiana University Press, Bloomington, IN.</w:t>
-      </w:r>
-      <w:bookmarkEnd w:id="24"/>
-    </w:p>
-    <w:p>
-      <w:pPr>
-        <w:pStyle w:val="References"/>
-      </w:pPr>
-      <w:bookmarkStart w:id="25" w:name="_Ref279752272"/>
-      <w:r>
-        <w:t xml:space="preserve">Ivan E. Sutherland. 1963. </w:t>
-      </w:r>
-      <w:r>
-        <w:rPr>
-          <w:i/>
-        </w:rPr>
-        <w:t>Sketchpad, a Man-Machine Graphical Communication System</w:t>
-      </w:r>
-      <w:r>
-        <w:t xml:space="preserve">. </w:t>
-      </w:r>
-      <w:proofErr w:type="spellStart"/>
-      <w:r>
-        <w:t>Ph.D</w:t>
-      </w:r>
-      <w:proofErr w:type="spellEnd"/>
-      <w:r>
-        <w:t xml:space="preserve"> Dissertation. Massachusetts Institute of Technology (MIT), Cambridge, MA.</w:t>
       </w:r>
       <w:bookmarkEnd w:id="25"/>
     </w:p>
@@ -5950,7 +5973,53 @@
       <w:pPr>
         <w:pStyle w:val="References"/>
       </w:pPr>
-      <w:bookmarkStart w:id="26" w:name="_Ref279752304"/>
+      <w:bookmarkStart w:id="26" w:name="_Ref279752240"/>
+      <w:r>
+        <w:t xml:space="preserve">Marilyn Schwartz. 1995. </w:t>
+      </w:r>
+      <w:r>
+        <w:rPr>
+          <w:i/>
+        </w:rPr>
+        <w:t>Guidelines for Bias-Free Writing.</w:t>
+      </w:r>
+      <w:r>
+        <w:t xml:space="preserve"> Indiana University Press, Bloomington, IN.</w:t>
+      </w:r>
+      <w:bookmarkEnd w:id="26"/>
+    </w:p>
+    <w:p>
+      <w:pPr>
+        <w:pStyle w:val="References"/>
+      </w:pPr>
+      <w:bookmarkStart w:id="27" w:name="_Ref279752272"/>
+      <w:r>
+        <w:t xml:space="preserve">Ivan E. Sutherland. 1963. </w:t>
+      </w:r>
+      <w:r>
+        <w:rPr>
+          <w:i/>
+        </w:rPr>
+        <w:t>Sketchpad, a Man-Machine Graphical Communication System</w:t>
+      </w:r>
+      <w:r>
+        <w:t xml:space="preserve">. </w:t>
+      </w:r>
+      <w:proofErr w:type="spellStart"/>
+      <w:r>
+        <w:t>Ph.D</w:t>
+      </w:r>
+      <w:proofErr w:type="spellEnd"/>
+      <w:r>
+        <w:t xml:space="preserve"> Dissertation. Massachusetts Institute of Technology (MIT), Cambridge, MA.</w:t>
+      </w:r>
+      <w:bookmarkEnd w:id="27"/>
+    </w:p>
+    <w:p>
+      <w:pPr>
+        <w:pStyle w:val="References"/>
+      </w:pPr>
+      <w:bookmarkStart w:id="28" w:name="_Ref279752304"/>
       <w:r>
         <w:t xml:space="preserve">Langdon Winner. 1999. Do artifacts have politics? In </w:t>
       </w:r>
@@ -5979,12 +6048,12 @@
       <w:r>
         <w:t xml:space="preserve"> (Eds.). Open University Press, Buckingham, UK, 28-40.</w:t>
       </w:r>
-      <w:bookmarkEnd w:id="26"/>
+      <w:bookmarkEnd w:id="28"/>
       <w:r>
         <w:t xml:space="preserve"> </w:t>
       </w:r>
     </w:p>
-    <w:bookmarkEnd w:id="13"/>
+    <w:bookmarkEnd w:id="15"/>
     <w:p>
       <w:pPr>
         <w:pStyle w:val="References"/>
@@ -5995,7 +6064,7 @@
       </w:pPr>
     </w:p>
     <w:sectPr>
-      <w:headerReference w:type="default" r:id="rId20"/>
+      <w:headerReference w:type="default" r:id="rId19"/>
       <w:type w:val="continuous"/>
       <w:pgSz w:w="15840" w:h="12240" w:orient="landscape" w:code="1"/>
       <w:pgMar w:top="2333" w:right="1526" w:bottom="1166" w:left="3960" w:header="994" w:footer="720" w:gutter="0"/>
@@ -8371,6 +8440,32 @@
       </w:tcPr>
     </w:tblStylePr>
   </w:style>
+  <w:style w:type="paragraph" w:customStyle="1" w:styleId="StyleDescription">
+    <w:name w:val="Style Description"/>
+    <w:basedOn w:val="Normal"/>
+    <w:link w:val="StyleDescriptionChar"/>
+    <w:qFormat/>
+    <w:rsid w:val="005D3D49"/>
+    <w:pPr>
+      <w:spacing w:after="120" w:line="240" w:lineRule="auto"/>
+      <w:jc w:val="both"/>
+    </w:pPr>
+    <w:rPr>
+      <w:rFonts w:ascii="Courier New" w:hAnsi="Courier New"/>
+      <w:kern w:val="0"/>
+      <w:sz w:val="18"/>
+    </w:rPr>
+  </w:style>
+  <w:style w:type="character" w:customStyle="1" w:styleId="StyleDescriptionChar">
+    <w:name w:val="Style Description Char"/>
+    <w:basedOn w:val="DefaultParagraphFont"/>
+    <w:link w:val="StyleDescription"/>
+    <w:rsid w:val="005D3D49"/>
+    <w:rPr>
+      <w:rFonts w:ascii="Courier New" w:hAnsi="Courier New"/>
+      <w:sz w:val="18"/>
+    </w:rPr>
+  </w:style>
 </w:styles>
 </file>
 
@@ -9287,6 +9382,32 @@
       </w:tcPr>
     </w:tblStylePr>
   </w:style>
+  <w:style w:type="paragraph" w:customStyle="1" w:styleId="StyleDescription">
+    <w:name w:val="Style Description"/>
+    <w:basedOn w:val="Normal"/>
+    <w:link w:val="StyleDescriptionChar"/>
+    <w:qFormat/>
+    <w:rsid w:val="005D3D49"/>
+    <w:pPr>
+      <w:spacing w:after="120" w:line="240" w:lineRule="auto"/>
+      <w:jc w:val="both"/>
+    </w:pPr>
+    <w:rPr>
+      <w:rFonts w:ascii="Courier New" w:hAnsi="Courier New"/>
+      <w:kern w:val="0"/>
+      <w:sz w:val="18"/>
+    </w:rPr>
+  </w:style>
+  <w:style w:type="character" w:customStyle="1" w:styleId="StyleDescriptionChar">
+    <w:name w:val="Style Description Char"/>
+    <w:basedOn w:val="DefaultParagraphFont"/>
+    <w:link w:val="StyleDescription"/>
+    <w:rsid w:val="005D3D49"/>
+    <w:rPr>
+      <w:rFonts w:ascii="Courier New" w:hAnsi="Courier New"/>
+      <w:sz w:val="18"/>
+    </w:rPr>
+  </w:style>
 </w:styles>
 </file>
 
@@ -9641,7 +9762,7 @@
 </file>
 
 <file path=customXml/itemProps1.xml><?xml version="1.0" encoding="utf-8"?>
-<ds:datastoreItem xmlns:ds="http://schemas.openxmlformats.org/officeDocument/2006/customXml" ds:itemID="{5DEF1AB3-8532-154D-A2DC-54E79AC9867C}">
+<ds:datastoreItem xmlns:ds="http://schemas.openxmlformats.org/officeDocument/2006/customXml" ds:itemID="{AAEF892D-7332-0A48-B5A8-83039168D4D4}">
   <ds:schemaRefs>
     <ds:schemaRef ds:uri="http://schemas.openxmlformats.org/officeDocument/2006/bibliography"/>
   </ds:schemaRefs>

</xml_diff>

<commit_message>
Fixing table in EA docs. Closes #36 again.
</commit_message>
<xml_diff>
--- a/Word/SIGCHIExtendedAbstractsFormat.docx
+++ b/Word/SIGCHIExtendedAbstractsFormat.docx
@@ -2672,14 +2672,27 @@
       <w:r>
         <w:t xml:space="preserve">Table </w:t>
       </w:r>
-      <w:fldSimple w:instr=" SEQ Table \* ARABIC ">
-        <w:r>
-          <w:rPr>
-            <w:noProof/>
-          </w:rPr>
-          <w:t>1</w:t>
-        </w:r>
-      </w:fldSimple>
+      <w:r>
+        <w:fldChar w:fldCharType="begin"/>
+      </w:r>
+      <w:r>
+        <w:instrText xml:space="preserve"> SEQ Table \* ARABIC </w:instrText>
+      </w:r>
+      <w:r>
+        <w:fldChar w:fldCharType="separate"/>
+      </w:r>
+      <w:r>
+        <w:rPr>
+          <w:noProof/>
+        </w:rPr>
+        <w:t>1</w:t>
+      </w:r>
+      <w:r>
+        <w:rPr>
+          <w:noProof/>
+        </w:rPr>
+        <w:fldChar w:fldCharType="end"/>
+      </w:r>
       <w:r>
         <w:t>.</w:t>
       </w:r>
@@ -2852,27 +2865,14 @@
                             <w:r>
                               <w:t xml:space="preserve">Figure </w:t>
                             </w:r>
-                            <w:r>
-                              <w:fldChar w:fldCharType="begin"/>
-                            </w:r>
-                            <w:r>
-                              <w:instrText xml:space="preserve"> SEQ Figure \* ARABIC </w:instrText>
-                            </w:r>
-                            <w:r>
-                              <w:fldChar w:fldCharType="separate"/>
-                            </w:r>
-                            <w:r>
-                              <w:rPr>
-                                <w:noProof/>
-                              </w:rPr>
-                              <w:t>2</w:t>
-                            </w:r>
-                            <w:r>
-                              <w:rPr>
-                                <w:noProof/>
-                              </w:rPr>
-                              <w:fldChar w:fldCharType="end"/>
-                            </w:r>
+                            <w:fldSimple w:instr=" SEQ Figure \* ARABIC ">
+                              <w:r>
+                                <w:rPr>
+                                  <w:noProof/>
+                                </w:rPr>
+                                <w:t>2</w:t>
+                              </w:r>
+                            </w:fldSimple>
                             <w:r>
                               <w:t xml:space="preserve"> </w:t>
                             </w:r>
@@ -2985,7 +2985,7 @@
                                     <pic:cNvPicPr/>
                                   </pic:nvPicPr>
                                   <pic:blipFill>
-                                    <a:blip r:embed="rId14">
+                                    <a:blip r:embed="rId15">
                                       <a:extLst>
                                         <a:ext uri="{28A0092B-C50C-407E-A947-70E740481C1C}">
                                           <a14:useLocalDpi xmlns:a14="http://schemas.microsoft.com/office/drawing/2010/main" val="0"/>
@@ -3338,7 +3338,7 @@
                                           <pic:cNvPicPr/>
                                         </pic:nvPicPr>
                                         <pic:blipFill>
-                                          <a:blip r:embed="rId15">
+                                          <a:blip r:embed="rId16">
                                             <a:extLst>
                                               <a:ext uri="{28A0092B-C50C-407E-A947-70E740481C1C}">
                                                 <a14:useLocalDpi xmlns:a14="http://schemas.microsoft.com/office/drawing/2010/main" val="0"/>
@@ -3376,14 +3376,27 @@
                             <w:r>
                               <w:t xml:space="preserve">Figure </w:t>
                             </w:r>
-                            <w:fldSimple w:instr=" SEQ Figure \* ARABIC ">
-                              <w:r>
-                                <w:rPr>
-                                  <w:noProof/>
-                                </w:rPr>
-                                <w:t>3</w:t>
-                              </w:r>
-                            </w:fldSimple>
+                            <w:r>
+                              <w:fldChar w:fldCharType="begin"/>
+                            </w:r>
+                            <w:r>
+                              <w:instrText xml:space="preserve"> SEQ Figure \* ARABIC </w:instrText>
+                            </w:r>
+                            <w:r>
+                              <w:fldChar w:fldCharType="separate"/>
+                            </w:r>
+                            <w:r>
+                              <w:rPr>
+                                <w:noProof/>
+                              </w:rPr>
+                              <w:t>3</w:t>
+                            </w:r>
+                            <w:r>
+                              <w:rPr>
+                                <w:noProof/>
+                              </w:rPr>
+                              <w:fldChar w:fldCharType="end"/>
+                            </w:r>
                             <w:bookmarkEnd w:id="8"/>
                             <w:r>
                               <w:t>.</w:t>
@@ -3477,7 +3490,7 @@
                                     <pic:cNvPicPr/>
                                   </pic:nvPicPr>
                                   <pic:blipFill>
-                                    <a:blip r:embed="rId15">
+                                    <a:blip r:embed="rId17">
                                       <a:extLst>
                                         <a:ext uri="{28A0092B-C50C-407E-A947-70E740481C1C}">
                                           <a14:useLocalDpi xmlns:a14="http://schemas.microsoft.com/office/drawing/2010/main" val="0"/>
@@ -3680,15 +3693,20 @@
                               <w:rPr>
                                 <w:color w:val="000000"/>
                               </w:rPr>
-                              <w:t>This caption is near Hawaii.</w:t>
-                            </w:r>
-                          </w:p>
-                          <w:p>
-                            <w:pPr>
+                              <w:t xml:space="preserve">This </w:t>
+                            </w:r>
+                            <w:r>
                               <w:rPr>
                                 <w:color w:val="000000"/>
                               </w:rPr>
-                            </w:pPr>
+                              <w:t>annotation</w:t>
+                            </w:r>
+                            <w:r>
+                              <w:rPr>
+                                <w:color w:val="000000"/>
+                              </w:rPr>
+                              <w:t xml:space="preserve"> is near Hawaii.</w:t>
+                            </w:r>
                           </w:p>
                           <w:p>
                             <w:pPr>
@@ -3723,71 +3741,104 @@
                               <w:tblStyle w:val="TableGrid"/>
                               <w:tblW w:w="0" w:type="auto"/>
                               <w:tblLook w:val="06A0" w:firstRow="1" w:lastRow="0" w:firstColumn="1" w:lastColumn="0" w:noHBand="1" w:noVBand="1"/>
-                              <w:tblCaption w:val="A sample table with alt information"/>
                             </w:tblPr>
                             <w:tblGrid>
-                              <w:gridCol w:w="660"/>
-                              <w:gridCol w:w="603"/>
-                              <w:gridCol w:w="1216"/>
+                              <w:gridCol w:w="608"/>
+                              <w:gridCol w:w="597"/>
+                              <w:gridCol w:w="1098"/>
                             </w:tblGrid>
                             <w:tr>
                               <w:trPr>
                                 <w:cnfStyle w:val="100000000000" w:firstRow="1" w:lastRow="0" w:firstColumn="0" w:lastColumn="0" w:oddVBand="0" w:evenVBand="0" w:oddHBand="0" w:evenHBand="0" w:firstRowFirstColumn="0" w:firstRowLastColumn="0" w:lastRowFirstColumn="0" w:lastRowLastColumn="0"/>
-                                <w:trHeight w:val="326"/>
+                                <w:trHeight w:val="362"/>
                               </w:trPr>
                               <w:tc>
                                 <w:tcPr>
                                   <w:cnfStyle w:val="001000000000" w:firstRow="0" w:lastRow="0" w:firstColumn="1" w:lastColumn="0" w:oddVBand="0" w:evenVBand="0" w:oddHBand="0" w:evenHBand="0" w:firstRowFirstColumn="0" w:firstRowLastColumn="0" w:lastRowFirstColumn="0" w:lastRowLastColumn="0"/>
                                   <w:tcW w:w="0" w:type="auto"/>
+                                  <w:tcBorders>
+                                    <w:bottom w:val="single" w:sz="2" w:space="0" w:color="auto"/>
+                                    <w:right w:val="none" w:sz="0" w:space="0" w:color="auto"/>
+                                  </w:tcBorders>
                                 </w:tcPr>
                                 <w:p>
                                   <w:pPr>
-                                    <w:pStyle w:val="Table-SIGCHI"/>
+                                    <w:pStyle w:val="Caption"/>
                                   </w:pPr>
                                 </w:p>
                               </w:tc>
                               <w:tc>
                                 <w:tcPr>
                                   <w:tcW w:w="0" w:type="auto"/>
+                                  <w:tcBorders>
+                                    <w:bottom w:val="single" w:sz="2" w:space="0" w:color="auto"/>
+                                  </w:tcBorders>
                                 </w:tcPr>
                                 <w:p>
                                   <w:pPr>
-                                    <w:pStyle w:val="Table-SIGCHI"/>
+                                    <w:pStyle w:val="Caption"/>
                                     <w:cnfStyle w:val="100000000000" w:firstRow="1" w:lastRow="0" w:firstColumn="0" w:lastColumn="0" w:oddVBand="0" w:evenVBand="0" w:oddHBand="0" w:evenHBand="0" w:firstRowFirstColumn="0" w:firstRowLastColumn="0" w:lastRowFirstColumn="0" w:lastRowLastColumn="0"/>
+                                    <w:rPr>
+                                      <w:b/>
+                                    </w:rPr>
                                   </w:pPr>
                                   <w:r>
-                                    <w:t>First</w:t>
+                                    <w:rPr>
+                                      <w:b/>
+                                    </w:rPr>
+                                    <w:t>Fi</w:t>
+                                  </w:r>
+                                  <w:r>
+                                    <w:rPr>
+                                      <w:b/>
+                                    </w:rPr>
+                                    <w:t>r</w:t>
+                                  </w:r>
+                                  <w:r>
+                                    <w:rPr>
+                                      <w:b/>
+                                    </w:rPr>
+                                    <w:t>st</w:t>
                                   </w:r>
                                 </w:p>
                               </w:tc>
                               <w:tc>
                                 <w:tcPr>
                                   <w:tcW w:w="0" w:type="auto"/>
+                                  <w:tcBorders>
+                                    <w:bottom w:val="single" w:sz="2" w:space="0" w:color="auto"/>
+                                  </w:tcBorders>
                                 </w:tcPr>
                                 <w:p>
                                   <w:pPr>
-                                    <w:pStyle w:val="Table-SIGCHI"/>
-                                    <w:jc w:val="left"/>
+                                    <w:pStyle w:val="Caption"/>
                                     <w:cnfStyle w:val="100000000000" w:firstRow="1" w:lastRow="0" w:firstColumn="0" w:lastColumn="0" w:oddVBand="0" w:evenVBand="0" w:oddHBand="0" w:evenHBand="0" w:firstRowFirstColumn="0" w:firstRowLastColumn="0" w:lastRowFirstColumn="0" w:lastRowLastColumn="0"/>
+                                    <w:rPr>
+                                      <w:b/>
+                                    </w:rPr>
                                   </w:pPr>
                                   <w:r>
+                                    <w:rPr>
+                                      <w:b/>
+                                    </w:rPr>
                                     <w:t>Location</w:t>
                                   </w:r>
                                 </w:p>
                               </w:tc>
                             </w:tr>
                             <w:tr>
-                              <w:trPr>
-                                <w:trHeight w:val="184"/>
-                              </w:trPr>
                               <w:tc>
                                 <w:tcPr>
                                   <w:cnfStyle w:val="001000000000" w:firstRow="0" w:lastRow="0" w:firstColumn="1" w:lastColumn="0" w:oddVBand="0" w:evenVBand="0" w:oddHBand="0" w:evenHBand="0" w:firstRowFirstColumn="0" w:firstRowLastColumn="0" w:lastRowFirstColumn="0" w:lastRowLastColumn="0"/>
                                   <w:tcW w:w="0" w:type="auto"/>
+                                  <w:tcBorders>
+                                    <w:top w:val="single" w:sz="2" w:space="0" w:color="auto"/>
+                                    <w:right w:val="none" w:sz="0" w:space="0" w:color="auto"/>
+                                  </w:tcBorders>
                                 </w:tcPr>
                                 <w:p>
                                   <w:pPr>
-                                    <w:pStyle w:val="Table-SIGCHI"/>
+                                    <w:pStyle w:val="Caption"/>
                                   </w:pPr>
                                   <w:r>
                                     <w:t>Child</w:t>
@@ -3797,10 +3848,13 @@
                               <w:tc>
                                 <w:tcPr>
                                   <w:tcW w:w="0" w:type="auto"/>
+                                  <w:tcBorders>
+                                    <w:top w:val="single" w:sz="2" w:space="0" w:color="auto"/>
+                                  </w:tcBorders>
                                 </w:tcPr>
                                 <w:p>
                                   <w:pPr>
-                                    <w:pStyle w:val="Table-SIGCHI"/>
+                                    <w:pStyle w:val="Caption"/>
                                     <w:cnfStyle w:val="000000000000" w:firstRow="0" w:lastRow="0" w:firstColumn="0" w:lastColumn="0" w:oddVBand="0" w:evenVBand="0" w:oddHBand="0" w:evenHBand="0" w:firstRowFirstColumn="0" w:firstRowLastColumn="0" w:lastRowFirstColumn="0" w:lastRowLastColumn="0"/>
                                   </w:pPr>
                                   <w:r>
@@ -3811,82 +3865,50 @@
                               <w:tc>
                                 <w:tcPr>
                                   <w:tcW w:w="0" w:type="auto"/>
-                                  <w:vMerge w:val="restart"/>
+                                  <w:tcBorders>
+                                    <w:top w:val="single" w:sz="2" w:space="0" w:color="auto"/>
+                                  </w:tcBorders>
                                 </w:tcPr>
                                 <w:p>
                                   <w:pPr>
-                                    <w:pStyle w:val="Table-SIGCHI"/>
-                                    <w:jc w:val="left"/>
+                                    <w:pStyle w:val="Caption"/>
                                     <w:cnfStyle w:val="000000000000" w:firstRow="0" w:lastRow="0" w:firstColumn="0" w:lastColumn="0" w:oddVBand="0" w:evenVBand="0" w:oddHBand="0" w:evenHBand="0" w:firstRowFirstColumn="0" w:firstRowLastColumn="0" w:lastRowFirstColumn="0" w:lastRowLastColumn="0"/>
                                   </w:pPr>
                                   <w:r>
                                     <w:t>Melbourne</w:t>
                                   </w:r>
                                 </w:p>
-                                <w:p>
-                                  <w:pPr>
-                                    <w:pStyle w:val="Table-SIGCHI"/>
-                                    <w:jc w:val="left"/>
-                                    <w:cnfStyle w:val="000000000000" w:firstRow="0" w:lastRow="0" w:firstColumn="0" w:lastColumn="0" w:oddVBand="0" w:evenVBand="0" w:oddHBand="0" w:evenHBand="0" w:firstRowFirstColumn="0" w:firstRowLastColumn="0" w:lastRowFirstColumn="0" w:lastRowLastColumn="0"/>
-                                  </w:pPr>
-                                  <w:r>
-                                    <w:t>Bogotá</w:t>
-                                  </w:r>
-                                </w:p>
-                                <w:p>
-                                  <w:pPr>
-                                    <w:pStyle w:val="Table-SIGCHI"/>
-                                    <w:jc w:val="left"/>
-                                    <w:cnfStyle w:val="000000000000" w:firstRow="0" w:lastRow="0" w:firstColumn="0" w:lastColumn="0" w:oddVBand="0" w:evenVBand="0" w:oddHBand="0" w:evenHBand="0" w:firstRowFirstColumn="0" w:firstRowLastColumn="0" w:lastRowFirstColumn="0" w:lastRowLastColumn="0"/>
-                                  </w:pPr>
-                                  <w:r>
-                                    <w:t>Palo Alto</w:t>
-                                  </w:r>
-                                </w:p>
                               </w:tc>
                             </w:tr>
                             <w:tr>
-                              <w:trPr>
-                                <w:trHeight w:val="533"/>
-                              </w:trPr>
                               <w:tc>
                                 <w:tcPr>
                                   <w:cnfStyle w:val="001000000000" w:firstRow="0" w:lastRow="0" w:firstColumn="1" w:lastColumn="0" w:oddVBand="0" w:evenVBand="0" w:oddHBand="0" w:evenHBand="0" w:firstRowFirstColumn="0" w:firstRowLastColumn="0" w:lastRowFirstColumn="0" w:lastRowLastColumn="0"/>
                                   <w:tcW w:w="0" w:type="auto"/>
+                                  <w:tcBorders>
+                                    <w:bottom w:val="single" w:sz="2" w:space="0" w:color="auto"/>
+                                    <w:right w:val="none" w:sz="0" w:space="0" w:color="auto"/>
+                                  </w:tcBorders>
                                 </w:tcPr>
                                 <w:p>
                                   <w:pPr>
-                                    <w:pStyle w:val="Table-SIGCHI"/>
+                                    <w:pStyle w:val="Caption"/>
                                   </w:pPr>
                                   <w:r>
                                     <w:t>Adult</w:t>
-                                  </w:r>
-                                </w:p>
-                                <w:p>
-                                  <w:pPr>
-                                    <w:pStyle w:val="Table-SIGCHI"/>
-                                  </w:pPr>
-                                  <w:r>
-                                    <w:t>Gene</w:t>
                                   </w:r>
                                 </w:p>
                               </w:tc>
                               <w:tc>
                                 <w:tcPr>
                                   <w:tcW w:w="0" w:type="auto"/>
+                                  <w:tcBorders>
+                                    <w:bottom w:val="single" w:sz="2" w:space="0" w:color="auto"/>
+                                  </w:tcBorders>
                                 </w:tcPr>
                                 <w:p>
                                   <w:pPr>
-                                    <w:pStyle w:val="Table-SIGCHI"/>
-                                    <w:cnfStyle w:val="000000000000" w:firstRow="0" w:lastRow="0" w:firstColumn="0" w:lastColumn="0" w:oddVBand="0" w:evenVBand="0" w:oddHBand="0" w:evenHBand="0" w:firstRowFirstColumn="0" w:firstRowLastColumn="0" w:lastRowFirstColumn="0" w:lastRowLastColumn="0"/>
-                                  </w:pPr>
-                                  <w:r>
-                                    <w:t>22.0</w:t>
-                                  </w:r>
-                                </w:p>
-                                <w:p>
-                                  <w:pPr>
-                                    <w:pStyle w:val="Table-SIGCHI"/>
+                                    <w:pStyle w:val="Caption"/>
                                     <w:cnfStyle w:val="000000000000" w:firstRow="0" w:lastRow="0" w:firstColumn="0" w:lastColumn="0" w:oddVBand="0" w:evenVBand="0" w:oddHBand="0" w:evenHBand="0" w:firstRowFirstColumn="0" w:firstRowLastColumn="0" w:lastRowFirstColumn="0" w:lastRowLastColumn="0"/>
                                   </w:pPr>
                                   <w:r>
@@ -3897,29 +3919,88 @@
                               <w:tc>
                                 <w:tcPr>
                                   <w:tcW w:w="0" w:type="auto"/>
-                                  <w:vMerge/>
+                                  <w:tcBorders>
+                                    <w:bottom w:val="single" w:sz="2" w:space="0" w:color="auto"/>
+                                  </w:tcBorders>
                                 </w:tcPr>
                                 <w:p>
                                   <w:pPr>
-                                    <w:pStyle w:val="Table-SIGCHI"/>
-                                    <w:jc w:val="left"/>
+                                    <w:pStyle w:val="Caption"/>
                                     <w:cnfStyle w:val="000000000000" w:firstRow="0" w:lastRow="0" w:firstColumn="0" w:lastColumn="0" w:oddVBand="0" w:evenVBand="0" w:oddHBand="0" w:evenHBand="0" w:firstRowFirstColumn="0" w:firstRowLastColumn="0" w:lastRowFirstColumn="0" w:lastRowLastColumn="0"/>
                                   </w:pPr>
+                                  <w:r>
+                                    <w:t>Bogotá</w:t>
+                                  </w:r>
                                 </w:p>
                               </w:tc>
                             </w:tr>
                             <w:tr>
-                              <w:trPr>
-                                <w:trHeight w:val="183"/>
-                              </w:trPr>
                               <w:tc>
                                 <w:tcPr>
                                   <w:cnfStyle w:val="001000000000" w:firstRow="0" w:lastRow="0" w:firstColumn="1" w:lastColumn="0" w:oddVBand="0" w:evenVBand="0" w:oddHBand="0" w:evenHBand="0" w:firstRowFirstColumn="0" w:firstRowLastColumn="0" w:lastRowFirstColumn="0" w:lastRowLastColumn="0"/>
                                   <w:tcW w:w="0" w:type="auto"/>
+                                  <w:tcBorders>
+                                    <w:top w:val="single" w:sz="2" w:space="0" w:color="auto"/>
+                                    <w:right w:val="none" w:sz="0" w:space="0" w:color="auto"/>
+                                  </w:tcBorders>
                                 </w:tcPr>
                                 <w:p>
                                   <w:pPr>
-                                    <w:pStyle w:val="Table-SIGCHI"/>
+                                    <w:pStyle w:val="Caption"/>
+                                  </w:pPr>
+                                  <w:r>
+                                    <w:t>Gene</w:t>
+                                  </w:r>
+                                </w:p>
+                              </w:tc>
+                              <w:tc>
+                                <w:tcPr>
+                                  <w:tcW w:w="0" w:type="auto"/>
+                                  <w:tcBorders>
+                                    <w:top w:val="single" w:sz="2" w:space="0" w:color="auto"/>
+                                  </w:tcBorders>
+                                </w:tcPr>
+                                <w:p>
+                                  <w:pPr>
+                                    <w:pStyle w:val="Caption"/>
+                                    <w:cnfStyle w:val="000000000000" w:firstRow="0" w:lastRow="0" w:firstColumn="0" w:lastColumn="0" w:oddVBand="0" w:evenVBand="0" w:oddHBand="0" w:evenHBand="0" w:firstRowFirstColumn="0" w:firstRowLastColumn="0" w:lastRowFirstColumn="0" w:lastRowLastColumn="0"/>
+                                  </w:pPr>
+                                  <w:r>
+                                    <w:t>33.0</w:t>
+                                  </w:r>
+                                </w:p>
+                              </w:tc>
+                              <w:tc>
+                                <w:tcPr>
+                                  <w:tcW w:w="0" w:type="auto"/>
+                                  <w:tcBorders>
+                                    <w:top w:val="single" w:sz="2" w:space="0" w:color="auto"/>
+                                  </w:tcBorders>
+                                </w:tcPr>
+                                <w:p>
+                                  <w:pPr>
+                                    <w:pStyle w:val="Caption"/>
+                                    <w:cnfStyle w:val="000000000000" w:firstRow="0" w:lastRow="0" w:firstColumn="0" w:lastColumn="0" w:oddVBand="0" w:evenVBand="0" w:oddHBand="0" w:evenHBand="0" w:firstRowFirstColumn="0" w:firstRowLastColumn="0" w:lastRowFirstColumn="0" w:lastRowLastColumn="0"/>
+                                  </w:pPr>
+                                  <w:r>
+                                    <w:t>Palo Alto</w:t>
+                                  </w:r>
+                                </w:p>
+                              </w:tc>
+                            </w:tr>
+                            <w:tr>
+                              <w:tc>
+                                <w:tcPr>
+                                  <w:cnfStyle w:val="001000000000" w:firstRow="0" w:lastRow="0" w:firstColumn="1" w:lastColumn="0" w:oddVBand="0" w:evenVBand="0" w:oddHBand="0" w:evenHBand="0" w:firstRowFirstColumn="0" w:firstRowLastColumn="0" w:lastRowFirstColumn="0" w:lastRowLastColumn="0"/>
+                                  <w:tcW w:w="0" w:type="auto"/>
+                                  <w:tcBorders>
+                                    <w:bottom w:val="single" w:sz="2" w:space="0" w:color="auto"/>
+                                    <w:right w:val="none" w:sz="0" w:space="0" w:color="auto"/>
+                                  </w:tcBorders>
+                                </w:tcPr>
+                                <w:p>
+                                  <w:pPr>
+                                    <w:pStyle w:val="Caption"/>
                                   </w:pPr>
                                   <w:r>
                                     <w:t>John</w:t>
@@ -3929,10 +4010,13 @@
                               <w:tc>
                                 <w:tcPr>
                                   <w:tcW w:w="0" w:type="auto"/>
+                                  <w:tcBorders>
+                                    <w:bottom w:val="single" w:sz="2" w:space="0" w:color="auto"/>
+                                  </w:tcBorders>
                                 </w:tcPr>
                                 <w:p>
                                   <w:pPr>
-                                    <w:pStyle w:val="Table-SIGCHI"/>
+                                    <w:pStyle w:val="Caption"/>
                                     <w:cnfStyle w:val="000000000000" w:firstRow="0" w:lastRow="0" w:firstColumn="0" w:lastColumn="0" w:oddVBand="0" w:evenVBand="0" w:oddHBand="0" w:evenHBand="0" w:firstRowFirstColumn="0" w:firstRowLastColumn="0" w:lastRowFirstColumn="0" w:lastRowLastColumn="0"/>
                                   </w:pPr>
                                   <w:r>
@@ -3943,11 +4027,13 @@
                               <w:tc>
                                 <w:tcPr>
                                   <w:tcW w:w="0" w:type="auto"/>
+                                  <w:tcBorders>
+                                    <w:bottom w:val="single" w:sz="2" w:space="0" w:color="auto"/>
+                                  </w:tcBorders>
                                 </w:tcPr>
                                 <w:p>
                                   <w:pPr>
-                                    <w:pStyle w:val="Table-SIGCHI"/>
-                                    <w:jc w:val="left"/>
+                                    <w:pStyle w:val="Caption"/>
                                     <w:cnfStyle w:val="000000000000" w:firstRow="0" w:lastRow="0" w:firstColumn="0" w:lastColumn="0" w:oddVBand="0" w:evenVBand="0" w:oddHBand="0" w:evenHBand="0" w:firstRowFirstColumn="0" w:firstRowLastColumn="0" w:lastRowFirstColumn="0" w:lastRowLastColumn="0"/>
                                   </w:pPr>
                                   <w:r>
@@ -3964,29 +4050,22 @@
                             <w:r>
                               <w:t xml:space="preserve">Table </w:t>
                             </w:r>
-                            <w:r>
-                              <w:fldChar w:fldCharType="begin"/>
-                            </w:r>
-                            <w:r>
-                              <w:instrText xml:space="preserve"> SEQ Table \* ARABIC </w:instrText>
-                            </w:r>
-                            <w:r>
-                              <w:fldChar w:fldCharType="separate"/>
-                            </w:r>
-                            <w:r>
-                              <w:rPr>
-                                <w:noProof/>
-                              </w:rPr>
-                              <w:t>2</w:t>
-                            </w:r>
-                            <w:r>
-                              <w:rPr>
-                                <w:noProof/>
-                              </w:rPr>
-                              <w:fldChar w:fldCharType="end"/>
-                            </w:r>
-                            <w:r>
-                              <w:t>: A sample narrow table in the margin. Use Table – SIGCHI formatting for the table and Caption formatting for the caption.</w:t>
+                            <w:fldSimple w:instr=" SEQ Table \* ARABIC ">
+                              <w:r>
+                                <w:rPr>
+                                  <w:noProof/>
+                                </w:rPr>
+                                <w:t>2</w:t>
+                              </w:r>
+                            </w:fldSimple>
+                            <w:r>
+                              <w:t>: A sample narrow table in the margin. Use Table</w:t>
+                            </w:r>
+                            <w:r>
+                              <w:t>—</w:t>
+                            </w:r>
+                            <w:r>
+                              <w:t>SIGCHI formatting for the table and Caption formatting for the caption.</w:t>
                             </w:r>
                           </w:p>
                           <w:p>
@@ -4030,6 +4109,10 @@
           </mc:Choice>
           <mc:Fallback>
             <w:pict>
+              <v:shapetype id="_x0000_t202" coordsize="21600,21600" o:spt="202" path="m0,0l0,21600,21600,21600,21600,0xe">
+                <v:stroke joinstyle="miter"/>
+                <v:path gradientshapeok="t" o:connecttype="rect"/>
+              </v:shapetype>
               <v:shape id="Text Box 30" o:spid="_x0000_s1031" type="#_x0000_t202" style="position:absolute;left:0;text-align:left;margin-left:35.05pt;margin-top:117.35pt;width:2in;height:6in;z-index:251680256;visibility:visible;mso-wrap-style:square;mso-width-percent:0;mso-height-percent:0;mso-wrap-distance-left:9pt;mso-wrap-distance-top:0;mso-wrap-distance-right:9pt;mso-wrap-distance-bottom:0;mso-position-horizontal:absolute;mso-position-horizontal-relative:page;mso-position-vertical:absolute;mso-position-vertical-relative:page;mso-width-percent:0;mso-height-percent:0;mso-width-relative:page;mso-height-relative:page;v-text-anchor:top" o:gfxdata="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" o:allowoverlap="f" filled="f" fillcolor="#f8f8f8" stroked="f" strokecolor="gray">
                 <v:textbox>
                   <w:txbxContent>
@@ -4064,15 +4147,20 @@
                         <w:rPr>
                           <w:color w:val="000000"/>
                         </w:rPr>
-                        <w:t>This caption is near Hawaii.</w:t>
+                        <w:t xml:space="preserve">This </w:t>
                       </w:r>
-                    </w:p>
-                    <w:p>
-                      <w:pPr>
+                      <w:r>
                         <w:rPr>
                           <w:color w:val="000000"/>
                         </w:rPr>
-                      </w:pPr>
+                        <w:t>annotation</w:t>
+                      </w:r>
+                      <w:r>
+                        <w:rPr>
+                          <w:color w:val="000000"/>
+                        </w:rPr>
+                        <w:t xml:space="preserve"> is near Hawaii.</w:t>
+                      </w:r>
                     </w:p>
                     <w:p>
                       <w:pPr>
@@ -4107,71 +4195,104 @@
                         <w:tblStyle w:val="TableGrid"/>
                         <w:tblW w:w="0" w:type="auto"/>
                         <w:tblLook w:val="06A0" w:firstRow="1" w:lastRow="0" w:firstColumn="1" w:lastColumn="0" w:noHBand="1" w:noVBand="1"/>
-                        <w:tblCaption w:val="A sample table with alt information"/>
                       </w:tblPr>
                       <w:tblGrid>
-                        <w:gridCol w:w="660"/>
-                        <w:gridCol w:w="603"/>
-                        <w:gridCol w:w="1216"/>
+                        <w:gridCol w:w="608"/>
+                        <w:gridCol w:w="597"/>
+                        <w:gridCol w:w="1098"/>
                       </w:tblGrid>
                       <w:tr>
                         <w:trPr>
                           <w:cnfStyle w:val="100000000000" w:firstRow="1" w:lastRow="0" w:firstColumn="0" w:lastColumn="0" w:oddVBand="0" w:evenVBand="0" w:oddHBand="0" w:evenHBand="0" w:firstRowFirstColumn="0" w:firstRowLastColumn="0" w:lastRowFirstColumn="0" w:lastRowLastColumn="0"/>
-                          <w:trHeight w:val="326"/>
+                          <w:trHeight w:val="362"/>
                         </w:trPr>
                         <w:tc>
                           <w:tcPr>
                             <w:cnfStyle w:val="001000000000" w:firstRow="0" w:lastRow="0" w:firstColumn="1" w:lastColumn="0" w:oddVBand="0" w:evenVBand="0" w:oddHBand="0" w:evenHBand="0" w:firstRowFirstColumn="0" w:firstRowLastColumn="0" w:lastRowFirstColumn="0" w:lastRowLastColumn="0"/>
                             <w:tcW w:w="0" w:type="auto"/>
+                            <w:tcBorders>
+                              <w:bottom w:val="single" w:sz="2" w:space="0" w:color="auto"/>
+                              <w:right w:val="none" w:sz="0" w:space="0" w:color="auto"/>
+                            </w:tcBorders>
                           </w:tcPr>
                           <w:p>
                             <w:pPr>
-                              <w:pStyle w:val="Table-SIGCHI"/>
+                              <w:pStyle w:val="Caption"/>
                             </w:pPr>
                           </w:p>
                         </w:tc>
                         <w:tc>
                           <w:tcPr>
                             <w:tcW w:w="0" w:type="auto"/>
+                            <w:tcBorders>
+                              <w:bottom w:val="single" w:sz="2" w:space="0" w:color="auto"/>
+                            </w:tcBorders>
                           </w:tcPr>
                           <w:p>
                             <w:pPr>
-                              <w:pStyle w:val="Table-SIGCHI"/>
+                              <w:pStyle w:val="Caption"/>
                               <w:cnfStyle w:val="100000000000" w:firstRow="1" w:lastRow="0" w:firstColumn="0" w:lastColumn="0" w:oddVBand="0" w:evenVBand="0" w:oddHBand="0" w:evenHBand="0" w:firstRowFirstColumn="0" w:firstRowLastColumn="0" w:lastRowFirstColumn="0" w:lastRowLastColumn="0"/>
+                              <w:rPr>
+                                <w:b/>
+                              </w:rPr>
                             </w:pPr>
                             <w:r>
-                              <w:t>First</w:t>
+                              <w:rPr>
+                                <w:b/>
+                              </w:rPr>
+                              <w:t>Fi</w:t>
+                            </w:r>
+                            <w:r>
+                              <w:rPr>
+                                <w:b/>
+                              </w:rPr>
+                              <w:t>r</w:t>
+                            </w:r>
+                            <w:r>
+                              <w:rPr>
+                                <w:b/>
+                              </w:rPr>
+                              <w:t>st</w:t>
                             </w:r>
                           </w:p>
                         </w:tc>
                         <w:tc>
                           <w:tcPr>
                             <w:tcW w:w="0" w:type="auto"/>
+                            <w:tcBorders>
+                              <w:bottom w:val="single" w:sz="2" w:space="0" w:color="auto"/>
+                            </w:tcBorders>
                           </w:tcPr>
                           <w:p>
                             <w:pPr>
-                              <w:pStyle w:val="Table-SIGCHI"/>
-                              <w:jc w:val="left"/>
+                              <w:pStyle w:val="Caption"/>
                               <w:cnfStyle w:val="100000000000" w:firstRow="1" w:lastRow="0" w:firstColumn="0" w:lastColumn="0" w:oddVBand="0" w:evenVBand="0" w:oddHBand="0" w:evenHBand="0" w:firstRowFirstColumn="0" w:firstRowLastColumn="0" w:lastRowFirstColumn="0" w:lastRowLastColumn="0"/>
+                              <w:rPr>
+                                <w:b/>
+                              </w:rPr>
                             </w:pPr>
                             <w:r>
+                              <w:rPr>
+                                <w:b/>
+                              </w:rPr>
                               <w:t>Location</w:t>
                             </w:r>
                           </w:p>
                         </w:tc>
                       </w:tr>
                       <w:tr>
-                        <w:trPr>
-                          <w:trHeight w:val="184"/>
-                        </w:trPr>
                         <w:tc>
                           <w:tcPr>
                             <w:cnfStyle w:val="001000000000" w:firstRow="0" w:lastRow="0" w:firstColumn="1" w:lastColumn="0" w:oddVBand="0" w:evenVBand="0" w:oddHBand="0" w:evenHBand="0" w:firstRowFirstColumn="0" w:firstRowLastColumn="0" w:lastRowFirstColumn="0" w:lastRowLastColumn="0"/>
                             <w:tcW w:w="0" w:type="auto"/>
+                            <w:tcBorders>
+                              <w:top w:val="single" w:sz="2" w:space="0" w:color="auto"/>
+                              <w:right w:val="none" w:sz="0" w:space="0" w:color="auto"/>
+                            </w:tcBorders>
                           </w:tcPr>
                           <w:p>
                             <w:pPr>
-                              <w:pStyle w:val="Table-SIGCHI"/>
+                              <w:pStyle w:val="Caption"/>
                             </w:pPr>
                             <w:r>
                               <w:t>Child</w:t>
@@ -4181,10 +4302,13 @@
                         <w:tc>
                           <w:tcPr>
                             <w:tcW w:w="0" w:type="auto"/>
+                            <w:tcBorders>
+                              <w:top w:val="single" w:sz="2" w:space="0" w:color="auto"/>
+                            </w:tcBorders>
                           </w:tcPr>
                           <w:p>
                             <w:pPr>
-                              <w:pStyle w:val="Table-SIGCHI"/>
+                              <w:pStyle w:val="Caption"/>
                               <w:cnfStyle w:val="000000000000" w:firstRow="0" w:lastRow="0" w:firstColumn="0" w:lastColumn="0" w:oddVBand="0" w:evenVBand="0" w:oddHBand="0" w:evenHBand="0" w:firstRowFirstColumn="0" w:firstRowLastColumn="0" w:lastRowFirstColumn="0" w:lastRowLastColumn="0"/>
                             </w:pPr>
                             <w:r>
@@ -4195,82 +4319,50 @@
                         <w:tc>
                           <w:tcPr>
                             <w:tcW w:w="0" w:type="auto"/>
-                            <w:vMerge w:val="restart"/>
+                            <w:tcBorders>
+                              <w:top w:val="single" w:sz="2" w:space="0" w:color="auto"/>
+                            </w:tcBorders>
                           </w:tcPr>
                           <w:p>
                             <w:pPr>
-                              <w:pStyle w:val="Table-SIGCHI"/>
-                              <w:jc w:val="left"/>
+                              <w:pStyle w:val="Caption"/>
                               <w:cnfStyle w:val="000000000000" w:firstRow="0" w:lastRow="0" w:firstColumn="0" w:lastColumn="0" w:oddVBand="0" w:evenVBand="0" w:oddHBand="0" w:evenHBand="0" w:firstRowFirstColumn="0" w:firstRowLastColumn="0" w:lastRowFirstColumn="0" w:lastRowLastColumn="0"/>
                             </w:pPr>
                             <w:r>
                               <w:t>Melbourne</w:t>
-                            </w:r>
-                          </w:p>
-                          <w:p>
-                            <w:pPr>
-                              <w:pStyle w:val="Table-SIGCHI"/>
-                              <w:jc w:val="left"/>
-                              <w:cnfStyle w:val="000000000000" w:firstRow="0" w:lastRow="0" w:firstColumn="0" w:lastColumn="0" w:oddVBand="0" w:evenVBand="0" w:oddHBand="0" w:evenHBand="0" w:firstRowFirstColumn="0" w:firstRowLastColumn="0" w:lastRowFirstColumn="0" w:lastRowLastColumn="0"/>
-                            </w:pPr>
-                            <w:r>
-                              <w:t>Bogotá</w:t>
-                            </w:r>
-                          </w:p>
-                          <w:p>
-                            <w:pPr>
-                              <w:pStyle w:val="Table-SIGCHI"/>
-                              <w:jc w:val="left"/>
-                              <w:cnfStyle w:val="000000000000" w:firstRow="0" w:lastRow="0" w:firstColumn="0" w:lastColumn="0" w:oddVBand="0" w:evenVBand="0" w:oddHBand="0" w:evenHBand="0" w:firstRowFirstColumn="0" w:firstRowLastColumn="0" w:lastRowFirstColumn="0" w:lastRowLastColumn="0"/>
-                            </w:pPr>
-                            <w:r>
-                              <w:t>Palo Alto</w:t>
                             </w:r>
                           </w:p>
                         </w:tc>
                       </w:tr>
                       <w:tr>
-                        <w:trPr>
-                          <w:trHeight w:val="533"/>
-                        </w:trPr>
                         <w:tc>
                           <w:tcPr>
                             <w:cnfStyle w:val="001000000000" w:firstRow="0" w:lastRow="0" w:firstColumn="1" w:lastColumn="0" w:oddVBand="0" w:evenVBand="0" w:oddHBand="0" w:evenHBand="0" w:firstRowFirstColumn="0" w:firstRowLastColumn="0" w:lastRowFirstColumn="0" w:lastRowLastColumn="0"/>
                             <w:tcW w:w="0" w:type="auto"/>
+                            <w:tcBorders>
+                              <w:bottom w:val="single" w:sz="2" w:space="0" w:color="auto"/>
+                              <w:right w:val="none" w:sz="0" w:space="0" w:color="auto"/>
+                            </w:tcBorders>
                           </w:tcPr>
                           <w:p>
                             <w:pPr>
-                              <w:pStyle w:val="Table-SIGCHI"/>
+                              <w:pStyle w:val="Caption"/>
                             </w:pPr>
                             <w:r>
                               <w:t>Adult</w:t>
-                            </w:r>
-                          </w:p>
-                          <w:p>
-                            <w:pPr>
-                              <w:pStyle w:val="Table-SIGCHI"/>
-                            </w:pPr>
-                            <w:r>
-                              <w:t>Gene</w:t>
                             </w:r>
                           </w:p>
                         </w:tc>
                         <w:tc>
                           <w:tcPr>
                             <w:tcW w:w="0" w:type="auto"/>
+                            <w:tcBorders>
+                              <w:bottom w:val="single" w:sz="2" w:space="0" w:color="auto"/>
+                            </w:tcBorders>
                           </w:tcPr>
                           <w:p>
                             <w:pPr>
-                              <w:pStyle w:val="Table-SIGCHI"/>
-                              <w:cnfStyle w:val="000000000000" w:firstRow="0" w:lastRow="0" w:firstColumn="0" w:lastColumn="0" w:oddVBand="0" w:evenVBand="0" w:oddHBand="0" w:evenHBand="0" w:firstRowFirstColumn="0" w:firstRowLastColumn="0" w:lastRowFirstColumn="0" w:lastRowLastColumn="0"/>
-                            </w:pPr>
-                            <w:r>
-                              <w:t>22.0</w:t>
-                            </w:r>
-                          </w:p>
-                          <w:p>
-                            <w:pPr>
-                              <w:pStyle w:val="Table-SIGCHI"/>
+                              <w:pStyle w:val="Caption"/>
                               <w:cnfStyle w:val="000000000000" w:firstRow="0" w:lastRow="0" w:firstColumn="0" w:lastColumn="0" w:oddVBand="0" w:evenVBand="0" w:oddHBand="0" w:evenHBand="0" w:firstRowFirstColumn="0" w:firstRowLastColumn="0" w:lastRowFirstColumn="0" w:lastRowLastColumn="0"/>
                             </w:pPr>
                             <w:r>
@@ -4281,57 +4373,121 @@
                         <w:tc>
                           <w:tcPr>
                             <w:tcW w:w="0" w:type="auto"/>
-                            <w:vMerge/>
+                            <w:tcBorders>
+                              <w:bottom w:val="single" w:sz="2" w:space="0" w:color="auto"/>
+                            </w:tcBorders>
                           </w:tcPr>
                           <w:p>
                             <w:pPr>
-                              <w:pStyle w:val="Table-SIGCHI"/>
-                              <w:jc w:val="left"/>
+                              <w:pStyle w:val="Caption"/>
                               <w:cnfStyle w:val="000000000000" w:firstRow="0" w:lastRow="0" w:firstColumn="0" w:lastColumn="0" w:oddVBand="0" w:evenVBand="0" w:oddHBand="0" w:evenHBand="0" w:firstRowFirstColumn="0" w:firstRowLastColumn="0" w:lastRowFirstColumn="0" w:lastRowLastColumn="0"/>
                             </w:pPr>
+                            <w:r>
+                              <w:t>Bogotá</w:t>
+                            </w:r>
                           </w:p>
                         </w:tc>
                       </w:tr>
                       <w:tr>
-                        <w:trPr>
-                          <w:trHeight w:val="183"/>
-                        </w:trPr>
                         <w:tc>
                           <w:tcPr>
                             <w:cnfStyle w:val="001000000000" w:firstRow="0" w:lastRow="0" w:firstColumn="1" w:lastColumn="0" w:oddVBand="0" w:evenVBand="0" w:oddHBand="0" w:evenHBand="0" w:firstRowFirstColumn="0" w:firstRowLastColumn="0" w:lastRowFirstColumn="0" w:lastRowLastColumn="0"/>
                             <w:tcW w:w="0" w:type="auto"/>
+                            <w:tcBorders>
+                              <w:top w:val="single" w:sz="2" w:space="0" w:color="auto"/>
+                              <w:right w:val="none" w:sz="0" w:space="0" w:color="auto"/>
+                            </w:tcBorders>
                           </w:tcPr>
                           <w:p>
                             <w:pPr>
-                              <w:pStyle w:val="Table-SIGCHI"/>
+                              <w:pStyle w:val="Caption"/>
                             </w:pPr>
                             <w:r>
-                              <w:t>John</w:t>
+                              <w:t>Gene</w:t>
                             </w:r>
                           </w:p>
                         </w:tc>
                         <w:tc>
                           <w:tcPr>
                             <w:tcW w:w="0" w:type="auto"/>
+                            <w:tcBorders>
+                              <w:top w:val="single" w:sz="2" w:space="0" w:color="auto"/>
+                            </w:tcBorders>
                           </w:tcPr>
                           <w:p>
                             <w:pPr>
-                              <w:pStyle w:val="Table-SIGCHI"/>
+                              <w:pStyle w:val="Caption"/>
                               <w:cnfStyle w:val="000000000000" w:firstRow="0" w:lastRow="0" w:firstColumn="0" w:lastColumn="0" w:oddVBand="0" w:evenVBand="0" w:oddHBand="0" w:evenHBand="0" w:firstRowFirstColumn="0" w:firstRowLastColumn="0" w:lastRowFirstColumn="0" w:lastRowLastColumn="0"/>
                             </w:pPr>
                             <w:r>
-                              <w:t>34.5</w:t>
+                              <w:t>33.0</w:t>
                             </w:r>
                           </w:p>
                         </w:tc>
                         <w:tc>
                           <w:tcPr>
                             <w:tcW w:w="0" w:type="auto"/>
+                            <w:tcBorders>
+                              <w:top w:val="single" w:sz="2" w:space="0" w:color="auto"/>
+                            </w:tcBorders>
                           </w:tcPr>
                           <w:p>
                             <w:pPr>
-                              <w:pStyle w:val="Table-SIGCHI"/>
-                              <w:jc w:val="left"/>
+                              <w:pStyle w:val="Caption"/>
+                              <w:cnfStyle w:val="000000000000" w:firstRow="0" w:lastRow="0" w:firstColumn="0" w:lastColumn="0" w:oddVBand="0" w:evenVBand="0" w:oddHBand="0" w:evenHBand="0" w:firstRowFirstColumn="0" w:firstRowLastColumn="0" w:lastRowFirstColumn="0" w:lastRowLastColumn="0"/>
+                            </w:pPr>
+                            <w:r>
+                              <w:t>Palo Alto</w:t>
+                            </w:r>
+                          </w:p>
+                        </w:tc>
+                      </w:tr>
+                      <w:tr>
+                        <w:tc>
+                          <w:tcPr>
+                            <w:cnfStyle w:val="001000000000" w:firstRow="0" w:lastRow="0" w:firstColumn="1" w:lastColumn="0" w:oddVBand="0" w:evenVBand="0" w:oddHBand="0" w:evenHBand="0" w:firstRowFirstColumn="0" w:firstRowLastColumn="0" w:lastRowFirstColumn="0" w:lastRowLastColumn="0"/>
+                            <w:tcW w:w="0" w:type="auto"/>
+                            <w:tcBorders>
+                              <w:bottom w:val="single" w:sz="2" w:space="0" w:color="auto"/>
+                              <w:right w:val="none" w:sz="0" w:space="0" w:color="auto"/>
+                            </w:tcBorders>
+                          </w:tcPr>
+                          <w:p>
+                            <w:pPr>
+                              <w:pStyle w:val="Caption"/>
+                            </w:pPr>
+                            <w:r>
+                              <w:t>John</w:t>
+                            </w:r>
+                          </w:p>
+                        </w:tc>
+                        <w:tc>
+                          <w:tcPr>
+                            <w:tcW w:w="0" w:type="auto"/>
+                            <w:tcBorders>
+                              <w:bottom w:val="single" w:sz="2" w:space="0" w:color="auto"/>
+                            </w:tcBorders>
+                          </w:tcPr>
+                          <w:p>
+                            <w:pPr>
+                              <w:pStyle w:val="Caption"/>
+                              <w:cnfStyle w:val="000000000000" w:firstRow="0" w:lastRow="0" w:firstColumn="0" w:lastColumn="0" w:oddVBand="0" w:evenVBand="0" w:oddHBand="0" w:evenHBand="0" w:firstRowFirstColumn="0" w:firstRowLastColumn="0" w:lastRowFirstColumn="0" w:lastRowLastColumn="0"/>
+                            </w:pPr>
+                            <w:r>
+                              <w:t>34.5</w:t>
+                            </w:r>
+                          </w:p>
+                        </w:tc>
+                        <w:tc>
+                          <w:tcPr>
+                            <w:tcW w:w="0" w:type="auto"/>
+                            <w:tcBorders>
+                              <w:bottom w:val="single" w:sz="2" w:space="0" w:color="auto"/>
+                            </w:tcBorders>
+                          </w:tcPr>
+                          <w:p>
+                            <w:pPr>
+                              <w:pStyle w:val="Caption"/>
                               <w:cnfStyle w:val="000000000000" w:firstRow="0" w:lastRow="0" w:firstColumn="0" w:lastColumn="0" w:oddVBand="0" w:evenVBand="0" w:oddHBand="0" w:evenHBand="0" w:firstRowFirstColumn="0" w:firstRowLastColumn="0" w:lastRowFirstColumn="0" w:lastRowLastColumn="0"/>
                             </w:pPr>
                             <w:r>
@@ -4348,29 +4504,22 @@
                       <w:r>
                         <w:t xml:space="preserve">Table </w:t>
                       </w:r>
+                      <w:fldSimple w:instr=" SEQ Table \* ARABIC ">
+                        <w:r>
+                          <w:rPr>
+                            <w:noProof/>
+                          </w:rPr>
+                          <w:t>2</w:t>
+                        </w:r>
+                      </w:fldSimple>
                       <w:r>
-                        <w:fldChar w:fldCharType="begin"/>
+                        <w:t>: A sample narrow table in the margin. Use Table</w:t>
                       </w:r>
                       <w:r>
-                        <w:instrText xml:space="preserve"> SEQ Table \* ARABIC </w:instrText>
+                        <w:t>—</w:t>
                       </w:r>
                       <w:r>
-                        <w:fldChar w:fldCharType="separate"/>
-                      </w:r>
-                      <w:r>
-                        <w:rPr>
-                          <w:noProof/>
-                        </w:rPr>
-                        <w:t>2</w:t>
-                      </w:r>
-                      <w:r>
-                        <w:rPr>
-                          <w:noProof/>
-                        </w:rPr>
-                        <w:fldChar w:fldCharType="end"/>
-                      </w:r>
-                      <w:r>
-                        <w:t>: A sample narrow table in the margin. Use Table – SIGCHI formatting for the table and Caption formatting for the caption.</w:t>
+                        <w:t>SIGCHI formatting for the table and Caption formatting for the caption.</w:t>
                       </w:r>
                     </w:p>
                     <w:p>
@@ -4454,7 +4603,16 @@
           <w:i/>
           <w:color w:val="000000"/>
         </w:rPr>
-        <w:t>manpower</w:t>
+        <w:t>manpow</w:t>
+      </w:r>
+      <w:bookmarkStart w:id="10" w:name="_GoBack"/>
+      <w:bookmarkEnd w:id="10"/>
+      <w:r>
+        <w:rPr>
+          <w:i/>
+          <w:color w:val="000000"/>
+        </w:rPr>
+        <w:t>er</w:t>
       </w:r>
       <w:r>
         <w:rPr>
@@ -5231,7 +5389,7 @@
       <w:r>
         <w:t xml:space="preserve">nication]). References must be the same font size as other body text. References should be in alphabetical order by last name of first author. Use a numbered list of references at the end of the article, ordered alphabetically by last name of first author, and referenced by numbers in brackets. For papers from conference proceedings, include the title of the paper and the name of the conference. Do not include the location of the conference or the exact date; do include the page numbers if available. References should be in ACM citation format: </w:t>
       </w:r>
-      <w:hyperlink r:id="rId16" w:history="1">
+      <w:hyperlink r:id="rId18" w:history="1">
         <w:r>
           <w:rPr>
             <w:rStyle w:val="Hyperlink"/>
@@ -5253,7 +5411,7 @@
       <w:r>
         <w:t xml:space="preserve">References should be in ACM citation format: </w:t>
       </w:r>
-      <w:hyperlink r:id="rId17" w:history="1">
+      <w:hyperlink r:id="rId19" w:history="1">
         <w:r>
           <w:rPr>
             <w:rStyle w:val="Hyperlink"/>
@@ -5283,10 +5441,7 @@
         <w:fldChar w:fldCharType="end"/>
       </w:r>
       <w:r>
-        <w:t>,</w:t>
-      </w:r>
-      <w:r>
-        <w:t xml:space="preserve"> </w:t>
+        <w:t xml:space="preserve">, </w:t>
       </w:r>
       <w:r>
         <w:fldChar w:fldCharType="begin"/>
@@ -5322,10 +5477,7 @@
         <w:fldChar w:fldCharType="end"/>
       </w:r>
       <w:r>
-        <w:t>]</w:t>
-      </w:r>
-      <w:r>
-        <w:t xml:space="preserve"> </w:t>
+        <w:t xml:space="preserve">] </w:t>
       </w:r>
       <w:r>
         <w:t xml:space="preserve">according to ACM format, although it is often appropriate to include URLs directly in the text, as above. Example reference formatting for individual </w:t>
@@ -5636,7 +5788,7 @@
       <w:r>
         <w:t>format automatically generated by the ACM Digital Library (</w:t>
       </w:r>
-      <w:hyperlink r:id="rId18" w:history="1">
+      <w:hyperlink r:id="rId20" w:history="1">
         <w:r>
           <w:rPr>
             <w:rStyle w:val="Hyperlink"/>
@@ -5665,8 +5817,6 @@
       <w:r>
         <w:t>style used throughout this document uses blue links; however, URLs in the references section may optionally appear in black.</w:t>
       </w:r>
-      <w:bookmarkStart w:id="12" w:name="_GoBack"/>
-      <w:bookmarkEnd w:id="12"/>
     </w:p>
     <w:p>
       <w:pPr>
@@ -5683,14 +5833,14 @@
           <w:b/>
         </w:rPr>
       </w:pPr>
-      <w:bookmarkStart w:id="13" w:name="_Ref279752164"/>
-      <w:bookmarkStart w:id="14" w:name="_Ref279752146"/>
-      <w:bookmarkStart w:id="15" w:name="_Ref10968375"/>
+      <w:bookmarkStart w:id="11" w:name="_Ref279752164"/>
+      <w:bookmarkStart w:id="12" w:name="_Ref279752146"/>
+      <w:bookmarkStart w:id="13" w:name="_Ref10968375"/>
       <w:r>
         <w:t xml:space="preserve">@_CHINOSAUR. 2014. VENUE IS TOO COLD. #BINGO #CHI2016. </w:t>
       </w:r>
-      <w:bookmarkStart w:id="16" w:name="_Ref279753835"/>
-      <w:bookmarkEnd w:id="13"/>
+      <w:bookmarkStart w:id="14" w:name="_Ref279753835"/>
+      <w:bookmarkEnd w:id="11"/>
       <w:r>
         <w:t xml:space="preserve">Tweet. (1 </w:t>
       </w:r>
@@ -5710,8 +5860,8 @@
       <w:r>
         <w:t>ACM. How to Classify Works Using ACM’s Computing Classification System. 2014.  Retrieved August 22, 2014 from http://www.acm.org/class/how_to_use.html.</w:t>
       </w:r>
+      <w:bookmarkEnd w:id="12"/>
       <w:bookmarkEnd w:id="14"/>
-      <w:bookmarkEnd w:id="16"/>
       <w:r>
         <w:t xml:space="preserve"> </w:t>
       </w:r>
@@ -5720,8 +5870,8 @@
       <w:pPr>
         <w:pStyle w:val="References"/>
       </w:pPr>
-      <w:bookmarkStart w:id="17" w:name="_Ref279752133"/>
-      <w:bookmarkStart w:id="18" w:name="_Ref279752517"/>
+      <w:bookmarkStart w:id="15" w:name="_Ref279752133"/>
+      <w:bookmarkStart w:id="16" w:name="_Ref279752517"/>
       <w:r>
         <w:t>R.</w:t>
       </w:r>
@@ -5773,7 +5923,7 @@
       <w:r>
         <w:t xml:space="preserve"> 10, 2: 453-469.</w:t>
       </w:r>
-      <w:bookmarkEnd w:id="17"/>
+      <w:bookmarkEnd w:id="15"/>
       <w:r>
         <w:t xml:space="preserve"> </w:t>
       </w:r>
@@ -5782,7 +5932,7 @@
       <w:pPr>
         <w:pStyle w:val="References"/>
       </w:pPr>
-      <w:bookmarkStart w:id="19" w:name="_Ref279753826"/>
+      <w:bookmarkStart w:id="17" w:name="_Ref279753826"/>
       <w:r>
         <w:t xml:space="preserve">Anna </w:t>
       </w:r>
@@ -5802,8 +5952,8 @@
       <w:r>
         <w:t>, Vicki Hanson. 2014. Accessible Writing Guide. Retrieved August 22, 2014 from http://www.sigaccess.org/welcome-to-sigaccess/resources/accessible-writing-guide/</w:t>
       </w:r>
-      <w:bookmarkEnd w:id="18"/>
-      <w:bookmarkEnd w:id="19"/>
+      <w:bookmarkEnd w:id="16"/>
+      <w:bookmarkEnd w:id="17"/>
       <w:r>
         <w:t xml:space="preserve"> </w:t>
       </w:r>
@@ -5812,9 +5962,9 @@
       <w:pPr>
         <w:pStyle w:val="References"/>
       </w:pPr>
-      <w:bookmarkStart w:id="20" w:name="_Ref279752259"/>
-      <w:bookmarkStart w:id="21" w:name="_Ref279753241"/>
-      <w:bookmarkStart w:id="22" w:name="_Ref279752204"/>
+      <w:bookmarkStart w:id="18" w:name="_Ref279752259"/>
+      <w:bookmarkStart w:id="19" w:name="_Ref279753241"/>
+      <w:bookmarkStart w:id="20" w:name="_Ref279752204"/>
       <w:r>
         <w:t xml:space="preserve">Morton L. </w:t>
       </w:r>
@@ -5846,19 +5996,19 @@
       <w:r>
         <w:t>, issued August 28, 1962.</w:t>
       </w:r>
-      <w:bookmarkEnd w:id="20"/>
+      <w:bookmarkEnd w:id="18"/>
     </w:p>
     <w:p>
       <w:pPr>
         <w:pStyle w:val="References"/>
       </w:pPr>
-      <w:bookmarkStart w:id="23" w:name="_Ref279753804"/>
+      <w:bookmarkStart w:id="21" w:name="_Ref279753804"/>
       <w:proofErr w:type="spellStart"/>
       <w:r>
         <w:t>J</w:t>
       </w:r>
+      <w:bookmarkEnd w:id="19"/>
       <w:bookmarkEnd w:id="21"/>
-      <w:bookmarkEnd w:id="23"/>
       <w:r>
         <w:t>ofish</w:t>
       </w:r>
@@ -5896,12 +6046,12 @@
       <w:pPr>
         <w:pStyle w:val="References"/>
       </w:pPr>
-      <w:bookmarkStart w:id="24" w:name="_Ref279753887"/>
+      <w:bookmarkStart w:id="22" w:name="_Ref279753887"/>
       <w:r>
         <w:t>S</w:t>
       </w:r>
+      <w:bookmarkEnd w:id="20"/>
       <w:bookmarkEnd w:id="22"/>
-      <w:bookmarkEnd w:id="24"/>
       <w:r>
         <w:t xml:space="preserve">cott R. </w:t>
       </w:r>
@@ -5950,7 +6100,7 @@
       <w:pPr>
         <w:pStyle w:val="References"/>
       </w:pPr>
-      <w:bookmarkStart w:id="25" w:name="_Ref279752219"/>
+      <w:bookmarkStart w:id="23" w:name="_Ref279752219"/>
       <w:proofErr w:type="spellStart"/>
       <w:r>
         <w:t>Psy</w:t>
@@ -5966,6 +6116,52 @@
       <w:proofErr w:type="spellEnd"/>
       <w:r>
         <w:t xml:space="preserve"> Style. Video. (15 July 2012.). Retrieved August 22, 2014 from https://www.youtube.com/watch?v=9bZkp7q19f0</w:t>
+      </w:r>
+      <w:bookmarkEnd w:id="23"/>
+    </w:p>
+    <w:p>
+      <w:pPr>
+        <w:pStyle w:val="References"/>
+      </w:pPr>
+      <w:bookmarkStart w:id="24" w:name="_Ref279752240"/>
+      <w:r>
+        <w:t xml:space="preserve">Marilyn Schwartz. 1995. </w:t>
+      </w:r>
+      <w:r>
+        <w:rPr>
+          <w:i/>
+        </w:rPr>
+        <w:t>Guidelines for Bias-Free Writing.</w:t>
+      </w:r>
+      <w:r>
+        <w:t xml:space="preserve"> Indiana University Press, Bloomington, IN.</w:t>
+      </w:r>
+      <w:bookmarkEnd w:id="24"/>
+    </w:p>
+    <w:p>
+      <w:pPr>
+        <w:pStyle w:val="References"/>
+      </w:pPr>
+      <w:bookmarkStart w:id="25" w:name="_Ref279752272"/>
+      <w:r>
+        <w:t xml:space="preserve">Ivan E. Sutherland. 1963. </w:t>
+      </w:r>
+      <w:r>
+        <w:rPr>
+          <w:i/>
+        </w:rPr>
+        <w:t>Sketchpad, a Man-Machine Graphical Communication System</w:t>
+      </w:r>
+      <w:r>
+        <w:t xml:space="preserve">. </w:t>
+      </w:r>
+      <w:proofErr w:type="spellStart"/>
+      <w:r>
+        <w:t>Ph.D</w:t>
+      </w:r>
+      <w:proofErr w:type="spellEnd"/>
+      <w:r>
+        <w:t xml:space="preserve"> Dissertation. Massachusetts Institute of Technology (MIT), Cambridge, MA.</w:t>
       </w:r>
       <w:bookmarkEnd w:id="25"/>
     </w:p>
@@ -5973,87 +6169,41 @@
       <w:pPr>
         <w:pStyle w:val="References"/>
       </w:pPr>
-      <w:bookmarkStart w:id="26" w:name="_Ref279752240"/>
-      <w:r>
-        <w:t xml:space="preserve">Marilyn Schwartz. 1995. </w:t>
+      <w:bookmarkStart w:id="26" w:name="_Ref279752304"/>
+      <w:r>
+        <w:t xml:space="preserve">Langdon Winner. 1999. Do artifacts have politics? In </w:t>
       </w:r>
       <w:r>
         <w:rPr>
           <w:i/>
         </w:rPr>
-        <w:t>Guidelines for Bias-Free Writing.</w:t>
-      </w:r>
-      <w:r>
-        <w:t xml:space="preserve"> Indiana University Press, Bloomington, IN.</w:t>
+        <w:t>The Social Shaping of Technology</w:t>
+      </w:r>
+      <w:r>
+        <w:t xml:space="preserve"> (2nd. ed.), Donald </w:t>
+      </w:r>
+      <w:proofErr w:type="spellStart"/>
+      <w:r>
+        <w:t>MacKenzie</w:t>
+      </w:r>
+      <w:proofErr w:type="spellEnd"/>
+      <w:r>
+        <w:t xml:space="preserve"> and Judy </w:t>
+      </w:r>
+      <w:proofErr w:type="spellStart"/>
+      <w:r>
+        <w:t>Wajcman</w:t>
+      </w:r>
+      <w:proofErr w:type="spellEnd"/>
+      <w:r>
+        <w:t xml:space="preserve"> (Eds.). Open University Press, Buckingham, UK, 28-40.</w:t>
       </w:r>
       <w:bookmarkEnd w:id="26"/>
+      <w:r>
+        <w:t xml:space="preserve"> </w:t>
+      </w:r>
     </w:p>
-    <w:p>
-      <w:pPr>
-        <w:pStyle w:val="References"/>
-      </w:pPr>
-      <w:bookmarkStart w:id="27" w:name="_Ref279752272"/>
-      <w:r>
-        <w:t xml:space="preserve">Ivan E. Sutherland. 1963. </w:t>
-      </w:r>
-      <w:r>
-        <w:rPr>
-          <w:i/>
-        </w:rPr>
-        <w:t>Sketchpad, a Man-Machine Graphical Communication System</w:t>
-      </w:r>
-      <w:r>
-        <w:t xml:space="preserve">. </w:t>
-      </w:r>
-      <w:proofErr w:type="spellStart"/>
-      <w:r>
-        <w:t>Ph.D</w:t>
-      </w:r>
-      <w:proofErr w:type="spellEnd"/>
-      <w:r>
-        <w:t xml:space="preserve"> Dissertation. Massachusetts Institute of Technology (MIT), Cambridge, MA.</w:t>
-      </w:r>
-      <w:bookmarkEnd w:id="27"/>
-    </w:p>
-    <w:p>
-      <w:pPr>
-        <w:pStyle w:val="References"/>
-      </w:pPr>
-      <w:bookmarkStart w:id="28" w:name="_Ref279752304"/>
-      <w:r>
-        <w:t xml:space="preserve">Langdon Winner. 1999. Do artifacts have politics? In </w:t>
-      </w:r>
-      <w:r>
-        <w:rPr>
-          <w:i/>
-        </w:rPr>
-        <w:t>The Social Shaping of Technology</w:t>
-      </w:r>
-      <w:r>
-        <w:t xml:space="preserve"> (2nd. ed.), Donald </w:t>
-      </w:r>
-      <w:proofErr w:type="spellStart"/>
-      <w:r>
-        <w:t>MacKenzie</w:t>
-      </w:r>
-      <w:proofErr w:type="spellEnd"/>
-      <w:r>
-        <w:t xml:space="preserve"> and Judy </w:t>
-      </w:r>
-      <w:proofErr w:type="spellStart"/>
-      <w:r>
-        <w:t>Wajcman</w:t>
-      </w:r>
-      <w:proofErr w:type="spellEnd"/>
-      <w:r>
-        <w:t xml:space="preserve"> (Eds.). Open University Press, Buckingham, UK, 28-40.</w:t>
-      </w:r>
-      <w:bookmarkEnd w:id="28"/>
-      <w:r>
-        <w:t xml:space="preserve"> </w:t>
-      </w:r>
-    </w:p>
-    <w:bookmarkEnd w:id="15"/>
+    <w:bookmarkEnd w:id="13"/>
     <w:p>
       <w:pPr>
         <w:pStyle w:val="References"/>
@@ -6064,7 +6214,7 @@
       </w:pPr>
     </w:p>
     <w:sectPr>
-      <w:headerReference w:type="default" r:id="rId19"/>
+      <w:headerReference w:type="default" r:id="rId21"/>
       <w:type w:val="continuous"/>
       <w:pgSz w:w="15840" w:h="12240" w:orient="landscape" w:code="1"/>
       <w:pgMar w:top="2333" w:right="1526" w:bottom="1166" w:left="3960" w:header="994" w:footer="720" w:gutter="0"/>
@@ -9762,7 +9912,7 @@
 </file>
 
 <file path=customXml/itemProps1.xml><?xml version="1.0" encoding="utf-8"?>
-<ds:datastoreItem xmlns:ds="http://schemas.openxmlformats.org/officeDocument/2006/customXml" ds:itemID="{AAEF892D-7332-0A48-B5A8-83039168D4D4}">
+<ds:datastoreItem xmlns:ds="http://schemas.openxmlformats.org/officeDocument/2006/customXml" ds:itemID="{5778BC3C-CC7D-3947-95BD-752477EC5625}">
   <ds:schemaRefs>
     <ds:schemaRef ds:uri="http://schemas.openxmlformats.org/officeDocument/2006/bibliography"/>
   </ds:schemaRefs>

</xml_diff>

<commit_message>
Adding Word Builds after balancing columns.
</commit_message>
<xml_diff>
--- a/Word/SIGCHIExtendedAbstractsFormat.docx
+++ b/Word/SIGCHIExtendedAbstractsFormat.docx
@@ -2672,6 +2672,7 @@
       <w:r>
         <w:t xml:space="preserve">Table </w:t>
       </w:r>
+      <w:proofErr w:type="gramEnd"/>
       <w:r>
         <w:fldChar w:fldCharType="begin"/>
       </w:r>
@@ -2693,6 +2694,7 @@
         </w:rPr>
         <w:fldChar w:fldCharType="end"/>
       </w:r>
+      <w:proofErr w:type="gramStart"/>
       <w:r>
         <w:t>.</w:t>
       </w:r>
@@ -2865,14 +2867,27 @@
                             <w:r>
                               <w:t xml:space="preserve">Figure </w:t>
                             </w:r>
-                            <w:fldSimple w:instr=" SEQ Figure \* ARABIC ">
-                              <w:r>
-                                <w:rPr>
-                                  <w:noProof/>
-                                </w:rPr>
-                                <w:t>2</w:t>
-                              </w:r>
-                            </w:fldSimple>
+                            <w:r>
+                              <w:fldChar w:fldCharType="begin"/>
+                            </w:r>
+                            <w:r>
+                              <w:instrText xml:space="preserve"> SEQ Figure \* ARABIC </w:instrText>
+                            </w:r>
+                            <w:r>
+                              <w:fldChar w:fldCharType="separate"/>
+                            </w:r>
+                            <w:r>
+                              <w:rPr>
+                                <w:noProof/>
+                              </w:rPr>
+                              <w:t>2</w:t>
+                            </w:r>
+                            <w:r>
+                              <w:rPr>
+                                <w:noProof/>
+                              </w:rPr>
+                              <w:fldChar w:fldCharType="end"/>
+                            </w:r>
                             <w:r>
                               <w:t xml:space="preserve"> </w:t>
                             </w:r>
@@ -2918,6 +2933,10 @@
           </mc:Choice>
           <mc:Fallback>
             <w:pict>
+              <v:shapetype id="_x0000_t202" coordsize="21600,21600" o:spt="202" path="m0,0l0,21600,21600,21600,21600,0xe">
+                <v:stroke joinstyle="miter"/>
+                <v:path gradientshapeok="t" o:connecttype="rect"/>
+              </v:shapetype>
               <v:shape id="_x0000_s1029" type="#_x0000_t202" style="position:absolute;margin-left:28.9pt;margin-top:117.35pt;width:2in;height:6in;z-index:251678208;visibility:visible;mso-wrap-style:square;mso-width-percent:0;mso-height-percent:0;mso-wrap-distance-left:9pt;mso-wrap-distance-top:0;mso-wrap-distance-right:9pt;mso-wrap-distance-bottom:0;mso-position-horizontal:absolute;mso-position-horizontal-relative:page;mso-position-vertical:absolute;mso-position-vertical-relative:page;mso-width-percent:0;mso-height-percent:0;mso-width-relative:page;mso-height-relative:page;v-text-anchor:top" o:gfxdata="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" o:allowoverlap="f" filled="f" fillcolor="#f8f8f8" stroked="f">
                 <v:textbox>
                   <w:txbxContent>
@@ -2985,7 +3004,7 @@
                                     <pic:cNvPicPr/>
                                   </pic:nvPicPr>
                                   <pic:blipFill>
-                                    <a:blip r:embed="rId15">
+                                    <a:blip r:embed="rId14">
                                       <a:extLst>
                                         <a:ext uri="{28A0092B-C50C-407E-A947-70E740481C1C}">
                                           <a14:useLocalDpi xmlns:a14="http://schemas.microsoft.com/office/drawing/2010/main" val="0"/>
@@ -3338,7 +3357,7 @@
                                           <pic:cNvPicPr/>
                                         </pic:nvPicPr>
                                         <pic:blipFill>
-                                          <a:blip r:embed="rId16">
+                                          <a:blip r:embed="rId15">
                                             <a:extLst>
                                               <a:ext uri="{28A0092B-C50C-407E-A947-70E740481C1C}">
                                                 <a14:useLocalDpi xmlns:a14="http://schemas.microsoft.com/office/drawing/2010/main" val="0"/>
@@ -3376,6 +3395,7 @@
                             <w:r>
                               <w:t xml:space="preserve">Figure </w:t>
                             </w:r>
+                            <w:proofErr w:type="gramEnd"/>
                             <w:r>
                               <w:fldChar w:fldCharType="begin"/>
                             </w:r>
@@ -3398,6 +3418,7 @@
                               <w:fldChar w:fldCharType="end"/>
                             </w:r>
                             <w:bookmarkEnd w:id="8"/>
+                            <w:proofErr w:type="gramStart"/>
                             <w:r>
                               <w:t>.</w:t>
                             </w:r>
@@ -3490,7 +3511,7 @@
                                     <pic:cNvPicPr/>
                                   </pic:nvPicPr>
                                   <pic:blipFill>
-                                    <a:blip r:embed="rId17">
+                                    <a:blip r:embed="rId15">
                                       <a:extLst>
                                         <a:ext uri="{28A0092B-C50C-407E-A947-70E740481C1C}">
                                           <a14:useLocalDpi xmlns:a14="http://schemas.microsoft.com/office/drawing/2010/main" val="0"/>
@@ -3528,15 +3549,30 @@
                       <w:r>
                         <w:t xml:space="preserve">Figure </w:t>
                       </w:r>
-                      <w:fldSimple w:instr=" SEQ Figure \* ARABIC ">
-                        <w:r>
-                          <w:rPr>
-                            <w:noProof/>
-                          </w:rPr>
-                          <w:t>3</w:t>
-                        </w:r>
-                      </w:fldSimple>
+                      <w:proofErr w:type="gramEnd"/>
+                      <w:r>
+                        <w:fldChar w:fldCharType="begin"/>
+                      </w:r>
+                      <w:r>
+                        <w:instrText xml:space="preserve"> SEQ Figure \* ARABIC </w:instrText>
+                      </w:r>
+                      <w:r>
+                        <w:fldChar w:fldCharType="separate"/>
+                      </w:r>
+                      <w:r>
+                        <w:rPr>
+                          <w:noProof/>
+                        </w:rPr>
+                        <w:t>3</w:t>
+                      </w:r>
+                      <w:r>
+                        <w:rPr>
+                          <w:noProof/>
+                        </w:rPr>
+                        <w:fldChar w:fldCharType="end"/>
+                      </w:r>
                       <w:bookmarkEnd w:id="10"/>
+                      <w:proofErr w:type="gramStart"/>
                       <w:r>
                         <w:t>.</w:t>
                       </w:r>
@@ -4050,14 +4086,27 @@
                             <w:r>
                               <w:t xml:space="preserve">Table </w:t>
                             </w:r>
-                            <w:fldSimple w:instr=" SEQ Table \* ARABIC ">
-                              <w:r>
-                                <w:rPr>
-                                  <w:noProof/>
-                                </w:rPr>
-                                <w:t>2</w:t>
-                              </w:r>
-                            </w:fldSimple>
+                            <w:r>
+                              <w:fldChar w:fldCharType="begin"/>
+                            </w:r>
+                            <w:r>
+                              <w:instrText xml:space="preserve"> SEQ Table \* ARABIC </w:instrText>
+                            </w:r>
+                            <w:r>
+                              <w:fldChar w:fldCharType="separate"/>
+                            </w:r>
+                            <w:r>
+                              <w:rPr>
+                                <w:noProof/>
+                              </w:rPr>
+                              <w:t>2</w:t>
+                            </w:r>
+                            <w:r>
+                              <w:rPr>
+                                <w:noProof/>
+                              </w:rPr>
+                              <w:fldChar w:fldCharType="end"/>
+                            </w:r>
                             <w:r>
                               <w:t>: A sample narrow table in the margin. Use Table</w:t>
                             </w:r>
@@ -4109,10 +4158,6 @@
           </mc:Choice>
           <mc:Fallback>
             <w:pict>
-              <v:shapetype id="_x0000_t202" coordsize="21600,21600" o:spt="202" path="m0,0l0,21600,21600,21600,21600,0xe">
-                <v:stroke joinstyle="miter"/>
-                <v:path gradientshapeok="t" o:connecttype="rect"/>
-              </v:shapetype>
               <v:shape id="Text Box 30" o:spid="_x0000_s1031" type="#_x0000_t202" style="position:absolute;left:0;text-align:left;margin-left:35.05pt;margin-top:117.35pt;width:2in;height:6in;z-index:251680256;visibility:visible;mso-wrap-style:square;mso-width-percent:0;mso-height-percent:0;mso-wrap-distance-left:9pt;mso-wrap-distance-top:0;mso-wrap-distance-right:9pt;mso-wrap-distance-bottom:0;mso-position-horizontal:absolute;mso-position-horizontal-relative:page;mso-position-vertical:absolute;mso-position-vertical-relative:page;mso-width-percent:0;mso-height-percent:0;mso-width-relative:page;mso-height-relative:page;v-text-anchor:top" o:gfxdata="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" o:allowoverlap="f" filled="f" fillcolor="#f8f8f8" stroked="f" strokecolor="gray">
                 <v:textbox>
                   <w:txbxContent>
@@ -4504,14 +4549,27 @@
                       <w:r>
                         <w:t xml:space="preserve">Table </w:t>
                       </w:r>
-                      <w:fldSimple w:instr=" SEQ Table \* ARABIC ">
-                        <w:r>
-                          <w:rPr>
-                            <w:noProof/>
-                          </w:rPr>
-                          <w:t>2</w:t>
-                        </w:r>
-                      </w:fldSimple>
+                      <w:r>
+                        <w:fldChar w:fldCharType="begin"/>
+                      </w:r>
+                      <w:r>
+                        <w:instrText xml:space="preserve"> SEQ Table \* ARABIC </w:instrText>
+                      </w:r>
+                      <w:r>
+                        <w:fldChar w:fldCharType="separate"/>
+                      </w:r>
+                      <w:r>
+                        <w:rPr>
+                          <w:noProof/>
+                        </w:rPr>
+                        <w:t>2</w:t>
+                      </w:r>
+                      <w:r>
+                        <w:rPr>
+                          <w:noProof/>
+                        </w:rPr>
+                        <w:fldChar w:fldCharType="end"/>
+                      </w:r>
                       <w:r>
                         <w:t>: A sample narrow table in the margin. Use Table</w:t>
                       </w:r>
@@ -4603,16 +4661,7 @@
           <w:i/>
           <w:color w:val="000000"/>
         </w:rPr>
-        <w:t>manpow</w:t>
-      </w:r>
-      <w:bookmarkStart w:id="10" w:name="_GoBack"/>
-      <w:bookmarkEnd w:id="10"/>
-      <w:r>
-        <w:rPr>
-          <w:i/>
-          <w:color w:val="000000"/>
-        </w:rPr>
-        <w:t>er</w:t>
+        <w:t>manpower</w:t>
       </w:r>
       <w:r>
         <w:rPr>
@@ -5389,7 +5438,7 @@
       <w:r>
         <w:t xml:space="preserve">nication]). References must be the same font size as other body text. References should be in alphabetical order by last name of first author. Use a numbered list of references at the end of the article, ordered alphabetically by last name of first author, and referenced by numbers in brackets. For papers from conference proceedings, include the title of the paper and the name of the conference. Do not include the location of the conference or the exact date; do include the page numbers if available. References should be in ACM citation format: </w:t>
       </w:r>
-      <w:hyperlink r:id="rId18" w:history="1">
+      <w:hyperlink r:id="rId16" w:history="1">
         <w:r>
           <w:rPr>
             <w:rStyle w:val="Hyperlink"/>
@@ -5411,7 +5460,7 @@
       <w:r>
         <w:t xml:space="preserve">References should be in ACM citation format: </w:t>
       </w:r>
-      <w:hyperlink r:id="rId19" w:history="1">
+      <w:hyperlink r:id="rId17" w:history="1">
         <w:r>
           <w:rPr>
             <w:rStyle w:val="Hyperlink"/>
@@ -5788,7 +5837,7 @@
       <w:r>
         <w:t>format automatically generated by the ACM Digital Library (</w:t>
       </w:r>
-      <w:hyperlink r:id="rId20" w:history="1">
+      <w:hyperlink r:id="rId18" w:history="1">
         <w:r>
           <w:rPr>
             <w:rStyle w:val="Hyperlink"/>
@@ -5833,14 +5882,14 @@
           <w:b/>
         </w:rPr>
       </w:pPr>
-      <w:bookmarkStart w:id="11" w:name="_Ref279752164"/>
-      <w:bookmarkStart w:id="12" w:name="_Ref279752146"/>
-      <w:bookmarkStart w:id="13" w:name="_Ref10968375"/>
+      <w:bookmarkStart w:id="12" w:name="_Ref279752164"/>
+      <w:bookmarkStart w:id="13" w:name="_Ref279752146"/>
+      <w:bookmarkStart w:id="14" w:name="_Ref10968375"/>
       <w:r>
         <w:t xml:space="preserve">@_CHINOSAUR. 2014. VENUE IS TOO COLD. #BINGO #CHI2016. </w:t>
       </w:r>
-      <w:bookmarkStart w:id="14" w:name="_Ref279753835"/>
-      <w:bookmarkEnd w:id="11"/>
+      <w:bookmarkStart w:id="15" w:name="_Ref279753835"/>
+      <w:bookmarkEnd w:id="12"/>
       <w:r>
         <w:t xml:space="preserve">Tweet. (1 </w:t>
       </w:r>
@@ -5860,8 +5909,8 @@
       <w:r>
         <w:t>ACM. How to Classify Works Using ACM’s Computing Classification System. 2014.  Retrieved August 22, 2014 from http://www.acm.org/class/how_to_use.html.</w:t>
       </w:r>
-      <w:bookmarkEnd w:id="12"/>
-      <w:bookmarkEnd w:id="14"/>
+      <w:bookmarkEnd w:id="13"/>
+      <w:bookmarkEnd w:id="15"/>
       <w:r>
         <w:t xml:space="preserve"> </w:t>
       </w:r>
@@ -5870,8 +5919,8 @@
       <w:pPr>
         <w:pStyle w:val="References"/>
       </w:pPr>
-      <w:bookmarkStart w:id="15" w:name="_Ref279752133"/>
-      <w:bookmarkStart w:id="16" w:name="_Ref279752517"/>
+      <w:bookmarkStart w:id="16" w:name="_Ref279752133"/>
+      <w:bookmarkStart w:id="17" w:name="_Ref279752517"/>
       <w:r>
         <w:t>R.</w:t>
       </w:r>
@@ -5923,7 +5972,7 @@
       <w:r>
         <w:t xml:space="preserve"> 10, 2: 453-469.</w:t>
       </w:r>
-      <w:bookmarkEnd w:id="15"/>
+      <w:bookmarkEnd w:id="16"/>
       <w:r>
         <w:t xml:space="preserve"> </w:t>
       </w:r>
@@ -5932,7 +5981,7 @@
       <w:pPr>
         <w:pStyle w:val="References"/>
       </w:pPr>
-      <w:bookmarkStart w:id="17" w:name="_Ref279753826"/>
+      <w:bookmarkStart w:id="18" w:name="_Ref279753826"/>
       <w:r>
         <w:t xml:space="preserve">Anna </w:t>
       </w:r>
@@ -5952,8 +6001,8 @@
       <w:r>
         <w:t>, Vicki Hanson. 2014. Accessible Writing Guide. Retrieved August 22, 2014 from http://www.sigaccess.org/welcome-to-sigaccess/resources/accessible-writing-guide/</w:t>
       </w:r>
-      <w:bookmarkEnd w:id="16"/>
       <w:bookmarkEnd w:id="17"/>
+      <w:bookmarkEnd w:id="18"/>
       <w:r>
         <w:t xml:space="preserve"> </w:t>
       </w:r>
@@ -5962,9 +6011,9 @@
       <w:pPr>
         <w:pStyle w:val="References"/>
       </w:pPr>
-      <w:bookmarkStart w:id="18" w:name="_Ref279752259"/>
-      <w:bookmarkStart w:id="19" w:name="_Ref279753241"/>
-      <w:bookmarkStart w:id="20" w:name="_Ref279752204"/>
+      <w:bookmarkStart w:id="19" w:name="_Ref279752259"/>
+      <w:bookmarkStart w:id="20" w:name="_Ref279753241"/>
+      <w:bookmarkStart w:id="21" w:name="_Ref279752204"/>
       <w:r>
         <w:t xml:space="preserve">Morton L. </w:t>
       </w:r>
@@ -5996,19 +6045,25 @@
       <w:r>
         <w:t>, issued August 28, 1962.</w:t>
       </w:r>
-      <w:bookmarkEnd w:id="18"/>
+      <w:bookmarkEnd w:id="19"/>
     </w:p>
     <w:p>
       <w:pPr>
         <w:pStyle w:val="References"/>
       </w:pPr>
-      <w:bookmarkStart w:id="21" w:name="_Ref279753804"/>
+      <w:r>
+        <w:br w:type="column"/>
+      </w:r>
+      <w:bookmarkStart w:id="22" w:name="_Ref279753804"/>
+      <w:bookmarkStart w:id="23" w:name="_GoBack"/>
+      <w:bookmarkEnd w:id="23"/>
       <w:proofErr w:type="spellStart"/>
       <w:r>
+        <w:lastRenderedPageBreak/>
         <w:t>J</w:t>
       </w:r>
-      <w:bookmarkEnd w:id="19"/>
-      <w:bookmarkEnd w:id="21"/>
+      <w:bookmarkEnd w:id="20"/>
+      <w:bookmarkEnd w:id="22"/>
       <w:r>
         <w:t>ofish</w:t>
       </w:r>
@@ -6024,6 +6079,7 @@
       <w:r>
         <w:t xml:space="preserve">. 2014. Special issue on science fiction and ubiquitous computing. </w:t>
       </w:r>
+      <w:proofErr w:type="gramStart"/>
       <w:r>
         <w:rPr>
           <w:i/>
@@ -6039,19 +6095,31 @@
       </w:r>
       <w:proofErr w:type="spellEnd"/>
       <w:r>
-        <w:t>. 18, 4 (April 2014), 765-766. http://dx.doi.org/10.1007/s00779-014-0773-4</w:t>
+        <w:t>.</w:t>
+      </w:r>
+      <w:proofErr w:type="gramEnd"/>
+      <w:r>
+        <w:t xml:space="preserve"> </w:t>
+      </w:r>
+      <w:proofErr w:type="gramStart"/>
+      <w:r>
+        <w:t>18, 4 (April 2014), 765-766.</w:t>
+      </w:r>
+      <w:proofErr w:type="gramEnd"/>
+      <w:r>
+        <w:t xml:space="preserve"> http://dx.doi.org/10.1007/s00779-014-0773-4</w:t>
       </w:r>
     </w:p>
     <w:p>
       <w:pPr>
         <w:pStyle w:val="References"/>
       </w:pPr>
-      <w:bookmarkStart w:id="22" w:name="_Ref279753887"/>
+      <w:bookmarkStart w:id="24" w:name="_Ref279753887"/>
       <w:r>
         <w:t>S</w:t>
       </w:r>
-      <w:bookmarkEnd w:id="20"/>
-      <w:bookmarkEnd w:id="22"/>
+      <w:bookmarkEnd w:id="21"/>
+      <w:bookmarkEnd w:id="24"/>
       <w:r>
         <w:t xml:space="preserve">cott R. </w:t>
       </w:r>
@@ -6083,14 +6151,7 @@
         <w:rPr>
           <w:i/>
         </w:rPr>
-        <w:t xml:space="preserve">Proceedings of the SIGCHI Conference on Human Factors in </w:t>
-      </w:r>
-      <w:r>
-        <w:rPr>
-          <w:i/>
-        </w:rPr>
-        <w:lastRenderedPageBreak/>
-        <w:t>Computing Systems</w:t>
+        <w:t>Proceedings of the SIGCHI Conference on Human Factors in Computing Systems</w:t>
       </w:r>
       <w:r>
         <w:t xml:space="preserve"> (CHI '02), 1-8. http://doi.acm.org/10.1145/503376.503378</w:t>
@@ -6100,7 +6161,7 @@
       <w:pPr>
         <w:pStyle w:val="References"/>
       </w:pPr>
-      <w:bookmarkStart w:id="23" w:name="_Ref279752219"/>
+      <w:bookmarkStart w:id="25" w:name="_Ref279752219"/>
       <w:proofErr w:type="spellStart"/>
       <w:r>
         <w:t>Psy</w:t>
@@ -6116,52 +6177,6 @@
       <w:proofErr w:type="spellEnd"/>
       <w:r>
         <w:t xml:space="preserve"> Style. Video. (15 July 2012.). Retrieved August 22, 2014 from https://www.youtube.com/watch?v=9bZkp7q19f0</w:t>
-      </w:r>
-      <w:bookmarkEnd w:id="23"/>
-    </w:p>
-    <w:p>
-      <w:pPr>
-        <w:pStyle w:val="References"/>
-      </w:pPr>
-      <w:bookmarkStart w:id="24" w:name="_Ref279752240"/>
-      <w:r>
-        <w:t xml:space="preserve">Marilyn Schwartz. 1995. </w:t>
-      </w:r>
-      <w:r>
-        <w:rPr>
-          <w:i/>
-        </w:rPr>
-        <w:t>Guidelines for Bias-Free Writing.</w:t>
-      </w:r>
-      <w:r>
-        <w:t xml:space="preserve"> Indiana University Press, Bloomington, IN.</w:t>
-      </w:r>
-      <w:bookmarkEnd w:id="24"/>
-    </w:p>
-    <w:p>
-      <w:pPr>
-        <w:pStyle w:val="References"/>
-      </w:pPr>
-      <w:bookmarkStart w:id="25" w:name="_Ref279752272"/>
-      <w:r>
-        <w:t xml:space="preserve">Ivan E. Sutherland. 1963. </w:t>
-      </w:r>
-      <w:r>
-        <w:rPr>
-          <w:i/>
-        </w:rPr>
-        <w:t>Sketchpad, a Man-Machine Graphical Communication System</w:t>
-      </w:r>
-      <w:r>
-        <w:t xml:space="preserve">. </w:t>
-      </w:r>
-      <w:proofErr w:type="spellStart"/>
-      <w:r>
-        <w:t>Ph.D</w:t>
-      </w:r>
-      <w:proofErr w:type="spellEnd"/>
-      <w:r>
-        <w:t xml:space="preserve"> Dissertation. Massachusetts Institute of Technology (MIT), Cambridge, MA.</w:t>
       </w:r>
       <w:bookmarkEnd w:id="25"/>
     </w:p>
@@ -6169,7 +6184,53 @@
       <w:pPr>
         <w:pStyle w:val="References"/>
       </w:pPr>
-      <w:bookmarkStart w:id="26" w:name="_Ref279752304"/>
+      <w:bookmarkStart w:id="26" w:name="_Ref279752240"/>
+      <w:r>
+        <w:t xml:space="preserve">Marilyn Schwartz. 1995. </w:t>
+      </w:r>
+      <w:r>
+        <w:rPr>
+          <w:i/>
+        </w:rPr>
+        <w:t>Guidelines for Bias-Free Writing.</w:t>
+      </w:r>
+      <w:r>
+        <w:t xml:space="preserve"> Indiana University Press, Bloomington, IN.</w:t>
+      </w:r>
+      <w:bookmarkEnd w:id="26"/>
+    </w:p>
+    <w:p>
+      <w:pPr>
+        <w:pStyle w:val="References"/>
+      </w:pPr>
+      <w:bookmarkStart w:id="27" w:name="_Ref279752272"/>
+      <w:r>
+        <w:t xml:space="preserve">Ivan E. Sutherland. 1963. </w:t>
+      </w:r>
+      <w:r>
+        <w:rPr>
+          <w:i/>
+        </w:rPr>
+        <w:t>Sketchpad, a Man-Machine Graphical Communication System</w:t>
+      </w:r>
+      <w:r>
+        <w:t xml:space="preserve">. </w:t>
+      </w:r>
+      <w:proofErr w:type="spellStart"/>
+      <w:r>
+        <w:t>Ph.D</w:t>
+      </w:r>
+      <w:proofErr w:type="spellEnd"/>
+      <w:r>
+        <w:t xml:space="preserve"> Dissertation. Massachusetts Institute of Technology (MIT), Cambridge, MA.</w:t>
+      </w:r>
+      <w:bookmarkEnd w:id="27"/>
+    </w:p>
+    <w:p>
+      <w:pPr>
+        <w:pStyle w:val="References"/>
+      </w:pPr>
+      <w:bookmarkStart w:id="28" w:name="_Ref279752304"/>
       <w:r>
         <w:t xml:space="preserve">Langdon Winner. 1999. Do artifacts have politics? In </w:t>
       </w:r>
@@ -6198,12 +6259,12 @@
       <w:r>
         <w:t xml:space="preserve"> (Eds.). Open University Press, Buckingham, UK, 28-40.</w:t>
       </w:r>
-      <w:bookmarkEnd w:id="26"/>
+      <w:bookmarkEnd w:id="28"/>
       <w:r>
         <w:t xml:space="preserve"> </w:t>
       </w:r>
     </w:p>
-    <w:bookmarkEnd w:id="13"/>
+    <w:bookmarkEnd w:id="14"/>
     <w:p>
       <w:pPr>
         <w:pStyle w:val="References"/>
@@ -6214,7 +6275,7 @@
       </w:pPr>
     </w:p>
     <w:sectPr>
-      <w:headerReference w:type="default" r:id="rId21"/>
+      <w:headerReference w:type="default" r:id="rId19"/>
       <w:type w:val="continuous"/>
       <w:pgSz w:w="15840" w:h="12240" w:orient="landscape" w:code="1"/>
       <w:pgMar w:top="2333" w:right="1526" w:bottom="1166" w:left="3960" w:header="994" w:footer="720" w:gutter="0"/>
@@ -9912,7 +9973,7 @@
 </file>
 
 <file path=customXml/itemProps1.xml><?xml version="1.0" encoding="utf-8"?>
-<ds:datastoreItem xmlns:ds="http://schemas.openxmlformats.org/officeDocument/2006/customXml" ds:itemID="{5778BC3C-CC7D-3947-95BD-752477EC5625}">
+<ds:datastoreItem xmlns:ds="http://schemas.openxmlformats.org/officeDocument/2006/customXml" ds:itemID="{469FC110-764A-744B-9F15-793E0B1E2A74}">
   <ds:schemaRefs>
     <ds:schemaRef ds:uri="http://schemas.openxmlformats.org/officeDocument/2006/bibliography"/>
   </ds:schemaRefs>

</xml_diff>

<commit_message>
Updating word docs to their correct July versions
</commit_message>
<xml_diff>
--- a/Word/SIGCHIExtendedAbstractsFormat.docx
+++ b/Word/SIGCHIExtendedAbstractsFormat.docx
@@ -1146,7 +1146,7 @@
         <w:rPr>
           <w:noProof/>
         </w:rPr>
-        <w:t>1 August 2015</w:t>
+        <w:t>31 July 2015</w:t>
       </w:r>
       <w:r>
         <w:fldChar w:fldCharType="end"/>
@@ -1985,36 +1985,41 @@
     </w:p>
     <w:p>
       <w:r>
-        <w:t xml:space="preserve">Quotes should be italicized. Short quotes </w:t>
+        <w:t>Quotes may be italicized and</w:t>
       </w:r>
       <w:r>
         <w:rPr>
           <w:i/>
         </w:rPr>
-        <w:t>“may be placed inline”</w:t>
-      </w:r>
-      <w:r>
-        <w:t xml:space="preserve"> (Jane, 22F).</w:t>
+        <w:t xml:space="preserve"> </w:t>
+      </w:r>
+      <w:r>
+        <w:rPr>
+          <w:rStyle w:val="QuoteChar"/>
+        </w:rPr>
+        <w:t>“placed inline”</w:t>
+      </w:r>
+      <w:r>
+        <w:rPr>
+          <w:i/>
+        </w:rPr>
+        <w:t xml:space="preserve"> </w:t>
+      </w:r>
+      <w:r>
+        <w:t>(</w:t>
+      </w:r>
+      <w:proofErr w:type="spellStart"/>
+      <w:r>
+        <w:t>Anab</w:t>
+      </w:r>
+      <w:proofErr w:type="spellEnd"/>
+      <w:r>
+        <w:t>, 22F).</w:t>
       </w:r>
     </w:p>
     <w:p>
       <w:r>
-        <w:rPr>
-          <w:i/>
-        </w:rPr>
-        <w:t>Longer quotes may be placed in their own paragraph</w:t>
-      </w:r>
-      <w:r>
-        <w:rPr>
-          <w:i/>
-        </w:rPr>
-        <w:t xml:space="preserve"> and need not be in quotation marks</w:t>
-      </w:r>
-      <w:r>
-        <w:rPr>
-          <w:i/>
-        </w:rPr>
-        <w:t xml:space="preserve">. </w:t>
+        <w:t xml:space="preserve">Longer quotes, when placed in their own paragraph, need not be italicized or in quotation marks. </w:t>
       </w:r>
       <w:proofErr w:type="gramStart"/>
       <w:r>
@@ -2022,11 +2027,10 @@
       </w:r>
       <w:proofErr w:type="gramEnd"/>
       <w:r>
-        <w:rPr>
-          <w:i/>
-        </w:rPr>
         <w:t xml:space="preserve"> </w:t>
       </w:r>
+      <w:bookmarkStart w:id="8" w:name="_GoBack"/>
+      <w:bookmarkEnd w:id="8"/>
     </w:p>
     <w:p>
       <w:pPr>
@@ -2179,20 +2183,23 @@
         <w:rPr>
           <w:snapToGrid w:val="0"/>
         </w:rPr>
-        <w:t>shows a treatment of large figures, too big to fit inside a single column of text.</w:t>
+        <w:t xml:space="preserve">shows a treatment of large </w:t>
       </w:r>
       <w:r>
         <w:rPr>
           <w:snapToGrid w:val="0"/>
         </w:rPr>
+        <w:lastRenderedPageBreak/>
+        <w:t>figures, too big to fit inside a single column of text.</w:t>
+      </w:r>
+      <w:r>
+        <w:rPr>
+          <w:snapToGrid w:val="0"/>
+        </w:rPr>
         <w:t xml:space="preserve"> </w:t>
       </w:r>
       <w:r>
-        <w:t xml:space="preserve">All </w:t>
-      </w:r>
-      <w:r>
-        <w:lastRenderedPageBreak/>
-        <w:t>figures should include alt text for improved accessibility. In Word, right click the figure, and select Format Picture | Alt Text).</w:t>
+        <w:t>All figures should include alt text for improved accessibility. In Word, right click the figure, and select Format Picture | Alt Text).</w:t>
       </w:r>
     </w:p>
     <w:p>
@@ -2672,7 +2679,6 @@
       <w:r>
         <w:t xml:space="preserve">Table </w:t>
       </w:r>
-      <w:proofErr w:type="gramEnd"/>
       <w:r>
         <w:fldChar w:fldCharType="begin"/>
       </w:r>
@@ -2694,7 +2700,6 @@
         </w:rPr>
         <w:fldChar w:fldCharType="end"/>
       </w:r>
-      <w:proofErr w:type="gramStart"/>
       <w:r>
         <w:t>.</w:t>
       </w:r>
@@ -2867,27 +2872,14 @@
                             <w:r>
                               <w:t xml:space="preserve">Figure </w:t>
                             </w:r>
-                            <w:r>
-                              <w:fldChar w:fldCharType="begin"/>
-                            </w:r>
-                            <w:r>
-                              <w:instrText xml:space="preserve"> SEQ Figure \* ARABIC </w:instrText>
-                            </w:r>
-                            <w:r>
-                              <w:fldChar w:fldCharType="separate"/>
-                            </w:r>
-                            <w:r>
-                              <w:rPr>
-                                <w:noProof/>
-                              </w:rPr>
-                              <w:t>2</w:t>
-                            </w:r>
-                            <w:r>
-                              <w:rPr>
-                                <w:noProof/>
-                              </w:rPr>
-                              <w:fldChar w:fldCharType="end"/>
-                            </w:r>
+                            <w:fldSimple w:instr=" SEQ Figure \* ARABIC ">
+                              <w:r>
+                                <w:rPr>
+                                  <w:noProof/>
+                                </w:rPr>
+                                <w:t>2</w:t>
+                              </w:r>
+                            </w:fldSimple>
                             <w:r>
                               <w:t xml:space="preserve"> </w:t>
                             </w:r>
@@ -2900,10 +2892,7 @@
                             </w:r>
                             <w:proofErr w:type="spellEnd"/>
                             <w:r>
-                              <w:t xml:space="preserve"> to save space. You, too, can save space by placing images in the sidebar. Images should have captions and be within the boundaries of the text box on Page 2. Photo CC</w:t>
-                            </w:r>
-                            <w:r>
-                              <w:t xml:space="preserve">0 </w:t>
+                              <w:t xml:space="preserve"> to save space. You, too, can save space by placing images in the sidebar. Images should have captions and be within the boundaries of the text box on Page 2. Photo CC-BY </w:t>
                             </w:r>
                             <w:proofErr w:type="spellStart"/>
                             <w:r>
@@ -2933,10 +2922,6 @@
           </mc:Choice>
           <mc:Fallback>
             <w:pict>
-              <v:shapetype id="_x0000_t202" coordsize="21600,21600" o:spt="202" path="m0,0l0,21600,21600,21600,21600,0xe">
-                <v:stroke joinstyle="miter"/>
-                <v:path gradientshapeok="t" o:connecttype="rect"/>
-              </v:shapetype>
               <v:shape id="_x0000_s1029" type="#_x0000_t202" style="position:absolute;margin-left:28.9pt;margin-top:117.35pt;width:2in;height:6in;z-index:251678208;visibility:visible;mso-wrap-style:square;mso-width-percent:0;mso-height-percent:0;mso-wrap-distance-left:9pt;mso-wrap-distance-top:0;mso-wrap-distance-right:9pt;mso-wrap-distance-bottom:0;mso-position-horizontal:absolute;mso-position-horizontal-relative:page;mso-position-vertical:absolute;mso-position-vertical-relative:page;mso-width-percent:0;mso-height-percent:0;mso-width-relative:page;mso-height-relative:page;v-text-anchor:top" o:gfxdata="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" o:allowoverlap="f" filled="f" fillcolor="#f8f8f8" stroked="f">
                 <v:textbox>
                   <w:txbxContent>
@@ -3004,7 +2989,7 @@
                                     <pic:cNvPicPr/>
                                   </pic:nvPicPr>
                                   <pic:blipFill>
-                                    <a:blip r:embed="rId14">
+                                    <a:blip r:embed="rId15">
                                       <a:extLst>
                                         <a:ext uri="{28A0092B-C50C-407E-A947-70E740481C1C}">
                                           <a14:useLocalDpi xmlns:a14="http://schemas.microsoft.com/office/drawing/2010/main" val="0"/>
@@ -3038,27 +3023,14 @@
                       <w:r>
                         <w:t xml:space="preserve">Figure </w:t>
                       </w:r>
-                      <w:r>
-                        <w:fldChar w:fldCharType="begin"/>
-                      </w:r>
-                      <w:r>
-                        <w:instrText xml:space="preserve"> SEQ Figure \* ARABIC </w:instrText>
-                      </w:r>
-                      <w:r>
-                        <w:fldChar w:fldCharType="separate"/>
-                      </w:r>
-                      <w:r>
-                        <w:rPr>
-                          <w:noProof/>
-                        </w:rPr>
-                        <w:t>2</w:t>
-                      </w:r>
-                      <w:r>
-                        <w:rPr>
-                          <w:noProof/>
-                        </w:rPr>
-                        <w:fldChar w:fldCharType="end"/>
-                      </w:r>
+                      <w:fldSimple w:instr=" SEQ Figure \* ARABIC ">
+                        <w:r>
+                          <w:rPr>
+                            <w:noProof/>
+                          </w:rPr>
+                          <w:t>2</w:t>
+                        </w:r>
+                      </w:fldSimple>
                       <w:r>
                         <w:t xml:space="preserve"> </w:t>
                       </w:r>
@@ -3071,10 +3043,7 @@
                       </w:r>
                       <w:proofErr w:type="spellEnd"/>
                       <w:r>
-                        <w:t xml:space="preserve"> to save space. You, too, can save space by placing images in the sidebar. Images should have captions and be within the boundaries of the text box on Page 2. Photo CC</w:t>
-                      </w:r>
-                      <w:r>
-                        <w:t xml:space="preserve">0 </w:t>
+                        <w:t xml:space="preserve"> to save space. You, too, can save space by placing images in the sidebar. Images should have captions and be within the boundaries of the text box on Page 2. Photo CC-BY </w:t>
                       </w:r>
                       <w:proofErr w:type="spellStart"/>
                       <w:r>
@@ -3357,7 +3326,7 @@
                                           <pic:cNvPicPr/>
                                         </pic:nvPicPr>
                                         <pic:blipFill>
-                                          <a:blip r:embed="rId15">
+                                          <a:blip r:embed="rId16">
                                             <a:extLst>
                                               <a:ext uri="{28A0092B-C50C-407E-A947-70E740481C1C}">
                                                 <a14:useLocalDpi xmlns:a14="http://schemas.microsoft.com/office/drawing/2010/main" val="0"/>
@@ -3389,13 +3358,12 @@
                               <w:pStyle w:val="Caption"/>
                               <w:jc w:val="left"/>
                             </w:pPr>
-                            <w:bookmarkStart w:id="8" w:name="_Ref298511442"/>
-                            <w:bookmarkStart w:id="9" w:name="_Ref298510878"/>
+                            <w:bookmarkStart w:id="9" w:name="_Ref298511442"/>
+                            <w:bookmarkStart w:id="10" w:name="_Ref298510878"/>
                             <w:proofErr w:type="gramStart"/>
                             <w:r>
                               <w:t xml:space="preserve">Figure </w:t>
                             </w:r>
-                            <w:proofErr w:type="gramEnd"/>
                             <w:r>
                               <w:fldChar w:fldCharType="begin"/>
                             </w:r>
@@ -3417,8 +3385,7 @@
                               </w:rPr>
                               <w:fldChar w:fldCharType="end"/>
                             </w:r>
-                            <w:bookmarkEnd w:id="8"/>
-                            <w:proofErr w:type="gramStart"/>
+                            <w:bookmarkEnd w:id="9"/>
                             <w:r>
                               <w:t>.</w:t>
                             </w:r>
@@ -3459,7 +3426,7 @@
                               </w:rPr>
                               <w:t xml:space="preserve"> on Flickr</w:t>
                             </w:r>
-                            <w:bookmarkEnd w:id="9"/>
+                            <w:bookmarkEnd w:id="10"/>
                             <w:r>
                               <w:t>.</w:t>
                             </w:r>
@@ -3484,7 +3451,7 @@
           </mc:Choice>
           <mc:Fallback>
             <w:pict>
-              <v:shape id="Text Box 5" o:spid="_x0000_s1030" type="#_x0000_t202" alt="Title: Text box around Figure - Description: Alt text on bounding text boxes is optional." style="position:absolute;left:0;text-align:left;margin-left:0;margin-top:116.65pt;width:521.3pt;height:284pt;z-index:251676160;visibility:visible;mso-wrap-style:square;mso-height-percent:0;mso-wrap-distance-left:9pt;mso-wrap-distance-top:0;mso-wrap-distance-right:9pt;mso-wrap-distance-bottom:0;mso-position-horizontal:absolute;mso-position-horizontal-relative:text;mso-position-vertical:absolute;mso-position-vertical-relative:page;mso-height-percent:0;mso-height-relative:margin;v-text-anchor:top" o:gfxdata="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" filled="f" stroked="f">
+              <v:shape id="Text Box 5" o:spid="_x0000_s1030" type="#_x0000_t202" alt="Title: Text box around Figure - Description: Alt text on bounding text boxes is optional." style="position:absolute;left:0;text-align:left;margin-left:0;margin-top:116.65pt;width:521.3pt;height:284pt;z-index:251676160;visibility:visible;mso-wrap-style:square;mso-height-percent:0;mso-wrap-distance-left:9pt;mso-wrap-distance-top:0;mso-wrap-distance-right:9pt;mso-wrap-distance-bottom:0;mso-position-horizontal:absolute;mso-position-horizontal-relative:text;mso-position-vertical:absolute;mso-position-vertical-relative:page;mso-height-percent:0;mso-height-relative:margin;v-text-anchor:top" o:gfxdata="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" filled="f" stroked="f">
                 <v:textbox>
                   <w:txbxContent>
                     <w:p>
@@ -3511,7 +3478,7 @@
                                     <pic:cNvPicPr/>
                                   </pic:nvPicPr>
                                   <pic:blipFill>
-                                    <a:blip r:embed="rId15">
+                                    <a:blip r:embed="rId17">
                                       <a:extLst>
                                         <a:ext uri="{28A0092B-C50C-407E-A947-70E740481C1C}">
                                           <a14:useLocalDpi xmlns:a14="http://schemas.microsoft.com/office/drawing/2010/main" val="0"/>
@@ -3543,8 +3510,8 @@
                         <w:pStyle w:val="Caption"/>
                         <w:jc w:val="left"/>
                       </w:pPr>
-                      <w:bookmarkStart w:id="10" w:name="_Ref298511442"/>
-                      <w:bookmarkStart w:id="11" w:name="_Ref298510878"/>
+                      <w:bookmarkStart w:id="10" w:name="_Ref298510878"/>
+                      <w:bookmarkStart w:id="11" w:name="_Ref298511442"/>
                       <w:proofErr w:type="gramStart"/>
                       <w:r>
                         <w:t xml:space="preserve">Figure </w:t>
@@ -3566,12 +3533,9 @@
                         <w:t>3</w:t>
                       </w:r>
                       <w:r>
-                        <w:rPr>
-                          <w:noProof/>
-                        </w:rPr>
                         <w:fldChar w:fldCharType="end"/>
                       </w:r>
-                      <w:bookmarkEnd w:id="10"/>
+                      <w:bookmarkEnd w:id="11"/>
                       <w:proofErr w:type="gramStart"/>
                       <w:r>
                         <w:t>.</w:t>
@@ -3613,7 +3577,7 @@
                         </w:rPr>
                         <w:t xml:space="preserve"> on Flickr</w:t>
                       </w:r>
-                      <w:bookmarkEnd w:id="11"/>
+                      <w:bookmarkEnd w:id="10"/>
                       <w:r>
                         <w:t>.</w:t>
                       </w:r>
@@ -3729,20 +3693,15 @@
                               <w:rPr>
                                 <w:color w:val="000000"/>
                               </w:rPr>
-                              <w:t xml:space="preserve">This </w:t>
-                            </w:r>
-                            <w:r>
+                              <w:t>This caption is near Hawaii.</w:t>
+                            </w:r>
+                          </w:p>
+                          <w:p>
+                            <w:pPr>
                               <w:rPr>
                                 <w:color w:val="000000"/>
                               </w:rPr>
-                              <w:t>annotation</w:t>
-                            </w:r>
-                            <w:r>
-                              <w:rPr>
-                                <w:color w:val="000000"/>
-                              </w:rPr>
-                              <w:t xml:space="preserve"> is near Hawaii.</w:t>
-                            </w:r>
+                            </w:pPr>
                           </w:p>
                           <w:p>
                             <w:pPr>
@@ -3777,120 +3736,86 @@
                               <w:tblStyle w:val="TableGrid"/>
                               <w:tblW w:w="0" w:type="auto"/>
                               <w:tblLook w:val="06A0" w:firstRow="1" w:lastRow="0" w:firstColumn="1" w:lastColumn="0" w:noHBand="1" w:noVBand="1"/>
+                              <w:tblCaption w:val="A sample table with no real information"/>
                             </w:tblPr>
                             <w:tblGrid>
-                              <w:gridCol w:w="608"/>
-                              <w:gridCol w:w="597"/>
-                              <w:gridCol w:w="1098"/>
+                              <w:gridCol w:w="845"/>
+                              <w:gridCol w:w="711"/>
+                              <w:gridCol w:w="1115"/>
                             </w:tblGrid>
                             <w:tr>
                               <w:trPr>
                                 <w:cnfStyle w:val="100000000000" w:firstRow="1" w:lastRow="0" w:firstColumn="0" w:lastColumn="0" w:oddVBand="0" w:evenVBand="0" w:oddHBand="0" w:evenHBand="0" w:firstRowFirstColumn="0" w:firstRowLastColumn="0" w:lastRowFirstColumn="0" w:lastRowLastColumn="0"/>
-                                <w:trHeight w:val="362"/>
+                                <w:trHeight w:val="326"/>
                               </w:trPr>
                               <w:tc>
                                 <w:tcPr>
                                   <w:cnfStyle w:val="001000000000" w:firstRow="0" w:lastRow="0" w:firstColumn="1" w:lastColumn="0" w:oddVBand="0" w:evenVBand="0" w:oddHBand="0" w:evenHBand="0" w:firstRowFirstColumn="0" w:firstRowLastColumn="0" w:lastRowFirstColumn="0" w:lastRowLastColumn="0"/>
                                   <w:tcW w:w="0" w:type="auto"/>
-                                  <w:tcBorders>
-                                    <w:bottom w:val="single" w:sz="2" w:space="0" w:color="auto"/>
-                                    <w:right w:val="none" w:sz="0" w:space="0" w:color="auto"/>
-                                  </w:tcBorders>
                                 </w:tcPr>
                                 <w:p>
                                   <w:pPr>
-                                    <w:pStyle w:val="Caption"/>
-                                  </w:pPr>
-                                </w:p>
-                              </w:tc>
-                              <w:tc>
-                                <w:tcPr>
-                                  <w:tcW w:w="0" w:type="auto"/>
-                                  <w:tcBorders>
-                                    <w:bottom w:val="single" w:sz="2" w:space="0" w:color="auto"/>
-                                  </w:tcBorders>
-                                </w:tcPr>
-                                <w:p>
-                                  <w:pPr>
-                                    <w:pStyle w:val="Caption"/>
-                                    <w:cnfStyle w:val="100000000000" w:firstRow="1" w:lastRow="0" w:firstColumn="0" w:lastColumn="0" w:oddVBand="0" w:evenVBand="0" w:oddHBand="0" w:evenHBand="0" w:firstRowFirstColumn="0" w:firstRowLastColumn="0" w:lastRowFirstColumn="0" w:lastRowLastColumn="0"/>
-                                    <w:rPr>
-                                      <w:b/>
-                                    </w:rPr>
+                                    <w:pStyle w:val="Table-SIGCHI"/>
                                   </w:pPr>
                                   <w:r>
-                                    <w:rPr>
-                                      <w:b/>
-                                    </w:rPr>
-                                    <w:t>Fi</w:t>
-                                  </w:r>
-                                  <w:r>
-                                    <w:rPr>
-                                      <w:b/>
-                                    </w:rPr>
-                                    <w:t>r</w:t>
-                                  </w:r>
-                                  <w:r>
-                                    <w:rPr>
-                                      <w:b/>
-                                    </w:rPr>
-                                    <w:t>st</w:t>
+                                    <w:t>Name</w:t>
                                   </w:r>
                                 </w:p>
                               </w:tc>
                               <w:tc>
                                 <w:tcPr>
                                   <w:tcW w:w="0" w:type="auto"/>
-                                  <w:tcBorders>
-                                    <w:bottom w:val="single" w:sz="2" w:space="0" w:color="auto"/>
-                                  </w:tcBorders>
                                 </w:tcPr>
                                 <w:p>
                                   <w:pPr>
-                                    <w:pStyle w:val="Caption"/>
+                                    <w:pStyle w:val="Table-SIGCHI"/>
                                     <w:cnfStyle w:val="100000000000" w:firstRow="1" w:lastRow="0" w:firstColumn="0" w:lastColumn="0" w:oddVBand="0" w:evenVBand="0" w:oddHBand="0" w:evenHBand="0" w:firstRowFirstColumn="0" w:firstRowLastColumn="0" w:lastRowFirstColumn="0" w:lastRowLastColumn="0"/>
-                                    <w:rPr>
-                                      <w:b/>
-                                    </w:rPr>
                                   </w:pPr>
                                   <w:r>
-                                    <w:rPr>
-                                      <w:b/>
-                                    </w:rPr>
+                                    <w:t>First</w:t>
+                                  </w:r>
+                                </w:p>
+                              </w:tc>
+                              <w:tc>
+                                <w:tcPr>
+                                  <w:tcW w:w="0" w:type="auto"/>
+                                </w:tcPr>
+                                <w:p>
+                                  <w:pPr>
+                                    <w:pStyle w:val="Table-SIGCHI"/>
+                                    <w:cnfStyle w:val="100000000000" w:firstRow="1" w:lastRow="0" w:firstColumn="0" w:lastColumn="0" w:oddVBand="0" w:evenVBand="0" w:oddHBand="0" w:evenHBand="0" w:firstRowFirstColumn="0" w:firstRowLastColumn="0" w:lastRowFirstColumn="0" w:lastRowLastColumn="0"/>
+                                  </w:pPr>
+                                  <w:r>
                                     <w:t>Location</w:t>
                                   </w:r>
                                 </w:p>
                               </w:tc>
                             </w:tr>
                             <w:tr>
+                              <w:trPr>
+                                <w:trHeight w:val="184"/>
+                              </w:trPr>
                               <w:tc>
                                 <w:tcPr>
                                   <w:cnfStyle w:val="001000000000" w:firstRow="0" w:lastRow="0" w:firstColumn="1" w:lastColumn="0" w:oddVBand="0" w:evenVBand="0" w:oddHBand="0" w:evenHBand="0" w:firstRowFirstColumn="0" w:firstRowLastColumn="0" w:lastRowFirstColumn="0" w:lastRowLastColumn="0"/>
                                   <w:tcW w:w="0" w:type="auto"/>
-                                  <w:tcBorders>
-                                    <w:top w:val="single" w:sz="2" w:space="0" w:color="auto"/>
-                                    <w:right w:val="none" w:sz="0" w:space="0" w:color="auto"/>
-                                  </w:tcBorders>
                                 </w:tcPr>
                                 <w:p>
                                   <w:pPr>
-                                    <w:pStyle w:val="Caption"/>
+                                    <w:pStyle w:val="Table-SIGCHI"/>
                                   </w:pPr>
                                   <w:r>
-                                    <w:t>Child</w:t>
+                                    <w:t>Liza</w:t>
                                   </w:r>
                                 </w:p>
                               </w:tc>
                               <w:tc>
                                 <w:tcPr>
                                   <w:tcW w:w="0" w:type="auto"/>
-                                  <w:tcBorders>
-                                    <w:top w:val="single" w:sz="2" w:space="0" w:color="auto"/>
-                                  </w:tcBorders>
                                 </w:tcPr>
                                 <w:p>
                                   <w:pPr>
-                                    <w:pStyle w:val="Caption"/>
+                                    <w:pStyle w:val="Table-SIGCHI"/>
                                     <w:cnfStyle w:val="000000000000" w:firstRow="0" w:lastRow="0" w:firstColumn="0" w:lastColumn="0" w:oddVBand="0" w:evenVBand="0" w:oddHBand="0" w:evenHBand="0" w:firstRowFirstColumn="0" w:firstRowLastColumn="0" w:lastRowFirstColumn="0" w:lastRowLastColumn="0"/>
                                   </w:pPr>
                                   <w:r>
@@ -3901,13 +3826,10 @@
                               <w:tc>
                                 <w:tcPr>
                                   <w:tcW w:w="0" w:type="auto"/>
-                                  <w:tcBorders>
-                                    <w:top w:val="single" w:sz="2" w:space="0" w:color="auto"/>
-                                  </w:tcBorders>
                                 </w:tcPr>
                                 <w:p>
                                   <w:pPr>
-                                    <w:pStyle w:val="Caption"/>
+                                    <w:pStyle w:val="Table-SIGCHI"/>
                                     <w:cnfStyle w:val="000000000000" w:firstRow="0" w:lastRow="0" w:firstColumn="0" w:lastColumn="0" w:oddVBand="0" w:evenVBand="0" w:oddHBand="0" w:evenHBand="0" w:firstRowFirstColumn="0" w:firstRowLastColumn="0" w:lastRowFirstColumn="0" w:lastRowLastColumn="0"/>
                                   </w:pPr>
                                   <w:r>
@@ -3917,51 +3839,46 @@
                               </w:tc>
                             </w:tr>
                             <w:tr>
+                              <w:trPr>
+                                <w:trHeight w:val="183"/>
+                              </w:trPr>
                               <w:tc>
                                 <w:tcPr>
                                   <w:cnfStyle w:val="001000000000" w:firstRow="0" w:lastRow="0" w:firstColumn="1" w:lastColumn="0" w:oddVBand="0" w:evenVBand="0" w:oddHBand="0" w:evenHBand="0" w:firstRowFirstColumn="0" w:firstRowLastColumn="0" w:lastRowFirstColumn="0" w:lastRowLastColumn="0"/>
                                   <w:tcW w:w="0" w:type="auto"/>
-                                  <w:tcBorders>
-                                    <w:bottom w:val="single" w:sz="2" w:space="0" w:color="auto"/>
-                                    <w:right w:val="none" w:sz="0" w:space="0" w:color="auto"/>
-                                  </w:tcBorders>
                                 </w:tcPr>
                                 <w:p>
                                   <w:pPr>
-                                    <w:pStyle w:val="Caption"/>
+                                    <w:pStyle w:val="Table-SIGCHI"/>
+                                  </w:pPr>
+                                  <w:proofErr w:type="spellStart"/>
+                                  <w:r>
+                                    <w:t>Becca</w:t>
+                                  </w:r>
+                                  <w:proofErr w:type="spellEnd"/>
+                                </w:p>
+                              </w:tc>
+                              <w:tc>
+                                <w:tcPr>
+                                  <w:tcW w:w="0" w:type="auto"/>
+                                </w:tcPr>
+                                <w:p>
+                                  <w:pPr>
+                                    <w:pStyle w:val="Table-SIGCHI"/>
+                                    <w:cnfStyle w:val="000000000000" w:firstRow="0" w:lastRow="0" w:firstColumn="0" w:lastColumn="0" w:oddVBand="0" w:evenVBand="0" w:oddHBand="0" w:evenHBand="0" w:firstRowFirstColumn="0" w:firstRowLastColumn="0" w:lastRowFirstColumn="0" w:lastRowLastColumn="0"/>
                                   </w:pPr>
                                   <w:r>
-                                    <w:t>Adult</w:t>
+                                    <w:t>22.25</w:t>
                                   </w:r>
                                 </w:p>
                               </w:tc>
                               <w:tc>
                                 <w:tcPr>
                                   <w:tcW w:w="0" w:type="auto"/>
-                                  <w:tcBorders>
-                                    <w:bottom w:val="single" w:sz="2" w:space="0" w:color="auto"/>
-                                  </w:tcBorders>
                                 </w:tcPr>
                                 <w:p>
                                   <w:pPr>
-                                    <w:pStyle w:val="Caption"/>
-                                    <w:cnfStyle w:val="000000000000" w:firstRow="0" w:lastRow="0" w:firstColumn="0" w:lastColumn="0" w:oddVBand="0" w:evenVBand="0" w:oddHBand="0" w:evenHBand="0" w:firstRowFirstColumn="0" w:firstRowLastColumn="0" w:lastRowFirstColumn="0" w:lastRowLastColumn="0"/>
-                                  </w:pPr>
-                                  <w:r>
-                                    <w:t>22.0</w:t>
-                                  </w:r>
-                                </w:p>
-                              </w:tc>
-                              <w:tc>
-                                <w:tcPr>
-                                  <w:tcW w:w="0" w:type="auto"/>
-                                  <w:tcBorders>
-                                    <w:bottom w:val="single" w:sz="2" w:space="0" w:color="auto"/>
-                                  </w:tcBorders>
-                                </w:tcPr>
-                                <w:p>
-                                  <w:pPr>
-                                    <w:pStyle w:val="Caption"/>
+                                    <w:pStyle w:val="Table-SIGCHI"/>
                                     <w:cnfStyle w:val="000000000000" w:firstRow="0" w:lastRow="0" w:firstColumn="0" w:lastColumn="0" w:oddVBand="0" w:evenVBand="0" w:oddHBand="0" w:evenHBand="0" w:firstRowFirstColumn="0" w:firstRowLastColumn="0" w:lastRowFirstColumn="0" w:lastRowLastColumn="0"/>
                                   </w:pPr>
                                   <w:r>
@@ -3971,88 +3888,81 @@
                               </w:tc>
                             </w:tr>
                             <w:tr>
+                              <w:trPr>
+                                <w:trHeight w:val="184"/>
+                              </w:trPr>
                               <w:tc>
                                 <w:tcPr>
                                   <w:cnfStyle w:val="001000000000" w:firstRow="0" w:lastRow="0" w:firstColumn="1" w:lastColumn="0" w:oddVBand="0" w:evenVBand="0" w:oddHBand="0" w:evenHBand="0" w:firstRowFirstColumn="0" w:firstRowLastColumn="0" w:lastRowFirstColumn="0" w:lastRowLastColumn="0"/>
                                   <w:tcW w:w="0" w:type="auto"/>
-                                  <w:tcBorders>
-                                    <w:top w:val="single" w:sz="2" w:space="0" w:color="auto"/>
-                                    <w:right w:val="none" w:sz="0" w:space="0" w:color="auto"/>
-                                  </w:tcBorders>
                                 </w:tcPr>
                                 <w:p>
                                   <w:pPr>
-                                    <w:pStyle w:val="Caption"/>
+                                    <w:pStyle w:val="Table-SIGCHI"/>
+                                  </w:pPr>
+                                  <w:proofErr w:type="spellStart"/>
+                                  <w:r>
+                                    <w:t>Woolfie</w:t>
+                                  </w:r>
+                                  <w:proofErr w:type="spellEnd"/>
+                                </w:p>
+                              </w:tc>
+                              <w:tc>
+                                <w:tcPr>
+                                  <w:tcW w:w="0" w:type="auto"/>
+                                </w:tcPr>
+                                <w:p>
+                                  <w:pPr>
+                                    <w:pStyle w:val="Table-SIGCHI"/>
+                                    <w:cnfStyle w:val="000000000000" w:firstRow="0" w:lastRow="0" w:firstColumn="0" w:lastColumn="0" w:oddVBand="0" w:evenVBand="0" w:oddHBand="0" w:evenHBand="0" w:firstRowFirstColumn="0" w:firstRowLastColumn="0" w:lastRowFirstColumn="0" w:lastRowLastColumn="0"/>
                                   </w:pPr>
                                   <w:r>
-                                    <w:t>Gene</w:t>
+                                    <w:t>22</w:t>
                                   </w:r>
                                 </w:p>
                               </w:tc>
                               <w:tc>
                                 <w:tcPr>
                                   <w:tcW w:w="0" w:type="auto"/>
-                                  <w:tcBorders>
-                                    <w:top w:val="single" w:sz="2" w:space="0" w:color="auto"/>
-                                  </w:tcBorders>
                                 </w:tcPr>
                                 <w:p>
                                   <w:pPr>
-                                    <w:pStyle w:val="Caption"/>
+                                    <w:pStyle w:val="Table-SIGCHI"/>
                                     <w:cnfStyle w:val="000000000000" w:firstRow="0" w:lastRow="0" w:firstColumn="0" w:lastColumn="0" w:oddVBand="0" w:evenVBand="0" w:oddHBand="0" w:evenHBand="0" w:firstRowFirstColumn="0" w:firstRowLastColumn="0" w:lastRowFirstColumn="0" w:lastRowLastColumn="0"/>
                                   </w:pPr>
                                   <w:r>
-                                    <w:t>33.0</w:t>
+                                    <w:t>Athens</w:t>
                                   </w:r>
+                                </w:p>
+                              </w:tc>
+                            </w:tr>
+                            <w:tr>
+                              <w:trPr>
+                                <w:trHeight w:val="183"/>
+                              </w:trPr>
+                              <w:tc>
+                                <w:tcPr>
+                                  <w:cnfStyle w:val="001000000000" w:firstRow="0" w:lastRow="0" w:firstColumn="1" w:lastColumn="0" w:oddVBand="0" w:evenVBand="0" w:oddHBand="0" w:evenHBand="0" w:firstRowFirstColumn="0" w:firstRowLastColumn="0" w:lastRowFirstColumn="0" w:lastRowLastColumn="0"/>
+                                  <w:tcW w:w="0" w:type="auto"/>
+                                </w:tcPr>
+                                <w:p>
+                                  <w:pPr>
+                                    <w:pStyle w:val="Table-SIGCHI"/>
+                                  </w:pPr>
+                                  <w:proofErr w:type="spellStart"/>
+                                  <w:r>
+                                    <w:t>Anaïs</w:t>
+                                  </w:r>
+                                  <w:proofErr w:type="spellEnd"/>
                                 </w:p>
                               </w:tc>
                               <w:tc>
                                 <w:tcPr>
                                   <w:tcW w:w="0" w:type="auto"/>
-                                  <w:tcBorders>
-                                    <w:top w:val="single" w:sz="2" w:space="0" w:color="auto"/>
-                                  </w:tcBorders>
                                 </w:tcPr>
                                 <w:p>
                                   <w:pPr>
-                                    <w:pStyle w:val="Caption"/>
-                                    <w:cnfStyle w:val="000000000000" w:firstRow="0" w:lastRow="0" w:firstColumn="0" w:lastColumn="0" w:oddVBand="0" w:evenVBand="0" w:oddHBand="0" w:evenHBand="0" w:firstRowFirstColumn="0" w:firstRowLastColumn="0" w:lastRowFirstColumn="0" w:lastRowLastColumn="0"/>
-                                  </w:pPr>
-                                  <w:r>
-                                    <w:t>Palo Alto</w:t>
-                                  </w:r>
-                                </w:p>
-                              </w:tc>
-                            </w:tr>
-                            <w:tr>
-                              <w:tc>
-                                <w:tcPr>
-                                  <w:cnfStyle w:val="001000000000" w:firstRow="0" w:lastRow="0" w:firstColumn="1" w:lastColumn="0" w:oddVBand="0" w:evenVBand="0" w:oddHBand="0" w:evenHBand="0" w:firstRowFirstColumn="0" w:firstRowLastColumn="0" w:lastRowFirstColumn="0" w:lastRowLastColumn="0"/>
-                                  <w:tcW w:w="0" w:type="auto"/>
-                                  <w:tcBorders>
-                                    <w:bottom w:val="single" w:sz="2" w:space="0" w:color="auto"/>
-                                    <w:right w:val="none" w:sz="0" w:space="0" w:color="auto"/>
-                                  </w:tcBorders>
-                                </w:tcPr>
-                                <w:p>
-                                  <w:pPr>
-                                    <w:pStyle w:val="Caption"/>
-                                  </w:pPr>
-                                  <w:r>
-                                    <w:t>John</w:t>
-                                  </w:r>
-                                </w:p>
-                              </w:tc>
-                              <w:tc>
-                                <w:tcPr>
-                                  <w:tcW w:w="0" w:type="auto"/>
-                                  <w:tcBorders>
-                                    <w:bottom w:val="single" w:sz="2" w:space="0" w:color="auto"/>
-                                  </w:tcBorders>
-                                </w:tcPr>
-                                <w:p>
-                                  <w:pPr>
-                                    <w:pStyle w:val="Caption"/>
+                                    <w:pStyle w:val="Table-SIGCHI"/>
                                     <w:cnfStyle w:val="000000000000" w:firstRow="0" w:lastRow="0" w:firstColumn="0" w:lastColumn="0" w:oddVBand="0" w:evenVBand="0" w:oddHBand="0" w:evenHBand="0" w:firstRowFirstColumn="0" w:firstRowLastColumn="0" w:lastRowFirstColumn="0" w:lastRowLastColumn="0"/>
                                   </w:pPr>
                                   <w:r>
@@ -4063,17 +3973,61 @@
                               <w:tc>
                                 <w:tcPr>
                                   <w:tcW w:w="0" w:type="auto"/>
-                                  <w:tcBorders>
-                                    <w:bottom w:val="single" w:sz="2" w:space="0" w:color="auto"/>
-                                  </w:tcBorders>
                                 </w:tcPr>
                                 <w:p>
                                   <w:pPr>
-                                    <w:pStyle w:val="Caption"/>
+                                    <w:pStyle w:val="Table-SIGCHI"/>
                                     <w:cnfStyle w:val="000000000000" w:firstRow="0" w:lastRow="0" w:firstColumn="0" w:lastColumn="0" w:oddVBand="0" w:evenVBand="0" w:oddHBand="0" w:evenHBand="0" w:firstRowFirstColumn="0" w:firstRowLastColumn="0" w:lastRowFirstColumn="0" w:lastRowLastColumn="0"/>
                                   </w:pPr>
                                   <w:r>
-                                    <w:t>Minneapolis</w:t>
+                                    <w:t>Stockholm</w:t>
+                                  </w:r>
+                                </w:p>
+                              </w:tc>
+                            </w:tr>
+                            <w:tr>
+                              <w:trPr>
+                                <w:trHeight w:val="183"/>
+                              </w:trPr>
+                              <w:tc>
+                                <w:tcPr>
+                                  <w:cnfStyle w:val="001000000000" w:firstRow="0" w:lastRow="0" w:firstColumn="1" w:lastColumn="0" w:oddVBand="0" w:evenVBand="0" w:oddHBand="0" w:evenHBand="0" w:firstRowFirstColumn="0" w:firstRowLastColumn="0" w:lastRowFirstColumn="0" w:lastRowLastColumn="0"/>
+                                  <w:tcW w:w="0" w:type="auto"/>
+                                </w:tcPr>
+                                <w:p>
+                                  <w:pPr>
+                                    <w:pStyle w:val="Table-SIGCHI"/>
+                                  </w:pPr>
+                                  <w:r>
+                                    <w:t>Eloise</w:t>
+                                  </w:r>
+                                </w:p>
+                              </w:tc>
+                              <w:tc>
+                                <w:tcPr>
+                                  <w:tcW w:w="0" w:type="auto"/>
+                                </w:tcPr>
+                                <w:p>
+                                  <w:pPr>
+                                    <w:pStyle w:val="Table-SIGCHI"/>
+                                    <w:cnfStyle w:val="000000000000" w:firstRow="0" w:lastRow="0" w:firstColumn="0" w:lastColumn="0" w:oddVBand="0" w:evenVBand="0" w:oddHBand="0" w:evenHBand="0" w:firstRowFirstColumn="0" w:firstRowLastColumn="0" w:lastRowFirstColumn="0" w:lastRowLastColumn="0"/>
+                                  </w:pPr>
+                                  <w:r>
+                                    <w:t>28</w:t>
+                                  </w:r>
+                                </w:p>
+                              </w:tc>
+                              <w:tc>
+                                <w:tcPr>
+                                  <w:tcW w:w="0" w:type="auto"/>
+                                </w:tcPr>
+                                <w:p>
+                                  <w:pPr>
+                                    <w:pStyle w:val="Table-SIGCHI"/>
+                                    <w:cnfStyle w:val="000000000000" w:firstRow="0" w:lastRow="0" w:firstColumn="0" w:lastColumn="0" w:oddVBand="0" w:evenVBand="0" w:oddHBand="0" w:evenHBand="0" w:firstRowFirstColumn="0" w:firstRowLastColumn="0" w:lastRowFirstColumn="0" w:lastRowLastColumn="0"/>
+                                  </w:pPr>
+                                  <w:r>
+                                    <w:t>Nairobi</w:t>
                                   </w:r>
                                 </w:p>
                               </w:tc>
@@ -4086,35 +4040,16 @@
                             <w:r>
                               <w:t xml:space="preserve">Table </w:t>
                             </w:r>
-                            <w:r>
-                              <w:fldChar w:fldCharType="begin"/>
-                            </w:r>
-                            <w:r>
-                              <w:instrText xml:space="preserve"> SEQ Table \* ARABIC </w:instrText>
-                            </w:r>
-                            <w:r>
-                              <w:fldChar w:fldCharType="separate"/>
-                            </w:r>
-                            <w:r>
-                              <w:rPr>
-                                <w:noProof/>
-                              </w:rPr>
-                              <w:t>2</w:t>
-                            </w:r>
-                            <w:r>
-                              <w:rPr>
-                                <w:noProof/>
-                              </w:rPr>
-                              <w:fldChar w:fldCharType="end"/>
-                            </w:r>
-                            <w:r>
-                              <w:t>: A sample narrow table in the margin. Use Table</w:t>
-                            </w:r>
-                            <w:r>
-                              <w:t>—</w:t>
-                            </w:r>
-                            <w:r>
-                              <w:t>SIGCHI formatting for the table and Caption formatting for the caption.</w:t>
+                            <w:fldSimple w:instr=" SEQ Table \* ARABIC ">
+                              <w:r>
+                                <w:rPr>
+                                  <w:noProof/>
+                                </w:rPr>
+                                <w:t>2</w:t>
+                              </w:r>
+                            </w:fldSimple>
+                            <w:r>
+                              <w:t>: A sample narrow table in the margin. Use Table – SIGCHI formatting for the table and Caption formatting for the caption.</w:t>
                             </w:r>
                           </w:p>
                           <w:p>
@@ -4158,6 +4093,10 @@
           </mc:Choice>
           <mc:Fallback>
             <w:pict>
+              <v:shapetype id="_x0000_t202" coordsize="21600,21600" o:spt="202" path="m0,0l0,21600,21600,21600,21600,0xe">
+                <v:stroke joinstyle="miter"/>
+                <v:path gradientshapeok="t" o:connecttype="rect"/>
+              </v:shapetype>
               <v:shape id="Text Box 30" o:spid="_x0000_s1031" type="#_x0000_t202" style="position:absolute;left:0;text-align:left;margin-left:35.05pt;margin-top:117.35pt;width:2in;height:6in;z-index:251680256;visibility:visible;mso-wrap-style:square;mso-width-percent:0;mso-height-percent:0;mso-wrap-distance-left:9pt;mso-wrap-distance-top:0;mso-wrap-distance-right:9pt;mso-wrap-distance-bottom:0;mso-position-horizontal:absolute;mso-position-horizontal-relative:page;mso-position-vertical:absolute;mso-position-vertical-relative:page;mso-width-percent:0;mso-height-percent:0;mso-width-relative:page;mso-height-relative:page;v-text-anchor:top" o:gfxdata="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" o:allowoverlap="f" filled="f" fillcolor="#f8f8f8" stroked="f" strokecolor="gray">
                 <v:textbox>
                   <w:txbxContent>
@@ -4192,20 +4131,15 @@
                         <w:rPr>
                           <w:color w:val="000000"/>
                         </w:rPr>
-                        <w:t xml:space="preserve">This </w:t>
+                        <w:t>This caption is near Hawaii.</w:t>
                       </w:r>
-                      <w:r>
+                    </w:p>
+                    <w:p>
+                      <w:pPr>
                         <w:rPr>
                           <w:color w:val="000000"/>
                         </w:rPr>
-                        <w:t>annotation</w:t>
-                      </w:r>
-                      <w:r>
-                        <w:rPr>
-                          <w:color w:val="000000"/>
-                        </w:rPr>
-                        <w:t xml:space="preserve"> is near Hawaii.</w:t>
-                      </w:r>
+                      </w:pPr>
                     </w:p>
                     <w:p>
                       <w:pPr>
@@ -4240,120 +4174,86 @@
                         <w:tblStyle w:val="TableGrid"/>
                         <w:tblW w:w="0" w:type="auto"/>
                         <w:tblLook w:val="06A0" w:firstRow="1" w:lastRow="0" w:firstColumn="1" w:lastColumn="0" w:noHBand="1" w:noVBand="1"/>
+                        <w:tblCaption w:val="A sample table with no real information"/>
                       </w:tblPr>
                       <w:tblGrid>
-                        <w:gridCol w:w="608"/>
-                        <w:gridCol w:w="597"/>
-                        <w:gridCol w:w="1098"/>
+                        <w:gridCol w:w="845"/>
+                        <w:gridCol w:w="711"/>
+                        <w:gridCol w:w="1115"/>
                       </w:tblGrid>
                       <w:tr>
                         <w:trPr>
                           <w:cnfStyle w:val="100000000000" w:firstRow="1" w:lastRow="0" w:firstColumn="0" w:lastColumn="0" w:oddVBand="0" w:evenVBand="0" w:oddHBand="0" w:evenHBand="0" w:firstRowFirstColumn="0" w:firstRowLastColumn="0" w:lastRowFirstColumn="0" w:lastRowLastColumn="0"/>
-                          <w:trHeight w:val="362"/>
+                          <w:trHeight w:val="326"/>
                         </w:trPr>
                         <w:tc>
                           <w:tcPr>
                             <w:cnfStyle w:val="001000000000" w:firstRow="0" w:lastRow="0" w:firstColumn="1" w:lastColumn="0" w:oddVBand="0" w:evenVBand="0" w:oddHBand="0" w:evenHBand="0" w:firstRowFirstColumn="0" w:firstRowLastColumn="0" w:lastRowFirstColumn="0" w:lastRowLastColumn="0"/>
                             <w:tcW w:w="0" w:type="auto"/>
-                            <w:tcBorders>
-                              <w:bottom w:val="single" w:sz="2" w:space="0" w:color="auto"/>
-                              <w:right w:val="none" w:sz="0" w:space="0" w:color="auto"/>
-                            </w:tcBorders>
                           </w:tcPr>
                           <w:p>
                             <w:pPr>
-                              <w:pStyle w:val="Caption"/>
+                              <w:pStyle w:val="Table-SIGCHI"/>
                             </w:pPr>
+                            <w:r>
+                              <w:t>Name</w:t>
+                            </w:r>
                           </w:p>
                         </w:tc>
                         <w:tc>
                           <w:tcPr>
                             <w:tcW w:w="0" w:type="auto"/>
-                            <w:tcBorders>
-                              <w:bottom w:val="single" w:sz="2" w:space="0" w:color="auto"/>
-                            </w:tcBorders>
                           </w:tcPr>
                           <w:p>
                             <w:pPr>
-                              <w:pStyle w:val="Caption"/>
+                              <w:pStyle w:val="Table-SIGCHI"/>
                               <w:cnfStyle w:val="100000000000" w:firstRow="1" w:lastRow="0" w:firstColumn="0" w:lastColumn="0" w:oddVBand="0" w:evenVBand="0" w:oddHBand="0" w:evenHBand="0" w:firstRowFirstColumn="0" w:firstRowLastColumn="0" w:lastRowFirstColumn="0" w:lastRowLastColumn="0"/>
-                              <w:rPr>
-                                <w:b/>
-                              </w:rPr>
                             </w:pPr>
                             <w:r>
-                              <w:rPr>
-                                <w:b/>
-                              </w:rPr>
-                              <w:t>Fi</w:t>
-                            </w:r>
-                            <w:r>
-                              <w:rPr>
-                                <w:b/>
-                              </w:rPr>
-                              <w:t>r</w:t>
-                            </w:r>
-                            <w:r>
-                              <w:rPr>
-                                <w:b/>
-                              </w:rPr>
-                              <w:t>st</w:t>
+                              <w:t>First</w:t>
                             </w:r>
                           </w:p>
                         </w:tc>
                         <w:tc>
                           <w:tcPr>
                             <w:tcW w:w="0" w:type="auto"/>
-                            <w:tcBorders>
-                              <w:bottom w:val="single" w:sz="2" w:space="0" w:color="auto"/>
-                            </w:tcBorders>
                           </w:tcPr>
                           <w:p>
                             <w:pPr>
-                              <w:pStyle w:val="Caption"/>
+                              <w:pStyle w:val="Table-SIGCHI"/>
                               <w:cnfStyle w:val="100000000000" w:firstRow="1" w:lastRow="0" w:firstColumn="0" w:lastColumn="0" w:oddVBand="0" w:evenVBand="0" w:oddHBand="0" w:evenHBand="0" w:firstRowFirstColumn="0" w:firstRowLastColumn="0" w:lastRowFirstColumn="0" w:lastRowLastColumn="0"/>
-                              <w:rPr>
-                                <w:b/>
-                              </w:rPr>
                             </w:pPr>
                             <w:r>
-                              <w:rPr>
-                                <w:b/>
-                              </w:rPr>
                               <w:t>Location</w:t>
                             </w:r>
                           </w:p>
                         </w:tc>
                       </w:tr>
                       <w:tr>
+                        <w:trPr>
+                          <w:trHeight w:val="184"/>
+                        </w:trPr>
                         <w:tc>
                           <w:tcPr>
                             <w:cnfStyle w:val="001000000000" w:firstRow="0" w:lastRow="0" w:firstColumn="1" w:lastColumn="0" w:oddVBand="0" w:evenVBand="0" w:oddHBand="0" w:evenHBand="0" w:firstRowFirstColumn="0" w:firstRowLastColumn="0" w:lastRowFirstColumn="0" w:lastRowLastColumn="0"/>
                             <w:tcW w:w="0" w:type="auto"/>
-                            <w:tcBorders>
-                              <w:top w:val="single" w:sz="2" w:space="0" w:color="auto"/>
-                              <w:right w:val="none" w:sz="0" w:space="0" w:color="auto"/>
-                            </w:tcBorders>
                           </w:tcPr>
                           <w:p>
                             <w:pPr>
-                              <w:pStyle w:val="Caption"/>
+                              <w:pStyle w:val="Table-SIGCHI"/>
                             </w:pPr>
                             <w:r>
-                              <w:t>Child</w:t>
+                              <w:t>Liza</w:t>
                             </w:r>
                           </w:p>
                         </w:tc>
                         <w:tc>
                           <w:tcPr>
                             <w:tcW w:w="0" w:type="auto"/>
-                            <w:tcBorders>
-                              <w:top w:val="single" w:sz="2" w:space="0" w:color="auto"/>
-                            </w:tcBorders>
                           </w:tcPr>
                           <w:p>
                             <w:pPr>
-                              <w:pStyle w:val="Caption"/>
+                              <w:pStyle w:val="Table-SIGCHI"/>
                               <w:cnfStyle w:val="000000000000" w:firstRow="0" w:lastRow="0" w:firstColumn="0" w:lastColumn="0" w:oddVBand="0" w:evenVBand="0" w:oddHBand="0" w:evenHBand="0" w:firstRowFirstColumn="0" w:firstRowLastColumn="0" w:lastRowFirstColumn="0" w:lastRowLastColumn="0"/>
                             </w:pPr>
                             <w:r>
@@ -4364,13 +4264,10 @@
                         <w:tc>
                           <w:tcPr>
                             <w:tcW w:w="0" w:type="auto"/>
-                            <w:tcBorders>
-                              <w:top w:val="single" w:sz="2" w:space="0" w:color="auto"/>
-                            </w:tcBorders>
                           </w:tcPr>
                           <w:p>
                             <w:pPr>
-                              <w:pStyle w:val="Caption"/>
+                              <w:pStyle w:val="Table-SIGCHI"/>
                               <w:cnfStyle w:val="000000000000" w:firstRow="0" w:lastRow="0" w:firstColumn="0" w:lastColumn="0" w:oddVBand="0" w:evenVBand="0" w:oddHBand="0" w:evenHBand="0" w:firstRowFirstColumn="0" w:firstRowLastColumn="0" w:lastRowFirstColumn="0" w:lastRowLastColumn="0"/>
                             </w:pPr>
                             <w:r>
@@ -4380,51 +4277,46 @@
                         </w:tc>
                       </w:tr>
                       <w:tr>
+                        <w:trPr>
+                          <w:trHeight w:val="183"/>
+                        </w:trPr>
                         <w:tc>
                           <w:tcPr>
                             <w:cnfStyle w:val="001000000000" w:firstRow="0" w:lastRow="0" w:firstColumn="1" w:lastColumn="0" w:oddVBand="0" w:evenVBand="0" w:oddHBand="0" w:evenHBand="0" w:firstRowFirstColumn="0" w:firstRowLastColumn="0" w:lastRowFirstColumn="0" w:lastRowLastColumn="0"/>
                             <w:tcW w:w="0" w:type="auto"/>
-                            <w:tcBorders>
-                              <w:bottom w:val="single" w:sz="2" w:space="0" w:color="auto"/>
-                              <w:right w:val="none" w:sz="0" w:space="0" w:color="auto"/>
-                            </w:tcBorders>
                           </w:tcPr>
                           <w:p>
                             <w:pPr>
-                              <w:pStyle w:val="Caption"/>
+                              <w:pStyle w:val="Table-SIGCHI"/>
                             </w:pPr>
-                            <w:r>
-                              <w:t>Adult</w:t>
-                            </w:r>
+                            <w:proofErr w:type="spellStart"/>
+                            <w:r>
+                              <w:t>Becca</w:t>
+                            </w:r>
+                            <w:proofErr w:type="spellEnd"/>
                           </w:p>
                         </w:tc>
                         <w:tc>
                           <w:tcPr>
                             <w:tcW w:w="0" w:type="auto"/>
-                            <w:tcBorders>
-                              <w:bottom w:val="single" w:sz="2" w:space="0" w:color="auto"/>
-                            </w:tcBorders>
                           </w:tcPr>
                           <w:p>
                             <w:pPr>
-                              <w:pStyle w:val="Caption"/>
+                              <w:pStyle w:val="Table-SIGCHI"/>
                               <w:cnfStyle w:val="000000000000" w:firstRow="0" w:lastRow="0" w:firstColumn="0" w:lastColumn="0" w:oddVBand="0" w:evenVBand="0" w:oddHBand="0" w:evenHBand="0" w:firstRowFirstColumn="0" w:firstRowLastColumn="0" w:lastRowFirstColumn="0" w:lastRowLastColumn="0"/>
                             </w:pPr>
                             <w:r>
-                              <w:t>22.0</w:t>
+                              <w:t>22.25</w:t>
                             </w:r>
                           </w:p>
                         </w:tc>
                         <w:tc>
                           <w:tcPr>
                             <w:tcW w:w="0" w:type="auto"/>
-                            <w:tcBorders>
-                              <w:bottom w:val="single" w:sz="2" w:space="0" w:color="auto"/>
-                            </w:tcBorders>
                           </w:tcPr>
                           <w:p>
                             <w:pPr>
-                              <w:pStyle w:val="Caption"/>
+                              <w:pStyle w:val="Table-SIGCHI"/>
                               <w:cnfStyle w:val="000000000000" w:firstRow="0" w:lastRow="0" w:firstColumn="0" w:lastColumn="0" w:oddVBand="0" w:evenVBand="0" w:oddHBand="0" w:evenHBand="0" w:firstRowFirstColumn="0" w:firstRowLastColumn="0" w:lastRowFirstColumn="0" w:lastRowLastColumn="0"/>
                             </w:pPr>
                             <w:r>
@@ -4434,88 +4326,81 @@
                         </w:tc>
                       </w:tr>
                       <w:tr>
+                        <w:trPr>
+                          <w:trHeight w:val="184"/>
+                        </w:trPr>
                         <w:tc>
                           <w:tcPr>
                             <w:cnfStyle w:val="001000000000" w:firstRow="0" w:lastRow="0" w:firstColumn="1" w:lastColumn="0" w:oddVBand="0" w:evenVBand="0" w:oddHBand="0" w:evenHBand="0" w:firstRowFirstColumn="0" w:firstRowLastColumn="0" w:lastRowFirstColumn="0" w:lastRowLastColumn="0"/>
                             <w:tcW w:w="0" w:type="auto"/>
-                            <w:tcBorders>
-                              <w:top w:val="single" w:sz="2" w:space="0" w:color="auto"/>
-                              <w:right w:val="none" w:sz="0" w:space="0" w:color="auto"/>
-                            </w:tcBorders>
                           </w:tcPr>
                           <w:p>
                             <w:pPr>
-                              <w:pStyle w:val="Caption"/>
+                              <w:pStyle w:val="Table-SIGCHI"/>
                             </w:pPr>
-                            <w:r>
-                              <w:t>Gene</w:t>
-                            </w:r>
+                            <w:proofErr w:type="spellStart"/>
+                            <w:r>
+                              <w:t>Woolfie</w:t>
+                            </w:r>
+                            <w:proofErr w:type="spellEnd"/>
                           </w:p>
                         </w:tc>
                         <w:tc>
                           <w:tcPr>
                             <w:tcW w:w="0" w:type="auto"/>
-                            <w:tcBorders>
-                              <w:top w:val="single" w:sz="2" w:space="0" w:color="auto"/>
-                            </w:tcBorders>
                           </w:tcPr>
                           <w:p>
                             <w:pPr>
-                              <w:pStyle w:val="Caption"/>
+                              <w:pStyle w:val="Table-SIGCHI"/>
                               <w:cnfStyle w:val="000000000000" w:firstRow="0" w:lastRow="0" w:firstColumn="0" w:lastColumn="0" w:oddVBand="0" w:evenVBand="0" w:oddHBand="0" w:evenHBand="0" w:firstRowFirstColumn="0" w:firstRowLastColumn="0" w:lastRowFirstColumn="0" w:lastRowLastColumn="0"/>
                             </w:pPr>
                             <w:r>
-                              <w:t>33.0</w:t>
+                              <w:t>22</w:t>
                             </w:r>
                           </w:p>
                         </w:tc>
                         <w:tc>
                           <w:tcPr>
                             <w:tcW w:w="0" w:type="auto"/>
-                            <w:tcBorders>
-                              <w:top w:val="single" w:sz="2" w:space="0" w:color="auto"/>
-                            </w:tcBorders>
                           </w:tcPr>
                           <w:p>
                             <w:pPr>
-                              <w:pStyle w:val="Caption"/>
+                              <w:pStyle w:val="Table-SIGCHI"/>
                               <w:cnfStyle w:val="000000000000" w:firstRow="0" w:lastRow="0" w:firstColumn="0" w:lastColumn="0" w:oddVBand="0" w:evenVBand="0" w:oddHBand="0" w:evenHBand="0" w:firstRowFirstColumn="0" w:firstRowLastColumn="0" w:lastRowFirstColumn="0" w:lastRowLastColumn="0"/>
                             </w:pPr>
                             <w:r>
-                              <w:t>Palo Alto</w:t>
+                              <w:t>Athens</w:t>
                             </w:r>
                           </w:p>
                         </w:tc>
                       </w:tr>
                       <w:tr>
+                        <w:trPr>
+                          <w:trHeight w:val="183"/>
+                        </w:trPr>
                         <w:tc>
                           <w:tcPr>
                             <w:cnfStyle w:val="001000000000" w:firstRow="0" w:lastRow="0" w:firstColumn="1" w:lastColumn="0" w:oddVBand="0" w:evenVBand="0" w:oddHBand="0" w:evenHBand="0" w:firstRowFirstColumn="0" w:firstRowLastColumn="0" w:lastRowFirstColumn="0" w:lastRowLastColumn="0"/>
                             <w:tcW w:w="0" w:type="auto"/>
-                            <w:tcBorders>
-                              <w:bottom w:val="single" w:sz="2" w:space="0" w:color="auto"/>
-                              <w:right w:val="none" w:sz="0" w:space="0" w:color="auto"/>
-                            </w:tcBorders>
                           </w:tcPr>
                           <w:p>
                             <w:pPr>
-                              <w:pStyle w:val="Caption"/>
+                              <w:pStyle w:val="Table-SIGCHI"/>
                             </w:pPr>
-                            <w:r>
-                              <w:t>John</w:t>
-                            </w:r>
+                            <w:proofErr w:type="spellStart"/>
+                            <w:r>
+                              <w:t>Anaïs</w:t>
+                            </w:r>
+                            <w:proofErr w:type="spellEnd"/>
                           </w:p>
                         </w:tc>
                         <w:tc>
                           <w:tcPr>
                             <w:tcW w:w="0" w:type="auto"/>
-                            <w:tcBorders>
-                              <w:bottom w:val="single" w:sz="2" w:space="0" w:color="auto"/>
-                            </w:tcBorders>
                           </w:tcPr>
                           <w:p>
                             <w:pPr>
-                              <w:pStyle w:val="Caption"/>
+                              <w:pStyle w:val="Table-SIGCHI"/>
                               <w:cnfStyle w:val="000000000000" w:firstRow="0" w:lastRow="0" w:firstColumn="0" w:lastColumn="0" w:oddVBand="0" w:evenVBand="0" w:oddHBand="0" w:evenHBand="0" w:firstRowFirstColumn="0" w:firstRowLastColumn="0" w:lastRowFirstColumn="0" w:lastRowLastColumn="0"/>
                             </w:pPr>
                             <w:r>
@@ -4526,17 +4411,61 @@
                         <w:tc>
                           <w:tcPr>
                             <w:tcW w:w="0" w:type="auto"/>
-                            <w:tcBorders>
-                              <w:bottom w:val="single" w:sz="2" w:space="0" w:color="auto"/>
-                            </w:tcBorders>
                           </w:tcPr>
                           <w:p>
                             <w:pPr>
-                              <w:pStyle w:val="Caption"/>
+                              <w:pStyle w:val="Table-SIGCHI"/>
                               <w:cnfStyle w:val="000000000000" w:firstRow="0" w:lastRow="0" w:firstColumn="0" w:lastColumn="0" w:oddVBand="0" w:evenVBand="0" w:oddHBand="0" w:evenHBand="0" w:firstRowFirstColumn="0" w:firstRowLastColumn="0" w:lastRowFirstColumn="0" w:lastRowLastColumn="0"/>
                             </w:pPr>
                             <w:r>
-                              <w:t>Minneapolis</w:t>
+                              <w:t>Stockholm</w:t>
+                            </w:r>
+                          </w:p>
+                        </w:tc>
+                      </w:tr>
+                      <w:tr>
+                        <w:trPr>
+                          <w:trHeight w:val="183"/>
+                        </w:trPr>
+                        <w:tc>
+                          <w:tcPr>
+                            <w:cnfStyle w:val="001000000000" w:firstRow="0" w:lastRow="0" w:firstColumn="1" w:lastColumn="0" w:oddVBand="0" w:evenVBand="0" w:oddHBand="0" w:evenHBand="0" w:firstRowFirstColumn="0" w:firstRowLastColumn="0" w:lastRowFirstColumn="0" w:lastRowLastColumn="0"/>
+                            <w:tcW w:w="0" w:type="auto"/>
+                          </w:tcPr>
+                          <w:p>
+                            <w:pPr>
+                              <w:pStyle w:val="Table-SIGCHI"/>
+                            </w:pPr>
+                            <w:r>
+                              <w:t>Eloise</w:t>
+                            </w:r>
+                          </w:p>
+                        </w:tc>
+                        <w:tc>
+                          <w:tcPr>
+                            <w:tcW w:w="0" w:type="auto"/>
+                          </w:tcPr>
+                          <w:p>
+                            <w:pPr>
+                              <w:pStyle w:val="Table-SIGCHI"/>
+                              <w:cnfStyle w:val="000000000000" w:firstRow="0" w:lastRow="0" w:firstColumn="0" w:lastColumn="0" w:oddVBand="0" w:evenVBand="0" w:oddHBand="0" w:evenHBand="0" w:firstRowFirstColumn="0" w:firstRowLastColumn="0" w:lastRowFirstColumn="0" w:lastRowLastColumn="0"/>
+                            </w:pPr>
+                            <w:r>
+                              <w:t>28</w:t>
+                            </w:r>
+                          </w:p>
+                        </w:tc>
+                        <w:tc>
+                          <w:tcPr>
+                            <w:tcW w:w="0" w:type="auto"/>
+                          </w:tcPr>
+                          <w:p>
+                            <w:pPr>
+                              <w:pStyle w:val="Table-SIGCHI"/>
+                              <w:cnfStyle w:val="000000000000" w:firstRow="0" w:lastRow="0" w:firstColumn="0" w:lastColumn="0" w:oddVBand="0" w:evenVBand="0" w:oddHBand="0" w:evenHBand="0" w:firstRowFirstColumn="0" w:firstRowLastColumn="0" w:lastRowFirstColumn="0" w:lastRowLastColumn="0"/>
+                            </w:pPr>
+                            <w:r>
+                              <w:t>Nairobi</w:t>
                             </w:r>
                           </w:p>
                         </w:tc>
@@ -4549,35 +4478,16 @@
                       <w:r>
                         <w:t xml:space="preserve">Table </w:t>
                       </w:r>
+                      <w:fldSimple w:instr=" SEQ Table \* ARABIC ">
+                        <w:r>
+                          <w:rPr>
+                            <w:noProof/>
+                          </w:rPr>
+                          <w:t>2</w:t>
+                        </w:r>
+                      </w:fldSimple>
                       <w:r>
-                        <w:fldChar w:fldCharType="begin"/>
-                      </w:r>
-                      <w:r>
-                        <w:instrText xml:space="preserve"> SEQ Table \* ARABIC </w:instrText>
-                      </w:r>
-                      <w:r>
-                        <w:fldChar w:fldCharType="separate"/>
-                      </w:r>
-                      <w:r>
-                        <w:rPr>
-                          <w:noProof/>
-                        </w:rPr>
-                        <w:t>2</w:t>
-                      </w:r>
-                      <w:r>
-                        <w:rPr>
-                          <w:noProof/>
-                        </w:rPr>
-                        <w:fldChar w:fldCharType="end"/>
-                      </w:r>
-                      <w:r>
-                        <w:t>: A sample narrow table in the margin. Use Table</w:t>
-                      </w:r>
-                      <w:r>
-                        <w:t>—</w:t>
-                      </w:r>
-                      <w:r>
-                        <w:t>SIGCHI formatting for the table and Caption formatting for the caption.</w:t>
+                        <w:t>: A sample narrow table in the margin. Use Table – SIGCHI formatting for the table and Caption formatting for the caption.</w:t>
                       </w:r>
                     </w:p>
                     <w:p>
@@ -5302,7 +5212,7 @@
           </mc:Choice>
           <mc:Fallback>
             <w:pict>
-              <v:shape id="Text Box 12" o:spid="_x0000_s1032" type="#_x0000_t202" style="position:absolute;margin-left:31.05pt;margin-top:106.7pt;width:141.75pt;height:64.8pt;z-index:251668992;visibility:visible;mso-wrap-style:square;mso-width-percent:0;mso-height-percent:0;mso-wrap-distance-left:9pt;mso-wrap-distance-top:0;mso-wrap-distance-right:9pt;mso-wrap-distance-bottom:0;mso-position-horizontal:absolute;mso-position-horizontal-relative:page;mso-position-vertical:absolute;mso-position-vertical-relative:text;mso-width-percent:0;mso-height-percent:0;mso-width-relative:page;mso-height-relative:page;v-text-anchor:top" o:gfxdata="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" o:allowincell="f" filled="f" stroked="f" strokecolor="silver">
+              <v:shape id="Text Box 12" o:spid="_x0000_s1032" type="#_x0000_t202" style="position:absolute;margin-left:31.05pt;margin-top:106.7pt;width:141.75pt;height:64.8pt;z-index:251668992;visibility:visible;mso-wrap-style:square;mso-width-percent:0;mso-height-percent:0;mso-wrap-distance-left:9pt;mso-wrap-distance-top:0;mso-wrap-distance-right:9pt;mso-wrap-distance-bottom:0;mso-position-horizontal:absolute;mso-position-horizontal-relative:page;mso-position-vertical:absolute;mso-position-vertical-relative:text;mso-width-percent:0;mso-height-percent:0;mso-width-relative:page;mso-height-relative:page;v-text-anchor:top" o:gfxdata="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" o:allowincell="f" filled="f" stroked="f" strokecolor="silver">
                 <v:textbox inset="0">
                   <w:txbxContent>
                     <w:p>
@@ -5421,11 +5331,11 @@
       </w:r>
     </w:p>
     <w:p>
-      <w:r>
-        <w:t>Your references should be published materials accessible to the public. Internal technical reports may be cited only if they are easily accessible and may be obtained by any reader for a nominal fee. Proprietary information may not be cited. Private communications should be acknowledged in the main text, not referenced (e.g.,</w:t>
-      </w:r>
-      <w:r>
-        <w:t xml:space="preserve"> [</w:t>
+      <w:pPr>
+        <w:spacing w:after="40"/>
+      </w:pPr>
+      <w:r>
+        <w:t>Your references should be published materials accessible to the public. Internal technical reports may be cited only if they are easily accessible and may be obtained by any reader for a nominal fee. Proprietary information may not be cited. Private communications should be acknowledged in the main text, not referenced (e.g., [</w:t>
       </w:r>
       <w:proofErr w:type="spellStart"/>
       <w:r>
@@ -5433,576 +5343,422 @@
       </w:r>
       <w:proofErr w:type="spellEnd"/>
       <w:r>
-        <w:t>, personal commu</w:t>
-      </w:r>
-      <w:r>
-        <w:t xml:space="preserve">nication]). References must be the same font size as other body text. References should be in alphabetical order by last name of first author. Use a numbered list of references at the end of the article, ordered alphabetically by last name of first author, and referenced by numbers in brackets. For papers from conference proceedings, include the title of the paper and the name of the conference. Do not include the location of the conference or the exact date; do include the page numbers if available. References should be in ACM citation format: </w:t>
-      </w:r>
-      <w:hyperlink r:id="rId16" w:history="1">
-        <w:r>
-          <w:rPr>
-            <w:rStyle w:val="Hyperlink"/>
-          </w:rPr>
-          <w:t>http://www.acm.org/publications/submissions/latex_style</w:t>
-        </w:r>
-      </w:hyperlink>
-      <w:r>
-        <w:t xml:space="preserve">. </w:t>
-      </w:r>
-      <w:r>
-        <w:t xml:space="preserve"> </w:t>
-      </w:r>
-    </w:p>
-    <w:p>
-      <w:pPr>
-        <w:spacing w:after="40"/>
-      </w:pPr>
-      <w:r>
-        <w:t xml:space="preserve">References should be in ACM citation format: </w:t>
-      </w:r>
-      <w:hyperlink r:id="rId17" w:history="1">
-        <w:r>
-          <w:rPr>
-            <w:rStyle w:val="Hyperlink"/>
-          </w:rPr>
-          <w:t>http://www.acm.org/publications/submissions/latex_style</w:t>
-        </w:r>
-      </w:hyperlink>
-      <w:r>
-        <w:t>. This in</w:t>
-      </w:r>
-      <w:r>
-        <w:t>cludes citations to Internet resources [</w:t>
-      </w:r>
-      <w:r>
-        <w:fldChar w:fldCharType="begin"/>
-      </w:r>
-      <w:r>
-        <w:instrText xml:space="preserve"> REF _Ref279752164 \r \h </w:instrText>
-      </w:r>
-      <w:r>
-        <w:fldChar w:fldCharType="separate"/>
-      </w:r>
-      <w:r>
-        <w:t>1</w:t>
-      </w:r>
-      <w:r>
-        <w:fldChar w:fldCharType="end"/>
-      </w:r>
-      <w:r>
-        <w:t xml:space="preserve">, </w:t>
-      </w:r>
-      <w:r>
-        <w:fldChar w:fldCharType="begin"/>
-      </w:r>
-      <w:r>
-        <w:instrText xml:space="preserve"> REF _Ref279753826 \r \h </w:instrText>
-      </w:r>
-      <w:r>
-        <w:fldChar w:fldCharType="separate"/>
-      </w:r>
-      <w:r>
-        <w:t>4</w:t>
-      </w:r>
-      <w:r>
-        <w:fldChar w:fldCharType="end"/>
-      </w:r>
-      <w:r>
-        <w:t xml:space="preserve">, </w:t>
-      </w:r>
-      <w:r>
-        <w:fldChar w:fldCharType="begin"/>
-      </w:r>
-      <w:r>
-        <w:instrText xml:space="preserve"> REF _Ref279752219 \r \h </w:instrText>
-      </w:r>
-      <w:r>
-        <w:fldChar w:fldCharType="separate"/>
-      </w:r>
-      <w:r>
-        <w:t>8</w:t>
-      </w:r>
-      <w:r>
-        <w:fldChar w:fldCharType="end"/>
-      </w:r>
-      <w:r>
-        <w:t xml:space="preserve">] </w:t>
-      </w:r>
-      <w:r>
-        <w:t xml:space="preserve">according to ACM format, although it is often appropriate to include URLs directly in the text, as above. Example reference formatting for individual </w:t>
-      </w:r>
-      <w:r>
-        <w:t xml:space="preserve">journal articles </w:t>
-      </w:r>
-      <w:r>
-        <w:t>[</w:t>
-      </w:r>
-      <w:r>
-        <w:fldChar w:fldCharType="begin"/>
-      </w:r>
-      <w:r>
-        <w:instrText xml:space="preserve"> REF _Ref279752133 \r \h </w:instrText>
-      </w:r>
-      <w:r>
-        <w:fldChar w:fldCharType="separate"/>
-      </w:r>
-      <w:r>
-        <w:t>3</w:t>
-      </w:r>
-      <w:r>
-        <w:fldChar w:fldCharType="end"/>
-      </w:r>
-      <w:r>
-        <w:t>]</w:t>
-      </w:r>
-      <w:r>
-        <w:t xml:space="preserve">, </w:t>
-      </w:r>
-      <w:r>
-        <w:t xml:space="preserve">an entire journal special issue </w:t>
-      </w:r>
-      <w:r>
-        <w:t>[</w:t>
-      </w:r>
-      <w:r>
-        <w:fldChar w:fldCharType="begin"/>
-      </w:r>
-      <w:r>
-        <w:instrText xml:space="preserve"> REF _Ref279753804 \r \h </w:instrText>
-      </w:r>
-      <w:r>
-        <w:fldChar w:fldCharType="separate"/>
-      </w:r>
-      <w:r>
-        <w:t>6</w:t>
-      </w:r>
-      <w:r>
-        <w:fldChar w:fldCharType="end"/>
-      </w:r>
-      <w:r>
-        <w:t>]</w:t>
-      </w:r>
-      <w:r>
-        <w:t xml:space="preserve">, </w:t>
-      </w:r>
-      <w:r>
-        <w:t>websites</w:t>
-      </w:r>
-      <w:r>
-        <w:t xml:space="preserve"> </w:t>
-      </w:r>
-      <w:r>
-        <w:t>[</w:t>
-      </w:r>
-      <w:r>
-        <w:fldChar w:fldCharType="begin"/>
-      </w:r>
-      <w:r>
-        <w:instrText xml:space="preserve"> REF _Ref279753835 \r \h </w:instrText>
-      </w:r>
-      <w:r>
-        <w:fldChar w:fldCharType="separate"/>
-      </w:r>
-      <w:r>
-        <w:t>1</w:t>
-      </w:r>
-      <w:r>
-        <w:fldChar w:fldCharType="end"/>
-      </w:r>
-      <w:r>
-        <w:fldChar w:fldCharType="begin"/>
-      </w:r>
-      <w:r>
-        <w:instrText xml:space="preserve"> REF _Ref279753826 \r \h </w:instrText>
-      </w:r>
-      <w:r>
-        <w:fldChar w:fldCharType="separate"/>
-      </w:r>
-      <w:r>
-        <w:t>4</w:t>
-      </w:r>
-      <w:r>
-        <w:fldChar w:fldCharType="end"/>
-      </w:r>
-      <w:r>
-        <w:t>]</w:t>
-      </w:r>
-      <w:r>
-        <w:t xml:space="preserve">, tweets </w:t>
-      </w:r>
-      <w:r>
-        <w:t>[</w:t>
-      </w:r>
-      <w:r>
-        <w:fldChar w:fldCharType="begin"/>
-      </w:r>
-      <w:r>
-        <w:instrText xml:space="preserve"> REF _Ref279752164 \r \h </w:instrText>
-      </w:r>
-      <w:r>
-        <w:fldChar w:fldCharType="separate"/>
-      </w:r>
-      <w:r>
-        <w:t>1</w:t>
-      </w:r>
-      <w:r>
-        <w:fldChar w:fldCharType="end"/>
-      </w:r>
-      <w:r>
-        <w:t>]</w:t>
-      </w:r>
-      <w:r>
-        <w:t xml:space="preserve">, patents </w:t>
-      </w:r>
-      <w:r>
-        <w:t>[</w:t>
-      </w:r>
-      <w:r>
-        <w:fldChar w:fldCharType="begin"/>
-      </w:r>
-      <w:r>
-        <w:instrText xml:space="preserve"> REF _Ref279752259 \r \h </w:instrText>
-      </w:r>
-      <w:r>
-        <w:fldChar w:fldCharType="separate"/>
-      </w:r>
-      <w:r>
-        <w:t>5</w:t>
-      </w:r>
-      <w:r>
-        <w:fldChar w:fldCharType="end"/>
-      </w:r>
-      <w:r>
-        <w:t>]</w:t>
-      </w:r>
-      <w:r>
-        <w:t>,</w:t>
-      </w:r>
-      <w:r>
-        <w:t xml:space="preserve"> </w:t>
-      </w:r>
-      <w:r>
-        <w:t>articles in conference proceeding</w:t>
-      </w:r>
-      <w:r>
-        <w:t xml:space="preserve">s </w:t>
-      </w:r>
-      <w:r>
-        <w:t>[</w:t>
-      </w:r>
-      <w:r>
-        <w:fldChar w:fldCharType="begin"/>
-      </w:r>
-      <w:r>
-        <w:instrText xml:space="preserve"> REF _Ref279753887 \r \h </w:instrText>
-      </w:r>
-      <w:r>
-        <w:fldChar w:fldCharType="separate"/>
-      </w:r>
-      <w:r>
-        <w:t>7</w:t>
-      </w:r>
-      <w:r>
-        <w:fldChar w:fldCharType="end"/>
-      </w:r>
-      <w:r>
-        <w:t>]</w:t>
-      </w:r>
-      <w:r>
-        <w:t xml:space="preserve">, videos </w:t>
-      </w:r>
-      <w:r>
-        <w:t>[</w:t>
-      </w:r>
-      <w:r>
-        <w:fldChar w:fldCharType="begin"/>
-      </w:r>
-      <w:r>
-        <w:instrText xml:space="preserve"> REF _Ref279752219 \r \h </w:instrText>
-      </w:r>
-      <w:r>
-        <w:fldChar w:fldCharType="separate"/>
-      </w:r>
-      <w:r>
-        <w:t>8</w:t>
-      </w:r>
-      <w:r>
-        <w:fldChar w:fldCharType="end"/>
-      </w:r>
-      <w:r>
-        <w:t>]</w:t>
-      </w:r>
-      <w:r>
-        <w:t xml:space="preserve">, books </w:t>
-      </w:r>
-      <w:r>
-        <w:t>[</w:t>
-      </w:r>
-      <w:r>
-        <w:fldChar w:fldCharType="begin"/>
-      </w:r>
-      <w:r>
-        <w:instrText xml:space="preserve"> REF _Ref279752240 \r \h </w:instrText>
-      </w:r>
-      <w:r>
-        <w:fldChar w:fldCharType="separate"/>
-      </w:r>
-      <w:r>
-        <w:t>9</w:t>
-      </w:r>
-      <w:r>
-        <w:fldChar w:fldCharType="end"/>
-      </w:r>
-      <w:r>
-        <w:t>]</w:t>
-      </w:r>
-      <w:r>
-        <w:t xml:space="preserve">, theses </w:t>
-      </w:r>
-      <w:r>
-        <w:t>[</w:t>
-      </w:r>
-      <w:r>
-        <w:fldChar w:fldCharType="begin"/>
-      </w:r>
-      <w:r>
-        <w:instrText xml:space="preserve"> REF _Ref279752272 \r \h </w:instrText>
-      </w:r>
-      <w:r>
-        <w:fldChar w:fldCharType="separate"/>
-      </w:r>
-      <w:r>
-        <w:t>10</w:t>
-      </w:r>
-      <w:r>
-        <w:fldChar w:fldCharType="end"/>
-      </w:r>
-      <w:r>
-        <w:t>]</w:t>
-      </w:r>
-      <w:r>
-        <w:t xml:space="preserve"> </w:t>
-      </w:r>
-      <w:r>
-        <w:t>and book chapters</w:t>
-      </w:r>
-      <w:r>
-        <w:t xml:space="preserve"> </w:t>
-      </w:r>
-      <w:r>
-        <w:t>[</w:t>
-      </w:r>
-      <w:r>
-        <w:fldChar w:fldCharType="begin"/>
-      </w:r>
-      <w:r>
-        <w:instrText xml:space="preserve"> REF _Ref279752304 \r \h </w:instrText>
-      </w:r>
-      <w:r>
-        <w:fldChar w:fldCharType="separate"/>
-      </w:r>
-      <w:r>
-        <w:t>11</w:t>
-      </w:r>
-      <w:r>
-        <w:fldChar w:fldCharType="end"/>
-      </w:r>
-      <w:r>
-        <w:t>]</w:t>
-      </w:r>
-      <w:r>
-        <w:t xml:space="preserve"> </w:t>
-      </w:r>
-      <w:r>
-        <w:t xml:space="preserve">is given here. </w:t>
-      </w:r>
-      <w:r>
-        <w:t xml:space="preserve">This </w:t>
-      </w:r>
-      <w:r>
-        <w:lastRenderedPageBreak/>
-        <w:t xml:space="preserve">formatting is </w:t>
-      </w:r>
-      <w:proofErr w:type="gramStart"/>
-      <w:r>
-        <w:t>a</w:t>
-      </w:r>
-      <w:proofErr w:type="gramEnd"/>
-      <w:r>
-        <w:t xml:space="preserve"> edited version of the</w:t>
-      </w:r>
-      <w:r>
-        <w:t xml:space="preserve"> </w:t>
-      </w:r>
-      <w:r>
-        <w:t>format automatically generated by the ACM Digital Library (</w:t>
+        <w:t xml:space="preserve">, personal communication]). References </w:t>
+      </w:r>
+      <w:r>
+        <w:rPr>
+          <w:i/>
+        </w:rPr>
+        <w:t>must</w:t>
+      </w:r>
+      <w:r>
+        <w:t xml:space="preserve"> be the same font size as other body text. References should be in alphabetical order by last name of first author. Use a numbered list of references at the end of the article, ordered alphabetically by last name of first author, and referenced by numbers in brackets. For papers from conference proceedings, include the title of the paper and the name of the conference. Do not include the location of the conference or the exact date; do include the page numbers if available. References should be in ACM citation format: </w:t>
       </w:r>
       <w:hyperlink r:id="rId18" w:history="1">
         <w:r>
           <w:rPr>
             <w:rStyle w:val="Hyperlink"/>
           </w:rPr>
-          <w:t>http://dl.acm.org</w:t>
+          <w:t>http://acm.org/publications/submissions/latex_style</w:t>
         </w:r>
       </w:hyperlink>
       <w:r>
-        <w:t>) as “ACM Ref</w:t>
-      </w:r>
-      <w:r>
-        <w:t>.”</w:t>
-      </w:r>
-      <w:r>
-        <w:t xml:space="preserve"> DOI and/or URL links are optional but encouraged as are full first names. Note that the </w:t>
-      </w:r>
-      <w:r>
-        <w:rPr>
-          <w:rStyle w:val="StyleDescriptionChar"/>
-        </w:rPr>
-        <w:t>Hyperlink</w:t>
+        <w:t xml:space="preserve">. </w:t>
+      </w:r>
+      <w:r>
+        <w:t xml:space="preserve">Format your references like the examples in this document. </w:t>
+      </w:r>
+      <w:r>
+        <w:t xml:space="preserve">Example reference formatting for </w:t>
+      </w:r>
+      <w:r>
+        <w:t xml:space="preserve">individual </w:t>
+      </w:r>
+      <w:r>
+        <w:t xml:space="preserve">journal articles </w:t>
+      </w:r>
+      <w:r>
+        <w:t>[</w:t>
+      </w:r>
+      <w:r>
+        <w:fldChar w:fldCharType="begin"/>
+      </w:r>
+      <w:r>
+        <w:instrText xml:space="preserve"> REF _Ref279752133 \r \h </w:instrText>
+      </w:r>
+      <w:r>
+        <w:fldChar w:fldCharType="separate"/>
+      </w:r>
+      <w:r>
+        <w:t>3</w:t>
+      </w:r>
+      <w:r>
+        <w:fldChar w:fldCharType="end"/>
+      </w:r>
+      <w:r>
+        <w:t>]</w:t>
+      </w:r>
+      <w:r>
+        <w:t xml:space="preserve">, </w:t>
+      </w:r>
+      <w:r>
+        <w:t xml:space="preserve">an entire journal special issue </w:t>
+      </w:r>
+      <w:r>
+        <w:t>[</w:t>
+      </w:r>
+      <w:r>
+        <w:fldChar w:fldCharType="begin"/>
+      </w:r>
+      <w:r>
+        <w:instrText xml:space="preserve"> REF _Ref279753804 \r \h </w:instrText>
+      </w:r>
+      <w:r>
+        <w:fldChar w:fldCharType="separate"/>
+      </w:r>
+      <w:r>
+        <w:t>6</w:t>
+      </w:r>
+      <w:r>
+        <w:fldChar w:fldCharType="end"/>
+      </w:r>
+      <w:r>
+        <w:t>]</w:t>
+      </w:r>
+      <w:r>
+        <w:t xml:space="preserve">, </w:t>
+      </w:r>
+      <w:r>
+        <w:t>websites</w:t>
       </w:r>
       <w:r>
         <w:t xml:space="preserve"> </w:t>
       </w:r>
       <w:r>
-        <w:t>style used throughout this document uses blue links; however, URLs in the references section may optionally appear in black.</w:t>
+        <w:t>[</w:t>
+      </w:r>
+      <w:r>
+        <w:fldChar w:fldCharType="begin"/>
+      </w:r>
+      <w:r>
+        <w:instrText xml:space="preserve"> REF _Ref279753835 \r \h </w:instrText>
+      </w:r>
+      <w:r>
+        <w:fldChar w:fldCharType="separate"/>
+      </w:r>
+      <w:r>
+        <w:t>1</w:t>
+      </w:r>
+      <w:r>
+        <w:fldChar w:fldCharType="end"/>
+      </w:r>
+      <w:r>
+        <w:fldChar w:fldCharType="begin"/>
+      </w:r>
+      <w:r>
+        <w:instrText xml:space="preserve"> REF _Ref279753826 \r \h </w:instrText>
+      </w:r>
+      <w:r>
+        <w:fldChar w:fldCharType="separate"/>
+      </w:r>
+      <w:r>
+        <w:t>4</w:t>
+      </w:r>
+      <w:r>
+        <w:fldChar w:fldCharType="end"/>
+      </w:r>
+      <w:r>
+        <w:t>]</w:t>
+      </w:r>
+      <w:r>
+        <w:t xml:space="preserve">, tweets </w:t>
+      </w:r>
+      <w:r>
+        <w:t>[</w:t>
+      </w:r>
+      <w:r>
+        <w:fldChar w:fldCharType="begin"/>
+      </w:r>
+      <w:r>
+        <w:instrText xml:space="preserve"> REF _Ref279752164 \r \h </w:instrText>
+      </w:r>
+      <w:r>
+        <w:fldChar w:fldCharType="separate"/>
+      </w:r>
+      <w:r>
+        <w:t>1</w:t>
+      </w:r>
+      <w:r>
+        <w:fldChar w:fldCharType="end"/>
+      </w:r>
+      <w:r>
+        <w:t>]</w:t>
+      </w:r>
+      <w:r>
+        <w:t xml:space="preserve">, patents </w:t>
+      </w:r>
+      <w:r>
+        <w:t>[</w:t>
+      </w:r>
+      <w:r>
+        <w:fldChar w:fldCharType="begin"/>
+      </w:r>
+      <w:r>
+        <w:instrText xml:space="preserve"> REF _Ref279752259 \r \h </w:instrText>
+      </w:r>
+      <w:r>
+        <w:fldChar w:fldCharType="separate"/>
+      </w:r>
+      <w:r>
+        <w:t>5</w:t>
+      </w:r>
+      <w:r>
+        <w:fldChar w:fldCharType="end"/>
+      </w:r>
+      <w:r>
+        <w:t>]</w:t>
+      </w:r>
+      <w:r>
+        <w:t>,</w:t>
+      </w:r>
+      <w:r>
+        <w:t xml:space="preserve"> </w:t>
+      </w:r>
+      <w:r>
+        <w:t>articles in conference proceeding</w:t>
+      </w:r>
+      <w:r>
+        <w:t xml:space="preserve">s </w:t>
+      </w:r>
+      <w:r>
+        <w:t>[</w:t>
+      </w:r>
+      <w:r>
+        <w:fldChar w:fldCharType="begin"/>
+      </w:r>
+      <w:r>
+        <w:instrText xml:space="preserve"> REF _Ref279753887 \r \h </w:instrText>
+      </w:r>
+      <w:r>
+        <w:fldChar w:fldCharType="separate"/>
+      </w:r>
+      <w:r>
+        <w:t>7</w:t>
+      </w:r>
+      <w:r>
+        <w:fldChar w:fldCharType="end"/>
+      </w:r>
+      <w:r>
+        <w:t>]</w:t>
+      </w:r>
+      <w:r>
+        <w:t xml:space="preserve">, videos </w:t>
+      </w:r>
+      <w:r>
+        <w:t>[</w:t>
+      </w:r>
+      <w:r>
+        <w:fldChar w:fldCharType="begin"/>
+      </w:r>
+      <w:r>
+        <w:instrText xml:space="preserve"> REF _Ref279752219 \r \h </w:instrText>
+      </w:r>
+      <w:r>
+        <w:fldChar w:fldCharType="separate"/>
+      </w:r>
+      <w:r>
+        <w:t>8</w:t>
+      </w:r>
+      <w:r>
+        <w:fldChar w:fldCharType="end"/>
+      </w:r>
+      <w:r>
+        <w:t>]</w:t>
+      </w:r>
+      <w:r>
+        <w:t xml:space="preserve">, books </w:t>
+      </w:r>
+      <w:r>
+        <w:t>[</w:t>
+      </w:r>
+      <w:r>
+        <w:fldChar w:fldCharType="begin"/>
+      </w:r>
+      <w:r>
+        <w:instrText xml:space="preserve"> REF _Ref279752240 \r \h </w:instrText>
+      </w:r>
+      <w:r>
+        <w:fldChar w:fldCharType="separate"/>
+      </w:r>
+      <w:r>
+        <w:t>9</w:t>
+      </w:r>
+      <w:r>
+        <w:fldChar w:fldCharType="end"/>
+      </w:r>
+      <w:r>
+        <w:t>]</w:t>
+      </w:r>
+      <w:r>
+        <w:t xml:space="preserve">, theses </w:t>
+      </w:r>
+      <w:r>
+        <w:t>[</w:t>
+      </w:r>
+      <w:r>
+        <w:fldChar w:fldCharType="begin"/>
+      </w:r>
+      <w:r>
+        <w:instrText xml:space="preserve"> REF _Ref279752272 \r \h </w:instrText>
+      </w:r>
+      <w:r>
+        <w:fldChar w:fldCharType="separate"/>
+      </w:r>
+      <w:r>
+        <w:t>10</w:t>
+      </w:r>
+      <w:r>
+        <w:fldChar w:fldCharType="end"/>
+      </w:r>
+      <w:r>
+        <w:t>]</w:t>
+      </w:r>
+      <w:r>
+        <w:t xml:space="preserve"> </w:t>
+      </w:r>
+      <w:r>
+        <w:t>and book chapters</w:t>
+      </w:r>
+      <w:r>
+        <w:t xml:space="preserve"> </w:t>
+      </w:r>
+      <w:r>
+        <w:t>[</w:t>
+      </w:r>
+      <w:r>
+        <w:fldChar w:fldCharType="begin"/>
+      </w:r>
+      <w:r>
+        <w:instrText xml:space="preserve"> REF _Ref279752304 \r \h </w:instrText>
+      </w:r>
+      <w:r>
+        <w:fldChar w:fldCharType="separate"/>
+      </w:r>
+      <w:r>
+        <w:t>11</w:t>
+      </w:r>
+      <w:r>
+        <w:fldChar w:fldCharType="end"/>
+      </w:r>
+      <w:r>
+        <w:t>]</w:t>
+      </w:r>
+      <w:r>
+        <w:t xml:space="preserve"> </w:t>
+      </w:r>
+      <w:r>
+        <w:t xml:space="preserve">is given here. </w:t>
+      </w:r>
+      <w:r>
+        <w:t xml:space="preserve">This formatting is a slightly abbreviated version of the format automatically generated by the ACM Digital Library </w:t>
+      </w:r>
+      <w:r>
+        <w:rPr>
+          <w:rStyle w:val="Hyperlink"/>
+        </w:rPr>
+        <w:t>http://dl.acm.org</w:t>
+      </w:r>
+      <w:r>
+        <w:t xml:space="preserve"> as “ACM Ref”</w:t>
+      </w:r>
+      <w:r>
+        <w:t>: the easiest method is to look the reference up in the Digital Library, click on the ACM Ref link, and cut and paste the result and edit to match the examples.</w:t>
+      </w:r>
+      <w:r>
+        <w:t xml:space="preserve"> </w:t>
+      </w:r>
+      <w:r>
+        <w:t xml:space="preserve">DOI or URL </w:t>
+      </w:r>
+      <w:r>
+        <w:lastRenderedPageBreak/>
+        <w:t xml:space="preserve">links, and authors’ full first names, are optional but encouraged.  Do your best! Your paper won’t get rejected for not having DOI links or authors’ first names. </w:t>
+      </w:r>
+      <w:r>
+        <w:t>More details of reference formatting are available at:</w:t>
       </w:r>
     </w:p>
     <w:p>
       <w:pPr>
-        <w:pStyle w:val="Heading1"/>
-      </w:pPr>
-      <w:r>
-        <w:t>References</w:t>
+        <w:spacing w:after="40"/>
+      </w:pPr>
+      <w:hyperlink r:id="rId19" w:history="1">
+        <w:r>
+          <w:rPr>
+            <w:rStyle w:val="Hyperlink"/>
+          </w:rPr>
+          <w:t>http://acm.org/publications/submissions/latex_style</w:t>
+        </w:r>
+      </w:hyperlink>
+      <w:r>
+        <w:t xml:space="preserve"> </w:t>
       </w:r>
     </w:p>
     <w:p>
-      <w:pPr>
-        <w:pStyle w:val="References"/>
-        <w:rPr>
-          <w:b/>
-        </w:rPr>
-      </w:pPr>
-      <w:bookmarkStart w:id="12" w:name="_Ref279752164"/>
-      <w:bookmarkStart w:id="13" w:name="_Ref279752146"/>
-      <w:bookmarkStart w:id="14" w:name="_Ref10968375"/>
-      <w:r>
-        <w:t xml:space="preserve">@_CHINOSAUR. 2014. VENUE IS TOO COLD. #BINGO #CHI2016. </w:t>
-      </w:r>
-      <w:bookmarkStart w:id="15" w:name="_Ref279753835"/>
-      <w:bookmarkEnd w:id="12"/>
-      <w:r>
-        <w:t xml:space="preserve">Tweet. (1 </w:t>
-      </w:r>
-      <w:proofErr w:type="gramStart"/>
-      <w:r>
-        <w:t>May,</w:t>
-      </w:r>
-      <w:proofErr w:type="gramEnd"/>
-      <w:r>
-        <w:t xml:space="preserve"> 2014). Retrieved February 2, 2014 from https://twitter.com/_CHINOSAUR/status/461864317415989248</w:t>
+      <w:r>
+        <w:t xml:space="preserve">Note that the hyperlink style used throughout this document uses blue links; URLs that appear in the references section </w:t>
+      </w:r>
+      <w:r>
+        <w:t xml:space="preserve">may </w:t>
+      </w:r>
+      <w:r>
+        <w:t>appear in black.</w:t>
       </w:r>
     </w:p>
     <w:p>
       <w:pPr>
-        <w:pStyle w:val="References"/>
-      </w:pPr>
-      <w:r>
-        <w:t>ACM. How to Classify Works Using ACM’s Computing Classification System. 2014.  Retrieved August 22, 2014 from http://www.acm.org/class/how_to_use.html.</w:t>
-      </w:r>
-      <w:bookmarkEnd w:id="13"/>
-      <w:bookmarkEnd w:id="15"/>
-      <w:r>
-        <w:t xml:space="preserve"> </w:t>
+        <w:pStyle w:val="Heading1"/>
+      </w:pPr>
+      <w:r>
+        <w:t>References</w:t>
       </w:r>
     </w:p>
     <w:p>
       <w:pPr>
         <w:pStyle w:val="References"/>
-      </w:pPr>
-      <w:bookmarkStart w:id="16" w:name="_Ref279752133"/>
-      <w:bookmarkStart w:id="17" w:name="_Ref279752517"/>
-      <w:r>
-        <w:t>R.</w:t>
-      </w:r>
-      <w:r>
-        <w:t xml:space="preserve"> E. Anderson. 1992. Social impacts of computing: Codes of professional ethics. </w:t>
-      </w:r>
-      <w:proofErr w:type="spellStart"/>
-      <w:r>
-        <w:rPr>
-          <w:i/>
-        </w:rPr>
-        <w:t>Soc</w:t>
-      </w:r>
-      <w:proofErr w:type="spellEnd"/>
-      <w:r>
-        <w:rPr>
-          <w:i/>
-        </w:rPr>
-        <w:t xml:space="preserve"> </w:t>
-      </w:r>
-      <w:proofErr w:type="spellStart"/>
-      <w:r>
-        <w:rPr>
-          <w:i/>
-        </w:rPr>
-        <w:t>Sci</w:t>
-      </w:r>
-      <w:proofErr w:type="spellEnd"/>
-      <w:r>
-        <w:rPr>
-          <w:i/>
-        </w:rPr>
-        <w:t xml:space="preserve"> </w:t>
-      </w:r>
-      <w:proofErr w:type="spellStart"/>
-      <w:r>
-        <w:rPr>
-          <w:i/>
-        </w:rPr>
-        <w:t>Comput</w:t>
-      </w:r>
-      <w:proofErr w:type="spellEnd"/>
-      <w:r>
-        <w:rPr>
-          <w:i/>
-        </w:rPr>
-        <w:t xml:space="preserve"> Rev</w:t>
-      </w:r>
-      <w:r>
-        <w:t xml:space="preserve"> 10, 2: 453-469.</w:t>
-      </w:r>
-      <w:bookmarkEnd w:id="16"/>
-      <w:r>
-        <w:t xml:space="preserve"> </w:t>
+        <w:rPr>
+          <w:b/>
+        </w:rPr>
+      </w:pPr>
+      <w:bookmarkStart w:id="11" w:name="_Ref279752164"/>
+      <w:bookmarkStart w:id="12" w:name="_Ref279752146"/>
+      <w:bookmarkStart w:id="13" w:name="_Ref10968375"/>
+      <w:r>
+        <w:t xml:space="preserve">@_CHINOSAUR. 2014. VENUE IS TOO COLD. #BINGO #CHI2016. </w:t>
+      </w:r>
+      <w:bookmarkStart w:id="14" w:name="_Ref279753835"/>
+      <w:bookmarkEnd w:id="11"/>
+      <w:r>
+        <w:t xml:space="preserve">Tweet. (1 </w:t>
+      </w:r>
+      <w:proofErr w:type="gramStart"/>
+      <w:r>
+        <w:t>May,</w:t>
+      </w:r>
+      <w:proofErr w:type="gramEnd"/>
+      <w:r>
+        <w:t xml:space="preserve"> 2014). Retrieved February 2, 2014 from https://twitter.com/_CHINOSAUR/status/461864317415989248</w:t>
       </w:r>
     </w:p>
     <w:p>
       <w:pPr>
         <w:pStyle w:val="References"/>
       </w:pPr>
-      <w:bookmarkStart w:id="18" w:name="_Ref279753826"/>
-      <w:r>
-        <w:t xml:space="preserve">Anna </w:t>
-      </w:r>
-      <w:proofErr w:type="spellStart"/>
-      <w:r>
-        <w:t>Cavender</w:t>
-      </w:r>
-      <w:proofErr w:type="spellEnd"/>
-      <w:r>
-        <w:t xml:space="preserve">, Shari </w:t>
-      </w:r>
-      <w:proofErr w:type="spellStart"/>
-      <w:r>
-        <w:t>Trewin</w:t>
-      </w:r>
-      <w:proofErr w:type="spellEnd"/>
-      <w:r>
-        <w:t>, Vicki Hanson. 2014. Accessible Writing Guide. Retrieved August 22, 2014 from http://www.sigaccess.org/welcome-to-sigaccess/resources/accessible-writing-guide/</w:t>
-      </w:r>
-      <w:bookmarkEnd w:id="17"/>
-      <w:bookmarkEnd w:id="18"/>
+      <w:r>
+        <w:t>ACM. How to Classify Works Using ACM’s Computing Classification System. 2014.  Retrieved August 22, 2014 from http://www.acm.org/class/how_to_use.html.</w:t>
+      </w:r>
+      <w:bookmarkEnd w:id="12"/>
+      <w:bookmarkEnd w:id="14"/>
       <w:r>
         <w:t xml:space="preserve"> </w:t>
       </w:r>
@@ -6011,172 +5767,287 @@
       <w:pPr>
         <w:pStyle w:val="References"/>
       </w:pPr>
-      <w:bookmarkStart w:id="19" w:name="_Ref279752259"/>
-      <w:bookmarkStart w:id="20" w:name="_Ref279753241"/>
-      <w:bookmarkStart w:id="21" w:name="_Ref279752204"/>
-      <w:r>
-        <w:t xml:space="preserve">Morton L. </w:t>
+      <w:bookmarkStart w:id="15" w:name="_Ref279752133"/>
+      <w:bookmarkStart w:id="16" w:name="_Ref279752517"/>
+      <w:r>
+        <w:t xml:space="preserve">Ronald E. Anderson. 1992. Social impacts of computing: Codes of professional ethics. </w:t>
       </w:r>
       <w:proofErr w:type="spellStart"/>
       <w:r>
-        <w:t>Heilig</w:t>
+        <w:rPr>
+          <w:i/>
+        </w:rPr>
+        <w:t>Soc</w:t>
       </w:r>
       <w:proofErr w:type="spellEnd"/>
       <w:r>
-        <w:t>. 1962</w:t>
-      </w:r>
-      <w:r>
-        <w:t xml:space="preserve">. </w:t>
+        <w:rPr>
+          <w:i/>
+        </w:rPr>
+        <w:t xml:space="preserve"> </w:t>
       </w:r>
       <w:proofErr w:type="spellStart"/>
       <w:r>
-        <w:t>Sensorama</w:t>
+        <w:rPr>
+          <w:i/>
+        </w:rPr>
+        <w:t>Sci</w:t>
       </w:r>
       <w:proofErr w:type="spellEnd"/>
       <w:r>
-        <w:t xml:space="preserve"> S</w:t>
-      </w:r>
-      <w:r>
-        <w:t>imulator, U.S</w:t>
-      </w:r>
-      <w:r>
-        <w:t>. Patent 3,050,870, Filed January 10, 1961</w:t>
-      </w:r>
-      <w:r>
-        <w:t>, issued August 28, 1962.</w:t>
-      </w:r>
-      <w:bookmarkEnd w:id="19"/>
+        <w:rPr>
+          <w:i/>
+        </w:rPr>
+        <w:t xml:space="preserve"> </w:t>
+      </w:r>
+      <w:proofErr w:type="spellStart"/>
+      <w:r>
+        <w:rPr>
+          <w:i/>
+        </w:rPr>
+        <w:t>Comput</w:t>
+      </w:r>
+      <w:proofErr w:type="spellEnd"/>
+      <w:r>
+        <w:rPr>
+          <w:i/>
+        </w:rPr>
+        <w:t xml:space="preserve"> Rev</w:t>
+      </w:r>
+      <w:r>
+        <w:t xml:space="preserve"> 10, 2: 453-469.</w:t>
+      </w:r>
+      <w:bookmarkEnd w:id="15"/>
+      <w:r>
+        <w:t xml:space="preserve"> </w:t>
+      </w:r>
     </w:p>
     <w:p>
       <w:pPr>
         <w:pStyle w:val="References"/>
       </w:pPr>
-      <w:r>
-        <w:br w:type="column"/>
-      </w:r>
-      <w:bookmarkStart w:id="22" w:name="_Ref279753804"/>
-      <w:bookmarkStart w:id="23" w:name="_GoBack"/>
-      <w:bookmarkEnd w:id="23"/>
+      <w:bookmarkStart w:id="17" w:name="_Ref279753826"/>
+      <w:r>
+        <w:t xml:space="preserve">Anna </w:t>
+      </w:r>
       <w:proofErr w:type="spellStart"/>
       <w:r>
-        <w:lastRenderedPageBreak/>
+        <w:t>Cavender</w:t>
+      </w:r>
+      <w:proofErr w:type="spellEnd"/>
+      <w:r>
+        <w:t xml:space="preserve">, Shari </w:t>
+      </w:r>
+      <w:proofErr w:type="spellStart"/>
+      <w:r>
+        <w:t>Trewin</w:t>
+      </w:r>
+      <w:proofErr w:type="spellEnd"/>
+      <w:r>
+        <w:t>, Vicki Hanson. 2014. Accessible Writing Guide. Retrieved August 22, 2014 from http://www.sigaccess.org/welcome-to-sigaccess/resources/accessible-writing-guide/</w:t>
+      </w:r>
+      <w:bookmarkEnd w:id="16"/>
+      <w:bookmarkEnd w:id="17"/>
+      <w:r>
+        <w:t xml:space="preserve"> </w:t>
+      </w:r>
+    </w:p>
+    <w:p>
+      <w:pPr>
+        <w:pStyle w:val="References"/>
+      </w:pPr>
+      <w:bookmarkStart w:id="18" w:name="_Ref279752259"/>
+      <w:bookmarkStart w:id="19" w:name="_Ref279753241"/>
+      <w:bookmarkStart w:id="20" w:name="_Ref279752204"/>
+      <w:r>
+        <w:t xml:space="preserve">Morton L. </w:t>
+      </w:r>
+      <w:proofErr w:type="spellStart"/>
+      <w:r>
+        <w:t>Heilig</w:t>
+      </w:r>
+      <w:proofErr w:type="spellEnd"/>
+      <w:r>
+        <w:t>. 1962</w:t>
+      </w:r>
+      <w:r>
+        <w:t xml:space="preserve">. </w:t>
+      </w:r>
+      <w:proofErr w:type="spellStart"/>
+      <w:r>
+        <w:t>Sensorama</w:t>
+      </w:r>
+      <w:proofErr w:type="spellEnd"/>
+      <w:r>
+        <w:t xml:space="preserve"> S</w:t>
+      </w:r>
+      <w:r>
+        <w:t>imulator, U.S</w:t>
+      </w:r>
+      <w:r>
+        <w:t>. Patent 3,050,870, Filed January 10, 1961</w:t>
+      </w:r>
+      <w:r>
+        <w:t>, issued August 28, 1962.</w:t>
+      </w:r>
+      <w:bookmarkEnd w:id="18"/>
+    </w:p>
+    <w:p>
+      <w:pPr>
+        <w:pStyle w:val="References"/>
+      </w:pPr>
+      <w:bookmarkStart w:id="21" w:name="_Ref279753804"/>
+      <w:r>
         <w:t>J</w:t>
+      </w:r>
+      <w:bookmarkEnd w:id="19"/>
+      <w:bookmarkEnd w:id="21"/>
+      <w:r>
+        <w:t xml:space="preserve">ofish Kaye and Paul </w:t>
+      </w:r>
+      <w:proofErr w:type="spellStart"/>
+      <w:r>
+        <w:t>Dourish</w:t>
+      </w:r>
+      <w:proofErr w:type="spellEnd"/>
+      <w:r>
+        <w:t xml:space="preserve">. 2014. Special issue on science fiction and ubiquitous computing. </w:t>
+      </w:r>
+      <w:r>
+        <w:rPr>
+          <w:i/>
+        </w:rPr>
+        <w:t xml:space="preserve">Personal Ubiquitous </w:t>
+      </w:r>
+      <w:proofErr w:type="spellStart"/>
+      <w:r>
+        <w:rPr>
+          <w:i/>
+        </w:rPr>
+        <w:t>Comput</w:t>
+      </w:r>
+      <w:proofErr w:type="spellEnd"/>
+      <w:r>
+        <w:t>. 18, 4 (April 2014), 765-766. http://dx.doi.org/10.1007/s00779-014-0773-4</w:t>
+      </w:r>
+    </w:p>
+    <w:p>
+      <w:pPr>
+        <w:pStyle w:val="References"/>
+      </w:pPr>
+      <w:bookmarkStart w:id="22" w:name="_Ref279753887"/>
+      <w:r>
+        <w:t>S</w:t>
       </w:r>
       <w:bookmarkEnd w:id="20"/>
       <w:bookmarkEnd w:id="22"/>
       <w:r>
-        <w:t>ofish</w:t>
+        <w:t xml:space="preserve">cott R. </w:t>
+      </w:r>
+      <w:proofErr w:type="spellStart"/>
+      <w:r>
+        <w:t>Klemmer</w:t>
       </w:r>
       <w:proofErr w:type="spellEnd"/>
       <w:r>
-        <w:t xml:space="preserve"> Kaye and Paul </w:t>
+        <w:t xml:space="preserve">, Michael Thomsen, Ethan Phelps-Goodman, Robert Lee, and James A. </w:t>
       </w:r>
       <w:proofErr w:type="spellStart"/>
       <w:r>
-        <w:t>Dourish</w:t>
+        <w:t>Landay</w:t>
       </w:r>
       <w:proofErr w:type="spellEnd"/>
       <w:r>
-        <w:t xml:space="preserve">. 2014. Special issue on science fiction and ubiquitous computing. </w:t>
+        <w:t xml:space="preserve">. 2002. </w:t>
+      </w:r>
+      <w:r>
+        <w:lastRenderedPageBreak/>
+        <w:t>Where do web sites come from</w:t>
       </w:r>
       <w:proofErr w:type="gramStart"/>
       <w:r>
+        <w:t>?:</w:t>
+      </w:r>
+      <w:proofErr w:type="gramEnd"/>
+      <w:r>
+        <w:t xml:space="preserve"> capturing and interacting with design history. In </w:t>
+      </w:r>
+      <w:r>
         <w:rPr>
           <w:i/>
         </w:rPr>
-        <w:t xml:space="preserve">Personal Ubiquitous </w:t>
-      </w:r>
-      <w:proofErr w:type="spellStart"/>
-      <w:r>
-        <w:rPr>
-          <w:i/>
-        </w:rPr>
-        <w:t>Comput</w:t>
-      </w:r>
-      <w:proofErr w:type="spellEnd"/>
-      <w:r>
-        <w:t>.</w:t>
-      </w:r>
-      <w:proofErr w:type="gramEnd"/>
-      <w:r>
-        <w:t xml:space="preserve"> </w:t>
-      </w:r>
-      <w:proofErr w:type="gramStart"/>
-      <w:r>
-        <w:t>18, 4 (April 2014), 765-766.</w:t>
-      </w:r>
-      <w:proofErr w:type="gramEnd"/>
-      <w:r>
-        <w:t xml:space="preserve"> http://dx.doi.org/10.1007/s00779-014-0773-4</w:t>
+        <w:t>Proceedings of the SIGCHI Conference on Human Factors in Computing Systems</w:t>
+      </w:r>
+      <w:r>
+        <w:t xml:space="preserve"> (CHI '02), 1-8. http://doi.acm.org/10.1145/503376.503378</w:t>
       </w:r>
     </w:p>
     <w:p>
       <w:pPr>
         <w:pStyle w:val="References"/>
       </w:pPr>
-      <w:bookmarkStart w:id="24" w:name="_Ref279753887"/>
-      <w:r>
-        <w:t>S</w:t>
-      </w:r>
-      <w:bookmarkEnd w:id="21"/>
-      <w:bookmarkEnd w:id="24"/>
-      <w:r>
-        <w:t xml:space="preserve">cott R. </w:t>
-      </w:r>
+      <w:bookmarkStart w:id="23" w:name="_Ref279752219"/>
       <w:proofErr w:type="spellStart"/>
       <w:r>
-        <w:t>Klemmer</w:t>
+        <w:t>Psy</w:t>
       </w:r>
       <w:proofErr w:type="spellEnd"/>
       <w:r>
-        <w:t xml:space="preserve">, Michael Thomsen, Ethan Phelps-Goodman, Robert Lee, and James A. </w:t>
+        <w:t xml:space="preserve">. 2012. </w:t>
       </w:r>
       <w:proofErr w:type="spellStart"/>
       <w:r>
-        <w:t>Landay</w:t>
+        <w:t>Gangnam</w:t>
       </w:r>
       <w:proofErr w:type="spellEnd"/>
       <w:r>
-        <w:t>. 2002. Where do web sites come from</w:t>
-      </w:r>
-      <w:proofErr w:type="gramStart"/>
-      <w:r>
-        <w:t>?:</w:t>
-      </w:r>
-      <w:proofErr w:type="gramEnd"/>
-      <w:r>
-        <w:t xml:space="preserve"> capturing and interacting with design history. In </w:t>
-      </w:r>
-      <w:r>
-        <w:rPr>
-          <w:i/>
-        </w:rPr>
-        <w:t>Proceedings of the SIGCHI Conference on Human Factors in Computing Systems</w:t>
-      </w:r>
-      <w:r>
-        <w:t xml:space="preserve"> (CHI '02), 1-8. http://doi.acm.org/10.1145/503376.503378</w:t>
-      </w:r>
+        <w:t xml:space="preserve"> Style. Video. (15 July 2012.). Retrieved August 22, 2014 from https://www.youtube.com/watch?v=9bZkp7q19f0</w:t>
+      </w:r>
+      <w:bookmarkEnd w:id="23"/>
     </w:p>
     <w:p>
       <w:pPr>
         <w:pStyle w:val="References"/>
       </w:pPr>
-      <w:bookmarkStart w:id="25" w:name="_Ref279752219"/>
+      <w:bookmarkStart w:id="24" w:name="_Ref279752240"/>
+      <w:r>
+        <w:t xml:space="preserve">Marilyn Schwartz. 1995. </w:t>
+      </w:r>
+      <w:r>
+        <w:rPr>
+          <w:i/>
+        </w:rPr>
+        <w:t>Guidelines for Bias-Free Writing.</w:t>
+      </w:r>
+      <w:r>
+        <w:t xml:space="preserve"> Indiana University Press, Bloomington, IN.</w:t>
+      </w:r>
+      <w:bookmarkEnd w:id="24"/>
+    </w:p>
+    <w:p>
+      <w:pPr>
+        <w:pStyle w:val="References"/>
+      </w:pPr>
+      <w:bookmarkStart w:id="25" w:name="_Ref279752272"/>
+      <w:r>
+        <w:t xml:space="preserve">Ivan E. Sutherland. 1963. </w:t>
+      </w:r>
+      <w:r>
+        <w:rPr>
+          <w:i/>
+        </w:rPr>
+        <w:t>Sketchpad, a Man-Machine Graphical Communication System</w:t>
+      </w:r>
+      <w:r>
+        <w:t xml:space="preserve">. </w:t>
+      </w:r>
       <w:proofErr w:type="spellStart"/>
       <w:r>
-        <w:t>Psy</w:t>
+        <w:t>Ph.D</w:t>
       </w:r>
       <w:proofErr w:type="spellEnd"/>
       <w:r>
-        <w:t xml:space="preserve">. 2012. </w:t>
-      </w:r>
-      <w:proofErr w:type="spellStart"/>
-      <w:r>
-        <w:t>Gangnam</w:t>
-      </w:r>
-      <w:proofErr w:type="spellEnd"/>
-      <w:r>
-        <w:t xml:space="preserve"> Style. Video. (15 July 2012.). Retrieved August 22, 2014 from https://www.youtube.com/watch?v=9bZkp7q19f0</w:t>
+        <w:t xml:space="preserve"> Dissertation. Massachusetts Institute of Technology (MIT), Cambridge, MA.</w:t>
       </w:r>
       <w:bookmarkEnd w:id="25"/>
     </w:p>
@@ -6184,87 +6055,41 @@
       <w:pPr>
         <w:pStyle w:val="References"/>
       </w:pPr>
-      <w:bookmarkStart w:id="26" w:name="_Ref279752240"/>
-      <w:r>
-        <w:t xml:space="preserve">Marilyn Schwartz. 1995. </w:t>
+      <w:bookmarkStart w:id="26" w:name="_Ref279752304"/>
+      <w:r>
+        <w:t xml:space="preserve">Langdon Winner. 1999. Do artifacts have politics? In </w:t>
       </w:r>
       <w:r>
         <w:rPr>
           <w:i/>
         </w:rPr>
-        <w:t>Guidelines for Bias-Free Writing.</w:t>
-      </w:r>
-      <w:r>
-        <w:t xml:space="preserve"> Indiana University Press, Bloomington, IN.</w:t>
+        <w:t>The Social Shaping of Technology</w:t>
+      </w:r>
+      <w:r>
+        <w:t xml:space="preserve"> (2nd. ed.), Donald </w:t>
+      </w:r>
+      <w:proofErr w:type="spellStart"/>
+      <w:r>
+        <w:t>MacKenzie</w:t>
+      </w:r>
+      <w:proofErr w:type="spellEnd"/>
+      <w:r>
+        <w:t xml:space="preserve"> and Judy </w:t>
+      </w:r>
+      <w:proofErr w:type="spellStart"/>
+      <w:r>
+        <w:t>Wajcman</w:t>
+      </w:r>
+      <w:proofErr w:type="spellEnd"/>
+      <w:r>
+        <w:t xml:space="preserve"> (Eds.). Open University Press, Buckingham, UK, 28-40.</w:t>
       </w:r>
       <w:bookmarkEnd w:id="26"/>
+      <w:r>
+        <w:t xml:space="preserve"> </w:t>
+      </w:r>
     </w:p>
-    <w:p>
-      <w:pPr>
-        <w:pStyle w:val="References"/>
-      </w:pPr>
-      <w:bookmarkStart w:id="27" w:name="_Ref279752272"/>
-      <w:r>
-        <w:t xml:space="preserve">Ivan E. Sutherland. 1963. </w:t>
-      </w:r>
-      <w:r>
-        <w:rPr>
-          <w:i/>
-        </w:rPr>
-        <w:t>Sketchpad, a Man-Machine Graphical Communication System</w:t>
-      </w:r>
-      <w:r>
-        <w:t xml:space="preserve">. </w:t>
-      </w:r>
-      <w:proofErr w:type="spellStart"/>
-      <w:r>
-        <w:t>Ph.D</w:t>
-      </w:r>
-      <w:proofErr w:type="spellEnd"/>
-      <w:r>
-        <w:t xml:space="preserve"> Dissertation. Massachusetts Institute of Technology (MIT), Cambridge, MA.</w:t>
-      </w:r>
-      <w:bookmarkEnd w:id="27"/>
-    </w:p>
-    <w:p>
-      <w:pPr>
-        <w:pStyle w:val="References"/>
-      </w:pPr>
-      <w:bookmarkStart w:id="28" w:name="_Ref279752304"/>
-      <w:r>
-        <w:t xml:space="preserve">Langdon Winner. 1999. Do artifacts have politics? In </w:t>
-      </w:r>
-      <w:r>
-        <w:rPr>
-          <w:i/>
-        </w:rPr>
-        <w:t>The Social Shaping of Technology</w:t>
-      </w:r>
-      <w:r>
-        <w:t xml:space="preserve"> (2nd. ed.), Donald </w:t>
-      </w:r>
-      <w:proofErr w:type="spellStart"/>
-      <w:r>
-        <w:t>MacKenzie</w:t>
-      </w:r>
-      <w:proofErr w:type="spellEnd"/>
-      <w:r>
-        <w:t xml:space="preserve"> and Judy </w:t>
-      </w:r>
-      <w:proofErr w:type="spellStart"/>
-      <w:r>
-        <w:t>Wajcman</w:t>
-      </w:r>
-      <w:proofErr w:type="spellEnd"/>
-      <w:r>
-        <w:t xml:space="preserve"> (Eds.). Open University Press, Buckingham, UK, 28-40.</w:t>
-      </w:r>
-      <w:bookmarkEnd w:id="28"/>
-      <w:r>
-        <w:t xml:space="preserve"> </w:t>
-      </w:r>
-    </w:p>
-    <w:bookmarkEnd w:id="14"/>
+    <w:bookmarkEnd w:id="13"/>
     <w:p>
       <w:pPr>
         <w:pStyle w:val="References"/>
@@ -6275,7 +6100,7 @@
       </w:pPr>
     </w:p>
     <w:sectPr>
-      <w:headerReference w:type="default" r:id="rId19"/>
+      <w:headerReference w:type="default" r:id="rId20"/>
       <w:type w:val="continuous"/>
       <w:pgSz w:w="15840" w:h="12240" w:orient="landscape" w:code="1"/>
       <w:pgMar w:top="2333" w:right="1526" w:bottom="1166" w:left="3960" w:header="994" w:footer="720" w:gutter="0"/>
@@ -8651,30 +8476,33 @@
       </w:tcPr>
     </w:tblStylePr>
   </w:style>
-  <w:style w:type="paragraph" w:customStyle="1" w:styleId="StyleDescription">
-    <w:name w:val="Style Description"/>
+  <w:style w:type="paragraph" w:styleId="Quote">
+    <w:name w:val="Quote"/>
     <w:basedOn w:val="Normal"/>
-    <w:link w:val="StyleDescriptionChar"/>
+    <w:next w:val="Normal"/>
+    <w:link w:val="QuoteChar"/>
+    <w:uiPriority w:val="73"/>
     <w:qFormat/>
-    <w:rsid w:val="005D3D49"/>
-    <w:pPr>
-      <w:spacing w:after="120" w:line="240" w:lineRule="auto"/>
-      <w:jc w:val="both"/>
-    </w:pPr>
+    <w:rsid w:val="003A0EC1"/>
     <w:rPr>
-      <w:rFonts w:ascii="Courier New" w:hAnsi="Courier New"/>
-      <w:kern w:val="0"/>
-      <w:sz w:val="18"/>
+      <w:i/>
+      <w:iCs/>
+      <w:color w:val="000000" w:themeColor="text1"/>
     </w:rPr>
   </w:style>
-  <w:style w:type="character" w:customStyle="1" w:styleId="StyleDescriptionChar">
-    <w:name w:val="Style Description Char"/>
+  <w:style w:type="character" w:customStyle="1" w:styleId="QuoteChar">
+    <w:name w:val="Quote Char"/>
     <w:basedOn w:val="DefaultParagraphFont"/>
-    <w:link w:val="StyleDescription"/>
-    <w:rsid w:val="005D3D49"/>
+    <w:link w:val="Quote"/>
+    <w:uiPriority w:val="73"/>
+    <w:rsid w:val="003A0EC1"/>
     <w:rPr>
-      <w:rFonts w:ascii="Courier New" w:hAnsi="Courier New"/>
-      <w:sz w:val="18"/>
+      <w:rFonts w:ascii="Verdana" w:hAnsi="Verdana"/>
+      <w:i/>
+      <w:iCs/>
+      <w:color w:val="000000" w:themeColor="text1"/>
+      <w:kern w:val="18"/>
+      <w:sz w:val="17"/>
     </w:rPr>
   </w:style>
 </w:styles>
@@ -9593,30 +9421,33 @@
       </w:tcPr>
     </w:tblStylePr>
   </w:style>
-  <w:style w:type="paragraph" w:customStyle="1" w:styleId="StyleDescription">
-    <w:name w:val="Style Description"/>
+  <w:style w:type="paragraph" w:styleId="Quote">
+    <w:name w:val="Quote"/>
     <w:basedOn w:val="Normal"/>
-    <w:link w:val="StyleDescriptionChar"/>
+    <w:next w:val="Normal"/>
+    <w:link w:val="QuoteChar"/>
+    <w:uiPriority w:val="73"/>
     <w:qFormat/>
-    <w:rsid w:val="005D3D49"/>
-    <w:pPr>
-      <w:spacing w:after="120" w:line="240" w:lineRule="auto"/>
-      <w:jc w:val="both"/>
-    </w:pPr>
+    <w:rsid w:val="003A0EC1"/>
     <w:rPr>
-      <w:rFonts w:ascii="Courier New" w:hAnsi="Courier New"/>
-      <w:kern w:val="0"/>
-      <w:sz w:val="18"/>
+      <w:i/>
+      <w:iCs/>
+      <w:color w:val="000000" w:themeColor="text1"/>
     </w:rPr>
   </w:style>
-  <w:style w:type="character" w:customStyle="1" w:styleId="StyleDescriptionChar">
-    <w:name w:val="Style Description Char"/>
+  <w:style w:type="character" w:customStyle="1" w:styleId="QuoteChar">
+    <w:name w:val="Quote Char"/>
     <w:basedOn w:val="DefaultParagraphFont"/>
-    <w:link w:val="StyleDescription"/>
-    <w:rsid w:val="005D3D49"/>
+    <w:link w:val="Quote"/>
+    <w:uiPriority w:val="73"/>
+    <w:rsid w:val="003A0EC1"/>
     <w:rPr>
-      <w:rFonts w:ascii="Courier New" w:hAnsi="Courier New"/>
-      <w:sz w:val="18"/>
+      <w:rFonts w:ascii="Verdana" w:hAnsi="Verdana"/>
+      <w:i/>
+      <w:iCs/>
+      <w:color w:val="000000" w:themeColor="text1"/>
+      <w:kern w:val="18"/>
+      <w:sz w:val="17"/>
     </w:rPr>
   </w:style>
 </w:styles>
@@ -9973,7 +9804,7 @@
 </file>
 
 <file path=customXml/itemProps1.xml><?xml version="1.0" encoding="utf-8"?>
-<ds:datastoreItem xmlns:ds="http://schemas.openxmlformats.org/officeDocument/2006/customXml" ds:itemID="{469FC110-764A-744B-9F15-793E0B1E2A74}">
+<ds:datastoreItem xmlns:ds="http://schemas.openxmlformats.org/officeDocument/2006/customXml" ds:itemID="{EF2BBEB7-FD39-364A-9AEE-86644F211E59}">
   <ds:schemaRefs>
     <ds:schemaRef ds:uri="http://schemas.openxmlformats.org/officeDocument/2006/bibliography"/>
   </ds:schemaRefs>

</xml_diff>

<commit_message>
Updated with one example reference containing only initials
</commit_message>
<xml_diff>
--- a/Word/SIGCHIExtendedAbstractsFormat.docx
+++ b/Word/SIGCHIExtendedAbstractsFormat.docx
@@ -1134,25 +1134,10 @@
         <w:t>UPDATED—</w:t>
       </w:r>
       <w:r>
-        <w:fldChar w:fldCharType="begin"/>
-      </w:r>
-      <w:r>
-        <w:instrText xml:space="preserve"> TIME \@ "d MMMM yyyy" </w:instrText>
-      </w:r>
-      <w:r>
-        <w:fldChar w:fldCharType="separate"/>
-      </w:r>
-      <w:r>
-        <w:rPr>
-          <w:noProof/>
-        </w:rPr>
-        <w:t>31 July 2015</w:t>
-      </w:r>
-      <w:r>
-        <w:fldChar w:fldCharType="end"/>
-      </w:r>
-      <w:r>
-        <w:t xml:space="preserve">.  </w:t>
+        <w:t>18 August 2015.</w:t>
+      </w:r>
+      <w:r>
+        <w:t xml:space="preserve"> </w:t>
       </w:r>
       <w:r>
         <w:t>This sample paper describes the formatting requirements for SIGCHI Extended Abstract Format, and this sample file offers recommendations on writing for the worldwide SIGCHI readership. Please review this document even if you have submitted to SIGCHI conferences before, as some format details have changed relative to previous years. Abstracts should be about 150 words and are required.</w:t>
@@ -2029,8 +2014,6 @@
       <w:r>
         <w:t xml:space="preserve"> </w:t>
       </w:r>
-      <w:bookmarkStart w:id="8" w:name="_GoBack"/>
-      <w:bookmarkEnd w:id="8"/>
     </w:p>
     <w:p>
       <w:pPr>
@@ -2679,6 +2662,7 @@
       <w:r>
         <w:t xml:space="preserve">Table </w:t>
       </w:r>
+      <w:proofErr w:type="gramEnd"/>
       <w:r>
         <w:fldChar w:fldCharType="begin"/>
       </w:r>
@@ -2700,6 +2684,7 @@
         </w:rPr>
         <w:fldChar w:fldCharType="end"/>
       </w:r>
+      <w:proofErr w:type="gramStart"/>
       <w:r>
         <w:t>.</w:t>
       </w:r>
@@ -2872,14 +2857,27 @@
                             <w:r>
                               <w:t xml:space="preserve">Figure </w:t>
                             </w:r>
-                            <w:fldSimple w:instr=" SEQ Figure \* ARABIC ">
-                              <w:r>
-                                <w:rPr>
-                                  <w:noProof/>
-                                </w:rPr>
-                                <w:t>2</w:t>
-                              </w:r>
-                            </w:fldSimple>
+                            <w:r>
+                              <w:fldChar w:fldCharType="begin"/>
+                            </w:r>
+                            <w:r>
+                              <w:instrText xml:space="preserve"> SEQ Figure \* ARABIC </w:instrText>
+                            </w:r>
+                            <w:r>
+                              <w:fldChar w:fldCharType="separate"/>
+                            </w:r>
+                            <w:r>
+                              <w:rPr>
+                                <w:noProof/>
+                              </w:rPr>
+                              <w:t>2</w:t>
+                            </w:r>
+                            <w:r>
+                              <w:rPr>
+                                <w:noProof/>
+                              </w:rPr>
+                              <w:fldChar w:fldCharType="end"/>
+                            </w:r>
                             <w:r>
                               <w:t xml:space="preserve"> </w:t>
                             </w:r>
@@ -2922,6 +2920,10 @@
           </mc:Choice>
           <mc:Fallback>
             <w:pict>
+              <v:shapetype id="_x0000_t202" coordsize="21600,21600" o:spt="202" path="m0,0l0,21600,21600,21600,21600,0xe">
+                <v:stroke joinstyle="miter"/>
+                <v:path gradientshapeok="t" o:connecttype="rect"/>
+              </v:shapetype>
               <v:shape id="_x0000_s1029" type="#_x0000_t202" style="position:absolute;margin-left:28.9pt;margin-top:117.35pt;width:2in;height:6in;z-index:251678208;visibility:visible;mso-wrap-style:square;mso-width-percent:0;mso-height-percent:0;mso-wrap-distance-left:9pt;mso-wrap-distance-top:0;mso-wrap-distance-right:9pt;mso-wrap-distance-bottom:0;mso-position-horizontal:absolute;mso-position-horizontal-relative:page;mso-position-vertical:absolute;mso-position-vertical-relative:page;mso-width-percent:0;mso-height-percent:0;mso-width-relative:page;mso-height-relative:page;v-text-anchor:top" o:gfxdata="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" o:allowoverlap="f" filled="f" fillcolor="#f8f8f8" stroked="f">
                 <v:textbox>
                   <w:txbxContent>
@@ -2989,7 +2991,7 @@
                                     <pic:cNvPicPr/>
                                   </pic:nvPicPr>
                                   <pic:blipFill>
-                                    <a:blip r:embed="rId15">
+                                    <a:blip r:embed="rId14">
                                       <a:extLst>
                                         <a:ext uri="{28A0092B-C50C-407E-A947-70E740481C1C}">
                                           <a14:useLocalDpi xmlns:a14="http://schemas.microsoft.com/office/drawing/2010/main" val="0"/>
@@ -3023,14 +3025,27 @@
                       <w:r>
                         <w:t xml:space="preserve">Figure </w:t>
                       </w:r>
-                      <w:fldSimple w:instr=" SEQ Figure \* ARABIC ">
-                        <w:r>
-                          <w:rPr>
-                            <w:noProof/>
-                          </w:rPr>
-                          <w:t>2</w:t>
-                        </w:r>
-                      </w:fldSimple>
+                      <w:r>
+                        <w:fldChar w:fldCharType="begin"/>
+                      </w:r>
+                      <w:r>
+                        <w:instrText xml:space="preserve"> SEQ Figure \* ARABIC </w:instrText>
+                      </w:r>
+                      <w:r>
+                        <w:fldChar w:fldCharType="separate"/>
+                      </w:r>
+                      <w:r>
+                        <w:rPr>
+                          <w:noProof/>
+                        </w:rPr>
+                        <w:t>2</w:t>
+                      </w:r>
+                      <w:r>
+                        <w:rPr>
+                          <w:noProof/>
+                        </w:rPr>
+                        <w:fldChar w:fldCharType="end"/>
+                      </w:r>
                       <w:r>
                         <w:t xml:space="preserve"> </w:t>
                       </w:r>
@@ -3326,7 +3341,7 @@
                                           <pic:cNvPicPr/>
                                         </pic:nvPicPr>
                                         <pic:blipFill>
-                                          <a:blip r:embed="rId16">
+                                          <a:blip r:embed="rId15">
                                             <a:extLst>
                                               <a:ext uri="{28A0092B-C50C-407E-A947-70E740481C1C}">
                                                 <a14:useLocalDpi xmlns:a14="http://schemas.microsoft.com/office/drawing/2010/main" val="0"/>
@@ -3358,12 +3373,13 @@
                               <w:pStyle w:val="Caption"/>
                               <w:jc w:val="left"/>
                             </w:pPr>
-                            <w:bookmarkStart w:id="9" w:name="_Ref298511442"/>
-                            <w:bookmarkStart w:id="10" w:name="_Ref298510878"/>
+                            <w:bookmarkStart w:id="8" w:name="_Ref298511442"/>
+                            <w:bookmarkStart w:id="9" w:name="_Ref298510878"/>
                             <w:proofErr w:type="gramStart"/>
                             <w:r>
                               <w:t xml:space="preserve">Figure </w:t>
                             </w:r>
+                            <w:proofErr w:type="gramEnd"/>
                             <w:r>
                               <w:fldChar w:fldCharType="begin"/>
                             </w:r>
@@ -3385,7 +3401,8 @@
                               </w:rPr>
                               <w:fldChar w:fldCharType="end"/>
                             </w:r>
-                            <w:bookmarkEnd w:id="9"/>
+                            <w:bookmarkEnd w:id="8"/>
+                            <w:proofErr w:type="gramStart"/>
                             <w:r>
                               <w:t>.</w:t>
                             </w:r>
@@ -3426,7 +3443,7 @@
                               </w:rPr>
                               <w:t xml:space="preserve"> on Flickr</w:t>
                             </w:r>
-                            <w:bookmarkEnd w:id="10"/>
+                            <w:bookmarkEnd w:id="9"/>
                             <w:r>
                               <w:t>.</w:t>
                             </w:r>
@@ -3451,7 +3468,7 @@
           </mc:Choice>
           <mc:Fallback>
             <w:pict>
-              <v:shape id="Text Box 5" o:spid="_x0000_s1030" type="#_x0000_t202" alt="Title: Text box around Figure - Description: Alt text on bounding text boxes is optional." style="position:absolute;left:0;text-align:left;margin-left:0;margin-top:116.65pt;width:521.3pt;height:284pt;z-index:251676160;visibility:visible;mso-wrap-style:square;mso-height-percent:0;mso-wrap-distance-left:9pt;mso-wrap-distance-top:0;mso-wrap-distance-right:9pt;mso-wrap-distance-bottom:0;mso-position-horizontal:absolute;mso-position-horizontal-relative:text;mso-position-vertical:absolute;mso-position-vertical-relative:page;mso-height-percent:0;mso-height-relative:margin;v-text-anchor:top" o:gfxdata="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" filled="f" stroked="f">
+              <v:shape id="Text Box 5" o:spid="_x0000_s1030" type="#_x0000_t202" alt="Title: Text box around Figure - Description: Alt text on bounding text boxes is optional." style="position:absolute;left:0;text-align:left;margin-left:0;margin-top:116.65pt;width:521.3pt;height:284pt;z-index:251676160;visibility:visible;mso-wrap-style:square;mso-height-percent:0;mso-wrap-distance-left:9pt;mso-wrap-distance-top:0;mso-wrap-distance-right:9pt;mso-wrap-distance-bottom:0;mso-position-horizontal:absolute;mso-position-horizontal-relative:text;mso-position-vertical:absolute;mso-position-vertical-relative:page;mso-height-percent:0;mso-height-relative:margin;v-text-anchor:top" o:gfxdata="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" filled="f" stroked="f">
                 <v:textbox>
                   <w:txbxContent>
                     <w:p>
@@ -3478,7 +3495,7 @@
                                     <pic:cNvPicPr/>
                                   </pic:nvPicPr>
                                   <pic:blipFill>
-                                    <a:blip r:embed="rId17">
+                                    <a:blip r:embed="rId15">
                                       <a:extLst>
                                         <a:ext uri="{28A0092B-C50C-407E-A947-70E740481C1C}">
                                           <a14:useLocalDpi xmlns:a14="http://schemas.microsoft.com/office/drawing/2010/main" val="0"/>
@@ -3510,8 +3527,8 @@
                         <w:pStyle w:val="Caption"/>
                         <w:jc w:val="left"/>
                       </w:pPr>
-                      <w:bookmarkStart w:id="10" w:name="_Ref298510878"/>
-                      <w:bookmarkStart w:id="11" w:name="_Ref298511442"/>
+                      <w:bookmarkStart w:id="10" w:name="_Ref298511442"/>
+                      <w:bookmarkStart w:id="11" w:name="_Ref298510878"/>
                       <w:proofErr w:type="gramStart"/>
                       <w:r>
                         <w:t xml:space="preserve">Figure </w:t>
@@ -3533,9 +3550,12 @@
                         <w:t>3</w:t>
                       </w:r>
                       <w:r>
+                        <w:rPr>
+                          <w:noProof/>
+                        </w:rPr>
                         <w:fldChar w:fldCharType="end"/>
                       </w:r>
-                      <w:bookmarkEnd w:id="11"/>
+                      <w:bookmarkEnd w:id="10"/>
                       <w:proofErr w:type="gramStart"/>
                       <w:r>
                         <w:t>.</w:t>
@@ -3577,7 +3597,7 @@
                         </w:rPr>
                         <w:t xml:space="preserve"> on Flickr</w:t>
                       </w:r>
-                      <w:bookmarkEnd w:id="10"/>
+                      <w:bookmarkEnd w:id="11"/>
                       <w:r>
                         <w:t>.</w:t>
                       </w:r>
@@ -4040,14 +4060,27 @@
                             <w:r>
                               <w:t xml:space="preserve">Table </w:t>
                             </w:r>
-                            <w:fldSimple w:instr=" SEQ Table \* ARABIC ">
-                              <w:r>
-                                <w:rPr>
-                                  <w:noProof/>
-                                </w:rPr>
-                                <w:t>2</w:t>
-                              </w:r>
-                            </w:fldSimple>
+                            <w:r>
+                              <w:fldChar w:fldCharType="begin"/>
+                            </w:r>
+                            <w:r>
+                              <w:instrText xml:space="preserve"> SEQ Table \* ARABIC </w:instrText>
+                            </w:r>
+                            <w:r>
+                              <w:fldChar w:fldCharType="separate"/>
+                            </w:r>
+                            <w:r>
+                              <w:rPr>
+                                <w:noProof/>
+                              </w:rPr>
+                              <w:t>2</w:t>
+                            </w:r>
+                            <w:r>
+                              <w:rPr>
+                                <w:noProof/>
+                              </w:rPr>
+                              <w:fldChar w:fldCharType="end"/>
+                            </w:r>
                             <w:r>
                               <w:t>: A sample narrow table in the margin. Use Table – SIGCHI formatting for the table and Caption formatting for the caption.</w:t>
                             </w:r>
@@ -4093,10 +4126,6 @@
           </mc:Choice>
           <mc:Fallback>
             <w:pict>
-              <v:shapetype id="_x0000_t202" coordsize="21600,21600" o:spt="202" path="m0,0l0,21600,21600,21600,21600,0xe">
-                <v:stroke joinstyle="miter"/>
-                <v:path gradientshapeok="t" o:connecttype="rect"/>
-              </v:shapetype>
               <v:shape id="Text Box 30" o:spid="_x0000_s1031" type="#_x0000_t202" style="position:absolute;left:0;text-align:left;margin-left:35.05pt;margin-top:117.35pt;width:2in;height:6in;z-index:251680256;visibility:visible;mso-wrap-style:square;mso-width-percent:0;mso-height-percent:0;mso-wrap-distance-left:9pt;mso-wrap-distance-top:0;mso-wrap-distance-right:9pt;mso-wrap-distance-bottom:0;mso-position-horizontal:absolute;mso-position-horizontal-relative:page;mso-position-vertical:absolute;mso-position-vertical-relative:page;mso-width-percent:0;mso-height-percent:0;mso-width-relative:page;mso-height-relative:page;v-text-anchor:top" o:gfxdata="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" o:allowoverlap="f" filled="f" fillcolor="#f8f8f8" stroked="f" strokecolor="gray">
                 <v:textbox>
                   <w:txbxContent>
@@ -4478,14 +4507,27 @@
                       <w:r>
                         <w:t xml:space="preserve">Table </w:t>
                       </w:r>
-                      <w:fldSimple w:instr=" SEQ Table \* ARABIC ">
-                        <w:r>
-                          <w:rPr>
-                            <w:noProof/>
-                          </w:rPr>
-                          <w:t>2</w:t>
-                        </w:r>
-                      </w:fldSimple>
+                      <w:r>
+                        <w:fldChar w:fldCharType="begin"/>
+                      </w:r>
+                      <w:r>
+                        <w:instrText xml:space="preserve"> SEQ Table \* ARABIC </w:instrText>
+                      </w:r>
+                      <w:r>
+                        <w:fldChar w:fldCharType="separate"/>
+                      </w:r>
+                      <w:r>
+                        <w:rPr>
+                          <w:noProof/>
+                        </w:rPr>
+                        <w:t>2</w:t>
+                      </w:r>
+                      <w:r>
+                        <w:rPr>
+                          <w:noProof/>
+                        </w:rPr>
+                        <w:fldChar w:fldCharType="end"/>
+                      </w:r>
                       <w:r>
                         <w:t>: A sample narrow table in the margin. Use Table – SIGCHI formatting for the table and Caption formatting for the caption.</w:t>
                       </w:r>
@@ -5354,7 +5396,7 @@
       <w:r>
         <w:t xml:space="preserve"> be the same font size as other body text. References should be in alphabetical order by last name of first author. Use a numbered list of references at the end of the article, ordered alphabetically by last name of first author, and referenced by numbers in brackets. For papers from conference proceedings, include the title of the paper and the name of the conference. Do not include the location of the conference or the exact date; do include the page numbers if available. References should be in ACM citation format: </w:t>
       </w:r>
-      <w:hyperlink r:id="rId18" w:history="1">
+      <w:hyperlink r:id="rId16" w:history="1">
         <w:r>
           <w:rPr>
             <w:rStyle w:val="Hyperlink"/>
@@ -5682,7 +5724,15 @@
       </w:r>
       <w:r>
         <w:lastRenderedPageBreak/>
-        <w:t xml:space="preserve">links, and authors’ full first names, are optional but encouraged.  Do your best! Your paper won’t get rejected for not having DOI links or authors’ first names. </w:t>
+        <w:t>links, and authors’ full first names</w:t>
+      </w:r>
+      <w:r>
+        <w:t xml:space="preserve">, are optional but encouraged. </w:t>
+      </w:r>
+      <w:bookmarkStart w:id="12" w:name="_GoBack"/>
+      <w:bookmarkEnd w:id="12"/>
+      <w:r>
+        <w:t xml:space="preserve">Do your best! Your paper won’t get rejected for not having DOI links or authors’ first names. </w:t>
       </w:r>
       <w:r>
         <w:t>More details of reference formatting are available at:</w:t>
@@ -5692,7 +5742,7 @@
       <w:pPr>
         <w:spacing w:after="40"/>
       </w:pPr>
-      <w:hyperlink r:id="rId19" w:history="1">
+      <w:hyperlink r:id="rId17" w:history="1">
         <w:r>
           <w:rPr>
             <w:rStyle w:val="Hyperlink"/>
@@ -5730,14 +5780,14 @@
           <w:b/>
         </w:rPr>
       </w:pPr>
-      <w:bookmarkStart w:id="11" w:name="_Ref279752164"/>
-      <w:bookmarkStart w:id="12" w:name="_Ref279752146"/>
-      <w:bookmarkStart w:id="13" w:name="_Ref10968375"/>
+      <w:bookmarkStart w:id="13" w:name="_Ref279752164"/>
+      <w:bookmarkStart w:id="14" w:name="_Ref279752146"/>
+      <w:bookmarkStart w:id="15" w:name="_Ref10968375"/>
       <w:r>
         <w:t xml:space="preserve">@_CHINOSAUR. 2014. VENUE IS TOO COLD. #BINGO #CHI2016. </w:t>
       </w:r>
-      <w:bookmarkStart w:id="14" w:name="_Ref279753835"/>
-      <w:bookmarkEnd w:id="11"/>
+      <w:bookmarkStart w:id="16" w:name="_Ref279753835"/>
+      <w:bookmarkEnd w:id="13"/>
       <w:r>
         <w:t xml:space="preserve">Tweet. (1 </w:t>
       </w:r>
@@ -5757,8 +5807,8 @@
       <w:r>
         <w:t>ACM. How to Classify Works Using ACM’s Computing Classification System. 2014.  Retrieved August 22, 2014 from http://www.acm.org/class/how_to_use.html.</w:t>
       </w:r>
-      <w:bookmarkEnd w:id="12"/>
       <w:bookmarkEnd w:id="14"/>
+      <w:bookmarkEnd w:id="16"/>
       <w:r>
         <w:t xml:space="preserve"> </w:t>
       </w:r>
@@ -5767,10 +5817,13 @@
       <w:pPr>
         <w:pStyle w:val="References"/>
       </w:pPr>
-      <w:bookmarkStart w:id="15" w:name="_Ref279752133"/>
-      <w:bookmarkStart w:id="16" w:name="_Ref279752517"/>
-      <w:r>
-        <w:t xml:space="preserve">Ronald E. Anderson. 1992. Social impacts of computing: Codes of professional ethics. </w:t>
+      <w:bookmarkStart w:id="17" w:name="_Ref279752133"/>
+      <w:bookmarkStart w:id="18" w:name="_Ref279752517"/>
+      <w:r>
+        <w:t xml:space="preserve">R. </w:t>
+      </w:r>
+      <w:r>
+        <w:t xml:space="preserve">E. Anderson. 1992. Social impacts of computing: Codes of professional ethics. </w:t>
       </w:r>
       <w:proofErr w:type="spellStart"/>
       <w:r>
@@ -5817,7 +5870,7 @@
       <w:r>
         <w:t xml:space="preserve"> 10, 2: 453-469.</w:t>
       </w:r>
-      <w:bookmarkEnd w:id="15"/>
+      <w:bookmarkEnd w:id="17"/>
       <w:r>
         <w:t xml:space="preserve"> </w:t>
       </w:r>
@@ -5826,7 +5879,7 @@
       <w:pPr>
         <w:pStyle w:val="References"/>
       </w:pPr>
-      <w:bookmarkStart w:id="17" w:name="_Ref279753826"/>
+      <w:bookmarkStart w:id="19" w:name="_Ref279753826"/>
       <w:r>
         <w:t xml:space="preserve">Anna </w:t>
       </w:r>
@@ -5846,8 +5899,8 @@
       <w:r>
         <w:t>, Vicki Hanson. 2014. Accessible Writing Guide. Retrieved August 22, 2014 from http://www.sigaccess.org/welcome-to-sigaccess/resources/accessible-writing-guide/</w:t>
       </w:r>
-      <w:bookmarkEnd w:id="16"/>
-      <w:bookmarkEnd w:id="17"/>
+      <w:bookmarkEnd w:id="18"/>
+      <w:bookmarkEnd w:id="19"/>
       <w:r>
         <w:t xml:space="preserve"> </w:t>
       </w:r>
@@ -5856,9 +5909,9 @@
       <w:pPr>
         <w:pStyle w:val="References"/>
       </w:pPr>
-      <w:bookmarkStart w:id="18" w:name="_Ref279752259"/>
-      <w:bookmarkStart w:id="19" w:name="_Ref279753241"/>
-      <w:bookmarkStart w:id="20" w:name="_Ref279752204"/>
+      <w:bookmarkStart w:id="20" w:name="_Ref279752259"/>
+      <w:bookmarkStart w:id="21" w:name="_Ref279753241"/>
+      <w:bookmarkStart w:id="22" w:name="_Ref279752204"/>
       <w:r>
         <w:t xml:space="preserve">Morton L. </w:t>
       </w:r>
@@ -5890,18 +5943,18 @@
       <w:r>
         <w:t>, issued August 28, 1962.</w:t>
       </w:r>
-      <w:bookmarkEnd w:id="18"/>
+      <w:bookmarkEnd w:id="20"/>
     </w:p>
     <w:p>
       <w:pPr>
         <w:pStyle w:val="References"/>
       </w:pPr>
-      <w:bookmarkStart w:id="21" w:name="_Ref279753804"/>
+      <w:bookmarkStart w:id="23" w:name="_Ref279753804"/>
       <w:r>
         <w:t>J</w:t>
       </w:r>
-      <w:bookmarkEnd w:id="19"/>
       <w:bookmarkEnd w:id="21"/>
+      <w:bookmarkEnd w:id="23"/>
       <w:r>
         <w:t xml:space="preserve">ofish Kaye and Paul </w:t>
       </w:r>
@@ -5935,12 +5988,12 @@
       <w:pPr>
         <w:pStyle w:val="References"/>
       </w:pPr>
-      <w:bookmarkStart w:id="22" w:name="_Ref279753887"/>
+      <w:bookmarkStart w:id="24" w:name="_Ref279753887"/>
       <w:r>
         <w:t>S</w:t>
       </w:r>
-      <w:bookmarkEnd w:id="20"/>
       <w:bookmarkEnd w:id="22"/>
+      <w:bookmarkEnd w:id="24"/>
       <w:r>
         <w:t xml:space="preserve">cott R. </w:t>
       </w:r>
@@ -5986,7 +6039,7 @@
       <w:pPr>
         <w:pStyle w:val="References"/>
       </w:pPr>
-      <w:bookmarkStart w:id="23" w:name="_Ref279752219"/>
+      <w:bookmarkStart w:id="25" w:name="_Ref279752219"/>
       <w:proofErr w:type="spellStart"/>
       <w:r>
         <w:t>Psy</w:t>
@@ -6002,52 +6055,6 @@
       <w:proofErr w:type="spellEnd"/>
       <w:r>
         <w:t xml:space="preserve"> Style. Video. (15 July 2012.). Retrieved August 22, 2014 from https://www.youtube.com/watch?v=9bZkp7q19f0</w:t>
-      </w:r>
-      <w:bookmarkEnd w:id="23"/>
-    </w:p>
-    <w:p>
-      <w:pPr>
-        <w:pStyle w:val="References"/>
-      </w:pPr>
-      <w:bookmarkStart w:id="24" w:name="_Ref279752240"/>
-      <w:r>
-        <w:t xml:space="preserve">Marilyn Schwartz. 1995. </w:t>
-      </w:r>
-      <w:r>
-        <w:rPr>
-          <w:i/>
-        </w:rPr>
-        <w:t>Guidelines for Bias-Free Writing.</w:t>
-      </w:r>
-      <w:r>
-        <w:t xml:space="preserve"> Indiana University Press, Bloomington, IN.</w:t>
-      </w:r>
-      <w:bookmarkEnd w:id="24"/>
-    </w:p>
-    <w:p>
-      <w:pPr>
-        <w:pStyle w:val="References"/>
-      </w:pPr>
-      <w:bookmarkStart w:id="25" w:name="_Ref279752272"/>
-      <w:r>
-        <w:t xml:space="preserve">Ivan E. Sutherland. 1963. </w:t>
-      </w:r>
-      <w:r>
-        <w:rPr>
-          <w:i/>
-        </w:rPr>
-        <w:t>Sketchpad, a Man-Machine Graphical Communication System</w:t>
-      </w:r>
-      <w:r>
-        <w:t xml:space="preserve">. </w:t>
-      </w:r>
-      <w:proofErr w:type="spellStart"/>
-      <w:r>
-        <w:t>Ph.D</w:t>
-      </w:r>
-      <w:proofErr w:type="spellEnd"/>
-      <w:r>
-        <w:t xml:space="preserve"> Dissertation. Massachusetts Institute of Technology (MIT), Cambridge, MA.</w:t>
       </w:r>
       <w:bookmarkEnd w:id="25"/>
     </w:p>
@@ -6055,7 +6062,53 @@
       <w:pPr>
         <w:pStyle w:val="References"/>
       </w:pPr>
-      <w:bookmarkStart w:id="26" w:name="_Ref279752304"/>
+      <w:bookmarkStart w:id="26" w:name="_Ref279752240"/>
+      <w:r>
+        <w:t xml:space="preserve">Marilyn Schwartz. 1995. </w:t>
+      </w:r>
+      <w:r>
+        <w:rPr>
+          <w:i/>
+        </w:rPr>
+        <w:t>Guidelines for Bias-Free Writing.</w:t>
+      </w:r>
+      <w:r>
+        <w:t xml:space="preserve"> Indiana University Press, Bloomington, IN.</w:t>
+      </w:r>
+      <w:bookmarkEnd w:id="26"/>
+    </w:p>
+    <w:p>
+      <w:pPr>
+        <w:pStyle w:val="References"/>
+      </w:pPr>
+      <w:bookmarkStart w:id="27" w:name="_Ref279752272"/>
+      <w:r>
+        <w:t xml:space="preserve">Ivan E. Sutherland. 1963. </w:t>
+      </w:r>
+      <w:r>
+        <w:rPr>
+          <w:i/>
+        </w:rPr>
+        <w:t>Sketchpad, a Man-Machine Graphical Communication System</w:t>
+      </w:r>
+      <w:r>
+        <w:t xml:space="preserve">. </w:t>
+      </w:r>
+      <w:proofErr w:type="spellStart"/>
+      <w:r>
+        <w:t>Ph.D</w:t>
+      </w:r>
+      <w:proofErr w:type="spellEnd"/>
+      <w:r>
+        <w:t xml:space="preserve"> Dissertation. Massachusetts Institute of Technology (MIT), Cambridge, MA.</w:t>
+      </w:r>
+      <w:bookmarkEnd w:id="27"/>
+    </w:p>
+    <w:p>
+      <w:pPr>
+        <w:pStyle w:val="References"/>
+      </w:pPr>
+      <w:bookmarkStart w:id="28" w:name="_Ref279752304"/>
       <w:r>
         <w:t xml:space="preserve">Langdon Winner. 1999. Do artifacts have politics? In </w:t>
       </w:r>
@@ -6084,12 +6137,12 @@
       <w:r>
         <w:t xml:space="preserve"> (Eds.). Open University Press, Buckingham, UK, 28-40.</w:t>
       </w:r>
-      <w:bookmarkEnd w:id="26"/>
+      <w:bookmarkEnd w:id="28"/>
       <w:r>
         <w:t xml:space="preserve"> </w:t>
       </w:r>
     </w:p>
-    <w:bookmarkEnd w:id="13"/>
+    <w:bookmarkEnd w:id="15"/>
     <w:p>
       <w:pPr>
         <w:pStyle w:val="References"/>
@@ -6100,7 +6153,7 @@
       </w:pPr>
     </w:p>
     <w:sectPr>
-      <w:headerReference w:type="default" r:id="rId20"/>
+      <w:headerReference w:type="default" r:id="rId18"/>
       <w:type w:val="continuous"/>
       <w:pgSz w:w="15840" w:h="12240" w:orient="landscape" w:code="1"/>
       <w:pgMar w:top="2333" w:right="1526" w:bottom="1166" w:left="3960" w:header="994" w:footer="720" w:gutter="0"/>
@@ -9804,7 +9857,7 @@
 </file>
 
 <file path=customXml/itemProps1.xml><?xml version="1.0" encoding="utf-8"?>
-<ds:datastoreItem xmlns:ds="http://schemas.openxmlformats.org/officeDocument/2006/customXml" ds:itemID="{EF2BBEB7-FD39-364A-9AEE-86644F211E59}">
+<ds:datastoreItem xmlns:ds="http://schemas.openxmlformats.org/officeDocument/2006/customXml" ds:itemID="{532C7932-619A-CD42-8269-AA9DB7A688F1}">
   <ds:schemaRefs>
     <ds:schemaRef ds:uri="http://schemas.openxmlformats.org/officeDocument/2006/bibliography"/>
   </ds:schemaRefs>

</xml_diff>

<commit_message>
fixing table 2 ext abs
</commit_message>
<xml_diff>
--- a/Word/SIGCHIExtendedAbstractsFormat.docx
+++ b/Word/SIGCHIExtendedAbstractsFormat.docx
@@ -1134,7 +1134,10 @@
         <w:t>UPDATED—</w:t>
       </w:r>
       <w:r>
-        <w:t>18 August 2015.</w:t>
+        <w:t>21</w:t>
+      </w:r>
+      <w:r>
+        <w:t xml:space="preserve"> August 2015.</w:t>
       </w:r>
       <w:r>
         <w:t xml:space="preserve"> </w:t>
@@ -2857,27 +2860,14 @@
                             <w:r>
                               <w:t xml:space="preserve">Figure </w:t>
                             </w:r>
-                            <w:r>
-                              <w:fldChar w:fldCharType="begin"/>
-                            </w:r>
-                            <w:r>
-                              <w:instrText xml:space="preserve"> SEQ Figure \* ARABIC </w:instrText>
-                            </w:r>
-                            <w:r>
-                              <w:fldChar w:fldCharType="separate"/>
-                            </w:r>
-                            <w:r>
-                              <w:rPr>
-                                <w:noProof/>
-                              </w:rPr>
-                              <w:t>2</w:t>
-                            </w:r>
-                            <w:r>
-                              <w:rPr>
-                                <w:noProof/>
-                              </w:rPr>
-                              <w:fldChar w:fldCharType="end"/>
-                            </w:r>
+                            <w:fldSimple w:instr=" SEQ Figure \* ARABIC ">
+                              <w:r>
+                                <w:rPr>
+                                  <w:noProof/>
+                                </w:rPr>
+                                <w:t>2</w:t>
+                              </w:r>
+                            </w:fldSimple>
                             <w:r>
                               <w:t xml:space="preserve"> </w:t>
                             </w:r>
@@ -3025,27 +3015,14 @@
                       <w:r>
                         <w:t xml:space="preserve">Figure </w:t>
                       </w:r>
-                      <w:r>
-                        <w:fldChar w:fldCharType="begin"/>
-                      </w:r>
-                      <w:r>
-                        <w:instrText xml:space="preserve"> SEQ Figure \* ARABIC </w:instrText>
-                      </w:r>
-                      <w:r>
-                        <w:fldChar w:fldCharType="separate"/>
-                      </w:r>
-                      <w:r>
-                        <w:rPr>
-                          <w:noProof/>
-                        </w:rPr>
-                        <w:t>2</w:t>
-                      </w:r>
-                      <w:r>
-                        <w:rPr>
-                          <w:noProof/>
-                        </w:rPr>
-                        <w:fldChar w:fldCharType="end"/>
-                      </w:r>
+                      <w:fldSimple w:instr=" SEQ Figure \* ARABIC ">
+                        <w:r>
+                          <w:rPr>
+                            <w:noProof/>
+                          </w:rPr>
+                          <w:t>2</w:t>
+                        </w:r>
+                      </w:fldSimple>
                       <w:r>
                         <w:t xml:space="preserve"> </w:t>
                       </w:r>
@@ -3759,8 +3736,8 @@
                               <w:tblCaption w:val="A sample table with no real information"/>
                             </w:tblPr>
                             <w:tblGrid>
-                              <w:gridCol w:w="845"/>
-                              <w:gridCol w:w="711"/>
+                              <w:gridCol w:w="660"/>
+                              <w:gridCol w:w="603"/>
                               <w:gridCol w:w="1115"/>
                             </w:tblGrid>
                             <w:tr>
@@ -3777,9 +3754,6 @@
                                   <w:pPr>
                                     <w:pStyle w:val="Table-SIGCHI"/>
                                   </w:pPr>
-                                  <w:r>
-                                    <w:t>Name</w:t>
-                                  </w:r>
                                 </w:p>
                               </w:tc>
                               <w:tc>
@@ -3825,7 +3799,7 @@
                                     <w:pStyle w:val="Table-SIGCHI"/>
                                   </w:pPr>
                                   <w:r>
-                                    <w:t>Liza</w:t>
+                                    <w:t>Child</w:t>
                                   </w:r>
                                 </w:p>
                               </w:tc>
@@ -3866,21 +3840,25 @@
                                 <w:tcPr>
                                   <w:cnfStyle w:val="001000000000" w:firstRow="0" w:lastRow="0" w:firstColumn="1" w:lastColumn="0" w:oddVBand="0" w:evenVBand="0" w:oddHBand="0" w:evenHBand="0" w:firstRowFirstColumn="0" w:firstRowLastColumn="0" w:lastRowFirstColumn="0" w:lastRowLastColumn="0"/>
                                   <w:tcW w:w="0" w:type="auto"/>
+                                  <w:tcBorders>
+                                    <w:bottom w:val="single" w:sz="4" w:space="0" w:color="E1E1E1"/>
+                                  </w:tcBorders>
                                 </w:tcPr>
                                 <w:p>
                                   <w:pPr>
                                     <w:pStyle w:val="Table-SIGCHI"/>
                                   </w:pPr>
-                                  <w:proofErr w:type="spellStart"/>
                                   <w:r>
-                                    <w:t>Becca</w:t>
+                                    <w:t>Adult</w:t>
                                   </w:r>
-                                  <w:proofErr w:type="spellEnd"/>
                                 </w:p>
                               </w:tc>
                               <w:tc>
                                 <w:tcPr>
                                   <w:tcW w:w="0" w:type="auto"/>
+                                  <w:tcBorders>
+                                    <w:bottom w:val="single" w:sz="4" w:space="0" w:color="E1E1E1"/>
+                                  </w:tcBorders>
                                 </w:tcPr>
                                 <w:p>
                                   <w:pPr>
@@ -3888,13 +3866,16 @@
                                     <w:cnfStyle w:val="000000000000" w:firstRow="0" w:lastRow="0" w:firstColumn="0" w:lastColumn="0" w:oddVBand="0" w:evenVBand="0" w:oddHBand="0" w:evenHBand="0" w:firstRowFirstColumn="0" w:firstRowLastColumn="0" w:lastRowFirstColumn="0" w:lastRowLastColumn="0"/>
                                   </w:pPr>
                                   <w:r>
-                                    <w:t>22.25</w:t>
+                                    <w:t>22.0</w:t>
                                   </w:r>
                                 </w:p>
                               </w:tc>
                               <w:tc>
                                 <w:tcPr>
                                   <w:tcW w:w="0" w:type="auto"/>
+                                  <w:tcBorders>
+                                    <w:bottom w:val="single" w:sz="4" w:space="0" w:color="E1E1E1"/>
+                                  </w:tcBorders>
                                 </w:tcPr>
                                 <w:p>
                                   <w:pPr>
@@ -3915,21 +3896,27 @@
                                 <w:tcPr>
                                   <w:cnfStyle w:val="001000000000" w:firstRow="0" w:lastRow="0" w:firstColumn="1" w:lastColumn="0" w:oddVBand="0" w:evenVBand="0" w:oddHBand="0" w:evenHBand="0" w:firstRowFirstColumn="0" w:firstRowLastColumn="0" w:lastRowFirstColumn="0" w:lastRowLastColumn="0"/>
                                   <w:tcW w:w="0" w:type="auto"/>
+                                  <w:tcBorders>
+                                    <w:top w:val="single" w:sz="4" w:space="0" w:color="E1E1E1"/>
+                                    <w:right w:val="single" w:sz="4" w:space="0" w:color="E1E1E1"/>
+                                  </w:tcBorders>
                                 </w:tcPr>
                                 <w:p>
                                   <w:pPr>
                                     <w:pStyle w:val="Table-SIGCHI"/>
                                   </w:pPr>
-                                  <w:proofErr w:type="spellStart"/>
                                   <w:r>
-                                    <w:t>Woolfie</w:t>
+                                    <w:t>Gene</w:t>
                                   </w:r>
-                                  <w:proofErr w:type="spellEnd"/>
                                 </w:p>
                               </w:tc>
                               <w:tc>
                                 <w:tcPr>
                                   <w:tcW w:w="0" w:type="auto"/>
+                                  <w:tcBorders>
+                                    <w:top w:val="single" w:sz="4" w:space="0" w:color="E1E1E1"/>
+                                    <w:left w:val="single" w:sz="4" w:space="0" w:color="E1E1E1"/>
+                                  </w:tcBorders>
                                 </w:tcPr>
                                 <w:p>
                                   <w:pPr>
@@ -3937,13 +3924,16 @@
                                     <w:cnfStyle w:val="000000000000" w:firstRow="0" w:lastRow="0" w:firstColumn="0" w:lastColumn="0" w:oddVBand="0" w:evenVBand="0" w:oddHBand="0" w:evenHBand="0" w:firstRowFirstColumn="0" w:firstRowLastColumn="0" w:lastRowFirstColumn="0" w:lastRowLastColumn="0"/>
                                   </w:pPr>
                                   <w:r>
-                                    <w:t>22</w:t>
+                                    <w:t>22.0</w:t>
                                   </w:r>
                                 </w:p>
                               </w:tc>
                               <w:tc>
                                 <w:tcPr>
                                   <w:tcW w:w="0" w:type="auto"/>
+                                  <w:tcBorders>
+                                    <w:top w:val="single" w:sz="4" w:space="0" w:color="E1E1E1"/>
+                                  </w:tcBorders>
                                 </w:tcPr>
                                 <w:p>
                                   <w:pPr>
@@ -3951,7 +3941,7 @@
                                     <w:cnfStyle w:val="000000000000" w:firstRow="0" w:lastRow="0" w:firstColumn="0" w:lastColumn="0" w:oddVBand="0" w:evenVBand="0" w:oddHBand="0" w:evenHBand="0" w:firstRowFirstColumn="0" w:firstRowLastColumn="0" w:lastRowFirstColumn="0" w:lastRowLastColumn="0"/>
                                   </w:pPr>
                                   <w:r>
-                                    <w:t>Athens</w:t>
+                                    <w:t>Palo Alto</w:t>
                                   </w:r>
                                 </w:p>
                               </w:tc>
@@ -3969,11 +3959,9 @@
                                   <w:pPr>
                                     <w:pStyle w:val="Table-SIGCHI"/>
                                   </w:pPr>
-                                  <w:proofErr w:type="spellStart"/>
                                   <w:r>
-                                    <w:t>Anaïs</w:t>
+                                    <w:t>John</w:t>
                                   </w:r>
-                                  <w:proofErr w:type="spellEnd"/>
                                 </w:p>
                               </w:tc>
                               <w:tc>
@@ -4005,53 +3993,6 @@
                                 </w:p>
                               </w:tc>
                             </w:tr>
-                            <w:tr>
-                              <w:trPr>
-                                <w:trHeight w:val="183"/>
-                              </w:trPr>
-                              <w:tc>
-                                <w:tcPr>
-                                  <w:cnfStyle w:val="001000000000" w:firstRow="0" w:lastRow="0" w:firstColumn="1" w:lastColumn="0" w:oddVBand="0" w:evenVBand="0" w:oddHBand="0" w:evenHBand="0" w:firstRowFirstColumn="0" w:firstRowLastColumn="0" w:lastRowFirstColumn="0" w:lastRowLastColumn="0"/>
-                                  <w:tcW w:w="0" w:type="auto"/>
-                                </w:tcPr>
-                                <w:p>
-                                  <w:pPr>
-                                    <w:pStyle w:val="Table-SIGCHI"/>
-                                  </w:pPr>
-                                  <w:r>
-                                    <w:t>Eloise</w:t>
-                                  </w:r>
-                                </w:p>
-                              </w:tc>
-                              <w:tc>
-                                <w:tcPr>
-                                  <w:tcW w:w="0" w:type="auto"/>
-                                </w:tcPr>
-                                <w:p>
-                                  <w:pPr>
-                                    <w:pStyle w:val="Table-SIGCHI"/>
-                                    <w:cnfStyle w:val="000000000000" w:firstRow="0" w:lastRow="0" w:firstColumn="0" w:lastColumn="0" w:oddVBand="0" w:evenVBand="0" w:oddHBand="0" w:evenHBand="0" w:firstRowFirstColumn="0" w:firstRowLastColumn="0" w:lastRowFirstColumn="0" w:lastRowLastColumn="0"/>
-                                  </w:pPr>
-                                  <w:r>
-                                    <w:t>28</w:t>
-                                  </w:r>
-                                </w:p>
-                              </w:tc>
-                              <w:tc>
-                                <w:tcPr>
-                                  <w:tcW w:w="0" w:type="auto"/>
-                                </w:tcPr>
-                                <w:p>
-                                  <w:pPr>
-                                    <w:pStyle w:val="Table-SIGCHI"/>
-                                    <w:cnfStyle w:val="000000000000" w:firstRow="0" w:lastRow="0" w:firstColumn="0" w:lastColumn="0" w:oddVBand="0" w:evenVBand="0" w:oddHBand="0" w:evenHBand="0" w:firstRowFirstColumn="0" w:firstRowLastColumn="0" w:lastRowFirstColumn="0" w:lastRowLastColumn="0"/>
-                                  </w:pPr>
-                                  <w:r>
-                                    <w:t>Nairobi</w:t>
-                                  </w:r>
-                                </w:p>
-                              </w:tc>
-                            </w:tr>
                           </w:tbl>
                           <w:p>
                             <w:pPr>
@@ -4060,27 +4001,14 @@
                             <w:r>
                               <w:t xml:space="preserve">Table </w:t>
                             </w:r>
-                            <w:r>
-                              <w:fldChar w:fldCharType="begin"/>
-                            </w:r>
-                            <w:r>
-                              <w:instrText xml:space="preserve"> SEQ Table \* ARABIC </w:instrText>
-                            </w:r>
-                            <w:r>
-                              <w:fldChar w:fldCharType="separate"/>
-                            </w:r>
-                            <w:r>
-                              <w:rPr>
-                                <w:noProof/>
-                              </w:rPr>
-                              <w:t>2</w:t>
-                            </w:r>
-                            <w:r>
-                              <w:rPr>
-                                <w:noProof/>
-                              </w:rPr>
-                              <w:fldChar w:fldCharType="end"/>
-                            </w:r>
+                            <w:fldSimple w:instr=" SEQ Table \* ARABIC ">
+                              <w:r>
+                                <w:rPr>
+                                  <w:noProof/>
+                                </w:rPr>
+                                <w:t>2</w:t>
+                              </w:r>
+                            </w:fldSimple>
                             <w:r>
                               <w:t>: A sample narrow table in the margin. Use Table – SIGCHI formatting for the table and Caption formatting for the caption.</w:t>
                             </w:r>
@@ -4206,8 +4134,8 @@
                         <w:tblCaption w:val="A sample table with no real information"/>
                       </w:tblPr>
                       <w:tblGrid>
-                        <w:gridCol w:w="845"/>
-                        <w:gridCol w:w="711"/>
+                        <w:gridCol w:w="660"/>
+                        <w:gridCol w:w="603"/>
                         <w:gridCol w:w="1115"/>
                       </w:tblGrid>
                       <w:tr>
@@ -4224,9 +4152,6 @@
                             <w:pPr>
                               <w:pStyle w:val="Table-SIGCHI"/>
                             </w:pPr>
-                            <w:r>
-                              <w:t>Name</w:t>
-                            </w:r>
                           </w:p>
                         </w:tc>
                         <w:tc>
@@ -4272,7 +4197,7 @@
                               <w:pStyle w:val="Table-SIGCHI"/>
                             </w:pPr>
                             <w:r>
-                              <w:t>Liza</w:t>
+                              <w:t>Child</w:t>
                             </w:r>
                           </w:p>
                         </w:tc>
@@ -4301,6 +4226,120 @@
                             </w:pPr>
                             <w:r>
                               <w:t>Melbourne</w:t>
+                            </w:r>
+                          </w:p>
+                        </w:tc>
+                      </w:tr>
+                      <w:tr>
+                        <w:trPr>
+                          <w:trHeight w:val="183"/>
+                        </w:trPr>
+                        <w:tc>
+                          <w:tcPr>
+                            <w:cnfStyle w:val="001000000000" w:firstRow="0" w:lastRow="0" w:firstColumn="1" w:lastColumn="0" w:oddVBand="0" w:evenVBand="0" w:oddHBand="0" w:evenHBand="0" w:firstRowFirstColumn="0" w:firstRowLastColumn="0" w:lastRowFirstColumn="0" w:lastRowLastColumn="0"/>
+                            <w:tcW w:w="0" w:type="auto"/>
+                            <w:tcBorders>
+                              <w:bottom w:val="single" w:sz="4" w:space="0" w:color="E1E1E1"/>
+                            </w:tcBorders>
+                          </w:tcPr>
+                          <w:p>
+                            <w:pPr>
+                              <w:pStyle w:val="Table-SIGCHI"/>
+                            </w:pPr>
+                            <w:r>
+                              <w:t>Adult</w:t>
+                            </w:r>
+                          </w:p>
+                        </w:tc>
+                        <w:tc>
+                          <w:tcPr>
+                            <w:tcW w:w="0" w:type="auto"/>
+                            <w:tcBorders>
+                              <w:bottom w:val="single" w:sz="4" w:space="0" w:color="E1E1E1"/>
+                            </w:tcBorders>
+                          </w:tcPr>
+                          <w:p>
+                            <w:pPr>
+                              <w:pStyle w:val="Table-SIGCHI"/>
+                              <w:cnfStyle w:val="000000000000" w:firstRow="0" w:lastRow="0" w:firstColumn="0" w:lastColumn="0" w:oddVBand="0" w:evenVBand="0" w:oddHBand="0" w:evenHBand="0" w:firstRowFirstColumn="0" w:firstRowLastColumn="0" w:lastRowFirstColumn="0" w:lastRowLastColumn="0"/>
+                            </w:pPr>
+                            <w:r>
+                              <w:t>22.0</w:t>
+                            </w:r>
+                          </w:p>
+                        </w:tc>
+                        <w:tc>
+                          <w:tcPr>
+                            <w:tcW w:w="0" w:type="auto"/>
+                            <w:tcBorders>
+                              <w:bottom w:val="single" w:sz="4" w:space="0" w:color="E1E1E1"/>
+                            </w:tcBorders>
+                          </w:tcPr>
+                          <w:p>
+                            <w:pPr>
+                              <w:pStyle w:val="Table-SIGCHI"/>
+                              <w:cnfStyle w:val="000000000000" w:firstRow="0" w:lastRow="0" w:firstColumn="0" w:lastColumn="0" w:oddVBand="0" w:evenVBand="0" w:oddHBand="0" w:evenHBand="0" w:firstRowFirstColumn="0" w:firstRowLastColumn="0" w:lastRowFirstColumn="0" w:lastRowLastColumn="0"/>
+                            </w:pPr>
+                            <w:r>
+                              <w:t>Bogotá</w:t>
+                            </w:r>
+                          </w:p>
+                        </w:tc>
+                      </w:tr>
+                      <w:tr>
+                        <w:trPr>
+                          <w:trHeight w:val="184"/>
+                        </w:trPr>
+                        <w:tc>
+                          <w:tcPr>
+                            <w:cnfStyle w:val="001000000000" w:firstRow="0" w:lastRow="0" w:firstColumn="1" w:lastColumn="0" w:oddVBand="0" w:evenVBand="0" w:oddHBand="0" w:evenHBand="0" w:firstRowFirstColumn="0" w:firstRowLastColumn="0" w:lastRowFirstColumn="0" w:lastRowLastColumn="0"/>
+                            <w:tcW w:w="0" w:type="auto"/>
+                            <w:tcBorders>
+                              <w:top w:val="single" w:sz="4" w:space="0" w:color="E1E1E1"/>
+                              <w:right w:val="single" w:sz="4" w:space="0" w:color="E1E1E1"/>
+                            </w:tcBorders>
+                          </w:tcPr>
+                          <w:p>
+                            <w:pPr>
+                              <w:pStyle w:val="Table-SIGCHI"/>
+                            </w:pPr>
+                            <w:r>
+                              <w:t>Gene</w:t>
+                            </w:r>
+                          </w:p>
+                        </w:tc>
+                        <w:tc>
+                          <w:tcPr>
+                            <w:tcW w:w="0" w:type="auto"/>
+                            <w:tcBorders>
+                              <w:top w:val="single" w:sz="4" w:space="0" w:color="E1E1E1"/>
+                              <w:left w:val="single" w:sz="4" w:space="0" w:color="E1E1E1"/>
+                            </w:tcBorders>
+                          </w:tcPr>
+                          <w:p>
+                            <w:pPr>
+                              <w:pStyle w:val="Table-SIGCHI"/>
+                              <w:cnfStyle w:val="000000000000" w:firstRow="0" w:lastRow="0" w:firstColumn="0" w:lastColumn="0" w:oddVBand="0" w:evenVBand="0" w:oddHBand="0" w:evenHBand="0" w:firstRowFirstColumn="0" w:firstRowLastColumn="0" w:lastRowFirstColumn="0" w:lastRowLastColumn="0"/>
+                            </w:pPr>
+                            <w:r>
+                              <w:t>22.0</w:t>
+                            </w:r>
+                          </w:p>
+                        </w:tc>
+                        <w:tc>
+                          <w:tcPr>
+                            <w:tcW w:w="0" w:type="auto"/>
+                            <w:tcBorders>
+                              <w:top w:val="single" w:sz="4" w:space="0" w:color="E1E1E1"/>
+                            </w:tcBorders>
+                          </w:tcPr>
+                          <w:p>
+                            <w:pPr>
+                              <w:pStyle w:val="Table-SIGCHI"/>
+                              <w:cnfStyle w:val="000000000000" w:firstRow="0" w:lastRow="0" w:firstColumn="0" w:lastColumn="0" w:oddVBand="0" w:evenVBand="0" w:oddHBand="0" w:evenHBand="0" w:firstRowFirstColumn="0" w:firstRowLastColumn="0" w:lastRowFirstColumn="0" w:lastRowLastColumn="0"/>
+                            </w:pPr>
+                            <w:r>
+                              <w:t>Palo Alto</w:t>
                             </w:r>
                           </w:p>
                         </w:tc>
@@ -4318,11 +4357,9 @@
                             <w:pPr>
                               <w:pStyle w:val="Table-SIGCHI"/>
                             </w:pPr>
-                            <w:proofErr w:type="spellStart"/>
-                            <w:r>
-                              <w:t>Becca</w:t>
-                            </w:r>
-                            <w:proofErr w:type="spellEnd"/>
+                            <w:r>
+                              <w:t>John</w:t>
+                            </w:r>
                           </w:p>
                         </w:tc>
                         <w:tc>
@@ -4335,7 +4372,7 @@
                               <w:cnfStyle w:val="000000000000" w:firstRow="0" w:lastRow="0" w:firstColumn="0" w:lastColumn="0" w:oddVBand="0" w:evenVBand="0" w:oddHBand="0" w:evenHBand="0" w:firstRowFirstColumn="0" w:firstRowLastColumn="0" w:lastRowFirstColumn="0" w:lastRowLastColumn="0"/>
                             </w:pPr>
                             <w:r>
-                              <w:t>22.25</w:t>
+                              <w:t>34.5</w:t>
                             </w:r>
                           </w:p>
                         </w:tc>
@@ -4349,152 +4386,7 @@
                               <w:cnfStyle w:val="000000000000" w:firstRow="0" w:lastRow="0" w:firstColumn="0" w:lastColumn="0" w:oddVBand="0" w:evenVBand="0" w:oddHBand="0" w:evenHBand="0" w:firstRowFirstColumn="0" w:firstRowLastColumn="0" w:lastRowFirstColumn="0" w:lastRowLastColumn="0"/>
                             </w:pPr>
                             <w:r>
-                              <w:t>Bogotá</w:t>
-                            </w:r>
-                          </w:p>
-                        </w:tc>
-                      </w:tr>
-                      <w:tr>
-                        <w:trPr>
-                          <w:trHeight w:val="184"/>
-                        </w:trPr>
-                        <w:tc>
-                          <w:tcPr>
-                            <w:cnfStyle w:val="001000000000" w:firstRow="0" w:lastRow="0" w:firstColumn="1" w:lastColumn="0" w:oddVBand="0" w:evenVBand="0" w:oddHBand="0" w:evenHBand="0" w:firstRowFirstColumn="0" w:firstRowLastColumn="0" w:lastRowFirstColumn="0" w:lastRowLastColumn="0"/>
-                            <w:tcW w:w="0" w:type="auto"/>
-                          </w:tcPr>
-                          <w:p>
-                            <w:pPr>
-                              <w:pStyle w:val="Table-SIGCHI"/>
-                            </w:pPr>
-                            <w:proofErr w:type="spellStart"/>
-                            <w:r>
-                              <w:t>Woolfie</w:t>
-                            </w:r>
-                            <w:proofErr w:type="spellEnd"/>
-                          </w:p>
-                        </w:tc>
-                        <w:tc>
-                          <w:tcPr>
-                            <w:tcW w:w="0" w:type="auto"/>
-                          </w:tcPr>
-                          <w:p>
-                            <w:pPr>
-                              <w:pStyle w:val="Table-SIGCHI"/>
-                              <w:cnfStyle w:val="000000000000" w:firstRow="0" w:lastRow="0" w:firstColumn="0" w:lastColumn="0" w:oddVBand="0" w:evenVBand="0" w:oddHBand="0" w:evenHBand="0" w:firstRowFirstColumn="0" w:firstRowLastColumn="0" w:lastRowFirstColumn="0" w:lastRowLastColumn="0"/>
-                            </w:pPr>
-                            <w:r>
-                              <w:t>22</w:t>
-                            </w:r>
-                          </w:p>
-                        </w:tc>
-                        <w:tc>
-                          <w:tcPr>
-                            <w:tcW w:w="0" w:type="auto"/>
-                          </w:tcPr>
-                          <w:p>
-                            <w:pPr>
-                              <w:pStyle w:val="Table-SIGCHI"/>
-                              <w:cnfStyle w:val="000000000000" w:firstRow="0" w:lastRow="0" w:firstColumn="0" w:lastColumn="0" w:oddVBand="0" w:evenVBand="0" w:oddHBand="0" w:evenHBand="0" w:firstRowFirstColumn="0" w:firstRowLastColumn="0" w:lastRowFirstColumn="0" w:lastRowLastColumn="0"/>
-                            </w:pPr>
-                            <w:r>
-                              <w:t>Athens</w:t>
-                            </w:r>
-                          </w:p>
-                        </w:tc>
-                      </w:tr>
-                      <w:tr>
-                        <w:trPr>
-                          <w:trHeight w:val="183"/>
-                        </w:trPr>
-                        <w:tc>
-                          <w:tcPr>
-                            <w:cnfStyle w:val="001000000000" w:firstRow="0" w:lastRow="0" w:firstColumn="1" w:lastColumn="0" w:oddVBand="0" w:evenVBand="0" w:oddHBand="0" w:evenHBand="0" w:firstRowFirstColumn="0" w:firstRowLastColumn="0" w:lastRowFirstColumn="0" w:lastRowLastColumn="0"/>
-                            <w:tcW w:w="0" w:type="auto"/>
-                          </w:tcPr>
-                          <w:p>
-                            <w:pPr>
-                              <w:pStyle w:val="Table-SIGCHI"/>
-                            </w:pPr>
-                            <w:proofErr w:type="spellStart"/>
-                            <w:r>
-                              <w:t>Anaïs</w:t>
-                            </w:r>
-                            <w:proofErr w:type="spellEnd"/>
-                          </w:p>
-                        </w:tc>
-                        <w:tc>
-                          <w:tcPr>
-                            <w:tcW w:w="0" w:type="auto"/>
-                          </w:tcPr>
-                          <w:p>
-                            <w:pPr>
-                              <w:pStyle w:val="Table-SIGCHI"/>
-                              <w:cnfStyle w:val="000000000000" w:firstRow="0" w:lastRow="0" w:firstColumn="0" w:lastColumn="0" w:oddVBand="0" w:evenVBand="0" w:oddHBand="0" w:evenHBand="0" w:firstRowFirstColumn="0" w:firstRowLastColumn="0" w:lastRowFirstColumn="0" w:lastRowLastColumn="0"/>
-                            </w:pPr>
-                            <w:r>
-                              <w:t>34.5</w:t>
-                            </w:r>
-                          </w:p>
-                        </w:tc>
-                        <w:tc>
-                          <w:tcPr>
-                            <w:tcW w:w="0" w:type="auto"/>
-                          </w:tcPr>
-                          <w:p>
-                            <w:pPr>
-                              <w:pStyle w:val="Table-SIGCHI"/>
-                              <w:cnfStyle w:val="000000000000" w:firstRow="0" w:lastRow="0" w:firstColumn="0" w:lastColumn="0" w:oddVBand="0" w:evenVBand="0" w:oddHBand="0" w:evenHBand="0" w:firstRowFirstColumn="0" w:firstRowLastColumn="0" w:lastRowFirstColumn="0" w:lastRowLastColumn="0"/>
-                            </w:pPr>
-                            <w:r>
                               <w:t>Stockholm</w:t>
-                            </w:r>
-                          </w:p>
-                        </w:tc>
-                      </w:tr>
-                      <w:tr>
-                        <w:trPr>
-                          <w:trHeight w:val="183"/>
-                        </w:trPr>
-                        <w:tc>
-                          <w:tcPr>
-                            <w:cnfStyle w:val="001000000000" w:firstRow="0" w:lastRow="0" w:firstColumn="1" w:lastColumn="0" w:oddVBand="0" w:evenVBand="0" w:oddHBand="0" w:evenHBand="0" w:firstRowFirstColumn="0" w:firstRowLastColumn="0" w:lastRowFirstColumn="0" w:lastRowLastColumn="0"/>
-                            <w:tcW w:w="0" w:type="auto"/>
-                          </w:tcPr>
-                          <w:p>
-                            <w:pPr>
-                              <w:pStyle w:val="Table-SIGCHI"/>
-                            </w:pPr>
-                            <w:r>
-                              <w:t>Eloise</w:t>
-                            </w:r>
-                          </w:p>
-                        </w:tc>
-                        <w:tc>
-                          <w:tcPr>
-                            <w:tcW w:w="0" w:type="auto"/>
-                          </w:tcPr>
-                          <w:p>
-                            <w:pPr>
-                              <w:pStyle w:val="Table-SIGCHI"/>
-                              <w:cnfStyle w:val="000000000000" w:firstRow="0" w:lastRow="0" w:firstColumn="0" w:lastColumn="0" w:oddVBand="0" w:evenVBand="0" w:oddHBand="0" w:evenHBand="0" w:firstRowFirstColumn="0" w:firstRowLastColumn="0" w:lastRowFirstColumn="0" w:lastRowLastColumn="0"/>
-                            </w:pPr>
-                            <w:r>
-                              <w:t>28</w:t>
-                            </w:r>
-                          </w:p>
-                        </w:tc>
-                        <w:tc>
-                          <w:tcPr>
-                            <w:tcW w:w="0" w:type="auto"/>
-                          </w:tcPr>
-                          <w:p>
-                            <w:pPr>
-                              <w:pStyle w:val="Table-SIGCHI"/>
-                              <w:cnfStyle w:val="000000000000" w:firstRow="0" w:lastRow="0" w:firstColumn="0" w:lastColumn="0" w:oddVBand="0" w:evenVBand="0" w:oddHBand="0" w:evenHBand="0" w:firstRowFirstColumn="0" w:firstRowLastColumn="0" w:lastRowFirstColumn="0" w:lastRowLastColumn="0"/>
-                            </w:pPr>
-                            <w:r>
-                              <w:t>Nairobi</w:t>
                             </w:r>
                           </w:p>
                         </w:tc>
@@ -4507,27 +4399,14 @@
                       <w:r>
                         <w:t xml:space="preserve">Table </w:t>
                       </w:r>
-                      <w:r>
-                        <w:fldChar w:fldCharType="begin"/>
-                      </w:r>
-                      <w:r>
-                        <w:instrText xml:space="preserve"> SEQ Table \* ARABIC </w:instrText>
-                      </w:r>
-                      <w:r>
-                        <w:fldChar w:fldCharType="separate"/>
-                      </w:r>
-                      <w:r>
-                        <w:rPr>
-                          <w:noProof/>
-                        </w:rPr>
-                        <w:t>2</w:t>
-                      </w:r>
-                      <w:r>
-                        <w:rPr>
-                          <w:noProof/>
-                        </w:rPr>
-                        <w:fldChar w:fldCharType="end"/>
-                      </w:r>
+                      <w:fldSimple w:instr=" SEQ Table \* ARABIC ">
+                        <w:r>
+                          <w:rPr>
+                            <w:noProof/>
+                          </w:rPr>
+                          <w:t>2</w:t>
+                        </w:r>
+                      </w:fldSimple>
                       <w:r>
                         <w:t>: A sample narrow table in the margin. Use Table – SIGCHI formatting for the table and Caption formatting for the caption.</w:t>
                       </w:r>
@@ -4632,7 +4511,15 @@
         <w:rPr>
           <w:color w:val="000000"/>
         </w:rPr>
-        <w:t xml:space="preserve">). Use inclusive language that is gender-neutral (e.g., </w:t>
+        <w:t>). Use inclusive language that is gender-neutral (</w:t>
+      </w:r>
+      <w:bookmarkStart w:id="12" w:name="_GoBack"/>
+      <w:bookmarkEnd w:id="12"/>
+      <w:r>
+        <w:rPr>
+          <w:color w:val="000000"/>
+        </w:rPr>
+        <w:t xml:space="preserve">e.g., </w:t>
       </w:r>
       <w:r>
         <w:rPr>
@@ -5729,8 +5616,6 @@
       <w:r>
         <w:t xml:space="preserve">, are optional but encouraged. </w:t>
       </w:r>
-      <w:bookmarkStart w:id="12" w:name="_GoBack"/>
-      <w:bookmarkEnd w:id="12"/>
       <w:r>
         <w:t xml:space="preserve">Do your best! Your paper won’t get rejected for not having DOI links or authors’ first names. </w:t>
       </w:r>
@@ -9857,7 +9742,7 @@
 </file>
 
 <file path=customXml/itemProps1.xml><?xml version="1.0" encoding="utf-8"?>
-<ds:datastoreItem xmlns:ds="http://schemas.openxmlformats.org/officeDocument/2006/customXml" ds:itemID="{532C7932-619A-CD42-8269-AA9DB7A688F1}">
+<ds:datastoreItem xmlns:ds="http://schemas.openxmlformats.org/officeDocument/2006/customXml" ds:itemID="{B92FAAEA-0116-6748-8F0C-28EA2C5A13A1}">
   <ds:schemaRefs>
     <ds:schemaRef ds:uri="http://schemas.openxmlformats.org/officeDocument/2006/bibliography"/>
   </ds:schemaRefs>

</xml_diff>

<commit_message>
Finalizing (hopefully) CHI Build.  Closes #41.
</commit_message>
<xml_diff>
--- a/Word/SIGCHIExtendedAbstractsFormat.docx
+++ b/Word/SIGCHIExtendedAbstractsFormat.docx
@@ -399,13 +399,8 @@
                             <w:pPr>
                               <w:pStyle w:val="authorAddress"/>
                             </w:pPr>
-                            <w:proofErr w:type="spellStart"/>
                             <w:r>
-                              <w:t>Authortown</w:t>
-                            </w:r>
-                            <w:proofErr w:type="spellEnd"/>
-                            <w:r>
-                              <w:t>, CA 94022, USA</w:t>
+                              <w:t>Authortown, CA 94022, USA</w:t>
                             </w:r>
                           </w:p>
                           <w:p>
@@ -450,13 +445,8 @@
                             <w:pPr>
                               <w:pStyle w:val="authorAddress"/>
                             </w:pPr>
-                            <w:proofErr w:type="spellStart"/>
                             <w:r>
-                              <w:t>Awdur</w:t>
-                            </w:r>
-                            <w:proofErr w:type="spellEnd"/>
-                            <w:r>
-                              <w:t xml:space="preserve"> SA22 8PP, UK author2@author.ac.uk</w:t>
+                              <w:t>Awdur SA22 8PP, UK author2@author.ac.uk</w:t>
                             </w:r>
                           </w:p>
                           <w:p>
@@ -485,13 +475,8 @@
                             <w:pPr>
                               <w:pStyle w:val="authorAddress"/>
                             </w:pPr>
-                            <w:proofErr w:type="spellStart"/>
                             <w:r>
-                              <w:t>Lēkhaka</w:t>
-                            </w:r>
-                            <w:proofErr w:type="spellEnd"/>
-                            <w:r>
-                              <w:t xml:space="preserve"> </w:t>
+                              <w:t xml:space="preserve">Lēkhaka </w:t>
                             </w:r>
                             <w:r>
                               <w:t>Interaction Labs</w:t>
@@ -512,11 +497,9 @@
                             <w:pPr>
                               <w:pStyle w:val="authorAddress"/>
                             </w:pPr>
-                            <w:proofErr w:type="gramStart"/>
                             <w:r>
                               <w:t>author3@anotherco.com</w:t>
                             </w:r>
-                            <w:proofErr w:type="gramEnd"/>
                             <w:r>
                               <w:br/>
                               <w:t>author4@hci.anotherco.com</w:t>
@@ -785,26 +768,16 @@
                             <w:pPr>
                               <w:pStyle w:val="authorAddress"/>
                             </w:pPr>
-                            <w:proofErr w:type="spellStart"/>
                             <w:r>
-                              <w:t>YetAnotherCo</w:t>
-                            </w:r>
-                            <w:proofErr w:type="spellEnd"/>
-                            <w:r>
-                              <w:t>, Inc.</w:t>
+                              <w:t>YetAnotherCo, Inc.</w:t>
                             </w:r>
                           </w:p>
                           <w:p>
                             <w:pPr>
                               <w:pStyle w:val="authorAddress"/>
                             </w:pPr>
-                            <w:proofErr w:type="spellStart"/>
                             <w:r>
-                              <w:t>Authorton</w:t>
-                            </w:r>
-                            <w:proofErr w:type="spellEnd"/>
-                            <w:r>
-                              <w:t>, BC V6M 22P Canada</w:t>
+                              <w:t>Authorton, BC V6M 22P Canada</w:t>
                             </w:r>
                           </w:p>
                           <w:p>
@@ -832,25 +805,15 @@
                             <w:pPr>
                               <w:pStyle w:val="authorAddress"/>
                             </w:pPr>
-                            <w:proofErr w:type="spellStart"/>
                             <w:r>
-                              <w:t>Universite</w:t>
-                            </w:r>
-                            <w:proofErr w:type="spellEnd"/>
-                            <w:r>
-                              <w:t xml:space="preserve">́ de </w:t>
+                              <w:t xml:space="preserve">Université de </w:t>
                             </w:r>
                             <w:r>
                               <w:t>Auteur</w:t>
                             </w:r>
                             <w:r>
-                              <w:t>-</w:t>
+                              <w:t>-Sud</w:t>
                             </w:r>
-                            <w:proofErr w:type="spellStart"/>
-                            <w:r>
-                              <w:t>Sud</w:t>
-                            </w:r>
-                            <w:proofErr w:type="spellEnd"/>
                           </w:p>
                           <w:p>
                             <w:pPr>
@@ -888,15 +851,7 @@
                               <w:pStyle w:val="authorAddress"/>
                             </w:pPr>
                             <w:r>
-                              <w:t xml:space="preserve">Department of </w:t>
-                            </w:r>
-                            <w:proofErr w:type="spellStart"/>
-                            <w:r>
-                              <w:t>Skrywer</w:t>
-                            </w:r>
-                            <w:proofErr w:type="spellEnd"/>
-                            <w:r>
-                              <w:t>,</w:t>
+                              <w:t>Department of Skrywer,</w:t>
                             </w:r>
                           </w:p>
                           <w:p>
@@ -904,15 +859,7 @@
                               <w:pStyle w:val="authorAddress"/>
                             </w:pPr>
                             <w:r>
-                              <w:t xml:space="preserve">University of </w:t>
-                            </w:r>
-                            <w:proofErr w:type="spellStart"/>
-                            <w:r>
-                              <w:t>Umbhali</w:t>
-                            </w:r>
-                            <w:proofErr w:type="spellEnd"/>
-                            <w:r>
-                              <w:t>,</w:t>
+                              <w:t>University of Umbhali,</w:t>
                             </w:r>
                           </w:p>
                           <w:p>
@@ -1134,10 +1081,25 @@
         <w:t>UPDATED—</w:t>
       </w:r>
       <w:r>
-        <w:t>21</w:t>
-      </w:r>
-      <w:r>
-        <w:t xml:space="preserve"> August 2015.</w:t>
+        <w:fldChar w:fldCharType="begin"/>
+      </w:r>
+      <w:r>
+        <w:instrText xml:space="preserve"> TIME \@ "d MMMM yyyy" </w:instrText>
+      </w:r>
+      <w:r>
+        <w:fldChar w:fldCharType="separate"/>
+      </w:r>
+      <w:r>
+        <w:rPr>
+          <w:noProof/>
+        </w:rPr>
+        <w:t>23 August 2015</w:t>
+      </w:r>
+      <w:r>
+        <w:fldChar w:fldCharType="end"/>
+      </w:r>
+      <w:r>
+        <w:t>.</w:t>
       </w:r>
       <w:r>
         <w:t xml:space="preserve"> </w:t>
@@ -1408,15 +1370,7 @@
                               <w:t xml:space="preserve"> </w:t>
                             </w:r>
                             <w:r>
-                              <w:t>A 0</w:t>
-                            </w:r>
-                            <w:proofErr w:type="gramStart"/>
-                            <w:r>
-                              <w:t>.75 inch</w:t>
-                            </w:r>
-                            <w:proofErr w:type="gramEnd"/>
-                            <w:r>
-                              <w:t xml:space="preserve"> rule is beneficial to break this apart from the body text. The text in this text box should remain the same size as the Body Text: 8.5 Verdana or Arial (with use of </w:t>
+                              <w:t xml:space="preserve">A 0.75 inch rule is beneficial to break this apart from the body text. The text in this text box should remain the same size as the Body Text: 8.5 Verdana or Arial (with use of </w:t>
                             </w:r>
                             <w:r>
                               <w:rPr>
@@ -1994,28 +1948,12 @@
         <w:t xml:space="preserve"> </w:t>
       </w:r>
       <w:r>
-        <w:t>(</w:t>
-      </w:r>
-      <w:proofErr w:type="spellStart"/>
-      <w:r>
-        <w:t>Anab</w:t>
-      </w:r>
-      <w:proofErr w:type="spellEnd"/>
-      <w:r>
-        <w:t>, 22F).</w:t>
-      </w:r>
-    </w:p>
-    <w:p>
-      <w:r>
-        <w:t xml:space="preserve">Longer quotes, when placed in their own paragraph, need not be italicized or in quotation marks. </w:t>
-      </w:r>
-      <w:proofErr w:type="gramStart"/>
-      <w:r>
-        <w:t>(Ramon, 39M).</w:t>
-      </w:r>
-      <w:proofErr w:type="gramEnd"/>
-      <w:r>
-        <w:t xml:space="preserve"> </w:t>
+        <w:t>(Anab, 22F).</w:t>
+      </w:r>
+    </w:p>
+    <w:p>
+      <w:r>
+        <w:t xml:space="preserve">Longer quotes, when placed in their own paragraph, need not be italicized or in quotation marks. (Ramon, 39M). </w:t>
       </w:r>
     </w:p>
     <w:p>
@@ -2475,11 +2413,9 @@
             <w:pPr>
               <w:pStyle w:val="Table-SIGCHI"/>
             </w:pPr>
-            <w:proofErr w:type="spellStart"/>
             <w:r>
               <w:t>Nass</w:t>
             </w:r>
-            <w:proofErr w:type="spellEnd"/>
           </w:p>
         </w:tc>
         <w:tc>
@@ -2535,11 +2471,9 @@
             <w:pPr>
               <w:pStyle w:val="Table-SIGCHI"/>
             </w:pPr>
-            <w:proofErr w:type="spellStart"/>
             <w:r>
               <w:t>Borriello</w:t>
             </w:r>
-            <w:proofErr w:type="spellEnd"/>
           </w:p>
         </w:tc>
         <w:tc>
@@ -2661,39 +2595,19 @@
       <w:pPr>
         <w:pStyle w:val="Caption"/>
       </w:pPr>
-      <w:proofErr w:type="gramStart"/>
       <w:r>
         <w:t xml:space="preserve">Table </w:t>
       </w:r>
-      <w:proofErr w:type="gramEnd"/>
-      <w:r>
-        <w:fldChar w:fldCharType="begin"/>
-      </w:r>
-      <w:r>
-        <w:instrText xml:space="preserve"> SEQ Table \* ARABIC </w:instrText>
-      </w:r>
-      <w:r>
-        <w:fldChar w:fldCharType="separate"/>
-      </w:r>
-      <w:r>
-        <w:rPr>
-          <w:noProof/>
-        </w:rPr>
-        <w:t>1</w:t>
-      </w:r>
-      <w:r>
-        <w:rPr>
-          <w:noProof/>
-        </w:rPr>
-        <w:fldChar w:fldCharType="end"/>
-      </w:r>
-      <w:proofErr w:type="gramStart"/>
-      <w:r>
-        <w:t>.</w:t>
-      </w:r>
-      <w:proofErr w:type="gramEnd"/>
-      <w:r>
-        <w:t xml:space="preserve"> Table captions should be below the table. We recommend table lines be 1pt, 75% brightness grey. Minimize use of unnecessary table lines. Avoid spurious degrees of precision. For larger tables, consider banded rows (select table, then click Tables, Banded Rows) to guide the eye. In Word, we recommend using the Table Grid - SIGCHI table format.</w:t>
+      <w:fldSimple w:instr=" SEQ Table \* ARABIC ">
+        <w:r>
+          <w:rPr>
+            <w:noProof/>
+          </w:rPr>
+          <w:t>1</w:t>
+        </w:r>
+      </w:fldSimple>
+      <w:r>
+        <w:t>. Table captions should be below the table. We recommend table lines be 1pt, 75% brightness grey. Minimize use of unnecessary table lines. Avoid spurious degrees of precision. For larger tables, consider banded rows (select table, then click Tables, Banded Rows) to guide the eye. In Word, we recommend using the Table Grid - SIGCHI table format.</w:t>
       </w:r>
     </w:p>
     <w:p>
@@ -2860,35 +2774,32 @@
                             <w:r>
                               <w:t xml:space="preserve">Figure </w:t>
                             </w:r>
-                            <w:fldSimple w:instr=" SEQ Figure \* ARABIC ">
-                              <w:r>
-                                <w:rPr>
-                                  <w:noProof/>
-                                </w:rPr>
-                                <w:t>2</w:t>
-                              </w:r>
-                            </w:fldSimple>
+                            <w:r>
+                              <w:fldChar w:fldCharType="begin"/>
+                            </w:r>
+                            <w:r>
+                              <w:instrText xml:space="preserve"> SEQ Figure \* ARABIC </w:instrText>
+                            </w:r>
+                            <w:r>
+                              <w:fldChar w:fldCharType="separate"/>
+                            </w:r>
+                            <w:r>
+                              <w:rPr>
+                                <w:noProof/>
+                              </w:rPr>
+                              <w:t>2</w:t>
+                            </w:r>
+                            <w:r>
+                              <w:rPr>
+                                <w:noProof/>
+                              </w:rPr>
+                              <w:fldChar w:fldCharType="end"/>
+                            </w:r>
                             <w:r>
                               <w:t xml:space="preserve"> </w:t>
                             </w:r>
                             <w:r>
-                              <w:t xml:space="preserve">In this image, the cats are </w:t>
-                            </w:r>
-                            <w:proofErr w:type="spellStart"/>
-                            <w:r>
-                              <w:t>tesselated</w:t>
-                            </w:r>
-                            <w:proofErr w:type="spellEnd"/>
-                            <w:r>
-                              <w:t xml:space="preserve"> to save space. You, too, can save space by placing images in the sidebar. Images should have captions and be within the boundaries of the text box on Page 2. Photo CC-BY </w:t>
-                            </w:r>
-                            <w:proofErr w:type="spellStart"/>
-                            <w:r>
-                              <w:t>jofish</w:t>
-                            </w:r>
-                            <w:proofErr w:type="spellEnd"/>
-                            <w:r>
-                              <w:t xml:space="preserve"> on Flickr. </w:t>
+                              <w:t xml:space="preserve">In this image, the cats are tesselated to save space. You, too, can save space by placing images in the sidebar. Images should have captions and be within the boundaries of the text box on Page 2. Photo CC-BY jofish on Flickr. </w:t>
                             </w:r>
                           </w:p>
                         </w:txbxContent>
@@ -2981,7 +2892,7 @@
                                     <pic:cNvPicPr/>
                                   </pic:nvPicPr>
                                   <pic:blipFill>
-                                    <a:blip r:embed="rId14">
+                                    <a:blip r:embed="rId15">
                                       <a:extLst>
                                         <a:ext uri="{28A0092B-C50C-407E-A947-70E740481C1C}">
                                           <a14:useLocalDpi xmlns:a14="http://schemas.microsoft.com/office/drawing/2010/main" val="0"/>
@@ -3318,7 +3229,7 @@
                                           <pic:cNvPicPr/>
                                         </pic:nvPicPr>
                                         <pic:blipFill>
-                                          <a:blip r:embed="rId15">
+                                          <a:blip r:embed="rId16">
                                             <a:extLst>
                                               <a:ext uri="{28A0092B-C50C-407E-A947-70E740481C1C}">
                                                 <a14:useLocalDpi xmlns:a14="http://schemas.microsoft.com/office/drawing/2010/main" val="0"/>
@@ -3352,40 +3263,20 @@
                             </w:pPr>
                             <w:bookmarkStart w:id="8" w:name="_Ref298511442"/>
                             <w:bookmarkStart w:id="9" w:name="_Ref298510878"/>
-                            <w:proofErr w:type="gramStart"/>
                             <w:r>
                               <w:t xml:space="preserve">Figure </w:t>
                             </w:r>
-                            <w:proofErr w:type="gramEnd"/>
+                            <w:fldSimple w:instr=" SEQ Figure \* ARABIC ">
+                              <w:r>
+                                <w:rPr>
+                                  <w:noProof/>
+                                </w:rPr>
+                                <w:t>3</w:t>
+                              </w:r>
+                            </w:fldSimple>
+                            <w:bookmarkEnd w:id="8"/>
                             <w:r>
-                              <w:fldChar w:fldCharType="begin"/>
-                            </w:r>
-                            <w:r>
-                              <w:instrText xml:space="preserve"> SEQ Figure \* ARABIC </w:instrText>
-                            </w:r>
-                            <w:r>
-                              <w:fldChar w:fldCharType="separate"/>
-                            </w:r>
-                            <w:r>
-                              <w:rPr>
-                                <w:noProof/>
-                              </w:rPr>
-                              <w:t>3</w:t>
-                            </w:r>
-                            <w:r>
-                              <w:rPr>
-                                <w:noProof/>
-                              </w:rPr>
-                              <w:fldChar w:fldCharType="end"/>
-                            </w:r>
-                            <w:bookmarkEnd w:id="8"/>
-                            <w:proofErr w:type="gramStart"/>
-                            <w:r>
-                              <w:t>.</w:t>
-                            </w:r>
-                            <w:proofErr w:type="gramEnd"/>
-                            <w:r>
-                              <w:t xml:space="preserve"> </w:t>
+                              <w:t xml:space="preserve">. </w:t>
                             </w:r>
                             <w:r>
                               <w:t xml:space="preserve">You can make figures as wide as you need, up to a maximum of the full width of both columns. To achieve this, </w:t>
@@ -3399,32 +3290,16 @@
                               </w:rPr>
                               <w:t xml:space="preserve">. </w:t>
                             </w:r>
-                            <w:proofErr w:type="gramStart"/>
                             <w:r>
                               <w:rPr>
                                 <w:color w:val="000000"/>
                               </w:rPr>
-                              <w:t xml:space="preserve">Image CC-BY-ND </w:t>
-                            </w:r>
-                            <w:proofErr w:type="spellStart"/>
-                            <w:r>
-                              <w:rPr>
-                                <w:color w:val="000000"/>
-                              </w:rPr>
-                              <w:t>ayman</w:t>
-                            </w:r>
-                            <w:proofErr w:type="spellEnd"/>
-                            <w:r>
-                              <w:rPr>
-                                <w:color w:val="000000"/>
-                              </w:rPr>
-                              <w:t xml:space="preserve"> on Flickr</w:t>
+                              <w:t>Image CC-BY-ND ayman on Flickr</w:t>
                             </w:r>
                             <w:bookmarkEnd w:id="9"/>
                             <w:r>
                               <w:t>.</w:t>
                             </w:r>
-                            <w:proofErr w:type="gramEnd"/>
                           </w:p>
                         </w:txbxContent>
                       </wps:txbx>
@@ -3472,7 +3347,7 @@
                                     <pic:cNvPicPr/>
                                   </pic:nvPicPr>
                                   <pic:blipFill>
-                                    <a:blip r:embed="rId15">
+                                    <a:blip r:embed="rId17">
                                       <a:extLst>
                                         <a:ext uri="{28A0092B-C50C-407E-A947-70E740481C1C}">
                                           <a14:useLocalDpi xmlns:a14="http://schemas.microsoft.com/office/drawing/2010/main" val="0"/>
@@ -3738,7 +3613,7 @@
                             <w:tblGrid>
                               <w:gridCol w:w="660"/>
                               <w:gridCol w:w="603"/>
-                              <w:gridCol w:w="1115"/>
+                              <w:gridCol w:w="1216"/>
                             </w:tblGrid>
                             <w:tr>
                               <w:trPr>
@@ -3988,8 +3863,10 @@
                                     <w:cnfStyle w:val="000000000000" w:firstRow="0" w:lastRow="0" w:firstColumn="0" w:lastColumn="0" w:oddVBand="0" w:evenVBand="0" w:oddHBand="0" w:evenHBand="0" w:firstRowFirstColumn="0" w:firstRowLastColumn="0" w:lastRowFirstColumn="0" w:lastRowLastColumn="0"/>
                                   </w:pPr>
                                   <w:r>
-                                    <w:t>Stockholm</w:t>
+                                    <w:t>Minneapolis</w:t>
                                   </w:r>
+                                  <w:bookmarkStart w:id="10" w:name="_GoBack"/>
+                                  <w:bookmarkEnd w:id="10"/>
                                 </w:p>
                               </w:tc>
                             </w:tr>
@@ -4001,14 +3878,27 @@
                             <w:r>
                               <w:t xml:space="preserve">Table </w:t>
                             </w:r>
-                            <w:fldSimple w:instr=" SEQ Table \* ARABIC ">
-                              <w:r>
-                                <w:rPr>
-                                  <w:noProof/>
-                                </w:rPr>
-                                <w:t>2</w:t>
-                              </w:r>
-                            </w:fldSimple>
+                            <w:r>
+                              <w:fldChar w:fldCharType="begin"/>
+                            </w:r>
+                            <w:r>
+                              <w:instrText xml:space="preserve"> SEQ Table \* ARABIC </w:instrText>
+                            </w:r>
+                            <w:r>
+                              <w:fldChar w:fldCharType="separate"/>
+                            </w:r>
+                            <w:r>
+                              <w:rPr>
+                                <w:noProof/>
+                              </w:rPr>
+                              <w:t>2</w:t>
+                            </w:r>
+                            <w:r>
+                              <w:rPr>
+                                <w:noProof/>
+                              </w:rPr>
+                              <w:fldChar w:fldCharType="end"/>
+                            </w:r>
                             <w:r>
                               <w:t>: A sample narrow table in the margin. Use Table – SIGCHI formatting for the table and Caption formatting for the caption.</w:t>
                             </w:r>
@@ -4054,6 +3944,10 @@
           </mc:Choice>
           <mc:Fallback>
             <w:pict>
+              <v:shapetype id="_x0000_t202" coordsize="21600,21600" o:spt="202" path="m0,0l0,21600,21600,21600,21600,0xe">
+                <v:stroke joinstyle="miter"/>
+                <v:path gradientshapeok="t" o:connecttype="rect"/>
+              </v:shapetype>
               <v:shape id="Text Box 30" o:spid="_x0000_s1031" type="#_x0000_t202" style="position:absolute;left:0;text-align:left;margin-left:35.05pt;margin-top:117.35pt;width:2in;height:6in;z-index:251680256;visibility:visible;mso-wrap-style:square;mso-width-percent:0;mso-height-percent:0;mso-wrap-distance-left:9pt;mso-wrap-distance-top:0;mso-wrap-distance-right:9pt;mso-wrap-distance-bottom:0;mso-position-horizontal:absolute;mso-position-horizontal-relative:page;mso-position-vertical:absolute;mso-position-vertical-relative:page;mso-width-percent:0;mso-height-percent:0;mso-width-relative:page;mso-height-relative:page;v-text-anchor:top" o:gfxdata="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" o:allowoverlap="f" filled="f" fillcolor="#f8f8f8" stroked="f" strokecolor="gray">
                 <v:textbox>
                   <w:txbxContent>
@@ -4136,7 +4030,7 @@
                       <w:tblGrid>
                         <w:gridCol w:w="660"/>
                         <w:gridCol w:w="603"/>
-                        <w:gridCol w:w="1115"/>
+                        <w:gridCol w:w="1216"/>
                       </w:tblGrid>
                       <w:tr>
                         <w:trPr>
@@ -4386,8 +4280,10 @@
                               <w:cnfStyle w:val="000000000000" w:firstRow="0" w:lastRow="0" w:firstColumn="0" w:lastColumn="0" w:oddVBand="0" w:evenVBand="0" w:oddHBand="0" w:evenHBand="0" w:firstRowFirstColumn="0" w:firstRowLastColumn="0" w:lastRowFirstColumn="0" w:lastRowLastColumn="0"/>
                             </w:pPr>
                             <w:r>
-                              <w:t>Stockholm</w:t>
+                              <w:t>Minneapolis</w:t>
                             </w:r>
+                            <w:bookmarkStart w:id="11" w:name="_GoBack"/>
+                            <w:bookmarkEnd w:id="11"/>
                           </w:p>
                         </w:tc>
                       </w:tr>
@@ -4399,14 +4295,27 @@
                       <w:r>
                         <w:t xml:space="preserve">Table </w:t>
                       </w:r>
-                      <w:fldSimple w:instr=" SEQ Table \* ARABIC ">
-                        <w:r>
-                          <w:rPr>
-                            <w:noProof/>
-                          </w:rPr>
-                          <w:t>2</w:t>
-                        </w:r>
-                      </w:fldSimple>
+                      <w:r>
+                        <w:fldChar w:fldCharType="begin"/>
+                      </w:r>
+                      <w:r>
+                        <w:instrText xml:space="preserve"> SEQ Table \* ARABIC </w:instrText>
+                      </w:r>
+                      <w:r>
+                        <w:fldChar w:fldCharType="separate"/>
+                      </w:r>
+                      <w:r>
+                        <w:rPr>
+                          <w:noProof/>
+                        </w:rPr>
+                        <w:t>2</w:t>
+                      </w:r>
+                      <w:r>
+                        <w:rPr>
+                          <w:noProof/>
+                        </w:rPr>
+                        <w:fldChar w:fldCharType="end"/>
+                      </w:r>
                       <w:r>
                         <w:t>: A sample narrow table in the margin. Use Table – SIGCHI formatting for the table and Caption formatting for the caption.</w:t>
                       </w:r>
@@ -4511,15 +4420,7 @@
         <w:rPr>
           <w:color w:val="000000"/>
         </w:rPr>
-        <w:t>). Use inclusive language that is gender-neutral (</w:t>
-      </w:r>
-      <w:bookmarkStart w:id="12" w:name="_GoBack"/>
-      <w:bookmarkEnd w:id="12"/>
-      <w:r>
-        <w:rPr>
-          <w:color w:val="000000"/>
-        </w:rPr>
-        <w:t xml:space="preserve">e.g., </w:t>
+        <w:t xml:space="preserve">). Use inclusive language that is gender-neutral (e.g., </w:t>
       </w:r>
       <w:r>
         <w:rPr>
@@ -4716,105 +4617,7 @@
         <w:rPr>
           <w:color w:val="000000"/>
         </w:rPr>
-        <w:t xml:space="preserve">If possible, use the full (extended) alphabetic character set for names of persons, institutions, and places (e.g., </w:t>
-      </w:r>
-      <w:proofErr w:type="spellStart"/>
-      <w:r>
-        <w:rPr>
-          <w:color w:val="000000"/>
-        </w:rPr>
-        <w:t>Grønbæk</w:t>
-      </w:r>
-      <w:proofErr w:type="spellEnd"/>
-      <w:r>
-        <w:rPr>
-          <w:color w:val="000000"/>
-        </w:rPr>
-        <w:t xml:space="preserve">, </w:t>
-      </w:r>
-      <w:proofErr w:type="spellStart"/>
-      <w:r>
-        <w:rPr>
-          <w:color w:val="000000"/>
-        </w:rPr>
-        <w:t>Lafreniére</w:t>
-      </w:r>
-      <w:proofErr w:type="spellEnd"/>
-      <w:r>
-        <w:rPr>
-          <w:color w:val="000000"/>
-        </w:rPr>
-        <w:t xml:space="preserve">, Sánchez, </w:t>
-      </w:r>
-      <w:proofErr w:type="spellStart"/>
-      <w:r>
-        <w:rPr>
-          <w:color w:val="000000"/>
-        </w:rPr>
-        <w:t>Nguyễn</w:t>
-      </w:r>
-      <w:proofErr w:type="spellEnd"/>
-      <w:r>
-        <w:rPr>
-          <w:color w:val="000000"/>
-        </w:rPr>
-        <w:t xml:space="preserve">, </w:t>
-      </w:r>
-      <w:proofErr w:type="spellStart"/>
-      <w:r>
-        <w:rPr>
-          <w:color w:val="000000"/>
-        </w:rPr>
-        <w:t>Universität</w:t>
-      </w:r>
-      <w:proofErr w:type="spellEnd"/>
-      <w:r>
-        <w:rPr>
-          <w:color w:val="000000"/>
-        </w:rPr>
-        <w:t xml:space="preserve">, </w:t>
-      </w:r>
-      <w:proofErr w:type="spellStart"/>
-      <w:r>
-        <w:rPr>
-          <w:color w:val="000000"/>
-        </w:rPr>
-        <w:t>Weißenbach</w:t>
-      </w:r>
-      <w:proofErr w:type="spellEnd"/>
-      <w:r>
-        <w:rPr>
-          <w:color w:val="000000"/>
-        </w:rPr>
-        <w:t xml:space="preserve">, </w:t>
-      </w:r>
-      <w:proofErr w:type="spellStart"/>
-      <w:r>
-        <w:rPr>
-          <w:color w:val="000000"/>
-        </w:rPr>
-        <w:t>Züllighoven</w:t>
-      </w:r>
-      <w:proofErr w:type="spellEnd"/>
-      <w:r>
-        <w:rPr>
-          <w:color w:val="000000"/>
-        </w:rPr>
-        <w:t xml:space="preserve">, </w:t>
-      </w:r>
-      <w:proofErr w:type="spellStart"/>
-      <w:r>
-        <w:rPr>
-          <w:color w:val="000000"/>
-        </w:rPr>
-        <w:t>Århus</w:t>
-      </w:r>
-      <w:proofErr w:type="spellEnd"/>
-      <w:r>
-        <w:rPr>
-          <w:color w:val="000000"/>
-        </w:rPr>
-        <w:t>, etc.). These characters are already included in most versions and variants of Times, Helvetica, and Arial fonts.</w:t>
+        <w:t>If possible, use the full (extended) alphabetic character set for names of persons, institutions, and places (e.g., Grønbæk, Lafreniére, Sánchez, Nguyễn, Universität, Weißenbach, Züllighoven, Århus, etc.). These characters are already included in most versions and variants of Times, Helvetica, and Arial fonts.</w:t>
       </w:r>
     </w:p>
     <w:p>
@@ -5264,15 +5067,7 @@
         <w:spacing w:after="40"/>
       </w:pPr>
       <w:r>
-        <w:t>Your references should be published materials accessible to the public. Internal technical reports may be cited only if they are easily accessible and may be obtained by any reader for a nominal fee. Proprietary information may not be cited. Private communications should be acknowledged in the main text, not referenced (e.g., [</w:t>
-      </w:r>
-      <w:proofErr w:type="spellStart"/>
-      <w:r>
-        <w:t>Golovchinsky</w:t>
-      </w:r>
-      <w:proofErr w:type="spellEnd"/>
-      <w:r>
-        <w:t xml:space="preserve">, personal communication]). References </w:t>
+        <w:t xml:space="preserve">Your references should be published materials accessible to the public. Internal technical reports may be cited only if they are easily accessible and may be obtained by any reader for a nominal fee. Proprietary information may not be cited. Private communications should be acknowledged in the main text, not referenced (e.g., [Golovchinsky, personal communication]). References </w:t>
       </w:r>
       <w:r>
         <w:rPr>
@@ -5283,7 +5078,7 @@
       <w:r>
         <w:t xml:space="preserve"> be the same font size as other body text. References should be in alphabetical order by last name of first author. Use a numbered list of references at the end of the article, ordered alphabetically by last name of first author, and referenced by numbers in brackets. For papers from conference proceedings, include the title of the paper and the name of the conference. Do not include the location of the conference or the exact date; do include the page numbers if available. References should be in ACM citation format: </w:t>
       </w:r>
-      <w:hyperlink r:id="rId16" w:history="1">
+      <w:hyperlink r:id="rId18" w:history="1">
         <w:r>
           <w:rPr>
             <w:rStyle w:val="Hyperlink"/>
@@ -5627,7 +5422,7 @@
       <w:pPr>
         <w:spacing w:after="40"/>
       </w:pPr>
-      <w:hyperlink r:id="rId17" w:history="1">
+      <w:hyperlink r:id="rId19" w:history="1">
         <w:r>
           <w:rPr>
             <w:rStyle w:val="Hyperlink"/>
@@ -5665,34 +5460,52 @@
           <w:b/>
         </w:rPr>
       </w:pPr>
-      <w:bookmarkStart w:id="13" w:name="_Ref279752164"/>
-      <w:bookmarkStart w:id="14" w:name="_Ref279752146"/>
-      <w:bookmarkStart w:id="15" w:name="_Ref10968375"/>
+      <w:bookmarkStart w:id="12" w:name="_Ref279752164"/>
+      <w:bookmarkStart w:id="13" w:name="_Ref279752146"/>
+      <w:bookmarkStart w:id="14" w:name="_Ref10968375"/>
       <w:r>
         <w:t xml:space="preserve">@_CHINOSAUR. 2014. VENUE IS TOO COLD. #BINGO #CHI2016. </w:t>
       </w:r>
-      <w:bookmarkStart w:id="16" w:name="_Ref279753835"/>
+      <w:bookmarkStart w:id="15" w:name="_Ref279753835"/>
+      <w:bookmarkEnd w:id="12"/>
+      <w:r>
+        <w:t>Tweet. (1 May, 2014). Retrieved February 2, 2014 from https://twitter.com/_CHINOSAUR/status/461864317415989248</w:t>
+      </w:r>
+    </w:p>
+    <w:p>
+      <w:pPr>
+        <w:pStyle w:val="References"/>
+      </w:pPr>
+      <w:r>
+        <w:t>ACM. How to Classify Works Using ACM’s Computing Classification System. 2014.  Retrieved August 22, 2014 from http://www.acm.org/class/how_to_use.html.</w:t>
+      </w:r>
       <w:bookmarkEnd w:id="13"/>
-      <w:r>
-        <w:t xml:space="preserve">Tweet. (1 </w:t>
-      </w:r>
-      <w:proofErr w:type="gramStart"/>
-      <w:r>
-        <w:t>May,</w:t>
-      </w:r>
-      <w:proofErr w:type="gramEnd"/>
-      <w:r>
-        <w:t xml:space="preserve"> 2014). Retrieved February 2, 2014 from https://twitter.com/_CHINOSAUR/status/461864317415989248</w:t>
+      <w:bookmarkEnd w:id="15"/>
+      <w:r>
+        <w:t xml:space="preserve"> </w:t>
       </w:r>
     </w:p>
     <w:p>
       <w:pPr>
         <w:pStyle w:val="References"/>
       </w:pPr>
-      <w:r>
-        <w:t>ACM. How to Classify Works Using ACM’s Computing Classification System. 2014.  Retrieved August 22, 2014 from http://www.acm.org/class/how_to_use.html.</w:t>
-      </w:r>
-      <w:bookmarkEnd w:id="14"/>
+      <w:bookmarkStart w:id="16" w:name="_Ref279752133"/>
+      <w:bookmarkStart w:id="17" w:name="_Ref279752517"/>
+      <w:r>
+        <w:t xml:space="preserve">R. </w:t>
+      </w:r>
+      <w:r>
+        <w:t xml:space="preserve">E. Anderson. 1992. Social impacts of computing: Codes of professional ethics. </w:t>
+      </w:r>
+      <w:r>
+        <w:rPr>
+          <w:i/>
+        </w:rPr>
+        <w:t>Soc Sci Comput Rev</w:t>
+      </w:r>
+      <w:r>
+        <w:t xml:space="preserve"> 10, 2: 453-469.</w:t>
+      </w:r>
       <w:bookmarkEnd w:id="16"/>
       <w:r>
         <w:t xml:space="preserve"> </w:t>
@@ -5702,332 +5515,161 @@
       <w:pPr>
         <w:pStyle w:val="References"/>
       </w:pPr>
-      <w:bookmarkStart w:id="17" w:name="_Ref279752133"/>
-      <w:bookmarkStart w:id="18" w:name="_Ref279752517"/>
-      <w:r>
-        <w:t xml:space="preserve">R. </w:t>
-      </w:r>
-      <w:r>
-        <w:t xml:space="preserve">E. Anderson. 1992. Social impacts of computing: Codes of professional ethics. </w:t>
-      </w:r>
-      <w:proofErr w:type="spellStart"/>
+      <w:bookmarkStart w:id="18" w:name="_Ref279753826"/>
+      <w:r>
+        <w:t>Anna Cavender, Shari Trewin, Vicki Hanson. 2014. Accessible Writing Guide. Retrieved August 22, 2014 from http://www.sigaccess.org/welcome-to-sigaccess/resources/accessible-writing-guide/</w:t>
+      </w:r>
+      <w:bookmarkEnd w:id="17"/>
+      <w:bookmarkEnd w:id="18"/>
+      <w:r>
+        <w:t xml:space="preserve"> </w:t>
+      </w:r>
+    </w:p>
+    <w:p>
+      <w:pPr>
+        <w:pStyle w:val="References"/>
+      </w:pPr>
+      <w:bookmarkStart w:id="19" w:name="_Ref279752259"/>
+      <w:bookmarkStart w:id="20" w:name="_Ref279753241"/>
+      <w:bookmarkStart w:id="21" w:name="_Ref279752204"/>
+      <w:r>
+        <w:t>Morton L. Heilig. 1962</w:t>
+      </w:r>
+      <w:r>
+        <w:t>. Sensorama S</w:t>
+      </w:r>
+      <w:r>
+        <w:t>imulator, U.S</w:t>
+      </w:r>
+      <w:r>
+        <w:t>. Patent 3,050,870, Filed January 10, 1961</w:t>
+      </w:r>
+      <w:r>
+        <w:t>, issued August 28, 1962.</w:t>
+      </w:r>
+      <w:bookmarkEnd w:id="19"/>
+    </w:p>
+    <w:p>
+      <w:pPr>
+        <w:pStyle w:val="References"/>
+      </w:pPr>
+      <w:bookmarkStart w:id="22" w:name="_Ref279753804"/>
+      <w:r>
+        <w:t>J</w:t>
+      </w:r>
+      <w:bookmarkEnd w:id="20"/>
+      <w:bookmarkEnd w:id="22"/>
+      <w:r>
+        <w:t xml:space="preserve">ofish Kaye and Paul Dourish. 2014. Special issue on science fiction and ubiquitous computing. </w:t>
+      </w:r>
       <w:r>
         <w:rPr>
           <w:i/>
         </w:rPr>
-        <w:t>Soc</w:t>
-      </w:r>
-      <w:proofErr w:type="spellEnd"/>
-      <w:r>
-        <w:rPr>
-          <w:i/>
-        </w:rPr>
-        <w:t xml:space="preserve"> </w:t>
-      </w:r>
-      <w:proofErr w:type="spellStart"/>
-      <w:r>
-        <w:rPr>
-          <w:i/>
-        </w:rPr>
-        <w:t>Sci</w:t>
-      </w:r>
-      <w:proofErr w:type="spellEnd"/>
-      <w:r>
-        <w:rPr>
-          <w:i/>
-        </w:rPr>
-        <w:t xml:space="preserve"> </w:t>
-      </w:r>
-      <w:proofErr w:type="spellStart"/>
-      <w:r>
-        <w:rPr>
-          <w:i/>
-        </w:rPr>
-        <w:t>Comput</w:t>
-      </w:r>
-      <w:proofErr w:type="spellEnd"/>
-      <w:r>
-        <w:rPr>
-          <w:i/>
-        </w:rPr>
-        <w:t xml:space="preserve"> Rev</w:t>
-      </w:r>
-      <w:r>
-        <w:t xml:space="preserve"> 10, 2: 453-469.</w:t>
-      </w:r>
-      <w:bookmarkEnd w:id="17"/>
-      <w:r>
-        <w:t xml:space="preserve"> </w:t>
+        <w:t>Personal Ubiquitous Comput</w:t>
+      </w:r>
+      <w:r>
+        <w:t>. 18, 4 (April 2014), 765-766. http://dx.doi.org/10.1007/s00779-014-0773-4</w:t>
       </w:r>
     </w:p>
     <w:p>
       <w:pPr>
         <w:pStyle w:val="References"/>
       </w:pPr>
-      <w:bookmarkStart w:id="19" w:name="_Ref279753826"/>
-      <w:r>
-        <w:t xml:space="preserve">Anna </w:t>
-      </w:r>
-      <w:proofErr w:type="spellStart"/>
-      <w:r>
-        <w:t>Cavender</w:t>
-      </w:r>
-      <w:proofErr w:type="spellEnd"/>
-      <w:r>
-        <w:t xml:space="preserve">, Shari </w:t>
-      </w:r>
-      <w:proofErr w:type="spellStart"/>
-      <w:r>
-        <w:t>Trewin</w:t>
-      </w:r>
-      <w:proofErr w:type="spellEnd"/>
-      <w:r>
-        <w:t>, Vicki Hanson. 2014. Accessible Writing Guide. Retrieved August 22, 2014 from http://www.sigaccess.org/welcome-to-sigaccess/resources/accessible-writing-guide/</w:t>
-      </w:r>
-      <w:bookmarkEnd w:id="18"/>
-      <w:bookmarkEnd w:id="19"/>
-      <w:r>
-        <w:t xml:space="preserve"> </w:t>
-      </w:r>
-    </w:p>
-    <w:p>
-      <w:pPr>
-        <w:pStyle w:val="References"/>
-      </w:pPr>
-      <w:bookmarkStart w:id="20" w:name="_Ref279752259"/>
-      <w:bookmarkStart w:id="21" w:name="_Ref279753241"/>
-      <w:bookmarkStart w:id="22" w:name="_Ref279752204"/>
-      <w:r>
-        <w:t xml:space="preserve">Morton L. </w:t>
-      </w:r>
-      <w:proofErr w:type="spellStart"/>
-      <w:r>
-        <w:t>Heilig</w:t>
-      </w:r>
-      <w:proofErr w:type="spellEnd"/>
-      <w:r>
-        <w:t>. 1962</w:t>
-      </w:r>
-      <w:r>
-        <w:t xml:space="preserve">. </w:t>
-      </w:r>
-      <w:proofErr w:type="spellStart"/>
-      <w:r>
-        <w:t>Sensorama</w:t>
-      </w:r>
-      <w:proofErr w:type="spellEnd"/>
-      <w:r>
-        <w:t xml:space="preserve"> S</w:t>
-      </w:r>
-      <w:r>
-        <w:t>imulator, U.S</w:t>
-      </w:r>
-      <w:r>
-        <w:t>. Patent 3,050,870, Filed January 10, 1961</w:t>
-      </w:r>
-      <w:r>
-        <w:t>, issued August 28, 1962.</w:t>
-      </w:r>
-      <w:bookmarkEnd w:id="20"/>
-    </w:p>
-    <w:p>
-      <w:pPr>
-        <w:pStyle w:val="References"/>
-      </w:pPr>
-      <w:bookmarkStart w:id="23" w:name="_Ref279753804"/>
-      <w:r>
-        <w:t>J</w:t>
+      <w:bookmarkStart w:id="23" w:name="_Ref279753887"/>
+      <w:r>
+        <w:t>S</w:t>
       </w:r>
       <w:bookmarkEnd w:id="21"/>
       <w:bookmarkEnd w:id="23"/>
       <w:r>
-        <w:t xml:space="preserve">ofish Kaye and Paul </w:t>
-      </w:r>
-      <w:proofErr w:type="spellStart"/>
-      <w:r>
-        <w:t>Dourish</w:t>
-      </w:r>
-      <w:proofErr w:type="spellEnd"/>
-      <w:r>
-        <w:t xml:space="preserve">. 2014. Special issue on science fiction and ubiquitous computing. </w:t>
+        <w:t xml:space="preserve">cott R. Klemmer, Michael Thomsen, Ethan Phelps-Goodman, Robert Lee, and James A. Landay. 2002. </w:t>
+      </w:r>
+      <w:r>
+        <w:lastRenderedPageBreak/>
+        <w:t xml:space="preserve">Where do web sites come from?: capturing and interacting with design history. In </w:t>
       </w:r>
       <w:r>
         <w:rPr>
           <w:i/>
         </w:rPr>
-        <w:t xml:space="preserve">Personal Ubiquitous </w:t>
-      </w:r>
-      <w:proofErr w:type="spellStart"/>
+        <w:t>Proceedings of the SIGCHI Conference on Human Factors in Computing Systems</w:t>
+      </w:r>
+      <w:r>
+        <w:t xml:space="preserve"> (CHI '02), 1-8. http://doi.acm.org/10.1145/503376.503378</w:t>
+      </w:r>
+    </w:p>
+    <w:p>
+      <w:pPr>
+        <w:pStyle w:val="References"/>
+      </w:pPr>
+      <w:bookmarkStart w:id="24" w:name="_Ref279752219"/>
+      <w:r>
+        <w:t>Psy. 2012. Gangnam Style. Video. (15 July 2012.). Retrieved August 22, 2014 from https://www.youtube.com/watch?v=9bZkp7q19f0</w:t>
+      </w:r>
+      <w:bookmarkEnd w:id="24"/>
+    </w:p>
+    <w:p>
+      <w:pPr>
+        <w:pStyle w:val="References"/>
+      </w:pPr>
+      <w:bookmarkStart w:id="25" w:name="_Ref279752240"/>
+      <w:r>
+        <w:t xml:space="preserve">Marilyn Schwartz. 1995. </w:t>
+      </w:r>
       <w:r>
         <w:rPr>
           <w:i/>
         </w:rPr>
-        <w:t>Comput</w:t>
-      </w:r>
-      <w:proofErr w:type="spellEnd"/>
-      <w:r>
-        <w:t>. 18, 4 (April 2014), 765-766. http://dx.doi.org/10.1007/s00779-014-0773-4</w:t>
-      </w:r>
+        <w:t>Guidelines for Bias-Free Writing.</w:t>
+      </w:r>
+      <w:r>
+        <w:t xml:space="preserve"> Indiana University Press, Bloomington, IN.</w:t>
+      </w:r>
+      <w:bookmarkEnd w:id="25"/>
     </w:p>
     <w:p>
       <w:pPr>
         <w:pStyle w:val="References"/>
       </w:pPr>
-      <w:bookmarkStart w:id="24" w:name="_Ref279753887"/>
-      <w:r>
-        <w:t>S</w:t>
-      </w:r>
-      <w:bookmarkEnd w:id="22"/>
-      <w:bookmarkEnd w:id="24"/>
-      <w:r>
-        <w:t xml:space="preserve">cott R. </w:t>
-      </w:r>
-      <w:proofErr w:type="spellStart"/>
-      <w:r>
-        <w:t>Klemmer</w:t>
-      </w:r>
-      <w:proofErr w:type="spellEnd"/>
-      <w:r>
-        <w:t xml:space="preserve">, Michael Thomsen, Ethan Phelps-Goodman, Robert Lee, and James A. </w:t>
-      </w:r>
-      <w:proofErr w:type="spellStart"/>
-      <w:r>
-        <w:t>Landay</w:t>
-      </w:r>
-      <w:proofErr w:type="spellEnd"/>
-      <w:r>
-        <w:t xml:space="preserve">. 2002. </w:t>
-      </w:r>
-      <w:r>
-        <w:lastRenderedPageBreak/>
-        <w:t>Where do web sites come from</w:t>
-      </w:r>
-      <w:proofErr w:type="gramStart"/>
-      <w:r>
-        <w:t>?:</w:t>
-      </w:r>
-      <w:proofErr w:type="gramEnd"/>
-      <w:r>
-        <w:t xml:space="preserve"> capturing and interacting with design history. In </w:t>
+      <w:bookmarkStart w:id="26" w:name="_Ref279752272"/>
+      <w:r>
+        <w:t xml:space="preserve">Ivan E. Sutherland. 1963. </w:t>
       </w:r>
       <w:r>
         <w:rPr>
           <w:i/>
         </w:rPr>
-        <w:t>Proceedings of the SIGCHI Conference on Human Factors in Computing Systems</w:t>
-      </w:r>
-      <w:r>
-        <w:t xml:space="preserve"> (CHI '02), 1-8. http://doi.acm.org/10.1145/503376.503378</w:t>
-      </w:r>
+        <w:t>Sketchpad, a Man-Machine Graphical Communication System</w:t>
+      </w:r>
+      <w:r>
+        <w:t>. Ph.D Dissertation. Massachusetts Institute of Technology (MIT), Cambridge, MA.</w:t>
+      </w:r>
+      <w:bookmarkEnd w:id="26"/>
     </w:p>
     <w:p>
       <w:pPr>
         <w:pStyle w:val="References"/>
       </w:pPr>
-      <w:bookmarkStart w:id="25" w:name="_Ref279752219"/>
-      <w:proofErr w:type="spellStart"/>
-      <w:r>
-        <w:t>Psy</w:t>
-      </w:r>
-      <w:proofErr w:type="spellEnd"/>
-      <w:r>
-        <w:t xml:space="preserve">. 2012. </w:t>
-      </w:r>
-      <w:proofErr w:type="spellStart"/>
-      <w:r>
-        <w:t>Gangnam</w:t>
-      </w:r>
-      <w:proofErr w:type="spellEnd"/>
-      <w:r>
-        <w:t xml:space="preserve"> Style. Video. (15 July 2012.). Retrieved August 22, 2014 from https://www.youtube.com/watch?v=9bZkp7q19f0</w:t>
-      </w:r>
-      <w:bookmarkEnd w:id="25"/>
-    </w:p>
-    <w:p>
-      <w:pPr>
-        <w:pStyle w:val="References"/>
-      </w:pPr>
-      <w:bookmarkStart w:id="26" w:name="_Ref279752240"/>
-      <w:r>
-        <w:t xml:space="preserve">Marilyn Schwartz. 1995. </w:t>
+      <w:bookmarkStart w:id="27" w:name="_Ref279752304"/>
+      <w:r>
+        <w:t xml:space="preserve">Langdon Winner. 1999. Do artifacts have politics? In </w:t>
       </w:r>
       <w:r>
         <w:rPr>
           <w:i/>
         </w:rPr>
-        <w:t>Guidelines for Bias-Free Writing.</w:t>
-      </w:r>
-      <w:r>
-        <w:t xml:space="preserve"> Indiana University Press, Bloomington, IN.</w:t>
-      </w:r>
-      <w:bookmarkEnd w:id="26"/>
-    </w:p>
-    <w:p>
-      <w:pPr>
-        <w:pStyle w:val="References"/>
-      </w:pPr>
-      <w:bookmarkStart w:id="27" w:name="_Ref279752272"/>
-      <w:r>
-        <w:t xml:space="preserve">Ivan E. Sutherland. 1963. </w:t>
-      </w:r>
-      <w:r>
-        <w:rPr>
-          <w:i/>
-        </w:rPr>
-        <w:t>Sketchpad, a Man-Machine Graphical Communication System</w:t>
-      </w:r>
-      <w:r>
-        <w:t xml:space="preserve">. </w:t>
-      </w:r>
-      <w:proofErr w:type="spellStart"/>
-      <w:r>
-        <w:t>Ph.D</w:t>
-      </w:r>
-      <w:proofErr w:type="spellEnd"/>
-      <w:r>
-        <w:t xml:space="preserve"> Dissertation. Massachusetts Institute of Technology (MIT), Cambridge, MA.</w:t>
+        <w:t>The Social Shaping of Technology</w:t>
+      </w:r>
+      <w:r>
+        <w:t xml:space="preserve"> (2nd. ed.), Donald MacKenzie and Judy Wajcman (Eds.). Open University Press, Buckingham, UK, 28-40.</w:t>
       </w:r>
       <w:bookmarkEnd w:id="27"/>
-    </w:p>
-    <w:p>
-      <w:pPr>
-        <w:pStyle w:val="References"/>
-      </w:pPr>
-      <w:bookmarkStart w:id="28" w:name="_Ref279752304"/>
-      <w:r>
-        <w:t xml:space="preserve">Langdon Winner. 1999. Do artifacts have politics? In </w:t>
-      </w:r>
-      <w:r>
-        <w:rPr>
-          <w:i/>
-        </w:rPr>
-        <w:t>The Social Shaping of Technology</w:t>
-      </w:r>
-      <w:r>
-        <w:t xml:space="preserve"> (2nd. ed.), Donald </w:t>
-      </w:r>
-      <w:proofErr w:type="spellStart"/>
-      <w:r>
-        <w:t>MacKenzie</w:t>
-      </w:r>
-      <w:proofErr w:type="spellEnd"/>
-      <w:r>
-        <w:t xml:space="preserve"> and Judy </w:t>
-      </w:r>
-      <w:proofErr w:type="spellStart"/>
-      <w:r>
-        <w:t>Wajcman</w:t>
-      </w:r>
-      <w:proofErr w:type="spellEnd"/>
-      <w:r>
-        <w:t xml:space="preserve"> (Eds.). Open University Press, Buckingham, UK, 28-40.</w:t>
-      </w:r>
-      <w:bookmarkEnd w:id="28"/>
       <w:r>
         <w:t xml:space="preserve"> </w:t>
       </w:r>
     </w:p>
-    <w:bookmarkEnd w:id="15"/>
+    <w:bookmarkEnd w:id="14"/>
     <w:p>
       <w:pPr>
         <w:pStyle w:val="References"/>
@@ -6038,7 +5680,7 @@
       </w:pPr>
     </w:p>
     <w:sectPr>
-      <w:headerReference w:type="default" r:id="rId18"/>
+      <w:headerReference w:type="default" r:id="rId20"/>
       <w:type w:val="continuous"/>
       <w:pgSz w:w="15840" w:h="12240" w:orient="landscape" w:code="1"/>
       <w:pgMar w:top="2333" w:right="1526" w:bottom="1166" w:left="3960" w:header="994" w:footer="720" w:gutter="0"/>
@@ -9742,7 +9384,7 @@
 </file>
 
 <file path=customXml/itemProps1.xml><?xml version="1.0" encoding="utf-8"?>
-<ds:datastoreItem xmlns:ds="http://schemas.openxmlformats.org/officeDocument/2006/customXml" ds:itemID="{B92FAAEA-0116-6748-8F0C-28EA2C5A13A1}">
+<ds:datastoreItem xmlns:ds="http://schemas.openxmlformats.org/officeDocument/2006/customXml" ds:itemID="{ECD9F509-3993-5648-BE0B-BF93839DC605}">
   <ds:schemaRefs>
     <ds:schemaRef ds:uri="http://schemas.openxmlformats.org/officeDocument/2006/bibliography"/>
   </ds:schemaRefs>

</xml_diff>

<commit_message>
Updating Word date and Builds. g
</commit_message>
<xml_diff>
--- a/Word/SIGCHIExtendedAbstractsFormat.docx
+++ b/Word/SIGCHIExtendedAbstractsFormat.docx
@@ -14,18 +14,19 @@
           <w:cols w:space="720"/>
         </w:sectPr>
       </w:pPr>
+      <w:bookmarkStart w:id="0" w:name="_GoBack"/>
+      <w:bookmarkEnd w:id="0"/>
       <w:r>
         <w:t>S</w:t>
       </w:r>
-      <w:bookmarkStart w:id="0" w:name="_Ref279752160"/>
-      <w:bookmarkStart w:id="1" w:name="_Ref279752201"/>
-      <w:bookmarkStart w:id="2" w:name="_Ref279752218"/>
-      <w:bookmarkStart w:id="3" w:name="_Ref279752239"/>
-      <w:bookmarkStart w:id="4" w:name="_Ref279752256"/>
-      <w:bookmarkStart w:id="5" w:name="_Ref279752269"/>
-      <w:bookmarkStart w:id="6" w:name="_Ref279753801"/>
-      <w:bookmarkStart w:id="7" w:name="_Ref279753822"/>
-      <w:bookmarkEnd w:id="0"/>
+      <w:bookmarkStart w:id="1" w:name="_Ref279752160"/>
+      <w:bookmarkStart w:id="2" w:name="_Ref279752201"/>
+      <w:bookmarkStart w:id="3" w:name="_Ref279752218"/>
+      <w:bookmarkStart w:id="4" w:name="_Ref279752239"/>
+      <w:bookmarkStart w:id="5" w:name="_Ref279752256"/>
+      <w:bookmarkStart w:id="6" w:name="_Ref279752269"/>
+      <w:bookmarkStart w:id="7" w:name="_Ref279753801"/>
+      <w:bookmarkStart w:id="8" w:name="_Ref279753822"/>
       <w:bookmarkEnd w:id="1"/>
       <w:bookmarkEnd w:id="2"/>
       <w:bookmarkEnd w:id="3"/>
@@ -33,6 +34,7 @@
       <w:bookmarkEnd w:id="5"/>
       <w:bookmarkEnd w:id="6"/>
       <w:bookmarkEnd w:id="7"/>
+      <w:bookmarkEnd w:id="8"/>
       <w:r>
         <w:t xml:space="preserve">IGCHI Extended </w:t>
       </w:r>
@@ -497,9 +499,11 @@
                             <w:pPr>
                               <w:pStyle w:val="authorAddress"/>
                             </w:pPr>
+                            <w:proofErr w:type="gramStart"/>
                             <w:r>
                               <w:t>author3@anotherco.com</w:t>
                             </w:r>
+                            <w:proofErr w:type="gramEnd"/>
                             <w:r>
                               <w:br/>
                               <w:t>author4@hci.anotherco.com</w:t>
@@ -1081,22 +1085,7 @@
         <w:t>UPDATED—</w:t>
       </w:r>
       <w:r>
-        <w:fldChar w:fldCharType="begin"/>
-      </w:r>
-      <w:r>
-        <w:instrText xml:space="preserve"> TIME \@ "d MMMM yyyy" </w:instrText>
-      </w:r>
-      <w:r>
-        <w:fldChar w:fldCharType="separate"/>
-      </w:r>
-      <w:r>
-        <w:rPr>
-          <w:noProof/>
-        </w:rPr>
-        <w:t>23 August 2015</w:t>
-      </w:r>
-      <w:r>
-        <w:fldChar w:fldCharType="end"/>
+        <w:t>24 August 2015</w:t>
       </w:r>
       <w:r>
         <w:t>.</w:t>
@@ -1172,7 +1161,15 @@
         <w:t xml:space="preserve">for the </w:t>
       </w:r>
       <w:r>
-        <w:t>full list of ACM classifiers. This section is required.</w:t>
+        <w:t xml:space="preserve">full list of ACM </w:t>
+      </w:r>
+      <w:proofErr w:type="gramStart"/>
+      <w:r>
+        <w:t>classifiers</w:t>
+      </w:r>
+      <w:proofErr w:type="gramEnd"/>
+      <w:r>
+        <w:t>. This section is required.</w:t>
       </w:r>
     </w:p>
     <w:p>
@@ -1370,7 +1367,15 @@
                               <w:t xml:space="preserve"> </w:t>
                             </w:r>
                             <w:r>
-                              <w:t xml:space="preserve">A 0.75 inch rule is beneficial to break this apart from the body text. The text in this text box should remain the same size as the Body Text: 8.5 Verdana or Arial (with use of </w:t>
+                              <w:t>A 0</w:t>
+                            </w:r>
+                            <w:proofErr w:type="gramStart"/>
+                            <w:r>
+                              <w:t>.75 inch</w:t>
+                            </w:r>
+                            <w:proofErr w:type="gramEnd"/>
+                            <w:r>
+                              <w:t xml:space="preserve"> rule is beneficial to break this apart from the body text. The text in this text box should remain the same size as the Body Text: 8.5 Verdana or Arial (with use of </w:t>
                             </w:r>
                             <w:r>
                               <w:rPr>
@@ -1953,7 +1958,15 @@
     </w:p>
     <w:p>
       <w:r>
-        <w:t xml:space="preserve">Longer quotes, when placed in their own paragraph, need not be italicized or in quotation marks. (Ramon, 39M). </w:t>
+        <w:t xml:space="preserve">Longer quotes, when placed in their own paragraph, need not be italicized or in quotation marks. </w:t>
+      </w:r>
+      <w:proofErr w:type="gramStart"/>
+      <w:r>
+        <w:t>(Ramon, 39M).</w:t>
+      </w:r>
+      <w:proofErr w:type="gramEnd"/>
+      <w:r>
+        <w:t xml:space="preserve"> </w:t>
       </w:r>
     </w:p>
     <w:p>
@@ -2595,19 +2608,39 @@
       <w:pPr>
         <w:pStyle w:val="Caption"/>
       </w:pPr>
+      <w:proofErr w:type="gramStart"/>
       <w:r>
         <w:t xml:space="preserve">Table </w:t>
       </w:r>
-      <w:fldSimple w:instr=" SEQ Table \* ARABIC ">
-        <w:r>
-          <w:rPr>
-            <w:noProof/>
-          </w:rPr>
-          <w:t>1</w:t>
-        </w:r>
-      </w:fldSimple>
-      <w:r>
-        <w:t>. Table captions should be below the table. We recommend table lines be 1pt, 75% brightness grey. Minimize use of unnecessary table lines. Avoid spurious degrees of precision. For larger tables, consider banded rows (select table, then click Tables, Banded Rows) to guide the eye. In Word, we recommend using the Table Grid - SIGCHI table format.</w:t>
+      <w:proofErr w:type="gramEnd"/>
+      <w:r>
+        <w:fldChar w:fldCharType="begin"/>
+      </w:r>
+      <w:r>
+        <w:instrText xml:space="preserve"> SEQ Table \* ARABIC </w:instrText>
+      </w:r>
+      <w:r>
+        <w:fldChar w:fldCharType="separate"/>
+      </w:r>
+      <w:r>
+        <w:rPr>
+          <w:noProof/>
+        </w:rPr>
+        <w:t>1</w:t>
+      </w:r>
+      <w:r>
+        <w:rPr>
+          <w:noProof/>
+        </w:rPr>
+        <w:fldChar w:fldCharType="end"/>
+      </w:r>
+      <w:proofErr w:type="gramStart"/>
+      <w:r>
+        <w:t>.</w:t>
+      </w:r>
+      <w:proofErr w:type="gramEnd"/>
+      <w:r>
+        <w:t xml:space="preserve"> Table captions should be below the table. We recommend table lines be 1pt, 75% brightness grey. Minimize use of unnecessary table lines. Avoid spurious degrees of precision. For larger tables, consider banded rows (select table, then click Tables, Banded Rows) to guide the eye. In Word, we recommend using the Table Grid - SIGCHI table format.</w:t>
       </w:r>
     </w:p>
     <w:p>
@@ -2892,7 +2925,7 @@
                                     <pic:cNvPicPr/>
                                   </pic:nvPicPr>
                                   <pic:blipFill>
-                                    <a:blip r:embed="rId15">
+                                    <a:blip r:embed="rId14">
                                       <a:extLst>
                                         <a:ext uri="{28A0092B-C50C-407E-A947-70E740481C1C}">
                                           <a14:useLocalDpi xmlns:a14="http://schemas.microsoft.com/office/drawing/2010/main" val="0"/>
@@ -2926,35 +2959,32 @@
                       <w:r>
                         <w:t xml:space="preserve">Figure </w:t>
                       </w:r>
-                      <w:fldSimple w:instr=" SEQ Figure \* ARABIC ">
-                        <w:r>
-                          <w:rPr>
-                            <w:noProof/>
-                          </w:rPr>
-                          <w:t>2</w:t>
-                        </w:r>
-                      </w:fldSimple>
+                      <w:r>
+                        <w:fldChar w:fldCharType="begin"/>
+                      </w:r>
+                      <w:r>
+                        <w:instrText xml:space="preserve"> SEQ Figure \* ARABIC </w:instrText>
+                      </w:r>
+                      <w:r>
+                        <w:fldChar w:fldCharType="separate"/>
+                      </w:r>
+                      <w:r>
+                        <w:rPr>
+                          <w:noProof/>
+                        </w:rPr>
+                        <w:t>2</w:t>
+                      </w:r>
+                      <w:r>
+                        <w:rPr>
+                          <w:noProof/>
+                        </w:rPr>
+                        <w:fldChar w:fldCharType="end"/>
+                      </w:r>
                       <w:r>
                         <w:t xml:space="preserve"> </w:t>
                       </w:r>
                       <w:r>
-                        <w:t xml:space="preserve">In this image, the cats are </w:t>
-                      </w:r>
-                      <w:proofErr w:type="spellStart"/>
-                      <w:r>
-                        <w:t>tesselated</w:t>
-                      </w:r>
-                      <w:proofErr w:type="spellEnd"/>
-                      <w:r>
-                        <w:t xml:space="preserve"> to save space. You, too, can save space by placing images in the sidebar. Images should have captions and be within the boundaries of the text box on Page 2. Photo CC-BY </w:t>
-                      </w:r>
-                      <w:proofErr w:type="spellStart"/>
-                      <w:r>
-                        <w:t>jofish</w:t>
-                      </w:r>
-                      <w:proofErr w:type="spellEnd"/>
-                      <w:r>
-                        <w:t xml:space="preserve"> on Flickr. </w:t>
+                        <w:t xml:space="preserve">In this image, the cats are tesselated to save space. You, too, can save space by placing images in the sidebar. Images should have captions and be within the boundaries of the text box on Page 2. Photo CC-BY jofish on Flickr. </w:t>
                       </w:r>
                     </w:p>
                   </w:txbxContent>
@@ -3229,7 +3259,7 @@
                                           <pic:cNvPicPr/>
                                         </pic:nvPicPr>
                                         <pic:blipFill>
-                                          <a:blip r:embed="rId16">
+                                          <a:blip r:embed="rId15">
                                             <a:extLst>
                                               <a:ext uri="{28A0092B-C50C-407E-A947-70E740481C1C}">
                                                 <a14:useLocalDpi xmlns:a14="http://schemas.microsoft.com/office/drawing/2010/main" val="0"/>
@@ -3261,22 +3291,42 @@
                               <w:pStyle w:val="Caption"/>
                               <w:jc w:val="left"/>
                             </w:pPr>
-                            <w:bookmarkStart w:id="8" w:name="_Ref298511442"/>
-                            <w:bookmarkStart w:id="9" w:name="_Ref298510878"/>
+                            <w:bookmarkStart w:id="9" w:name="_Ref298511442"/>
+                            <w:bookmarkStart w:id="10" w:name="_Ref298510878"/>
+                            <w:proofErr w:type="gramStart"/>
                             <w:r>
                               <w:t xml:space="preserve">Figure </w:t>
                             </w:r>
-                            <w:fldSimple w:instr=" SEQ Figure \* ARABIC ">
-                              <w:r>
-                                <w:rPr>
-                                  <w:noProof/>
-                                </w:rPr>
-                                <w:t>3</w:t>
-                              </w:r>
-                            </w:fldSimple>
-                            <w:bookmarkEnd w:id="8"/>
-                            <w:r>
-                              <w:t xml:space="preserve">. </w:t>
+                            <w:proofErr w:type="gramEnd"/>
+                            <w:r>
+                              <w:fldChar w:fldCharType="begin"/>
+                            </w:r>
+                            <w:r>
+                              <w:instrText xml:space="preserve"> SEQ Figure \* ARABIC </w:instrText>
+                            </w:r>
+                            <w:r>
+                              <w:fldChar w:fldCharType="separate"/>
+                            </w:r>
+                            <w:r>
+                              <w:rPr>
+                                <w:noProof/>
+                              </w:rPr>
+                              <w:t>3</w:t>
+                            </w:r>
+                            <w:r>
+                              <w:rPr>
+                                <w:noProof/>
+                              </w:rPr>
+                              <w:fldChar w:fldCharType="end"/>
+                            </w:r>
+                            <w:bookmarkEnd w:id="9"/>
+                            <w:proofErr w:type="gramStart"/>
+                            <w:r>
+                              <w:t>.</w:t>
+                            </w:r>
+                            <w:proofErr w:type="gramEnd"/>
+                            <w:r>
+                              <w:t xml:space="preserve"> </w:t>
                             </w:r>
                             <w:r>
                               <w:t xml:space="preserve">You can make figures as wide as you need, up to a maximum of the full width of both columns. To achieve this, </w:t>
@@ -3290,16 +3340,18 @@
                               </w:rPr>
                               <w:t xml:space="preserve">. </w:t>
                             </w:r>
+                            <w:proofErr w:type="gramStart"/>
                             <w:r>
                               <w:rPr>
                                 <w:color w:val="000000"/>
                               </w:rPr>
                               <w:t>Image CC-BY-ND ayman on Flickr</w:t>
                             </w:r>
-                            <w:bookmarkEnd w:id="9"/>
+                            <w:bookmarkEnd w:id="10"/>
                             <w:r>
                               <w:t>.</w:t>
                             </w:r>
+                            <w:proofErr w:type="gramEnd"/>
                           </w:p>
                         </w:txbxContent>
                       </wps:txbx>
@@ -3347,7 +3399,7 @@
                                     <pic:cNvPicPr/>
                                   </pic:nvPicPr>
                                   <pic:blipFill>
-                                    <a:blip r:embed="rId17">
+                                    <a:blip r:embed="rId15">
                                       <a:extLst>
                                         <a:ext uri="{28A0092B-C50C-407E-A947-70E740481C1C}">
                                           <a14:useLocalDpi xmlns:a14="http://schemas.microsoft.com/office/drawing/2010/main" val="0"/>
@@ -3379,8 +3431,8 @@
                         <w:pStyle w:val="Caption"/>
                         <w:jc w:val="left"/>
                       </w:pPr>
-                      <w:bookmarkStart w:id="10" w:name="_Ref298511442"/>
-                      <w:bookmarkStart w:id="11" w:name="_Ref298510878"/>
+                      <w:bookmarkStart w:id="11" w:name="_Ref298511442"/>
+                      <w:bookmarkStart w:id="12" w:name="_Ref298510878"/>
                       <w:proofErr w:type="gramStart"/>
                       <w:r>
                         <w:t xml:space="preserve">Figure </w:t>
@@ -3407,7 +3459,7 @@
                         </w:rPr>
                         <w:fldChar w:fldCharType="end"/>
                       </w:r>
-                      <w:bookmarkEnd w:id="10"/>
+                      <w:bookmarkEnd w:id="11"/>
                       <w:proofErr w:type="gramStart"/>
                       <w:r>
                         <w:t>.</w:t>
@@ -3433,23 +3485,9 @@
                         <w:rPr>
                           <w:color w:val="000000"/>
                         </w:rPr>
-                        <w:t xml:space="preserve">Image CC-BY-ND </w:t>
+                        <w:t>Image CC-BY-ND ayman on Flickr</w:t>
                       </w:r>
-                      <w:proofErr w:type="spellStart"/>
-                      <w:r>
-                        <w:rPr>
-                          <w:color w:val="000000"/>
-                        </w:rPr>
-                        <w:t>ayman</w:t>
-                      </w:r>
-                      <w:proofErr w:type="spellEnd"/>
-                      <w:r>
-                        <w:rPr>
-                          <w:color w:val="000000"/>
-                        </w:rPr>
-                        <w:t xml:space="preserve"> on Flickr</w:t>
-                      </w:r>
-                      <w:bookmarkEnd w:id="11"/>
+                      <w:bookmarkEnd w:id="12"/>
                       <w:r>
                         <w:t>.</w:t>
                       </w:r>
@@ -3865,8 +3903,6 @@
                                   <w:r>
                                     <w:t>Minneapolis</w:t>
                                   </w:r>
-                                  <w:bookmarkStart w:id="10" w:name="_GoBack"/>
-                                  <w:bookmarkEnd w:id="10"/>
                                 </w:p>
                               </w:tc>
                             </w:tr>
@@ -3944,10 +3980,6 @@
           </mc:Choice>
           <mc:Fallback>
             <w:pict>
-              <v:shapetype id="_x0000_t202" coordsize="21600,21600" o:spt="202" path="m0,0l0,21600,21600,21600,21600,0xe">
-                <v:stroke joinstyle="miter"/>
-                <v:path gradientshapeok="t" o:connecttype="rect"/>
-              </v:shapetype>
               <v:shape id="Text Box 30" o:spid="_x0000_s1031" type="#_x0000_t202" style="position:absolute;left:0;text-align:left;margin-left:35.05pt;margin-top:117.35pt;width:2in;height:6in;z-index:251680256;visibility:visible;mso-wrap-style:square;mso-width-percent:0;mso-height-percent:0;mso-wrap-distance-left:9pt;mso-wrap-distance-top:0;mso-wrap-distance-right:9pt;mso-wrap-distance-bottom:0;mso-position-horizontal:absolute;mso-position-horizontal-relative:page;mso-position-vertical:absolute;mso-position-vertical-relative:page;mso-width-percent:0;mso-height-percent:0;mso-width-relative:page;mso-height-relative:page;v-text-anchor:top" o:gfxdata="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" o:allowoverlap="f" filled="f" fillcolor="#f8f8f8" stroked="f" strokecolor="gray">
                 <v:textbox>
                   <w:txbxContent>
@@ -4282,8 +4314,6 @@
                             <w:r>
                               <w:t>Minneapolis</w:t>
                             </w:r>
-                            <w:bookmarkStart w:id="11" w:name="_GoBack"/>
-                            <w:bookmarkEnd w:id="11"/>
                           </w:p>
                         </w:tc>
                       </w:tr>
@@ -5078,7 +5108,7 @@
       <w:r>
         <w:t xml:space="preserve"> be the same font size as other body text. References should be in alphabetical order by last name of first author. Use a numbered list of references at the end of the article, ordered alphabetically by last name of first author, and referenced by numbers in brackets. For papers from conference proceedings, include the title of the paper and the name of the conference. Do not include the location of the conference or the exact date; do include the page numbers if available. References should be in ACM citation format: </w:t>
       </w:r>
-      <w:hyperlink r:id="rId18" w:history="1">
+      <w:hyperlink r:id="rId16" w:history="1">
         <w:r>
           <w:rPr>
             <w:rStyle w:val="Hyperlink"/>
@@ -5422,7 +5452,7 @@
       <w:pPr>
         <w:spacing w:after="40"/>
       </w:pPr>
-      <w:hyperlink r:id="rId19" w:history="1">
+      <w:hyperlink r:id="rId17" w:history="1">
         <w:r>
           <w:rPr>
             <w:rStyle w:val="Hyperlink"/>
@@ -5460,16 +5490,24 @@
           <w:b/>
         </w:rPr>
       </w:pPr>
-      <w:bookmarkStart w:id="12" w:name="_Ref279752164"/>
-      <w:bookmarkStart w:id="13" w:name="_Ref279752146"/>
-      <w:bookmarkStart w:id="14" w:name="_Ref10968375"/>
+      <w:bookmarkStart w:id="13" w:name="_Ref279752164"/>
+      <w:bookmarkStart w:id="14" w:name="_Ref279752146"/>
+      <w:bookmarkStart w:id="15" w:name="_Ref10968375"/>
       <w:r>
         <w:t xml:space="preserve">@_CHINOSAUR. 2014. VENUE IS TOO COLD. #BINGO #CHI2016. </w:t>
       </w:r>
-      <w:bookmarkStart w:id="15" w:name="_Ref279753835"/>
-      <w:bookmarkEnd w:id="12"/>
-      <w:r>
-        <w:t>Tweet. (1 May, 2014). Retrieved February 2, 2014 from https://twitter.com/_CHINOSAUR/status/461864317415989248</w:t>
+      <w:bookmarkStart w:id="16" w:name="_Ref279753835"/>
+      <w:bookmarkEnd w:id="13"/>
+      <w:r>
+        <w:t xml:space="preserve">Tweet. (1 </w:t>
+      </w:r>
+      <w:proofErr w:type="gramStart"/>
+      <w:r>
+        <w:t>May,</w:t>
+      </w:r>
+      <w:proofErr w:type="gramEnd"/>
+      <w:r>
+        <w:t xml:space="preserve"> 2014). Retrieved February 2, 2014 from https://twitter.com/_CHINOSAUR/status/461864317415989248</w:t>
       </w:r>
     </w:p>
     <w:p>
@@ -5479,8 +5517,8 @@
       <w:r>
         <w:t>ACM. How to Classify Works Using ACM’s Computing Classification System. 2014.  Retrieved August 22, 2014 from http://www.acm.org/class/how_to_use.html.</w:t>
       </w:r>
-      <w:bookmarkEnd w:id="13"/>
-      <w:bookmarkEnd w:id="15"/>
+      <w:bookmarkEnd w:id="14"/>
+      <w:bookmarkEnd w:id="16"/>
       <w:r>
         <w:t xml:space="preserve"> </w:t>
       </w:r>
@@ -5489,8 +5527,8 @@
       <w:pPr>
         <w:pStyle w:val="References"/>
       </w:pPr>
-      <w:bookmarkStart w:id="16" w:name="_Ref279752133"/>
-      <w:bookmarkStart w:id="17" w:name="_Ref279752517"/>
+      <w:bookmarkStart w:id="17" w:name="_Ref279752133"/>
+      <w:bookmarkStart w:id="18" w:name="_Ref279752517"/>
       <w:r>
         <w:t xml:space="preserve">R. </w:t>
       </w:r>
@@ -5506,7 +5544,7 @@
       <w:r>
         <w:t xml:space="preserve"> 10, 2: 453-469.</w:t>
       </w:r>
-      <w:bookmarkEnd w:id="16"/>
+      <w:bookmarkEnd w:id="17"/>
       <w:r>
         <w:t xml:space="preserve"> </w:t>
       </w:r>
@@ -5515,12 +5553,12 @@
       <w:pPr>
         <w:pStyle w:val="References"/>
       </w:pPr>
-      <w:bookmarkStart w:id="18" w:name="_Ref279753826"/>
+      <w:bookmarkStart w:id="19" w:name="_Ref279753826"/>
       <w:r>
         <w:t>Anna Cavender, Shari Trewin, Vicki Hanson. 2014. Accessible Writing Guide. Retrieved August 22, 2014 from http://www.sigaccess.org/welcome-to-sigaccess/resources/accessible-writing-guide/</w:t>
       </w:r>
-      <w:bookmarkEnd w:id="17"/>
       <w:bookmarkEnd w:id="18"/>
+      <w:bookmarkEnd w:id="19"/>
       <w:r>
         <w:t xml:space="preserve"> </w:t>
       </w:r>
@@ -5529,9 +5567,9 @@
       <w:pPr>
         <w:pStyle w:val="References"/>
       </w:pPr>
-      <w:bookmarkStart w:id="19" w:name="_Ref279752259"/>
-      <w:bookmarkStart w:id="20" w:name="_Ref279753241"/>
-      <w:bookmarkStart w:id="21" w:name="_Ref279752204"/>
+      <w:bookmarkStart w:id="20" w:name="_Ref279752259"/>
+      <w:bookmarkStart w:id="21" w:name="_Ref279753241"/>
+      <w:bookmarkStart w:id="22" w:name="_Ref279752204"/>
       <w:r>
         <w:t>Morton L. Heilig. 1962</w:t>
       </w:r>
@@ -5547,47 +5585,55 @@
       <w:r>
         <w:t>, issued August 28, 1962.</w:t>
       </w:r>
-      <w:bookmarkEnd w:id="19"/>
+      <w:bookmarkEnd w:id="20"/>
     </w:p>
     <w:p>
       <w:pPr>
         <w:pStyle w:val="References"/>
       </w:pPr>
-      <w:bookmarkStart w:id="22" w:name="_Ref279753804"/>
+      <w:bookmarkStart w:id="23" w:name="_Ref279753804"/>
       <w:r>
         <w:t>J</w:t>
-      </w:r>
-      <w:bookmarkEnd w:id="20"/>
-      <w:bookmarkEnd w:id="22"/>
-      <w:r>
-        <w:t xml:space="preserve">ofish Kaye and Paul Dourish. 2014. Special issue on science fiction and ubiquitous computing. </w:t>
-      </w:r>
-      <w:r>
-        <w:rPr>
-          <w:i/>
-        </w:rPr>
-        <w:t>Personal Ubiquitous Comput</w:t>
-      </w:r>
-      <w:r>
-        <w:t>. 18, 4 (April 2014), 765-766. http://dx.doi.org/10.1007/s00779-014-0773-4</w:t>
-      </w:r>
-    </w:p>
-    <w:p>
-      <w:pPr>
-        <w:pStyle w:val="References"/>
-      </w:pPr>
-      <w:bookmarkStart w:id="23" w:name="_Ref279753887"/>
-      <w:r>
-        <w:t>S</w:t>
       </w:r>
       <w:bookmarkEnd w:id="21"/>
       <w:bookmarkEnd w:id="23"/>
       <w:r>
+        <w:t xml:space="preserve">ofish Kaye and Paul Dourish. 2014. Special issue on science fiction and ubiquitous computing. </w:t>
+      </w:r>
+      <w:r>
+        <w:rPr>
+          <w:i/>
+        </w:rPr>
+        <w:t>Personal Ubiquitous Comput</w:t>
+      </w:r>
+      <w:r>
+        <w:t>. 18, 4 (April 2014), 765-766. http://dx.doi.org/10.1007/s00779-014-0773-4</w:t>
+      </w:r>
+    </w:p>
+    <w:p>
+      <w:pPr>
+        <w:pStyle w:val="References"/>
+      </w:pPr>
+      <w:bookmarkStart w:id="24" w:name="_Ref279753887"/>
+      <w:r>
+        <w:t>S</w:t>
+      </w:r>
+      <w:bookmarkEnd w:id="22"/>
+      <w:bookmarkEnd w:id="24"/>
+      <w:r>
         <w:t xml:space="preserve">cott R. Klemmer, Michael Thomsen, Ethan Phelps-Goodman, Robert Lee, and James A. Landay. 2002. </w:t>
       </w:r>
       <w:r>
         <w:lastRenderedPageBreak/>
-        <w:t xml:space="preserve">Where do web sites come from?: capturing and interacting with design history. In </w:t>
+        <w:t>Where do web sites come from</w:t>
+      </w:r>
+      <w:proofErr w:type="gramStart"/>
+      <w:r>
+        <w:t>?:</w:t>
+      </w:r>
+      <w:proofErr w:type="gramEnd"/>
+      <w:r>
+        <w:t xml:space="preserve"> capturing and interacting with design history. In </w:t>
       </w:r>
       <w:r>
         <w:rPr>
@@ -5603,17 +5649,25 @@
       <w:pPr>
         <w:pStyle w:val="References"/>
       </w:pPr>
-      <w:bookmarkStart w:id="24" w:name="_Ref279752219"/>
-      <w:r>
-        <w:t>Psy. 2012. Gangnam Style. Video. (15 July 2012.). Retrieved August 22, 2014 from https://www.youtube.com/watch?v=9bZkp7q19f0</w:t>
-      </w:r>
-      <w:bookmarkEnd w:id="24"/>
+      <w:bookmarkStart w:id="25" w:name="_Ref279752219"/>
+      <w:r>
+        <w:t>Psy. 2012. Gangnam Style. Video. (15 July 2012.). Retrieved August 22, 2014 from https://www.youtube.com/watch</w:t>
+      </w:r>
+      <w:proofErr w:type="gramStart"/>
+      <w:r>
+        <w:t>?v</w:t>
+      </w:r>
+      <w:proofErr w:type="gramEnd"/>
+      <w:r>
+        <w:t>=9bZkp7q19f0</w:t>
+      </w:r>
+      <w:bookmarkEnd w:id="25"/>
     </w:p>
     <w:p>
       <w:pPr>
         <w:pStyle w:val="References"/>
       </w:pPr>
-      <w:bookmarkStart w:id="25" w:name="_Ref279752240"/>
+      <w:bookmarkStart w:id="26" w:name="_Ref279752240"/>
       <w:r>
         <w:t xml:space="preserve">Marilyn Schwartz. 1995. </w:t>
       </w:r>
@@ -5626,13 +5680,13 @@
       <w:r>
         <w:t xml:space="preserve"> Indiana University Press, Bloomington, IN.</w:t>
       </w:r>
-      <w:bookmarkEnd w:id="25"/>
+      <w:bookmarkEnd w:id="26"/>
     </w:p>
     <w:p>
       <w:pPr>
         <w:pStyle w:val="References"/>
       </w:pPr>
-      <w:bookmarkStart w:id="26" w:name="_Ref279752272"/>
+      <w:bookmarkStart w:id="27" w:name="_Ref279752272"/>
       <w:r>
         <w:t xml:space="preserve">Ivan E. Sutherland. 1963. </w:t>
       </w:r>
@@ -5645,13 +5699,13 @@
       <w:r>
         <w:t>. Ph.D Dissertation. Massachusetts Institute of Technology (MIT), Cambridge, MA.</w:t>
       </w:r>
-      <w:bookmarkEnd w:id="26"/>
+      <w:bookmarkEnd w:id="27"/>
     </w:p>
     <w:p>
       <w:pPr>
         <w:pStyle w:val="References"/>
       </w:pPr>
-      <w:bookmarkStart w:id="27" w:name="_Ref279752304"/>
+      <w:bookmarkStart w:id="28" w:name="_Ref279752304"/>
       <w:r>
         <w:t xml:space="preserve">Langdon Winner. 1999. Do artifacts have politics? In </w:t>
       </w:r>
@@ -5664,12 +5718,12 @@
       <w:r>
         <w:t xml:space="preserve"> (2nd. ed.), Donald MacKenzie and Judy Wajcman (Eds.). Open University Press, Buckingham, UK, 28-40.</w:t>
       </w:r>
-      <w:bookmarkEnd w:id="27"/>
+      <w:bookmarkEnd w:id="28"/>
       <w:r>
         <w:t xml:space="preserve"> </w:t>
       </w:r>
     </w:p>
-    <w:bookmarkEnd w:id="14"/>
+    <w:bookmarkEnd w:id="15"/>
     <w:p>
       <w:pPr>
         <w:pStyle w:val="References"/>
@@ -5680,7 +5734,7 @@
       </w:pPr>
     </w:p>
     <w:sectPr>
-      <w:headerReference w:type="default" r:id="rId20"/>
+      <w:headerReference w:type="default" r:id="rId18"/>
       <w:type w:val="continuous"/>
       <w:pgSz w:w="15840" w:h="12240" w:orient="landscape" w:code="1"/>
       <w:pgMar w:top="2333" w:right="1526" w:bottom="1166" w:left="3960" w:header="994" w:footer="720" w:gutter="0"/>
@@ -9384,7 +9438,7 @@
 </file>
 
 <file path=customXml/itemProps1.xml><?xml version="1.0" encoding="utf-8"?>
-<ds:datastoreItem xmlns:ds="http://schemas.openxmlformats.org/officeDocument/2006/customXml" ds:itemID="{ECD9F509-3993-5648-BE0B-BF93839DC605}">
+<ds:datastoreItem xmlns:ds="http://schemas.openxmlformats.org/officeDocument/2006/customXml" ds:itemID="{18DCAEC5-5B1E-4C41-B3A8-36D748BFBCA5}">
   <ds:schemaRefs>
     <ds:schemaRef ds:uri="http://schemas.openxmlformats.org/officeDocument/2006/bibliography"/>
   </ds:schemaRefs>

</xml_diff>

<commit_message>
Updated url to sheridan. Closes #63.
</commit_message>
<xml_diff>
--- a/Word/SIGCHIExtendedAbstractsFormat.docx
+++ b/Word/SIGCHIExtendedAbstractsFormat.docx
@@ -14,19 +14,18 @@
           <w:cols w:space="720"/>
         </w:sectPr>
       </w:pPr>
-      <w:bookmarkStart w:id="0" w:name="_GoBack"/>
+      <w:r>
+        <w:t>S</w:t>
+      </w:r>
+      <w:bookmarkStart w:id="0" w:name="_Ref279752160"/>
+      <w:bookmarkStart w:id="1" w:name="_Ref279752201"/>
+      <w:bookmarkStart w:id="2" w:name="_Ref279752218"/>
+      <w:bookmarkStart w:id="3" w:name="_Ref279752239"/>
+      <w:bookmarkStart w:id="4" w:name="_Ref279752256"/>
+      <w:bookmarkStart w:id="5" w:name="_Ref279752269"/>
+      <w:bookmarkStart w:id="6" w:name="_Ref279753801"/>
+      <w:bookmarkStart w:id="7" w:name="_Ref279753822"/>
       <w:bookmarkEnd w:id="0"/>
-      <w:r>
-        <w:t>S</w:t>
-      </w:r>
-      <w:bookmarkStart w:id="1" w:name="_Ref279752160"/>
-      <w:bookmarkStart w:id="2" w:name="_Ref279752201"/>
-      <w:bookmarkStart w:id="3" w:name="_Ref279752218"/>
-      <w:bookmarkStart w:id="4" w:name="_Ref279752239"/>
-      <w:bookmarkStart w:id="5" w:name="_Ref279752256"/>
-      <w:bookmarkStart w:id="6" w:name="_Ref279752269"/>
-      <w:bookmarkStart w:id="7" w:name="_Ref279753801"/>
-      <w:bookmarkStart w:id="8" w:name="_Ref279753822"/>
       <w:bookmarkEnd w:id="1"/>
       <w:bookmarkEnd w:id="2"/>
       <w:bookmarkEnd w:id="3"/>
@@ -34,7 +33,6 @@
       <w:bookmarkEnd w:id="5"/>
       <w:bookmarkEnd w:id="6"/>
       <w:bookmarkEnd w:id="7"/>
-      <w:bookmarkEnd w:id="8"/>
       <w:r>
         <w:t xml:space="preserve">IGCHI Extended </w:t>
       </w:r>
@@ -401,8 +399,13 @@
                             <w:pPr>
                               <w:pStyle w:val="authorAddress"/>
                             </w:pPr>
-                            <w:r>
-                              <w:t>Authortown, CA 94022, USA</w:t>
+                            <w:proofErr w:type="spellStart"/>
+                            <w:r>
+                              <w:t>Authortown</w:t>
+                            </w:r>
+                            <w:proofErr w:type="spellEnd"/>
+                            <w:r>
+                              <w:t>, CA 94022, USA</w:t>
                             </w:r>
                           </w:p>
                           <w:p>
@@ -447,8 +450,13 @@
                             <w:pPr>
                               <w:pStyle w:val="authorAddress"/>
                             </w:pPr>
-                            <w:r>
-                              <w:t>Awdur SA22 8PP, UK author2@author.ac.uk</w:t>
+                            <w:proofErr w:type="spellStart"/>
+                            <w:r>
+                              <w:t>Awdur</w:t>
+                            </w:r>
+                            <w:proofErr w:type="spellEnd"/>
+                            <w:r>
+                              <w:t xml:space="preserve"> SA22 8PP, UK author2@author.ac.uk</w:t>
                             </w:r>
                           </w:p>
                           <w:p>
@@ -477,8 +485,13 @@
                             <w:pPr>
                               <w:pStyle w:val="authorAddress"/>
                             </w:pPr>
-                            <w:r>
-                              <w:t xml:space="preserve">Lēkhaka </w:t>
+                            <w:proofErr w:type="spellStart"/>
+                            <w:r>
+                              <w:t>Lēkhaka</w:t>
+                            </w:r>
+                            <w:proofErr w:type="spellEnd"/>
+                            <w:r>
+                              <w:t xml:space="preserve"> </w:t>
                             </w:r>
                             <w:r>
                               <w:t>Interaction Labs</w:t>
@@ -772,16 +785,26 @@
                             <w:pPr>
                               <w:pStyle w:val="authorAddress"/>
                             </w:pPr>
-                            <w:r>
-                              <w:t>YetAnotherCo, Inc.</w:t>
+                            <w:proofErr w:type="spellStart"/>
+                            <w:r>
+                              <w:t>YetAnotherCo</w:t>
+                            </w:r>
+                            <w:proofErr w:type="spellEnd"/>
+                            <w:r>
+                              <w:t>, Inc.</w:t>
                             </w:r>
                           </w:p>
                           <w:p>
                             <w:pPr>
                               <w:pStyle w:val="authorAddress"/>
                             </w:pPr>
-                            <w:r>
-                              <w:t>Authorton, BC V6M 22P Canada</w:t>
+                            <w:proofErr w:type="spellStart"/>
+                            <w:r>
+                              <w:t>Authorton</w:t>
+                            </w:r>
+                            <w:proofErr w:type="spellEnd"/>
+                            <w:r>
+                              <w:t>, BC V6M 22P Canada</w:t>
                             </w:r>
                           </w:p>
                           <w:p>
@@ -809,15 +832,25 @@
                             <w:pPr>
                               <w:pStyle w:val="authorAddress"/>
                             </w:pPr>
-                            <w:r>
-                              <w:t xml:space="preserve">Université de </w:t>
+                            <w:proofErr w:type="spellStart"/>
+                            <w:r>
+                              <w:t>Universite</w:t>
+                            </w:r>
+                            <w:proofErr w:type="spellEnd"/>
+                            <w:r>
+                              <w:t xml:space="preserve">́ de </w:t>
                             </w:r>
                             <w:r>
                               <w:t>Auteur</w:t>
                             </w:r>
                             <w:r>
-                              <w:t>-Sud</w:t>
-                            </w:r>
+                              <w:t>-</w:t>
+                            </w:r>
+                            <w:proofErr w:type="spellStart"/>
+                            <w:r>
+                              <w:t>Sud</w:t>
+                            </w:r>
+                            <w:proofErr w:type="spellEnd"/>
                           </w:p>
                           <w:p>
                             <w:pPr>
@@ -855,7 +888,15 @@
                               <w:pStyle w:val="authorAddress"/>
                             </w:pPr>
                             <w:r>
-                              <w:t>Department of Skrywer,</w:t>
+                              <w:t xml:space="preserve">Department of </w:t>
+                            </w:r>
+                            <w:proofErr w:type="spellStart"/>
+                            <w:r>
+                              <w:t>Skrywer</w:t>
+                            </w:r>
+                            <w:proofErr w:type="spellEnd"/>
+                            <w:r>
+                              <w:t>,</w:t>
                             </w:r>
                           </w:p>
                           <w:p>
@@ -863,7 +904,15 @@
                               <w:pStyle w:val="authorAddress"/>
                             </w:pPr>
                             <w:r>
-                              <w:t>University of Umbhali,</w:t>
+                              <w:t xml:space="preserve">University of </w:t>
+                            </w:r>
+                            <w:proofErr w:type="spellStart"/>
+                            <w:r>
+                              <w:t>Umbhali</w:t>
+                            </w:r>
+                            <w:proofErr w:type="spellEnd"/>
+                            <w:r>
+                              <w:t>,</w:t>
                             </w:r>
                           </w:p>
                           <w:p>
@@ -1161,15 +1210,7 @@
         <w:t xml:space="preserve">for the </w:t>
       </w:r>
       <w:r>
-        <w:t xml:space="preserve">full list of ACM </w:t>
-      </w:r>
-      <w:proofErr w:type="gramStart"/>
-      <w:r>
-        <w:t>classifiers</w:t>
-      </w:r>
-      <w:proofErr w:type="gramEnd"/>
-      <w:r>
-        <w:t>. This section is required.</w:t>
+        <w:t>full list of ACM classifiers. This section is required.</w:t>
       </w:r>
     </w:p>
     <w:p>
@@ -1953,7 +1994,15 @@
         <w:t xml:space="preserve"> </w:t>
       </w:r>
       <w:r>
-        <w:t>(Anab, 22F).</w:t>
+        <w:t>(</w:t>
+      </w:r>
+      <w:proofErr w:type="spellStart"/>
+      <w:r>
+        <w:t>Anab</w:t>
+      </w:r>
+      <w:proofErr w:type="spellEnd"/>
+      <w:r>
+        <w:t>, 22F).</w:t>
       </w:r>
     </w:p>
     <w:p>
@@ -2426,9 +2475,11 @@
             <w:pPr>
               <w:pStyle w:val="Table-SIGCHI"/>
             </w:pPr>
+            <w:proofErr w:type="spellStart"/>
             <w:r>
               <w:t>Nass</w:t>
             </w:r>
+            <w:proofErr w:type="spellEnd"/>
           </w:p>
         </w:tc>
         <w:tc>
@@ -2484,9 +2535,11 @@
             <w:pPr>
               <w:pStyle w:val="Table-SIGCHI"/>
             </w:pPr>
+            <w:proofErr w:type="spellStart"/>
             <w:r>
               <w:t>Borriello</w:t>
             </w:r>
+            <w:proofErr w:type="spellEnd"/>
           </w:p>
         </w:tc>
         <w:tc>
@@ -2612,29 +2665,14 @@
       <w:r>
         <w:t xml:space="preserve">Table </w:t>
       </w:r>
-      <w:proofErr w:type="gramEnd"/>
-      <w:r>
-        <w:fldChar w:fldCharType="begin"/>
-      </w:r>
-      <w:r>
-        <w:instrText xml:space="preserve"> SEQ Table \* ARABIC </w:instrText>
-      </w:r>
-      <w:r>
-        <w:fldChar w:fldCharType="separate"/>
-      </w:r>
-      <w:r>
-        <w:rPr>
-          <w:noProof/>
-        </w:rPr>
-        <w:t>1</w:t>
-      </w:r>
-      <w:r>
-        <w:rPr>
-          <w:noProof/>
-        </w:rPr>
-        <w:fldChar w:fldCharType="end"/>
-      </w:r>
-      <w:proofErr w:type="gramStart"/>
+      <w:fldSimple w:instr=" SEQ Table \* ARABIC ">
+        <w:r>
+          <w:rPr>
+            <w:noProof/>
+          </w:rPr>
+          <w:t>1</w:t>
+        </w:r>
+      </w:fldSimple>
       <w:r>
         <w:t>.</w:t>
       </w:r>
@@ -2807,32 +2845,35 @@
                             <w:r>
                               <w:t xml:space="preserve">Figure </w:t>
                             </w:r>
-                            <w:r>
-                              <w:fldChar w:fldCharType="begin"/>
-                            </w:r>
-                            <w:r>
-                              <w:instrText xml:space="preserve"> SEQ Figure \* ARABIC </w:instrText>
-                            </w:r>
-                            <w:r>
-                              <w:fldChar w:fldCharType="separate"/>
-                            </w:r>
-                            <w:r>
-                              <w:rPr>
-                                <w:noProof/>
-                              </w:rPr>
-                              <w:t>2</w:t>
-                            </w:r>
-                            <w:r>
-                              <w:rPr>
-                                <w:noProof/>
-                              </w:rPr>
-                              <w:fldChar w:fldCharType="end"/>
-                            </w:r>
+                            <w:fldSimple w:instr=" SEQ Figure \* ARABIC ">
+                              <w:r>
+                                <w:rPr>
+                                  <w:noProof/>
+                                </w:rPr>
+                                <w:t>2</w:t>
+                              </w:r>
+                            </w:fldSimple>
                             <w:r>
                               <w:t xml:space="preserve"> </w:t>
                             </w:r>
                             <w:r>
-                              <w:t xml:space="preserve">In this image, the cats are tesselated to save space. You, too, can save space by placing images in the sidebar. Images should have captions and be within the boundaries of the text box on Page 2. Photo CC-BY jofish on Flickr. </w:t>
+                              <w:t xml:space="preserve">In this image, the cats are </w:t>
+                            </w:r>
+                            <w:proofErr w:type="spellStart"/>
+                            <w:r>
+                              <w:t>tesselated</w:t>
+                            </w:r>
+                            <w:proofErr w:type="spellEnd"/>
+                            <w:r>
+                              <w:t xml:space="preserve"> to save space. You, too, can save space by placing images in the sidebar. Images should have captions and be within the boundaries of the text box on Page 2. Photo CC-BY </w:t>
+                            </w:r>
+                            <w:proofErr w:type="spellStart"/>
+                            <w:r>
+                              <w:t>jofish</w:t>
+                            </w:r>
+                            <w:proofErr w:type="spellEnd"/>
+                            <w:r>
+                              <w:t xml:space="preserve"> on Flickr. </w:t>
                             </w:r>
                           </w:p>
                         </w:txbxContent>
@@ -2925,7 +2966,7 @@
                                     <pic:cNvPicPr/>
                                   </pic:nvPicPr>
                                   <pic:blipFill>
-                                    <a:blip r:embed="rId14">
+                                    <a:blip r:embed="rId15">
                                       <a:extLst>
                                         <a:ext uri="{28A0092B-C50C-407E-A947-70E740481C1C}">
                                           <a14:useLocalDpi xmlns:a14="http://schemas.microsoft.com/office/drawing/2010/main" val="0"/>
@@ -3259,7 +3300,7 @@
                                           <pic:cNvPicPr/>
                                         </pic:nvPicPr>
                                         <pic:blipFill>
-                                          <a:blip r:embed="rId15">
+                                          <a:blip r:embed="rId16">
                                             <a:extLst>
                                               <a:ext uri="{28A0092B-C50C-407E-A947-70E740481C1C}">
                                                 <a14:useLocalDpi xmlns:a14="http://schemas.microsoft.com/office/drawing/2010/main" val="0"/>
@@ -3291,36 +3332,21 @@
                               <w:pStyle w:val="Caption"/>
                               <w:jc w:val="left"/>
                             </w:pPr>
-                            <w:bookmarkStart w:id="9" w:name="_Ref298511442"/>
-                            <w:bookmarkStart w:id="10" w:name="_Ref298510878"/>
+                            <w:bookmarkStart w:id="8" w:name="_Ref298511442"/>
+                            <w:bookmarkStart w:id="9" w:name="_Ref298510878"/>
                             <w:proofErr w:type="gramStart"/>
                             <w:r>
                               <w:t xml:space="preserve">Figure </w:t>
                             </w:r>
-                            <w:proofErr w:type="gramEnd"/>
-                            <w:r>
-                              <w:fldChar w:fldCharType="begin"/>
-                            </w:r>
-                            <w:r>
-                              <w:instrText xml:space="preserve"> SEQ Figure \* ARABIC </w:instrText>
-                            </w:r>
-                            <w:r>
-                              <w:fldChar w:fldCharType="separate"/>
-                            </w:r>
-                            <w:r>
-                              <w:rPr>
-                                <w:noProof/>
-                              </w:rPr>
-                              <w:t>3</w:t>
-                            </w:r>
-                            <w:r>
-                              <w:rPr>
-                                <w:noProof/>
-                              </w:rPr>
-                              <w:fldChar w:fldCharType="end"/>
-                            </w:r>
-                            <w:bookmarkEnd w:id="9"/>
-                            <w:proofErr w:type="gramStart"/>
+                            <w:fldSimple w:instr=" SEQ Figure \* ARABIC ">
+                              <w:r>
+                                <w:rPr>
+                                  <w:noProof/>
+                                </w:rPr>
+                                <w:t>3</w:t>
+                              </w:r>
+                            </w:fldSimple>
+                            <w:bookmarkEnd w:id="8"/>
                             <w:r>
                               <w:t>.</w:t>
                             </w:r>
@@ -3345,9 +3371,23 @@
                               <w:rPr>
                                 <w:color w:val="000000"/>
                               </w:rPr>
-                              <w:t>Image CC-BY-ND ayman on Flickr</w:t>
-                            </w:r>
-                            <w:bookmarkEnd w:id="10"/>
+                              <w:t xml:space="preserve">Image CC-BY-ND </w:t>
+                            </w:r>
+                            <w:proofErr w:type="spellStart"/>
+                            <w:r>
+                              <w:rPr>
+                                <w:color w:val="000000"/>
+                              </w:rPr>
+                              <w:t>ayman</w:t>
+                            </w:r>
+                            <w:proofErr w:type="spellEnd"/>
+                            <w:r>
+                              <w:rPr>
+                                <w:color w:val="000000"/>
+                              </w:rPr>
+                              <w:t xml:space="preserve"> on Flickr</w:t>
+                            </w:r>
+                            <w:bookmarkEnd w:id="9"/>
                             <w:r>
                               <w:t>.</w:t>
                             </w:r>
@@ -3399,7 +3439,7 @@
                                     <pic:cNvPicPr/>
                                   </pic:nvPicPr>
                                   <pic:blipFill>
-                                    <a:blip r:embed="rId15">
+                                    <a:blip r:embed="rId17">
                                       <a:extLst>
                                         <a:ext uri="{28A0092B-C50C-407E-A947-70E740481C1C}">
                                           <a14:useLocalDpi xmlns:a14="http://schemas.microsoft.com/office/drawing/2010/main" val="0"/>
@@ -3914,27 +3954,14 @@
                             <w:r>
                               <w:t xml:space="preserve">Table </w:t>
                             </w:r>
-                            <w:r>
-                              <w:fldChar w:fldCharType="begin"/>
-                            </w:r>
-                            <w:r>
-                              <w:instrText xml:space="preserve"> SEQ Table \* ARABIC </w:instrText>
-                            </w:r>
-                            <w:r>
-                              <w:fldChar w:fldCharType="separate"/>
-                            </w:r>
-                            <w:r>
-                              <w:rPr>
-                                <w:noProof/>
-                              </w:rPr>
-                              <w:t>2</w:t>
-                            </w:r>
-                            <w:r>
-                              <w:rPr>
-                                <w:noProof/>
-                              </w:rPr>
-                              <w:fldChar w:fldCharType="end"/>
-                            </w:r>
+                            <w:fldSimple w:instr=" SEQ Table \* ARABIC ">
+                              <w:r>
+                                <w:rPr>
+                                  <w:noProof/>
+                                </w:rPr>
+                                <w:t>2</w:t>
+                              </w:r>
+                            </w:fldSimple>
                             <w:r>
                               <w:t>: A sample narrow table in the margin. Use Table – SIGCHI formatting for the table and Caption formatting for the caption.</w:t>
                             </w:r>
@@ -3980,6 +4007,10 @@
           </mc:Choice>
           <mc:Fallback>
             <w:pict>
+              <v:shapetype id="_x0000_t202" coordsize="21600,21600" o:spt="202" path="m0,0l0,21600,21600,21600,21600,0xe">
+                <v:stroke joinstyle="miter"/>
+                <v:path gradientshapeok="t" o:connecttype="rect"/>
+              </v:shapetype>
               <v:shape id="Text Box 30" o:spid="_x0000_s1031" type="#_x0000_t202" style="position:absolute;left:0;text-align:left;margin-left:35.05pt;margin-top:117.35pt;width:2in;height:6in;z-index:251680256;visibility:visible;mso-wrap-style:square;mso-width-percent:0;mso-height-percent:0;mso-wrap-distance-left:9pt;mso-wrap-distance-top:0;mso-wrap-distance-right:9pt;mso-wrap-distance-bottom:0;mso-position-horizontal:absolute;mso-position-horizontal-relative:page;mso-position-vertical:absolute;mso-position-vertical-relative:page;mso-width-percent:0;mso-height-percent:0;mso-width-relative:page;mso-height-relative:page;v-text-anchor:top" o:gfxdata="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" o:allowoverlap="f" filled="f" fillcolor="#f8f8f8" stroked="f" strokecolor="gray">
                 <v:textbox>
                   <w:txbxContent>
@@ -4325,27 +4356,14 @@
                       <w:r>
                         <w:t xml:space="preserve">Table </w:t>
                       </w:r>
-                      <w:r>
-                        <w:fldChar w:fldCharType="begin"/>
-                      </w:r>
-                      <w:r>
-                        <w:instrText xml:space="preserve"> SEQ Table \* ARABIC </w:instrText>
-                      </w:r>
-                      <w:r>
-                        <w:fldChar w:fldCharType="separate"/>
-                      </w:r>
-                      <w:r>
-                        <w:rPr>
-                          <w:noProof/>
-                        </w:rPr>
-                        <w:t>2</w:t>
-                      </w:r>
-                      <w:r>
-                        <w:rPr>
-                          <w:noProof/>
-                        </w:rPr>
-                        <w:fldChar w:fldCharType="end"/>
-                      </w:r>
+                      <w:fldSimple w:instr=" SEQ Table \* ARABIC ">
+                        <w:r>
+                          <w:rPr>
+                            <w:noProof/>
+                          </w:rPr>
+                          <w:t>2</w:t>
+                        </w:r>
+                      </w:fldSimple>
                       <w:r>
                         <w:t>: A sample narrow table in the margin. Use Table – SIGCHI formatting for the table and Caption formatting for the caption.</w:t>
                       </w:r>
@@ -4647,7 +4665,105 @@
         <w:rPr>
           <w:color w:val="000000"/>
         </w:rPr>
-        <w:t>If possible, use the full (extended) alphabetic character set for names of persons, institutions, and places (e.g., Grønbæk, Lafreniére, Sánchez, Nguyễn, Universität, Weißenbach, Züllighoven, Århus, etc.). These characters are already included in most versions and variants of Times, Helvetica, and Arial fonts.</w:t>
+        <w:t xml:space="preserve">If possible, use the full (extended) alphabetic character set for names of persons, institutions, and places (e.g., </w:t>
+      </w:r>
+      <w:proofErr w:type="spellStart"/>
+      <w:r>
+        <w:rPr>
+          <w:color w:val="000000"/>
+        </w:rPr>
+        <w:t>Grønbæk</w:t>
+      </w:r>
+      <w:proofErr w:type="spellEnd"/>
+      <w:r>
+        <w:rPr>
+          <w:color w:val="000000"/>
+        </w:rPr>
+        <w:t xml:space="preserve">, </w:t>
+      </w:r>
+      <w:proofErr w:type="spellStart"/>
+      <w:r>
+        <w:rPr>
+          <w:color w:val="000000"/>
+        </w:rPr>
+        <w:t>Lafreniére</w:t>
+      </w:r>
+      <w:proofErr w:type="spellEnd"/>
+      <w:r>
+        <w:rPr>
+          <w:color w:val="000000"/>
+        </w:rPr>
+        <w:t xml:space="preserve">, Sánchez, </w:t>
+      </w:r>
+      <w:proofErr w:type="spellStart"/>
+      <w:r>
+        <w:rPr>
+          <w:color w:val="000000"/>
+        </w:rPr>
+        <w:t>Nguyễn</w:t>
+      </w:r>
+      <w:proofErr w:type="spellEnd"/>
+      <w:r>
+        <w:rPr>
+          <w:color w:val="000000"/>
+        </w:rPr>
+        <w:t xml:space="preserve">, </w:t>
+      </w:r>
+      <w:proofErr w:type="spellStart"/>
+      <w:r>
+        <w:rPr>
+          <w:color w:val="000000"/>
+        </w:rPr>
+        <w:t>Universität</w:t>
+      </w:r>
+      <w:proofErr w:type="spellEnd"/>
+      <w:r>
+        <w:rPr>
+          <w:color w:val="000000"/>
+        </w:rPr>
+        <w:t xml:space="preserve">, </w:t>
+      </w:r>
+      <w:proofErr w:type="spellStart"/>
+      <w:r>
+        <w:rPr>
+          <w:color w:val="000000"/>
+        </w:rPr>
+        <w:t>Weißenbach</w:t>
+      </w:r>
+      <w:proofErr w:type="spellEnd"/>
+      <w:r>
+        <w:rPr>
+          <w:color w:val="000000"/>
+        </w:rPr>
+        <w:t xml:space="preserve">, </w:t>
+      </w:r>
+      <w:proofErr w:type="spellStart"/>
+      <w:r>
+        <w:rPr>
+          <w:color w:val="000000"/>
+        </w:rPr>
+        <w:t>Züllighoven</w:t>
+      </w:r>
+      <w:proofErr w:type="spellEnd"/>
+      <w:r>
+        <w:rPr>
+          <w:color w:val="000000"/>
+        </w:rPr>
+        <w:t xml:space="preserve">, </w:t>
+      </w:r>
+      <w:proofErr w:type="spellStart"/>
+      <w:r>
+        <w:rPr>
+          <w:color w:val="000000"/>
+        </w:rPr>
+        <w:t>Århus</w:t>
+      </w:r>
+      <w:proofErr w:type="spellEnd"/>
+      <w:r>
+        <w:rPr>
+          <w:color w:val="000000"/>
+        </w:rPr>
+        <w:t>, etc.). These characters are already included in most versions and variants of Times, Helvetica, and Arial fonts.</w:t>
       </w:r>
     </w:p>
     <w:p>
@@ -4853,14 +4969,18 @@
           <w:rStyle w:val="Hyperlink"/>
         </w:rPr>
       </w:pPr>
-      <w:r>
-        <w:rPr>
-          <w:rStyle w:val="Hyperlink"/>
-        </w:rPr>
-        <w:t xml:space="preserve">http://www.sheridanprinting.com/typedept/ACM-distilling-settings.htm </w:t>
-      </w:r>
+      <w:hyperlink r:id="rId18" w:history="1">
+        <w:r>
+          <w:rPr>
+            <w:rStyle w:val="Hyperlink"/>
+          </w:rPr>
+          <w:t>http://www.sheridanprinting.com/sigchi/ACM-SIG-distilling-settings.htm</w:t>
+        </w:r>
+      </w:hyperlink>
     </w:p>
     <w:p>
+      <w:bookmarkStart w:id="10" w:name="_GoBack"/>
+      <w:bookmarkEnd w:id="10"/>
       <w:r>
         <w:t>Test your PDF file by viewing or printing it with the same software the publisher will use, Adobe Acrobat Reader Version 10, which is widely available at no cost. Note that most reviewers will use a North American/European version of Acrobat Reader, so p</w:t>
       </w:r>
@@ -5097,7 +5217,15 @@
         <w:spacing w:after="40"/>
       </w:pPr>
       <w:r>
-        <w:t xml:space="preserve">Your references should be published materials accessible to the public. Internal technical reports may be cited only if they are easily accessible and may be obtained by any reader for a nominal fee. Proprietary information may not be cited. Private communications should be acknowledged in the main text, not referenced (e.g., [Golovchinsky, personal communication]). References </w:t>
+        <w:t>Your references should be published materials accessible to the public. Internal technical reports may be cited only if they are easily accessible and may be obtained by any reader for a nominal fee. Proprietary information may not be cited. Private communications should be acknowledged in the main text, not referenced (e.g., [</w:t>
+      </w:r>
+      <w:proofErr w:type="spellStart"/>
+      <w:r>
+        <w:t>Golovchinsky</w:t>
+      </w:r>
+      <w:proofErr w:type="spellEnd"/>
+      <w:r>
+        <w:t xml:space="preserve">, personal communication]). References </w:t>
       </w:r>
       <w:r>
         <w:rPr>
@@ -5108,7 +5236,7 @@
       <w:r>
         <w:t xml:space="preserve"> be the same font size as other body text. References should be in alphabetical order by last name of first author. Use a numbered list of references at the end of the article, ordered alphabetically by last name of first author, and referenced by numbers in brackets. For papers from conference proceedings, include the title of the paper and the name of the conference. Do not include the location of the conference or the exact date; do include the page numbers if available. References should be in ACM citation format: </w:t>
       </w:r>
-      <w:hyperlink r:id="rId16" w:history="1">
+      <w:hyperlink r:id="rId19" w:history="1">
         <w:r>
           <w:rPr>
             <w:rStyle w:val="Hyperlink"/>
@@ -5452,7 +5580,7 @@
       <w:pPr>
         <w:spacing w:after="40"/>
       </w:pPr>
-      <w:hyperlink r:id="rId17" w:history="1">
+      <w:hyperlink r:id="rId20" w:history="1">
         <w:r>
           <w:rPr>
             <w:rStyle w:val="Hyperlink"/>
@@ -5490,14 +5618,14 @@
           <w:b/>
         </w:rPr>
       </w:pPr>
-      <w:bookmarkStart w:id="13" w:name="_Ref279752164"/>
-      <w:bookmarkStart w:id="14" w:name="_Ref279752146"/>
-      <w:bookmarkStart w:id="15" w:name="_Ref10968375"/>
+      <w:bookmarkStart w:id="11" w:name="_Ref279752164"/>
+      <w:bookmarkStart w:id="12" w:name="_Ref279752146"/>
+      <w:bookmarkStart w:id="13" w:name="_Ref10968375"/>
       <w:r>
         <w:t xml:space="preserve">@_CHINOSAUR. 2014. VENUE IS TOO COLD. #BINGO #CHI2016. </w:t>
       </w:r>
-      <w:bookmarkStart w:id="16" w:name="_Ref279753835"/>
-      <w:bookmarkEnd w:id="13"/>
+      <w:bookmarkStart w:id="14" w:name="_Ref279753835"/>
+      <w:bookmarkEnd w:id="11"/>
       <w:r>
         <w:t xml:space="preserve">Tweet. (1 </w:t>
       </w:r>
@@ -5517,8 +5645,8 @@
       <w:r>
         <w:t>ACM. How to Classify Works Using ACM’s Computing Classification System. 2014.  Retrieved August 22, 2014 from http://www.acm.org/class/how_to_use.html.</w:t>
       </w:r>
+      <w:bookmarkEnd w:id="12"/>
       <w:bookmarkEnd w:id="14"/>
-      <w:bookmarkEnd w:id="16"/>
       <w:r>
         <w:t xml:space="preserve"> </w:t>
       </w:r>
@@ -5527,24 +5655,60 @@
       <w:pPr>
         <w:pStyle w:val="References"/>
       </w:pPr>
-      <w:bookmarkStart w:id="17" w:name="_Ref279752133"/>
-      <w:bookmarkStart w:id="18" w:name="_Ref279752517"/>
+      <w:bookmarkStart w:id="15" w:name="_Ref279752133"/>
+      <w:bookmarkStart w:id="16" w:name="_Ref279752517"/>
       <w:r>
         <w:t xml:space="preserve">R. </w:t>
       </w:r>
       <w:r>
         <w:t xml:space="preserve">E. Anderson. 1992. Social impacts of computing: Codes of professional ethics. </w:t>
       </w:r>
+      <w:proofErr w:type="spellStart"/>
       <w:r>
         <w:rPr>
           <w:i/>
         </w:rPr>
-        <w:t>Soc Sci Comput Rev</w:t>
+        <w:t>Soc</w:t>
+      </w:r>
+      <w:proofErr w:type="spellEnd"/>
+      <w:r>
+        <w:rPr>
+          <w:i/>
+        </w:rPr>
+        <w:t xml:space="preserve"> </w:t>
+      </w:r>
+      <w:proofErr w:type="spellStart"/>
+      <w:r>
+        <w:rPr>
+          <w:i/>
+        </w:rPr>
+        <w:t>Sci</w:t>
+      </w:r>
+      <w:proofErr w:type="spellEnd"/>
+      <w:r>
+        <w:rPr>
+          <w:i/>
+        </w:rPr>
+        <w:t xml:space="preserve"> </w:t>
+      </w:r>
+      <w:proofErr w:type="spellStart"/>
+      <w:r>
+        <w:rPr>
+          <w:i/>
+        </w:rPr>
+        <w:t>Comput</w:t>
+      </w:r>
+      <w:proofErr w:type="spellEnd"/>
+      <w:r>
+        <w:rPr>
+          <w:i/>
+        </w:rPr>
+        <w:t xml:space="preserve"> Rev</w:t>
       </w:r>
       <w:r>
         <w:t xml:space="preserve"> 10, 2: 453-469.</w:t>
       </w:r>
-      <w:bookmarkEnd w:id="17"/>
+      <w:bookmarkEnd w:id="15"/>
       <w:r>
         <w:t xml:space="preserve"> </w:t>
       </w:r>
@@ -5553,12 +5717,28 @@
       <w:pPr>
         <w:pStyle w:val="References"/>
       </w:pPr>
-      <w:bookmarkStart w:id="19" w:name="_Ref279753826"/>
-      <w:r>
-        <w:t>Anna Cavender, Shari Trewin, Vicki Hanson. 2014. Accessible Writing Guide. Retrieved August 22, 2014 from http://www.sigaccess.org/welcome-to-sigaccess/resources/accessible-writing-guide/</w:t>
-      </w:r>
-      <w:bookmarkEnd w:id="18"/>
-      <w:bookmarkEnd w:id="19"/>
+      <w:bookmarkStart w:id="17" w:name="_Ref279753826"/>
+      <w:r>
+        <w:t xml:space="preserve">Anna </w:t>
+      </w:r>
+      <w:proofErr w:type="spellStart"/>
+      <w:r>
+        <w:t>Cavender</w:t>
+      </w:r>
+      <w:proofErr w:type="spellEnd"/>
+      <w:r>
+        <w:t xml:space="preserve">, Shari </w:t>
+      </w:r>
+      <w:proofErr w:type="spellStart"/>
+      <w:r>
+        <w:t>Trewin</w:t>
+      </w:r>
+      <w:proofErr w:type="spellEnd"/>
+      <w:r>
+        <w:t>, Vicki Hanson. 2014. Accessible Writing Guide. Retrieved August 22, 2014 from http://www.sigaccess.org/welcome-to-sigaccess/resources/accessible-writing-guide/</w:t>
+      </w:r>
+      <w:bookmarkEnd w:id="16"/>
+      <w:bookmarkEnd w:id="17"/>
       <w:r>
         <w:t xml:space="preserve"> </w:t>
       </w:r>
@@ -5567,14 +5747,30 @@
       <w:pPr>
         <w:pStyle w:val="References"/>
       </w:pPr>
-      <w:bookmarkStart w:id="20" w:name="_Ref279752259"/>
-      <w:bookmarkStart w:id="21" w:name="_Ref279753241"/>
-      <w:bookmarkStart w:id="22" w:name="_Ref279752204"/>
-      <w:r>
-        <w:t>Morton L. Heilig. 1962</w:t>
-      </w:r>
-      <w:r>
-        <w:t>. Sensorama S</w:t>
+      <w:bookmarkStart w:id="18" w:name="_Ref279752259"/>
+      <w:bookmarkStart w:id="19" w:name="_Ref279753241"/>
+      <w:bookmarkStart w:id="20" w:name="_Ref279752204"/>
+      <w:r>
+        <w:t xml:space="preserve">Morton L. </w:t>
+      </w:r>
+      <w:proofErr w:type="spellStart"/>
+      <w:r>
+        <w:t>Heilig</w:t>
+      </w:r>
+      <w:proofErr w:type="spellEnd"/>
+      <w:r>
+        <w:t>. 1962</w:t>
+      </w:r>
+      <w:r>
+        <w:t xml:space="preserve">. </w:t>
+      </w:r>
+      <w:proofErr w:type="spellStart"/>
+      <w:r>
+        <w:t>Sensorama</w:t>
+      </w:r>
+      <w:proofErr w:type="spellEnd"/>
+      <w:r>
+        <w:t xml:space="preserve"> S</w:t>
       </w:r>
       <w:r>
         <w:t>imulator, U.S</w:t>
@@ -5585,27 +5781,48 @@
       <w:r>
         <w:t>, issued August 28, 1962.</w:t>
       </w:r>
-      <w:bookmarkEnd w:id="20"/>
+      <w:bookmarkEnd w:id="18"/>
     </w:p>
     <w:p>
       <w:pPr>
         <w:pStyle w:val="References"/>
       </w:pPr>
-      <w:bookmarkStart w:id="23" w:name="_Ref279753804"/>
+      <w:bookmarkStart w:id="21" w:name="_Ref279753804"/>
+      <w:proofErr w:type="spellStart"/>
       <w:r>
         <w:t>J</w:t>
       </w:r>
+      <w:bookmarkEnd w:id="19"/>
       <w:bookmarkEnd w:id="21"/>
-      <w:bookmarkEnd w:id="23"/>
-      <w:r>
-        <w:t xml:space="preserve">ofish Kaye and Paul Dourish. 2014. Special issue on science fiction and ubiquitous computing. </w:t>
+      <w:r>
+        <w:t>ofish</w:t>
+      </w:r>
+      <w:proofErr w:type="spellEnd"/>
+      <w:r>
+        <w:t xml:space="preserve"> Kaye and Paul </w:t>
+      </w:r>
+      <w:proofErr w:type="spellStart"/>
+      <w:r>
+        <w:t>Dourish</w:t>
+      </w:r>
+      <w:proofErr w:type="spellEnd"/>
+      <w:r>
+        <w:t xml:space="preserve">. 2014. Special issue on science fiction and ubiquitous computing. </w:t>
       </w:r>
       <w:r>
         <w:rPr>
           <w:i/>
         </w:rPr>
-        <w:t>Personal Ubiquitous Comput</w:t>
-      </w:r>
+        <w:t xml:space="preserve">Personal Ubiquitous </w:t>
+      </w:r>
+      <w:proofErr w:type="spellStart"/>
+      <w:r>
+        <w:rPr>
+          <w:i/>
+        </w:rPr>
+        <w:t>Comput</w:t>
+      </w:r>
+      <w:proofErr w:type="spellEnd"/>
       <w:r>
         <w:t>. 18, 4 (April 2014), 765-766. http://dx.doi.org/10.1007/s00779-014-0773-4</w:t>
       </w:r>
@@ -5614,14 +5831,30 @@
       <w:pPr>
         <w:pStyle w:val="References"/>
       </w:pPr>
-      <w:bookmarkStart w:id="24" w:name="_Ref279753887"/>
+      <w:bookmarkStart w:id="22" w:name="_Ref279753887"/>
       <w:r>
         <w:t>S</w:t>
       </w:r>
+      <w:bookmarkEnd w:id="20"/>
       <w:bookmarkEnd w:id="22"/>
-      <w:bookmarkEnd w:id="24"/>
-      <w:r>
-        <w:t xml:space="preserve">cott R. Klemmer, Michael Thomsen, Ethan Phelps-Goodman, Robert Lee, and James A. Landay. 2002. </w:t>
+      <w:r>
+        <w:t xml:space="preserve">cott R. </w:t>
+      </w:r>
+      <w:proofErr w:type="spellStart"/>
+      <w:r>
+        <w:t>Klemmer</w:t>
+      </w:r>
+      <w:proofErr w:type="spellEnd"/>
+      <w:r>
+        <w:t xml:space="preserve">, Michael Thomsen, Ethan Phelps-Goodman, Robert Lee, and James A. </w:t>
+      </w:r>
+      <w:proofErr w:type="spellStart"/>
+      <w:r>
+        <w:t>Landay</w:t>
+      </w:r>
+      <w:proofErr w:type="spellEnd"/>
+      <w:r>
+        <w:t xml:space="preserve">. 2002. </w:t>
       </w:r>
       <w:r>
         <w:lastRenderedPageBreak/>
@@ -5649,17 +5882,68 @@
       <w:pPr>
         <w:pStyle w:val="References"/>
       </w:pPr>
-      <w:bookmarkStart w:id="25" w:name="_Ref279752219"/>
-      <w:r>
-        <w:t>Psy. 2012. Gangnam Style. Video. (15 July 2012.). Retrieved August 22, 2014 from https://www.youtube.com/watch</w:t>
-      </w:r>
-      <w:proofErr w:type="gramStart"/>
-      <w:r>
-        <w:t>?v</w:t>
-      </w:r>
-      <w:proofErr w:type="gramEnd"/>
-      <w:r>
-        <w:t>=9bZkp7q19f0</w:t>
+      <w:bookmarkStart w:id="23" w:name="_Ref279752219"/>
+      <w:proofErr w:type="spellStart"/>
+      <w:r>
+        <w:t>Psy</w:t>
+      </w:r>
+      <w:proofErr w:type="spellEnd"/>
+      <w:r>
+        <w:t xml:space="preserve">. 2012. </w:t>
+      </w:r>
+      <w:proofErr w:type="spellStart"/>
+      <w:r>
+        <w:t>Gangnam</w:t>
+      </w:r>
+      <w:proofErr w:type="spellEnd"/>
+      <w:r>
+        <w:t xml:space="preserve"> Style. Video. (15 July 2012.). Retrieved August 22, 2014 from https://www.youtube.com/watch?v=9bZkp7q19f0</w:t>
+      </w:r>
+      <w:bookmarkEnd w:id="23"/>
+    </w:p>
+    <w:p>
+      <w:pPr>
+        <w:pStyle w:val="References"/>
+      </w:pPr>
+      <w:bookmarkStart w:id="24" w:name="_Ref279752240"/>
+      <w:r>
+        <w:t xml:space="preserve">Marilyn Schwartz. 1995. </w:t>
+      </w:r>
+      <w:r>
+        <w:rPr>
+          <w:i/>
+        </w:rPr>
+        <w:t>Guidelines for Bias-Free Writing.</w:t>
+      </w:r>
+      <w:r>
+        <w:t xml:space="preserve"> Indiana University Press, Bloomington, IN.</w:t>
+      </w:r>
+      <w:bookmarkEnd w:id="24"/>
+    </w:p>
+    <w:p>
+      <w:pPr>
+        <w:pStyle w:val="References"/>
+      </w:pPr>
+      <w:bookmarkStart w:id="25" w:name="_Ref279752272"/>
+      <w:r>
+        <w:t xml:space="preserve">Ivan E. Sutherland. 1963. </w:t>
+      </w:r>
+      <w:r>
+        <w:rPr>
+          <w:i/>
+        </w:rPr>
+        <w:t>Sketchpad, a Man-Machine Graphical Communication System</w:t>
+      </w:r>
+      <w:r>
+        <w:t xml:space="preserve">. </w:t>
+      </w:r>
+      <w:proofErr w:type="spellStart"/>
+      <w:r>
+        <w:t>Ph.D</w:t>
+      </w:r>
+      <w:proofErr w:type="spellEnd"/>
+      <w:r>
+        <w:t xml:space="preserve"> Dissertation. Massachusetts Institute of Technology (MIT), Cambridge, MA.</w:t>
       </w:r>
       <w:bookmarkEnd w:id="25"/>
     </w:p>
@@ -5667,63 +5951,41 @@
       <w:pPr>
         <w:pStyle w:val="References"/>
       </w:pPr>
-      <w:bookmarkStart w:id="26" w:name="_Ref279752240"/>
-      <w:r>
-        <w:t xml:space="preserve">Marilyn Schwartz. 1995. </w:t>
+      <w:bookmarkStart w:id="26" w:name="_Ref279752304"/>
+      <w:r>
+        <w:t xml:space="preserve">Langdon Winner. 1999. Do artifacts have politics? In </w:t>
       </w:r>
       <w:r>
         <w:rPr>
           <w:i/>
         </w:rPr>
-        <w:t>Guidelines for Bias-Free Writing.</w:t>
-      </w:r>
-      <w:r>
-        <w:t xml:space="preserve"> Indiana University Press, Bloomington, IN.</w:t>
+        <w:t>The Social Shaping of Technology</w:t>
+      </w:r>
+      <w:r>
+        <w:t xml:space="preserve"> (2nd. ed.), Donald </w:t>
+      </w:r>
+      <w:proofErr w:type="spellStart"/>
+      <w:r>
+        <w:t>MacKenzie</w:t>
+      </w:r>
+      <w:proofErr w:type="spellEnd"/>
+      <w:r>
+        <w:t xml:space="preserve"> and Judy </w:t>
+      </w:r>
+      <w:proofErr w:type="spellStart"/>
+      <w:r>
+        <w:t>Wajcman</w:t>
+      </w:r>
+      <w:proofErr w:type="spellEnd"/>
+      <w:r>
+        <w:t xml:space="preserve"> (Eds.). Open University Press, Buckingham, UK, 28-40.</w:t>
       </w:r>
       <w:bookmarkEnd w:id="26"/>
+      <w:r>
+        <w:t xml:space="preserve"> </w:t>
+      </w:r>
     </w:p>
-    <w:p>
-      <w:pPr>
-        <w:pStyle w:val="References"/>
-      </w:pPr>
-      <w:bookmarkStart w:id="27" w:name="_Ref279752272"/>
-      <w:r>
-        <w:t xml:space="preserve">Ivan E. Sutherland. 1963. </w:t>
-      </w:r>
-      <w:r>
-        <w:rPr>
-          <w:i/>
-        </w:rPr>
-        <w:t>Sketchpad, a Man-Machine Graphical Communication System</w:t>
-      </w:r>
-      <w:r>
-        <w:t>. Ph.D Dissertation. Massachusetts Institute of Technology (MIT), Cambridge, MA.</w:t>
-      </w:r>
-      <w:bookmarkEnd w:id="27"/>
-    </w:p>
-    <w:p>
-      <w:pPr>
-        <w:pStyle w:val="References"/>
-      </w:pPr>
-      <w:bookmarkStart w:id="28" w:name="_Ref279752304"/>
-      <w:r>
-        <w:t xml:space="preserve">Langdon Winner. 1999. Do artifacts have politics? In </w:t>
-      </w:r>
-      <w:r>
-        <w:rPr>
-          <w:i/>
-        </w:rPr>
-        <w:t>The Social Shaping of Technology</w:t>
-      </w:r>
-      <w:r>
-        <w:t xml:space="preserve"> (2nd. ed.), Donald MacKenzie and Judy Wajcman (Eds.). Open University Press, Buckingham, UK, 28-40.</w:t>
-      </w:r>
-      <w:bookmarkEnd w:id="28"/>
-      <w:r>
-        <w:t xml:space="preserve"> </w:t>
-      </w:r>
-    </w:p>
-    <w:bookmarkEnd w:id="15"/>
+    <w:bookmarkEnd w:id="13"/>
     <w:p>
       <w:pPr>
         <w:pStyle w:val="References"/>
@@ -5734,7 +5996,7 @@
       </w:pPr>
     </w:p>
     <w:sectPr>
-      <w:headerReference w:type="default" r:id="rId18"/>
+      <w:headerReference w:type="default" r:id="rId21"/>
       <w:type w:val="continuous"/>
       <w:pgSz w:w="15840" w:h="12240" w:orient="landscape" w:code="1"/>
       <w:pgMar w:top="2333" w:right="1526" w:bottom="1166" w:left="3960" w:header="994" w:footer="720" w:gutter="0"/>
@@ -9438,7 +9700,7 @@
 </file>
 
 <file path=customXml/itemProps1.xml><?xml version="1.0" encoding="utf-8"?>
-<ds:datastoreItem xmlns:ds="http://schemas.openxmlformats.org/officeDocument/2006/customXml" ds:itemID="{18DCAEC5-5B1E-4C41-B3A8-36D748BFBCA5}">
+<ds:datastoreItem xmlns:ds="http://schemas.openxmlformats.org/officeDocument/2006/customXml" ds:itemID="{335016CA-E6DB-4248-A1B7-527B445B025C}">
   <ds:schemaRefs>
     <ds:schemaRef ds:uri="http://schemas.openxmlformats.org/officeDocument/2006/bibliography"/>
   </ds:schemaRefs>

</xml_diff>

<commit_message>
Fixing initial ref being bold. Closes #62.
</commit_message>
<xml_diff>
--- a/Word/SIGCHIExtendedAbstractsFormat.docx
+++ b/Word/SIGCHIExtendedAbstractsFormat.docx
@@ -2665,14 +2665,27 @@
       <w:r>
         <w:t xml:space="preserve">Table </w:t>
       </w:r>
-      <w:fldSimple w:instr=" SEQ Table \* ARABIC ">
-        <w:r>
-          <w:rPr>
-            <w:noProof/>
-          </w:rPr>
-          <w:t>1</w:t>
-        </w:r>
-      </w:fldSimple>
+      <w:r>
+        <w:fldChar w:fldCharType="begin"/>
+      </w:r>
+      <w:r>
+        <w:instrText xml:space="preserve"> SEQ Table \* ARABIC </w:instrText>
+      </w:r>
+      <w:r>
+        <w:fldChar w:fldCharType="separate"/>
+      </w:r>
+      <w:r>
+        <w:rPr>
+          <w:noProof/>
+        </w:rPr>
+        <w:t>1</w:t>
+      </w:r>
+      <w:r>
+        <w:rPr>
+          <w:noProof/>
+        </w:rPr>
+        <w:fldChar w:fldCharType="end"/>
+      </w:r>
       <w:r>
         <w:t>.</w:t>
       </w:r>
@@ -2845,14 +2858,27 @@
                             <w:r>
                               <w:t xml:space="preserve">Figure </w:t>
                             </w:r>
-                            <w:fldSimple w:instr=" SEQ Figure \* ARABIC ">
-                              <w:r>
-                                <w:rPr>
-                                  <w:noProof/>
-                                </w:rPr>
-                                <w:t>2</w:t>
-                              </w:r>
-                            </w:fldSimple>
+                            <w:r>
+                              <w:fldChar w:fldCharType="begin"/>
+                            </w:r>
+                            <w:r>
+                              <w:instrText xml:space="preserve"> SEQ Figure \* ARABIC </w:instrText>
+                            </w:r>
+                            <w:r>
+                              <w:fldChar w:fldCharType="separate"/>
+                            </w:r>
+                            <w:r>
+                              <w:rPr>
+                                <w:noProof/>
+                              </w:rPr>
+                              <w:t>2</w:t>
+                            </w:r>
+                            <w:r>
+                              <w:rPr>
+                                <w:noProof/>
+                              </w:rPr>
+                              <w:fldChar w:fldCharType="end"/>
+                            </w:r>
                             <w:r>
                               <w:t xml:space="preserve"> </w:t>
                             </w:r>
@@ -2895,10 +2921,6 @@
           </mc:Choice>
           <mc:Fallback>
             <w:pict>
-              <v:shapetype id="_x0000_t202" coordsize="21600,21600" o:spt="202" path="m0,0l0,21600,21600,21600,21600,0xe">
-                <v:stroke joinstyle="miter"/>
-                <v:path gradientshapeok="t" o:connecttype="rect"/>
-              </v:shapetype>
               <v:shape id="_x0000_s1029" type="#_x0000_t202" style="position:absolute;margin-left:28.9pt;margin-top:117.35pt;width:2in;height:6in;z-index:251678208;visibility:visible;mso-wrap-style:square;mso-width-percent:0;mso-height-percent:0;mso-wrap-distance-left:9pt;mso-wrap-distance-top:0;mso-wrap-distance-right:9pt;mso-wrap-distance-bottom:0;mso-position-horizontal:absolute;mso-position-horizontal-relative:page;mso-position-vertical:absolute;mso-position-vertical-relative:page;mso-width-percent:0;mso-height-percent:0;mso-width-relative:page;mso-height-relative:page;v-text-anchor:top" o:gfxdata="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" o:allowoverlap="f" filled="f" fillcolor="#f8f8f8" stroked="f">
                 <v:textbox>
                   <w:txbxContent>
@@ -2966,7 +2988,7 @@
                                     <pic:cNvPicPr/>
                                   </pic:nvPicPr>
                                   <pic:blipFill>
-                                    <a:blip r:embed="rId15">
+                                    <a:blip r:embed="rId14">
                                       <a:extLst>
                                         <a:ext uri="{28A0092B-C50C-407E-A947-70E740481C1C}">
                                           <a14:useLocalDpi xmlns:a14="http://schemas.microsoft.com/office/drawing/2010/main" val="0"/>
@@ -3025,7 +3047,23 @@
                         <w:t xml:space="preserve"> </w:t>
                       </w:r>
                       <w:r>
-                        <w:t xml:space="preserve">In this image, the cats are tesselated to save space. You, too, can save space by placing images in the sidebar. Images should have captions and be within the boundaries of the text box on Page 2. Photo CC-BY jofish on Flickr. </w:t>
+                        <w:t xml:space="preserve">In this image, the cats are </w:t>
+                      </w:r>
+                      <w:proofErr w:type="spellStart"/>
+                      <w:r>
+                        <w:t>tesselated</w:t>
+                      </w:r>
+                      <w:proofErr w:type="spellEnd"/>
+                      <w:r>
+                        <w:t xml:space="preserve"> to save space. You, too, can save space by placing images in the sidebar. Images should have captions and be within the boundaries of the text box on Page 2. Photo CC-BY </w:t>
+                      </w:r>
+                      <w:proofErr w:type="spellStart"/>
+                      <w:r>
+                        <w:t>jofish</w:t>
+                      </w:r>
+                      <w:proofErr w:type="spellEnd"/>
+                      <w:r>
+                        <w:t xml:space="preserve"> on Flickr. </w:t>
                       </w:r>
                     </w:p>
                   </w:txbxContent>
@@ -3300,7 +3338,7 @@
                                           <pic:cNvPicPr/>
                                         </pic:nvPicPr>
                                         <pic:blipFill>
-                                          <a:blip r:embed="rId16">
+                                          <a:blip r:embed="rId15">
                                             <a:extLst>
                                               <a:ext uri="{28A0092B-C50C-407E-A947-70E740481C1C}">
                                                 <a14:useLocalDpi xmlns:a14="http://schemas.microsoft.com/office/drawing/2010/main" val="0"/>
@@ -3338,14 +3376,30 @@
                             <w:r>
                               <w:t xml:space="preserve">Figure </w:t>
                             </w:r>
-                            <w:fldSimple w:instr=" SEQ Figure \* ARABIC ">
-                              <w:r>
-                                <w:rPr>
-                                  <w:noProof/>
-                                </w:rPr>
-                                <w:t>3</w:t>
-                              </w:r>
-                            </w:fldSimple>
+                            <w:r>
+                              <w:fldChar w:fldCharType="begin"/>
+                            </w:r>
+                            <w:r>
+                              <w:instrText xml:space="preserve"> SEQ Figure \* ARA</w:instrText>
+                            </w:r>
+                            <w:r>
+                              <w:instrText xml:space="preserve">BIC </w:instrText>
+                            </w:r>
+                            <w:r>
+                              <w:fldChar w:fldCharType="separate"/>
+                            </w:r>
+                            <w:r>
+                              <w:rPr>
+                                <w:noProof/>
+                              </w:rPr>
+                              <w:t>3</w:t>
+                            </w:r>
+                            <w:r>
+                              <w:rPr>
+                                <w:noProof/>
+                              </w:rPr>
+                              <w:fldChar w:fldCharType="end"/>
+                            </w:r>
                             <w:bookmarkEnd w:id="8"/>
                             <w:r>
                               <w:t>.</w:t>
@@ -3439,7 +3493,7 @@
                                     <pic:cNvPicPr/>
                                   </pic:nvPicPr>
                                   <pic:blipFill>
-                                    <a:blip r:embed="rId17">
+                                    <a:blip r:embed="rId15">
                                       <a:extLst>
                                         <a:ext uri="{28A0092B-C50C-407E-A947-70E740481C1C}">
                                           <a14:useLocalDpi xmlns:a14="http://schemas.microsoft.com/office/drawing/2010/main" val="0"/>
@@ -3471,18 +3525,20 @@
                         <w:pStyle w:val="Caption"/>
                         <w:jc w:val="left"/>
                       </w:pPr>
-                      <w:bookmarkStart w:id="11" w:name="_Ref298511442"/>
-                      <w:bookmarkStart w:id="12" w:name="_Ref298510878"/>
+                      <w:bookmarkStart w:id="10" w:name="_Ref298511442"/>
+                      <w:bookmarkStart w:id="11" w:name="_Ref298510878"/>
                       <w:proofErr w:type="gramStart"/>
                       <w:r>
                         <w:t xml:space="preserve">Figure </w:t>
                       </w:r>
-                      <w:proofErr w:type="gramEnd"/>
                       <w:r>
                         <w:fldChar w:fldCharType="begin"/>
                       </w:r>
                       <w:r>
-                        <w:instrText xml:space="preserve"> SEQ Figure \* ARABIC </w:instrText>
+                        <w:instrText xml:space="preserve"> SEQ Figure \* ARA</w:instrText>
+                      </w:r>
+                      <w:r>
+                        <w:instrText xml:space="preserve">BIC </w:instrText>
                       </w:r>
                       <w:r>
                         <w:fldChar w:fldCharType="separate"/>
@@ -3499,8 +3555,7 @@
                         </w:rPr>
                         <w:fldChar w:fldCharType="end"/>
                       </w:r>
-                      <w:bookmarkEnd w:id="11"/>
-                      <w:proofErr w:type="gramStart"/>
+                      <w:bookmarkEnd w:id="10"/>
                       <w:r>
                         <w:t>.</w:t>
                       </w:r>
@@ -3525,9 +3580,23 @@
                         <w:rPr>
                           <w:color w:val="000000"/>
                         </w:rPr>
-                        <w:t>Image CC-BY-ND ayman on Flickr</w:t>
-                      </w:r>
-                      <w:bookmarkEnd w:id="12"/>
+                        <w:t xml:space="preserve">Image CC-BY-ND </w:t>
+                      </w:r>
+                      <w:proofErr w:type="spellStart"/>
+                      <w:r>
+                        <w:rPr>
+                          <w:color w:val="000000"/>
+                        </w:rPr>
+                        <w:t>ayman</w:t>
+                      </w:r>
+                      <w:proofErr w:type="spellEnd"/>
+                      <w:r>
+                        <w:rPr>
+                          <w:color w:val="000000"/>
+                        </w:rPr>
+                        <w:t xml:space="preserve"> on Flickr</w:t>
+                      </w:r>
+                      <w:bookmarkEnd w:id="11"/>
                       <w:r>
                         <w:t>.</w:t>
                       </w:r>
@@ -3954,14 +4023,27 @@
                             <w:r>
                               <w:t xml:space="preserve">Table </w:t>
                             </w:r>
-                            <w:fldSimple w:instr=" SEQ Table \* ARABIC ">
-                              <w:r>
-                                <w:rPr>
-                                  <w:noProof/>
-                                </w:rPr>
-                                <w:t>2</w:t>
-                              </w:r>
-                            </w:fldSimple>
+                            <w:r>
+                              <w:fldChar w:fldCharType="begin"/>
+                            </w:r>
+                            <w:r>
+                              <w:instrText xml:space="preserve"> SEQ Table \* ARABIC </w:instrText>
+                            </w:r>
+                            <w:r>
+                              <w:fldChar w:fldCharType="separate"/>
+                            </w:r>
+                            <w:r>
+                              <w:rPr>
+                                <w:noProof/>
+                              </w:rPr>
+                              <w:t>2</w:t>
+                            </w:r>
+                            <w:r>
+                              <w:rPr>
+                                <w:noProof/>
+                              </w:rPr>
+                              <w:fldChar w:fldCharType="end"/>
+                            </w:r>
                             <w:r>
                               <w:t>: A sample narrow table in the margin. Use Table – SIGCHI formatting for the table and Caption formatting for the caption.</w:t>
                             </w:r>
@@ -4007,10 +4089,6 @@
           </mc:Choice>
           <mc:Fallback>
             <w:pict>
-              <v:shapetype id="_x0000_t202" coordsize="21600,21600" o:spt="202" path="m0,0l0,21600,21600,21600,21600,0xe">
-                <v:stroke joinstyle="miter"/>
-                <v:path gradientshapeok="t" o:connecttype="rect"/>
-              </v:shapetype>
               <v:shape id="Text Box 30" o:spid="_x0000_s1031" type="#_x0000_t202" style="position:absolute;left:0;text-align:left;margin-left:35.05pt;margin-top:117.35pt;width:2in;height:6in;z-index:251680256;visibility:visible;mso-wrap-style:square;mso-width-percent:0;mso-height-percent:0;mso-wrap-distance-left:9pt;mso-wrap-distance-top:0;mso-wrap-distance-right:9pt;mso-wrap-distance-bottom:0;mso-position-horizontal:absolute;mso-position-horizontal-relative:page;mso-position-vertical:absolute;mso-position-vertical-relative:page;mso-width-percent:0;mso-height-percent:0;mso-width-relative:page;mso-height-relative:page;v-text-anchor:top" o:gfxdata="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" o:allowoverlap="f" filled="f" fillcolor="#f8f8f8" stroked="f" strokecolor="gray">
                 <v:textbox>
                   <w:txbxContent>
@@ -4356,14 +4434,27 @@
                       <w:r>
                         <w:t xml:space="preserve">Table </w:t>
                       </w:r>
-                      <w:fldSimple w:instr=" SEQ Table \* ARABIC ">
-                        <w:r>
-                          <w:rPr>
-                            <w:noProof/>
-                          </w:rPr>
-                          <w:t>2</w:t>
-                        </w:r>
-                      </w:fldSimple>
+                      <w:r>
+                        <w:fldChar w:fldCharType="begin"/>
+                      </w:r>
+                      <w:r>
+                        <w:instrText xml:space="preserve"> SEQ Table \* ARABIC </w:instrText>
+                      </w:r>
+                      <w:r>
+                        <w:fldChar w:fldCharType="separate"/>
+                      </w:r>
+                      <w:r>
+                        <w:rPr>
+                          <w:noProof/>
+                        </w:rPr>
+                        <w:t>2</w:t>
+                      </w:r>
+                      <w:r>
+                        <w:rPr>
+                          <w:noProof/>
+                        </w:rPr>
+                        <w:fldChar w:fldCharType="end"/>
+                      </w:r>
                       <w:r>
                         <w:t>: A sample narrow table in the margin. Use Table – SIGCHI formatting for the table and Caption formatting for the caption.</w:t>
                       </w:r>
@@ -4969,7 +5060,7 @@
           <w:rStyle w:val="Hyperlink"/>
         </w:rPr>
       </w:pPr>
-      <w:hyperlink r:id="rId18" w:history="1">
+      <w:hyperlink r:id="rId16" w:history="1">
         <w:r>
           <w:rPr>
             <w:rStyle w:val="Hyperlink"/>
@@ -4979,8 +5070,6 @@
       </w:hyperlink>
     </w:p>
     <w:p>
-      <w:bookmarkStart w:id="10" w:name="_GoBack"/>
-      <w:bookmarkEnd w:id="10"/>
       <w:r>
         <w:t>Test your PDF file by viewing or printing it with the same software the publisher will use, Adobe Acrobat Reader Version 10, which is widely available at no cost. Note that most reviewers will use a North American/European version of Acrobat Reader, so p</w:t>
       </w:r>
@@ -5094,7 +5183,7 @@
           </mc:Choice>
           <mc:Fallback>
             <w:pict>
-              <v:shape id="Text Box 12" o:spid="_x0000_s1032" type="#_x0000_t202" style="position:absolute;margin-left:31.05pt;margin-top:106.7pt;width:141.75pt;height:64.8pt;z-index:251668992;visibility:visible;mso-wrap-style:square;mso-width-percent:0;mso-height-percent:0;mso-wrap-distance-left:9pt;mso-wrap-distance-top:0;mso-wrap-distance-right:9pt;mso-wrap-distance-bottom:0;mso-position-horizontal:absolute;mso-position-horizontal-relative:page;mso-position-vertical:absolute;mso-position-vertical-relative:text;mso-width-percent:0;mso-height-percent:0;mso-width-relative:page;mso-height-relative:page;v-text-anchor:top" o:gfxdata="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" o:allowincell="f" filled="f" stroked="f" strokecolor="silver">
+              <v:shape id="Text Box 12" o:spid="_x0000_s1032" type="#_x0000_t202" style="position:absolute;margin-left:31.05pt;margin-top:106.7pt;width:141.75pt;height:64.8pt;z-index:251668992;visibility:visible;mso-wrap-style:square;mso-width-percent:0;mso-height-percent:0;mso-wrap-distance-left:9pt;mso-wrap-distance-top:0;mso-wrap-distance-right:9pt;mso-wrap-distance-bottom:0;mso-position-horizontal:absolute;mso-position-horizontal-relative:page;mso-position-vertical:absolute;mso-position-vertical-relative:text;mso-width-percent:0;mso-height-percent:0;mso-width-relative:page;mso-height-relative:page;v-text-anchor:top" o:gfxdata="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" o:allowincell="f" filled="f" stroked="f" strokecolor="silver">
                 <v:textbox inset="0">
                   <w:txbxContent>
                     <w:p>
@@ -5236,7 +5325,7 @@
       <w:r>
         <w:t xml:space="preserve"> be the same font size as other body text. References should be in alphabetical order by last name of first author. Use a numbered list of references at the end of the article, ordered alphabetically by last name of first author, and referenced by numbers in brackets. For papers from conference proceedings, include the title of the paper and the name of the conference. Do not include the location of the conference or the exact date; do include the page numbers if available. References should be in ACM citation format: </w:t>
       </w:r>
-      <w:hyperlink r:id="rId19" w:history="1">
+      <w:hyperlink r:id="rId17" w:history="1">
         <w:r>
           <w:rPr>
             <w:rStyle w:val="Hyperlink"/>
@@ -5570,7 +5659,12 @@
         <w:t xml:space="preserve">, are optional but encouraged. </w:t>
       </w:r>
       <w:r>
-        <w:t xml:space="preserve">Do your best! Your paper won’t get rejected for not having DOI links or authors’ first names. </w:t>
+        <w:t>Do your best! Your paper won’t get rejected for not having DOI links or authors’ first n</w:t>
+      </w:r>
+      <w:bookmarkStart w:id="12" w:name="_GoBack"/>
+      <w:bookmarkEnd w:id="12"/>
+      <w:r>
+        <w:t xml:space="preserve">ames. </w:t>
       </w:r>
       <w:r>
         <w:t>More details of reference formatting are available at:</w:t>
@@ -5580,7 +5674,7 @@
       <w:pPr>
         <w:spacing w:after="40"/>
       </w:pPr>
-      <w:hyperlink r:id="rId20" w:history="1">
+      <w:hyperlink r:id="rId18" w:history="1">
         <w:r>
           <w:rPr>
             <w:rStyle w:val="Hyperlink"/>
@@ -5618,14 +5712,25 @@
           <w:b/>
         </w:rPr>
       </w:pPr>
-      <w:bookmarkStart w:id="11" w:name="_Ref279752164"/>
-      <w:bookmarkStart w:id="12" w:name="_Ref279752146"/>
-      <w:bookmarkStart w:id="13" w:name="_Ref10968375"/>
-      <w:r>
-        <w:t xml:space="preserve">@_CHINOSAUR. 2014. VENUE IS TOO COLD. #BINGO #CHI2016. </w:t>
-      </w:r>
-      <w:bookmarkStart w:id="14" w:name="_Ref279753835"/>
-      <w:bookmarkEnd w:id="11"/>
+      <w:bookmarkStart w:id="13" w:name="_Ref279752164"/>
+      <w:bookmarkStart w:id="14" w:name="_Ref279752146"/>
+      <w:bookmarkStart w:id="15" w:name="_Ref10968375"/>
+      <w:r>
+        <w:t>@_CHINOSAUR. 2014. VENUE IS TOO COLD.</w:t>
+      </w:r>
+      <w:r>
+        <w:t xml:space="preserve"> </w:t>
+      </w:r>
+      <w:proofErr w:type="gramStart"/>
+      <w:r>
+        <w:t>#BINGO #CHI2016.</w:t>
+      </w:r>
+      <w:proofErr w:type="gramEnd"/>
+      <w:r>
+        <w:t xml:space="preserve"> </w:t>
+      </w:r>
+      <w:bookmarkStart w:id="16" w:name="_Ref279753835"/>
+      <w:bookmarkEnd w:id="13"/>
       <w:r>
         <w:t xml:space="preserve">Tweet. (1 </w:t>
       </w:r>
@@ -5645,8 +5750,8 @@
       <w:r>
         <w:t>ACM. How to Classify Works Using ACM’s Computing Classification System. 2014.  Retrieved August 22, 2014 from http://www.acm.org/class/how_to_use.html.</w:t>
       </w:r>
-      <w:bookmarkEnd w:id="12"/>
       <w:bookmarkEnd w:id="14"/>
+      <w:bookmarkEnd w:id="16"/>
       <w:r>
         <w:t xml:space="preserve"> </w:t>
       </w:r>
@@ -5655,8 +5760,8 @@
       <w:pPr>
         <w:pStyle w:val="References"/>
       </w:pPr>
-      <w:bookmarkStart w:id="15" w:name="_Ref279752133"/>
-      <w:bookmarkStart w:id="16" w:name="_Ref279752517"/>
+      <w:bookmarkStart w:id="17" w:name="_Ref279752133"/>
+      <w:bookmarkStart w:id="18" w:name="_Ref279752517"/>
       <w:r>
         <w:t xml:space="preserve">R. </w:t>
       </w:r>
@@ -5708,7 +5813,7 @@
       <w:r>
         <w:t xml:space="preserve"> 10, 2: 453-469.</w:t>
       </w:r>
-      <w:bookmarkEnd w:id="15"/>
+      <w:bookmarkEnd w:id="17"/>
       <w:r>
         <w:t xml:space="preserve"> </w:t>
       </w:r>
@@ -5717,7 +5822,7 @@
       <w:pPr>
         <w:pStyle w:val="References"/>
       </w:pPr>
-      <w:bookmarkStart w:id="17" w:name="_Ref279753826"/>
+      <w:bookmarkStart w:id="19" w:name="_Ref279753826"/>
       <w:r>
         <w:t xml:space="preserve">Anna </w:t>
       </w:r>
@@ -5737,8 +5842,8 @@
       <w:r>
         <w:t>, Vicki Hanson. 2014. Accessible Writing Guide. Retrieved August 22, 2014 from http://www.sigaccess.org/welcome-to-sigaccess/resources/accessible-writing-guide/</w:t>
       </w:r>
-      <w:bookmarkEnd w:id="16"/>
-      <w:bookmarkEnd w:id="17"/>
+      <w:bookmarkEnd w:id="18"/>
+      <w:bookmarkEnd w:id="19"/>
       <w:r>
         <w:t xml:space="preserve"> </w:t>
       </w:r>
@@ -5747,9 +5852,9 @@
       <w:pPr>
         <w:pStyle w:val="References"/>
       </w:pPr>
-      <w:bookmarkStart w:id="18" w:name="_Ref279752259"/>
-      <w:bookmarkStart w:id="19" w:name="_Ref279753241"/>
-      <w:bookmarkStart w:id="20" w:name="_Ref279752204"/>
+      <w:bookmarkStart w:id="20" w:name="_Ref279752259"/>
+      <w:bookmarkStart w:id="21" w:name="_Ref279753241"/>
+      <w:bookmarkStart w:id="22" w:name="_Ref279752204"/>
       <w:r>
         <w:t xml:space="preserve">Morton L. </w:t>
       </w:r>
@@ -5781,19 +5886,19 @@
       <w:r>
         <w:t>, issued August 28, 1962.</w:t>
       </w:r>
-      <w:bookmarkEnd w:id="18"/>
+      <w:bookmarkEnd w:id="20"/>
     </w:p>
     <w:p>
       <w:pPr>
         <w:pStyle w:val="References"/>
       </w:pPr>
-      <w:bookmarkStart w:id="21" w:name="_Ref279753804"/>
+      <w:bookmarkStart w:id="23" w:name="_Ref279753804"/>
       <w:proofErr w:type="spellStart"/>
       <w:r>
         <w:t>J</w:t>
       </w:r>
-      <w:bookmarkEnd w:id="19"/>
       <w:bookmarkEnd w:id="21"/>
+      <w:bookmarkEnd w:id="23"/>
       <w:r>
         <w:t>ofish</w:t>
       </w:r>
@@ -5831,12 +5936,12 @@
       <w:pPr>
         <w:pStyle w:val="References"/>
       </w:pPr>
-      <w:bookmarkStart w:id="22" w:name="_Ref279753887"/>
+      <w:bookmarkStart w:id="24" w:name="_Ref279753887"/>
       <w:r>
         <w:t>S</w:t>
       </w:r>
-      <w:bookmarkEnd w:id="20"/>
       <w:bookmarkEnd w:id="22"/>
+      <w:bookmarkEnd w:id="24"/>
       <w:r>
         <w:t xml:space="preserve">cott R. </w:t>
       </w:r>
@@ -5882,7 +5987,7 @@
       <w:pPr>
         <w:pStyle w:val="References"/>
       </w:pPr>
-      <w:bookmarkStart w:id="23" w:name="_Ref279752219"/>
+      <w:bookmarkStart w:id="25" w:name="_Ref279752219"/>
       <w:proofErr w:type="spellStart"/>
       <w:r>
         <w:t>Psy</w:t>
@@ -5898,52 +6003,6 @@
       <w:proofErr w:type="spellEnd"/>
       <w:r>
         <w:t xml:space="preserve"> Style. Video. (15 July 2012.). Retrieved August 22, 2014 from https://www.youtube.com/watch?v=9bZkp7q19f0</w:t>
-      </w:r>
-      <w:bookmarkEnd w:id="23"/>
-    </w:p>
-    <w:p>
-      <w:pPr>
-        <w:pStyle w:val="References"/>
-      </w:pPr>
-      <w:bookmarkStart w:id="24" w:name="_Ref279752240"/>
-      <w:r>
-        <w:t xml:space="preserve">Marilyn Schwartz. 1995. </w:t>
-      </w:r>
-      <w:r>
-        <w:rPr>
-          <w:i/>
-        </w:rPr>
-        <w:t>Guidelines for Bias-Free Writing.</w:t>
-      </w:r>
-      <w:r>
-        <w:t xml:space="preserve"> Indiana University Press, Bloomington, IN.</w:t>
-      </w:r>
-      <w:bookmarkEnd w:id="24"/>
-    </w:p>
-    <w:p>
-      <w:pPr>
-        <w:pStyle w:val="References"/>
-      </w:pPr>
-      <w:bookmarkStart w:id="25" w:name="_Ref279752272"/>
-      <w:r>
-        <w:t xml:space="preserve">Ivan E. Sutherland. 1963. </w:t>
-      </w:r>
-      <w:r>
-        <w:rPr>
-          <w:i/>
-        </w:rPr>
-        <w:t>Sketchpad, a Man-Machine Graphical Communication System</w:t>
-      </w:r>
-      <w:r>
-        <w:t xml:space="preserve">. </w:t>
-      </w:r>
-      <w:proofErr w:type="spellStart"/>
-      <w:r>
-        <w:t>Ph.D</w:t>
-      </w:r>
-      <w:proofErr w:type="spellEnd"/>
-      <w:r>
-        <w:t xml:space="preserve"> Dissertation. Massachusetts Institute of Technology (MIT), Cambridge, MA.</w:t>
       </w:r>
       <w:bookmarkEnd w:id="25"/>
     </w:p>
@@ -5951,7 +6010,53 @@
       <w:pPr>
         <w:pStyle w:val="References"/>
       </w:pPr>
-      <w:bookmarkStart w:id="26" w:name="_Ref279752304"/>
+      <w:bookmarkStart w:id="26" w:name="_Ref279752240"/>
+      <w:r>
+        <w:t xml:space="preserve">Marilyn Schwartz. 1995. </w:t>
+      </w:r>
+      <w:r>
+        <w:rPr>
+          <w:i/>
+        </w:rPr>
+        <w:t>Guidelines for Bias-Free Writing.</w:t>
+      </w:r>
+      <w:r>
+        <w:t xml:space="preserve"> Indiana University Press, Bloomington, IN.</w:t>
+      </w:r>
+      <w:bookmarkEnd w:id="26"/>
+    </w:p>
+    <w:p>
+      <w:pPr>
+        <w:pStyle w:val="References"/>
+      </w:pPr>
+      <w:bookmarkStart w:id="27" w:name="_Ref279752272"/>
+      <w:r>
+        <w:t xml:space="preserve">Ivan E. Sutherland. 1963. </w:t>
+      </w:r>
+      <w:r>
+        <w:rPr>
+          <w:i/>
+        </w:rPr>
+        <w:t>Sketchpad, a Man-Machine Graphical Communication System</w:t>
+      </w:r>
+      <w:r>
+        <w:t xml:space="preserve">. </w:t>
+      </w:r>
+      <w:proofErr w:type="spellStart"/>
+      <w:r>
+        <w:t>Ph.D</w:t>
+      </w:r>
+      <w:proofErr w:type="spellEnd"/>
+      <w:r>
+        <w:t xml:space="preserve"> Dissertation. Massachusetts Institute of Technology (MIT), Cambridge, MA.</w:t>
+      </w:r>
+      <w:bookmarkEnd w:id="27"/>
+    </w:p>
+    <w:p>
+      <w:pPr>
+        <w:pStyle w:val="References"/>
+      </w:pPr>
+      <w:bookmarkStart w:id="28" w:name="_Ref279752304"/>
       <w:r>
         <w:t xml:space="preserve">Langdon Winner. 1999. Do artifacts have politics? In </w:t>
       </w:r>
@@ -5980,12 +6085,12 @@
       <w:r>
         <w:t xml:space="preserve"> (Eds.). Open University Press, Buckingham, UK, 28-40.</w:t>
       </w:r>
-      <w:bookmarkEnd w:id="26"/>
+      <w:bookmarkEnd w:id="28"/>
       <w:r>
         <w:t xml:space="preserve"> </w:t>
       </w:r>
     </w:p>
-    <w:bookmarkEnd w:id="13"/>
+    <w:bookmarkEnd w:id="15"/>
     <w:p>
       <w:pPr>
         <w:pStyle w:val="References"/>
@@ -5996,7 +6101,7 @@
       </w:pPr>
     </w:p>
     <w:sectPr>
-      <w:headerReference w:type="default" r:id="rId21"/>
+      <w:headerReference w:type="default" r:id="rId19"/>
       <w:type w:val="continuous"/>
       <w:pgSz w:w="15840" w:h="12240" w:orient="landscape" w:code="1"/>
       <w:pgMar w:top="2333" w:right="1526" w:bottom="1166" w:left="3960" w:header="994" w:footer="720" w:gutter="0"/>
@@ -6815,11 +6920,101 @@
   <w:abstractNum w:abstractNumId="10">
     <w:nsid w:val="5BB151A4"/>
     <w:multiLevelType w:val="multilevel"/>
+    <w:tmpl w:val="A73E6450"/>
+    <w:lvl w:ilvl="0">
+      <w:start w:val="1"/>
+      <w:numFmt w:val="decimal"/>
+      <w:pStyle w:val="References"/>
+      <w:lvlText w:val="%1."/>
+      <w:lvlJc w:val="left"/>
+      <w:pPr>
+        <w:ind w:left="360" w:hanging="360"/>
+      </w:pPr>
+      <w:rPr>
+        <w:rFonts w:hint="default"/>
+        <w:b w:val="0"/>
+      </w:rPr>
+    </w:lvl>
+    <w:lvl w:ilvl="1">
+      <w:start w:val="1"/>
+      <w:numFmt w:val="lowerLetter"/>
+      <w:lvlText w:val="%2)"/>
+      <w:lvlJc w:val="left"/>
+      <w:pPr>
+        <w:ind w:left="720" w:hanging="360"/>
+      </w:pPr>
+    </w:lvl>
+    <w:lvl w:ilvl="2">
+      <w:start w:val="1"/>
+      <w:numFmt w:val="lowerRoman"/>
+      <w:lvlText w:val="%3)"/>
+      <w:lvlJc w:val="left"/>
+      <w:pPr>
+        <w:ind w:left="1080" w:hanging="360"/>
+      </w:pPr>
+    </w:lvl>
+    <w:lvl w:ilvl="3">
+      <w:start w:val="1"/>
+      <w:numFmt w:val="decimal"/>
+      <w:lvlText w:val="(%4)"/>
+      <w:lvlJc w:val="left"/>
+      <w:pPr>
+        <w:ind w:left="1440" w:hanging="360"/>
+      </w:pPr>
+    </w:lvl>
+    <w:lvl w:ilvl="4">
+      <w:start w:val="1"/>
+      <w:numFmt w:val="lowerLetter"/>
+      <w:lvlText w:val="(%5)"/>
+      <w:lvlJc w:val="left"/>
+      <w:pPr>
+        <w:ind w:left="1800" w:hanging="360"/>
+      </w:pPr>
+    </w:lvl>
+    <w:lvl w:ilvl="5">
+      <w:start w:val="1"/>
+      <w:numFmt w:val="lowerRoman"/>
+      <w:lvlText w:val="(%6)"/>
+      <w:lvlJc w:val="left"/>
+      <w:pPr>
+        <w:ind w:left="2160" w:hanging="360"/>
+      </w:pPr>
+    </w:lvl>
+    <w:lvl w:ilvl="6">
+      <w:start w:val="1"/>
+      <w:numFmt w:val="decimal"/>
+      <w:lvlText w:val="%7."/>
+      <w:lvlJc w:val="left"/>
+      <w:pPr>
+        <w:ind w:left="2520" w:hanging="360"/>
+      </w:pPr>
+    </w:lvl>
+    <w:lvl w:ilvl="7">
+      <w:start w:val="1"/>
+      <w:numFmt w:val="lowerLetter"/>
+      <w:lvlText w:val="%8."/>
+      <w:lvlJc w:val="left"/>
+      <w:pPr>
+        <w:ind w:left="2880" w:hanging="360"/>
+      </w:pPr>
+    </w:lvl>
+    <w:lvl w:ilvl="8">
+      <w:start w:val="1"/>
+      <w:numFmt w:val="lowerRoman"/>
+      <w:lvlText w:val="%9."/>
+      <w:lvlJc w:val="left"/>
+      <w:pPr>
+        <w:ind w:left="3240" w:hanging="360"/>
+      </w:pPr>
+    </w:lvl>
+  </w:abstractNum>
+  <w:abstractNum w:abstractNumId="11">
+    <w:nsid w:val="5CFC0412"/>
+    <w:multiLevelType w:val="multilevel"/>
     <w:tmpl w:val="B7409380"/>
     <w:lvl w:ilvl="0">
       <w:start w:val="1"/>
       <w:numFmt w:val="decimal"/>
-      <w:pStyle w:val="References"/>
       <w:lvlText w:val="%1."/>
       <w:lvlJc w:val="left"/>
       <w:pPr>
@@ -6902,7 +7097,7 @@
       </w:pPr>
     </w:lvl>
   </w:abstractNum>
-  <w:abstractNum w:abstractNumId="11">
+  <w:abstractNum w:abstractNumId="12">
     <w:nsid w:val="6F1D6A21"/>
     <w:multiLevelType w:val="singleLevel"/>
     <w:tmpl w:val="7DC2F074"/>
@@ -6923,7 +7118,7 @@
       </w:rPr>
     </w:lvl>
   </w:abstractNum>
-  <w:abstractNum w:abstractNumId="12">
+  <w:abstractNum w:abstractNumId="13">
     <w:nsid w:val="75D66BB8"/>
     <w:multiLevelType w:val="singleLevel"/>
     <w:tmpl w:val="D214CD6E"/>
@@ -6941,7 +7136,7 @@
       </w:pPr>
     </w:lvl>
   </w:abstractNum>
-  <w:abstractNum w:abstractNumId="13">
+  <w:abstractNum w:abstractNumId="14">
     <w:nsid w:val="7611432E"/>
     <w:multiLevelType w:val="hybridMultilevel"/>
     <w:tmpl w:val="1C30DD6E"/>
@@ -7081,7 +7276,7 @@
       </w:rPr>
     </w:lvl>
   </w:abstractNum>
-  <w:abstractNum w:abstractNumId="14">
+  <w:abstractNum w:abstractNumId="15">
     <w:nsid w:val="7EBF4952"/>
     <w:multiLevelType w:val="hybridMultilevel"/>
     <w:tmpl w:val="15D2761A"/>
@@ -7194,7 +7389,7 @@
       </w:pPr>
     </w:lvl>
   </w:abstractNum>
-  <w:abstractNum w:abstractNumId="15">
+  <w:abstractNum w:abstractNumId="16">
     <w:nsid w:val="7FE40FC1"/>
     <w:multiLevelType w:val="singleLevel"/>
     <w:tmpl w:val="73C82224"/>
@@ -7238,7 +7433,7 @@
     </w:lvlOverride>
   </w:num>
   <w:num w:numId="3">
-    <w:abstractNumId w:val="15"/>
+    <w:abstractNumId w:val="16"/>
   </w:num>
   <w:num w:numId="4">
     <w:abstractNumId w:val="5"/>
@@ -7247,10 +7442,10 @@
     <w:abstractNumId w:val="6"/>
   </w:num>
   <w:num w:numId="6">
-    <w:abstractNumId w:val="13"/>
+    <w:abstractNumId w:val="14"/>
   </w:num>
   <w:num w:numId="7">
-    <w:abstractNumId w:val="11"/>
+    <w:abstractNumId w:val="12"/>
   </w:num>
   <w:num w:numId="8">
     <w:abstractNumId w:val="10"/>
@@ -7310,13 +7505,13 @@
     </w:lvlOverride>
   </w:num>
   <w:num w:numId="12">
-    <w:abstractNumId w:val="12"/>
+    <w:abstractNumId w:val="13"/>
   </w:num>
   <w:num w:numId="13">
-    <w:abstractNumId w:val="12"/>
+    <w:abstractNumId w:val="13"/>
   </w:num>
   <w:num w:numId="14">
-    <w:abstractNumId w:val="12"/>
+    <w:abstractNumId w:val="13"/>
     <w:lvlOverride w:ilvl="0">
       <w:startOverride w:val="1"/>
     </w:lvlOverride>
@@ -7421,13 +7616,13 @@
     <w:abstractNumId w:val="9"/>
   </w:num>
   <w:num w:numId="21">
-    <w:abstractNumId w:val="14"/>
+    <w:abstractNumId w:val="15"/>
   </w:num>
   <w:num w:numId="22">
-    <w:abstractNumId w:val="15"/>
+    <w:abstractNumId w:val="16"/>
   </w:num>
   <w:num w:numId="23">
-    <w:abstractNumId w:val="12"/>
+    <w:abstractNumId w:val="13"/>
   </w:num>
   <w:num w:numId="24">
     <w:abstractNumId w:val="10"/>
@@ -7442,10 +7637,10 @@
     <w:abstractNumId w:val="0"/>
   </w:num>
   <w:num w:numId="28">
-    <w:abstractNumId w:val="15"/>
+    <w:abstractNumId w:val="16"/>
   </w:num>
   <w:num w:numId="29">
-    <w:abstractNumId w:val="15"/>
+    <w:abstractNumId w:val="16"/>
     <w:lvlOverride w:ilvl="0">
       <w:startOverride w:val="1"/>
     </w:lvlOverride>
@@ -7455,6 +7650,9 @@
   </w:num>
   <w:num w:numId="31">
     <w:abstractNumId w:val="3"/>
+  </w:num>
+  <w:num w:numId="32">
+    <w:abstractNumId w:val="11"/>
   </w:num>
 </w:numbering>
 </file>
@@ -9700,7 +9898,7 @@
 </file>
 
 <file path=customXml/itemProps1.xml><?xml version="1.0" encoding="utf-8"?>
-<ds:datastoreItem xmlns:ds="http://schemas.openxmlformats.org/officeDocument/2006/customXml" ds:itemID="{335016CA-E6DB-4248-A1B7-527B445B025C}">
+<ds:datastoreItem xmlns:ds="http://schemas.openxmlformats.org/officeDocument/2006/customXml" ds:itemID="{15B46609-D427-CD48-9CBC-5A3E8C459156}">
   <ds:schemaRefs>
     <ds:schemaRef ds:uri="http://schemas.openxmlformats.org/officeDocument/2006/bibliography"/>
   </ds:schemaRefs>

</xml_diff>

<commit_message>
Add explicit instruction to not change sample copyright text. Copyright boilerplate replaced with sample copyright text. Fixes #66. Add horizontal line to ExtAbs to fix #68.
</commit_message>
<xml_diff>
--- a/Word/SIGCHIExtendedAbstractsFormat.docx
+++ b/Word/SIGCHIExtendedAbstractsFormat.docx
@@ -106,182 +106,12 @@
     <w:p>
       <w:pPr>
         <w:framePr w:w="5226" w:h="2435" w:hRule="exact" w:wrap="around" w:vAnchor="page" w:hAnchor="page" w:x="3854" w:y="8548" w:anchorLock="1"/>
+        <w:pBdr>
+          <w:top w:val="single" w:sz="4" w:space="1" w:color="CCCCCC"/>
+        </w:pBdr>
         <w:spacing w:after="0" w:line="240" w:lineRule="auto"/>
         <w:rPr>
-          <w:snapToGrid w:val="0"/>
-          <w:sz w:val="14"/>
-        </w:rPr>
-      </w:pPr>
-      <w:r>
-        <w:rPr>
-          <w:snapToGrid w:val="0"/>
-          <w:sz w:val="14"/>
-        </w:rPr>
-        <w:t>Paste the appropriate copyright</w:t>
-      </w:r>
-      <w:r>
-        <w:rPr>
-          <w:snapToGrid w:val="0"/>
-          <w:sz w:val="14"/>
-        </w:rPr>
-        <w:t>/license</w:t>
-      </w:r>
-      <w:r>
-        <w:rPr>
-          <w:snapToGrid w:val="0"/>
-          <w:sz w:val="14"/>
-        </w:rPr>
-        <w:t xml:space="preserve"> statement here.  ACM now supports three different </w:t>
-      </w:r>
-      <w:r>
-        <w:rPr>
-          <w:snapToGrid w:val="0"/>
-          <w:sz w:val="14"/>
-        </w:rPr>
-        <w:t>publication options</w:t>
-      </w:r>
-      <w:r>
-        <w:rPr>
-          <w:snapToGrid w:val="0"/>
-          <w:sz w:val="14"/>
-        </w:rPr>
-        <w:t>:</w:t>
-      </w:r>
-      <w:r>
-        <w:rPr>
-          <w:snapToGrid w:val="0"/>
-          <w:sz w:val="14"/>
-        </w:rPr>
-        <w:t xml:space="preserve"> </w:t>
-      </w:r>
-    </w:p>
-    <w:p>
-      <w:pPr>
-        <w:framePr w:w="5226" w:h="2435" w:hRule="exact" w:wrap="around" w:vAnchor="page" w:hAnchor="page" w:x="3854" w:y="8548" w:anchorLock="1"/>
-        <w:spacing w:after="0" w:line="240" w:lineRule="auto"/>
-        <w:ind w:left="360" w:hanging="180"/>
-        <w:rPr>
-          <w:snapToGrid w:val="0"/>
-          <w:sz w:val="14"/>
-        </w:rPr>
-      </w:pPr>
-      <w:r>
-        <w:rPr>
-          <w:snapToGrid w:val="0"/>
-          <w:sz w:val="14"/>
-        </w:rPr>
-        <w:t>•</w:t>
-      </w:r>
-      <w:r>
-        <w:rPr>
-          <w:snapToGrid w:val="0"/>
-          <w:sz w:val="14"/>
-        </w:rPr>
-        <w:tab/>
-      </w:r>
-      <w:r>
-        <w:rPr>
-          <w:snapToGrid w:val="0"/>
-          <w:sz w:val="14"/>
-        </w:rPr>
-        <w:t>ACM copyright: ACM holds the copyright on the work.  This is the historical approach.</w:t>
-      </w:r>
-    </w:p>
-    <w:p>
-      <w:pPr>
-        <w:framePr w:w="5226" w:h="2435" w:hRule="exact" w:wrap="around" w:vAnchor="page" w:hAnchor="page" w:x="3854" w:y="8548" w:anchorLock="1"/>
-        <w:spacing w:after="0" w:line="240" w:lineRule="auto"/>
-        <w:ind w:left="360" w:hanging="180"/>
-        <w:rPr>
-          <w:snapToGrid w:val="0"/>
-          <w:sz w:val="14"/>
-        </w:rPr>
-      </w:pPr>
-      <w:r>
-        <w:rPr>
-          <w:snapToGrid w:val="0"/>
-          <w:sz w:val="14"/>
-        </w:rPr>
-        <w:t>•</w:t>
-      </w:r>
-      <w:r>
-        <w:rPr>
-          <w:snapToGrid w:val="0"/>
-          <w:sz w:val="14"/>
-        </w:rPr>
-        <w:tab/>
-        <w:t>License: The author(s) retain copyright, but ACM receives an exclusive publication license.</w:t>
-      </w:r>
-    </w:p>
-    <w:p>
-      <w:pPr>
-        <w:framePr w:w="5226" w:h="2435" w:hRule="exact" w:wrap="around" w:vAnchor="page" w:hAnchor="page" w:x="3854" w:y="8548" w:anchorLock="1"/>
-        <w:spacing w:after="0" w:line="240" w:lineRule="auto"/>
-        <w:ind w:left="360" w:hanging="180"/>
-        <w:rPr>
-          <w:snapToGrid w:val="0"/>
-          <w:sz w:val="14"/>
-        </w:rPr>
-      </w:pPr>
-      <w:r>
-        <w:rPr>
-          <w:snapToGrid w:val="0"/>
-          <w:sz w:val="14"/>
-        </w:rPr>
-        <w:t>•</w:t>
-      </w:r>
-      <w:r>
-        <w:rPr>
-          <w:snapToGrid w:val="0"/>
-          <w:sz w:val="14"/>
-        </w:rPr>
-        <w:tab/>
-        <w:t>Open Access: The author(s) wish to pay for the work to be open access.  The additional fee must be paid to ACM.</w:t>
-      </w:r>
-    </w:p>
-    <w:p>
-      <w:pPr>
-        <w:framePr w:w="5226" w:h="2435" w:hRule="exact" w:wrap="around" w:vAnchor="page" w:hAnchor="page" w:x="3854" w:y="8548" w:anchorLock="1"/>
-        <w:spacing w:after="0" w:line="240" w:lineRule="auto"/>
-        <w:rPr>
-          <w:snapToGrid w:val="0"/>
-          <w:sz w:val="14"/>
-        </w:rPr>
-      </w:pPr>
-      <w:r>
-        <w:rPr>
-          <w:snapToGrid w:val="0"/>
-          <w:sz w:val="14"/>
-        </w:rPr>
-        <w:t xml:space="preserve">This text field is large enough to hold the appropriate release </w:t>
-      </w:r>
-      <w:r>
-        <w:rPr>
-          <w:snapToGrid w:val="0"/>
-          <w:sz w:val="14"/>
-        </w:rPr>
-        <w:t>statement assuming it is single-</w:t>
-      </w:r>
-      <w:r>
-        <w:rPr>
-          <w:snapToGrid w:val="0"/>
-          <w:sz w:val="14"/>
-        </w:rPr>
-        <w:t>spaced in Verdana 7 point font.</w:t>
-      </w:r>
-      <w:r>
-        <w:rPr>
-          <w:snapToGrid w:val="0"/>
-          <w:sz w:val="14"/>
-        </w:rPr>
-        <w:t xml:space="preserve">  Please do not change the size of this text box.</w:t>
-      </w:r>
-    </w:p>
-    <w:p>
-      <w:pPr>
-        <w:framePr w:w="5226" w:h="2435" w:hRule="exact" w:wrap="around" w:vAnchor="page" w:hAnchor="page" w:x="3854" w:y="8548" w:anchorLock="1"/>
-        <w:spacing w:after="0" w:line="240" w:lineRule="auto"/>
-        <w:rPr>
+          <w:i/>
           <w:spacing w:val="-2"/>
           <w:kern w:val="0"/>
           <w:sz w:val="14"/>
@@ -290,17 +120,423 @@
       </w:pPr>
       <w:r>
         <w:rPr>
+          <w:i/>
+          <w:spacing w:val="-2"/>
+          <w:kern w:val="0"/>
           <w:sz w:val="14"/>
           <w:szCs w:val="16"/>
         </w:rPr>
-        <w:t xml:space="preserve">Each submission will be assigned a </w:t>
-      </w:r>
-      <w:r>
-        <w:rPr>
+        <w:t xml:space="preserve">Please </w:t>
+      </w:r>
+      <w:r>
+        <w:rPr>
+          <w:i/>
+          <w:spacing w:val="-2"/>
+          <w:kern w:val="0"/>
           <w:sz w:val="14"/>
           <w:szCs w:val="16"/>
         </w:rPr>
-        <w:t>unique DOI string to be included here.</w:t>
+        <w:t>do not modif</w:t>
+      </w:r>
+      <w:r>
+        <w:rPr>
+          <w:i/>
+          <w:spacing w:val="-2"/>
+          <w:kern w:val="0"/>
+          <w:sz w:val="14"/>
+          <w:szCs w:val="16"/>
+        </w:rPr>
+        <w:t xml:space="preserve">y this text block until you receive </w:t>
+      </w:r>
+      <w:r>
+        <w:rPr>
+          <w:i/>
+          <w:spacing w:val="-2"/>
+          <w:kern w:val="0"/>
+          <w:sz w:val="14"/>
+          <w:szCs w:val="16"/>
+        </w:rPr>
+        <w:t>explicit instructions.</w:t>
+      </w:r>
+    </w:p>
+    <w:p>
+      <w:pPr>
+        <w:framePr w:w="5226" w:h="2435" w:hRule="exact" w:wrap="around" w:vAnchor="page" w:hAnchor="page" w:x="3854" w:y="8548" w:anchorLock="1"/>
+        <w:pBdr>
+          <w:top w:val="single" w:sz="4" w:space="1" w:color="CCCCCC"/>
+        </w:pBdr>
+        <w:spacing w:after="0" w:line="240" w:lineRule="auto"/>
+        <w:rPr>
+          <w:spacing w:val="-2"/>
+          <w:kern w:val="0"/>
+          <w:sz w:val="14"/>
+          <w:szCs w:val="16"/>
+        </w:rPr>
+      </w:pPr>
+      <w:r>
+        <w:rPr>
+          <w:spacing w:val="-2"/>
+          <w:kern w:val="0"/>
+          <w:sz w:val="14"/>
+          <w:szCs w:val="16"/>
+        </w:rPr>
+        <w:t>Permission to make digital or hard copies of all or part of this work for personal or classroom use is granted without fee provided that copies are not made or distributed for profit or commercial advantage and that copies bear this notice and the full citation on th</w:t>
+      </w:r>
+      <w:bookmarkStart w:id="8" w:name="_GoBack"/>
+      <w:bookmarkEnd w:id="8"/>
+      <w:r>
+        <w:rPr>
+          <w:spacing w:val="-2"/>
+          <w:kern w:val="0"/>
+          <w:sz w:val="14"/>
+          <w:szCs w:val="16"/>
+        </w:rPr>
+        <w:t xml:space="preserve">e first page. Copyrights for components of this work owned by others than the author(s) must be honored. Abstracting with credit is permitted. To copy otherwise, or republish, to post on servers or to redistribute to lists, requires prior specific permission and/or a fee. </w:t>
+      </w:r>
+      <w:proofErr w:type="gramStart"/>
+      <w:r>
+        <w:rPr>
+          <w:spacing w:val="-2"/>
+          <w:kern w:val="0"/>
+          <w:sz w:val="14"/>
+          <w:szCs w:val="16"/>
+        </w:rPr>
+        <w:t xml:space="preserve">Request permissions from </w:t>
+      </w:r>
+      <w:hyperlink r:id="rId11" w:history="1">
+        <w:r>
+          <w:rPr>
+            <w:rStyle w:val="Hyperlink"/>
+            <w:spacing w:val="-2"/>
+            <w:kern w:val="0"/>
+            <w:sz w:val="14"/>
+            <w:szCs w:val="16"/>
+          </w:rPr>
+          <w:t>Permissions@acm.org</w:t>
+        </w:r>
+      </w:hyperlink>
+      <w:r>
+        <w:rPr>
+          <w:spacing w:val="-2"/>
+          <w:kern w:val="0"/>
+          <w:sz w:val="14"/>
+          <w:szCs w:val="16"/>
+        </w:rPr>
+        <w:t>.</w:t>
+      </w:r>
+      <w:proofErr w:type="gramEnd"/>
+    </w:p>
+    <w:p>
+      <w:pPr>
+        <w:framePr w:w="5226" w:h="2435" w:hRule="exact" w:wrap="around" w:vAnchor="page" w:hAnchor="page" w:x="3854" w:y="8548" w:anchorLock="1"/>
+        <w:pBdr>
+          <w:top w:val="single" w:sz="4" w:space="1" w:color="CCCCCC"/>
+        </w:pBdr>
+        <w:spacing w:after="0" w:line="240" w:lineRule="auto"/>
+        <w:rPr>
+          <w:spacing w:val="-2"/>
+          <w:kern w:val="0"/>
+          <w:sz w:val="14"/>
+          <w:szCs w:val="16"/>
+        </w:rPr>
+      </w:pPr>
+      <w:r>
+        <w:rPr>
+          <w:i/>
+          <w:iCs/>
+          <w:spacing w:val="-2"/>
+          <w:kern w:val="0"/>
+          <w:sz w:val="14"/>
+          <w:szCs w:val="16"/>
+        </w:rPr>
+        <w:t>CONF '22</w:t>
+      </w:r>
+      <w:r>
+        <w:rPr>
+          <w:i/>
+          <w:iCs/>
+          <w:spacing w:val="-2"/>
+          <w:kern w:val="0"/>
+          <w:sz w:val="14"/>
+          <w:szCs w:val="16"/>
+        </w:rPr>
+        <w:t>,</w:t>
+      </w:r>
+      <w:r>
+        <w:rPr>
+          <w:spacing w:val="-2"/>
+          <w:kern w:val="0"/>
+          <w:sz w:val="14"/>
+          <w:szCs w:val="16"/>
+        </w:rPr>
+        <w:t xml:space="preserve"> </w:t>
+      </w:r>
+      <w:r>
+        <w:rPr>
+          <w:spacing w:val="-2"/>
+          <w:kern w:val="0"/>
+          <w:sz w:val="14"/>
+          <w:szCs w:val="16"/>
+        </w:rPr>
+        <w:t>Jan</w:t>
+      </w:r>
+      <w:r>
+        <w:rPr>
+          <w:spacing w:val="-2"/>
+          <w:kern w:val="0"/>
+          <w:sz w:val="14"/>
+          <w:szCs w:val="16"/>
+        </w:rPr>
+        <w:t xml:space="preserve"> </w:t>
+      </w:r>
+      <w:r>
+        <w:rPr>
+          <w:spacing w:val="-2"/>
+          <w:kern w:val="0"/>
+          <w:sz w:val="14"/>
+          <w:szCs w:val="16"/>
+        </w:rPr>
+        <w:t>1</w:t>
+      </w:r>
+      <w:r>
+        <w:rPr>
+          <w:spacing w:val="-2"/>
+          <w:kern w:val="0"/>
+          <w:sz w:val="14"/>
+          <w:szCs w:val="16"/>
+        </w:rPr>
+        <w:t xml:space="preserve"> - </w:t>
+      </w:r>
+      <w:r>
+        <w:rPr>
+          <w:spacing w:val="-2"/>
+          <w:kern w:val="0"/>
+          <w:sz w:val="14"/>
+          <w:szCs w:val="16"/>
+        </w:rPr>
+        <w:t>Dec 31</w:t>
+      </w:r>
+      <w:r>
+        <w:rPr>
+          <w:spacing w:val="-2"/>
+          <w:kern w:val="0"/>
+          <w:sz w:val="14"/>
+          <w:szCs w:val="16"/>
+        </w:rPr>
+        <w:t xml:space="preserve"> </w:t>
+      </w:r>
+      <w:r>
+        <w:rPr>
+          <w:spacing w:val="-2"/>
+          <w:kern w:val="0"/>
+          <w:sz w:val="14"/>
+          <w:szCs w:val="16"/>
+        </w:rPr>
+        <w:t>2022</w:t>
+      </w:r>
+      <w:r>
+        <w:rPr>
+          <w:spacing w:val="-2"/>
+          <w:kern w:val="0"/>
+          <w:sz w:val="14"/>
+          <w:szCs w:val="16"/>
+        </w:rPr>
+        <w:t xml:space="preserve">, </w:t>
+      </w:r>
+      <w:proofErr w:type="spellStart"/>
+      <w:r>
+        <w:rPr>
+          <w:spacing w:val="-2"/>
+          <w:kern w:val="0"/>
+          <w:sz w:val="14"/>
+          <w:szCs w:val="16"/>
+        </w:rPr>
+        <w:t>Authorberg</w:t>
+      </w:r>
+      <w:proofErr w:type="spellEnd"/>
+      <w:r>
+        <w:rPr>
+          <w:spacing w:val="-2"/>
+          <w:kern w:val="0"/>
+          <w:sz w:val="14"/>
+          <w:szCs w:val="16"/>
+        </w:rPr>
+        <w:t>.</w:t>
+      </w:r>
+    </w:p>
+    <w:p>
+      <w:pPr>
+        <w:framePr w:w="5226" w:h="2435" w:hRule="exact" w:wrap="around" w:vAnchor="page" w:hAnchor="page" w:x="3854" w:y="8548" w:anchorLock="1"/>
+        <w:pBdr>
+          <w:top w:val="single" w:sz="4" w:space="1" w:color="CCCCCC"/>
+        </w:pBdr>
+        <w:spacing w:after="0" w:line="240" w:lineRule="auto"/>
+        <w:rPr>
+          <w:spacing w:val="-2"/>
+          <w:kern w:val="0"/>
+          <w:sz w:val="14"/>
+          <w:szCs w:val="16"/>
+        </w:rPr>
+      </w:pPr>
+      <w:r>
+        <w:rPr>
+          <w:spacing w:val="-2"/>
+          <w:kern w:val="0"/>
+          <w:sz w:val="14"/>
+          <w:szCs w:val="16"/>
+        </w:rPr>
+        <w:t>Copyright is held by the owner/author(s). Publication rights licensed to ACM.</w:t>
+      </w:r>
+      <w:r>
+        <w:rPr>
+          <w:spacing w:val="-2"/>
+          <w:kern w:val="0"/>
+          <w:sz w:val="14"/>
+          <w:szCs w:val="16"/>
+        </w:rPr>
+        <w:t xml:space="preserve"> </w:t>
+      </w:r>
+      <w:proofErr w:type="gramStart"/>
+      <w:r>
+        <w:rPr>
+          <w:spacing w:val="-2"/>
+          <w:kern w:val="0"/>
+          <w:sz w:val="14"/>
+          <w:szCs w:val="16"/>
+        </w:rPr>
+        <w:t>ACM 978-1-</w:t>
+      </w:r>
+      <w:r>
+        <w:rPr>
+          <w:spacing w:val="-2"/>
+          <w:kern w:val="0"/>
+          <w:sz w:val="14"/>
+          <w:szCs w:val="16"/>
+        </w:rPr>
+        <w:t>xxxx</w:t>
+      </w:r>
+      <w:r>
+        <w:rPr>
+          <w:spacing w:val="-2"/>
+          <w:kern w:val="0"/>
+          <w:sz w:val="14"/>
+          <w:szCs w:val="16"/>
+        </w:rPr>
+        <w:t>-</w:t>
+      </w:r>
+      <w:r>
+        <w:rPr>
+          <w:spacing w:val="-2"/>
+          <w:kern w:val="0"/>
+          <w:sz w:val="14"/>
+          <w:szCs w:val="16"/>
+        </w:rPr>
+        <w:t>yyyy-z/</w:t>
+      </w:r>
+      <w:proofErr w:type="spellStart"/>
+      <w:r>
+        <w:rPr>
+          <w:spacing w:val="-2"/>
+          <w:kern w:val="0"/>
+          <w:sz w:val="14"/>
+          <w:szCs w:val="16"/>
+        </w:rPr>
+        <w:t>zz</w:t>
+      </w:r>
+      <w:proofErr w:type="spellEnd"/>
+      <w:r>
+        <w:rPr>
+          <w:spacing w:val="-2"/>
+          <w:kern w:val="0"/>
+          <w:sz w:val="14"/>
+          <w:szCs w:val="16"/>
+        </w:rPr>
+        <w:t>/</w:t>
+      </w:r>
+      <w:proofErr w:type="spellStart"/>
+      <w:r>
+        <w:rPr>
+          <w:spacing w:val="-2"/>
+          <w:kern w:val="0"/>
+          <w:sz w:val="14"/>
+          <w:szCs w:val="16"/>
+        </w:rPr>
+        <w:t>zz</w:t>
+      </w:r>
+      <w:proofErr w:type="spellEnd"/>
+      <w:r>
+        <w:rPr>
+          <w:spacing w:val="-2"/>
+          <w:kern w:val="0"/>
+          <w:sz w:val="14"/>
+          <w:szCs w:val="16"/>
+        </w:rPr>
+        <w:t>…$zz</w:t>
+      </w:r>
+      <w:r>
+        <w:rPr>
+          <w:spacing w:val="-2"/>
+          <w:kern w:val="0"/>
+          <w:sz w:val="14"/>
+          <w:szCs w:val="16"/>
+        </w:rPr>
+        <w:t>.00.</w:t>
+      </w:r>
+      <w:proofErr w:type="gramEnd"/>
+    </w:p>
+    <w:p>
+      <w:pPr>
+        <w:framePr w:w="5226" w:h="2435" w:hRule="exact" w:wrap="around" w:vAnchor="page" w:hAnchor="page" w:x="3854" w:y="8548" w:anchorLock="1"/>
+        <w:pBdr>
+          <w:top w:val="single" w:sz="4" w:space="1" w:color="CCCCCC"/>
+        </w:pBdr>
+        <w:spacing w:after="0" w:line="240" w:lineRule="auto"/>
+        <w:rPr>
+          <w:spacing w:val="-2"/>
+          <w:kern w:val="0"/>
+          <w:sz w:val="14"/>
+          <w:szCs w:val="16"/>
+        </w:rPr>
+      </w:pPr>
+      <w:proofErr w:type="gramStart"/>
+      <w:r>
+        <w:rPr>
+          <w:spacing w:val="-2"/>
+          <w:kern w:val="0"/>
+          <w:sz w:val="14"/>
+          <w:szCs w:val="16"/>
+        </w:rPr>
+        <w:t>unique</w:t>
+      </w:r>
+      <w:proofErr w:type="gramEnd"/>
+      <w:r>
+        <w:rPr>
+          <w:spacing w:val="-2"/>
+          <w:kern w:val="0"/>
+          <w:sz w:val="14"/>
+          <w:szCs w:val="16"/>
+        </w:rPr>
+        <w:t xml:space="preserve"> </w:t>
+      </w:r>
+      <w:proofErr w:type="spellStart"/>
+      <w:r>
+        <w:rPr>
+          <w:spacing w:val="-2"/>
+          <w:kern w:val="0"/>
+          <w:sz w:val="14"/>
+          <w:szCs w:val="16"/>
+        </w:rPr>
+        <w:t>doi</w:t>
+      </w:r>
+      <w:proofErr w:type="spellEnd"/>
+      <w:r>
+        <w:rPr>
+          <w:spacing w:val="-2"/>
+          <w:kern w:val="0"/>
+          <w:sz w:val="14"/>
+          <w:szCs w:val="16"/>
+        </w:rPr>
+        <w:t xml:space="preserve"> string will go here</w:t>
       </w:r>
     </w:p>
     <w:p>
@@ -324,16 +560,16 @@
         <mc:AlternateContent>
           <mc:Choice Requires="wps">
             <w:drawing>
-              <wp:anchor distT="0" distB="0" distL="114300" distR="114300" simplePos="0" relativeHeight="251655680" behindDoc="0" locked="0" layoutInCell="1" allowOverlap="1" wp14:anchorId="38A6267F" wp14:editId="48C7808A">
+              <wp:anchor distT="0" distB="0" distL="114300" distR="114300" simplePos="0" relativeHeight="251655680" behindDoc="0" locked="0" layoutInCell="1" allowOverlap="1" wp14:anchorId="38A6267F" wp14:editId="3421B7EF">
                 <wp:simplePos x="0" y="0"/>
                 <wp:positionH relativeFrom="column">
                   <wp:posOffset>-62865</wp:posOffset>
                 </wp:positionH>
                 <wp:positionV relativeFrom="paragraph">
-                  <wp:posOffset>8890</wp:posOffset>
+                  <wp:posOffset>8255</wp:posOffset>
                 </wp:positionV>
                 <wp:extent cx="1693545" cy="2738755"/>
-                <wp:effectExtent l="635" t="0" r="0" b="0"/>
+                <wp:effectExtent l="0" t="0" r="8255" b="4445"/>
                 <wp:wrapSquare wrapText="bothSides"/>
                 <wp:docPr id="16" name="Text Box 15"/>
                 <wp:cNvGraphicFramePr>
@@ -551,7 +787,7 @@
                 <v:stroke joinstyle="miter"/>
                 <v:path gradientshapeok="t" o:connecttype="rect"/>
               </v:shapetype>
-              <v:shape id="Text Box 15" o:spid="_x0000_s1026" type="#_x0000_t202" style="position:absolute;margin-left:-4.9pt;margin-top:.7pt;width:133.35pt;height:215.65pt;z-index:251655680;visibility:visible;mso-wrap-style:square;mso-width-percent:0;mso-height-percent:0;mso-wrap-distance-left:9pt;mso-wrap-distance-top:0;mso-wrap-distance-right:9pt;mso-wrap-distance-bottom:0;mso-position-horizontal:absolute;mso-position-horizontal-relative:text;mso-position-vertical:absolute;mso-position-vertical-relative:text;mso-width-percent:0;mso-height-percent:0;mso-width-relative:page;mso-height-relative:page;v-text-anchor:top" o:gfxdata="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" filled="f" stroked="f">
+              <v:shape id="Text Box 15" o:spid="_x0000_s1026" type="#_x0000_t202" style="position:absolute;margin-left:-4.9pt;margin-top:.65pt;width:133.35pt;height:215.65pt;z-index:251655680;visibility:visible;mso-wrap-style:square;mso-width-percent:0;mso-height-percent:0;mso-wrap-distance-left:9pt;mso-wrap-distance-top:0;mso-wrap-distance-right:9pt;mso-wrap-distance-bottom:0;mso-position-horizontal:absolute;mso-position-horizontal-relative:text;mso-position-vertical:absolute;mso-position-vertical-relative:text;mso-width-percent:0;mso-height-percent:0;mso-width-relative:page;mso-height-relative:page;v-text-anchor:top" o:gfxdata="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" filled="f" stroked="f">
                 <v:textbox inset="0,0,0,0">
                   <w:txbxContent>
                     <w:p>
@@ -1134,25 +1370,8 @@
         <w:t>UPDATED—</w:t>
       </w:r>
       <w:r>
-        <w:fldChar w:fldCharType="begin"/>
-      </w:r>
-      <w:r>
-        <w:instrText xml:space="preserve"> TIME \@ "d MMMM yyyy" </w:instrText>
-      </w:r>
-      <w:r>
-        <w:fldChar w:fldCharType="separate"/>
-      </w:r>
-      <w:r>
-        <w:rPr>
-          <w:noProof/>
-        </w:rPr>
-        <w:t>29 December 2015</w:t>
-      </w:r>
-      <w:r>
-        <w:fldChar w:fldCharType="end"/>
-      </w:r>
-      <w:bookmarkStart w:id="8" w:name="_GoBack"/>
-      <w:bookmarkEnd w:id="8"/>
+        <w:t>7 January 2016</w:t>
+      </w:r>
       <w:r>
         <w:t>.</w:t>
       </w:r>
@@ -1212,7 +1431,7 @@
       <w:r>
         <w:t>H.5.m. Information interfaces and presentation (e.g., HCI): Miscellaneous; See</w:t>
       </w:r>
-      <w:hyperlink r:id="rId11" w:history="1">
+      <w:hyperlink r:id="rId12" w:history="1">
         <w:r>
           <w:rPr>
             <w:rStyle w:val="Hyperlink"/>
@@ -1663,7 +1882,7 @@
         </w:rPr>
         <w:t xml:space="preserve"> To view ACM’s copyright and permissions policy, see: </w:t>
       </w:r>
-      <w:hyperlink r:id="rId12" w:history="1">
+      <w:hyperlink r:id="rId13" w:history="1">
         <w:r>
           <w:rPr>
             <w:rStyle w:val="Hyperlink"/>
@@ -2234,7 +2453,7 @@
                     </pic:cNvPicPr>
                   </pic:nvPicPr>
                   <pic:blipFill>
-                    <a:blip r:embed="rId13">
+                    <a:blip r:embed="rId14">
                       <a:extLst>
                         <a:ext uri="{28A0092B-C50C-407E-A947-70E740481C1C}">
                           <a14:useLocalDpi xmlns:a14="http://schemas.microsoft.com/office/drawing/2010/main"/>
@@ -2682,14 +2901,29 @@
       <w:r>
         <w:t xml:space="preserve">Table </w:t>
       </w:r>
-      <w:fldSimple w:instr=" SEQ Table \* ARABIC ">
-        <w:r>
-          <w:rPr>
-            <w:noProof/>
-          </w:rPr>
-          <w:t>1</w:t>
-        </w:r>
-      </w:fldSimple>
+      <w:proofErr w:type="gramEnd"/>
+      <w:r>
+        <w:fldChar w:fldCharType="begin"/>
+      </w:r>
+      <w:r>
+        <w:instrText xml:space="preserve"> SEQ Table \* ARABIC </w:instrText>
+      </w:r>
+      <w:r>
+        <w:fldChar w:fldCharType="separate"/>
+      </w:r>
+      <w:r>
+        <w:rPr>
+          <w:noProof/>
+        </w:rPr>
+        <w:t>1</w:t>
+      </w:r>
+      <w:r>
+        <w:rPr>
+          <w:noProof/>
+        </w:rPr>
+        <w:fldChar w:fldCharType="end"/>
+      </w:r>
+      <w:proofErr w:type="gramStart"/>
       <w:r>
         <w:t>.</w:t>
       </w:r>
@@ -2828,7 +3062,7 @@
                                           <pic:cNvPicPr/>
                                         </pic:nvPicPr>
                                         <pic:blipFill>
-                                          <a:blip r:embed="rId14">
+                                          <a:blip r:embed="rId15">
                                             <a:extLst>
                                               <a:ext uri="{28A0092B-C50C-407E-A947-70E740481C1C}">
                                                 <a14:useLocalDpi xmlns:a14="http://schemas.microsoft.com/office/drawing/2010/main" val="0"/>
@@ -3013,27 +3247,14 @@
                       <w:r>
                         <w:t xml:space="preserve">Figure </w:t>
                       </w:r>
-                      <w:r>
-                        <w:fldChar w:fldCharType="begin"/>
-                      </w:r>
-                      <w:r>
-                        <w:instrText xml:space="preserve"> SEQ Figure \* ARABIC </w:instrText>
-                      </w:r>
-                      <w:r>
-                        <w:fldChar w:fldCharType="separate"/>
-                      </w:r>
-                      <w:r>
-                        <w:rPr>
-                          <w:noProof/>
-                        </w:rPr>
-                        <w:t>2</w:t>
-                      </w:r>
-                      <w:r>
-                        <w:rPr>
-                          <w:noProof/>
-                        </w:rPr>
-                        <w:fldChar w:fldCharType="end"/>
-                      </w:r>
+                      <w:fldSimple w:instr=" SEQ Figure \* ARABIC ">
+                        <w:r>
+                          <w:rPr>
+                            <w:noProof/>
+                          </w:rPr>
+                          <w:t>2</w:t>
+                        </w:r>
+                      </w:fldSimple>
                       <w:r>
                         <w:t xml:space="preserve"> </w:t>
                       </w:r>
@@ -3367,15 +3588,30 @@
                             <w:r>
                               <w:t xml:space="preserve">Figure </w:t>
                             </w:r>
-                            <w:fldSimple w:instr=" SEQ Figure \* ARABIC ">
-                              <w:r>
-                                <w:rPr>
-                                  <w:noProof/>
-                                </w:rPr>
-                                <w:t>3</w:t>
-                              </w:r>
-                            </w:fldSimple>
+                            <w:proofErr w:type="gramEnd"/>
+                            <w:r>
+                              <w:fldChar w:fldCharType="begin"/>
+                            </w:r>
+                            <w:r>
+                              <w:instrText xml:space="preserve"> SEQ Figure \* ARABIC </w:instrText>
+                            </w:r>
+                            <w:r>
+                              <w:fldChar w:fldCharType="separate"/>
+                            </w:r>
+                            <w:r>
+                              <w:rPr>
+                                <w:noProof/>
+                              </w:rPr>
+                              <w:t>3</w:t>
+                            </w:r>
+                            <w:r>
+                              <w:rPr>
+                                <w:noProof/>
+                              </w:rPr>
+                              <w:fldChar w:fldCharType="end"/>
+                            </w:r>
                             <w:bookmarkEnd w:id="9"/>
+                            <w:proofErr w:type="gramStart"/>
                             <w:r>
                               <w:t>.</w:t>
                             </w:r>
@@ -3468,7 +3704,7 @@
                                     <pic:cNvPicPr/>
                                   </pic:nvPicPr>
                                   <pic:blipFill>
-                                    <a:blip r:embed="rId17">
+                                    <a:blip r:embed="rId16">
                                       <a:extLst>
                                         <a:ext uri="{28A0092B-C50C-407E-A947-70E740481C1C}">
                                           <a14:useLocalDpi xmlns:a14="http://schemas.microsoft.com/office/drawing/2010/main" val="0"/>
@@ -3500,20 +3736,18 @@
                         <w:pStyle w:val="Caption"/>
                         <w:jc w:val="left"/>
                       </w:pPr>
-                      <w:bookmarkStart w:id="10" w:name="_Ref298511442"/>
-                      <w:bookmarkStart w:id="11" w:name="_Ref298510878"/>
+                      <w:bookmarkStart w:id="11" w:name="_Ref298511442"/>
+                      <w:bookmarkStart w:id="12" w:name="_Ref298510878"/>
                       <w:proofErr w:type="gramStart"/>
                       <w:r>
                         <w:t xml:space="preserve">Figure </w:t>
                       </w:r>
+                      <w:proofErr w:type="gramEnd"/>
                       <w:r>
                         <w:fldChar w:fldCharType="begin"/>
                       </w:r>
                       <w:r>
-                        <w:instrText xml:space="preserve"> SEQ Figure \* ARA</w:instrText>
-                      </w:r>
-                      <w:r>
-                        <w:instrText xml:space="preserve">BIC </w:instrText>
+                        <w:instrText xml:space="preserve"> SEQ Figure \* ARABIC </w:instrText>
                       </w:r>
                       <w:r>
                         <w:fldChar w:fldCharType="separate"/>
@@ -3530,7 +3764,8 @@
                         </w:rPr>
                         <w:fldChar w:fldCharType="end"/>
                       </w:r>
-                      <w:bookmarkEnd w:id="10"/>
+                      <w:bookmarkEnd w:id="11"/>
+                      <w:proofErr w:type="gramStart"/>
                       <w:r>
                         <w:t>.</w:t>
                       </w:r>
@@ -3571,7 +3806,7 @@
                         </w:rPr>
                         <w:t xml:space="preserve"> on Flickr</w:t>
                       </w:r>
-                      <w:bookmarkEnd w:id="11"/>
+                      <w:bookmarkEnd w:id="12"/>
                       <w:r>
                         <w:t>.</w:t>
                       </w:r>
@@ -4051,10 +4286,6 @@
           </mc:Choice>
           <mc:Fallback>
             <w:pict>
-              <v:shapetype id="_x0000_t202" coordsize="21600,21600" o:spt="202" path="m0,0l0,21600,21600,21600,21600,0xe">
-                <v:stroke joinstyle="miter"/>
-                <v:path gradientshapeok="t" o:connecttype="rect"/>
-              </v:shapetype>
               <v:shape id="Text Box 30" o:spid="_x0000_s1031" type="#_x0000_t202" style="position:absolute;left:0;text-align:left;margin-left:35.05pt;margin-top:117.35pt;width:2in;height:6in;z-index:251680256;visibility:visible;mso-wrap-style:square;mso-width-percent:0;mso-height-percent:0;mso-wrap-distance-left:9pt;mso-wrap-distance-top:0;mso-wrap-distance-right:9pt;mso-wrap-distance-bottom:0;mso-position-horizontal:absolute;mso-position-horizontal-relative:page;mso-position-vertical:absolute;mso-position-vertical-relative:page;mso-width-percent:0;mso-height-percent:0;mso-width-relative:page;mso-height-relative:page;v-text-anchor:top" o:gfxdata="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" o:allowoverlap="f" filled="f" fillcolor="#f8f8f8" stroked="f" strokecolor="gray">
                 <v:textbox>
                   <w:txbxContent>
@@ -5013,7 +5244,7 @@
           <w:rStyle w:val="Hyperlink"/>
         </w:rPr>
       </w:pPr>
-      <w:hyperlink r:id="rId18" w:history="1">
+      <w:hyperlink r:id="rId17" w:history="1">
         <w:r>
           <w:rPr>
             <w:rStyle w:val="Hyperlink"/>
@@ -5278,6 +5509,350 @@
       <w:r>
         <w:t xml:space="preserve"> be the same font size as other body text. References should be in alphabetical order by last name of first author. Use a numbered list of references at the end of the article, ordered alphabetically by last name of first author, and referenced by numbers in brackets. For papers from conference proceedings, include the title of the paper and the name of the conference. Do not include the location of the conference or the exact date; do include the page numbers if available. References should be in ACM citation format: </w:t>
       </w:r>
+      <w:hyperlink r:id="rId18" w:history="1">
+        <w:r>
+          <w:rPr>
+            <w:rStyle w:val="Hyperlink"/>
+          </w:rPr>
+          <w:t>http://acm.org/publications/submissions/latex_style</w:t>
+        </w:r>
+      </w:hyperlink>
+      <w:r>
+        <w:t xml:space="preserve">. </w:t>
+      </w:r>
+      <w:r>
+        <w:t xml:space="preserve">Format your references like the examples in this document. </w:t>
+      </w:r>
+      <w:r>
+        <w:t xml:space="preserve">Example reference formatting for </w:t>
+      </w:r>
+      <w:r>
+        <w:t xml:space="preserve">individual </w:t>
+      </w:r>
+      <w:r>
+        <w:t xml:space="preserve">journal articles </w:t>
+      </w:r>
+      <w:r>
+        <w:t>[</w:t>
+      </w:r>
+      <w:r>
+        <w:fldChar w:fldCharType="begin"/>
+      </w:r>
+      <w:r>
+        <w:instrText xml:space="preserve"> REF _Ref279752133 \r \h </w:instrText>
+      </w:r>
+      <w:r>
+        <w:fldChar w:fldCharType="separate"/>
+      </w:r>
+      <w:r>
+        <w:t>3</w:t>
+      </w:r>
+      <w:r>
+        <w:fldChar w:fldCharType="end"/>
+      </w:r>
+      <w:r>
+        <w:t>]</w:t>
+      </w:r>
+      <w:r>
+        <w:t xml:space="preserve">, </w:t>
+      </w:r>
+      <w:r>
+        <w:t xml:space="preserve">an entire journal special issue </w:t>
+      </w:r>
+      <w:r>
+        <w:t>[</w:t>
+      </w:r>
+      <w:r>
+        <w:fldChar w:fldCharType="begin"/>
+      </w:r>
+      <w:r>
+        <w:instrText xml:space="preserve"> REF _Ref279753804 \r \h </w:instrText>
+      </w:r>
+      <w:r>
+        <w:fldChar w:fldCharType="separate"/>
+      </w:r>
+      <w:r>
+        <w:t>6</w:t>
+      </w:r>
+      <w:r>
+        <w:fldChar w:fldCharType="end"/>
+      </w:r>
+      <w:r>
+        <w:t>]</w:t>
+      </w:r>
+      <w:r>
+        <w:t xml:space="preserve">, </w:t>
+      </w:r>
+      <w:r>
+        <w:t>websites</w:t>
+      </w:r>
+      <w:r>
+        <w:t xml:space="preserve"> </w:t>
+      </w:r>
+      <w:r>
+        <w:t>[</w:t>
+      </w:r>
+      <w:r>
+        <w:fldChar w:fldCharType="begin"/>
+      </w:r>
+      <w:r>
+        <w:instrText xml:space="preserve"> REF _Ref279753835 \r \h </w:instrText>
+      </w:r>
+      <w:r>
+        <w:fldChar w:fldCharType="separate"/>
+      </w:r>
+      <w:r>
+        <w:t>1</w:t>
+      </w:r>
+      <w:r>
+        <w:fldChar w:fldCharType="end"/>
+      </w:r>
+      <w:r>
+        <w:fldChar w:fldCharType="begin"/>
+      </w:r>
+      <w:r>
+        <w:instrText xml:space="preserve"> REF _Ref279753826 \r \h </w:instrText>
+      </w:r>
+      <w:r>
+        <w:fldChar w:fldCharType="separate"/>
+      </w:r>
+      <w:r>
+        <w:t>4</w:t>
+      </w:r>
+      <w:r>
+        <w:fldChar w:fldCharType="end"/>
+      </w:r>
+      <w:r>
+        <w:t>]</w:t>
+      </w:r>
+      <w:r>
+        <w:t xml:space="preserve">, tweets </w:t>
+      </w:r>
+      <w:r>
+        <w:t>[</w:t>
+      </w:r>
+      <w:r>
+        <w:fldChar w:fldCharType="begin"/>
+      </w:r>
+      <w:r>
+        <w:instrText xml:space="preserve"> REF _Ref279752164 \r \h </w:instrText>
+      </w:r>
+      <w:r>
+        <w:fldChar w:fldCharType="separate"/>
+      </w:r>
+      <w:r>
+        <w:t>1</w:t>
+      </w:r>
+      <w:r>
+        <w:fldChar w:fldCharType="end"/>
+      </w:r>
+      <w:r>
+        <w:t>]</w:t>
+      </w:r>
+      <w:r>
+        <w:t xml:space="preserve">, patents </w:t>
+      </w:r>
+      <w:r>
+        <w:t>[</w:t>
+      </w:r>
+      <w:r>
+        <w:fldChar w:fldCharType="begin"/>
+      </w:r>
+      <w:r>
+        <w:instrText xml:space="preserve"> REF _Ref279752259 \r \h </w:instrText>
+      </w:r>
+      <w:r>
+        <w:fldChar w:fldCharType="separate"/>
+      </w:r>
+      <w:r>
+        <w:t>5</w:t>
+      </w:r>
+      <w:r>
+        <w:fldChar w:fldCharType="end"/>
+      </w:r>
+      <w:r>
+        <w:t>]</w:t>
+      </w:r>
+      <w:r>
+        <w:t>,</w:t>
+      </w:r>
+      <w:r>
+        <w:t xml:space="preserve"> </w:t>
+      </w:r>
+      <w:r>
+        <w:t>articles in conference proceeding</w:t>
+      </w:r>
+      <w:r>
+        <w:t xml:space="preserve">s </w:t>
+      </w:r>
+      <w:r>
+        <w:t>[</w:t>
+      </w:r>
+      <w:r>
+        <w:fldChar w:fldCharType="begin"/>
+      </w:r>
+      <w:r>
+        <w:instrText xml:space="preserve"> REF _Ref279753887 \r \h </w:instrText>
+      </w:r>
+      <w:r>
+        <w:fldChar w:fldCharType="separate"/>
+      </w:r>
+      <w:r>
+        <w:t>7</w:t>
+      </w:r>
+      <w:r>
+        <w:fldChar w:fldCharType="end"/>
+      </w:r>
+      <w:r>
+        <w:t>]</w:t>
+      </w:r>
+      <w:r>
+        <w:t xml:space="preserve">, videos </w:t>
+      </w:r>
+      <w:r>
+        <w:t>[</w:t>
+      </w:r>
+      <w:r>
+        <w:fldChar w:fldCharType="begin"/>
+      </w:r>
+      <w:r>
+        <w:instrText xml:space="preserve"> REF _Ref279752219 \r \h </w:instrText>
+      </w:r>
+      <w:r>
+        <w:fldChar w:fldCharType="separate"/>
+      </w:r>
+      <w:r>
+        <w:t>8</w:t>
+      </w:r>
+      <w:r>
+        <w:fldChar w:fldCharType="end"/>
+      </w:r>
+      <w:r>
+        <w:t>]</w:t>
+      </w:r>
+      <w:r>
+        <w:t xml:space="preserve">, books </w:t>
+      </w:r>
+      <w:r>
+        <w:t>[</w:t>
+      </w:r>
+      <w:r>
+        <w:fldChar w:fldCharType="begin"/>
+      </w:r>
+      <w:r>
+        <w:instrText xml:space="preserve"> REF _Ref279752240 \r \h </w:instrText>
+      </w:r>
+      <w:r>
+        <w:fldChar w:fldCharType="separate"/>
+      </w:r>
+      <w:r>
+        <w:t>9</w:t>
+      </w:r>
+      <w:r>
+        <w:fldChar w:fldCharType="end"/>
+      </w:r>
+      <w:r>
+        <w:t>]</w:t>
+      </w:r>
+      <w:r>
+        <w:t xml:space="preserve">, theses </w:t>
+      </w:r>
+      <w:r>
+        <w:t>[</w:t>
+      </w:r>
+      <w:r>
+        <w:fldChar w:fldCharType="begin"/>
+      </w:r>
+      <w:r>
+        <w:instrText xml:space="preserve"> REF _Ref279752272 \r \h </w:instrText>
+      </w:r>
+      <w:r>
+        <w:fldChar w:fldCharType="separate"/>
+      </w:r>
+      <w:r>
+        <w:t>10</w:t>
+      </w:r>
+      <w:r>
+        <w:fldChar w:fldCharType="end"/>
+      </w:r>
+      <w:r>
+        <w:t>]</w:t>
+      </w:r>
+      <w:r>
+        <w:t xml:space="preserve"> </w:t>
+      </w:r>
+      <w:r>
+        <w:t>and book chapters</w:t>
+      </w:r>
+      <w:r>
+        <w:t xml:space="preserve"> </w:t>
+      </w:r>
+      <w:r>
+        <w:t>[</w:t>
+      </w:r>
+      <w:r>
+        <w:fldChar w:fldCharType="begin"/>
+      </w:r>
+      <w:r>
+        <w:instrText xml:space="preserve"> REF _Ref279752304 \r \h </w:instrText>
+      </w:r>
+      <w:r>
+        <w:fldChar w:fldCharType="separate"/>
+      </w:r>
+      <w:r>
+        <w:t>11</w:t>
+      </w:r>
+      <w:r>
+        <w:fldChar w:fldCharType="end"/>
+      </w:r>
+      <w:r>
+        <w:t>]</w:t>
+      </w:r>
+      <w:r>
+        <w:t xml:space="preserve"> </w:t>
+      </w:r>
+      <w:r>
+        <w:t xml:space="preserve">is given here. </w:t>
+      </w:r>
+      <w:r>
+        <w:t xml:space="preserve">This formatting is a slightly abbreviated version of the format automatically generated by the ACM Digital Library </w:t>
+      </w:r>
+      <w:r>
+        <w:rPr>
+          <w:rStyle w:val="Hyperlink"/>
+        </w:rPr>
+        <w:t>http://dl.acm.org</w:t>
+      </w:r>
+      <w:r>
+        <w:t xml:space="preserve"> as “ACM Ref”</w:t>
+      </w:r>
+      <w:r>
+        <w:t>: the easiest method is to look the reference up in the Digital Library, click on the ACM Ref link, and cut and paste the result and edit to match the examples.</w:t>
+      </w:r>
+      <w:r>
+        <w:t xml:space="preserve"> </w:t>
+      </w:r>
+      <w:r>
+        <w:t xml:space="preserve">DOI or URL </w:t>
+      </w:r>
+      <w:r>
+        <w:lastRenderedPageBreak/>
+        <w:t>links, and authors’ full first names</w:t>
+      </w:r>
+      <w:r>
+        <w:t xml:space="preserve">, are optional but encouraged. </w:t>
+      </w:r>
+      <w:r>
+        <w:t xml:space="preserve">Do your best! Your paper won’t get rejected for not having DOI links or authors’ first names. </w:t>
+      </w:r>
+      <w:r>
+        <w:t>More details of reference formatting are available at:</w:t>
+      </w:r>
+    </w:p>
+    <w:p>
+      <w:pPr>
+        <w:spacing w:after="40"/>
+      </w:pPr>
       <w:hyperlink r:id="rId19" w:history="1">
         <w:r>
           <w:rPr>
@@ -5287,411 +5862,129 @@
         </w:r>
       </w:hyperlink>
       <w:r>
-        <w:t xml:space="preserve">. </w:t>
-      </w:r>
-      <w:r>
-        <w:t xml:space="preserve">Format your references like the examples in this document. </w:t>
-      </w:r>
-      <w:r>
-        <w:t xml:space="preserve">Example reference formatting for </w:t>
-      </w:r>
-      <w:r>
-        <w:t xml:space="preserve">individual </w:t>
-      </w:r>
-      <w:r>
-        <w:t xml:space="preserve">journal articles </w:t>
-      </w:r>
-      <w:r>
-        <w:t>[</w:t>
-      </w:r>
-      <w:r>
-        <w:fldChar w:fldCharType="begin"/>
-      </w:r>
-      <w:r>
-        <w:instrText xml:space="preserve"> REF _Ref279752133 \r \h </w:instrText>
-      </w:r>
-      <w:r>
-        <w:fldChar w:fldCharType="separate"/>
-      </w:r>
-      <w:r>
-        <w:t>3</w:t>
-      </w:r>
-      <w:r>
-        <w:fldChar w:fldCharType="end"/>
-      </w:r>
-      <w:r>
-        <w:t>]</w:t>
-      </w:r>
-      <w:r>
-        <w:t xml:space="preserve">, </w:t>
-      </w:r>
-      <w:r>
-        <w:t xml:space="preserve">an entire journal special issue </w:t>
-      </w:r>
-      <w:r>
-        <w:t>[</w:t>
-      </w:r>
-      <w:r>
-        <w:fldChar w:fldCharType="begin"/>
-      </w:r>
-      <w:r>
-        <w:instrText xml:space="preserve"> REF _Ref279753804 \r \h </w:instrText>
-      </w:r>
-      <w:r>
-        <w:fldChar w:fldCharType="separate"/>
-      </w:r>
-      <w:r>
-        <w:t>6</w:t>
-      </w:r>
-      <w:r>
-        <w:fldChar w:fldCharType="end"/>
-      </w:r>
-      <w:r>
-        <w:t>]</w:t>
-      </w:r>
-      <w:r>
-        <w:t xml:space="preserve">, </w:t>
-      </w:r>
-      <w:r>
-        <w:t>websites</w:t>
-      </w:r>
-      <w:r>
         <w:t xml:space="preserve"> </w:t>
-      </w:r>
-      <w:r>
-        <w:t>[</w:t>
-      </w:r>
-      <w:r>
-        <w:fldChar w:fldCharType="begin"/>
-      </w:r>
-      <w:r>
-        <w:instrText xml:space="preserve"> REF _Ref279753835 \r \h </w:instrText>
-      </w:r>
-      <w:r>
-        <w:fldChar w:fldCharType="separate"/>
-      </w:r>
-      <w:r>
-        <w:t>1</w:t>
-      </w:r>
-      <w:r>
-        <w:fldChar w:fldCharType="end"/>
-      </w:r>
-      <w:r>
-        <w:fldChar w:fldCharType="begin"/>
-      </w:r>
-      <w:r>
-        <w:instrText xml:space="preserve"> REF _Ref279753826 \r \h </w:instrText>
-      </w:r>
-      <w:r>
-        <w:fldChar w:fldCharType="separate"/>
-      </w:r>
-      <w:r>
-        <w:t>4</w:t>
-      </w:r>
-      <w:r>
-        <w:fldChar w:fldCharType="end"/>
-      </w:r>
-      <w:r>
-        <w:t>]</w:t>
-      </w:r>
-      <w:r>
-        <w:t xml:space="preserve">, tweets </w:t>
-      </w:r>
-      <w:r>
-        <w:t>[</w:t>
-      </w:r>
-      <w:r>
-        <w:fldChar w:fldCharType="begin"/>
-      </w:r>
-      <w:r>
-        <w:instrText xml:space="preserve"> REF _Ref279752164 \r \h </w:instrText>
-      </w:r>
-      <w:r>
-        <w:fldChar w:fldCharType="separate"/>
-      </w:r>
-      <w:r>
-        <w:t>1</w:t>
-      </w:r>
-      <w:r>
-        <w:fldChar w:fldCharType="end"/>
-      </w:r>
-      <w:r>
-        <w:t>]</w:t>
-      </w:r>
-      <w:r>
-        <w:t xml:space="preserve">, patents </w:t>
-      </w:r>
-      <w:r>
-        <w:t>[</w:t>
-      </w:r>
-      <w:r>
-        <w:fldChar w:fldCharType="begin"/>
-      </w:r>
-      <w:r>
-        <w:instrText xml:space="preserve"> REF _Ref279752259 \r \h </w:instrText>
-      </w:r>
-      <w:r>
-        <w:fldChar w:fldCharType="separate"/>
-      </w:r>
-      <w:r>
-        <w:t>5</w:t>
-      </w:r>
-      <w:r>
-        <w:fldChar w:fldCharType="end"/>
-      </w:r>
-      <w:r>
-        <w:t>]</w:t>
-      </w:r>
-      <w:r>
-        <w:t>,</w:t>
-      </w:r>
-      <w:r>
-        <w:t xml:space="preserve"> </w:t>
-      </w:r>
-      <w:r>
-        <w:t>articles in conference proceeding</w:t>
-      </w:r>
-      <w:r>
-        <w:t xml:space="preserve">s </w:t>
-      </w:r>
-      <w:r>
-        <w:t>[</w:t>
-      </w:r>
-      <w:r>
-        <w:fldChar w:fldCharType="begin"/>
-      </w:r>
-      <w:r>
-        <w:instrText xml:space="preserve"> REF _Ref279753887 \r \h </w:instrText>
-      </w:r>
-      <w:r>
-        <w:fldChar w:fldCharType="separate"/>
-      </w:r>
-      <w:r>
-        <w:t>7</w:t>
-      </w:r>
-      <w:r>
-        <w:fldChar w:fldCharType="end"/>
-      </w:r>
-      <w:r>
-        <w:t>]</w:t>
-      </w:r>
-      <w:r>
-        <w:t xml:space="preserve">, videos </w:t>
-      </w:r>
-      <w:r>
-        <w:t>[</w:t>
-      </w:r>
-      <w:r>
-        <w:fldChar w:fldCharType="begin"/>
-      </w:r>
-      <w:r>
-        <w:instrText xml:space="preserve"> REF _Ref279752219 \r \h </w:instrText>
-      </w:r>
-      <w:r>
-        <w:fldChar w:fldCharType="separate"/>
-      </w:r>
-      <w:r>
-        <w:t>8</w:t>
-      </w:r>
-      <w:r>
-        <w:fldChar w:fldCharType="end"/>
-      </w:r>
-      <w:r>
-        <w:t>]</w:t>
-      </w:r>
-      <w:r>
-        <w:t xml:space="preserve">, books </w:t>
-      </w:r>
-      <w:r>
-        <w:t>[</w:t>
-      </w:r>
-      <w:r>
-        <w:fldChar w:fldCharType="begin"/>
-      </w:r>
-      <w:r>
-        <w:instrText xml:space="preserve"> REF _Ref279752240 \r \h </w:instrText>
-      </w:r>
-      <w:r>
-        <w:fldChar w:fldCharType="separate"/>
-      </w:r>
-      <w:r>
-        <w:t>9</w:t>
-      </w:r>
-      <w:r>
-        <w:fldChar w:fldCharType="end"/>
-      </w:r>
-      <w:r>
-        <w:t>]</w:t>
-      </w:r>
-      <w:r>
-        <w:t xml:space="preserve">, theses </w:t>
-      </w:r>
-      <w:r>
-        <w:t>[</w:t>
-      </w:r>
-      <w:r>
-        <w:fldChar w:fldCharType="begin"/>
-      </w:r>
-      <w:r>
-        <w:instrText xml:space="preserve"> REF _Ref279752272 \r \h </w:instrText>
-      </w:r>
-      <w:r>
-        <w:fldChar w:fldCharType="separate"/>
-      </w:r>
-      <w:r>
-        <w:t>10</w:t>
-      </w:r>
-      <w:r>
-        <w:fldChar w:fldCharType="end"/>
-      </w:r>
-      <w:r>
-        <w:t>]</w:t>
-      </w:r>
-      <w:r>
-        <w:t xml:space="preserve"> </w:t>
-      </w:r>
-      <w:r>
-        <w:t>and book chapters</w:t>
-      </w:r>
-      <w:r>
-        <w:t xml:space="preserve"> </w:t>
-      </w:r>
-      <w:r>
-        <w:t>[</w:t>
-      </w:r>
-      <w:r>
-        <w:fldChar w:fldCharType="begin"/>
-      </w:r>
-      <w:r>
-        <w:instrText xml:space="preserve"> REF _Ref279752304 \r \h </w:instrText>
-      </w:r>
-      <w:r>
-        <w:fldChar w:fldCharType="separate"/>
-      </w:r>
-      <w:r>
-        <w:t>11</w:t>
-      </w:r>
-      <w:r>
-        <w:fldChar w:fldCharType="end"/>
-      </w:r>
-      <w:r>
-        <w:t>]</w:t>
-      </w:r>
-      <w:r>
-        <w:t xml:space="preserve"> </w:t>
-      </w:r>
-      <w:r>
-        <w:t xml:space="preserve">is given here. </w:t>
-      </w:r>
-      <w:r>
-        <w:t xml:space="preserve">This formatting is a slightly abbreviated version of the format automatically generated by the ACM Digital Library </w:t>
-      </w:r>
-      <w:r>
-        <w:rPr>
-          <w:rStyle w:val="Hyperlink"/>
-        </w:rPr>
-        <w:t>http://dl.acm.org</w:t>
-      </w:r>
-      <w:r>
-        <w:t xml:space="preserve"> as “ACM Ref”</w:t>
-      </w:r>
-      <w:r>
-        <w:t>: the easiest method is to look the reference up in the Digital Library, click on the ACM Ref link, and cut and paste the result and edit to match the examples.</w:t>
-      </w:r>
-      <w:r>
-        <w:t xml:space="preserve"> </w:t>
-      </w:r>
-      <w:r>
-        <w:t xml:space="preserve">DOI or URL </w:t>
-      </w:r>
-      <w:r>
-        <w:lastRenderedPageBreak/>
-        <w:t>links, and authors’ full first names</w:t>
-      </w:r>
-      <w:r>
-        <w:t xml:space="preserve">, are optional but encouraged. </w:t>
-      </w:r>
-      <w:r>
-        <w:t xml:space="preserve">Do your best! Your paper won’t get rejected for not having DOI links or authors’ first names. </w:t>
-      </w:r>
-      <w:r>
-        <w:t>More details of reference formatting are available at:</w:t>
       </w:r>
     </w:p>
     <w:p>
-      <w:pPr>
-        <w:spacing w:after="40"/>
-      </w:pPr>
-      <w:hyperlink r:id="rId20" w:history="1">
-        <w:r>
-          <w:rPr>
-            <w:rStyle w:val="Hyperlink"/>
-          </w:rPr>
-          <w:t>http://acm.org/publications/submissions/latex_style</w:t>
-        </w:r>
-      </w:hyperlink>
-      <w:r>
-        <w:t xml:space="preserve"> </w:t>
+      <w:r>
+        <w:t xml:space="preserve">Note that the hyperlink style used throughout this document uses blue links; URLs that appear in the references section </w:t>
+      </w:r>
+      <w:r>
+        <w:t xml:space="preserve">may </w:t>
+      </w:r>
+      <w:r>
+        <w:t>appear in black.</w:t>
       </w:r>
     </w:p>
     <w:p>
-      <w:r>
-        <w:t xml:space="preserve">Note that the hyperlink style used throughout this document uses blue links; URLs that appear in the references section </w:t>
-      </w:r>
-      <w:r>
-        <w:t xml:space="preserve">may </w:t>
-      </w:r>
-      <w:r>
-        <w:t>appear in black.</w:t>
+      <w:pPr>
+        <w:pStyle w:val="Heading1"/>
+      </w:pPr>
+      <w:r>
+        <w:t>References</w:t>
       </w:r>
     </w:p>
     <w:p>
       <w:pPr>
-        <w:pStyle w:val="Heading1"/>
-      </w:pPr>
-      <w:r>
-        <w:t>References</w:t>
+        <w:pStyle w:val="References"/>
+        <w:rPr>
+          <w:b/>
+        </w:rPr>
+      </w:pPr>
+      <w:bookmarkStart w:id="13" w:name="_Ref279752164"/>
+      <w:bookmarkStart w:id="14" w:name="_Ref279752146"/>
+      <w:bookmarkStart w:id="15" w:name="_Ref10968375"/>
+      <w:r>
+        <w:t>@_CHINOSAUR. 2014. VENUE IS TOO COLD.</w:t>
+      </w:r>
+      <w:r>
+        <w:t xml:space="preserve"> #BINGO #CHI2016. </w:t>
+      </w:r>
+      <w:bookmarkStart w:id="16" w:name="_Ref279753835"/>
+      <w:bookmarkEnd w:id="13"/>
+      <w:r>
+        <w:t xml:space="preserve">Tweet. (1 </w:t>
+      </w:r>
+      <w:proofErr w:type="gramStart"/>
+      <w:r>
+        <w:t>May,</w:t>
+      </w:r>
+      <w:proofErr w:type="gramEnd"/>
+      <w:r>
+        <w:t xml:space="preserve"> 2014). Retrieved February 2, 2014 from https://twitter.com/_CHINOSAUR/status/461864317415989248</w:t>
       </w:r>
     </w:p>
     <w:p>
       <w:pPr>
         <w:pStyle w:val="References"/>
-        <w:rPr>
-          <w:b/>
-        </w:rPr>
-      </w:pPr>
-      <w:bookmarkStart w:id="11" w:name="_Ref279752164"/>
-      <w:bookmarkStart w:id="12" w:name="_Ref279752146"/>
-      <w:bookmarkStart w:id="13" w:name="_Ref10968375"/>
-      <w:r>
-        <w:t>@_CHINOSAUR. 2014. VENUE IS TOO COLD.</w:t>
-      </w:r>
-      <w:r>
-        <w:t xml:space="preserve"> #BINGO #CHI2016. </w:t>
-      </w:r>
-      <w:bookmarkStart w:id="14" w:name="_Ref279753835"/>
-      <w:bookmarkEnd w:id="11"/>
-      <w:r>
-        <w:t xml:space="preserve">Tweet. (1 </w:t>
-      </w:r>
-      <w:proofErr w:type="gramStart"/>
-      <w:r>
-        <w:t>May,</w:t>
-      </w:r>
-      <w:proofErr w:type="gramEnd"/>
-      <w:r>
-        <w:t xml:space="preserve"> 2014). Retrieved February 2, 2014 from https://twitter.com/_CHINOSAUR/status/461864317415989248</w:t>
+      </w:pPr>
+      <w:r>
+        <w:t>ACM. How to Classify Works Using ACM’s Computing Classification System. 2014.  Retrieved August 22, 2014 from http://www.acm.org/class/how_to_use.html.</w:t>
+      </w:r>
+      <w:bookmarkEnd w:id="14"/>
+      <w:bookmarkEnd w:id="16"/>
+      <w:r>
+        <w:t xml:space="preserve"> </w:t>
       </w:r>
     </w:p>
     <w:p>
       <w:pPr>
         <w:pStyle w:val="References"/>
       </w:pPr>
-      <w:r>
-        <w:t>ACM. How to Classify Works Using ACM’s Computing Classification System. 2014.  Retrieved August 22, 2014 from http://www.acm.org/class/how_to_use.html.</w:t>
-      </w:r>
-      <w:bookmarkEnd w:id="12"/>
-      <w:bookmarkEnd w:id="14"/>
+      <w:bookmarkStart w:id="17" w:name="_Ref279752133"/>
+      <w:bookmarkStart w:id="18" w:name="_Ref279752517"/>
+      <w:r>
+        <w:t xml:space="preserve">R. </w:t>
+      </w:r>
+      <w:r>
+        <w:t xml:space="preserve">E. Anderson. 1992. Social impacts of computing: Codes of professional ethics. </w:t>
+      </w:r>
+      <w:proofErr w:type="spellStart"/>
+      <w:r>
+        <w:rPr>
+          <w:i/>
+        </w:rPr>
+        <w:t>Soc</w:t>
+      </w:r>
+      <w:proofErr w:type="spellEnd"/>
+      <w:r>
+        <w:rPr>
+          <w:i/>
+        </w:rPr>
+        <w:t xml:space="preserve"> </w:t>
+      </w:r>
+      <w:proofErr w:type="spellStart"/>
+      <w:r>
+        <w:rPr>
+          <w:i/>
+        </w:rPr>
+        <w:t>Sci</w:t>
+      </w:r>
+      <w:proofErr w:type="spellEnd"/>
+      <w:r>
+        <w:rPr>
+          <w:i/>
+        </w:rPr>
+        <w:t xml:space="preserve"> </w:t>
+      </w:r>
+      <w:proofErr w:type="spellStart"/>
+      <w:r>
+        <w:rPr>
+          <w:i/>
+        </w:rPr>
+        <w:t>Comput</w:t>
+      </w:r>
+      <w:proofErr w:type="spellEnd"/>
+      <w:r>
+        <w:rPr>
+          <w:i/>
+        </w:rPr>
+        <w:t xml:space="preserve"> Rev</w:t>
+      </w:r>
+      <w:r>
+        <w:t xml:space="preserve"> 10, 2: 453-469.</w:t>
+      </w:r>
+      <w:bookmarkEnd w:id="17"/>
       <w:r>
         <w:t xml:space="preserve"> </w:t>
       </w:r>
@@ -5700,60 +5993,28 @@
       <w:pPr>
         <w:pStyle w:val="References"/>
       </w:pPr>
-      <w:bookmarkStart w:id="15" w:name="_Ref279752133"/>
-      <w:bookmarkStart w:id="16" w:name="_Ref279752517"/>
-      <w:r>
-        <w:t xml:space="preserve">R. </w:t>
-      </w:r>
-      <w:r>
-        <w:t xml:space="preserve">E. Anderson. 1992. Social impacts of computing: Codes of professional ethics. </w:t>
+      <w:bookmarkStart w:id="19" w:name="_Ref279753826"/>
+      <w:r>
+        <w:t xml:space="preserve">Anna </w:t>
       </w:r>
       <w:proofErr w:type="spellStart"/>
       <w:r>
-        <w:rPr>
-          <w:i/>
-        </w:rPr>
-        <w:t>Soc</w:t>
+        <w:t>Cavender</w:t>
       </w:r>
       <w:proofErr w:type="spellEnd"/>
       <w:r>
-        <w:rPr>
-          <w:i/>
-        </w:rPr>
-        <w:t xml:space="preserve"> </w:t>
+        <w:t xml:space="preserve">, Shari </w:t>
       </w:r>
       <w:proofErr w:type="spellStart"/>
       <w:r>
-        <w:rPr>
-          <w:i/>
-        </w:rPr>
-        <w:t>Sci</w:t>
+        <w:t>Trewin</w:t>
       </w:r>
       <w:proofErr w:type="spellEnd"/>
       <w:r>
-        <w:rPr>
-          <w:i/>
-        </w:rPr>
-        <w:t xml:space="preserve"> </w:t>
-      </w:r>
-      <w:proofErr w:type="spellStart"/>
-      <w:r>
-        <w:rPr>
-          <w:i/>
-        </w:rPr>
-        <w:t>Comput</w:t>
-      </w:r>
-      <w:proofErr w:type="spellEnd"/>
-      <w:r>
-        <w:rPr>
-          <w:i/>
-        </w:rPr>
-        <w:t xml:space="preserve"> Rev</w:t>
-      </w:r>
-      <w:r>
-        <w:t xml:space="preserve"> 10, 2: 453-469.</w:t>
-      </w:r>
-      <w:bookmarkEnd w:id="15"/>
+        <w:t>, Vicki Hanson. 2014. Accessible Writing Guide. Retrieved August 22, 2014 from http://www.sigaccess.org/welcome-to-sigaccess/resources/accessible-writing-guide/</w:t>
+      </w:r>
+      <w:bookmarkEnd w:id="18"/>
+      <w:bookmarkEnd w:id="19"/>
       <w:r>
         <w:t xml:space="preserve"> </w:t>
       </w:r>
@@ -5762,233 +6023,152 @@
       <w:pPr>
         <w:pStyle w:val="References"/>
       </w:pPr>
-      <w:bookmarkStart w:id="17" w:name="_Ref279753826"/>
-      <w:r>
-        <w:t xml:space="preserve">Anna </w:t>
+      <w:bookmarkStart w:id="20" w:name="_Ref279752259"/>
+      <w:bookmarkStart w:id="21" w:name="_Ref279753241"/>
+      <w:bookmarkStart w:id="22" w:name="_Ref279752204"/>
+      <w:r>
+        <w:t xml:space="preserve">Morton L. </w:t>
       </w:r>
       <w:proofErr w:type="spellStart"/>
       <w:r>
-        <w:t>Cavender</w:t>
+        <w:t>Heilig</w:t>
       </w:r>
       <w:proofErr w:type="spellEnd"/>
       <w:r>
-        <w:t xml:space="preserve">, Shari </w:t>
+        <w:t>. 1962</w:t>
+      </w:r>
+      <w:r>
+        <w:t xml:space="preserve">. </w:t>
       </w:r>
       <w:proofErr w:type="spellStart"/>
       <w:r>
-        <w:t>Trewin</w:t>
+        <w:t>Sensorama</w:t>
       </w:r>
       <w:proofErr w:type="spellEnd"/>
       <w:r>
-        <w:t>, Vicki Hanson. 2014. Accessible Writing Guide. Retrieved August 22, 2014 from http://www.sigaccess.org/welcome-to-sigaccess/resources/accessible-writing-guide/</w:t>
-      </w:r>
-      <w:bookmarkEnd w:id="16"/>
-      <w:bookmarkEnd w:id="17"/>
-      <w:r>
-        <w:t xml:space="preserve"> </w:t>
-      </w:r>
+        <w:t xml:space="preserve"> S</w:t>
+      </w:r>
+      <w:r>
+        <w:t>imulator, U.S</w:t>
+      </w:r>
+      <w:r>
+        <w:t>. Patent 3,050,870, Filed January 10, 1961</w:t>
+      </w:r>
+      <w:r>
+        <w:t>, issued August 28, 1962.</w:t>
+      </w:r>
+      <w:bookmarkEnd w:id="20"/>
     </w:p>
     <w:p>
       <w:pPr>
         <w:pStyle w:val="References"/>
       </w:pPr>
-      <w:bookmarkStart w:id="18" w:name="_Ref279752259"/>
-      <w:bookmarkStart w:id="19" w:name="_Ref279753241"/>
-      <w:bookmarkStart w:id="20" w:name="_Ref279752204"/>
-      <w:r>
-        <w:t xml:space="preserve">Morton L. </w:t>
+      <w:bookmarkStart w:id="23" w:name="_Ref279753804"/>
+      <w:r>
+        <w:t>J</w:t>
+      </w:r>
+      <w:bookmarkEnd w:id="21"/>
+      <w:bookmarkEnd w:id="23"/>
+      <w:r>
+        <w:t xml:space="preserve">ofish Kaye and Paul </w:t>
       </w:r>
       <w:proofErr w:type="spellStart"/>
       <w:r>
-        <w:t>Heilig</w:t>
+        <w:t>Dourish</w:t>
       </w:r>
       <w:proofErr w:type="spellEnd"/>
       <w:r>
-        <w:t>. 1962</w:t>
-      </w:r>
-      <w:r>
-        <w:t xml:space="preserve">. </w:t>
+        <w:t xml:space="preserve">. 2014. Special issue on science fiction and ubiquitous computing. </w:t>
+      </w:r>
+      <w:r>
+        <w:rPr>
+          <w:i/>
+        </w:rPr>
+        <w:t xml:space="preserve">Personal Ubiquitous </w:t>
       </w:r>
       <w:proofErr w:type="spellStart"/>
       <w:r>
-        <w:t>Sensorama</w:t>
+        <w:rPr>
+          <w:i/>
+        </w:rPr>
+        <w:t>Comput</w:t>
       </w:r>
       <w:proofErr w:type="spellEnd"/>
       <w:r>
-        <w:t xml:space="preserve"> S</w:t>
-      </w:r>
-      <w:r>
-        <w:t>imulator, U.S</w:t>
-      </w:r>
-      <w:r>
-        <w:t>. Patent 3,050,870, Filed January 10, 1961</w:t>
-      </w:r>
-      <w:r>
-        <w:t>, issued August 28, 1962.</w:t>
-      </w:r>
-      <w:bookmarkEnd w:id="18"/>
+        <w:t>. 18, 4 (April 2014), 765-766. http://dx.doi.org/10.1007/s00779-014-0773-4</w:t>
+      </w:r>
     </w:p>
     <w:p>
       <w:pPr>
         <w:pStyle w:val="References"/>
       </w:pPr>
-      <w:bookmarkStart w:id="21" w:name="_Ref279753804"/>
+      <w:bookmarkStart w:id="24" w:name="_Ref279753887"/>
+      <w:r>
+        <w:t>S</w:t>
+      </w:r>
+      <w:bookmarkEnd w:id="22"/>
+      <w:bookmarkEnd w:id="24"/>
+      <w:r>
+        <w:t xml:space="preserve">cott R. </w:t>
+      </w:r>
       <w:proofErr w:type="spellStart"/>
       <w:r>
-        <w:t>J</w:t>
-      </w:r>
-      <w:bookmarkEnd w:id="19"/>
-      <w:bookmarkEnd w:id="21"/>
-      <w:r>
-        <w:t>ofish</w:t>
+        <w:t>Klemmer</w:t>
       </w:r>
       <w:proofErr w:type="spellEnd"/>
       <w:r>
-        <w:t xml:space="preserve"> Kaye and Paul </w:t>
+        <w:t xml:space="preserve">, Michael Thomsen, Ethan Phelps-Goodman, Robert Lee, and James A. </w:t>
       </w:r>
       <w:proofErr w:type="spellStart"/>
       <w:r>
-        <w:t>Dourish</w:t>
+        <w:t>Landay</w:t>
       </w:r>
       <w:proofErr w:type="spellEnd"/>
       <w:r>
-        <w:t xml:space="preserve">. 2014. Special issue on science fiction and ubiquitous computing. </w:t>
+        <w:t xml:space="preserve">. 2002. </w:t>
+      </w:r>
+      <w:r>
+        <w:lastRenderedPageBreak/>
+        <w:t>Where do web sites come from</w:t>
+      </w:r>
+      <w:proofErr w:type="gramStart"/>
+      <w:r>
+        <w:t>?:</w:t>
+      </w:r>
+      <w:proofErr w:type="gramEnd"/>
+      <w:r>
+        <w:t xml:space="preserve"> capturing and interacting with design history. In </w:t>
       </w:r>
       <w:r>
         <w:rPr>
           <w:i/>
         </w:rPr>
-        <w:t xml:space="preserve">Personal Ubiquitous </w:t>
-      </w:r>
-      <w:proofErr w:type="spellStart"/>
-      <w:r>
-        <w:rPr>
-          <w:i/>
-        </w:rPr>
-        <w:t>Comput</w:t>
-      </w:r>
-      <w:proofErr w:type="spellEnd"/>
-      <w:r>
-        <w:t>. 18, 4 (April 2014), 765-766. http://dx.doi.org/10.1007/s00779-014-0773-4</w:t>
+        <w:t>Proceedings of the SIGCHI Conference on Human Factors in Computing Systems</w:t>
+      </w:r>
+      <w:r>
+        <w:t xml:space="preserve"> (CHI '02), 1-8. http://doi.acm.org/10.1145/503376.503378</w:t>
       </w:r>
     </w:p>
     <w:p>
       <w:pPr>
         <w:pStyle w:val="References"/>
       </w:pPr>
-      <w:bookmarkStart w:id="22" w:name="_Ref279753887"/>
-      <w:r>
-        <w:t>S</w:t>
-      </w:r>
-      <w:bookmarkEnd w:id="20"/>
-      <w:bookmarkEnd w:id="22"/>
-      <w:r>
-        <w:t xml:space="preserve">cott R. </w:t>
-      </w:r>
+      <w:bookmarkStart w:id="25" w:name="_Ref279752219"/>
       <w:proofErr w:type="spellStart"/>
       <w:r>
-        <w:t>Klemmer</w:t>
+        <w:t>Psy</w:t>
       </w:r>
       <w:proofErr w:type="spellEnd"/>
       <w:r>
-        <w:t xml:space="preserve">, Michael Thomsen, Ethan Phelps-Goodman, Robert Lee, and James A. </w:t>
+        <w:t xml:space="preserve">. 2012. </w:t>
       </w:r>
       <w:proofErr w:type="spellStart"/>
       <w:r>
-        <w:t>Landay</w:t>
+        <w:t>Gangnam</w:t>
       </w:r>
       <w:proofErr w:type="spellEnd"/>
       <w:r>
-        <w:t xml:space="preserve">. 2002. </w:t>
-      </w:r>
-      <w:r>
-        <w:lastRenderedPageBreak/>
-        <w:t>Where do web sites come from</w:t>
-      </w:r>
-      <w:proofErr w:type="gramStart"/>
-      <w:r>
-        <w:t>?:</w:t>
-      </w:r>
-      <w:proofErr w:type="gramEnd"/>
-      <w:r>
-        <w:t xml:space="preserve"> capturing and interacting with design history. In </w:t>
-      </w:r>
-      <w:r>
-        <w:rPr>
-          <w:i/>
-        </w:rPr>
-        <w:t>Proceedings of the SIGCHI Conference on Human Factors in Computing Systems</w:t>
-      </w:r>
-      <w:r>
-        <w:t xml:space="preserve"> (CHI '02), 1-8. http://doi.acm.org/10.1145/503376.503378</w:t>
-      </w:r>
-    </w:p>
-    <w:p>
-      <w:pPr>
-        <w:pStyle w:val="References"/>
-      </w:pPr>
-      <w:bookmarkStart w:id="23" w:name="_Ref279752219"/>
-      <w:proofErr w:type="spellStart"/>
-      <w:r>
-        <w:t>Psy</w:t>
-      </w:r>
-      <w:proofErr w:type="spellEnd"/>
-      <w:r>
-        <w:t xml:space="preserve">. 2012. </w:t>
-      </w:r>
-      <w:proofErr w:type="spellStart"/>
-      <w:r>
-        <w:t>Gangnam</w:t>
-      </w:r>
-      <w:proofErr w:type="spellEnd"/>
-      <w:r>
         <w:t xml:space="preserve"> Style. Video. (15 July 2012.). Retrieved August 22, 2014 from https://www.youtube.com/watch?v=9bZkp7q19f0</w:t>
-      </w:r>
-      <w:bookmarkEnd w:id="23"/>
-    </w:p>
-    <w:p>
-      <w:pPr>
-        <w:pStyle w:val="References"/>
-      </w:pPr>
-      <w:bookmarkStart w:id="24" w:name="_Ref279752240"/>
-      <w:r>
-        <w:t xml:space="preserve">Marilyn Schwartz. 1995. </w:t>
-      </w:r>
-      <w:r>
-        <w:rPr>
-          <w:i/>
-        </w:rPr>
-        <w:t>Guidelines for Bias-Free Writing.</w:t>
-      </w:r>
-      <w:r>
-        <w:t xml:space="preserve"> Indiana University Press, Bloomington, IN.</w:t>
-      </w:r>
-      <w:bookmarkEnd w:id="24"/>
-    </w:p>
-    <w:p>
-      <w:pPr>
-        <w:pStyle w:val="References"/>
-      </w:pPr>
-      <w:bookmarkStart w:id="25" w:name="_Ref279752272"/>
-      <w:r>
-        <w:t xml:space="preserve">Ivan E. Sutherland. 1963. </w:t>
-      </w:r>
-      <w:r>
-        <w:rPr>
-          <w:i/>
-        </w:rPr>
-        <w:t>Sketchpad, a Man-Machine Graphical Communication System</w:t>
-      </w:r>
-      <w:r>
-        <w:t xml:space="preserve">. </w:t>
-      </w:r>
-      <w:proofErr w:type="spellStart"/>
-      <w:r>
-        <w:t>Ph.D</w:t>
-      </w:r>
-      <w:proofErr w:type="spellEnd"/>
-      <w:r>
-        <w:t xml:space="preserve"> Dissertation. Massachusetts Institute of Technology (MIT), Cambridge, MA.</w:t>
       </w:r>
       <w:bookmarkEnd w:id="25"/>
     </w:p>
@@ -5996,7 +6176,53 @@
       <w:pPr>
         <w:pStyle w:val="References"/>
       </w:pPr>
-      <w:bookmarkStart w:id="26" w:name="_Ref279752304"/>
+      <w:bookmarkStart w:id="26" w:name="_Ref279752240"/>
+      <w:r>
+        <w:t xml:space="preserve">Marilyn Schwartz. 1995. </w:t>
+      </w:r>
+      <w:r>
+        <w:rPr>
+          <w:i/>
+        </w:rPr>
+        <w:t>Guidelines for Bias-Free Writing.</w:t>
+      </w:r>
+      <w:r>
+        <w:t xml:space="preserve"> Indiana University Press, Bloomington, IN.</w:t>
+      </w:r>
+      <w:bookmarkEnd w:id="26"/>
+    </w:p>
+    <w:p>
+      <w:pPr>
+        <w:pStyle w:val="References"/>
+      </w:pPr>
+      <w:bookmarkStart w:id="27" w:name="_Ref279752272"/>
+      <w:r>
+        <w:t xml:space="preserve">Ivan E. Sutherland. 1963. </w:t>
+      </w:r>
+      <w:r>
+        <w:rPr>
+          <w:i/>
+        </w:rPr>
+        <w:t>Sketchpad, a Man-Machine Graphical Communication System</w:t>
+      </w:r>
+      <w:r>
+        <w:t xml:space="preserve">. </w:t>
+      </w:r>
+      <w:proofErr w:type="spellStart"/>
+      <w:r>
+        <w:t>Ph.D</w:t>
+      </w:r>
+      <w:proofErr w:type="spellEnd"/>
+      <w:r>
+        <w:t xml:space="preserve"> Dissertation. Massachusetts Institute of Technology (MIT), Cambridge, MA.</w:t>
+      </w:r>
+      <w:bookmarkEnd w:id="27"/>
+    </w:p>
+    <w:p>
+      <w:pPr>
+        <w:pStyle w:val="References"/>
+      </w:pPr>
+      <w:bookmarkStart w:id="28" w:name="_Ref279752304"/>
       <w:r>
         <w:t xml:space="preserve">Langdon Winner. 1999. Do artifacts have politics? In </w:t>
       </w:r>
@@ -6025,12 +6251,12 @@
       <w:r>
         <w:t xml:space="preserve"> (Eds.). Open University Press, Buckingham, UK, 28-40.</w:t>
       </w:r>
-      <w:bookmarkEnd w:id="26"/>
+      <w:bookmarkEnd w:id="28"/>
       <w:r>
         <w:t xml:space="preserve"> </w:t>
       </w:r>
     </w:p>
-    <w:bookmarkEnd w:id="13"/>
+    <w:bookmarkEnd w:id="15"/>
     <w:p>
       <w:pPr>
         <w:pStyle w:val="References"/>
@@ -6041,7 +6267,7 @@
       </w:pPr>
     </w:p>
     <w:sectPr>
-      <w:headerReference w:type="default" r:id="rId21"/>
+      <w:headerReference w:type="default" r:id="rId20"/>
       <w:type w:val="continuous"/>
       <w:pgSz w:w="15840" w:h="12240" w:orient="landscape" w:code="1"/>
       <w:pgMar w:top="2333" w:right="1526" w:bottom="1166" w:left="3960" w:header="994" w:footer="720" w:gutter="0"/>
@@ -7859,7 +8085,6 @@
   <w:style w:type="character" w:default="1" w:styleId="DefaultParagraphFont">
     <w:name w:val="Default Paragraph Font"/>
     <w:uiPriority w:val="1"/>
-    <w:semiHidden/>
     <w:unhideWhenUsed/>
   </w:style>
   <w:style w:type="table" w:default="1" w:styleId="TableNormal">
@@ -8804,7 +9029,6 @@
   <w:style w:type="character" w:default="1" w:styleId="DefaultParagraphFont">
     <w:name w:val="Default Paragraph Font"/>
     <w:uiPriority w:val="1"/>
-    <w:semiHidden/>
     <w:unhideWhenUsed/>
   </w:style>
   <w:style w:type="table" w:default="1" w:styleId="TableNormal">
@@ -9838,7 +10062,7 @@
 </file>
 
 <file path=customXml/itemProps1.xml><?xml version="1.0" encoding="utf-8"?>
-<ds:datastoreItem xmlns:ds="http://schemas.openxmlformats.org/officeDocument/2006/customXml" ds:itemID="{33652706-904D-554D-B869-F005F111DD57}">
+<ds:datastoreItem xmlns:ds="http://schemas.openxmlformats.org/officeDocument/2006/customXml" ds:itemID="{AFBBD134-0EE8-2745-89E2-B74F410B5515}">
   <ds:schemaRefs>
     <ds:schemaRef ds:uri="http://schemas.openxmlformats.org/officeDocument/2006/bibliography"/>
   </ds:schemaRefs>

</xml_diff>

<commit_message>
Add game example to .bib and incorporate into all formats. Run new build and update example PDFs.
</commit_message>
<xml_diff>
--- a/Word/SIGCHIExtendedAbstractsFormat.docx
+++ b/Word/SIGCHIExtendedAbstractsFormat.docx
@@ -1,13 +1,13 @@
 
 <file path=word/document.xml><?xml version="1.0" encoding="utf-8"?>
-<w:document xmlns:wpc="http://schemas.microsoft.com/office/word/2010/wordprocessingCanvas" xmlns:mo="http://schemas.microsoft.com/office/mac/office/2008/main" xmlns:mc="http://schemas.openxmlformats.org/markup-compatibility/2006" xmlns:mv="urn:schemas-microsoft-com:mac:vml" xmlns:o="urn:schemas-microsoft-com:office:office" xmlns:r="http://schemas.openxmlformats.org/officeDocument/2006/relationships" xmlns:m="http://schemas.openxmlformats.org/officeDocument/2006/math" xmlns:v="urn:schemas-microsoft-com:vml" xmlns:wp14="http://schemas.microsoft.com/office/word/2010/wordprocessingDrawing" xmlns:wp="http://schemas.openxmlformats.org/drawingml/2006/wordprocessingDrawing" xmlns:w10="urn:schemas-microsoft-com:office:word" xmlns:w="http://schemas.openxmlformats.org/wordprocessingml/2006/main" xmlns:w14="http://schemas.microsoft.com/office/word/2010/wordml" xmlns:wpg="http://schemas.microsoft.com/office/word/2010/wordprocessingGroup" xmlns:wpi="http://schemas.microsoft.com/office/word/2010/wordprocessingInk" xmlns:wne="http://schemas.microsoft.com/office/word/2006/wordml" xmlns:wps="http://schemas.microsoft.com/office/word/2010/wordprocessingShape" mc:Ignorable="w14 wp14">
+<w:document xmlns:wpc="http://schemas.microsoft.com/office/word/2010/wordprocessingCanvas" xmlns:mo="http://schemas.microsoft.com/office/mac/office/2008/main" xmlns:mc="http://schemas.openxmlformats.org/markup-compatibility/2006" xmlns:mv="urn:schemas-microsoft-com:mac:vml" xmlns:o="urn:schemas-microsoft-com:office:office" xmlns:r="http://schemas.openxmlformats.org/officeDocument/2006/relationships" xmlns:m="http://schemas.openxmlformats.org/officeDocument/2006/math" xmlns:v="urn:schemas-microsoft-com:vml" xmlns:wp14="http://schemas.microsoft.com/office/word/2010/wordprocessingDrawing" xmlns:wp="http://schemas.openxmlformats.org/drawingml/2006/wordprocessingDrawing" xmlns:w10="urn:schemas-microsoft-com:office:word" xmlns:w="http://schemas.openxmlformats.org/wordprocessingml/2006/main" xmlns:w14="http://schemas.microsoft.com/office/word/2010/wordml" xmlns:w15="http://schemas.microsoft.com/office/word/2012/wordml" xmlns:wpg="http://schemas.microsoft.com/office/word/2010/wordprocessingGroup" xmlns:wpi="http://schemas.microsoft.com/office/word/2010/wordprocessingInk" xmlns:wne="http://schemas.microsoft.com/office/word/2006/wordml" xmlns:wps="http://schemas.microsoft.com/office/word/2010/wordprocessingShape" mc:Ignorable="w14 w15 wp14">
   <w:body>
     <w:p>
       <w:pPr>
         <w:pStyle w:val="CoverTitle"/>
         <w:ind w:left="2070"/>
         <w:sectPr>
-          <w:headerReference w:type="default" r:id="rId9"/>
+          <w:headerReference w:type="default" r:id="rId8"/>
           <w:type w:val="continuous"/>
           <w:pgSz w:w="15840" w:h="12240" w:orient="landscape" w:code="1"/>
           <w:pgMar w:top="2330" w:right="1530" w:bottom="1170" w:left="3960" w:header="994" w:footer="720" w:gutter="0"/>
@@ -95,7 +95,7 @@
         <w:pStyle w:val="Heading1"/>
         <w:spacing w:line="180" w:lineRule="atLeast"/>
         <w:sectPr>
-          <w:headerReference w:type="default" r:id="rId10"/>
+          <w:headerReference w:type="default" r:id="rId9"/>
           <w:type w:val="continuous"/>
           <w:pgSz w:w="15840" w:h="12240" w:orient="landscape" w:code="1"/>
           <w:pgMar w:top="2330" w:right="1530" w:bottom="1170" w:left="3960" w:header="994" w:footer="720" w:gutter="0"/>
@@ -180,30 +180,9 @@
           <w:sz w:val="14"/>
           <w:szCs w:val="16"/>
         </w:rPr>
-        <w:t>Permission to make digital or hard copies of all or part of this work for personal or classroom use is granted without fee provided that copies are not made or distributed for profit or commercial advantage and that copies bear this notice and the full citation on th</w:t>
-      </w:r>
-      <w:bookmarkStart w:id="8" w:name="_GoBack"/>
-      <w:bookmarkEnd w:id="8"/>
-      <w:r>
-        <w:rPr>
-          <w:spacing w:val="-2"/>
-          <w:kern w:val="0"/>
-          <w:sz w:val="14"/>
-          <w:szCs w:val="16"/>
-        </w:rPr>
-        <w:t xml:space="preserve">e first page. Copyrights for components of this work owned by others than the author(s) must be honored. Abstracting with credit is permitted. To copy otherwise, or republish, to post on servers or to redistribute to lists, requires prior specific permission and/or a fee. </w:t>
-      </w:r>
-      <w:proofErr w:type="gramStart"/>
-      <w:r>
-        <w:rPr>
-          <w:spacing w:val="-2"/>
-          <w:kern w:val="0"/>
-          <w:sz w:val="14"/>
-          <w:szCs w:val="16"/>
-        </w:rPr>
-        <w:t xml:space="preserve">Request permissions from </w:t>
-      </w:r>
-      <w:hyperlink r:id="rId11" w:history="1">
+        <w:t xml:space="preserve">Permission to make digital or hard copies of all or part of this work for personal or classroom use is granted without fee provided that copies are not made or distributed for profit or commercial advantage and that copies bear this notice and the full citation on the first page. Copyrights for components of this work owned by others than the author(s) must be honored. Abstracting with credit is permitted. To copy otherwise, or republish, to post on servers or to redistribute to lists, requires prior specific permission and/or a fee. Request permissions from </w:t>
+      </w:r>
+      <w:hyperlink r:id="rId10" w:history="1">
         <w:r>
           <w:rPr>
             <w:rStyle w:val="Hyperlink"/>
@@ -224,7 +203,6 @@
         </w:rPr>
         <w:t>.</w:t>
       </w:r>
-      <w:proofErr w:type="gramEnd"/>
     </w:p>
     <w:p>
       <w:pPr>
@@ -396,7 +374,6 @@
         </w:rPr>
         <w:t xml:space="preserve"> </w:t>
       </w:r>
-      <w:proofErr w:type="gramStart"/>
       <w:r>
         <w:rPr>
           <w:spacing w:val="-2"/>
@@ -482,7 +459,6 @@
         </w:rPr>
         <w:t>.00.</w:t>
       </w:r>
-      <w:proofErr w:type="gramEnd"/>
     </w:p>
     <w:p>
       <w:pPr>
@@ -498,7 +474,6 @@
           <w:szCs w:val="16"/>
         </w:rPr>
       </w:pPr>
-      <w:proofErr w:type="gramStart"/>
       <w:r>
         <w:rPr>
           <w:spacing w:val="-2"/>
@@ -506,17 +481,7 @@
           <w:sz w:val="14"/>
           <w:szCs w:val="16"/>
         </w:rPr>
-        <w:t>unique</w:t>
-      </w:r>
-      <w:proofErr w:type="gramEnd"/>
-      <w:r>
-        <w:rPr>
-          <w:spacing w:val="-2"/>
-          <w:kern w:val="0"/>
-          <w:sz w:val="14"/>
-          <w:szCs w:val="16"/>
-        </w:rPr>
-        <w:t xml:space="preserve"> </w:t>
+        <w:t xml:space="preserve">unique </w:t>
       </w:r>
       <w:proofErr w:type="spellStart"/>
       <w:r>
@@ -595,14 +560,14 @@
                         </a:ln>
                         <a:extLst>
                           <a:ext uri="{909E8E84-426E-40dd-AFC4-6F175D3DCCD1}">
-                            <a14:hiddenFill xmlns:a14="http://schemas.microsoft.com/office/drawing/2010/main">
+                            <a14:hiddenFill xmlns:a14="http://schemas.microsoft.com/office/drawing/2010/main" xmlns:w="http://schemas.openxmlformats.org/wordprocessingml/2006/main" xmlns:w10="urn:schemas-microsoft-com:office:word" xmlns:v="urn:schemas-microsoft-com:vml" xmlns:o="urn:schemas-microsoft-com:office:office" xmlns="">
                               <a:solidFill>
                                 <a:srgbClr val="FFFFFF"/>
                               </a:solidFill>
                             </a14:hiddenFill>
                           </a:ext>
                           <a:ext uri="{91240B29-F687-4f45-9708-019B960494DF}">
-                            <a14:hiddenLine xmlns:a14="http://schemas.microsoft.com/office/drawing/2010/main" w="9525">
+                            <a14:hiddenLine xmlns:a14="http://schemas.microsoft.com/office/drawing/2010/main" xmlns:w="http://schemas.openxmlformats.org/wordprocessingml/2006/main" xmlns:w10="urn:schemas-microsoft-com:office:word" xmlns:v="urn:schemas-microsoft-com:vml" xmlns:o="urn:schemas-microsoft-com:office:office" xmlns="" w="9525">
                               <a:solidFill>
                                 <a:srgbClr val="000000"/>
                               </a:solidFill>
@@ -748,11 +713,9 @@
                             <w:pPr>
                               <w:pStyle w:val="authorAddress"/>
                             </w:pPr>
-                            <w:proofErr w:type="gramStart"/>
                             <w:r>
                               <w:t>author3@anotherco.com</w:t>
                             </w:r>
-                            <w:proofErr w:type="gramEnd"/>
                             <w:r>
                               <w:br/>
                               <w:t>author4@hci.anotherco.com</w:t>
@@ -783,11 +746,11 @@
           </mc:Choice>
           <mc:Fallback>
             <w:pict>
-              <v:shapetype id="_x0000_t202" coordsize="21600,21600" o:spt="202" path="m0,0l0,21600,21600,21600,21600,0xe">
+              <v:shapetype w14:anchorId="38A6267F" id="_x0000_t202" coordsize="21600,21600" o:spt="202" path="m0,0l0,21600,21600,21600,21600,0xe">
                 <v:stroke joinstyle="miter"/>
                 <v:path gradientshapeok="t" o:connecttype="rect"/>
               </v:shapetype>
-              <v:shape id="Text Box 15" o:spid="_x0000_s1026" type="#_x0000_t202" style="position:absolute;margin-left:-4.9pt;margin-top:.65pt;width:133.35pt;height:215.65pt;z-index:251655680;visibility:visible;mso-wrap-style:square;mso-width-percent:0;mso-height-percent:0;mso-wrap-distance-left:9pt;mso-wrap-distance-top:0;mso-wrap-distance-right:9pt;mso-wrap-distance-bottom:0;mso-position-horizontal:absolute;mso-position-horizontal-relative:text;mso-position-vertical:absolute;mso-position-vertical-relative:text;mso-width-percent:0;mso-height-percent:0;mso-width-relative:page;mso-height-relative:page;v-text-anchor:top" o:gfxdata="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" filled="f" stroked="f">
+              <v:shape id="Text_x0020_Box_x0020_15" o:spid="_x0000_s1026" type="#_x0000_t202" style="position:absolute;margin-left:-4.95pt;margin-top:.65pt;width:133.35pt;height:215.65pt;z-index:251655680;visibility:visible;mso-wrap-style:square;mso-width-percent:0;mso-height-percent:0;mso-wrap-distance-left:9pt;mso-wrap-distance-top:0;mso-wrap-distance-right:9pt;mso-wrap-distance-bottom:0;mso-position-horizontal:absolute;mso-position-horizontal-relative:text;mso-position-vertical:absolute;mso-position-vertical-relative:text;mso-width-percent:0;mso-height-percent:0;mso-width-relative:page;mso-height-relative:page;v-text-anchor:top" o:gfxdata="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" filled="f" stroked="f">
                 <v:textbox inset="0,0,0,0">
                   <w:txbxContent>
                     <w:p>
@@ -923,11 +886,9 @@
                       <w:pPr>
                         <w:pStyle w:val="authorAddress"/>
                       </w:pPr>
-                      <w:proofErr w:type="gramStart"/>
                       <w:r>
                         <w:t>author3@anotherco.com</w:t>
                       </w:r>
-                      <w:proofErr w:type="gramEnd"/>
                       <w:r>
                         <w:br/>
                         <w:t>author4@hci.anotherco.com</w:t>
@@ -989,14 +950,14 @@
                         </a:ln>
                         <a:extLst>
                           <a:ext uri="{909E8E84-426E-40dd-AFC4-6F175D3DCCD1}">
-                            <a14:hiddenFill xmlns:a14="http://schemas.microsoft.com/office/drawing/2010/main">
+                            <a14:hiddenFill xmlns:a14="http://schemas.microsoft.com/office/drawing/2010/main" xmlns:w="http://schemas.openxmlformats.org/wordprocessingml/2006/main" xmlns:w10="urn:schemas-microsoft-com:office:word" xmlns:v="urn:schemas-microsoft-com:vml" xmlns:o="urn:schemas-microsoft-com:office:office" xmlns="">
                               <a:solidFill>
                                 <a:srgbClr val="FFFFFF"/>
                               </a:solidFill>
                             </a14:hiddenFill>
                           </a:ext>
                           <a:ext uri="{91240B29-F687-4f45-9708-019B960494DF}">
-                            <a14:hiddenLine xmlns:a14="http://schemas.microsoft.com/office/drawing/2010/main" w="9525">
+                            <a14:hiddenLine xmlns:a14="http://schemas.microsoft.com/office/drawing/2010/main" xmlns:w="http://schemas.openxmlformats.org/wordprocessingml/2006/main" xmlns:w10="urn:schemas-microsoft-com:office:word" xmlns:v="urn:schemas-microsoft-com:vml" xmlns:o="urn:schemas-microsoft-com:office:office" xmlns="" w="9525">
                               <a:solidFill>
                                 <a:srgbClr val="000000"/>
                               </a:solidFill>
@@ -1189,7 +1150,7 @@
           </mc:Choice>
           <mc:Fallback>
             <w:pict>
-              <v:shape id="Text Box 16" o:spid="_x0000_s1027" type="#_x0000_t202" style="position:absolute;margin-left:121.05pt;margin-top:.7pt;width:133.35pt;height:215.65pt;z-index:251656704;visibility:visible;mso-wrap-style:square;mso-width-percent:0;mso-height-percent:0;mso-wrap-distance-left:9pt;mso-wrap-distance-top:0;mso-wrap-distance-right:9pt;mso-wrap-distance-bottom:0;mso-position-horizontal:absolute;mso-position-horizontal-relative:text;mso-position-vertical:absolute;mso-position-vertical-relative:text;mso-width-percent:0;mso-height-percent:0;mso-width-relative:page;mso-height-relative:page;v-text-anchor:top" o:gfxdata="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" filled="f" stroked="f">
+              <v:shape w14:anchorId="3163C7D6" id="Text_x0020_Box_x0020_16" o:spid="_x0000_s1027" type="#_x0000_t202" style="position:absolute;margin-left:121.05pt;margin-top:.7pt;width:133.35pt;height:215.65pt;z-index:251656704;visibility:visible;mso-wrap-style:square;mso-width-percent:0;mso-height-percent:0;mso-wrap-distance-left:9pt;mso-wrap-distance-top:0;mso-wrap-distance-right:9pt;mso-wrap-distance-bottom:0;mso-position-horizontal:absolute;mso-position-horizontal-relative:text;mso-position-vertical:absolute;mso-position-vertical-relative:text;mso-width-percent:0;mso-height-percent:0;mso-width-relative:page;mso-height-relative:page;v-text-anchor:top" o:gfxdata="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" filled="f" stroked="f">
                 <v:textbox inset="0,0,0,0">
                   <w:txbxContent>
                     <w:p>
@@ -1370,7 +1331,16 @@
         <w:t>UPDATED—</w:t>
       </w:r>
       <w:r>
-        <w:t>7 January 2016</w:t>
+        <w:t>4</w:t>
+      </w:r>
+      <w:r>
+        <w:t xml:space="preserve"> </w:t>
+      </w:r>
+      <w:r>
+        <w:t xml:space="preserve">February </w:t>
+      </w:r>
+      <w:r>
+        <w:t>2016</w:t>
       </w:r>
       <w:r>
         <w:t>.</w:t>
@@ -1431,7 +1401,7 @@
       <w:r>
         <w:t>H.5.m. Information interfaces and presentation (e.g., HCI): Miscellaneous; See</w:t>
       </w:r>
-      <w:hyperlink r:id="rId12" w:history="1">
+      <w:hyperlink r:id="rId11" w:history="1">
         <w:r>
           <w:rPr>
             <w:rStyle w:val="Hyperlink"/>
@@ -1582,7 +1552,7 @@
                         </a:ln>
                         <a:extLst>
                           <a:ext uri="{909E8E84-426E-40dd-AFC4-6F175D3DCCD1}">
-                            <a14:hiddenFill xmlns:a14="http://schemas.microsoft.com/office/drawing/2010/main">
+                            <a14:hiddenFill xmlns:a14="http://schemas.microsoft.com/office/drawing/2010/main" xmlns:w="http://schemas.openxmlformats.org/wordprocessingml/2006/main" xmlns:w10="urn:schemas-microsoft-com:office:word" xmlns:v="urn:schemas-microsoft-com:vml" xmlns:o="urn:schemas-microsoft-com:office:office" xmlns="">
                               <a:solidFill>
                                 <a:srgbClr val="F8F8F8"/>
                               </a:solidFill>
@@ -1644,11 +1614,11 @@
                               <w:t xml:space="preserve"> </w:t>
                             </w:r>
                             <w:r>
-                              <w:t>A 0</w:t>
+                              <w:t xml:space="preserve">A </w:t>
                             </w:r>
                             <w:proofErr w:type="gramStart"/>
                             <w:r>
-                              <w:t>.75 inch</w:t>
+                              <w:t>0.75 inch</w:t>
                             </w:r>
                             <w:proofErr w:type="gramEnd"/>
                             <w:r>
@@ -1712,7 +1682,7 @@
           </mc:Choice>
           <mc:Fallback>
             <w:pict>
-              <v:shape id="Text Box 19" o:spid="_x0000_s1028" type="#_x0000_t202" style="position:absolute;margin-left:31.05pt;margin-top:117.35pt;width:2in;height:6in;z-index:251657728;visibility:visible;mso-wrap-style:square;mso-width-percent:0;mso-height-percent:0;mso-wrap-distance-left:9pt;mso-wrap-distance-top:0;mso-wrap-distance-right:9pt;mso-wrap-distance-bottom:0;mso-position-horizontal:absolute;mso-position-horizontal-relative:page;mso-position-vertical:absolute;mso-position-vertical-relative:page;mso-width-percent:0;mso-height-percent:0;mso-width-relative:page;mso-height-relative:page;v-text-anchor:top" o:gfxdata="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" o:allowoverlap="f" filled="f" fillcolor="#f8f8f8" strokecolor="gray">
+              <v:shape w14:anchorId="0DA49A4F" id="Text_x0020_Box_x0020_19" o:spid="_x0000_s1028" type="#_x0000_t202" style="position:absolute;margin-left:31.05pt;margin-top:117.35pt;width:2in;height:6in;z-index:251657728;visibility:visible;mso-wrap-style:square;mso-width-percent:0;mso-height-percent:0;mso-wrap-distance-left:9pt;mso-wrap-distance-top:0;mso-wrap-distance-right:9pt;mso-wrap-distance-bottom:0;mso-position-horizontal:absolute;mso-position-horizontal-relative:page;mso-position-vertical:absolute;mso-position-vertical-relative:page;mso-width-percent:0;mso-height-percent:0;mso-width-relative:page;mso-height-relative:page;v-text-anchor:top" o:gfxdata="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" o:allowoverlap="f" filled="f" strokecolor="gray">
                 <v:textbox>
                   <w:txbxContent>
                     <w:p>
@@ -1767,11 +1737,11 @@
                         <w:t xml:space="preserve"> </w:t>
                       </w:r>
                       <w:r>
-                        <w:t>A 0</w:t>
+                        <w:t xml:space="preserve">A </w:t>
                       </w:r>
                       <w:proofErr w:type="gramStart"/>
                       <w:r>
-                        <w:t>.75 inch</w:t>
+                        <w:t>0.75 inch</w:t>
                       </w:r>
                       <w:proofErr w:type="gramEnd"/>
                       <w:r>
@@ -1882,7 +1852,7 @@
         </w:rPr>
         <w:t xml:space="preserve"> To view ACM’s copyright and permissions policy, see: </w:t>
       </w:r>
-      <w:hyperlink r:id="rId13" w:history="1">
+      <w:hyperlink r:id="rId12" w:history="1">
         <w:r>
           <w:rPr>
             <w:rStyle w:val="Hyperlink"/>
@@ -2243,15 +2213,7 @@
     </w:p>
     <w:p>
       <w:r>
-        <w:t xml:space="preserve">Longer quotes, when placed in their own paragraph, need not be italicized or in quotation marks. </w:t>
-      </w:r>
-      <w:proofErr w:type="gramStart"/>
-      <w:r>
-        <w:t>(Ramon, 39M).</w:t>
-      </w:r>
-      <w:proofErr w:type="gramEnd"/>
-      <w:r>
-        <w:t xml:space="preserve"> </w:t>
+        <w:t xml:space="preserve">Longer quotes, when placed in their own paragraph, need not be italicized or in quotation marks. (Ramon, 39M). </w:t>
       </w:r>
     </w:p>
     <w:p>
@@ -2453,7 +2415,7 @@
                     </pic:cNvPicPr>
                   </pic:nvPicPr>
                   <pic:blipFill>
-                    <a:blip r:embed="rId14">
+                    <a:blip r:embed="rId13">
                       <a:extLst>
                         <a:ext uri="{28A0092B-C50C-407E-A947-70E740481C1C}">
                           <a14:useLocalDpi xmlns:a14="http://schemas.microsoft.com/office/drawing/2010/main"/>
@@ -2897,39 +2859,19 @@
       <w:pPr>
         <w:pStyle w:val="Caption"/>
       </w:pPr>
-      <w:proofErr w:type="gramStart"/>
       <w:r>
         <w:t xml:space="preserve">Table </w:t>
       </w:r>
-      <w:proofErr w:type="gramEnd"/>
-      <w:r>
-        <w:fldChar w:fldCharType="begin"/>
-      </w:r>
-      <w:r>
-        <w:instrText xml:space="preserve"> SEQ Table \* ARABIC </w:instrText>
-      </w:r>
-      <w:r>
-        <w:fldChar w:fldCharType="separate"/>
-      </w:r>
-      <w:r>
-        <w:rPr>
-          <w:noProof/>
-        </w:rPr>
-        <w:t>1</w:t>
-      </w:r>
-      <w:r>
-        <w:rPr>
-          <w:noProof/>
-        </w:rPr>
-        <w:fldChar w:fldCharType="end"/>
-      </w:r>
-      <w:proofErr w:type="gramStart"/>
-      <w:r>
-        <w:t>.</w:t>
-      </w:r>
-      <w:proofErr w:type="gramEnd"/>
-      <w:r>
-        <w:t xml:space="preserve"> Table captions should be below the table. We recommend table lines be 1pt, 75% brightness grey. Minimize use of unnecessary table lines. Avoid spurious degrees of precision. For larger tables, consider banded rows (select table, then click Tables, Banded Rows) to guide the eye. In Word, we recommend using the Table Grid - SIGCHI table format.</w:t>
+      <w:fldSimple w:instr=" SEQ Table \* ARABIC ">
+        <w:r>
+          <w:rPr>
+            <w:noProof/>
+          </w:rPr>
+          <w:t>1</w:t>
+        </w:r>
+      </w:fldSimple>
+      <w:r>
+        <w:t>. Table captions should be below the table. We recommend table lines be 1pt, 75% brightness grey. Minimize use of unnecessary table lines. Avoid spurious degrees of precision. For larger tables, consider banded rows (select table, then click Tables, Banded Rows) to guide the eye. In Word, we recommend using the Table Grid - SIGCHI table format.</w:t>
       </w:r>
     </w:p>
     <w:p>
@@ -2988,7 +2930,7 @@
                         </a:ln>
                         <a:extLst>
                           <a:ext uri="{909E8E84-426E-40dd-AFC4-6F175D3DCCD1}">
-                            <a14:hiddenFill xmlns:a14="http://schemas.microsoft.com/office/drawing/2010/main">
+                            <a14:hiddenFill xmlns:a14="http://schemas.microsoft.com/office/drawing/2010/main" xmlns:w="http://schemas.openxmlformats.org/wordprocessingml/2006/main" xmlns:w10="urn:schemas-microsoft-com:office:word" xmlns:v="urn:schemas-microsoft-com:vml" xmlns:o="urn:schemas-microsoft-com:office:office" xmlns="">
                               <a:solidFill>
                                 <a:srgbClr val="F8F8F8"/>
                               </a:solidFill>
@@ -3062,7 +3004,7 @@
                                           <pic:cNvPicPr/>
                                         </pic:nvPicPr>
                                         <pic:blipFill>
-                                          <a:blip r:embed="rId15">
+                                          <a:blip r:embed="rId14">
                                             <a:extLst>
                                               <a:ext uri="{28A0092B-C50C-407E-A947-70E740481C1C}">
                                                 <a14:useLocalDpi xmlns:a14="http://schemas.microsoft.com/office/drawing/2010/main" val="0"/>
@@ -3096,14 +3038,27 @@
                             <w:r>
                               <w:t xml:space="preserve">Figure </w:t>
                             </w:r>
-                            <w:fldSimple w:instr=" SEQ Figure \* ARABIC ">
-                              <w:r>
-                                <w:rPr>
-                                  <w:noProof/>
-                                </w:rPr>
-                                <w:t>2</w:t>
-                              </w:r>
-                            </w:fldSimple>
+                            <w:r>
+                              <w:fldChar w:fldCharType="begin"/>
+                            </w:r>
+                            <w:r>
+                              <w:instrText xml:space="preserve"> SEQ Figure \* ARABIC </w:instrText>
+                            </w:r>
+                            <w:r>
+                              <w:fldChar w:fldCharType="separate"/>
+                            </w:r>
+                            <w:r>
+                              <w:rPr>
+                                <w:noProof/>
+                              </w:rPr>
+                              <w:t>2</w:t>
+                            </w:r>
+                            <w:r>
+                              <w:rPr>
+                                <w:noProof/>
+                              </w:rPr>
+                              <w:fldChar w:fldCharType="end"/>
+                            </w:r>
                             <w:r>
                               <w:t xml:space="preserve"> </w:t>
                             </w:r>
@@ -3146,7 +3101,7 @@
           </mc:Choice>
           <mc:Fallback>
             <w:pict>
-              <v:shape id="_x0000_s1029" type="#_x0000_t202" style="position:absolute;margin-left:28.9pt;margin-top:117.35pt;width:2in;height:6in;z-index:251678208;visibility:visible;mso-wrap-style:square;mso-width-percent:0;mso-height-percent:0;mso-wrap-distance-left:9pt;mso-wrap-distance-top:0;mso-wrap-distance-right:9pt;mso-wrap-distance-bottom:0;mso-position-horizontal:absolute;mso-position-horizontal-relative:page;mso-position-vertical:absolute;mso-position-vertical-relative:page;mso-width-percent:0;mso-height-percent:0;mso-width-relative:page;mso-height-relative:page;v-text-anchor:top" o:gfxdata="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" o:allowoverlap="f" filled="f" fillcolor="#f8f8f8" stroked="f">
+              <v:shape w14:anchorId="65AD889F" id="_x0000_s1029" type="#_x0000_t202" style="position:absolute;margin-left:28.9pt;margin-top:117.35pt;width:2in;height:6in;z-index:251678208;visibility:visible;mso-wrap-style:square;mso-width-percent:0;mso-height-percent:0;mso-wrap-distance-left:9pt;mso-wrap-distance-top:0;mso-wrap-distance-right:9pt;mso-wrap-distance-bottom:0;mso-position-horizontal:absolute;mso-position-horizontal-relative:page;mso-position-vertical:absolute;mso-position-vertical-relative:page;mso-width-percent:0;mso-height-percent:0;mso-width-relative:page;mso-height-relative:page;v-text-anchor:top" o:gfxdata="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" o:allowoverlap="f" filled="f" stroked="f">
                 <v:textbox>
                   <w:txbxContent>
                     <w:p>
@@ -3213,7 +3168,7 @@
                                     <pic:cNvPicPr/>
                                   </pic:nvPicPr>
                                   <pic:blipFill>
-                                    <a:blip r:embed="rId15">
+                                    <a:blip r:embed="rId14">
                                       <a:extLst>
                                         <a:ext uri="{28A0092B-C50C-407E-A947-70E740481C1C}">
                                           <a14:useLocalDpi xmlns:a14="http://schemas.microsoft.com/office/drawing/2010/main" val="0"/>
@@ -3247,14 +3202,27 @@
                       <w:r>
                         <w:t xml:space="preserve">Figure </w:t>
                       </w:r>
-                      <w:fldSimple w:instr=" SEQ Figure \* ARABIC ">
-                        <w:r>
-                          <w:rPr>
-                            <w:noProof/>
-                          </w:rPr>
-                          <w:t>2</w:t>
-                        </w:r>
-                      </w:fldSimple>
+                      <w:r>
+                        <w:fldChar w:fldCharType="begin"/>
+                      </w:r>
+                      <w:r>
+                        <w:instrText xml:space="preserve"> SEQ Figure \* ARABIC </w:instrText>
+                      </w:r>
+                      <w:r>
+                        <w:fldChar w:fldCharType="separate"/>
+                      </w:r>
+                      <w:r>
+                        <w:rPr>
+                          <w:noProof/>
+                        </w:rPr>
+                        <w:t>2</w:t>
+                      </w:r>
+                      <w:r>
+                        <w:rPr>
+                          <w:noProof/>
+                        </w:rPr>
+                        <w:fldChar w:fldCharType="end"/>
+                      </w:r>
                       <w:r>
                         <w:t xml:space="preserve"> </w:t>
                       </w:r>
@@ -3550,7 +3518,7 @@
                                           <pic:cNvPicPr/>
                                         </pic:nvPicPr>
                                         <pic:blipFill>
-                                          <a:blip r:embed="rId16">
+                                          <a:blip r:embed="rId15">
                                             <a:extLst>
                                               <a:ext uri="{28A0092B-C50C-407E-A947-70E740481C1C}">
                                                 <a14:useLocalDpi xmlns:a14="http://schemas.microsoft.com/office/drawing/2010/main" val="0"/>
@@ -3582,42 +3550,22 @@
                               <w:pStyle w:val="Caption"/>
                               <w:jc w:val="left"/>
                             </w:pPr>
-                            <w:bookmarkStart w:id="9" w:name="_Ref298511442"/>
-                            <w:bookmarkStart w:id="10" w:name="_Ref298510878"/>
-                            <w:proofErr w:type="gramStart"/>
+                            <w:bookmarkStart w:id="8" w:name="_Ref298511442"/>
+                            <w:bookmarkStart w:id="9" w:name="_Ref298510878"/>
                             <w:r>
                               <w:t xml:space="preserve">Figure </w:t>
                             </w:r>
-                            <w:proofErr w:type="gramEnd"/>
-                            <w:r>
-                              <w:fldChar w:fldCharType="begin"/>
-                            </w:r>
-                            <w:r>
-                              <w:instrText xml:space="preserve"> SEQ Figure \* ARABIC </w:instrText>
-                            </w:r>
-                            <w:r>
-                              <w:fldChar w:fldCharType="separate"/>
-                            </w:r>
-                            <w:r>
-                              <w:rPr>
-                                <w:noProof/>
-                              </w:rPr>
-                              <w:t>3</w:t>
-                            </w:r>
-                            <w:r>
-                              <w:rPr>
-                                <w:noProof/>
-                              </w:rPr>
-                              <w:fldChar w:fldCharType="end"/>
-                            </w:r>
-                            <w:bookmarkEnd w:id="9"/>
-                            <w:proofErr w:type="gramStart"/>
-                            <w:r>
-                              <w:t>.</w:t>
-                            </w:r>
-                            <w:proofErr w:type="gramEnd"/>
-                            <w:r>
-                              <w:t xml:space="preserve"> </w:t>
+                            <w:fldSimple w:instr=" SEQ Figure \* ARABIC ">
+                              <w:r>
+                                <w:rPr>
+                                  <w:noProof/>
+                                </w:rPr>
+                                <w:t>3</w:t>
+                              </w:r>
+                            </w:fldSimple>
+                            <w:bookmarkEnd w:id="8"/>
+                            <w:r>
+                              <w:t xml:space="preserve">. </w:t>
                             </w:r>
                             <w:r>
                               <w:t xml:space="preserve">You can make figures as wide as you need, up to a maximum of the full width of both columns. To achieve this, </w:t>
@@ -3631,7 +3579,6 @@
                               </w:rPr>
                               <w:t xml:space="preserve">. </w:t>
                             </w:r>
-                            <w:proofErr w:type="gramStart"/>
                             <w:r>
                               <w:rPr>
                                 <w:color w:val="000000"/>
@@ -3652,11 +3599,10 @@
                               </w:rPr>
                               <w:t xml:space="preserve"> on Flickr</w:t>
                             </w:r>
-                            <w:bookmarkEnd w:id="10"/>
+                            <w:bookmarkEnd w:id="9"/>
                             <w:r>
                               <w:t>.</w:t>
                             </w:r>
-                            <w:proofErr w:type="gramEnd"/>
                           </w:p>
                         </w:txbxContent>
                       </wps:txbx>
@@ -3677,7 +3623,7 @@
           </mc:Choice>
           <mc:Fallback>
             <w:pict>
-              <v:shape id="Text Box 5" o:spid="_x0000_s1030" type="#_x0000_t202" alt="Title: Text box around Figure - Description: Alt text on bounding text boxes is optional." style="position:absolute;left:0;text-align:left;margin-left:0;margin-top:116.65pt;width:521.3pt;height:284pt;z-index:251676160;visibility:visible;mso-wrap-style:square;mso-height-percent:0;mso-wrap-distance-left:9pt;mso-wrap-distance-top:0;mso-wrap-distance-right:9pt;mso-wrap-distance-bottom:0;mso-position-horizontal:absolute;mso-position-horizontal-relative:text;mso-position-vertical:absolute;mso-position-vertical-relative:page;mso-height-percent:0;mso-height-relative:margin;v-text-anchor:top" o:gfxdata="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" filled="f" stroked="f">
+              <v:shape w14:anchorId="38B051E2" id="Text_x0020_Box_x0020_5" o:spid="_x0000_s1030" type="#_x0000_t202" alt="Title: Text box around Figure - Description: Alt text on bounding text boxes is optional." style="position:absolute;left:0;text-align:left;margin-left:0;margin-top:116.65pt;width:521.3pt;height:284pt;z-index:251676160;visibility:visible;mso-wrap-style:square;mso-height-percent:0;mso-wrap-distance-left:9pt;mso-wrap-distance-top:0;mso-wrap-distance-right:9pt;mso-wrap-distance-bottom:0;mso-position-horizontal:absolute;mso-position-horizontal-relative:text;mso-position-vertical:absolute;mso-position-vertical-relative:page;mso-height-percent:0;mso-height-relative:margin;v-text-anchor:top" o:gfxdata="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" filled="f" stroked="f">
                 <v:textbox>
                   <w:txbxContent>
                     <w:p>
@@ -3704,7 +3650,7 @@
                                     <pic:cNvPicPr/>
                                   </pic:nvPicPr>
                                   <pic:blipFill>
-                                    <a:blip r:embed="rId16">
+                                    <a:blip r:embed="rId15">
                                       <a:extLst>
                                         <a:ext uri="{28A0092B-C50C-407E-A947-70E740481C1C}">
                                           <a14:useLocalDpi xmlns:a14="http://schemas.microsoft.com/office/drawing/2010/main" val="0"/>
@@ -3736,42 +3682,22 @@
                         <w:pStyle w:val="Caption"/>
                         <w:jc w:val="left"/>
                       </w:pPr>
-                      <w:bookmarkStart w:id="11" w:name="_Ref298511442"/>
-                      <w:bookmarkStart w:id="12" w:name="_Ref298510878"/>
-                      <w:proofErr w:type="gramStart"/>
+                      <w:bookmarkStart w:id="10" w:name="_Ref298511442"/>
+                      <w:bookmarkStart w:id="11" w:name="_Ref298510878"/>
                       <w:r>
                         <w:t xml:space="preserve">Figure </w:t>
                       </w:r>
-                      <w:proofErr w:type="gramEnd"/>
+                      <w:fldSimple w:instr=" SEQ Figure \* ARABIC ">
+                        <w:r>
+                          <w:rPr>
+                            <w:noProof/>
+                          </w:rPr>
+                          <w:t>3</w:t>
+                        </w:r>
+                      </w:fldSimple>
+                      <w:bookmarkEnd w:id="10"/>
                       <w:r>
-                        <w:fldChar w:fldCharType="begin"/>
-                      </w:r>
-                      <w:r>
-                        <w:instrText xml:space="preserve"> SEQ Figure \* ARABIC </w:instrText>
-                      </w:r>
-                      <w:r>
-                        <w:fldChar w:fldCharType="separate"/>
-                      </w:r>
-                      <w:r>
-                        <w:rPr>
-                          <w:noProof/>
-                        </w:rPr>
-                        <w:t>3</w:t>
-                      </w:r>
-                      <w:r>
-                        <w:rPr>
-                          <w:noProof/>
-                        </w:rPr>
-                        <w:fldChar w:fldCharType="end"/>
-                      </w:r>
-                      <w:bookmarkEnd w:id="11"/>
-                      <w:proofErr w:type="gramStart"/>
-                      <w:r>
-                        <w:t>.</w:t>
-                      </w:r>
-                      <w:proofErr w:type="gramEnd"/>
-                      <w:r>
-                        <w:t xml:space="preserve"> </w:t>
+                        <w:t xml:space="preserve">. </w:t>
                       </w:r>
                       <w:r>
                         <w:t xml:space="preserve">You can make figures as wide as you need, up to a maximum of the full width of both columns. To achieve this, </w:t>
@@ -3785,7 +3711,6 @@
                         </w:rPr>
                         <w:t xml:space="preserve">. </w:t>
                       </w:r>
-                      <w:proofErr w:type="gramStart"/>
                       <w:r>
                         <w:rPr>
                           <w:color w:val="000000"/>
@@ -3806,11 +3731,10 @@
                         </w:rPr>
                         <w:t xml:space="preserve"> on Flickr</w:t>
                       </w:r>
-                      <w:bookmarkEnd w:id="12"/>
+                      <w:bookmarkEnd w:id="11"/>
                       <w:r>
                         <w:t>.</w:t>
                       </w:r>
-                      <w:proofErr w:type="gramEnd"/>
                     </w:p>
                   </w:txbxContent>
                 </v:textbox>
@@ -3871,14 +3795,14 @@
                         </a:ln>
                         <a:extLst>
                           <a:ext uri="{909E8E84-426E-40dd-AFC4-6F175D3DCCD1}">
-                            <a14:hiddenFill xmlns:a14="http://schemas.microsoft.com/office/drawing/2010/main">
+                            <a14:hiddenFill xmlns:a14="http://schemas.microsoft.com/office/drawing/2010/main" xmlns:w="http://schemas.openxmlformats.org/wordprocessingml/2006/main" xmlns:w10="urn:schemas-microsoft-com:office:word" xmlns:v="urn:schemas-microsoft-com:vml" xmlns:o="urn:schemas-microsoft-com:office:office" xmlns="">
                               <a:solidFill>
                                 <a:srgbClr val="F8F8F8"/>
                               </a:solidFill>
                             </a14:hiddenFill>
                           </a:ext>
                           <a:ext uri="{91240B29-F687-4f45-9708-019B960494DF}">
-                            <a14:hiddenLine xmlns:a14="http://schemas.microsoft.com/office/drawing/2010/main" w="9525">
+                            <a14:hiddenLine xmlns:a14="http://schemas.microsoft.com/office/drawing/2010/main" xmlns:w="http://schemas.openxmlformats.org/wordprocessingml/2006/main" xmlns:w10="urn:schemas-microsoft-com:office:word" xmlns:v="urn:schemas-microsoft-com:vml" xmlns:o="urn:schemas-microsoft-com:office:office" xmlns="" w="9525">
                               <a:solidFill>
                                 <a:srgbClr val="808080"/>
                               </a:solidFill>
@@ -4233,14 +4157,27 @@
                             <w:r>
                               <w:t xml:space="preserve">Table </w:t>
                             </w:r>
-                            <w:fldSimple w:instr=" SEQ Table \* ARABIC ">
-                              <w:r>
-                                <w:rPr>
-                                  <w:noProof/>
-                                </w:rPr>
-                                <w:t>2</w:t>
-                              </w:r>
-                            </w:fldSimple>
+                            <w:r>
+                              <w:fldChar w:fldCharType="begin"/>
+                            </w:r>
+                            <w:r>
+                              <w:instrText xml:space="preserve"> SEQ Table \* ARABIC </w:instrText>
+                            </w:r>
+                            <w:r>
+                              <w:fldChar w:fldCharType="separate"/>
+                            </w:r>
+                            <w:r>
+                              <w:rPr>
+                                <w:noProof/>
+                              </w:rPr>
+                              <w:t>2</w:t>
+                            </w:r>
+                            <w:r>
+                              <w:rPr>
+                                <w:noProof/>
+                              </w:rPr>
+                              <w:fldChar w:fldCharType="end"/>
+                            </w:r>
                             <w:r>
                               <w:t>: A sample narrow table in the margin. Use Table – SIGCHI formatting for the table and Caption formatting for the caption.</w:t>
                             </w:r>
@@ -4286,7 +4223,7 @@
           </mc:Choice>
           <mc:Fallback>
             <w:pict>
-              <v:shape id="Text Box 30" o:spid="_x0000_s1031" type="#_x0000_t202" style="position:absolute;left:0;text-align:left;margin-left:35.05pt;margin-top:117.35pt;width:2in;height:6in;z-index:251680256;visibility:visible;mso-wrap-style:square;mso-width-percent:0;mso-height-percent:0;mso-wrap-distance-left:9pt;mso-wrap-distance-top:0;mso-wrap-distance-right:9pt;mso-wrap-distance-bottom:0;mso-position-horizontal:absolute;mso-position-horizontal-relative:page;mso-position-vertical:absolute;mso-position-vertical-relative:page;mso-width-percent:0;mso-height-percent:0;mso-width-relative:page;mso-height-relative:page;v-text-anchor:top" o:gfxdata="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" o:allowoverlap="f" filled="f" fillcolor="#f8f8f8" stroked="f" strokecolor="gray">
+              <v:shape w14:anchorId="5F4B60B0" id="Text_x0020_Box_x0020_30" o:spid="_x0000_s1031" type="#_x0000_t202" style="position:absolute;left:0;text-align:left;margin-left:35.05pt;margin-top:117.35pt;width:2in;height:6in;z-index:251680256;visibility:visible;mso-wrap-style:square;mso-width-percent:0;mso-height-percent:0;mso-wrap-distance-left:9pt;mso-wrap-distance-top:0;mso-wrap-distance-right:9pt;mso-wrap-distance-bottom:0;mso-position-horizontal:absolute;mso-position-horizontal-relative:page;mso-position-vertical:absolute;mso-position-vertical-relative:page;mso-width-percent:0;mso-height-percent:0;mso-width-relative:page;mso-height-relative:page;v-text-anchor:top" o:gfxdata="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" o:allowoverlap="f" filled="f" stroked="f">
                 <v:textbox>
                   <w:txbxContent>
                     <w:p>
@@ -4631,14 +4568,27 @@
                       <w:r>
                         <w:t xml:space="preserve">Table </w:t>
                       </w:r>
-                      <w:fldSimple w:instr=" SEQ Table \* ARABIC ">
-                        <w:r>
-                          <w:rPr>
-                            <w:noProof/>
-                          </w:rPr>
-                          <w:t>2</w:t>
-                        </w:r>
-                      </w:fldSimple>
+                      <w:r>
+                        <w:fldChar w:fldCharType="begin"/>
+                      </w:r>
+                      <w:r>
+                        <w:instrText xml:space="preserve"> SEQ Table \* ARABIC </w:instrText>
+                      </w:r>
+                      <w:r>
+                        <w:fldChar w:fldCharType="separate"/>
+                      </w:r>
+                      <w:r>
+                        <w:rPr>
+                          <w:noProof/>
+                        </w:rPr>
+                        <w:t>2</w:t>
+                      </w:r>
+                      <w:r>
+                        <w:rPr>
+                          <w:noProof/>
+                        </w:rPr>
+                        <w:fldChar w:fldCharType="end"/>
+                      </w:r>
                       <w:r>
                         <w:t>: A sample narrow table in the margin. Use Table – SIGCHI formatting for the table and Caption formatting for the caption.</w:t>
                       </w:r>
@@ -4908,7 +4858,7 @@
         <w:rPr>
           <w:color w:val="000000"/>
         </w:rPr>
-        <w:t>9</w:t>
+        <w:t>10</w:t>
       </w:r>
       <w:r>
         <w:rPr>
@@ -5244,7 +5194,7 @@
           <w:rStyle w:val="Hyperlink"/>
         </w:rPr>
       </w:pPr>
-      <w:hyperlink r:id="rId17" w:history="1">
+      <w:hyperlink r:id="rId16" w:history="1">
         <w:r>
           <w:rPr>
             <w:rStyle w:val="Hyperlink"/>
@@ -5321,14 +5271,14 @@
                         </a:ln>
                         <a:extLst>
                           <a:ext uri="{909E8E84-426E-40dd-AFC4-6F175D3DCCD1}">
-                            <a14:hiddenFill xmlns:a14="http://schemas.microsoft.com/office/drawing/2010/main">
+                            <a14:hiddenFill xmlns:a14="http://schemas.microsoft.com/office/drawing/2010/main" xmlns:w="http://schemas.openxmlformats.org/wordprocessingml/2006/main" xmlns:w10="urn:schemas-microsoft-com:office:word" xmlns:v="urn:schemas-microsoft-com:vml" xmlns:o="urn:schemas-microsoft-com:office:office" xmlns="">
                               <a:solidFill>
                                 <a:srgbClr val="FFFFFF"/>
                               </a:solidFill>
                             </a14:hiddenFill>
                           </a:ext>
                           <a:ext uri="{91240B29-F687-4f45-9708-019B960494DF}">
-                            <a14:hiddenLine xmlns:a14="http://schemas.microsoft.com/office/drawing/2010/main" w="9525">
+                            <a14:hiddenLine xmlns:a14="http://schemas.microsoft.com/office/drawing/2010/main" xmlns:w="http://schemas.openxmlformats.org/wordprocessingml/2006/main" xmlns:w10="urn:schemas-microsoft-com:office:word" xmlns:v="urn:schemas-microsoft-com:vml" xmlns:o="urn:schemas-microsoft-com:office:office" xmlns="" w="9525">
                               <a:solidFill>
                                 <a:srgbClr val="C0C0C0"/>
                               </a:solidFill>
@@ -5367,7 +5317,7 @@
           </mc:Choice>
           <mc:Fallback>
             <w:pict>
-              <v:shape id="Text Box 12" o:spid="_x0000_s1032" type="#_x0000_t202" style="position:absolute;margin-left:31.05pt;margin-top:106.7pt;width:141.75pt;height:64.8pt;z-index:251668992;visibility:visible;mso-wrap-style:square;mso-width-percent:0;mso-height-percent:0;mso-wrap-distance-left:9pt;mso-wrap-distance-top:0;mso-wrap-distance-right:9pt;mso-wrap-distance-bottom:0;mso-position-horizontal:absolute;mso-position-horizontal-relative:page;mso-position-vertical:absolute;mso-position-vertical-relative:text;mso-width-percent:0;mso-height-percent:0;mso-width-relative:page;mso-height-relative:page;v-text-anchor:top" o:gfxdata="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" o:allowincell="f" filled="f" stroked="f" strokecolor="silver">
+              <v:shape w14:anchorId="03E2B3AB" id="Text_x0020_Box_x0020_12" o:spid="_x0000_s1032" type="#_x0000_t202" style="position:absolute;margin-left:31.05pt;margin-top:106.7pt;width:141.75pt;height:64.8pt;z-index:251668992;visibility:visible;mso-wrap-style:square;mso-width-percent:0;mso-height-percent:0;mso-wrap-distance-left:9pt;mso-wrap-distance-top:0;mso-wrap-distance-right:9pt;mso-wrap-distance-bottom:0;mso-position-horizontal:absolute;mso-position-horizontal-relative:page;mso-position-vertical:absolute;mso-position-vertical-relative:text;mso-width-percent:0;mso-height-percent:0;mso-width-relative:page;mso-height-relative:page;v-text-anchor:top" o:gfxdata="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" o:allowincell="f" filled="f" stroked="f">
                 <v:textbox inset="0">
                   <w:txbxContent>
                     <w:p>
@@ -5507,8 +5457,383 @@
         <w:t>must</w:t>
       </w:r>
       <w:r>
-        <w:t xml:space="preserve"> be the same font size as other body text. References should be in alphabetical order by last name of first author. Use a numbered list of references at the end of the article, ordered alphabetically by last name of first author, and referenced by numbers in brackets. For papers from conference proceedings, include the title of the paper and the name of the conference. Do not include the location of the conference or the exact date; do include the page numbers if available. References should be in ACM citation format: </w:t>
-      </w:r>
+        <w:t xml:space="preserve"> be the same font size as other body text. References should be in alphabetical order by last name of first author. Use a numbered list of references at the end of the article, ordered alphabetically by last name of first author, and referenced by numbers in brackets. For papers from conference proceedings, include the title of the paper and the name of the conference. Do not include the location of the conference or the exact date; do include the page numbers if available. </w:t>
+      </w:r>
+    </w:p>
+    <w:p>
+      <w:pPr>
+        <w:spacing w:after="40"/>
+      </w:pPr>
+      <w:r>
+        <w:t xml:space="preserve">References should be in ACM citation format: </w:t>
+      </w:r>
+      <w:hyperlink r:id="rId17" w:history="1">
+        <w:r>
+          <w:rPr>
+            <w:rStyle w:val="Hyperlink"/>
+          </w:rPr>
+          <w:t>http://acm.org/publications/submissions/latex_style</w:t>
+        </w:r>
+      </w:hyperlink>
+      <w:r>
+        <w:t xml:space="preserve">. </w:t>
+      </w:r>
+      <w:r>
+        <w:t xml:space="preserve">Format your references like the examples in this document. </w:t>
+      </w:r>
+      <w:r>
+        <w:t xml:space="preserve">Example reference formatting for </w:t>
+      </w:r>
+      <w:r>
+        <w:t xml:space="preserve">individual </w:t>
+      </w:r>
+      <w:r>
+        <w:t xml:space="preserve">journal articles </w:t>
+      </w:r>
+      <w:r>
+        <w:t>[</w:t>
+      </w:r>
+      <w:r>
+        <w:fldChar w:fldCharType="begin"/>
+      </w:r>
+      <w:r>
+        <w:instrText xml:space="preserve"> REF _Ref279752133 \r \h </w:instrText>
+      </w:r>
+      <w:r>
+        <w:fldChar w:fldCharType="separate"/>
+      </w:r>
+      <w:r>
+        <w:t>3</w:t>
+      </w:r>
+      <w:r>
+        <w:fldChar w:fldCharType="end"/>
+      </w:r>
+      <w:r>
+        <w:t>]</w:t>
+      </w:r>
+      <w:r>
+        <w:t xml:space="preserve">, </w:t>
+      </w:r>
+      <w:r>
+        <w:t xml:space="preserve">an entire journal special issue </w:t>
+      </w:r>
+      <w:r>
+        <w:t>[</w:t>
+      </w:r>
+      <w:r>
+        <w:fldChar w:fldCharType="begin"/>
+      </w:r>
+      <w:r>
+        <w:instrText xml:space="preserve"> REF _Ref279753804 \r \h </w:instrText>
+      </w:r>
+      <w:r>
+        <w:fldChar w:fldCharType="separate"/>
+      </w:r>
+      <w:r>
+        <w:t>6</w:t>
+      </w:r>
+      <w:r>
+        <w:fldChar w:fldCharType="end"/>
+      </w:r>
+      <w:r>
+        <w:t>]</w:t>
+      </w:r>
+      <w:r>
+        <w:t xml:space="preserve">, </w:t>
+      </w:r>
+      <w:r>
+        <w:t>websites</w:t>
+      </w:r>
+      <w:r>
+        <w:t xml:space="preserve"> </w:t>
+      </w:r>
+      <w:r>
+        <w:t>[</w:t>
+      </w:r>
+      <w:r>
+        <w:fldChar w:fldCharType="begin"/>
+      </w:r>
+      <w:r>
+        <w:instrText xml:space="preserve"> REF _Ref279753835 \r \h </w:instrText>
+      </w:r>
+      <w:r>
+        <w:fldChar w:fldCharType="separate"/>
+      </w:r>
+      <w:r>
+        <w:t>1</w:t>
+      </w:r>
+      <w:r>
+        <w:fldChar w:fldCharType="end"/>
+      </w:r>
+      <w:r>
+        <w:fldChar w:fldCharType="begin"/>
+      </w:r>
+      <w:r>
+        <w:instrText xml:space="preserve"> REF _Ref279753826 \r \h </w:instrText>
+      </w:r>
+      <w:r>
+        <w:fldChar w:fldCharType="separate"/>
+      </w:r>
+      <w:r>
+        <w:t>4</w:t>
+      </w:r>
+      <w:r>
+        <w:fldChar w:fldCharType="end"/>
+      </w:r>
+      <w:r>
+        <w:t>]</w:t>
+      </w:r>
+      <w:r>
+        <w:t xml:space="preserve">, tweets </w:t>
+      </w:r>
+      <w:r>
+        <w:t>[</w:t>
+      </w:r>
+      <w:r>
+        <w:fldChar w:fldCharType="begin"/>
+      </w:r>
+      <w:r>
+        <w:instrText xml:space="preserve"> REF _Ref279752164 \r \h </w:instrText>
+      </w:r>
+      <w:r>
+        <w:fldChar w:fldCharType="separate"/>
+      </w:r>
+      <w:r>
+        <w:t>1</w:t>
+      </w:r>
+      <w:r>
+        <w:fldChar w:fldCharType="end"/>
+      </w:r>
+      <w:r>
+        <w:t>]</w:t>
+      </w:r>
+      <w:r>
+        <w:t xml:space="preserve">, patents </w:t>
+      </w:r>
+      <w:r>
+        <w:t>[</w:t>
+      </w:r>
+      <w:r>
+        <w:fldChar w:fldCharType="begin"/>
+      </w:r>
+      <w:r>
+        <w:instrText xml:space="preserve"> REF _Ref279752259 \r \h </w:instrText>
+      </w:r>
+      <w:r>
+        <w:fldChar w:fldCharType="separate"/>
+      </w:r>
+      <w:r>
+        <w:t>5</w:t>
+      </w:r>
+      <w:r>
+        <w:fldChar w:fldCharType="end"/>
+      </w:r>
+      <w:r>
+        <w:t>]</w:t>
+      </w:r>
+      <w:r>
+        <w:t>,</w:t>
+      </w:r>
+      <w:r>
+        <w:t xml:space="preserve"> </w:t>
+      </w:r>
+      <w:r>
+        <w:t>games [</w:t>
+      </w:r>
+      <w:r>
+        <w:fldChar w:fldCharType="begin"/>
+      </w:r>
+      <w:r>
+        <w:instrText xml:space="preserve"> REF _Ref442366286 \r \h </w:instrText>
+      </w:r>
+      <w:r>
+        <w:fldChar w:fldCharType="separate"/>
+      </w:r>
+      <w:r>
+        <w:t>8</w:t>
+      </w:r>
+      <w:r>
+        <w:fldChar w:fldCharType="end"/>
+      </w:r>
+      <w:bookmarkStart w:id="12" w:name="_GoBack"/>
+      <w:bookmarkEnd w:id="12"/>
+      <w:r>
+        <w:t xml:space="preserve">], </w:t>
+      </w:r>
+      <w:r>
+        <w:t>articles in conference proceeding</w:t>
+      </w:r>
+      <w:r>
+        <w:t xml:space="preserve">s </w:t>
+      </w:r>
+      <w:r>
+        <w:t>[</w:t>
+      </w:r>
+      <w:r>
+        <w:fldChar w:fldCharType="begin"/>
+      </w:r>
+      <w:r>
+        <w:instrText xml:space="preserve"> REF _Ref279753887 \r \h </w:instrText>
+      </w:r>
+      <w:r>
+        <w:fldChar w:fldCharType="separate"/>
+      </w:r>
+      <w:r>
+        <w:t>7</w:t>
+      </w:r>
+      <w:r>
+        <w:fldChar w:fldCharType="end"/>
+      </w:r>
+      <w:r>
+        <w:t>]</w:t>
+      </w:r>
+      <w:r>
+        <w:t xml:space="preserve">, videos </w:t>
+      </w:r>
+      <w:r>
+        <w:t>[</w:t>
+      </w:r>
+      <w:r>
+        <w:fldChar w:fldCharType="begin"/>
+      </w:r>
+      <w:r>
+        <w:instrText xml:space="preserve"> REF _Ref279752219 \r \h </w:instrText>
+      </w:r>
+      <w:r>
+        <w:fldChar w:fldCharType="separate"/>
+      </w:r>
+      <w:r>
+        <w:t>9</w:t>
+      </w:r>
+      <w:r>
+        <w:fldChar w:fldCharType="end"/>
+      </w:r>
+      <w:r>
+        <w:t>]</w:t>
+      </w:r>
+      <w:r>
+        <w:t xml:space="preserve">, books </w:t>
+      </w:r>
+      <w:r>
+        <w:t>[</w:t>
+      </w:r>
+      <w:r>
+        <w:fldChar w:fldCharType="begin"/>
+      </w:r>
+      <w:r>
+        <w:instrText xml:space="preserve"> REF _Ref279752240 \r \h </w:instrText>
+      </w:r>
+      <w:r>
+        <w:fldChar w:fldCharType="separate"/>
+      </w:r>
+      <w:r>
+        <w:t>10</w:t>
+      </w:r>
+      <w:r>
+        <w:fldChar w:fldCharType="end"/>
+      </w:r>
+      <w:r>
+        <w:t>]</w:t>
+      </w:r>
+      <w:r>
+        <w:t xml:space="preserve">, theses </w:t>
+      </w:r>
+      <w:r>
+        <w:t>[</w:t>
+      </w:r>
+      <w:r>
+        <w:fldChar w:fldCharType="begin"/>
+      </w:r>
+      <w:r>
+        <w:instrText xml:space="preserve"> REF _Ref279752272 \r \h </w:instrText>
+      </w:r>
+      <w:r>
+        <w:fldChar w:fldCharType="separate"/>
+      </w:r>
+      <w:r>
+        <w:t>11</w:t>
+      </w:r>
+      <w:r>
+        <w:fldChar w:fldCharType="end"/>
+      </w:r>
+      <w:r>
+        <w:t>]</w:t>
+      </w:r>
+      <w:r>
+        <w:t xml:space="preserve"> </w:t>
+      </w:r>
+      <w:r>
+        <w:t>and book chapters</w:t>
+      </w:r>
+      <w:r>
+        <w:t xml:space="preserve"> </w:t>
+      </w:r>
+      <w:r>
+        <w:t>[</w:t>
+      </w:r>
+      <w:r>
+        <w:fldChar w:fldCharType="begin"/>
+      </w:r>
+      <w:r>
+        <w:instrText xml:space="preserve"> REF _Ref279752304 \r \h </w:instrText>
+      </w:r>
+      <w:r>
+        <w:fldChar w:fldCharType="separate"/>
+      </w:r>
+      <w:r>
+        <w:t>12</w:t>
+      </w:r>
+      <w:r>
+        <w:fldChar w:fldCharType="end"/>
+      </w:r>
+      <w:r>
+        <w:t>]</w:t>
+      </w:r>
+      <w:r>
+        <w:t xml:space="preserve"> </w:t>
+      </w:r>
+      <w:r>
+        <w:t xml:space="preserve">is given here. </w:t>
+      </w:r>
+      <w:r>
+        <w:t xml:space="preserve">This formatting is a slightly abbreviated version of the format automatically generated by the ACM Digital Library </w:t>
+      </w:r>
+      <w:r>
+        <w:rPr>
+          <w:rStyle w:val="Hyperlink"/>
+        </w:rPr>
+        <w:t>http://dl.acm.org</w:t>
+      </w:r>
+      <w:r>
+        <w:t xml:space="preserve"> as “ACM Ref”</w:t>
+      </w:r>
+      <w:r>
+        <w:t>: the easiest method is to look the reference up in the Digital Library, click on the ACM Ref link, and cut and paste the result and edit to match the examples.</w:t>
+      </w:r>
+      <w:r>
+        <w:t xml:space="preserve"> </w:t>
+      </w:r>
+      <w:r>
+        <w:t xml:space="preserve">DOI or URL </w:t>
+      </w:r>
+      <w:r>
+        <w:lastRenderedPageBreak/>
+        <w:t>links, and authors’ full first names</w:t>
+      </w:r>
+      <w:r>
+        <w:t xml:space="preserve">, are optional but encouraged. </w:t>
+      </w:r>
+      <w:r>
+        <w:t xml:space="preserve">Do your best! Your paper won’t get rejected for not having DOI links or authors’ first names. </w:t>
+      </w:r>
+      <w:r>
+        <w:t>More details of reference formatting are available at:</w:t>
+      </w:r>
+    </w:p>
+    <w:p>
+      <w:pPr>
+        <w:spacing w:after="40"/>
+      </w:pPr>
       <w:hyperlink r:id="rId18" w:history="1">
         <w:r>
           <w:rPr>
@@ -5518,350 +5843,6 @@
         </w:r>
       </w:hyperlink>
       <w:r>
-        <w:t xml:space="preserve">. </w:t>
-      </w:r>
-      <w:r>
-        <w:t xml:space="preserve">Format your references like the examples in this document. </w:t>
-      </w:r>
-      <w:r>
-        <w:t xml:space="preserve">Example reference formatting for </w:t>
-      </w:r>
-      <w:r>
-        <w:t xml:space="preserve">individual </w:t>
-      </w:r>
-      <w:r>
-        <w:t xml:space="preserve">journal articles </w:t>
-      </w:r>
-      <w:r>
-        <w:t>[</w:t>
-      </w:r>
-      <w:r>
-        <w:fldChar w:fldCharType="begin"/>
-      </w:r>
-      <w:r>
-        <w:instrText xml:space="preserve"> REF _Ref279752133 \r \h </w:instrText>
-      </w:r>
-      <w:r>
-        <w:fldChar w:fldCharType="separate"/>
-      </w:r>
-      <w:r>
-        <w:t>3</w:t>
-      </w:r>
-      <w:r>
-        <w:fldChar w:fldCharType="end"/>
-      </w:r>
-      <w:r>
-        <w:t>]</w:t>
-      </w:r>
-      <w:r>
-        <w:t xml:space="preserve">, </w:t>
-      </w:r>
-      <w:r>
-        <w:t xml:space="preserve">an entire journal special issue </w:t>
-      </w:r>
-      <w:r>
-        <w:t>[</w:t>
-      </w:r>
-      <w:r>
-        <w:fldChar w:fldCharType="begin"/>
-      </w:r>
-      <w:r>
-        <w:instrText xml:space="preserve"> REF _Ref279753804 \r \h </w:instrText>
-      </w:r>
-      <w:r>
-        <w:fldChar w:fldCharType="separate"/>
-      </w:r>
-      <w:r>
-        <w:t>6</w:t>
-      </w:r>
-      <w:r>
-        <w:fldChar w:fldCharType="end"/>
-      </w:r>
-      <w:r>
-        <w:t>]</w:t>
-      </w:r>
-      <w:r>
-        <w:t xml:space="preserve">, </w:t>
-      </w:r>
-      <w:r>
-        <w:t>websites</w:t>
-      </w:r>
-      <w:r>
-        <w:t xml:space="preserve"> </w:t>
-      </w:r>
-      <w:r>
-        <w:t>[</w:t>
-      </w:r>
-      <w:r>
-        <w:fldChar w:fldCharType="begin"/>
-      </w:r>
-      <w:r>
-        <w:instrText xml:space="preserve"> REF _Ref279753835 \r \h </w:instrText>
-      </w:r>
-      <w:r>
-        <w:fldChar w:fldCharType="separate"/>
-      </w:r>
-      <w:r>
-        <w:t>1</w:t>
-      </w:r>
-      <w:r>
-        <w:fldChar w:fldCharType="end"/>
-      </w:r>
-      <w:r>
-        <w:fldChar w:fldCharType="begin"/>
-      </w:r>
-      <w:r>
-        <w:instrText xml:space="preserve"> REF _Ref279753826 \r \h </w:instrText>
-      </w:r>
-      <w:r>
-        <w:fldChar w:fldCharType="separate"/>
-      </w:r>
-      <w:r>
-        <w:t>4</w:t>
-      </w:r>
-      <w:r>
-        <w:fldChar w:fldCharType="end"/>
-      </w:r>
-      <w:r>
-        <w:t>]</w:t>
-      </w:r>
-      <w:r>
-        <w:t xml:space="preserve">, tweets </w:t>
-      </w:r>
-      <w:r>
-        <w:t>[</w:t>
-      </w:r>
-      <w:r>
-        <w:fldChar w:fldCharType="begin"/>
-      </w:r>
-      <w:r>
-        <w:instrText xml:space="preserve"> REF _Ref279752164 \r \h </w:instrText>
-      </w:r>
-      <w:r>
-        <w:fldChar w:fldCharType="separate"/>
-      </w:r>
-      <w:r>
-        <w:t>1</w:t>
-      </w:r>
-      <w:r>
-        <w:fldChar w:fldCharType="end"/>
-      </w:r>
-      <w:r>
-        <w:t>]</w:t>
-      </w:r>
-      <w:r>
-        <w:t xml:space="preserve">, patents </w:t>
-      </w:r>
-      <w:r>
-        <w:t>[</w:t>
-      </w:r>
-      <w:r>
-        <w:fldChar w:fldCharType="begin"/>
-      </w:r>
-      <w:r>
-        <w:instrText xml:space="preserve"> REF _Ref279752259 \r \h </w:instrText>
-      </w:r>
-      <w:r>
-        <w:fldChar w:fldCharType="separate"/>
-      </w:r>
-      <w:r>
-        <w:t>5</w:t>
-      </w:r>
-      <w:r>
-        <w:fldChar w:fldCharType="end"/>
-      </w:r>
-      <w:r>
-        <w:t>]</w:t>
-      </w:r>
-      <w:r>
-        <w:t>,</w:t>
-      </w:r>
-      <w:r>
-        <w:t xml:space="preserve"> </w:t>
-      </w:r>
-      <w:r>
-        <w:t>articles in conference proceeding</w:t>
-      </w:r>
-      <w:r>
-        <w:t xml:space="preserve">s </w:t>
-      </w:r>
-      <w:r>
-        <w:t>[</w:t>
-      </w:r>
-      <w:r>
-        <w:fldChar w:fldCharType="begin"/>
-      </w:r>
-      <w:r>
-        <w:instrText xml:space="preserve"> REF _Ref279753887 \r \h </w:instrText>
-      </w:r>
-      <w:r>
-        <w:fldChar w:fldCharType="separate"/>
-      </w:r>
-      <w:r>
-        <w:t>7</w:t>
-      </w:r>
-      <w:r>
-        <w:fldChar w:fldCharType="end"/>
-      </w:r>
-      <w:r>
-        <w:t>]</w:t>
-      </w:r>
-      <w:r>
-        <w:t xml:space="preserve">, videos </w:t>
-      </w:r>
-      <w:r>
-        <w:t>[</w:t>
-      </w:r>
-      <w:r>
-        <w:fldChar w:fldCharType="begin"/>
-      </w:r>
-      <w:r>
-        <w:instrText xml:space="preserve"> REF _Ref279752219 \r \h </w:instrText>
-      </w:r>
-      <w:r>
-        <w:fldChar w:fldCharType="separate"/>
-      </w:r>
-      <w:r>
-        <w:t>8</w:t>
-      </w:r>
-      <w:r>
-        <w:fldChar w:fldCharType="end"/>
-      </w:r>
-      <w:r>
-        <w:t>]</w:t>
-      </w:r>
-      <w:r>
-        <w:t xml:space="preserve">, books </w:t>
-      </w:r>
-      <w:r>
-        <w:t>[</w:t>
-      </w:r>
-      <w:r>
-        <w:fldChar w:fldCharType="begin"/>
-      </w:r>
-      <w:r>
-        <w:instrText xml:space="preserve"> REF _Ref279752240 \r \h </w:instrText>
-      </w:r>
-      <w:r>
-        <w:fldChar w:fldCharType="separate"/>
-      </w:r>
-      <w:r>
-        <w:t>9</w:t>
-      </w:r>
-      <w:r>
-        <w:fldChar w:fldCharType="end"/>
-      </w:r>
-      <w:r>
-        <w:t>]</w:t>
-      </w:r>
-      <w:r>
-        <w:t xml:space="preserve">, theses </w:t>
-      </w:r>
-      <w:r>
-        <w:t>[</w:t>
-      </w:r>
-      <w:r>
-        <w:fldChar w:fldCharType="begin"/>
-      </w:r>
-      <w:r>
-        <w:instrText xml:space="preserve"> REF _Ref279752272 \r \h </w:instrText>
-      </w:r>
-      <w:r>
-        <w:fldChar w:fldCharType="separate"/>
-      </w:r>
-      <w:r>
-        <w:t>10</w:t>
-      </w:r>
-      <w:r>
-        <w:fldChar w:fldCharType="end"/>
-      </w:r>
-      <w:r>
-        <w:t>]</w:t>
-      </w:r>
-      <w:r>
-        <w:t xml:space="preserve"> </w:t>
-      </w:r>
-      <w:r>
-        <w:t>and book chapters</w:t>
-      </w:r>
-      <w:r>
-        <w:t xml:space="preserve"> </w:t>
-      </w:r>
-      <w:r>
-        <w:t>[</w:t>
-      </w:r>
-      <w:r>
-        <w:fldChar w:fldCharType="begin"/>
-      </w:r>
-      <w:r>
-        <w:instrText xml:space="preserve"> REF _Ref279752304 \r \h </w:instrText>
-      </w:r>
-      <w:r>
-        <w:fldChar w:fldCharType="separate"/>
-      </w:r>
-      <w:r>
-        <w:t>11</w:t>
-      </w:r>
-      <w:r>
-        <w:fldChar w:fldCharType="end"/>
-      </w:r>
-      <w:r>
-        <w:t>]</w:t>
-      </w:r>
-      <w:r>
-        <w:t xml:space="preserve"> </w:t>
-      </w:r>
-      <w:r>
-        <w:t xml:space="preserve">is given here. </w:t>
-      </w:r>
-      <w:r>
-        <w:t xml:space="preserve">This formatting is a slightly abbreviated version of the format automatically generated by the ACM Digital Library </w:t>
-      </w:r>
-      <w:r>
-        <w:rPr>
-          <w:rStyle w:val="Hyperlink"/>
-        </w:rPr>
-        <w:t>http://dl.acm.org</w:t>
-      </w:r>
-      <w:r>
-        <w:t xml:space="preserve"> as “ACM Ref”</w:t>
-      </w:r>
-      <w:r>
-        <w:t>: the easiest method is to look the reference up in the Digital Library, click on the ACM Ref link, and cut and paste the result and edit to match the examples.</w:t>
-      </w:r>
-      <w:r>
-        <w:t xml:space="preserve"> </w:t>
-      </w:r>
-      <w:r>
-        <w:t xml:space="preserve">DOI or URL </w:t>
-      </w:r>
-      <w:r>
-        <w:lastRenderedPageBreak/>
-        <w:t>links, and authors’ full first names</w:t>
-      </w:r>
-      <w:r>
-        <w:t xml:space="preserve">, are optional but encouraged. </w:t>
-      </w:r>
-      <w:r>
-        <w:t xml:space="preserve">Do your best! Your paper won’t get rejected for not having DOI links or authors’ first names. </w:t>
-      </w:r>
-      <w:r>
-        <w:t>More details of reference formatting are available at:</w:t>
-      </w:r>
-    </w:p>
-    <w:p>
-      <w:pPr>
-        <w:spacing w:after="40"/>
-      </w:pPr>
-      <w:hyperlink r:id="rId19" w:history="1">
-        <w:r>
-          <w:rPr>
-            <w:rStyle w:val="Hyperlink"/>
-          </w:rPr>
-          <w:t>http://acm.org/publications/submissions/latex_style</w:t>
-        </w:r>
-      </w:hyperlink>
-      <w:r>
         <w:t xml:space="preserve"> </w:t>
       </w:r>
     </w:p>
@@ -5903,15 +5884,7 @@
       <w:bookmarkStart w:id="16" w:name="_Ref279753835"/>
       <w:bookmarkEnd w:id="13"/>
       <w:r>
-        <w:t xml:space="preserve">Tweet. (1 </w:t>
-      </w:r>
-      <w:proofErr w:type="gramStart"/>
-      <w:r>
-        <w:t>May,</w:t>
-      </w:r>
-      <w:proofErr w:type="gramEnd"/>
-      <w:r>
-        <w:t xml:space="preserve"> 2014). Retrieved February 2, 2014 from https://twitter.com/_CHINOSAUR/status/461864317415989248</w:t>
+        <w:t>Tweet. (1 May, 2014). Retrieved February 2, 2014 from https://twitter.com/_CHINOSAUR/status/461864317415989248</w:t>
       </w:r>
     </w:p>
     <w:p>
@@ -6129,11 +6102,11 @@
       </w:r>
       <w:r>
         <w:lastRenderedPageBreak/>
-        <w:t>Where do web sites come from</w:t>
+        <w:t xml:space="preserve">Where do web sites come </w:t>
       </w:r>
       <w:proofErr w:type="gramStart"/>
       <w:r>
-        <w:t>?:</w:t>
+        <w:t>from?:</w:t>
       </w:r>
       <w:proofErr w:type="gramEnd"/>
       <w:r>
@@ -6146,112 +6119,124 @@
         <w:t>Proceedings of the SIGCHI Conference on Human Factors in Computing Systems</w:t>
       </w:r>
       <w:r>
-        <w:t xml:space="preserve"> (CHI '02), 1-8. http://doi.acm.org/10.1145/503376.503378</w:t>
+        <w:t xml:space="preserve"> (CHI '02), 1-8. </w:t>
+      </w:r>
+      <w:r>
+        <w:t>http://doi.acm.org/10.1145/503376.503378</w:t>
       </w:r>
     </w:p>
     <w:p>
       <w:pPr>
         <w:pStyle w:val="References"/>
       </w:pPr>
-      <w:bookmarkStart w:id="25" w:name="_Ref279752219"/>
+      <w:bookmarkStart w:id="25" w:name="_Ref442366286"/>
+      <w:r>
+        <w:t xml:space="preserve">Nintendo R&amp;D1 and Intelligent Systems. 1994. </w:t>
+      </w:r>
+      <w:r>
+        <w:rPr>
+          <w:i/>
+        </w:rPr>
+        <w:t>Super Metroid</w:t>
+      </w:r>
+      <w:r>
+        <w:t>. Game [SNES]. (18 April 1994). Nintendo, Kyoto, Japan. Played August 2011.</w:t>
+      </w:r>
+      <w:bookmarkEnd w:id="25"/>
+    </w:p>
+    <w:p>
+      <w:pPr>
+        <w:pStyle w:val="References"/>
+      </w:pPr>
+      <w:bookmarkStart w:id="26" w:name="_Ref279752219"/>
       <w:proofErr w:type="spellStart"/>
       <w:r>
         <w:t>Psy</w:t>
       </w:r>
       <w:proofErr w:type="spellEnd"/>
       <w:r>
-        <w:t xml:space="preserve">. 2012. </w:t>
+        <w:t>. 2012. Gangnam Style. Video. (15 July 2012.). Retrieved August 22, 2014 from https://www.youtube.com/watch?v=9bZkp7q19f0</w:t>
+      </w:r>
+      <w:bookmarkEnd w:id="26"/>
+    </w:p>
+    <w:p>
+      <w:pPr>
+        <w:pStyle w:val="References"/>
+      </w:pPr>
+      <w:bookmarkStart w:id="27" w:name="_Ref279752240"/>
+      <w:r>
+        <w:t xml:space="preserve">Marilyn Schwartz. 1995. </w:t>
+      </w:r>
+      <w:r>
+        <w:rPr>
+          <w:i/>
+        </w:rPr>
+        <w:t>Guidelines for Bias-Free Writing.</w:t>
+      </w:r>
+      <w:r>
+        <w:t xml:space="preserve"> Indiana University Press, Bloomington, IN.</w:t>
+      </w:r>
+      <w:bookmarkEnd w:id="27"/>
+    </w:p>
+    <w:p>
+      <w:pPr>
+        <w:pStyle w:val="References"/>
+      </w:pPr>
+      <w:bookmarkStart w:id="28" w:name="_Ref279752272"/>
+      <w:r>
+        <w:t xml:space="preserve">Ivan E. Sutherland. 1963. </w:t>
+      </w:r>
+      <w:r>
+        <w:rPr>
+          <w:i/>
+        </w:rPr>
+        <w:t>Sketchpad, a Man-Machine Graphical Communication System</w:t>
+      </w:r>
+      <w:r>
+        <w:t>. Ph.D</w:t>
+      </w:r>
+      <w:r>
+        <w:t>.</w:t>
+      </w:r>
+      <w:r>
+        <w:t xml:space="preserve"> Dissertation. Massachusetts Institute of Technology (MIT), Cambridge, MA.</w:t>
+      </w:r>
+      <w:bookmarkEnd w:id="28"/>
+    </w:p>
+    <w:p>
+      <w:pPr>
+        <w:pStyle w:val="References"/>
+      </w:pPr>
+      <w:bookmarkStart w:id="29" w:name="_Ref279752304"/>
+      <w:r>
+        <w:t xml:space="preserve">Langdon Winner. 1999. Do artifacts have politics? In </w:t>
+      </w:r>
+      <w:r>
+        <w:rPr>
+          <w:i/>
+        </w:rPr>
+        <w:t>The Social Shaping of Technology</w:t>
+      </w:r>
+      <w:r>
+        <w:t xml:space="preserve"> (2nd. ed.), Donald </w:t>
       </w:r>
       <w:proofErr w:type="spellStart"/>
       <w:r>
-        <w:t>Gangnam</w:t>
+        <w:t>MacKenzie</w:t>
       </w:r>
       <w:proofErr w:type="spellEnd"/>
       <w:r>
-        <w:t xml:space="preserve"> Style. Video. (15 July 2012.). Retrieved August 22, 2014 from https://www.youtube.com/watch?v=9bZkp7q19f0</w:t>
-      </w:r>
-      <w:bookmarkEnd w:id="25"/>
-    </w:p>
-    <w:p>
-      <w:pPr>
-        <w:pStyle w:val="References"/>
-      </w:pPr>
-      <w:bookmarkStart w:id="26" w:name="_Ref279752240"/>
-      <w:r>
-        <w:t xml:space="preserve">Marilyn Schwartz. 1995. </w:t>
-      </w:r>
-      <w:r>
-        <w:rPr>
-          <w:i/>
-        </w:rPr>
-        <w:t>Guidelines for Bias-Free Writing.</w:t>
-      </w:r>
-      <w:r>
-        <w:t xml:space="preserve"> Indiana University Press, Bloomington, IN.</w:t>
-      </w:r>
-      <w:bookmarkEnd w:id="26"/>
-    </w:p>
-    <w:p>
-      <w:pPr>
-        <w:pStyle w:val="References"/>
-      </w:pPr>
-      <w:bookmarkStart w:id="27" w:name="_Ref279752272"/>
-      <w:r>
-        <w:t xml:space="preserve">Ivan E. Sutherland. 1963. </w:t>
-      </w:r>
-      <w:r>
-        <w:rPr>
-          <w:i/>
-        </w:rPr>
-        <w:t>Sketchpad, a Man-Machine Graphical Communication System</w:t>
-      </w:r>
-      <w:r>
-        <w:t xml:space="preserve">. </w:t>
+        <w:t xml:space="preserve"> and Judy </w:t>
       </w:r>
       <w:proofErr w:type="spellStart"/>
       <w:r>
-        <w:t>Ph.D</w:t>
+        <w:t>Wajcman</w:t>
       </w:r>
       <w:proofErr w:type="spellEnd"/>
       <w:r>
-        <w:t xml:space="preserve"> Dissertation. Massachusetts Institute of Technology (MIT), Cambridge, MA.</w:t>
-      </w:r>
-      <w:bookmarkEnd w:id="27"/>
-    </w:p>
-    <w:p>
-      <w:pPr>
-        <w:pStyle w:val="References"/>
-      </w:pPr>
-      <w:bookmarkStart w:id="28" w:name="_Ref279752304"/>
-      <w:r>
-        <w:t xml:space="preserve">Langdon Winner. 1999. Do artifacts have politics? In </w:t>
-      </w:r>
-      <w:r>
-        <w:rPr>
-          <w:i/>
-        </w:rPr>
-        <w:t>The Social Shaping of Technology</w:t>
-      </w:r>
-      <w:r>
-        <w:t xml:space="preserve"> (2nd. ed.), Donald </w:t>
-      </w:r>
-      <w:proofErr w:type="spellStart"/>
-      <w:r>
-        <w:t>MacKenzie</w:t>
-      </w:r>
-      <w:proofErr w:type="spellEnd"/>
-      <w:r>
-        <w:t xml:space="preserve"> and Judy </w:t>
-      </w:r>
-      <w:proofErr w:type="spellStart"/>
-      <w:r>
-        <w:t>Wajcman</w:t>
-      </w:r>
-      <w:proofErr w:type="spellEnd"/>
-      <w:r>
         <w:t xml:space="preserve"> (Eds.). Open University Press, Buckingham, UK, 28-40.</w:t>
       </w:r>
-      <w:bookmarkEnd w:id="28"/>
+      <w:bookmarkEnd w:id="29"/>
       <w:r>
         <w:t xml:space="preserve"> </w:t>
       </w:r>
@@ -6267,7 +6252,7 @@
       </w:pPr>
     </w:p>
     <w:sectPr>
-      <w:headerReference w:type="default" r:id="rId20"/>
+      <w:headerReference w:type="default" r:id="rId19"/>
       <w:type w:val="continuous"/>
       <w:pgSz w:w="15840" w:h="12240" w:orient="landscape" w:code="1"/>
       <w:pgMar w:top="2333" w:right="1526" w:bottom="1166" w:left="3960" w:header="994" w:footer="720" w:gutter="0"/>
@@ -6278,7 +6263,7 @@
 </file>
 
 <file path=word/endnotes.xml><?xml version="1.0" encoding="utf-8"?>
-<w:endnotes xmlns:wpc="http://schemas.microsoft.com/office/word/2010/wordprocessingCanvas" xmlns:mo="http://schemas.microsoft.com/office/mac/office/2008/main" xmlns:mc="http://schemas.openxmlformats.org/markup-compatibility/2006" xmlns:mv="urn:schemas-microsoft-com:mac:vml" xmlns:o="urn:schemas-microsoft-com:office:office" xmlns:r="http://schemas.openxmlformats.org/officeDocument/2006/relationships" xmlns:m="http://schemas.openxmlformats.org/officeDocument/2006/math" xmlns:v="urn:schemas-microsoft-com:vml" xmlns:wp14="http://schemas.microsoft.com/office/word/2010/wordprocessingDrawing" xmlns:wp="http://schemas.openxmlformats.org/drawingml/2006/wordprocessingDrawing" xmlns:w10="urn:schemas-microsoft-com:office:word" xmlns:w="http://schemas.openxmlformats.org/wordprocessingml/2006/main" xmlns:w14="http://schemas.microsoft.com/office/word/2010/wordml" xmlns:wpg="http://schemas.microsoft.com/office/word/2010/wordprocessingGroup" xmlns:wpi="http://schemas.microsoft.com/office/word/2010/wordprocessingInk" xmlns:wne="http://schemas.microsoft.com/office/word/2006/wordml" xmlns:wps="http://schemas.microsoft.com/office/word/2010/wordprocessingShape" mc:Ignorable="w14 wp14">
+<w:endnotes xmlns:wpc="http://schemas.microsoft.com/office/word/2010/wordprocessingCanvas" xmlns:mo="http://schemas.microsoft.com/office/mac/office/2008/main" xmlns:mc="http://schemas.openxmlformats.org/markup-compatibility/2006" xmlns:mv="urn:schemas-microsoft-com:mac:vml" xmlns:o="urn:schemas-microsoft-com:office:office" xmlns:r="http://schemas.openxmlformats.org/officeDocument/2006/relationships" xmlns:m="http://schemas.openxmlformats.org/officeDocument/2006/math" xmlns:v="urn:schemas-microsoft-com:vml" xmlns:wp14="http://schemas.microsoft.com/office/word/2010/wordprocessingDrawing" xmlns:wp="http://schemas.openxmlformats.org/drawingml/2006/wordprocessingDrawing" xmlns:w10="urn:schemas-microsoft-com:office:word" xmlns:w="http://schemas.openxmlformats.org/wordprocessingml/2006/main" xmlns:w14="http://schemas.microsoft.com/office/word/2010/wordml" xmlns:w15="http://schemas.microsoft.com/office/word/2012/wordml" xmlns:wpg="http://schemas.microsoft.com/office/word/2010/wordprocessingGroup" xmlns:wpi="http://schemas.microsoft.com/office/word/2010/wordprocessingInk" xmlns:wne="http://schemas.microsoft.com/office/word/2006/wordml" xmlns:wps="http://schemas.microsoft.com/office/word/2010/wordprocessingShape" mc:Ignorable="w14 w15 wp14">
   <w:endnote w:type="separator" w:id="-1">
     <w:p>
       <w:pPr>
@@ -6303,7 +6288,7 @@
 </file>
 
 <file path=word/footnotes.xml><?xml version="1.0" encoding="utf-8"?>
-<w:footnotes xmlns:wpc="http://schemas.microsoft.com/office/word/2010/wordprocessingCanvas" xmlns:mo="http://schemas.microsoft.com/office/mac/office/2008/main" xmlns:mc="http://schemas.openxmlformats.org/markup-compatibility/2006" xmlns:mv="urn:schemas-microsoft-com:mac:vml" xmlns:o="urn:schemas-microsoft-com:office:office" xmlns:r="http://schemas.openxmlformats.org/officeDocument/2006/relationships" xmlns:m="http://schemas.openxmlformats.org/officeDocument/2006/math" xmlns:v="urn:schemas-microsoft-com:vml" xmlns:wp14="http://schemas.microsoft.com/office/word/2010/wordprocessingDrawing" xmlns:wp="http://schemas.openxmlformats.org/drawingml/2006/wordprocessingDrawing" xmlns:w10="urn:schemas-microsoft-com:office:word" xmlns:w="http://schemas.openxmlformats.org/wordprocessingml/2006/main" xmlns:w14="http://schemas.microsoft.com/office/word/2010/wordml" xmlns:wpg="http://schemas.microsoft.com/office/word/2010/wordprocessingGroup" xmlns:wpi="http://schemas.microsoft.com/office/word/2010/wordprocessingInk" xmlns:wne="http://schemas.microsoft.com/office/word/2006/wordml" xmlns:wps="http://schemas.microsoft.com/office/word/2010/wordprocessingShape" mc:Ignorable="w14 wp14">
+<w:footnotes xmlns:wpc="http://schemas.microsoft.com/office/word/2010/wordprocessingCanvas" xmlns:mo="http://schemas.microsoft.com/office/mac/office/2008/main" xmlns:mc="http://schemas.openxmlformats.org/markup-compatibility/2006" xmlns:mv="urn:schemas-microsoft-com:mac:vml" xmlns:o="urn:schemas-microsoft-com:office:office" xmlns:r="http://schemas.openxmlformats.org/officeDocument/2006/relationships" xmlns:m="http://schemas.openxmlformats.org/officeDocument/2006/math" xmlns:v="urn:schemas-microsoft-com:vml" xmlns:wp14="http://schemas.microsoft.com/office/word/2010/wordprocessingDrawing" xmlns:wp="http://schemas.openxmlformats.org/drawingml/2006/wordprocessingDrawing" xmlns:w10="urn:schemas-microsoft-com:office:word" xmlns:w="http://schemas.openxmlformats.org/wordprocessingml/2006/main" xmlns:w14="http://schemas.microsoft.com/office/word/2010/wordml" xmlns:w15="http://schemas.microsoft.com/office/word/2012/wordml" xmlns:wpg="http://schemas.microsoft.com/office/word/2010/wordprocessingGroup" xmlns:wpi="http://schemas.microsoft.com/office/word/2010/wordprocessingInk" xmlns:wne="http://schemas.microsoft.com/office/word/2006/wordml" xmlns:wps="http://schemas.microsoft.com/office/word/2010/wordprocessingShape" mc:Ignorable="w14 w15 wp14">
   <w:footnote w:type="separator" w:id="-1">
     <w:p>
       <w:pPr>
@@ -6346,7 +6331,7 @@
 </file>
 
 <file path=word/header1.xml><?xml version="1.0" encoding="utf-8"?>
-<w:hdr xmlns:wpc="http://schemas.microsoft.com/office/word/2010/wordprocessingCanvas" xmlns:mo="http://schemas.microsoft.com/office/mac/office/2008/main" xmlns:mc="http://schemas.openxmlformats.org/markup-compatibility/2006" xmlns:mv="urn:schemas-microsoft-com:mac:vml" xmlns:o="urn:schemas-microsoft-com:office:office" xmlns:r="http://schemas.openxmlformats.org/officeDocument/2006/relationships" xmlns:m="http://schemas.openxmlformats.org/officeDocument/2006/math" xmlns:v="urn:schemas-microsoft-com:vml" xmlns:wp14="http://schemas.microsoft.com/office/word/2010/wordprocessingDrawing" xmlns:wp="http://schemas.openxmlformats.org/drawingml/2006/wordprocessingDrawing" xmlns:w10="urn:schemas-microsoft-com:office:word" xmlns:w="http://schemas.openxmlformats.org/wordprocessingml/2006/main" xmlns:w14="http://schemas.microsoft.com/office/word/2010/wordml" xmlns:wpg="http://schemas.microsoft.com/office/word/2010/wordprocessingGroup" xmlns:wpi="http://schemas.microsoft.com/office/word/2010/wordprocessingInk" xmlns:wne="http://schemas.microsoft.com/office/word/2006/wordml" xmlns:wps="http://schemas.microsoft.com/office/word/2010/wordprocessingShape" mc:Ignorable="w14 wp14">
+<w:hdr xmlns:wpc="http://schemas.microsoft.com/office/word/2010/wordprocessingCanvas" xmlns:mo="http://schemas.microsoft.com/office/mac/office/2008/main" xmlns:mc="http://schemas.openxmlformats.org/markup-compatibility/2006" xmlns:mv="urn:schemas-microsoft-com:mac:vml" xmlns:o="urn:schemas-microsoft-com:office:office" xmlns:r="http://schemas.openxmlformats.org/officeDocument/2006/relationships" xmlns:m="http://schemas.openxmlformats.org/officeDocument/2006/math" xmlns:v="urn:schemas-microsoft-com:vml" xmlns:wp14="http://schemas.microsoft.com/office/word/2010/wordprocessingDrawing" xmlns:wp="http://schemas.openxmlformats.org/drawingml/2006/wordprocessingDrawing" xmlns:w10="urn:schemas-microsoft-com:office:word" xmlns:w="http://schemas.openxmlformats.org/wordprocessingml/2006/main" xmlns:w14="http://schemas.microsoft.com/office/word/2010/wordml" xmlns:w15="http://schemas.microsoft.com/office/word/2012/wordml" xmlns:wpg="http://schemas.microsoft.com/office/word/2010/wordprocessingGroup" xmlns:wpi="http://schemas.microsoft.com/office/word/2010/wordprocessingInk" xmlns:wne="http://schemas.microsoft.com/office/word/2006/wordml" xmlns:wps="http://schemas.microsoft.com/office/word/2010/wordprocessingShape" mc:Ignorable="w14 w15 wp14">
   <w:p>
     <w:pPr>
       <w:tabs>
@@ -6361,7 +6346,7 @@
 </file>
 
 <file path=word/header2.xml><?xml version="1.0" encoding="utf-8"?>
-<w:hdr xmlns:wpc="http://schemas.microsoft.com/office/word/2010/wordprocessingCanvas" xmlns:mo="http://schemas.microsoft.com/office/mac/office/2008/main" xmlns:mc="http://schemas.openxmlformats.org/markup-compatibility/2006" xmlns:mv="urn:schemas-microsoft-com:mac:vml" xmlns:o="urn:schemas-microsoft-com:office:office" xmlns:r="http://schemas.openxmlformats.org/officeDocument/2006/relationships" xmlns:m="http://schemas.openxmlformats.org/officeDocument/2006/math" xmlns:v="urn:schemas-microsoft-com:vml" xmlns:wp14="http://schemas.microsoft.com/office/word/2010/wordprocessingDrawing" xmlns:wp="http://schemas.openxmlformats.org/drawingml/2006/wordprocessingDrawing" xmlns:w10="urn:schemas-microsoft-com:office:word" xmlns:w="http://schemas.openxmlformats.org/wordprocessingml/2006/main" xmlns:w14="http://schemas.microsoft.com/office/word/2010/wordml" xmlns:wpg="http://schemas.microsoft.com/office/word/2010/wordprocessingGroup" xmlns:wpi="http://schemas.microsoft.com/office/word/2010/wordprocessingInk" xmlns:wne="http://schemas.microsoft.com/office/word/2006/wordml" xmlns:wps="http://schemas.microsoft.com/office/word/2010/wordprocessingShape" mc:Ignorable="w14 wp14">
+<w:hdr xmlns:wpc="http://schemas.microsoft.com/office/word/2010/wordprocessingCanvas" xmlns:mo="http://schemas.microsoft.com/office/mac/office/2008/main" xmlns:mc="http://schemas.openxmlformats.org/markup-compatibility/2006" xmlns:mv="urn:schemas-microsoft-com:mac:vml" xmlns:o="urn:schemas-microsoft-com:office:office" xmlns:r="http://schemas.openxmlformats.org/officeDocument/2006/relationships" xmlns:m="http://schemas.openxmlformats.org/officeDocument/2006/math" xmlns:v="urn:schemas-microsoft-com:vml" xmlns:wp14="http://schemas.microsoft.com/office/word/2010/wordprocessingDrawing" xmlns:wp="http://schemas.openxmlformats.org/drawingml/2006/wordprocessingDrawing" xmlns:w10="urn:schemas-microsoft-com:office:word" xmlns:w="http://schemas.openxmlformats.org/wordprocessingml/2006/main" xmlns:w14="http://schemas.microsoft.com/office/word/2010/wordml" xmlns:w15="http://schemas.microsoft.com/office/word/2012/wordml" xmlns:wpg="http://schemas.microsoft.com/office/word/2010/wordprocessingGroup" xmlns:wpi="http://schemas.microsoft.com/office/word/2010/wordprocessingInk" xmlns:wne="http://schemas.microsoft.com/office/word/2006/wordml" xmlns:wps="http://schemas.microsoft.com/office/word/2010/wordprocessingShape" mc:Ignorable="w14 w15 wp14">
   <w:p>
     <w:pPr>
       <w:pStyle w:val="Header"/>
@@ -6382,7 +6367,7 @@
 </file>
 
 <file path=word/header3.xml><?xml version="1.0" encoding="utf-8"?>
-<w:hdr xmlns:wpc="http://schemas.microsoft.com/office/word/2010/wordprocessingCanvas" xmlns:mo="http://schemas.microsoft.com/office/mac/office/2008/main" xmlns:mc="http://schemas.openxmlformats.org/markup-compatibility/2006" xmlns:mv="urn:schemas-microsoft-com:mac:vml" xmlns:o="urn:schemas-microsoft-com:office:office" xmlns:r="http://schemas.openxmlformats.org/officeDocument/2006/relationships" xmlns:m="http://schemas.openxmlformats.org/officeDocument/2006/math" xmlns:v="urn:schemas-microsoft-com:vml" xmlns:wp14="http://schemas.microsoft.com/office/word/2010/wordprocessingDrawing" xmlns:wp="http://schemas.openxmlformats.org/drawingml/2006/wordprocessingDrawing" xmlns:w10="urn:schemas-microsoft-com:office:word" xmlns:w="http://schemas.openxmlformats.org/wordprocessingml/2006/main" xmlns:w14="http://schemas.microsoft.com/office/word/2010/wordml" xmlns:wpg="http://schemas.microsoft.com/office/word/2010/wordprocessingGroup" xmlns:wpi="http://schemas.microsoft.com/office/word/2010/wordprocessingInk" xmlns:wne="http://schemas.microsoft.com/office/word/2006/wordml" xmlns:wps="http://schemas.microsoft.com/office/word/2010/wordprocessingShape" mc:Ignorable="w14 wp14">
+<w:hdr xmlns:wpc="http://schemas.microsoft.com/office/word/2010/wordprocessingCanvas" xmlns:mo="http://schemas.microsoft.com/office/mac/office/2008/main" xmlns:mc="http://schemas.openxmlformats.org/markup-compatibility/2006" xmlns:mv="urn:schemas-microsoft-com:mac:vml" xmlns:o="urn:schemas-microsoft-com:office:office" xmlns:r="http://schemas.openxmlformats.org/officeDocument/2006/relationships" xmlns:m="http://schemas.openxmlformats.org/officeDocument/2006/math" xmlns:v="urn:schemas-microsoft-com:vml" xmlns:wp14="http://schemas.microsoft.com/office/word/2010/wordprocessingDrawing" xmlns:wp="http://schemas.openxmlformats.org/drawingml/2006/wordprocessingDrawing" xmlns:w10="urn:schemas-microsoft-com:office:word" xmlns:w="http://schemas.openxmlformats.org/wordprocessingml/2006/main" xmlns:w14="http://schemas.microsoft.com/office/word/2010/wordml" xmlns:w15="http://schemas.microsoft.com/office/word/2012/wordml" xmlns:wpg="http://schemas.microsoft.com/office/word/2010/wordprocessingGroup" xmlns:wpi="http://schemas.microsoft.com/office/word/2010/wordprocessingInk" xmlns:wne="http://schemas.microsoft.com/office/word/2006/wordml" xmlns:wps="http://schemas.microsoft.com/office/word/2010/wordprocessingShape" mc:Ignorable="w14 w15 wp14">
   <w:p>
     <w:pPr>
       <w:pStyle w:val="Header"/>
@@ -6397,7 +6382,7 @@
 </file>
 
 <file path=word/numbering.xml><?xml version="1.0" encoding="utf-8"?>
-<w:numbering xmlns:wpc="http://schemas.microsoft.com/office/word/2010/wordprocessingCanvas" xmlns:mo="http://schemas.microsoft.com/office/mac/office/2008/main" xmlns:mc="http://schemas.openxmlformats.org/markup-compatibility/2006" xmlns:mv="urn:schemas-microsoft-com:mac:vml" xmlns:o="urn:schemas-microsoft-com:office:office" xmlns:r="http://schemas.openxmlformats.org/officeDocument/2006/relationships" xmlns:m="http://schemas.openxmlformats.org/officeDocument/2006/math" xmlns:v="urn:schemas-microsoft-com:vml" xmlns:wp14="http://schemas.microsoft.com/office/word/2010/wordprocessingDrawing" xmlns:wp="http://schemas.openxmlformats.org/drawingml/2006/wordprocessingDrawing" xmlns:w10="urn:schemas-microsoft-com:office:word" xmlns:w="http://schemas.openxmlformats.org/wordprocessingml/2006/main" xmlns:w14="http://schemas.microsoft.com/office/word/2010/wordml" xmlns:wpg="http://schemas.microsoft.com/office/word/2010/wordprocessingGroup" xmlns:wpi="http://schemas.microsoft.com/office/word/2010/wordprocessingInk" xmlns:wne="http://schemas.microsoft.com/office/word/2006/wordml" xmlns:wps="http://schemas.microsoft.com/office/word/2010/wordprocessingShape" mc:Ignorable="w14 wp14">
+<w:numbering xmlns:wpc="http://schemas.microsoft.com/office/word/2010/wordprocessingCanvas" xmlns:mo="http://schemas.microsoft.com/office/mac/office/2008/main" xmlns:mc="http://schemas.openxmlformats.org/markup-compatibility/2006" xmlns:mv="urn:schemas-microsoft-com:mac:vml" xmlns:o="urn:schemas-microsoft-com:office:office" xmlns:r="http://schemas.openxmlformats.org/officeDocument/2006/relationships" xmlns:m="http://schemas.openxmlformats.org/officeDocument/2006/math" xmlns:v="urn:schemas-microsoft-com:vml" xmlns:wp14="http://schemas.microsoft.com/office/word/2010/wordprocessingDrawing" xmlns:wp="http://schemas.openxmlformats.org/drawingml/2006/wordprocessingDrawing" xmlns:w10="urn:schemas-microsoft-com:office:word" xmlns:w="http://schemas.openxmlformats.org/wordprocessingml/2006/main" xmlns:w14="http://schemas.microsoft.com/office/word/2010/wordml" xmlns:w15="http://schemas.microsoft.com/office/word/2012/wordml" xmlns:wpg="http://schemas.microsoft.com/office/word/2010/wordprocessingGroup" xmlns:wpi="http://schemas.microsoft.com/office/word/2010/wordprocessingInk" xmlns:wne="http://schemas.microsoft.com/office/word/2006/wordml" xmlns:wps="http://schemas.microsoft.com/office/word/2010/wordprocessingShape" mc:Ignorable="w14 w15 wp14">
   <w:abstractNum w:abstractNumId="0">
     <w:nsid w:val="FFFFFF1D"/>
     <w:multiLevelType w:val="multilevel"/>
@@ -7291,7 +7276,7 @@
     <w:lvl w:ilvl="0">
       <w:start w:val="1"/>
       <w:numFmt w:val="decimal"/>
-      <w:pStyle w:val="authorAddress"/>
+      <w:pStyle w:val="Numberedlist"/>
       <w:lvlText w:val="%1."/>
       <w:lvlJc w:val="left"/>
       <w:pPr>
@@ -7824,7 +7809,7 @@
 </file>
 
 <file path=word/styles.xml><?xml version="1.0" encoding="utf-8"?>
-<w:styles xmlns:mc="http://schemas.openxmlformats.org/markup-compatibility/2006" xmlns:r="http://schemas.openxmlformats.org/officeDocument/2006/relationships" xmlns:w="http://schemas.openxmlformats.org/wordprocessingml/2006/main" xmlns:w14="http://schemas.microsoft.com/office/word/2010/wordml" mc:Ignorable="w14">
+<w:styles xmlns:mc="http://schemas.openxmlformats.org/markup-compatibility/2006" xmlns:r="http://schemas.openxmlformats.org/officeDocument/2006/relationships" xmlns:w="http://schemas.openxmlformats.org/wordprocessingml/2006/main" xmlns:w14="http://schemas.microsoft.com/office/word/2010/wordml" xmlns:w15="http://schemas.microsoft.com/office/word/2012/wordml" mc:Ignorable="w14 w15">
   <w:docDefaults>
     <w:rPrDefault>
       <w:rPr>
@@ -7834,154 +7819,378 @@
     </w:rPrDefault>
     <w:pPrDefault/>
   </w:docDefaults>
-  <w:latentStyles w:defLockedState="0" w:defUIPriority="99" w:defSemiHidden="1" w:defUnhideWhenUsed="1" w:defQFormat="0" w:count="276">
-    <w:lsdException w:name="Normal" w:semiHidden="0" w:uiPriority="0" w:unhideWhenUsed="0" w:qFormat="1"/>
-    <w:lsdException w:name="heading 1" w:semiHidden="0" w:uiPriority="0" w:unhideWhenUsed="0" w:qFormat="1"/>
-    <w:lsdException w:name="heading 2" w:semiHidden="0" w:uiPriority="9" w:unhideWhenUsed="0" w:qFormat="1"/>
-    <w:lsdException w:name="heading 3" w:semiHidden="0" w:uiPriority="9" w:unhideWhenUsed="0" w:qFormat="1"/>
-    <w:lsdException w:name="heading 4" w:semiHidden="0" w:uiPriority="9" w:unhideWhenUsed="0" w:qFormat="1"/>
-    <w:lsdException w:name="heading 5" w:semiHidden="0" w:uiPriority="9" w:unhideWhenUsed="0" w:qFormat="1"/>
-    <w:lsdException w:name="heading 6" w:uiPriority="9" w:qFormat="1"/>
-    <w:lsdException w:name="heading 7" w:uiPriority="9" w:qFormat="1"/>
-    <w:lsdException w:name="heading 8" w:uiPriority="9" w:qFormat="1"/>
-    <w:lsdException w:name="heading 9" w:uiPriority="9" w:qFormat="1"/>
-    <w:lsdException w:name="toc 1" w:uiPriority="39"/>
-    <w:lsdException w:name="toc 2" w:uiPriority="39"/>
-    <w:lsdException w:name="toc 3" w:uiPriority="39"/>
-    <w:lsdException w:name="toc 4" w:uiPriority="39"/>
-    <w:lsdException w:name="toc 5" w:uiPriority="39"/>
-    <w:lsdException w:name="toc 6" w:uiPriority="39"/>
-    <w:lsdException w:name="toc 7" w:uiPriority="39"/>
-    <w:lsdException w:name="toc 8" w:uiPriority="39"/>
-    <w:lsdException w:name="toc 9" w:uiPriority="39"/>
-    <w:lsdException w:name="caption" w:semiHidden="0" w:uiPriority="0" w:unhideWhenUsed="0" w:qFormat="1"/>
-    <w:lsdException w:name="Title" w:semiHidden="0" w:uiPriority="10" w:unhideWhenUsed="0" w:qFormat="1"/>
-    <w:lsdException w:name="Default Paragraph Font" w:uiPriority="1"/>
-    <w:lsdException w:name="Subtitle" w:semiHidden="0" w:uiPriority="11" w:unhideWhenUsed="0"/>
-    <w:lsdException w:name="Hyperlink" w:uiPriority="0"/>
-    <w:lsdException w:name="Strong" w:semiHidden="0" w:uiPriority="22" w:unhideWhenUsed="0"/>
-    <w:lsdException w:name="Emphasis" w:semiHidden="0" w:uiPriority="20" w:unhideWhenUsed="0"/>
-    <w:lsdException w:name="Table Grid" w:semiHidden="0" w:uiPriority="59" w:unhideWhenUsed="0"/>
-    <w:lsdException w:name="Note Level 1" w:semiHidden="0" w:unhideWhenUsed="0"/>
-    <w:lsdException w:name="Note Level 2" w:semiHidden="0" w:unhideWhenUsed="0"/>
-    <w:lsdException w:name="Note Level 3" w:semiHidden="0" w:unhideWhenUsed="0"/>
-    <w:lsdException w:name="Note Level 4" w:semiHidden="0" w:unhideWhenUsed="0"/>
-    <w:lsdException w:name="Note Level 5" w:semiHidden="0" w:unhideWhenUsed="0"/>
-    <w:lsdException w:name="Note Level 6" w:semiHidden="0" w:unhideWhenUsed="0"/>
-    <w:lsdException w:name="Note Level 7" w:semiHidden="0" w:unhideWhenUsed="0"/>
-    <w:lsdException w:name="Note Level 8" w:semiHidden="0" w:unhideWhenUsed="0"/>
-    <w:lsdException w:name="Note Level 9" w:semiHidden="0" w:unhideWhenUsed="0"/>
-    <w:lsdException w:name="Placeholder Text" w:unhideWhenUsed="0"/>
-    <w:lsdException w:name="No Spacing" w:semiHidden="0" w:unhideWhenUsed="0" w:qFormat="1"/>
-    <w:lsdException w:name="Light Shading" w:semiHidden="0" w:unhideWhenUsed="0"/>
-    <w:lsdException w:name="Light List" w:semiHidden="0" w:unhideWhenUsed="0"/>
-    <w:lsdException w:name="Light Grid" w:semiHidden="0" w:unhideWhenUsed="0"/>
-    <w:lsdException w:name="Medium Shading 1" w:semiHidden="0" w:unhideWhenUsed="0"/>
-    <w:lsdException w:name="Medium Shading 2" w:semiHidden="0" w:unhideWhenUsed="0"/>
-    <w:lsdException w:name="Medium List 1" w:semiHidden="0" w:unhideWhenUsed="0"/>
-    <w:lsdException w:name="Medium List 2" w:semiHidden="0" w:unhideWhenUsed="0"/>
-    <w:lsdException w:name="Medium Grid 1" w:semiHidden="0" w:unhideWhenUsed="0"/>
-    <w:lsdException w:name="Medium Grid 2" w:semiHidden="0" w:uiPriority="1" w:unhideWhenUsed="0" w:qFormat="1"/>
-    <w:lsdException w:name="Medium Grid 3" w:semiHidden="0" w:uiPriority="60" w:unhideWhenUsed="0"/>
-    <w:lsdException w:name="Dark List" w:semiHidden="0" w:uiPriority="61" w:unhideWhenUsed="0"/>
-    <w:lsdException w:name="Colorful Shading" w:semiHidden="0" w:uiPriority="62" w:unhideWhenUsed="0"/>
-    <w:lsdException w:name="Colorful List" w:semiHidden="0" w:uiPriority="63" w:unhideWhenUsed="0" w:qFormat="1"/>
-    <w:lsdException w:name="Colorful Grid" w:semiHidden="0" w:uiPriority="64" w:unhideWhenUsed="0" w:qFormat="1"/>
-    <w:lsdException w:name="Light Shading Accent 1" w:semiHidden="0" w:uiPriority="65" w:unhideWhenUsed="0" w:qFormat="1"/>
-    <w:lsdException w:name="Light List Accent 1" w:semiHidden="0" w:uiPriority="66" w:unhideWhenUsed="0"/>
-    <w:lsdException w:name="Light Grid Accent 1" w:semiHidden="0" w:uiPriority="67" w:unhideWhenUsed="0"/>
-    <w:lsdException w:name="Medium Shading 1 Accent 1" w:semiHidden="0" w:uiPriority="68" w:unhideWhenUsed="0"/>
-    <w:lsdException w:name="Medium Shading 2 Accent 1" w:semiHidden="0" w:uiPriority="69" w:unhideWhenUsed="0"/>
-    <w:lsdException w:name="Medium List 1 Accent 1" w:semiHidden="0" w:uiPriority="70" w:unhideWhenUsed="0"/>
-    <w:lsdException w:name="Revision" w:semiHidden="0" w:uiPriority="71" w:unhideWhenUsed="0"/>
-    <w:lsdException w:name="List Paragraph" w:semiHidden="0" w:uiPriority="72" w:unhideWhenUsed="0" w:qFormat="1"/>
-    <w:lsdException w:name="Quote" w:semiHidden="0" w:uiPriority="73" w:unhideWhenUsed="0" w:qFormat="1"/>
-    <w:lsdException w:name="Intense Quote" w:semiHidden="0" w:uiPriority="60" w:unhideWhenUsed="0"/>
-    <w:lsdException w:name="Medium List 2 Accent 1" w:semiHidden="0" w:uiPriority="61" w:unhideWhenUsed="0"/>
-    <w:lsdException w:name="Medium Grid 1 Accent 1" w:semiHidden="0" w:uiPriority="62" w:unhideWhenUsed="0"/>
-    <w:lsdException w:name="Medium Grid 2 Accent 1" w:semiHidden="0" w:uiPriority="63" w:unhideWhenUsed="0"/>
-    <w:lsdException w:name="Medium Grid 3 Accent 1" w:semiHidden="0" w:uiPriority="64" w:unhideWhenUsed="0"/>
-    <w:lsdException w:name="Dark List Accent 1" w:semiHidden="0" w:uiPriority="65" w:unhideWhenUsed="0"/>
-    <w:lsdException w:name="Colorful Shading Accent 1" w:semiHidden="0" w:unhideWhenUsed="0"/>
-    <w:lsdException w:name="Colorful List Accent 1" w:semiHidden="0" w:uiPriority="34" w:unhideWhenUsed="0" w:qFormat="1"/>
-    <w:lsdException w:name="Colorful Grid Accent 1" w:semiHidden="0" w:uiPriority="29" w:unhideWhenUsed="0" w:qFormat="1"/>
-    <w:lsdException w:name="Light Shading Accent 2" w:semiHidden="0" w:uiPriority="30" w:unhideWhenUsed="0" w:qFormat="1"/>
-    <w:lsdException w:name="Light List Accent 2" w:semiHidden="0" w:uiPriority="66" w:unhideWhenUsed="0"/>
-    <w:lsdException w:name="Light Grid Accent 2" w:semiHidden="0" w:uiPriority="67" w:unhideWhenUsed="0"/>
-    <w:lsdException w:name="Medium Shading 1 Accent 2" w:semiHidden="0" w:uiPriority="68" w:unhideWhenUsed="0"/>
-    <w:lsdException w:name="Medium Shading 2 Accent 2" w:semiHidden="0" w:uiPriority="69" w:unhideWhenUsed="0"/>
-    <w:lsdException w:name="Medium List 1 Accent 2" w:semiHidden="0" w:uiPriority="70" w:unhideWhenUsed="0"/>
-    <w:lsdException w:name="Medium List 2 Accent 2" w:semiHidden="0" w:uiPriority="71" w:unhideWhenUsed="0"/>
-    <w:lsdException w:name="Medium Grid 1 Accent 2" w:semiHidden="0" w:uiPriority="72" w:unhideWhenUsed="0"/>
-    <w:lsdException w:name="Medium Grid 2 Accent 2" w:semiHidden="0" w:uiPriority="73" w:unhideWhenUsed="0"/>
-    <w:lsdException w:name="Medium Grid 3 Accent 2" w:semiHidden="0" w:uiPriority="60" w:unhideWhenUsed="0"/>
-    <w:lsdException w:name="Dark List Accent 2" w:semiHidden="0" w:uiPriority="61" w:unhideWhenUsed="0"/>
-    <w:lsdException w:name="Colorful Shading Accent 2" w:semiHidden="0" w:uiPriority="62" w:unhideWhenUsed="0"/>
-    <w:lsdException w:name="Colorful List Accent 2" w:semiHidden="0" w:uiPriority="63" w:unhideWhenUsed="0"/>
-    <w:lsdException w:name="Colorful Grid Accent 2" w:semiHidden="0" w:uiPriority="64" w:unhideWhenUsed="0"/>
-    <w:lsdException w:name="Light Shading Accent 3" w:semiHidden="0" w:uiPriority="65" w:unhideWhenUsed="0"/>
-    <w:lsdException w:name="Light List Accent 3" w:semiHidden="0" w:uiPriority="66" w:unhideWhenUsed="0"/>
-    <w:lsdException w:name="Light Grid Accent 3" w:semiHidden="0" w:uiPriority="67" w:unhideWhenUsed="0"/>
-    <w:lsdException w:name="Medium Shading 1 Accent 3" w:semiHidden="0" w:uiPriority="68" w:unhideWhenUsed="0"/>
-    <w:lsdException w:name="Medium Shading 2 Accent 3" w:semiHidden="0" w:uiPriority="69" w:unhideWhenUsed="0"/>
-    <w:lsdException w:name="Medium List 1 Accent 3" w:semiHidden="0" w:uiPriority="70" w:unhideWhenUsed="0"/>
-    <w:lsdException w:name="Medium List 2 Accent 3" w:semiHidden="0" w:uiPriority="71" w:unhideWhenUsed="0"/>
-    <w:lsdException w:name="Medium Grid 1 Accent 3" w:semiHidden="0" w:uiPriority="72" w:unhideWhenUsed="0"/>
-    <w:lsdException w:name="Medium Grid 2 Accent 3" w:semiHidden="0" w:uiPriority="73" w:unhideWhenUsed="0"/>
-    <w:lsdException w:name="Medium Grid 3 Accent 3" w:semiHidden="0" w:uiPriority="60" w:unhideWhenUsed="0"/>
-    <w:lsdException w:name="Dark List Accent 3" w:semiHidden="0" w:uiPriority="61" w:unhideWhenUsed="0"/>
-    <w:lsdException w:name="Colorful Shading Accent 3" w:semiHidden="0" w:uiPriority="62" w:unhideWhenUsed="0"/>
-    <w:lsdException w:name="Colorful List Accent 3" w:semiHidden="0" w:uiPriority="63" w:unhideWhenUsed="0"/>
-    <w:lsdException w:name="Colorful Grid Accent 3" w:semiHidden="0" w:uiPriority="64" w:unhideWhenUsed="0"/>
-    <w:lsdException w:name="Light Shading Accent 4" w:semiHidden="0" w:uiPriority="65" w:unhideWhenUsed="0"/>
-    <w:lsdException w:name="Light List Accent 4" w:semiHidden="0" w:uiPriority="66" w:unhideWhenUsed="0"/>
-    <w:lsdException w:name="Light Grid Accent 4" w:semiHidden="0" w:uiPriority="67" w:unhideWhenUsed="0"/>
-    <w:lsdException w:name="Medium Shading 1 Accent 4" w:semiHidden="0" w:uiPriority="68" w:unhideWhenUsed="0"/>
-    <w:lsdException w:name="Medium Shading 2 Accent 4" w:semiHidden="0" w:uiPriority="69" w:unhideWhenUsed="0"/>
-    <w:lsdException w:name="Medium List 1 Accent 4" w:semiHidden="0" w:uiPriority="70" w:unhideWhenUsed="0"/>
-    <w:lsdException w:name="Medium List 2 Accent 4" w:semiHidden="0" w:uiPriority="71" w:unhideWhenUsed="0"/>
-    <w:lsdException w:name="Medium Grid 1 Accent 4" w:semiHidden="0" w:uiPriority="72" w:unhideWhenUsed="0"/>
-    <w:lsdException w:name="Medium Grid 2 Accent 4" w:semiHidden="0" w:uiPriority="73" w:unhideWhenUsed="0"/>
-    <w:lsdException w:name="Medium Grid 3 Accent 4" w:semiHidden="0" w:uiPriority="60" w:unhideWhenUsed="0"/>
-    <w:lsdException w:name="Dark List Accent 4" w:semiHidden="0" w:uiPriority="61" w:unhideWhenUsed="0"/>
-    <w:lsdException w:name="Colorful Shading Accent 4" w:semiHidden="0" w:uiPriority="62" w:unhideWhenUsed="0"/>
-    <w:lsdException w:name="Colorful List Accent 4" w:semiHidden="0" w:uiPriority="63" w:unhideWhenUsed="0"/>
-    <w:lsdException w:name="Colorful Grid Accent 4" w:semiHidden="0" w:uiPriority="64" w:unhideWhenUsed="0"/>
-    <w:lsdException w:name="Light Shading Accent 5" w:semiHidden="0" w:uiPriority="65" w:unhideWhenUsed="0"/>
-    <w:lsdException w:name="Light List Accent 5" w:semiHidden="0" w:uiPriority="66" w:unhideWhenUsed="0"/>
-    <w:lsdException w:name="Light Grid Accent 5" w:semiHidden="0" w:uiPriority="67" w:unhideWhenUsed="0"/>
-    <w:lsdException w:name="Medium Shading 1 Accent 5" w:semiHidden="0" w:uiPriority="68" w:unhideWhenUsed="0"/>
-    <w:lsdException w:name="Medium Shading 2 Accent 5" w:semiHidden="0" w:uiPriority="69" w:unhideWhenUsed="0"/>
-    <w:lsdException w:name="Medium List 1 Accent 5" w:semiHidden="0" w:uiPriority="70" w:unhideWhenUsed="0"/>
-    <w:lsdException w:name="Medium List 2 Accent 5" w:semiHidden="0" w:uiPriority="71" w:unhideWhenUsed="0"/>
-    <w:lsdException w:name="Medium Grid 1 Accent 5" w:semiHidden="0" w:uiPriority="72" w:unhideWhenUsed="0"/>
-    <w:lsdException w:name="Medium Grid 2 Accent 5" w:semiHidden="0" w:uiPriority="73" w:unhideWhenUsed="0"/>
-    <w:lsdException w:name="Medium Grid 3 Accent 5" w:semiHidden="0" w:uiPriority="60" w:unhideWhenUsed="0"/>
-    <w:lsdException w:name="Dark List Accent 5" w:semiHidden="0" w:uiPriority="61" w:unhideWhenUsed="0"/>
-    <w:lsdException w:name="Colorful Shading Accent 5" w:semiHidden="0" w:uiPriority="62" w:unhideWhenUsed="0"/>
-    <w:lsdException w:name="Colorful List Accent 5" w:semiHidden="0" w:uiPriority="63" w:unhideWhenUsed="0"/>
-    <w:lsdException w:name="Colorful Grid Accent 5" w:semiHidden="0" w:uiPriority="64" w:unhideWhenUsed="0"/>
-    <w:lsdException w:name="Light Shading Accent 6" w:semiHidden="0" w:uiPriority="65" w:unhideWhenUsed="0"/>
-    <w:lsdException w:name="Light List Accent 6" w:semiHidden="0" w:uiPriority="66" w:unhideWhenUsed="0"/>
-    <w:lsdException w:name="Light Grid Accent 6" w:semiHidden="0" w:uiPriority="67" w:unhideWhenUsed="0"/>
-    <w:lsdException w:name="Medium Shading 1 Accent 6" w:semiHidden="0" w:uiPriority="68" w:unhideWhenUsed="0"/>
-    <w:lsdException w:name="Medium Shading 2 Accent 6" w:semiHidden="0" w:uiPriority="69" w:unhideWhenUsed="0"/>
-    <w:lsdException w:name="Medium List 1 Accent 6" w:semiHidden="0" w:uiPriority="70" w:unhideWhenUsed="0" w:qFormat="1"/>
-    <w:lsdException w:name="Medium List 2 Accent 6" w:semiHidden="0" w:uiPriority="71" w:unhideWhenUsed="0" w:qFormat="1"/>
-    <w:lsdException w:name="Medium Grid 1 Accent 6" w:semiHidden="0" w:uiPriority="72" w:unhideWhenUsed="0" w:qFormat="1"/>
-    <w:lsdException w:name="Medium Grid 2 Accent 6" w:semiHidden="0" w:uiPriority="73" w:unhideWhenUsed="0" w:qFormat="1"/>
-    <w:lsdException w:name="Medium Grid 3 Accent 6" w:semiHidden="0" w:uiPriority="60" w:unhideWhenUsed="0" w:qFormat="1"/>
-    <w:lsdException w:name="Dark List Accent 6" w:semiHidden="0" w:uiPriority="61" w:unhideWhenUsed="0"/>
-    <w:lsdException w:name="Colorful Shading Accent 6" w:semiHidden="0" w:uiPriority="62" w:unhideWhenUsed="0" w:qFormat="1"/>
-    <w:lsdException w:name="Colorful List Accent 6" w:semiHidden="0" w:uiPriority="72" w:unhideWhenUsed="0"/>
-    <w:lsdException w:name="Colorful Grid Accent 6" w:semiHidden="0" w:uiPriority="73" w:unhideWhenUsed="0"/>
-    <w:lsdException w:name="Subtle Emphasis" w:semiHidden="0" w:uiPriority="19" w:unhideWhenUsed="0"/>
-    <w:lsdException w:name="Intense Emphasis" w:semiHidden="0" w:uiPriority="21" w:unhideWhenUsed="0"/>
-    <w:lsdException w:name="Subtle Reference" w:semiHidden="0" w:uiPriority="31" w:unhideWhenUsed="0"/>
-    <w:lsdException w:name="Intense Reference" w:semiHidden="0" w:uiPriority="32" w:unhideWhenUsed="0"/>
-    <w:lsdException w:name="Book Title" w:semiHidden="0" w:uiPriority="33" w:unhideWhenUsed="0"/>
-    <w:lsdException w:name="Bibliography" w:uiPriority="37"/>
-    <w:lsdException w:name="TOC Heading" w:uiPriority="39" w:qFormat="1"/>
+  <w:latentStyles w:defLockedState="0" w:defUIPriority="99" w:defSemiHidden="0" w:defUnhideWhenUsed="0" w:defQFormat="0" w:count="380">
+    <w:lsdException w:name="Normal" w:uiPriority="0" w:qFormat="1"/>
+    <w:lsdException w:name="heading 1" w:uiPriority="0" w:qFormat="1"/>
+    <w:lsdException w:name="heading 2" w:uiPriority="9" w:qFormat="1"/>
+    <w:lsdException w:name="heading 3" w:uiPriority="9" w:qFormat="1"/>
+    <w:lsdException w:name="heading 4" w:uiPriority="9" w:qFormat="1"/>
+    <w:lsdException w:name="heading 5" w:uiPriority="9" w:qFormat="1"/>
+    <w:lsdException w:name="heading 6" w:semiHidden="1" w:uiPriority="9" w:unhideWhenUsed="1" w:qFormat="1"/>
+    <w:lsdException w:name="heading 7" w:semiHidden="1" w:uiPriority="9" w:unhideWhenUsed="1" w:qFormat="1"/>
+    <w:lsdException w:name="heading 8" w:semiHidden="1" w:uiPriority="9" w:unhideWhenUsed="1" w:qFormat="1"/>
+    <w:lsdException w:name="heading 9" w:semiHidden="1" w:uiPriority="9" w:unhideWhenUsed="1" w:qFormat="1"/>
+    <w:lsdException w:name="index 1" w:semiHidden="1" w:unhideWhenUsed="1"/>
+    <w:lsdException w:name="index 2" w:semiHidden="1" w:unhideWhenUsed="1"/>
+    <w:lsdException w:name="index 3" w:semiHidden="1" w:unhideWhenUsed="1"/>
+    <w:lsdException w:name="index 4" w:semiHidden="1" w:unhideWhenUsed="1"/>
+    <w:lsdException w:name="index 5" w:semiHidden="1" w:unhideWhenUsed="1"/>
+    <w:lsdException w:name="index 6" w:semiHidden="1" w:unhideWhenUsed="1"/>
+    <w:lsdException w:name="index 7" w:semiHidden="1" w:unhideWhenUsed="1"/>
+    <w:lsdException w:name="index 8" w:semiHidden="1" w:unhideWhenUsed="1"/>
+    <w:lsdException w:name="index 9" w:semiHidden="1" w:unhideWhenUsed="1"/>
+    <w:lsdException w:name="toc 1" w:semiHidden="1" w:uiPriority="39" w:unhideWhenUsed="1"/>
+    <w:lsdException w:name="toc 2" w:semiHidden="1" w:uiPriority="39" w:unhideWhenUsed="1"/>
+    <w:lsdException w:name="toc 3" w:semiHidden="1" w:uiPriority="39" w:unhideWhenUsed="1"/>
+    <w:lsdException w:name="toc 4" w:semiHidden="1" w:uiPriority="39" w:unhideWhenUsed="1"/>
+    <w:lsdException w:name="toc 5" w:semiHidden="1" w:uiPriority="39" w:unhideWhenUsed="1"/>
+    <w:lsdException w:name="toc 6" w:semiHidden="1" w:uiPriority="39" w:unhideWhenUsed="1"/>
+    <w:lsdException w:name="toc 7" w:semiHidden="1" w:uiPriority="39" w:unhideWhenUsed="1"/>
+    <w:lsdException w:name="toc 8" w:semiHidden="1" w:uiPriority="39" w:unhideWhenUsed="1"/>
+    <w:lsdException w:name="toc 9" w:semiHidden="1" w:uiPriority="39" w:unhideWhenUsed="1"/>
+    <w:lsdException w:name="Normal Indent" w:semiHidden="1" w:unhideWhenUsed="1"/>
+    <w:lsdException w:name="footnote text" w:semiHidden="1" w:unhideWhenUsed="1"/>
+    <w:lsdException w:name="annotation text" w:semiHidden="1" w:unhideWhenUsed="1"/>
+    <w:lsdException w:name="header" w:semiHidden="1" w:unhideWhenUsed="1"/>
+    <w:lsdException w:name="footer" w:semiHidden="1" w:unhideWhenUsed="1"/>
+    <w:lsdException w:name="index heading" w:semiHidden="1" w:unhideWhenUsed="1"/>
+    <w:lsdException w:name="caption" w:uiPriority="0" w:qFormat="1"/>
+    <w:lsdException w:name="table of figures" w:semiHidden="1" w:unhideWhenUsed="1"/>
+    <w:lsdException w:name="envelope address" w:semiHidden="1" w:unhideWhenUsed="1"/>
+    <w:lsdException w:name="envelope return" w:semiHidden="1" w:unhideWhenUsed="1"/>
+    <w:lsdException w:name="footnote reference" w:semiHidden="1" w:unhideWhenUsed="1"/>
+    <w:lsdException w:name="annotation reference" w:semiHidden="1" w:unhideWhenUsed="1"/>
+    <w:lsdException w:name="line number" w:semiHidden="1" w:unhideWhenUsed="1"/>
+    <w:lsdException w:name="page number" w:semiHidden="1" w:unhideWhenUsed="1"/>
+    <w:lsdException w:name="endnote reference" w:semiHidden="1" w:unhideWhenUsed="1"/>
+    <w:lsdException w:name="endnote text" w:semiHidden="1" w:unhideWhenUsed="1"/>
+    <w:lsdException w:name="table of authorities" w:semiHidden="1" w:unhideWhenUsed="1"/>
+    <w:lsdException w:name="macro" w:semiHidden="1" w:unhideWhenUsed="1"/>
+    <w:lsdException w:name="toa heading" w:semiHidden="1" w:unhideWhenUsed="1"/>
+    <w:lsdException w:name="List" w:semiHidden="1" w:unhideWhenUsed="1"/>
+    <w:lsdException w:name="List Bullet" w:semiHidden="1" w:unhideWhenUsed="1"/>
+    <w:lsdException w:name="List Number" w:semiHidden="1" w:unhideWhenUsed="1"/>
+    <w:lsdException w:name="List 2" w:semiHidden="1" w:unhideWhenUsed="1"/>
+    <w:lsdException w:name="List 3" w:semiHidden="1" w:unhideWhenUsed="1"/>
+    <w:lsdException w:name="List 4" w:semiHidden="1" w:unhideWhenUsed="1"/>
+    <w:lsdException w:name="List 5" w:semiHidden="1" w:unhideWhenUsed="1"/>
+    <w:lsdException w:name="List Bullet 2" w:semiHidden="1" w:unhideWhenUsed="1"/>
+    <w:lsdException w:name="List Bullet 3" w:semiHidden="1" w:unhideWhenUsed="1"/>
+    <w:lsdException w:name="List Bullet 4" w:semiHidden="1" w:unhideWhenUsed="1"/>
+    <w:lsdException w:name="List Bullet 5" w:semiHidden="1" w:unhideWhenUsed="1"/>
+    <w:lsdException w:name="List Number 2" w:semiHidden="1" w:unhideWhenUsed="1"/>
+    <w:lsdException w:name="List Number 3" w:semiHidden="1" w:unhideWhenUsed="1"/>
+    <w:lsdException w:name="List Number 4" w:semiHidden="1" w:unhideWhenUsed="1"/>
+    <w:lsdException w:name="List Number 5" w:semiHidden="1" w:unhideWhenUsed="1"/>
+    <w:lsdException w:name="Title" w:uiPriority="10" w:qFormat="1"/>
+    <w:lsdException w:name="Closing" w:semiHidden="1" w:unhideWhenUsed="1"/>
+    <w:lsdException w:name="Signature" w:semiHidden="1" w:unhideWhenUsed="1"/>
+    <w:lsdException w:name="Default Paragraph Font" w:semiHidden="1" w:uiPriority="1" w:unhideWhenUsed="1"/>
+    <w:lsdException w:name="Body Text" w:semiHidden="1" w:unhideWhenUsed="1"/>
+    <w:lsdException w:name="Body Text Indent" w:semiHidden="1" w:unhideWhenUsed="1"/>
+    <w:lsdException w:name="List Continue" w:semiHidden="1" w:unhideWhenUsed="1"/>
+    <w:lsdException w:name="List Continue 2" w:semiHidden="1" w:unhideWhenUsed="1"/>
+    <w:lsdException w:name="List Continue 3" w:semiHidden="1" w:unhideWhenUsed="1"/>
+    <w:lsdException w:name="List Continue 4" w:semiHidden="1" w:unhideWhenUsed="1"/>
+    <w:lsdException w:name="List Continue 5" w:semiHidden="1" w:unhideWhenUsed="1"/>
+    <w:lsdException w:name="Message Header" w:semiHidden="1" w:unhideWhenUsed="1"/>
+    <w:lsdException w:name="Subtitle" w:uiPriority="11"/>
+    <w:lsdException w:name="Salutation" w:semiHidden="1" w:unhideWhenUsed="1"/>
+    <w:lsdException w:name="Date" w:semiHidden="1" w:unhideWhenUsed="1"/>
+    <w:lsdException w:name="Body Text First Indent" w:semiHidden="1" w:unhideWhenUsed="1"/>
+    <w:lsdException w:name="Body Text First Indent 2" w:semiHidden="1" w:unhideWhenUsed="1"/>
+    <w:lsdException w:name="Note Heading" w:semiHidden="1" w:unhideWhenUsed="1"/>
+    <w:lsdException w:name="Body Text 2" w:semiHidden="1" w:unhideWhenUsed="1"/>
+    <w:lsdException w:name="Body Text 3" w:semiHidden="1" w:unhideWhenUsed="1"/>
+    <w:lsdException w:name="Body Text Indent 2" w:semiHidden="1" w:unhideWhenUsed="1"/>
+    <w:lsdException w:name="Body Text Indent 3" w:semiHidden="1" w:unhideWhenUsed="1"/>
+    <w:lsdException w:name="Block Text" w:semiHidden="1" w:unhideWhenUsed="1"/>
+    <w:lsdException w:name="Hyperlink" w:semiHidden="1" w:uiPriority="0" w:unhideWhenUsed="1"/>
+    <w:lsdException w:name="FollowedHyperlink" w:semiHidden="1" w:unhideWhenUsed="1"/>
+    <w:lsdException w:name="Strong" w:uiPriority="22"/>
+    <w:lsdException w:name="Emphasis" w:uiPriority="20"/>
+    <w:lsdException w:name="Document Map" w:semiHidden="1" w:unhideWhenUsed="1"/>
+    <w:lsdException w:name="Plain Text" w:semiHidden="1" w:unhideWhenUsed="1"/>
+    <w:lsdException w:name="E-mail Signature" w:semiHidden="1" w:unhideWhenUsed="1"/>
+    <w:lsdException w:name="HTML Top of Form" w:semiHidden="1" w:unhideWhenUsed="1"/>
+    <w:lsdException w:name="HTML Bottom of Form" w:semiHidden="1" w:unhideWhenUsed="1"/>
+    <w:lsdException w:name="Normal (Web)" w:semiHidden="1" w:unhideWhenUsed="1"/>
+    <w:lsdException w:name="HTML Acronym" w:semiHidden="1" w:unhideWhenUsed="1"/>
+    <w:lsdException w:name="HTML Address" w:semiHidden="1" w:unhideWhenUsed="1"/>
+    <w:lsdException w:name="HTML Cite" w:semiHidden="1" w:unhideWhenUsed="1"/>
+    <w:lsdException w:name="HTML Code" w:semiHidden="1" w:unhideWhenUsed="1"/>
+    <w:lsdException w:name="HTML Definition" w:semiHidden="1" w:unhideWhenUsed="1"/>
+    <w:lsdException w:name="HTML Keyboard" w:semiHidden="1" w:unhideWhenUsed="1"/>
+    <w:lsdException w:name="HTML Preformatted" w:semiHidden="1" w:unhideWhenUsed="1"/>
+    <w:lsdException w:name="HTML Sample" w:semiHidden="1" w:unhideWhenUsed="1"/>
+    <w:lsdException w:name="HTML Typewriter" w:semiHidden="1" w:unhideWhenUsed="1"/>
+    <w:lsdException w:name="HTML Variable" w:semiHidden="1" w:unhideWhenUsed="1"/>
+    <w:lsdException w:name="Normal Table" w:semiHidden="1" w:unhideWhenUsed="1"/>
+    <w:lsdException w:name="annotation subject" w:semiHidden="1" w:unhideWhenUsed="1"/>
+    <w:lsdException w:name="No List" w:semiHidden="1" w:unhideWhenUsed="1"/>
+    <w:lsdException w:name="Outline List 1" w:semiHidden="1" w:unhideWhenUsed="1"/>
+    <w:lsdException w:name="Outline List 2" w:semiHidden="1" w:unhideWhenUsed="1"/>
+    <w:lsdException w:name="Outline List 3" w:semiHidden="1" w:unhideWhenUsed="1"/>
+    <w:lsdException w:name="Table Simple 1" w:semiHidden="1" w:unhideWhenUsed="1"/>
+    <w:lsdException w:name="Table Simple 2" w:semiHidden="1" w:unhideWhenUsed="1"/>
+    <w:lsdException w:name="Table Simple 3" w:semiHidden="1" w:unhideWhenUsed="1"/>
+    <w:lsdException w:name="Table Classic 1" w:semiHidden="1" w:unhideWhenUsed="1"/>
+    <w:lsdException w:name="Table Classic 2" w:semiHidden="1" w:unhideWhenUsed="1"/>
+    <w:lsdException w:name="Table Classic 3" w:semiHidden="1" w:unhideWhenUsed="1"/>
+    <w:lsdException w:name="Table Classic 4" w:semiHidden="1" w:unhideWhenUsed="1"/>
+    <w:lsdException w:name="Table Colorful 1" w:semiHidden="1" w:unhideWhenUsed="1"/>
+    <w:lsdException w:name="Table Colorful 2" w:semiHidden="1" w:unhideWhenUsed="1"/>
+    <w:lsdException w:name="Table Colorful 3" w:semiHidden="1" w:unhideWhenUsed="1"/>
+    <w:lsdException w:name="Table Columns 1" w:semiHidden="1" w:unhideWhenUsed="1"/>
+    <w:lsdException w:name="Table Columns 2" w:semiHidden="1" w:unhideWhenUsed="1"/>
+    <w:lsdException w:name="Table Columns 3" w:semiHidden="1" w:unhideWhenUsed="1"/>
+    <w:lsdException w:name="Table Columns 4" w:semiHidden="1" w:unhideWhenUsed="1"/>
+    <w:lsdException w:name="Table Columns 5" w:semiHidden="1" w:unhideWhenUsed="1"/>
+    <w:lsdException w:name="Table Grid 1" w:semiHidden="1" w:unhideWhenUsed="1"/>
+    <w:lsdException w:name="Table Grid 2" w:semiHidden="1" w:unhideWhenUsed="1"/>
+    <w:lsdException w:name="Table Grid 3" w:semiHidden="1" w:unhideWhenUsed="1"/>
+    <w:lsdException w:name="Table Grid 4" w:semiHidden="1" w:unhideWhenUsed="1"/>
+    <w:lsdException w:name="Table Grid 5" w:semiHidden="1" w:unhideWhenUsed="1"/>
+    <w:lsdException w:name="Table Grid 6" w:semiHidden="1" w:unhideWhenUsed="1"/>
+    <w:lsdException w:name="Table Grid 7" w:semiHidden="1" w:unhideWhenUsed="1"/>
+    <w:lsdException w:name="Table Grid 8" w:semiHidden="1" w:unhideWhenUsed="1"/>
+    <w:lsdException w:name="Table List 1" w:semiHidden="1" w:unhideWhenUsed="1"/>
+    <w:lsdException w:name="Table List 2" w:semiHidden="1" w:unhideWhenUsed="1"/>
+    <w:lsdException w:name="Table List 3" w:semiHidden="1" w:unhideWhenUsed="1"/>
+    <w:lsdException w:name="Table List 4" w:semiHidden="1" w:unhideWhenUsed="1"/>
+    <w:lsdException w:name="Table List 5" w:semiHidden="1" w:unhideWhenUsed="1"/>
+    <w:lsdException w:name="Table List 6" w:semiHidden="1" w:unhideWhenUsed="1"/>
+    <w:lsdException w:name="Table List 7" w:semiHidden="1" w:unhideWhenUsed="1"/>
+    <w:lsdException w:name="Table List 8" w:semiHidden="1" w:unhideWhenUsed="1"/>
+    <w:lsdException w:name="Table 3D effects 1" w:semiHidden="1" w:unhideWhenUsed="1"/>
+    <w:lsdException w:name="Table 3D effects 2" w:semiHidden="1" w:unhideWhenUsed="1"/>
+    <w:lsdException w:name="Table 3D effects 3" w:semiHidden="1" w:unhideWhenUsed="1"/>
+    <w:lsdException w:name="Table Contemporary" w:semiHidden="1" w:unhideWhenUsed="1"/>
+    <w:lsdException w:name="Table Elegant" w:semiHidden="1" w:unhideWhenUsed="1"/>
+    <w:lsdException w:name="Table Professional" w:semiHidden="1" w:unhideWhenUsed="1"/>
+    <w:lsdException w:name="Table Subtle 1" w:semiHidden="1" w:unhideWhenUsed="1"/>
+    <w:lsdException w:name="Table Subtle 2" w:semiHidden="1" w:unhideWhenUsed="1"/>
+    <w:lsdException w:name="Table Web 1" w:semiHidden="1" w:unhideWhenUsed="1"/>
+    <w:lsdException w:name="Table Web 2" w:semiHidden="1" w:unhideWhenUsed="1"/>
+    <w:lsdException w:name="Table Web 3" w:semiHidden="1" w:unhideWhenUsed="1"/>
+    <w:lsdException w:name="Balloon Text" w:semiHidden="1" w:unhideWhenUsed="1"/>
+    <w:lsdException w:name="Table Grid" w:uiPriority="59"/>
+    <w:lsdException w:name="Table Theme" w:semiHidden="1" w:unhideWhenUsed="1"/>
+    <w:lsdException w:name="Placeholder Text" w:semiHidden="1"/>
+    <w:lsdException w:name="No Spacing" w:qFormat="1"/>
+    <w:lsdException w:name="Light Shading"/>
+    <w:lsdException w:name="Light List"/>
+    <w:lsdException w:name="Light Grid"/>
+    <w:lsdException w:name="Medium Shading 1"/>
+    <w:lsdException w:name="Medium Shading 2"/>
+    <w:lsdException w:name="Medium List 1"/>
+    <w:lsdException w:name="Medium List 2"/>
+    <w:lsdException w:name="Medium Grid 1"/>
+    <w:lsdException w:name="Medium Grid 2" w:uiPriority="1" w:qFormat="1"/>
+    <w:lsdException w:name="Medium Grid 3" w:uiPriority="60"/>
+    <w:lsdException w:name="Dark List" w:uiPriority="61"/>
+    <w:lsdException w:name="Colorful Shading" w:uiPriority="62"/>
+    <w:lsdException w:name="Colorful List" w:uiPriority="63" w:qFormat="1"/>
+    <w:lsdException w:name="Colorful Grid" w:uiPriority="64" w:qFormat="1"/>
+    <w:lsdException w:name="Light Shading Accent 1" w:uiPriority="65" w:qFormat="1"/>
+    <w:lsdException w:name="Light List Accent 1" w:uiPriority="66"/>
+    <w:lsdException w:name="Light Grid Accent 1" w:uiPriority="67"/>
+    <w:lsdException w:name="Medium Shading 1 Accent 1" w:uiPriority="68"/>
+    <w:lsdException w:name="Medium Shading 2 Accent 1" w:uiPriority="69"/>
+    <w:lsdException w:name="Medium List 1 Accent 1" w:uiPriority="70"/>
+    <w:lsdException w:name="Revision" w:uiPriority="71"/>
+    <w:lsdException w:name="List Paragraph" w:uiPriority="72" w:qFormat="1"/>
+    <w:lsdException w:name="Quote" w:uiPriority="73" w:qFormat="1"/>
+    <w:lsdException w:name="Intense Quote" w:uiPriority="60"/>
+    <w:lsdException w:name="Medium List 2 Accent 1" w:uiPriority="61"/>
+    <w:lsdException w:name="Medium Grid 1 Accent 1" w:uiPriority="62"/>
+    <w:lsdException w:name="Medium Grid 2 Accent 1" w:uiPriority="63"/>
+    <w:lsdException w:name="Medium Grid 3 Accent 1" w:uiPriority="64"/>
+    <w:lsdException w:name="Dark List Accent 1" w:uiPriority="65"/>
+    <w:lsdException w:name="Colorful Shading Accent 1"/>
+    <w:lsdException w:name="Colorful List Accent 1" w:uiPriority="34" w:qFormat="1"/>
+    <w:lsdException w:name="Colorful Grid Accent 1" w:uiPriority="29" w:qFormat="1"/>
+    <w:lsdException w:name="Light Shading Accent 2" w:uiPriority="30" w:qFormat="1"/>
+    <w:lsdException w:name="Light List Accent 2" w:uiPriority="66"/>
+    <w:lsdException w:name="Light Grid Accent 2" w:uiPriority="67"/>
+    <w:lsdException w:name="Medium Shading 1 Accent 2" w:uiPriority="68"/>
+    <w:lsdException w:name="Medium Shading 2 Accent 2" w:uiPriority="69"/>
+    <w:lsdException w:name="Medium List 1 Accent 2" w:uiPriority="70"/>
+    <w:lsdException w:name="Medium List 2 Accent 2" w:uiPriority="71"/>
+    <w:lsdException w:name="Medium Grid 1 Accent 2" w:uiPriority="72"/>
+    <w:lsdException w:name="Medium Grid 2 Accent 2" w:uiPriority="73"/>
+    <w:lsdException w:name="Medium Grid 3 Accent 2" w:uiPriority="60"/>
+    <w:lsdException w:name="Dark List Accent 2" w:uiPriority="61"/>
+    <w:lsdException w:name="Colorful Shading Accent 2" w:uiPriority="62"/>
+    <w:lsdException w:name="Colorful List Accent 2" w:uiPriority="63"/>
+    <w:lsdException w:name="Colorful Grid Accent 2" w:uiPriority="64"/>
+    <w:lsdException w:name="Light Shading Accent 3" w:uiPriority="65"/>
+    <w:lsdException w:name="Light List Accent 3" w:uiPriority="66"/>
+    <w:lsdException w:name="Light Grid Accent 3" w:uiPriority="67"/>
+    <w:lsdException w:name="Medium Shading 1 Accent 3" w:uiPriority="68"/>
+    <w:lsdException w:name="Medium Shading 2 Accent 3" w:uiPriority="69"/>
+    <w:lsdException w:name="Medium List 1 Accent 3" w:uiPriority="70"/>
+    <w:lsdException w:name="Medium List 2 Accent 3" w:uiPriority="71"/>
+    <w:lsdException w:name="Medium Grid 1 Accent 3" w:uiPriority="72"/>
+    <w:lsdException w:name="Medium Grid 2 Accent 3" w:uiPriority="73"/>
+    <w:lsdException w:name="Medium Grid 3 Accent 3" w:uiPriority="60"/>
+    <w:lsdException w:name="Dark List Accent 3" w:uiPriority="61"/>
+    <w:lsdException w:name="Colorful Shading Accent 3" w:uiPriority="62"/>
+    <w:lsdException w:name="Colorful List Accent 3" w:uiPriority="63"/>
+    <w:lsdException w:name="Colorful Grid Accent 3" w:uiPriority="64"/>
+    <w:lsdException w:name="Light Shading Accent 4" w:uiPriority="65"/>
+    <w:lsdException w:name="Light List Accent 4" w:uiPriority="66"/>
+    <w:lsdException w:name="Light Grid Accent 4" w:uiPriority="67"/>
+    <w:lsdException w:name="Medium Shading 1 Accent 4" w:uiPriority="68"/>
+    <w:lsdException w:name="Medium Shading 2 Accent 4" w:uiPriority="69"/>
+    <w:lsdException w:name="Medium List 1 Accent 4" w:uiPriority="70"/>
+    <w:lsdException w:name="Medium List 2 Accent 4" w:uiPriority="71"/>
+    <w:lsdException w:name="Medium Grid 1 Accent 4" w:uiPriority="72"/>
+    <w:lsdException w:name="Medium Grid 2 Accent 4" w:uiPriority="73"/>
+    <w:lsdException w:name="Medium Grid 3 Accent 4" w:uiPriority="60"/>
+    <w:lsdException w:name="Dark List Accent 4" w:uiPriority="61"/>
+    <w:lsdException w:name="Colorful Shading Accent 4" w:uiPriority="62"/>
+    <w:lsdException w:name="Colorful List Accent 4" w:uiPriority="63"/>
+    <w:lsdException w:name="Colorful Grid Accent 4" w:uiPriority="64"/>
+    <w:lsdException w:name="Light Shading Accent 5" w:uiPriority="65"/>
+    <w:lsdException w:name="Light List Accent 5" w:uiPriority="66"/>
+    <w:lsdException w:name="Light Grid Accent 5" w:uiPriority="67"/>
+    <w:lsdException w:name="Medium Shading 1 Accent 5" w:uiPriority="68"/>
+    <w:lsdException w:name="Medium Shading 2 Accent 5" w:uiPriority="69"/>
+    <w:lsdException w:name="Medium List 1 Accent 5" w:uiPriority="70"/>
+    <w:lsdException w:name="Medium List 2 Accent 5" w:uiPriority="71"/>
+    <w:lsdException w:name="Medium Grid 1 Accent 5" w:uiPriority="72"/>
+    <w:lsdException w:name="Medium Grid 2 Accent 5" w:uiPriority="73"/>
+    <w:lsdException w:name="Medium Grid 3 Accent 5" w:uiPriority="60"/>
+    <w:lsdException w:name="Dark List Accent 5" w:uiPriority="61"/>
+    <w:lsdException w:name="Colorful Shading Accent 5" w:uiPriority="62"/>
+    <w:lsdException w:name="Colorful List Accent 5" w:uiPriority="63"/>
+    <w:lsdException w:name="Colorful Grid Accent 5" w:uiPriority="64"/>
+    <w:lsdException w:name="Light Shading Accent 6" w:uiPriority="65"/>
+    <w:lsdException w:name="Light List Accent 6" w:uiPriority="66"/>
+    <w:lsdException w:name="Light Grid Accent 6" w:uiPriority="67"/>
+    <w:lsdException w:name="Medium Shading 1 Accent 6" w:uiPriority="68"/>
+    <w:lsdException w:name="Medium Shading 2 Accent 6" w:uiPriority="69"/>
+    <w:lsdException w:name="Medium List 1 Accent 6" w:uiPriority="70" w:qFormat="1"/>
+    <w:lsdException w:name="Medium List 2 Accent 6" w:uiPriority="71" w:qFormat="1"/>
+    <w:lsdException w:name="Medium Grid 1 Accent 6" w:uiPriority="72" w:qFormat="1"/>
+    <w:lsdException w:name="Medium Grid 2 Accent 6" w:uiPriority="73" w:qFormat="1"/>
+    <w:lsdException w:name="Medium Grid 3 Accent 6" w:uiPriority="60" w:qFormat="1"/>
+    <w:lsdException w:name="Dark List Accent 6" w:uiPriority="61"/>
+    <w:lsdException w:name="Colorful Shading Accent 6" w:uiPriority="62" w:qFormat="1"/>
+    <w:lsdException w:name="Colorful List Accent 6" w:uiPriority="72"/>
+    <w:lsdException w:name="Colorful Grid Accent 6" w:uiPriority="73"/>
+    <w:lsdException w:name="Subtle Emphasis" w:uiPriority="19"/>
+    <w:lsdException w:name="Intense Emphasis" w:uiPriority="21"/>
+    <w:lsdException w:name="Subtle Reference" w:uiPriority="31"/>
+    <w:lsdException w:name="Intense Reference" w:uiPriority="32"/>
+    <w:lsdException w:name="Book Title" w:uiPriority="33"/>
+    <w:lsdException w:name="Bibliography" w:semiHidden="1" w:uiPriority="37" w:unhideWhenUsed="1"/>
+    <w:lsdException w:name="TOC Heading" w:semiHidden="1" w:uiPriority="39" w:unhideWhenUsed="1" w:qFormat="1"/>
+    <w:lsdException w:name="Plain Table 1" w:uiPriority="41"/>
+    <w:lsdException w:name="Plain Table 2" w:uiPriority="42"/>
+    <w:lsdException w:name="Plain Table 3" w:uiPriority="43"/>
+    <w:lsdException w:name="Plain Table 4" w:uiPriority="44"/>
+    <w:lsdException w:name="Plain Table 5" w:uiPriority="45"/>
+    <w:lsdException w:name="Grid Table Light" w:uiPriority="40"/>
+    <w:lsdException w:name="Grid Table 1 Light" w:uiPriority="46"/>
+    <w:lsdException w:name="Grid Table 2" w:uiPriority="47"/>
+    <w:lsdException w:name="Grid Table 3" w:uiPriority="48"/>
+    <w:lsdException w:name="Grid Table 4" w:uiPriority="49"/>
+    <w:lsdException w:name="Grid Table 5 Dark" w:uiPriority="50"/>
+    <w:lsdException w:name="Grid Table 6 Colorful" w:uiPriority="51"/>
+    <w:lsdException w:name="Grid Table 7 Colorful" w:uiPriority="52"/>
+    <w:lsdException w:name="Grid Table 1 Light Accent 1" w:uiPriority="46"/>
+    <w:lsdException w:name="Grid Table 2 Accent 1" w:uiPriority="47"/>
+    <w:lsdException w:name="Grid Table 3 Accent 1" w:uiPriority="48"/>
+    <w:lsdException w:name="Grid Table 4 Accent 1" w:uiPriority="49"/>
+    <w:lsdException w:name="Grid Table 5 Dark Accent 1" w:uiPriority="50"/>
+    <w:lsdException w:name="Grid Table 6 Colorful Accent 1" w:uiPriority="51"/>
+    <w:lsdException w:name="Grid Table 7 Colorful Accent 1" w:uiPriority="52"/>
+    <w:lsdException w:name="Grid Table 1 Light Accent 2" w:uiPriority="46"/>
+    <w:lsdException w:name="Grid Table 2 Accent 2" w:uiPriority="47"/>
+    <w:lsdException w:name="Grid Table 3 Accent 2" w:uiPriority="48"/>
+    <w:lsdException w:name="Grid Table 4 Accent 2" w:uiPriority="49"/>
+    <w:lsdException w:name="Grid Table 5 Dark Accent 2" w:uiPriority="50"/>
+    <w:lsdException w:name="Grid Table 6 Colorful Accent 2" w:uiPriority="51"/>
+    <w:lsdException w:name="Grid Table 7 Colorful Accent 2" w:uiPriority="52"/>
+    <w:lsdException w:name="Grid Table 1 Light Accent 3" w:uiPriority="46"/>
+    <w:lsdException w:name="Grid Table 2 Accent 3" w:uiPriority="47"/>
+    <w:lsdException w:name="Grid Table 3 Accent 3" w:uiPriority="48"/>
+    <w:lsdException w:name="Grid Table 4 Accent 3" w:uiPriority="49"/>
+    <w:lsdException w:name="Grid Table 5 Dark Accent 3" w:uiPriority="50"/>
+    <w:lsdException w:name="Grid Table 6 Colorful Accent 3" w:uiPriority="51"/>
+    <w:lsdException w:name="Grid Table 7 Colorful Accent 3" w:uiPriority="52"/>
+    <w:lsdException w:name="Grid Table 1 Light Accent 4" w:uiPriority="46"/>
+    <w:lsdException w:name="Grid Table 2 Accent 4" w:uiPriority="47"/>
+    <w:lsdException w:name="Grid Table 3 Accent 4" w:uiPriority="48"/>
+    <w:lsdException w:name="Grid Table 4 Accent 4" w:uiPriority="49"/>
+    <w:lsdException w:name="Grid Table 5 Dark Accent 4" w:uiPriority="50"/>
+    <w:lsdException w:name="Grid Table 6 Colorful Accent 4" w:uiPriority="51"/>
+    <w:lsdException w:name="Grid Table 7 Colorful Accent 4" w:uiPriority="52"/>
+    <w:lsdException w:name="Grid Table 1 Light Accent 5" w:uiPriority="46"/>
+    <w:lsdException w:name="Grid Table 2 Accent 5" w:uiPriority="47"/>
+    <w:lsdException w:name="Grid Table 3 Accent 5" w:uiPriority="48"/>
+    <w:lsdException w:name="Grid Table 4 Accent 5" w:uiPriority="49"/>
+    <w:lsdException w:name="Grid Table 5 Dark Accent 5" w:uiPriority="50"/>
+    <w:lsdException w:name="Grid Table 6 Colorful Accent 5" w:uiPriority="51"/>
+    <w:lsdException w:name="Grid Table 7 Colorful Accent 5" w:uiPriority="52"/>
+    <w:lsdException w:name="Grid Table 1 Light Accent 6" w:uiPriority="46"/>
+    <w:lsdException w:name="Grid Table 2 Accent 6" w:uiPriority="47"/>
+    <w:lsdException w:name="Grid Table 3 Accent 6" w:uiPriority="48"/>
+    <w:lsdException w:name="Grid Table 4 Accent 6" w:uiPriority="49"/>
+    <w:lsdException w:name="Grid Table 5 Dark Accent 6" w:uiPriority="50"/>
+    <w:lsdException w:name="Grid Table 6 Colorful Accent 6" w:uiPriority="51"/>
+    <w:lsdException w:name="Grid Table 7 Colorful Accent 6" w:uiPriority="52"/>
+    <w:lsdException w:name="List Table 1 Light" w:uiPriority="46"/>
+    <w:lsdException w:name="List Table 2" w:uiPriority="47"/>
+    <w:lsdException w:name="List Table 3" w:uiPriority="48"/>
+    <w:lsdException w:name="List Table 4" w:uiPriority="49"/>
+    <w:lsdException w:name="List Table 5 Dark" w:uiPriority="50"/>
+    <w:lsdException w:name="List Table 6 Colorful" w:uiPriority="51"/>
+    <w:lsdException w:name="List Table 7 Colorful" w:uiPriority="52"/>
+    <w:lsdException w:name="List Table 1 Light Accent 1" w:uiPriority="46"/>
+    <w:lsdException w:name="List Table 2 Accent 1" w:uiPriority="47"/>
+    <w:lsdException w:name="List Table 3 Accent 1" w:uiPriority="48"/>
+    <w:lsdException w:name="List Table 4 Accent 1" w:uiPriority="49"/>
+    <w:lsdException w:name="List Table 5 Dark Accent 1" w:uiPriority="50"/>
+    <w:lsdException w:name="List Table 6 Colorful Accent 1" w:uiPriority="51"/>
+    <w:lsdException w:name="List Table 7 Colorful Accent 1" w:uiPriority="52"/>
+    <w:lsdException w:name="List Table 1 Light Accent 2" w:uiPriority="46"/>
+    <w:lsdException w:name="List Table 2 Accent 2" w:uiPriority="47"/>
+    <w:lsdException w:name="List Table 3 Accent 2" w:uiPriority="48"/>
+    <w:lsdException w:name="List Table 4 Accent 2" w:uiPriority="49"/>
+    <w:lsdException w:name="List Table 5 Dark Accent 2" w:uiPriority="50"/>
+    <w:lsdException w:name="List Table 6 Colorful Accent 2" w:uiPriority="51"/>
+    <w:lsdException w:name="List Table 7 Colorful Accent 2" w:uiPriority="52"/>
+    <w:lsdException w:name="List Table 1 Light Accent 3" w:uiPriority="46"/>
+    <w:lsdException w:name="List Table 2 Accent 3" w:uiPriority="47"/>
+    <w:lsdException w:name="List Table 3 Accent 3" w:uiPriority="48"/>
+    <w:lsdException w:name="List Table 4 Accent 3" w:uiPriority="49"/>
+    <w:lsdException w:name="List Table 5 Dark Accent 3" w:uiPriority="50"/>
+    <w:lsdException w:name="List Table 6 Colorful Accent 3" w:uiPriority="51"/>
+    <w:lsdException w:name="List Table 7 Colorful Accent 3" w:uiPriority="52"/>
+    <w:lsdException w:name="List Table 1 Light Accent 4" w:uiPriority="46"/>
+    <w:lsdException w:name="List Table 2 Accent 4" w:uiPriority="47"/>
+    <w:lsdException w:name="List Table 3 Accent 4" w:uiPriority="48"/>
+    <w:lsdException w:name="List Table 4 Accent 4" w:uiPriority="49"/>
+    <w:lsdException w:name="List Table 5 Dark Accent 4" w:uiPriority="50"/>
+    <w:lsdException w:name="List Table 6 Colorful Accent 4" w:uiPriority="51"/>
+    <w:lsdException w:name="List Table 7 Colorful Accent 4" w:uiPriority="52"/>
+    <w:lsdException w:name="List Table 1 Light Accent 5" w:uiPriority="46"/>
+    <w:lsdException w:name="List Table 2 Accent 5" w:uiPriority="47"/>
+    <w:lsdException w:name="List Table 3 Accent 5" w:uiPriority="48"/>
+    <w:lsdException w:name="List Table 4 Accent 5" w:uiPriority="49"/>
+    <w:lsdException w:name="List Table 5 Dark Accent 5" w:uiPriority="50"/>
+    <w:lsdException w:name="List Table 6 Colorful Accent 5" w:uiPriority="51"/>
+    <w:lsdException w:name="List Table 7 Colorful Accent 5" w:uiPriority="52"/>
+    <w:lsdException w:name="List Table 1 Light Accent 6" w:uiPriority="46"/>
+    <w:lsdException w:name="List Table 2 Accent 6" w:uiPriority="47"/>
+    <w:lsdException w:name="List Table 3 Accent 6" w:uiPriority="48"/>
+    <w:lsdException w:name="List Table 4 Accent 6" w:uiPriority="49"/>
+    <w:lsdException w:name="List Table 5 Dark Accent 6" w:uiPriority="50"/>
+    <w:lsdException w:name="List Table 6 Colorful Accent 6" w:uiPriority="51"/>
+    <w:lsdException w:name="List Table 7 Colorful Accent 6" w:uiPriority="52"/>
   </w:latentStyles>
   <w:style w:type="paragraph" w:default="1" w:styleId="Normal">
     <w:name w:val="Normal"/>
@@ -8085,950 +8294,7 @@
   <w:style w:type="character" w:default="1" w:styleId="DefaultParagraphFont">
     <w:name w:val="Default Paragraph Font"/>
     <w:uiPriority w:val="1"/>
-    <w:unhideWhenUsed/>
-  </w:style>
-  <w:style w:type="table" w:default="1" w:styleId="TableNormal">
-    <w:name w:val="Normal Table"/>
-    <w:uiPriority w:val="99"/>
     <w:semiHidden/>
-    <w:unhideWhenUsed/>
-    <w:tblPr>
-      <w:tblInd w:w="0" w:type="dxa"/>
-      <w:tblCellMar>
-        <w:top w:w="0" w:type="dxa"/>
-        <w:left w:w="108" w:type="dxa"/>
-        <w:bottom w:w="0" w:type="dxa"/>
-        <w:right w:w="108" w:type="dxa"/>
-      </w:tblCellMar>
-    </w:tblPr>
-  </w:style>
-  <w:style w:type="numbering" w:default="1" w:styleId="NoList">
-    <w:name w:val="No List"/>
-    <w:uiPriority w:val="99"/>
-    <w:semiHidden/>
-    <w:unhideWhenUsed/>
-  </w:style>
-  <w:style w:type="paragraph" w:styleId="Header">
-    <w:name w:val="header"/>
-    <w:basedOn w:val="Normal"/>
-    <w:rsid w:val="00824390"/>
-    <w:pPr>
-      <w:tabs>
-        <w:tab w:val="left" w:pos="0"/>
-        <w:tab w:val="right" w:pos="10080"/>
-      </w:tabs>
-      <w:spacing w:after="0"/>
-      <w:ind w:left="-2160"/>
-    </w:pPr>
-    <w:rPr>
-      <w:sz w:val="16"/>
-    </w:rPr>
-  </w:style>
-  <w:style w:type="character" w:styleId="PageNumber">
-    <w:name w:val="page number"/>
-    <w:rsid w:val="00824390"/>
-    <w:rPr>
-      <w:sz w:val="14"/>
-    </w:rPr>
-  </w:style>
-  <w:style w:type="paragraph" w:customStyle="1" w:styleId="Title1">
-    <w:name w:val="Title1"/>
-    <w:basedOn w:val="Normal"/>
-    <w:rsid w:val="00824390"/>
-    <w:pPr>
-      <w:ind w:left="-2160"/>
-    </w:pPr>
-    <w:rPr>
-      <w:sz w:val="28"/>
-    </w:rPr>
-  </w:style>
-  <w:style w:type="paragraph" w:customStyle="1" w:styleId="bulletlist">
-    <w:name w:val="bullet list"/>
-    <w:basedOn w:val="Normal"/>
-    <w:qFormat/>
-    <w:rsid w:val="00E01AA8"/>
-    <w:pPr>
-      <w:numPr>
-        <w:numId w:val="28"/>
-      </w:numPr>
-      <w:spacing w:before="60" w:after="0"/>
-    </w:pPr>
-  </w:style>
-  <w:style w:type="paragraph" w:styleId="Footer">
-    <w:name w:val="footer"/>
-    <w:basedOn w:val="Normal"/>
-    <w:rsid w:val="00824390"/>
-    <w:pPr>
-      <w:tabs>
-        <w:tab w:val="center" w:pos="4320"/>
-        <w:tab w:val="right" w:pos="10080"/>
-      </w:tabs>
-      <w:spacing w:after="0"/>
-    </w:pPr>
-    <w:rPr>
-      <w:sz w:val="16"/>
-    </w:rPr>
-  </w:style>
-  <w:style w:type="paragraph" w:customStyle="1" w:styleId="References">
-    <w:name w:val="References"/>
-    <w:basedOn w:val="Normal"/>
-    <w:qFormat/>
-    <w:rsid w:val="00C97FC0"/>
-    <w:pPr>
-      <w:numPr>
-        <w:numId w:val="24"/>
-      </w:numPr>
-      <w:spacing w:after="80" w:line="240" w:lineRule="auto"/>
-    </w:pPr>
-    <w:rPr>
-      <w:kern w:val="0"/>
-    </w:rPr>
-  </w:style>
-  <w:style w:type="paragraph" w:customStyle="1" w:styleId="CoverTitle">
-    <w:name w:val="Cover Title"/>
-    <w:basedOn w:val="Normal"/>
-    <w:rsid w:val="00824390"/>
-    <w:pPr>
-      <w:pBdr>
-        <w:top w:val="single" w:sz="24" w:space="1" w:color="auto"/>
-      </w:pBdr>
-      <w:tabs>
-        <w:tab w:val="left" w:pos="5040"/>
-      </w:tabs>
-      <w:spacing w:after="120" w:line="480" w:lineRule="exact"/>
-      <w:ind w:left="2160"/>
-    </w:pPr>
-    <w:rPr>
-      <w:rFonts w:ascii="Helvetica" w:eastAsia="Times" w:hAnsi="Helvetica"/>
-      <w:b/>
-      <w:spacing w:val="-20"/>
-      <w:kern w:val="0"/>
-      <w:sz w:val="48"/>
-      <w:lang w:eastAsia="zh-CN"/>
-    </w:rPr>
-  </w:style>
-  <w:style w:type="paragraph" w:customStyle="1" w:styleId="CoverText">
-    <w:name w:val="Cover Text"/>
-    <w:basedOn w:val="Normal"/>
-    <w:rsid w:val="00824390"/>
-    <w:pPr>
-      <w:spacing w:after="0" w:line="240" w:lineRule="auto"/>
-      <w:ind w:left="2160"/>
-    </w:pPr>
-    <w:rPr>
-      <w:rFonts w:ascii="Arial" w:eastAsia="Times" w:hAnsi="Arial"/>
-      <w:kern w:val="0"/>
-      <w:lang w:eastAsia="zh-CN"/>
-    </w:rPr>
-  </w:style>
-  <w:style w:type="character" w:styleId="FootnoteReference">
-    <w:name w:val="footnote reference"/>
-    <w:rsid w:val="00824390"/>
-    <w:rPr>
-      <w:vertAlign w:val="superscript"/>
-    </w:rPr>
-  </w:style>
-  <w:style w:type="paragraph" w:styleId="FootnoteText">
-    <w:name w:val="footnote text"/>
-    <w:basedOn w:val="Normal"/>
-    <w:rsid w:val="00824390"/>
-    <w:pPr>
-      <w:spacing w:after="120" w:line="240" w:lineRule="auto"/>
-      <w:ind w:hanging="144"/>
-      <w:jc w:val="both"/>
-    </w:pPr>
-    <w:rPr>
-      <w:kern w:val="0"/>
-      <w:sz w:val="15"/>
-    </w:rPr>
-  </w:style>
-  <w:style w:type="paragraph" w:customStyle="1" w:styleId="Affiliations">
-    <w:name w:val="Affiliations"/>
-    <w:basedOn w:val="Normal"/>
-    <w:rsid w:val="00824390"/>
-    <w:pPr>
-      <w:spacing w:after="120" w:line="240" w:lineRule="auto"/>
-      <w:jc w:val="both"/>
-    </w:pPr>
-    <w:rPr>
-      <w:color w:val="808080"/>
-      <w:kern w:val="0"/>
-      <w:sz w:val="24"/>
-    </w:rPr>
-  </w:style>
-  <w:style w:type="paragraph" w:styleId="Caption">
-    <w:name w:val="caption"/>
-    <w:basedOn w:val="Normal"/>
-    <w:next w:val="Normal"/>
-    <w:qFormat/>
-    <w:rsid w:val="009149AA"/>
-    <w:pPr>
-      <w:keepLines/>
-      <w:spacing w:before="120" w:after="120" w:line="200" w:lineRule="exact"/>
-      <w:jc w:val="both"/>
-    </w:pPr>
-    <w:rPr>
-      <w:sz w:val="15"/>
-    </w:rPr>
-  </w:style>
-  <w:style w:type="paragraph" w:customStyle="1" w:styleId="Bullet">
-    <w:name w:val="Bullet"/>
-    <w:basedOn w:val="Normal"/>
-    <w:rsid w:val="00824390"/>
-    <w:pPr>
-      <w:spacing w:after="120" w:line="240" w:lineRule="auto"/>
-      <w:ind w:left="144" w:hanging="144"/>
-      <w:jc w:val="both"/>
-    </w:pPr>
-    <w:rPr>
-      <w:color w:val="808080"/>
-      <w:kern w:val="0"/>
-    </w:rPr>
-  </w:style>
-  <w:style w:type="paragraph" w:customStyle="1" w:styleId="FigureCaption">
-    <w:name w:val="Figure Caption"/>
-    <w:basedOn w:val="Normal"/>
-    <w:rsid w:val="00824390"/>
-    <w:pPr>
-      <w:overflowPunct w:val="0"/>
-      <w:autoSpaceDE w:val="0"/>
-      <w:autoSpaceDN w:val="0"/>
-      <w:adjustRightInd w:val="0"/>
-      <w:spacing w:after="120" w:line="240" w:lineRule="auto"/>
-      <w:jc w:val="both"/>
-      <w:textAlignment w:val="baseline"/>
-    </w:pPr>
-    <w:rPr>
-      <w:color w:val="808080"/>
-      <w:kern w:val="0"/>
-      <w:sz w:val="18"/>
-    </w:rPr>
-  </w:style>
-  <w:style w:type="paragraph" w:styleId="BalloonText">
-    <w:name w:val="Balloon Text"/>
-    <w:basedOn w:val="Normal"/>
-    <w:link w:val="BalloonTextChar"/>
-    <w:uiPriority w:val="99"/>
-    <w:semiHidden/>
-    <w:unhideWhenUsed/>
-    <w:rsid w:val="006C2A3F"/>
-    <w:pPr>
-      <w:spacing w:after="0" w:line="240" w:lineRule="auto"/>
-    </w:pPr>
-    <w:rPr>
-      <w:rFonts w:ascii="Lucida Grande" w:hAnsi="Lucida Grande" w:cs="Lucida Grande"/>
-      <w:sz w:val="18"/>
-      <w:szCs w:val="18"/>
-    </w:rPr>
-  </w:style>
-  <w:style w:type="character" w:customStyle="1" w:styleId="BalloonTextChar">
-    <w:name w:val="Balloon Text Char"/>
-    <w:basedOn w:val="DefaultParagraphFont"/>
-    <w:link w:val="BalloonText"/>
-    <w:uiPriority w:val="99"/>
-    <w:semiHidden/>
-    <w:rsid w:val="006C2A3F"/>
-    <w:rPr>
-      <w:rFonts w:ascii="Lucida Grande" w:hAnsi="Lucida Grande" w:cs="Lucida Grande"/>
-      <w:kern w:val="18"/>
-      <w:sz w:val="18"/>
-      <w:szCs w:val="18"/>
-    </w:rPr>
-  </w:style>
-  <w:style w:type="table" w:styleId="TableGrid">
-    <w:name w:val="Table Grid"/>
-    <w:aliases w:val="Table Grid - SIGCHI"/>
-    <w:basedOn w:val="TableNormal"/>
-    <w:uiPriority w:val="59"/>
-    <w:rsid w:val="001A28AB"/>
-    <w:pPr>
-      <w:jc w:val="right"/>
-    </w:pPr>
-    <w:tblPr>
-      <w:tblStyleRowBandSize w:val="1"/>
-      <w:jc w:val="center"/>
-      <w:tblInd w:w="0" w:type="dxa"/>
-      <w:tblCellMar>
-        <w:top w:w="0" w:type="dxa"/>
-        <w:left w:w="108" w:type="dxa"/>
-        <w:bottom w:w="0" w:type="dxa"/>
-        <w:right w:w="108" w:type="dxa"/>
-      </w:tblCellMar>
-    </w:tblPr>
-    <w:trPr>
-      <w:jc w:val="center"/>
-    </w:trPr>
-    <w:tcPr>
-      <w:vAlign w:val="bottom"/>
-    </w:tcPr>
-    <w:tblStylePr w:type="firstRow">
-      <w:pPr>
-        <w:jc w:val="right"/>
-      </w:pPr>
-      <w:rPr>
-        <w:b w:val="0"/>
-      </w:rPr>
-      <w:tblPr/>
-      <w:tcPr>
-        <w:tcBorders>
-          <w:bottom w:val="single" w:sz="8" w:space="0" w:color="CBCBCB"/>
-        </w:tcBorders>
-        <w:vAlign w:val="bottom"/>
-      </w:tcPr>
-    </w:tblStylePr>
-    <w:tblStylePr w:type="lastRow">
-      <w:rPr>
-        <w:b/>
-      </w:rPr>
-      <w:tblPr/>
-      <w:tcPr>
-        <w:tcBorders>
-          <w:top w:val="single" w:sz="8" w:space="0" w:color="CBCBCB"/>
-          <w:left w:val="nil"/>
-          <w:bottom w:val="nil"/>
-          <w:right w:val="nil"/>
-          <w:insideH w:val="nil"/>
-          <w:insideV w:val="nil"/>
-          <w:tl2br w:val="nil"/>
-          <w:tr2bl w:val="nil"/>
-        </w:tcBorders>
-      </w:tcPr>
-    </w:tblStylePr>
-    <w:tblStylePr w:type="firstCol">
-      <w:rPr>
-        <w:b w:val="0"/>
-      </w:rPr>
-      <w:tblPr/>
-      <w:tcPr>
-        <w:tcBorders>
-          <w:right w:val="single" w:sz="8" w:space="0" w:color="CBCBCB"/>
-        </w:tcBorders>
-      </w:tcPr>
-    </w:tblStylePr>
-    <w:tblStylePr w:type="lastCol">
-      <w:rPr>
-        <w:b/>
-      </w:rPr>
-    </w:tblStylePr>
-    <w:tblStylePr w:type="band1Horz">
-      <w:pPr>
-        <w:jc w:val="right"/>
-      </w:pPr>
-      <w:tblPr/>
-      <w:tcPr>
-        <w:shd w:val="clear" w:color="auto" w:fill="F5F5F5"/>
-        <w:vAlign w:val="bottom"/>
-      </w:tcPr>
-    </w:tblStylePr>
-    <w:tblStylePr w:type="swCell">
-      <w:tblPr/>
-      <w:tcPr>
-        <w:tcBorders>
-          <w:right w:val="single" w:sz="8" w:space="0" w:color="CBCBCB"/>
-        </w:tcBorders>
-      </w:tcPr>
-    </w:tblStylePr>
-  </w:style>
-  <w:style w:type="paragraph" w:customStyle="1" w:styleId="Numberedlist">
-    <w:name w:val="Numbered list"/>
-    <w:basedOn w:val="bulletlist"/>
-    <w:qFormat/>
-    <w:rsid w:val="00824390"/>
-    <w:pPr>
-      <w:numPr>
-        <w:numId w:val="23"/>
-      </w:numPr>
-      <w:ind w:left="0" w:firstLine="0"/>
-    </w:pPr>
-  </w:style>
-  <w:style w:type="character" w:styleId="Hyperlink">
-    <w:name w:val="Hyperlink"/>
-    <w:rsid w:val="006C2A3F"/>
-    <w:rPr>
-      <w:color w:val="067DE9"/>
-      <w:u w:val="none"/>
-    </w:rPr>
-  </w:style>
-  <w:style w:type="paragraph" w:customStyle="1" w:styleId="authorAddress">
-    <w:name w:val="authorAddress"/>
-    <w:basedOn w:val="Normal"/>
-    <w:rsid w:val="00824390"/>
-    <w:pPr>
-      <w:spacing w:after="0"/>
-    </w:pPr>
-    <w:rPr>
-      <w:sz w:val="15"/>
-    </w:rPr>
-  </w:style>
-  <w:style w:type="paragraph" w:customStyle="1" w:styleId="authorName">
-    <w:name w:val="authorName"/>
-    <w:basedOn w:val="Heading5"/>
-    <w:rsid w:val="00824390"/>
-    <w:pPr>
-      <w:keepNext/>
-      <w:spacing w:before="0" w:after="0"/>
-    </w:pPr>
-    <w:rPr>
-      <w:b/>
-      <w:sz w:val="15"/>
-    </w:rPr>
-  </w:style>
-  <w:style w:type="paragraph" w:styleId="DocumentMap">
-    <w:name w:val="Document Map"/>
-    <w:basedOn w:val="Normal"/>
-    <w:rsid w:val="00824390"/>
-    <w:pPr>
-      <w:shd w:val="clear" w:color="auto" w:fill="000080"/>
-      <w:spacing w:after="0"/>
-    </w:pPr>
-    <w:rPr>
-      <w:rFonts w:ascii="Geneva" w:hAnsi="Geneva"/>
-    </w:rPr>
-  </w:style>
-  <w:style w:type="character" w:styleId="FollowedHyperlink">
-    <w:name w:val="FollowedHyperlink"/>
-    <w:basedOn w:val="Hyperlink"/>
-    <w:rsid w:val="006C2A3F"/>
-    <w:rPr>
-      <w:color w:val="067DE9"/>
-      <w:u w:val="none"/>
-    </w:rPr>
-  </w:style>
-  <w:style w:type="paragraph" w:customStyle="1" w:styleId="cell">
-    <w:name w:val="cell"/>
-    <w:basedOn w:val="Normal"/>
-    <w:rsid w:val="00B62907"/>
-    <w:pPr>
-      <w:keepNext/>
-      <w:keepLines/>
-      <w:spacing w:after="120" w:line="240" w:lineRule="auto"/>
-      <w:jc w:val="center"/>
-    </w:pPr>
-    <w:rPr>
-      <w:rFonts w:ascii="Times New Roman" w:hAnsi="Times New Roman"/>
-      <w:b/>
-      <w:kern w:val="0"/>
-      <w:sz w:val="20"/>
-    </w:rPr>
-  </w:style>
-  <w:style w:type="character" w:styleId="CommentReference">
-    <w:name w:val="annotation reference"/>
-    <w:basedOn w:val="DefaultParagraphFont"/>
-    <w:uiPriority w:val="99"/>
-    <w:semiHidden/>
-    <w:unhideWhenUsed/>
-    <w:rsid w:val="000640A5"/>
-    <w:rPr>
-      <w:sz w:val="18"/>
-      <w:szCs w:val="18"/>
-    </w:rPr>
-  </w:style>
-  <w:style w:type="paragraph" w:styleId="CommentText">
-    <w:name w:val="annotation text"/>
-    <w:basedOn w:val="Normal"/>
-    <w:link w:val="CommentTextChar"/>
-    <w:uiPriority w:val="99"/>
-    <w:semiHidden/>
-    <w:unhideWhenUsed/>
-    <w:rsid w:val="000640A5"/>
-    <w:pPr>
-      <w:spacing w:line="240" w:lineRule="auto"/>
-    </w:pPr>
-    <w:rPr>
-      <w:sz w:val="24"/>
-      <w:szCs w:val="24"/>
-    </w:rPr>
-  </w:style>
-  <w:style w:type="character" w:customStyle="1" w:styleId="CommentTextChar">
-    <w:name w:val="Comment Text Char"/>
-    <w:basedOn w:val="DefaultParagraphFont"/>
-    <w:link w:val="CommentText"/>
-    <w:uiPriority w:val="99"/>
-    <w:semiHidden/>
-    <w:rsid w:val="000640A5"/>
-    <w:rPr>
-      <w:rFonts w:ascii="Verdana" w:hAnsi="Verdana"/>
-      <w:kern w:val="18"/>
-      <w:sz w:val="24"/>
-      <w:szCs w:val="24"/>
-    </w:rPr>
-  </w:style>
-  <w:style w:type="paragraph" w:styleId="CommentSubject">
-    <w:name w:val="annotation subject"/>
-    <w:basedOn w:val="CommentText"/>
-    <w:next w:val="CommentText"/>
-    <w:link w:val="CommentSubjectChar"/>
-    <w:uiPriority w:val="99"/>
-    <w:semiHidden/>
-    <w:unhideWhenUsed/>
-    <w:rsid w:val="000640A5"/>
-    <w:rPr>
-      <w:b/>
-      <w:bCs/>
-      <w:sz w:val="20"/>
-      <w:szCs w:val="20"/>
-    </w:rPr>
-  </w:style>
-  <w:style w:type="character" w:customStyle="1" w:styleId="CommentSubjectChar">
-    <w:name w:val="Comment Subject Char"/>
-    <w:basedOn w:val="CommentTextChar"/>
-    <w:link w:val="CommentSubject"/>
-    <w:uiPriority w:val="99"/>
-    <w:semiHidden/>
-    <w:rsid w:val="000640A5"/>
-    <w:rPr>
-      <w:rFonts w:ascii="Verdana" w:hAnsi="Verdana"/>
-      <w:b/>
-      <w:bCs/>
-      <w:kern w:val="18"/>
-      <w:sz w:val="24"/>
-      <w:szCs w:val="24"/>
-    </w:rPr>
-  </w:style>
-  <w:style w:type="character" w:customStyle="1" w:styleId="Heading1Char">
-    <w:name w:val="Heading 1 Char"/>
-    <w:basedOn w:val="DefaultParagraphFont"/>
-    <w:link w:val="Heading1"/>
-    <w:rsid w:val="008A1034"/>
-    <w:rPr>
-      <w:rFonts w:ascii="Verdana" w:hAnsi="Verdana"/>
-      <w:b/>
-      <w:kern w:val="14"/>
-      <w:sz w:val="19"/>
-    </w:rPr>
-  </w:style>
-  <w:style w:type="paragraph" w:customStyle="1" w:styleId="Table-SIGCHI">
-    <w:name w:val="Table - SIGCHI"/>
-    <w:basedOn w:val="Normal"/>
-    <w:autoRedefine/>
-    <w:qFormat/>
-    <w:rsid w:val="00A47C26"/>
-    <w:pPr>
-      <w:spacing w:after="60" w:line="0" w:lineRule="atLeast"/>
-      <w:jc w:val="right"/>
-    </w:pPr>
-  </w:style>
-  <w:style w:type="table" w:styleId="LightGrid-Accent2">
-    <w:name w:val="Light Grid Accent 2"/>
-    <w:basedOn w:val="TableNormal"/>
-    <w:uiPriority w:val="67"/>
-    <w:rsid w:val="00536097"/>
-    <w:tblPr>
-      <w:tblStyleRowBandSize w:val="1"/>
-      <w:tblStyleColBandSize w:val="1"/>
-      <w:tblInd w:w="0" w:type="dxa"/>
-      <w:tblBorders>
-        <w:top w:val="single" w:sz="8" w:space="0" w:color="C0504D" w:themeColor="accent2"/>
-        <w:left w:val="single" w:sz="8" w:space="0" w:color="C0504D" w:themeColor="accent2"/>
-        <w:bottom w:val="single" w:sz="8" w:space="0" w:color="C0504D" w:themeColor="accent2"/>
-        <w:right w:val="single" w:sz="8" w:space="0" w:color="C0504D" w:themeColor="accent2"/>
-        <w:insideH w:val="single" w:sz="8" w:space="0" w:color="C0504D" w:themeColor="accent2"/>
-        <w:insideV w:val="single" w:sz="8" w:space="0" w:color="C0504D" w:themeColor="accent2"/>
-      </w:tblBorders>
-      <w:tblCellMar>
-        <w:top w:w="0" w:type="dxa"/>
-        <w:left w:w="108" w:type="dxa"/>
-        <w:bottom w:w="0" w:type="dxa"/>
-        <w:right w:w="108" w:type="dxa"/>
-      </w:tblCellMar>
-    </w:tblPr>
-    <w:tblStylePr w:type="firstRow">
-      <w:pPr>
-        <w:spacing w:before="0" w:after="0" w:line="240" w:lineRule="auto"/>
-      </w:pPr>
-      <w:rPr>
-        <w:rFonts w:asciiTheme="majorHAnsi" w:eastAsiaTheme="majorEastAsia" w:hAnsiTheme="majorHAnsi" w:cstheme="majorBidi"/>
-        <w:b/>
-        <w:bCs/>
-      </w:rPr>
-      <w:tblPr/>
-      <w:tcPr>
-        <w:tcBorders>
-          <w:top w:val="single" w:sz="8" w:space="0" w:color="C0504D" w:themeColor="accent2"/>
-          <w:left w:val="single" w:sz="8" w:space="0" w:color="C0504D" w:themeColor="accent2"/>
-          <w:bottom w:val="single" w:sz="18" w:space="0" w:color="C0504D" w:themeColor="accent2"/>
-          <w:right w:val="single" w:sz="8" w:space="0" w:color="C0504D" w:themeColor="accent2"/>
-          <w:insideH w:val="nil"/>
-          <w:insideV w:val="single" w:sz="8" w:space="0" w:color="C0504D" w:themeColor="accent2"/>
-        </w:tcBorders>
-      </w:tcPr>
-    </w:tblStylePr>
-    <w:tblStylePr w:type="lastRow">
-      <w:pPr>
-        <w:spacing w:before="0" w:after="0" w:line="240" w:lineRule="auto"/>
-      </w:pPr>
-      <w:rPr>
-        <w:rFonts w:asciiTheme="majorHAnsi" w:eastAsiaTheme="majorEastAsia" w:hAnsiTheme="majorHAnsi" w:cstheme="majorBidi"/>
-        <w:b/>
-        <w:bCs/>
-      </w:rPr>
-      <w:tblPr/>
-      <w:tcPr>
-        <w:tcBorders>
-          <w:top w:val="double" w:sz="6" w:space="0" w:color="C0504D" w:themeColor="accent2"/>
-          <w:left w:val="single" w:sz="8" w:space="0" w:color="C0504D" w:themeColor="accent2"/>
-          <w:bottom w:val="single" w:sz="8" w:space="0" w:color="C0504D" w:themeColor="accent2"/>
-          <w:right w:val="single" w:sz="8" w:space="0" w:color="C0504D" w:themeColor="accent2"/>
-          <w:insideH w:val="nil"/>
-          <w:insideV w:val="single" w:sz="8" w:space="0" w:color="C0504D" w:themeColor="accent2"/>
-        </w:tcBorders>
-      </w:tcPr>
-    </w:tblStylePr>
-    <w:tblStylePr w:type="firstCol">
-      <w:rPr>
-        <w:rFonts w:asciiTheme="majorHAnsi" w:eastAsiaTheme="majorEastAsia" w:hAnsiTheme="majorHAnsi" w:cstheme="majorBidi"/>
-        <w:b/>
-        <w:bCs/>
-      </w:rPr>
-    </w:tblStylePr>
-    <w:tblStylePr w:type="lastCol">
-      <w:rPr>
-        <w:rFonts w:asciiTheme="majorHAnsi" w:eastAsiaTheme="majorEastAsia" w:hAnsiTheme="majorHAnsi" w:cstheme="majorBidi"/>
-        <w:b/>
-        <w:bCs/>
-      </w:rPr>
-      <w:tblPr/>
-      <w:tcPr>
-        <w:tcBorders>
-          <w:top w:val="single" w:sz="8" w:space="0" w:color="C0504D" w:themeColor="accent2"/>
-          <w:left w:val="single" w:sz="8" w:space="0" w:color="C0504D" w:themeColor="accent2"/>
-          <w:bottom w:val="single" w:sz="8" w:space="0" w:color="C0504D" w:themeColor="accent2"/>
-          <w:right w:val="single" w:sz="8" w:space="0" w:color="C0504D" w:themeColor="accent2"/>
-        </w:tcBorders>
-      </w:tcPr>
-    </w:tblStylePr>
-    <w:tblStylePr w:type="band1Vert">
-      <w:tblPr/>
-      <w:tcPr>
-        <w:tcBorders>
-          <w:top w:val="single" w:sz="8" w:space="0" w:color="C0504D" w:themeColor="accent2"/>
-          <w:left w:val="single" w:sz="8" w:space="0" w:color="C0504D" w:themeColor="accent2"/>
-          <w:bottom w:val="single" w:sz="8" w:space="0" w:color="C0504D" w:themeColor="accent2"/>
-          <w:right w:val="single" w:sz="8" w:space="0" w:color="C0504D" w:themeColor="accent2"/>
-        </w:tcBorders>
-        <w:shd w:val="clear" w:color="auto" w:fill="EFD3D2" w:themeFill="accent2" w:themeFillTint="3F"/>
-      </w:tcPr>
-    </w:tblStylePr>
-    <w:tblStylePr w:type="band1Horz">
-      <w:tblPr/>
-      <w:tcPr>
-        <w:tcBorders>
-          <w:top w:val="single" w:sz="8" w:space="0" w:color="C0504D" w:themeColor="accent2"/>
-          <w:left w:val="single" w:sz="8" w:space="0" w:color="C0504D" w:themeColor="accent2"/>
-          <w:bottom w:val="single" w:sz="8" w:space="0" w:color="C0504D" w:themeColor="accent2"/>
-          <w:right w:val="single" w:sz="8" w:space="0" w:color="C0504D" w:themeColor="accent2"/>
-          <w:insideV w:val="single" w:sz="8" w:space="0" w:color="C0504D" w:themeColor="accent2"/>
-        </w:tcBorders>
-        <w:shd w:val="clear" w:color="auto" w:fill="EFD3D2" w:themeFill="accent2" w:themeFillTint="3F"/>
-      </w:tcPr>
-    </w:tblStylePr>
-    <w:tblStylePr w:type="band2Horz">
-      <w:tblPr/>
-      <w:tcPr>
-        <w:tcBorders>
-          <w:top w:val="single" w:sz="8" w:space="0" w:color="C0504D" w:themeColor="accent2"/>
-          <w:left w:val="single" w:sz="8" w:space="0" w:color="C0504D" w:themeColor="accent2"/>
-          <w:bottom w:val="single" w:sz="8" w:space="0" w:color="C0504D" w:themeColor="accent2"/>
-          <w:right w:val="single" w:sz="8" w:space="0" w:color="C0504D" w:themeColor="accent2"/>
-          <w:insideV w:val="single" w:sz="8" w:space="0" w:color="C0504D" w:themeColor="accent2"/>
-        </w:tcBorders>
-      </w:tcPr>
-    </w:tblStylePr>
-  </w:style>
-  <w:style w:type="paragraph" w:styleId="Quote">
-    <w:name w:val="Quote"/>
-    <w:basedOn w:val="Normal"/>
-    <w:next w:val="Normal"/>
-    <w:link w:val="QuoteChar"/>
-    <w:uiPriority w:val="73"/>
-    <w:qFormat/>
-    <w:rsid w:val="003A0EC1"/>
-    <w:rPr>
-      <w:i/>
-      <w:iCs/>
-      <w:color w:val="000000" w:themeColor="text1"/>
-    </w:rPr>
-  </w:style>
-  <w:style w:type="character" w:customStyle="1" w:styleId="QuoteChar">
-    <w:name w:val="Quote Char"/>
-    <w:basedOn w:val="DefaultParagraphFont"/>
-    <w:link w:val="Quote"/>
-    <w:uiPriority w:val="73"/>
-    <w:rsid w:val="003A0EC1"/>
-    <w:rPr>
-      <w:rFonts w:ascii="Verdana" w:hAnsi="Verdana"/>
-      <w:i/>
-      <w:iCs/>
-      <w:color w:val="000000" w:themeColor="text1"/>
-      <w:kern w:val="18"/>
-      <w:sz w:val="17"/>
-    </w:rPr>
-  </w:style>
-</w:styles>
-</file>
-
-<file path=word/stylesWithEffects.xml><?xml version="1.0" encoding="utf-8"?>
-<w:styles xmlns:wpc="http://schemas.microsoft.com/office/word/2010/wordprocessingCanvas" xmlns:mo="http://schemas.microsoft.com/office/mac/office/2008/main" xmlns:mc="http://schemas.openxmlformats.org/markup-compatibility/2006" xmlns:mv="urn:schemas-microsoft-com:mac:vml" xmlns:o="urn:schemas-microsoft-com:office:office" xmlns:r="http://schemas.openxmlformats.org/officeDocument/2006/relationships" xmlns:m="http://schemas.openxmlformats.org/officeDocument/2006/math" xmlns:v="urn:schemas-microsoft-com:vml" xmlns:wp14="http://schemas.microsoft.com/office/word/2010/wordprocessingDrawing" xmlns:wp="http://schemas.openxmlformats.org/drawingml/2006/wordprocessingDrawing" xmlns:w10="urn:schemas-microsoft-com:office:word" xmlns:w="http://schemas.openxmlformats.org/wordprocessingml/2006/main" xmlns:w14="http://schemas.microsoft.com/office/word/2010/wordml" xmlns:wpg="http://schemas.microsoft.com/office/word/2010/wordprocessingGroup" xmlns:wpi="http://schemas.microsoft.com/office/word/2010/wordprocessingInk" xmlns:wne="http://schemas.microsoft.com/office/word/2006/wordml" xmlns:wps="http://schemas.microsoft.com/office/word/2010/wordprocessingShape" mc:Ignorable="w14 wp14">
-  <w:docDefaults>
-    <w:rPrDefault>
-      <w:rPr>
-        <w:rFonts w:ascii="Times New Roman" w:eastAsia="Times New Roman" w:hAnsi="Times New Roman" w:cs="Times New Roman"/>
-        <w:lang w:val="en-US" w:eastAsia="en-US" w:bidi="ar-SA"/>
-      </w:rPr>
-    </w:rPrDefault>
-    <w:pPrDefault/>
-  </w:docDefaults>
-  <w:latentStyles w:defLockedState="0" w:defUIPriority="99" w:defSemiHidden="1" w:defUnhideWhenUsed="1" w:defQFormat="0" w:count="276">
-    <w:lsdException w:name="Normal" w:semiHidden="0" w:uiPriority="0" w:unhideWhenUsed="0" w:qFormat="1"/>
-    <w:lsdException w:name="heading 1" w:semiHidden="0" w:uiPriority="0" w:unhideWhenUsed="0" w:qFormat="1"/>
-    <w:lsdException w:name="heading 2" w:semiHidden="0" w:uiPriority="9" w:unhideWhenUsed="0" w:qFormat="1"/>
-    <w:lsdException w:name="heading 3" w:semiHidden="0" w:uiPriority="9" w:unhideWhenUsed="0" w:qFormat="1"/>
-    <w:lsdException w:name="heading 4" w:semiHidden="0" w:uiPriority="9" w:unhideWhenUsed="0" w:qFormat="1"/>
-    <w:lsdException w:name="heading 5" w:semiHidden="0" w:uiPriority="9" w:unhideWhenUsed="0" w:qFormat="1"/>
-    <w:lsdException w:name="heading 6" w:uiPriority="9" w:qFormat="1"/>
-    <w:lsdException w:name="heading 7" w:uiPriority="9" w:qFormat="1"/>
-    <w:lsdException w:name="heading 8" w:uiPriority="9" w:qFormat="1"/>
-    <w:lsdException w:name="heading 9" w:uiPriority="9" w:qFormat="1"/>
-    <w:lsdException w:name="toc 1" w:uiPriority="39"/>
-    <w:lsdException w:name="toc 2" w:uiPriority="39"/>
-    <w:lsdException w:name="toc 3" w:uiPriority="39"/>
-    <w:lsdException w:name="toc 4" w:uiPriority="39"/>
-    <w:lsdException w:name="toc 5" w:uiPriority="39"/>
-    <w:lsdException w:name="toc 6" w:uiPriority="39"/>
-    <w:lsdException w:name="toc 7" w:uiPriority="39"/>
-    <w:lsdException w:name="toc 8" w:uiPriority="39"/>
-    <w:lsdException w:name="toc 9" w:uiPriority="39"/>
-    <w:lsdException w:name="caption" w:semiHidden="0" w:uiPriority="0" w:unhideWhenUsed="0" w:qFormat="1"/>
-    <w:lsdException w:name="Title" w:semiHidden="0" w:uiPriority="10" w:unhideWhenUsed="0" w:qFormat="1"/>
-    <w:lsdException w:name="Default Paragraph Font" w:uiPriority="1"/>
-    <w:lsdException w:name="Subtitle" w:semiHidden="0" w:uiPriority="11" w:unhideWhenUsed="0"/>
-    <w:lsdException w:name="Hyperlink" w:uiPriority="0"/>
-    <w:lsdException w:name="Strong" w:semiHidden="0" w:uiPriority="22" w:unhideWhenUsed="0"/>
-    <w:lsdException w:name="Emphasis" w:semiHidden="0" w:uiPriority="20" w:unhideWhenUsed="0"/>
-    <w:lsdException w:name="Table Grid" w:semiHidden="0" w:uiPriority="59" w:unhideWhenUsed="0"/>
-    <w:lsdException w:name="Note Level 1" w:semiHidden="0" w:unhideWhenUsed="0"/>
-    <w:lsdException w:name="Note Level 2" w:semiHidden="0" w:unhideWhenUsed="0"/>
-    <w:lsdException w:name="Note Level 3" w:semiHidden="0" w:unhideWhenUsed="0"/>
-    <w:lsdException w:name="Note Level 4" w:semiHidden="0" w:unhideWhenUsed="0"/>
-    <w:lsdException w:name="Note Level 5" w:semiHidden="0" w:unhideWhenUsed="0"/>
-    <w:lsdException w:name="Note Level 6" w:semiHidden="0" w:unhideWhenUsed="0"/>
-    <w:lsdException w:name="Note Level 7" w:semiHidden="0" w:unhideWhenUsed="0"/>
-    <w:lsdException w:name="Note Level 8" w:semiHidden="0" w:unhideWhenUsed="0"/>
-    <w:lsdException w:name="Note Level 9" w:semiHidden="0" w:unhideWhenUsed="0"/>
-    <w:lsdException w:name="Placeholder Text" w:unhideWhenUsed="0"/>
-    <w:lsdException w:name="No Spacing" w:semiHidden="0" w:unhideWhenUsed="0" w:qFormat="1"/>
-    <w:lsdException w:name="Light Shading" w:semiHidden="0" w:unhideWhenUsed="0"/>
-    <w:lsdException w:name="Light List" w:semiHidden="0" w:unhideWhenUsed="0"/>
-    <w:lsdException w:name="Light Grid" w:semiHidden="0" w:unhideWhenUsed="0"/>
-    <w:lsdException w:name="Medium Shading 1" w:semiHidden="0" w:unhideWhenUsed="0"/>
-    <w:lsdException w:name="Medium Shading 2" w:semiHidden="0" w:unhideWhenUsed="0"/>
-    <w:lsdException w:name="Medium List 1" w:semiHidden="0" w:unhideWhenUsed="0"/>
-    <w:lsdException w:name="Medium List 2" w:semiHidden="0" w:unhideWhenUsed="0"/>
-    <w:lsdException w:name="Medium Grid 1" w:semiHidden="0" w:unhideWhenUsed="0"/>
-    <w:lsdException w:name="Medium Grid 2" w:semiHidden="0" w:uiPriority="1" w:unhideWhenUsed="0" w:qFormat="1"/>
-    <w:lsdException w:name="Medium Grid 3" w:semiHidden="0" w:uiPriority="60" w:unhideWhenUsed="0"/>
-    <w:lsdException w:name="Dark List" w:semiHidden="0" w:uiPriority="61" w:unhideWhenUsed="0"/>
-    <w:lsdException w:name="Colorful Shading" w:semiHidden="0" w:uiPriority="62" w:unhideWhenUsed="0"/>
-    <w:lsdException w:name="Colorful List" w:semiHidden="0" w:uiPriority="63" w:unhideWhenUsed="0" w:qFormat="1"/>
-    <w:lsdException w:name="Colorful Grid" w:semiHidden="0" w:uiPriority="64" w:unhideWhenUsed="0" w:qFormat="1"/>
-    <w:lsdException w:name="Light Shading Accent 1" w:semiHidden="0" w:uiPriority="65" w:unhideWhenUsed="0" w:qFormat="1"/>
-    <w:lsdException w:name="Light List Accent 1" w:semiHidden="0" w:uiPriority="66" w:unhideWhenUsed="0"/>
-    <w:lsdException w:name="Light Grid Accent 1" w:semiHidden="0" w:uiPriority="67" w:unhideWhenUsed="0"/>
-    <w:lsdException w:name="Medium Shading 1 Accent 1" w:semiHidden="0" w:uiPriority="68" w:unhideWhenUsed="0"/>
-    <w:lsdException w:name="Medium Shading 2 Accent 1" w:semiHidden="0" w:uiPriority="69" w:unhideWhenUsed="0"/>
-    <w:lsdException w:name="Medium List 1 Accent 1" w:semiHidden="0" w:uiPriority="70" w:unhideWhenUsed="0"/>
-    <w:lsdException w:name="Revision" w:semiHidden="0" w:uiPriority="71" w:unhideWhenUsed="0"/>
-    <w:lsdException w:name="List Paragraph" w:semiHidden="0" w:uiPriority="72" w:unhideWhenUsed="0" w:qFormat="1"/>
-    <w:lsdException w:name="Quote" w:semiHidden="0" w:uiPriority="73" w:unhideWhenUsed="0" w:qFormat="1"/>
-    <w:lsdException w:name="Intense Quote" w:semiHidden="0" w:uiPriority="60" w:unhideWhenUsed="0"/>
-    <w:lsdException w:name="Medium List 2 Accent 1" w:semiHidden="0" w:uiPriority="61" w:unhideWhenUsed="0"/>
-    <w:lsdException w:name="Medium Grid 1 Accent 1" w:semiHidden="0" w:uiPriority="62" w:unhideWhenUsed="0"/>
-    <w:lsdException w:name="Medium Grid 2 Accent 1" w:semiHidden="0" w:uiPriority="63" w:unhideWhenUsed="0"/>
-    <w:lsdException w:name="Medium Grid 3 Accent 1" w:semiHidden="0" w:uiPriority="64" w:unhideWhenUsed="0"/>
-    <w:lsdException w:name="Dark List Accent 1" w:semiHidden="0" w:uiPriority="65" w:unhideWhenUsed="0"/>
-    <w:lsdException w:name="Colorful Shading Accent 1" w:semiHidden="0" w:unhideWhenUsed="0"/>
-    <w:lsdException w:name="Colorful List Accent 1" w:semiHidden="0" w:uiPriority="34" w:unhideWhenUsed="0" w:qFormat="1"/>
-    <w:lsdException w:name="Colorful Grid Accent 1" w:semiHidden="0" w:uiPriority="29" w:unhideWhenUsed="0" w:qFormat="1"/>
-    <w:lsdException w:name="Light Shading Accent 2" w:semiHidden="0" w:uiPriority="30" w:unhideWhenUsed="0" w:qFormat="1"/>
-    <w:lsdException w:name="Light List Accent 2" w:semiHidden="0" w:uiPriority="66" w:unhideWhenUsed="0"/>
-    <w:lsdException w:name="Light Grid Accent 2" w:semiHidden="0" w:uiPriority="67" w:unhideWhenUsed="0"/>
-    <w:lsdException w:name="Medium Shading 1 Accent 2" w:semiHidden="0" w:uiPriority="68" w:unhideWhenUsed="0"/>
-    <w:lsdException w:name="Medium Shading 2 Accent 2" w:semiHidden="0" w:uiPriority="69" w:unhideWhenUsed="0"/>
-    <w:lsdException w:name="Medium List 1 Accent 2" w:semiHidden="0" w:uiPriority="70" w:unhideWhenUsed="0"/>
-    <w:lsdException w:name="Medium List 2 Accent 2" w:semiHidden="0" w:uiPriority="71" w:unhideWhenUsed="0"/>
-    <w:lsdException w:name="Medium Grid 1 Accent 2" w:semiHidden="0" w:uiPriority="72" w:unhideWhenUsed="0"/>
-    <w:lsdException w:name="Medium Grid 2 Accent 2" w:semiHidden="0" w:uiPriority="73" w:unhideWhenUsed="0"/>
-    <w:lsdException w:name="Medium Grid 3 Accent 2" w:semiHidden="0" w:uiPriority="60" w:unhideWhenUsed="0"/>
-    <w:lsdException w:name="Dark List Accent 2" w:semiHidden="0" w:uiPriority="61" w:unhideWhenUsed="0"/>
-    <w:lsdException w:name="Colorful Shading Accent 2" w:semiHidden="0" w:uiPriority="62" w:unhideWhenUsed="0"/>
-    <w:lsdException w:name="Colorful List Accent 2" w:semiHidden="0" w:uiPriority="63" w:unhideWhenUsed="0"/>
-    <w:lsdException w:name="Colorful Grid Accent 2" w:semiHidden="0" w:uiPriority="64" w:unhideWhenUsed="0"/>
-    <w:lsdException w:name="Light Shading Accent 3" w:semiHidden="0" w:uiPriority="65" w:unhideWhenUsed="0"/>
-    <w:lsdException w:name="Light List Accent 3" w:semiHidden="0" w:uiPriority="66" w:unhideWhenUsed="0"/>
-    <w:lsdException w:name="Light Grid Accent 3" w:semiHidden="0" w:uiPriority="67" w:unhideWhenUsed="0"/>
-    <w:lsdException w:name="Medium Shading 1 Accent 3" w:semiHidden="0" w:uiPriority="68" w:unhideWhenUsed="0"/>
-    <w:lsdException w:name="Medium Shading 2 Accent 3" w:semiHidden="0" w:uiPriority="69" w:unhideWhenUsed="0"/>
-    <w:lsdException w:name="Medium List 1 Accent 3" w:semiHidden="0" w:uiPriority="70" w:unhideWhenUsed="0"/>
-    <w:lsdException w:name="Medium List 2 Accent 3" w:semiHidden="0" w:uiPriority="71" w:unhideWhenUsed="0"/>
-    <w:lsdException w:name="Medium Grid 1 Accent 3" w:semiHidden="0" w:uiPriority="72" w:unhideWhenUsed="0"/>
-    <w:lsdException w:name="Medium Grid 2 Accent 3" w:semiHidden="0" w:uiPriority="73" w:unhideWhenUsed="0"/>
-    <w:lsdException w:name="Medium Grid 3 Accent 3" w:semiHidden="0" w:uiPriority="60" w:unhideWhenUsed="0"/>
-    <w:lsdException w:name="Dark List Accent 3" w:semiHidden="0" w:uiPriority="61" w:unhideWhenUsed="0"/>
-    <w:lsdException w:name="Colorful Shading Accent 3" w:semiHidden="0" w:uiPriority="62" w:unhideWhenUsed="0"/>
-    <w:lsdException w:name="Colorful List Accent 3" w:semiHidden="0" w:uiPriority="63" w:unhideWhenUsed="0"/>
-    <w:lsdException w:name="Colorful Grid Accent 3" w:semiHidden="0" w:uiPriority="64" w:unhideWhenUsed="0"/>
-    <w:lsdException w:name="Light Shading Accent 4" w:semiHidden="0" w:uiPriority="65" w:unhideWhenUsed="0"/>
-    <w:lsdException w:name="Light List Accent 4" w:semiHidden="0" w:uiPriority="66" w:unhideWhenUsed="0"/>
-    <w:lsdException w:name="Light Grid Accent 4" w:semiHidden="0" w:uiPriority="67" w:unhideWhenUsed="0"/>
-    <w:lsdException w:name="Medium Shading 1 Accent 4" w:semiHidden="0" w:uiPriority="68" w:unhideWhenUsed="0"/>
-    <w:lsdException w:name="Medium Shading 2 Accent 4" w:semiHidden="0" w:uiPriority="69" w:unhideWhenUsed="0"/>
-    <w:lsdException w:name="Medium List 1 Accent 4" w:semiHidden="0" w:uiPriority="70" w:unhideWhenUsed="0"/>
-    <w:lsdException w:name="Medium List 2 Accent 4" w:semiHidden="0" w:uiPriority="71" w:unhideWhenUsed="0"/>
-    <w:lsdException w:name="Medium Grid 1 Accent 4" w:semiHidden="0" w:uiPriority="72" w:unhideWhenUsed="0"/>
-    <w:lsdException w:name="Medium Grid 2 Accent 4" w:semiHidden="0" w:uiPriority="73" w:unhideWhenUsed="0"/>
-    <w:lsdException w:name="Medium Grid 3 Accent 4" w:semiHidden="0" w:uiPriority="60" w:unhideWhenUsed="0"/>
-    <w:lsdException w:name="Dark List Accent 4" w:semiHidden="0" w:uiPriority="61" w:unhideWhenUsed="0"/>
-    <w:lsdException w:name="Colorful Shading Accent 4" w:semiHidden="0" w:uiPriority="62" w:unhideWhenUsed="0"/>
-    <w:lsdException w:name="Colorful List Accent 4" w:semiHidden="0" w:uiPriority="63" w:unhideWhenUsed="0"/>
-    <w:lsdException w:name="Colorful Grid Accent 4" w:semiHidden="0" w:uiPriority="64" w:unhideWhenUsed="0"/>
-    <w:lsdException w:name="Light Shading Accent 5" w:semiHidden="0" w:uiPriority="65" w:unhideWhenUsed="0"/>
-    <w:lsdException w:name="Light List Accent 5" w:semiHidden="0" w:uiPriority="66" w:unhideWhenUsed="0"/>
-    <w:lsdException w:name="Light Grid Accent 5" w:semiHidden="0" w:uiPriority="67" w:unhideWhenUsed="0"/>
-    <w:lsdException w:name="Medium Shading 1 Accent 5" w:semiHidden="0" w:uiPriority="68" w:unhideWhenUsed="0"/>
-    <w:lsdException w:name="Medium Shading 2 Accent 5" w:semiHidden="0" w:uiPriority="69" w:unhideWhenUsed="0"/>
-    <w:lsdException w:name="Medium List 1 Accent 5" w:semiHidden="0" w:uiPriority="70" w:unhideWhenUsed="0"/>
-    <w:lsdException w:name="Medium List 2 Accent 5" w:semiHidden="0" w:uiPriority="71" w:unhideWhenUsed="0"/>
-    <w:lsdException w:name="Medium Grid 1 Accent 5" w:semiHidden="0" w:uiPriority="72" w:unhideWhenUsed="0"/>
-    <w:lsdException w:name="Medium Grid 2 Accent 5" w:semiHidden="0" w:uiPriority="73" w:unhideWhenUsed="0"/>
-    <w:lsdException w:name="Medium Grid 3 Accent 5" w:semiHidden="0" w:uiPriority="60" w:unhideWhenUsed="0"/>
-    <w:lsdException w:name="Dark List Accent 5" w:semiHidden="0" w:uiPriority="61" w:unhideWhenUsed="0"/>
-    <w:lsdException w:name="Colorful Shading Accent 5" w:semiHidden="0" w:uiPriority="62" w:unhideWhenUsed="0"/>
-    <w:lsdException w:name="Colorful List Accent 5" w:semiHidden="0" w:uiPriority="63" w:unhideWhenUsed="0"/>
-    <w:lsdException w:name="Colorful Grid Accent 5" w:semiHidden="0" w:uiPriority="64" w:unhideWhenUsed="0"/>
-    <w:lsdException w:name="Light Shading Accent 6" w:semiHidden="0" w:uiPriority="65" w:unhideWhenUsed="0"/>
-    <w:lsdException w:name="Light List Accent 6" w:semiHidden="0" w:uiPriority="66" w:unhideWhenUsed="0"/>
-    <w:lsdException w:name="Light Grid Accent 6" w:semiHidden="0" w:uiPriority="67" w:unhideWhenUsed="0"/>
-    <w:lsdException w:name="Medium Shading 1 Accent 6" w:semiHidden="0" w:uiPriority="68" w:unhideWhenUsed="0"/>
-    <w:lsdException w:name="Medium Shading 2 Accent 6" w:semiHidden="0" w:uiPriority="69" w:unhideWhenUsed="0"/>
-    <w:lsdException w:name="Medium List 1 Accent 6" w:semiHidden="0" w:uiPriority="70" w:unhideWhenUsed="0" w:qFormat="1"/>
-    <w:lsdException w:name="Medium List 2 Accent 6" w:semiHidden="0" w:uiPriority="71" w:unhideWhenUsed="0" w:qFormat="1"/>
-    <w:lsdException w:name="Medium Grid 1 Accent 6" w:semiHidden="0" w:uiPriority="72" w:unhideWhenUsed="0" w:qFormat="1"/>
-    <w:lsdException w:name="Medium Grid 2 Accent 6" w:semiHidden="0" w:uiPriority="73" w:unhideWhenUsed="0" w:qFormat="1"/>
-    <w:lsdException w:name="Medium Grid 3 Accent 6" w:semiHidden="0" w:uiPriority="60" w:unhideWhenUsed="0" w:qFormat="1"/>
-    <w:lsdException w:name="Dark List Accent 6" w:semiHidden="0" w:uiPriority="61" w:unhideWhenUsed="0"/>
-    <w:lsdException w:name="Colorful Shading Accent 6" w:semiHidden="0" w:uiPriority="62" w:unhideWhenUsed="0" w:qFormat="1"/>
-    <w:lsdException w:name="Colorful List Accent 6" w:semiHidden="0" w:uiPriority="72" w:unhideWhenUsed="0"/>
-    <w:lsdException w:name="Colorful Grid Accent 6" w:semiHidden="0" w:uiPriority="73" w:unhideWhenUsed="0"/>
-    <w:lsdException w:name="Subtle Emphasis" w:semiHidden="0" w:uiPriority="19" w:unhideWhenUsed="0"/>
-    <w:lsdException w:name="Intense Emphasis" w:semiHidden="0" w:uiPriority="21" w:unhideWhenUsed="0"/>
-    <w:lsdException w:name="Subtle Reference" w:semiHidden="0" w:uiPriority="31" w:unhideWhenUsed="0"/>
-    <w:lsdException w:name="Intense Reference" w:semiHidden="0" w:uiPriority="32" w:unhideWhenUsed="0"/>
-    <w:lsdException w:name="Book Title" w:semiHidden="0" w:uiPriority="33" w:unhideWhenUsed="0"/>
-    <w:lsdException w:name="Bibliography" w:uiPriority="37"/>
-    <w:lsdException w:name="TOC Heading" w:uiPriority="39" w:qFormat="1"/>
-  </w:latentStyles>
-  <w:style w:type="paragraph" w:default="1" w:styleId="Normal">
-    <w:name w:val="Normal"/>
-    <w:qFormat/>
-    <w:rsid w:val="007E4FE9"/>
-    <w:pPr>
-      <w:spacing w:after="240" w:line="240" w:lineRule="atLeast"/>
-    </w:pPr>
-    <w:rPr>
-      <w:rFonts w:ascii="Verdana" w:hAnsi="Verdana"/>
-      <w:kern w:val="18"/>
-      <w:sz w:val="17"/>
-    </w:rPr>
-  </w:style>
-  <w:style w:type="paragraph" w:styleId="Heading1">
-    <w:name w:val="heading 1"/>
-    <w:basedOn w:val="Normal"/>
-    <w:next w:val="Normal"/>
-    <w:link w:val="Heading1Char"/>
-    <w:qFormat/>
-    <w:rsid w:val="00824390"/>
-    <w:pPr>
-      <w:keepNext/>
-      <w:tabs>
-        <w:tab w:val="left" w:pos="1800"/>
-        <w:tab w:val="left" w:pos="2160"/>
-      </w:tabs>
-      <w:spacing w:after="0"/>
-      <w:outlineLvl w:val="0"/>
-    </w:pPr>
-    <w:rPr>
-      <w:b/>
-      <w:kern w:val="14"/>
-      <w:sz w:val="19"/>
-    </w:rPr>
-  </w:style>
-  <w:style w:type="paragraph" w:styleId="Heading2">
-    <w:name w:val="heading 2"/>
-    <w:basedOn w:val="Normal"/>
-    <w:next w:val="Normal"/>
-    <w:qFormat/>
-    <w:rsid w:val="00824390"/>
-    <w:pPr>
-      <w:keepNext/>
-      <w:spacing w:after="0"/>
-      <w:outlineLvl w:val="1"/>
-    </w:pPr>
-    <w:rPr>
-      <w:i/>
-    </w:rPr>
-  </w:style>
-  <w:style w:type="paragraph" w:styleId="Heading3">
-    <w:name w:val="heading 3"/>
-    <w:basedOn w:val="Normal"/>
-    <w:next w:val="Normal"/>
-    <w:qFormat/>
-    <w:rsid w:val="00824390"/>
-    <w:pPr>
-      <w:keepNext/>
-      <w:widowControl w:val="0"/>
-      <w:spacing w:after="0"/>
-      <w:outlineLvl w:val="2"/>
-    </w:pPr>
-    <w:rPr>
-      <w:smallCaps/>
-    </w:rPr>
-  </w:style>
-  <w:style w:type="paragraph" w:styleId="Heading4">
-    <w:name w:val="heading 4"/>
-    <w:basedOn w:val="Normal"/>
-    <w:next w:val="Normal"/>
-    <w:qFormat/>
-    <w:rsid w:val="00824390"/>
-    <w:pPr>
-      <w:keepNext/>
-      <w:spacing w:after="0" w:line="180" w:lineRule="atLeast"/>
-      <w:outlineLvl w:val="3"/>
-    </w:pPr>
-    <w:rPr>
-      <w:rFonts w:eastAsia="Times"/>
-      <w:bCs/>
-      <w:kern w:val="14"/>
-      <w:sz w:val="15"/>
-      <w:lang w:eastAsia="zh-CN"/>
-    </w:rPr>
-  </w:style>
-  <w:style w:type="paragraph" w:styleId="Heading5">
-    <w:name w:val="heading 5"/>
-    <w:basedOn w:val="Normal"/>
-    <w:next w:val="Normal"/>
-    <w:qFormat/>
-    <w:rsid w:val="00824390"/>
-    <w:pPr>
-      <w:spacing w:before="240" w:after="60"/>
-      <w:outlineLvl w:val="4"/>
-    </w:pPr>
-    <w:rPr>
-      <w:sz w:val="22"/>
-    </w:rPr>
-  </w:style>
-  <w:style w:type="character" w:default="1" w:styleId="DefaultParagraphFont">
-    <w:name w:val="Default Paragraph Font"/>
-    <w:uiPriority w:val="1"/>
     <w:unhideWhenUsed/>
   </w:style>
   <w:style w:type="table" w:default="1" w:styleId="TableNormal">
@@ -10039,7 +9305,7 @@
         </a:ln>
         <a:extLst>
           <a:ext uri="{909E8E84-426E-40dd-AFC4-6F175D3DCCD1}">
-            <a14:hiddenFill xmlns:a14="http://schemas.microsoft.com/office/drawing/2010/main">
+            <a14:hiddenFill xmlns:a14="http://schemas.microsoft.com/office/drawing/2010/main" xmlns="">
               <a:solidFill>
                 <a:srgbClr val="F8F8F8"/>
               </a:solidFill>
@@ -10062,7 +9328,7 @@
 </file>
 
 <file path=customXml/itemProps1.xml><?xml version="1.0" encoding="utf-8"?>
-<ds:datastoreItem xmlns:ds="http://schemas.openxmlformats.org/officeDocument/2006/customXml" ds:itemID="{AFBBD134-0EE8-2745-89E2-B74F410B5515}">
+<ds:datastoreItem xmlns:ds="http://schemas.openxmlformats.org/officeDocument/2006/customXml" ds:itemID="{FC8B4591-E80F-244F-88C2-E2FA57233078}">
   <ds:schemaRefs>
     <ds:schemaRef ds:uri="http://schemas.openxmlformats.org/officeDocument/2006/bibliography"/>
   </ds:schemaRefs>

</xml_diff>

<commit_message>
Revert "Incorporate game citation format."
</commit_message>
<xml_diff>
--- a/Word/SIGCHIExtendedAbstractsFormat.docx
+++ b/Word/SIGCHIExtendedAbstractsFormat.docx
@@ -1,13 +1,13 @@
 
 <file path=word/document.xml><?xml version="1.0" encoding="utf-8"?>
-<w:document xmlns:wpc="http://schemas.microsoft.com/office/word/2010/wordprocessingCanvas" xmlns:mo="http://schemas.microsoft.com/office/mac/office/2008/main" xmlns:mc="http://schemas.openxmlformats.org/markup-compatibility/2006" xmlns:mv="urn:schemas-microsoft-com:mac:vml" xmlns:o="urn:schemas-microsoft-com:office:office" xmlns:r="http://schemas.openxmlformats.org/officeDocument/2006/relationships" xmlns:m="http://schemas.openxmlformats.org/officeDocument/2006/math" xmlns:v="urn:schemas-microsoft-com:vml" xmlns:wp14="http://schemas.microsoft.com/office/word/2010/wordprocessingDrawing" xmlns:wp="http://schemas.openxmlformats.org/drawingml/2006/wordprocessingDrawing" xmlns:w10="urn:schemas-microsoft-com:office:word" xmlns:w="http://schemas.openxmlformats.org/wordprocessingml/2006/main" xmlns:w14="http://schemas.microsoft.com/office/word/2010/wordml" xmlns:w15="http://schemas.microsoft.com/office/word/2012/wordml" xmlns:wpg="http://schemas.microsoft.com/office/word/2010/wordprocessingGroup" xmlns:wpi="http://schemas.microsoft.com/office/word/2010/wordprocessingInk" xmlns:wne="http://schemas.microsoft.com/office/word/2006/wordml" xmlns:wps="http://schemas.microsoft.com/office/word/2010/wordprocessingShape" mc:Ignorable="w14 w15 wp14">
+<w:document xmlns:wpc="http://schemas.microsoft.com/office/word/2010/wordprocessingCanvas" xmlns:mo="http://schemas.microsoft.com/office/mac/office/2008/main" xmlns:mc="http://schemas.openxmlformats.org/markup-compatibility/2006" xmlns:mv="urn:schemas-microsoft-com:mac:vml" xmlns:o="urn:schemas-microsoft-com:office:office" xmlns:r="http://schemas.openxmlformats.org/officeDocument/2006/relationships" xmlns:m="http://schemas.openxmlformats.org/officeDocument/2006/math" xmlns:v="urn:schemas-microsoft-com:vml" xmlns:wp14="http://schemas.microsoft.com/office/word/2010/wordprocessingDrawing" xmlns:wp="http://schemas.openxmlformats.org/drawingml/2006/wordprocessingDrawing" xmlns:w10="urn:schemas-microsoft-com:office:word" xmlns:w="http://schemas.openxmlformats.org/wordprocessingml/2006/main" xmlns:w14="http://schemas.microsoft.com/office/word/2010/wordml" xmlns:wpg="http://schemas.microsoft.com/office/word/2010/wordprocessingGroup" xmlns:wpi="http://schemas.microsoft.com/office/word/2010/wordprocessingInk" xmlns:wne="http://schemas.microsoft.com/office/word/2006/wordml" xmlns:wps="http://schemas.microsoft.com/office/word/2010/wordprocessingShape" mc:Ignorable="w14 wp14">
   <w:body>
     <w:p>
       <w:pPr>
         <w:pStyle w:val="CoverTitle"/>
         <w:ind w:left="2070"/>
         <w:sectPr>
-          <w:headerReference w:type="default" r:id="rId8"/>
+          <w:headerReference w:type="default" r:id="rId9"/>
           <w:type w:val="continuous"/>
           <w:pgSz w:w="15840" w:h="12240" w:orient="landscape" w:code="1"/>
           <w:pgMar w:top="2330" w:right="1530" w:bottom="1170" w:left="3960" w:header="994" w:footer="720" w:gutter="0"/>
@@ -95,7 +95,7 @@
         <w:pStyle w:val="Heading1"/>
         <w:spacing w:line="180" w:lineRule="atLeast"/>
         <w:sectPr>
-          <w:headerReference w:type="default" r:id="rId9"/>
+          <w:headerReference w:type="default" r:id="rId10"/>
           <w:type w:val="continuous"/>
           <w:pgSz w:w="15840" w:h="12240" w:orient="landscape" w:code="1"/>
           <w:pgMar w:top="2330" w:right="1530" w:bottom="1170" w:left="3960" w:header="994" w:footer="720" w:gutter="0"/>
@@ -180,9 +180,30 @@
           <w:sz w:val="14"/>
           <w:szCs w:val="16"/>
         </w:rPr>
-        <w:t xml:space="preserve">Permission to make digital or hard copies of all or part of this work for personal or classroom use is granted without fee provided that copies are not made or distributed for profit or commercial advantage and that copies bear this notice and the full citation on the first page. Copyrights for components of this work owned by others than the author(s) must be honored. Abstracting with credit is permitted. To copy otherwise, or republish, to post on servers or to redistribute to lists, requires prior specific permission and/or a fee. Request permissions from </w:t>
-      </w:r>
-      <w:hyperlink r:id="rId10" w:history="1">
+        <w:t>Permission to make digital or hard copies of all or part of this work for personal or classroom use is granted without fee provided that copies are not made or distributed for profit or commercial advantage and that copies bear this notice and the full citation on th</w:t>
+      </w:r>
+      <w:bookmarkStart w:id="8" w:name="_GoBack"/>
+      <w:bookmarkEnd w:id="8"/>
+      <w:r>
+        <w:rPr>
+          <w:spacing w:val="-2"/>
+          <w:kern w:val="0"/>
+          <w:sz w:val="14"/>
+          <w:szCs w:val="16"/>
+        </w:rPr>
+        <w:t xml:space="preserve">e first page. Copyrights for components of this work owned by others than the author(s) must be honored. Abstracting with credit is permitted. To copy otherwise, or republish, to post on servers or to redistribute to lists, requires prior specific permission and/or a fee. </w:t>
+      </w:r>
+      <w:proofErr w:type="gramStart"/>
+      <w:r>
+        <w:rPr>
+          <w:spacing w:val="-2"/>
+          <w:kern w:val="0"/>
+          <w:sz w:val="14"/>
+          <w:szCs w:val="16"/>
+        </w:rPr>
+        <w:t xml:space="preserve">Request permissions from </w:t>
+      </w:r>
+      <w:hyperlink r:id="rId11" w:history="1">
         <w:r>
           <w:rPr>
             <w:rStyle w:val="Hyperlink"/>
@@ -203,6 +224,7 @@
         </w:rPr>
         <w:t>.</w:t>
       </w:r>
+      <w:proofErr w:type="gramEnd"/>
     </w:p>
     <w:p>
       <w:pPr>
@@ -374,6 +396,7 @@
         </w:rPr>
         <w:t xml:space="preserve"> </w:t>
       </w:r>
+      <w:proofErr w:type="gramStart"/>
       <w:r>
         <w:rPr>
           <w:spacing w:val="-2"/>
@@ -459,6 +482,7 @@
         </w:rPr>
         <w:t>.00.</w:t>
       </w:r>
+      <w:proofErr w:type="gramEnd"/>
     </w:p>
     <w:p>
       <w:pPr>
@@ -474,6 +498,7 @@
           <w:szCs w:val="16"/>
         </w:rPr>
       </w:pPr>
+      <w:proofErr w:type="gramStart"/>
       <w:r>
         <w:rPr>
           <w:spacing w:val="-2"/>
@@ -481,7 +506,17 @@
           <w:sz w:val="14"/>
           <w:szCs w:val="16"/>
         </w:rPr>
-        <w:t xml:space="preserve">unique </w:t>
+        <w:t>unique</w:t>
+      </w:r>
+      <w:proofErr w:type="gramEnd"/>
+      <w:r>
+        <w:rPr>
+          <w:spacing w:val="-2"/>
+          <w:kern w:val="0"/>
+          <w:sz w:val="14"/>
+          <w:szCs w:val="16"/>
+        </w:rPr>
+        <w:t xml:space="preserve"> </w:t>
       </w:r>
       <w:proofErr w:type="spellStart"/>
       <w:r>
@@ -560,14 +595,14 @@
                         </a:ln>
                         <a:extLst>
                           <a:ext uri="{909E8E84-426E-40dd-AFC4-6F175D3DCCD1}">
-                            <a14:hiddenFill xmlns:a14="http://schemas.microsoft.com/office/drawing/2010/main" xmlns:w="http://schemas.openxmlformats.org/wordprocessingml/2006/main" xmlns:w10="urn:schemas-microsoft-com:office:word" xmlns:v="urn:schemas-microsoft-com:vml" xmlns:o="urn:schemas-microsoft-com:office:office" xmlns="">
+                            <a14:hiddenFill xmlns:a14="http://schemas.microsoft.com/office/drawing/2010/main">
                               <a:solidFill>
                                 <a:srgbClr val="FFFFFF"/>
                               </a:solidFill>
                             </a14:hiddenFill>
                           </a:ext>
                           <a:ext uri="{91240B29-F687-4f45-9708-019B960494DF}">
-                            <a14:hiddenLine xmlns:a14="http://schemas.microsoft.com/office/drawing/2010/main" xmlns:w="http://schemas.openxmlformats.org/wordprocessingml/2006/main" xmlns:w10="urn:schemas-microsoft-com:office:word" xmlns:v="urn:schemas-microsoft-com:vml" xmlns:o="urn:schemas-microsoft-com:office:office" xmlns="" w="9525">
+                            <a14:hiddenLine xmlns:a14="http://schemas.microsoft.com/office/drawing/2010/main" w="9525">
                               <a:solidFill>
                                 <a:srgbClr val="000000"/>
                               </a:solidFill>
@@ -713,9 +748,11 @@
                             <w:pPr>
                               <w:pStyle w:val="authorAddress"/>
                             </w:pPr>
+                            <w:proofErr w:type="gramStart"/>
                             <w:r>
                               <w:t>author3@anotherco.com</w:t>
                             </w:r>
+                            <w:proofErr w:type="gramEnd"/>
                             <w:r>
                               <w:br/>
                               <w:t>author4@hci.anotherco.com</w:t>
@@ -746,11 +783,11 @@
           </mc:Choice>
           <mc:Fallback>
             <w:pict>
-              <v:shapetype w14:anchorId="38A6267F" id="_x0000_t202" coordsize="21600,21600" o:spt="202" path="m0,0l0,21600,21600,21600,21600,0xe">
+              <v:shapetype id="_x0000_t202" coordsize="21600,21600" o:spt="202" path="m0,0l0,21600,21600,21600,21600,0xe">
                 <v:stroke joinstyle="miter"/>
                 <v:path gradientshapeok="t" o:connecttype="rect"/>
               </v:shapetype>
-              <v:shape id="Text_x0020_Box_x0020_15" o:spid="_x0000_s1026" type="#_x0000_t202" style="position:absolute;margin-left:-4.95pt;margin-top:.65pt;width:133.35pt;height:215.65pt;z-index:251655680;visibility:visible;mso-wrap-style:square;mso-width-percent:0;mso-height-percent:0;mso-wrap-distance-left:9pt;mso-wrap-distance-top:0;mso-wrap-distance-right:9pt;mso-wrap-distance-bottom:0;mso-position-horizontal:absolute;mso-position-horizontal-relative:text;mso-position-vertical:absolute;mso-position-vertical-relative:text;mso-width-percent:0;mso-height-percent:0;mso-width-relative:page;mso-height-relative:page;v-text-anchor:top" o:gfxdata="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" filled="f" stroked="f">
+              <v:shape id="Text Box 15" o:spid="_x0000_s1026" type="#_x0000_t202" style="position:absolute;margin-left:-4.9pt;margin-top:.65pt;width:133.35pt;height:215.65pt;z-index:251655680;visibility:visible;mso-wrap-style:square;mso-width-percent:0;mso-height-percent:0;mso-wrap-distance-left:9pt;mso-wrap-distance-top:0;mso-wrap-distance-right:9pt;mso-wrap-distance-bottom:0;mso-position-horizontal:absolute;mso-position-horizontal-relative:text;mso-position-vertical:absolute;mso-position-vertical-relative:text;mso-width-percent:0;mso-height-percent:0;mso-width-relative:page;mso-height-relative:page;v-text-anchor:top" o:gfxdata="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" filled="f" stroked="f">
                 <v:textbox inset="0,0,0,0">
                   <w:txbxContent>
                     <w:p>
@@ -886,9 +923,11 @@
                       <w:pPr>
                         <w:pStyle w:val="authorAddress"/>
                       </w:pPr>
+                      <w:proofErr w:type="gramStart"/>
                       <w:r>
                         <w:t>author3@anotherco.com</w:t>
                       </w:r>
+                      <w:proofErr w:type="gramEnd"/>
                       <w:r>
                         <w:br/>
                         <w:t>author4@hci.anotherco.com</w:t>
@@ -950,14 +989,14 @@
                         </a:ln>
                         <a:extLst>
                           <a:ext uri="{909E8E84-426E-40dd-AFC4-6F175D3DCCD1}">
-                            <a14:hiddenFill xmlns:a14="http://schemas.microsoft.com/office/drawing/2010/main" xmlns:w="http://schemas.openxmlformats.org/wordprocessingml/2006/main" xmlns:w10="urn:schemas-microsoft-com:office:word" xmlns:v="urn:schemas-microsoft-com:vml" xmlns:o="urn:schemas-microsoft-com:office:office" xmlns="">
+                            <a14:hiddenFill xmlns:a14="http://schemas.microsoft.com/office/drawing/2010/main">
                               <a:solidFill>
                                 <a:srgbClr val="FFFFFF"/>
                               </a:solidFill>
                             </a14:hiddenFill>
                           </a:ext>
                           <a:ext uri="{91240B29-F687-4f45-9708-019B960494DF}">
-                            <a14:hiddenLine xmlns:a14="http://schemas.microsoft.com/office/drawing/2010/main" xmlns:w="http://schemas.openxmlformats.org/wordprocessingml/2006/main" xmlns:w10="urn:schemas-microsoft-com:office:word" xmlns:v="urn:schemas-microsoft-com:vml" xmlns:o="urn:schemas-microsoft-com:office:office" xmlns="" w="9525">
+                            <a14:hiddenLine xmlns:a14="http://schemas.microsoft.com/office/drawing/2010/main" w="9525">
                               <a:solidFill>
                                 <a:srgbClr val="000000"/>
                               </a:solidFill>
@@ -1150,7 +1189,7 @@
           </mc:Choice>
           <mc:Fallback>
             <w:pict>
-              <v:shape w14:anchorId="3163C7D6" id="Text_x0020_Box_x0020_16" o:spid="_x0000_s1027" type="#_x0000_t202" style="position:absolute;margin-left:121.05pt;margin-top:.7pt;width:133.35pt;height:215.65pt;z-index:251656704;visibility:visible;mso-wrap-style:square;mso-width-percent:0;mso-height-percent:0;mso-wrap-distance-left:9pt;mso-wrap-distance-top:0;mso-wrap-distance-right:9pt;mso-wrap-distance-bottom:0;mso-position-horizontal:absolute;mso-position-horizontal-relative:text;mso-position-vertical:absolute;mso-position-vertical-relative:text;mso-width-percent:0;mso-height-percent:0;mso-width-relative:page;mso-height-relative:page;v-text-anchor:top" o:gfxdata="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" filled="f" stroked="f">
+              <v:shape id="Text Box 16" o:spid="_x0000_s1027" type="#_x0000_t202" style="position:absolute;margin-left:121.05pt;margin-top:.7pt;width:133.35pt;height:215.65pt;z-index:251656704;visibility:visible;mso-wrap-style:square;mso-width-percent:0;mso-height-percent:0;mso-wrap-distance-left:9pt;mso-wrap-distance-top:0;mso-wrap-distance-right:9pt;mso-wrap-distance-bottom:0;mso-position-horizontal:absolute;mso-position-horizontal-relative:text;mso-position-vertical:absolute;mso-position-vertical-relative:text;mso-width-percent:0;mso-height-percent:0;mso-width-relative:page;mso-height-relative:page;v-text-anchor:top" o:gfxdata="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" filled="f" stroked="f">
                 <v:textbox inset="0,0,0,0">
                   <w:txbxContent>
                     <w:p>
@@ -1331,16 +1370,7 @@
         <w:t>UPDATED—</w:t>
       </w:r>
       <w:r>
-        <w:t>4</w:t>
-      </w:r>
-      <w:r>
-        <w:t xml:space="preserve"> </w:t>
-      </w:r>
-      <w:r>
-        <w:t xml:space="preserve">February </w:t>
-      </w:r>
-      <w:r>
-        <w:t>2016</w:t>
+        <w:t>7 January 2016</w:t>
       </w:r>
       <w:r>
         <w:t>.</w:t>
@@ -1401,7 +1431,7 @@
       <w:r>
         <w:t>H.5.m. Information interfaces and presentation (e.g., HCI): Miscellaneous; See</w:t>
       </w:r>
-      <w:hyperlink r:id="rId11" w:history="1">
+      <w:hyperlink r:id="rId12" w:history="1">
         <w:r>
           <w:rPr>
             <w:rStyle w:val="Hyperlink"/>
@@ -1552,7 +1582,7 @@
                         </a:ln>
                         <a:extLst>
                           <a:ext uri="{909E8E84-426E-40dd-AFC4-6F175D3DCCD1}">
-                            <a14:hiddenFill xmlns:a14="http://schemas.microsoft.com/office/drawing/2010/main" xmlns:w="http://schemas.openxmlformats.org/wordprocessingml/2006/main" xmlns:w10="urn:schemas-microsoft-com:office:word" xmlns:v="urn:schemas-microsoft-com:vml" xmlns:o="urn:schemas-microsoft-com:office:office" xmlns="">
+                            <a14:hiddenFill xmlns:a14="http://schemas.microsoft.com/office/drawing/2010/main">
                               <a:solidFill>
                                 <a:srgbClr val="F8F8F8"/>
                               </a:solidFill>
@@ -1614,11 +1644,11 @@
                               <w:t xml:space="preserve"> </w:t>
                             </w:r>
                             <w:r>
-                              <w:t xml:space="preserve">A </w:t>
+                              <w:t>A 0</w:t>
                             </w:r>
                             <w:proofErr w:type="gramStart"/>
                             <w:r>
-                              <w:t>0.75 inch</w:t>
+                              <w:t>.75 inch</w:t>
                             </w:r>
                             <w:proofErr w:type="gramEnd"/>
                             <w:r>
@@ -1682,7 +1712,7 @@
           </mc:Choice>
           <mc:Fallback>
             <w:pict>
-              <v:shape w14:anchorId="0DA49A4F" id="Text_x0020_Box_x0020_19" o:spid="_x0000_s1028" type="#_x0000_t202" style="position:absolute;margin-left:31.05pt;margin-top:117.35pt;width:2in;height:6in;z-index:251657728;visibility:visible;mso-wrap-style:square;mso-width-percent:0;mso-height-percent:0;mso-wrap-distance-left:9pt;mso-wrap-distance-top:0;mso-wrap-distance-right:9pt;mso-wrap-distance-bottom:0;mso-position-horizontal:absolute;mso-position-horizontal-relative:page;mso-position-vertical:absolute;mso-position-vertical-relative:page;mso-width-percent:0;mso-height-percent:0;mso-width-relative:page;mso-height-relative:page;v-text-anchor:top" o:gfxdata="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" o:allowoverlap="f" filled="f" strokecolor="gray">
+              <v:shape id="Text Box 19" o:spid="_x0000_s1028" type="#_x0000_t202" style="position:absolute;margin-left:31.05pt;margin-top:117.35pt;width:2in;height:6in;z-index:251657728;visibility:visible;mso-wrap-style:square;mso-width-percent:0;mso-height-percent:0;mso-wrap-distance-left:9pt;mso-wrap-distance-top:0;mso-wrap-distance-right:9pt;mso-wrap-distance-bottom:0;mso-position-horizontal:absolute;mso-position-horizontal-relative:page;mso-position-vertical:absolute;mso-position-vertical-relative:page;mso-width-percent:0;mso-height-percent:0;mso-width-relative:page;mso-height-relative:page;v-text-anchor:top" o:gfxdata="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" o:allowoverlap="f" filled="f" fillcolor="#f8f8f8" strokecolor="gray">
                 <v:textbox>
                   <w:txbxContent>
                     <w:p>
@@ -1737,11 +1767,11 @@
                         <w:t xml:space="preserve"> </w:t>
                       </w:r>
                       <w:r>
-                        <w:t xml:space="preserve">A </w:t>
+                        <w:t>A 0</w:t>
                       </w:r>
                       <w:proofErr w:type="gramStart"/>
                       <w:r>
-                        <w:t>0.75 inch</w:t>
+                        <w:t>.75 inch</w:t>
                       </w:r>
                       <w:proofErr w:type="gramEnd"/>
                       <w:r>
@@ -1852,7 +1882,7 @@
         </w:rPr>
         <w:t xml:space="preserve"> To view ACM’s copyright and permissions policy, see: </w:t>
       </w:r>
-      <w:hyperlink r:id="rId12" w:history="1">
+      <w:hyperlink r:id="rId13" w:history="1">
         <w:r>
           <w:rPr>
             <w:rStyle w:val="Hyperlink"/>
@@ -2213,7 +2243,15 @@
     </w:p>
     <w:p>
       <w:r>
-        <w:t xml:space="preserve">Longer quotes, when placed in their own paragraph, need not be italicized or in quotation marks. (Ramon, 39M). </w:t>
+        <w:t xml:space="preserve">Longer quotes, when placed in their own paragraph, need not be italicized or in quotation marks. </w:t>
+      </w:r>
+      <w:proofErr w:type="gramStart"/>
+      <w:r>
+        <w:t>(Ramon, 39M).</w:t>
+      </w:r>
+      <w:proofErr w:type="gramEnd"/>
+      <w:r>
+        <w:t xml:space="preserve"> </w:t>
       </w:r>
     </w:p>
     <w:p>
@@ -2415,7 +2453,7 @@
                     </pic:cNvPicPr>
                   </pic:nvPicPr>
                   <pic:blipFill>
-                    <a:blip r:embed="rId13">
+                    <a:blip r:embed="rId14">
                       <a:extLst>
                         <a:ext uri="{28A0092B-C50C-407E-A947-70E740481C1C}">
                           <a14:useLocalDpi xmlns:a14="http://schemas.microsoft.com/office/drawing/2010/main"/>
@@ -2859,19 +2897,39 @@
       <w:pPr>
         <w:pStyle w:val="Caption"/>
       </w:pPr>
+      <w:proofErr w:type="gramStart"/>
       <w:r>
         <w:t xml:space="preserve">Table </w:t>
       </w:r>
-      <w:fldSimple w:instr=" SEQ Table \* ARABIC ">
-        <w:r>
-          <w:rPr>
-            <w:noProof/>
-          </w:rPr>
-          <w:t>1</w:t>
-        </w:r>
-      </w:fldSimple>
-      <w:r>
-        <w:t>. Table captions should be below the table. We recommend table lines be 1pt, 75% brightness grey. Minimize use of unnecessary table lines. Avoid spurious degrees of precision. For larger tables, consider banded rows (select table, then click Tables, Banded Rows) to guide the eye. In Word, we recommend using the Table Grid - SIGCHI table format.</w:t>
+      <w:proofErr w:type="gramEnd"/>
+      <w:r>
+        <w:fldChar w:fldCharType="begin"/>
+      </w:r>
+      <w:r>
+        <w:instrText xml:space="preserve"> SEQ Table \* ARABIC </w:instrText>
+      </w:r>
+      <w:r>
+        <w:fldChar w:fldCharType="separate"/>
+      </w:r>
+      <w:r>
+        <w:rPr>
+          <w:noProof/>
+        </w:rPr>
+        <w:t>1</w:t>
+      </w:r>
+      <w:r>
+        <w:rPr>
+          <w:noProof/>
+        </w:rPr>
+        <w:fldChar w:fldCharType="end"/>
+      </w:r>
+      <w:proofErr w:type="gramStart"/>
+      <w:r>
+        <w:t>.</w:t>
+      </w:r>
+      <w:proofErr w:type="gramEnd"/>
+      <w:r>
+        <w:t xml:space="preserve"> Table captions should be below the table. We recommend table lines be 1pt, 75% brightness grey. Minimize use of unnecessary table lines. Avoid spurious degrees of precision. For larger tables, consider banded rows (select table, then click Tables, Banded Rows) to guide the eye. In Word, we recommend using the Table Grid - SIGCHI table format.</w:t>
       </w:r>
     </w:p>
     <w:p>
@@ -2930,7 +2988,7 @@
                         </a:ln>
                         <a:extLst>
                           <a:ext uri="{909E8E84-426E-40dd-AFC4-6F175D3DCCD1}">
-                            <a14:hiddenFill xmlns:a14="http://schemas.microsoft.com/office/drawing/2010/main" xmlns:w="http://schemas.openxmlformats.org/wordprocessingml/2006/main" xmlns:w10="urn:schemas-microsoft-com:office:word" xmlns:v="urn:schemas-microsoft-com:vml" xmlns:o="urn:schemas-microsoft-com:office:office" xmlns="">
+                            <a14:hiddenFill xmlns:a14="http://schemas.microsoft.com/office/drawing/2010/main">
                               <a:solidFill>
                                 <a:srgbClr val="F8F8F8"/>
                               </a:solidFill>
@@ -3004,7 +3062,7 @@
                                           <pic:cNvPicPr/>
                                         </pic:nvPicPr>
                                         <pic:blipFill>
-                                          <a:blip r:embed="rId14">
+                                          <a:blip r:embed="rId15">
                                             <a:extLst>
                                               <a:ext uri="{28A0092B-C50C-407E-A947-70E740481C1C}">
                                                 <a14:useLocalDpi xmlns:a14="http://schemas.microsoft.com/office/drawing/2010/main" val="0"/>
@@ -3038,27 +3096,14 @@
                             <w:r>
                               <w:t xml:space="preserve">Figure </w:t>
                             </w:r>
-                            <w:r>
-                              <w:fldChar w:fldCharType="begin"/>
-                            </w:r>
-                            <w:r>
-                              <w:instrText xml:space="preserve"> SEQ Figure \* ARABIC </w:instrText>
-                            </w:r>
-                            <w:r>
-                              <w:fldChar w:fldCharType="separate"/>
-                            </w:r>
-                            <w:r>
-                              <w:rPr>
-                                <w:noProof/>
-                              </w:rPr>
-                              <w:t>2</w:t>
-                            </w:r>
-                            <w:r>
-                              <w:rPr>
-                                <w:noProof/>
-                              </w:rPr>
-                              <w:fldChar w:fldCharType="end"/>
-                            </w:r>
+                            <w:fldSimple w:instr=" SEQ Figure \* ARABIC ">
+                              <w:r>
+                                <w:rPr>
+                                  <w:noProof/>
+                                </w:rPr>
+                                <w:t>2</w:t>
+                              </w:r>
+                            </w:fldSimple>
                             <w:r>
                               <w:t xml:space="preserve"> </w:t>
                             </w:r>
@@ -3101,7 +3146,7 @@
           </mc:Choice>
           <mc:Fallback>
             <w:pict>
-              <v:shape w14:anchorId="65AD889F" id="_x0000_s1029" type="#_x0000_t202" style="position:absolute;margin-left:28.9pt;margin-top:117.35pt;width:2in;height:6in;z-index:251678208;visibility:visible;mso-wrap-style:square;mso-width-percent:0;mso-height-percent:0;mso-wrap-distance-left:9pt;mso-wrap-distance-top:0;mso-wrap-distance-right:9pt;mso-wrap-distance-bottom:0;mso-position-horizontal:absolute;mso-position-horizontal-relative:page;mso-position-vertical:absolute;mso-position-vertical-relative:page;mso-width-percent:0;mso-height-percent:0;mso-width-relative:page;mso-height-relative:page;v-text-anchor:top" o:gfxdata="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" o:allowoverlap="f" filled="f" stroked="f">
+              <v:shape id="_x0000_s1029" type="#_x0000_t202" style="position:absolute;margin-left:28.9pt;margin-top:117.35pt;width:2in;height:6in;z-index:251678208;visibility:visible;mso-wrap-style:square;mso-width-percent:0;mso-height-percent:0;mso-wrap-distance-left:9pt;mso-wrap-distance-top:0;mso-wrap-distance-right:9pt;mso-wrap-distance-bottom:0;mso-position-horizontal:absolute;mso-position-horizontal-relative:page;mso-position-vertical:absolute;mso-position-vertical-relative:page;mso-width-percent:0;mso-height-percent:0;mso-width-relative:page;mso-height-relative:page;v-text-anchor:top" o:gfxdata="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" o:allowoverlap="f" filled="f" fillcolor="#f8f8f8" stroked="f">
                 <v:textbox>
                   <w:txbxContent>
                     <w:p>
@@ -3168,7 +3213,7 @@
                                     <pic:cNvPicPr/>
                                   </pic:nvPicPr>
                                   <pic:blipFill>
-                                    <a:blip r:embed="rId14">
+                                    <a:blip r:embed="rId15">
                                       <a:extLst>
                                         <a:ext uri="{28A0092B-C50C-407E-A947-70E740481C1C}">
                                           <a14:useLocalDpi xmlns:a14="http://schemas.microsoft.com/office/drawing/2010/main" val="0"/>
@@ -3202,27 +3247,14 @@
                       <w:r>
                         <w:t xml:space="preserve">Figure </w:t>
                       </w:r>
-                      <w:r>
-                        <w:fldChar w:fldCharType="begin"/>
-                      </w:r>
-                      <w:r>
-                        <w:instrText xml:space="preserve"> SEQ Figure \* ARABIC </w:instrText>
-                      </w:r>
-                      <w:r>
-                        <w:fldChar w:fldCharType="separate"/>
-                      </w:r>
-                      <w:r>
-                        <w:rPr>
-                          <w:noProof/>
-                        </w:rPr>
-                        <w:t>2</w:t>
-                      </w:r>
-                      <w:r>
-                        <w:rPr>
-                          <w:noProof/>
-                        </w:rPr>
-                        <w:fldChar w:fldCharType="end"/>
-                      </w:r>
+                      <w:fldSimple w:instr=" SEQ Figure \* ARABIC ">
+                        <w:r>
+                          <w:rPr>
+                            <w:noProof/>
+                          </w:rPr>
+                          <w:t>2</w:t>
+                        </w:r>
+                      </w:fldSimple>
                       <w:r>
                         <w:t xml:space="preserve"> </w:t>
                       </w:r>
@@ -3518,7 +3550,7 @@
                                           <pic:cNvPicPr/>
                                         </pic:nvPicPr>
                                         <pic:blipFill>
-                                          <a:blip r:embed="rId15">
+                                          <a:blip r:embed="rId16">
                                             <a:extLst>
                                               <a:ext uri="{28A0092B-C50C-407E-A947-70E740481C1C}">
                                                 <a14:useLocalDpi xmlns:a14="http://schemas.microsoft.com/office/drawing/2010/main" val="0"/>
@@ -3550,22 +3582,42 @@
                               <w:pStyle w:val="Caption"/>
                               <w:jc w:val="left"/>
                             </w:pPr>
-                            <w:bookmarkStart w:id="8" w:name="_Ref298511442"/>
-                            <w:bookmarkStart w:id="9" w:name="_Ref298510878"/>
+                            <w:bookmarkStart w:id="9" w:name="_Ref298511442"/>
+                            <w:bookmarkStart w:id="10" w:name="_Ref298510878"/>
+                            <w:proofErr w:type="gramStart"/>
                             <w:r>
                               <w:t xml:space="preserve">Figure </w:t>
                             </w:r>
-                            <w:fldSimple w:instr=" SEQ Figure \* ARABIC ">
-                              <w:r>
-                                <w:rPr>
-                                  <w:noProof/>
-                                </w:rPr>
-                                <w:t>3</w:t>
-                              </w:r>
-                            </w:fldSimple>
-                            <w:bookmarkEnd w:id="8"/>
-                            <w:r>
-                              <w:t xml:space="preserve">. </w:t>
+                            <w:proofErr w:type="gramEnd"/>
+                            <w:r>
+                              <w:fldChar w:fldCharType="begin"/>
+                            </w:r>
+                            <w:r>
+                              <w:instrText xml:space="preserve"> SEQ Figure \* ARABIC </w:instrText>
+                            </w:r>
+                            <w:r>
+                              <w:fldChar w:fldCharType="separate"/>
+                            </w:r>
+                            <w:r>
+                              <w:rPr>
+                                <w:noProof/>
+                              </w:rPr>
+                              <w:t>3</w:t>
+                            </w:r>
+                            <w:r>
+                              <w:rPr>
+                                <w:noProof/>
+                              </w:rPr>
+                              <w:fldChar w:fldCharType="end"/>
+                            </w:r>
+                            <w:bookmarkEnd w:id="9"/>
+                            <w:proofErr w:type="gramStart"/>
+                            <w:r>
+                              <w:t>.</w:t>
+                            </w:r>
+                            <w:proofErr w:type="gramEnd"/>
+                            <w:r>
+                              <w:t xml:space="preserve"> </w:t>
                             </w:r>
                             <w:r>
                               <w:t xml:space="preserve">You can make figures as wide as you need, up to a maximum of the full width of both columns. To achieve this, </w:t>
@@ -3579,6 +3631,7 @@
                               </w:rPr>
                               <w:t xml:space="preserve">. </w:t>
                             </w:r>
+                            <w:proofErr w:type="gramStart"/>
                             <w:r>
                               <w:rPr>
                                 <w:color w:val="000000"/>
@@ -3599,10 +3652,11 @@
                               </w:rPr>
                               <w:t xml:space="preserve"> on Flickr</w:t>
                             </w:r>
-                            <w:bookmarkEnd w:id="9"/>
+                            <w:bookmarkEnd w:id="10"/>
                             <w:r>
                               <w:t>.</w:t>
                             </w:r>
+                            <w:proofErr w:type="gramEnd"/>
                           </w:p>
                         </w:txbxContent>
                       </wps:txbx>
@@ -3623,7 +3677,7 @@
           </mc:Choice>
           <mc:Fallback>
             <w:pict>
-              <v:shape w14:anchorId="38B051E2" id="Text_x0020_Box_x0020_5" o:spid="_x0000_s1030" type="#_x0000_t202" alt="Title: Text box around Figure - Description: Alt text on bounding text boxes is optional." style="position:absolute;left:0;text-align:left;margin-left:0;margin-top:116.65pt;width:521.3pt;height:284pt;z-index:251676160;visibility:visible;mso-wrap-style:square;mso-height-percent:0;mso-wrap-distance-left:9pt;mso-wrap-distance-top:0;mso-wrap-distance-right:9pt;mso-wrap-distance-bottom:0;mso-position-horizontal:absolute;mso-position-horizontal-relative:text;mso-position-vertical:absolute;mso-position-vertical-relative:page;mso-height-percent:0;mso-height-relative:margin;v-text-anchor:top" o:gfxdata="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" filled="f" stroked="f">
+              <v:shape id="Text Box 5" o:spid="_x0000_s1030" type="#_x0000_t202" alt="Title: Text box around Figure - Description: Alt text on bounding text boxes is optional." style="position:absolute;left:0;text-align:left;margin-left:0;margin-top:116.65pt;width:521.3pt;height:284pt;z-index:251676160;visibility:visible;mso-wrap-style:square;mso-height-percent:0;mso-wrap-distance-left:9pt;mso-wrap-distance-top:0;mso-wrap-distance-right:9pt;mso-wrap-distance-bottom:0;mso-position-horizontal:absolute;mso-position-horizontal-relative:text;mso-position-vertical:absolute;mso-position-vertical-relative:page;mso-height-percent:0;mso-height-relative:margin;v-text-anchor:top" o:gfxdata="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" filled="f" stroked="f">
                 <v:textbox>
                   <w:txbxContent>
                     <w:p>
@@ -3650,7 +3704,7 @@
                                     <pic:cNvPicPr/>
                                   </pic:nvPicPr>
                                   <pic:blipFill>
-                                    <a:blip r:embed="rId15">
+                                    <a:blip r:embed="rId16">
                                       <a:extLst>
                                         <a:ext uri="{28A0092B-C50C-407E-A947-70E740481C1C}">
                                           <a14:useLocalDpi xmlns:a14="http://schemas.microsoft.com/office/drawing/2010/main" val="0"/>
@@ -3682,22 +3736,42 @@
                         <w:pStyle w:val="Caption"/>
                         <w:jc w:val="left"/>
                       </w:pPr>
-                      <w:bookmarkStart w:id="10" w:name="_Ref298511442"/>
-                      <w:bookmarkStart w:id="11" w:name="_Ref298510878"/>
+                      <w:bookmarkStart w:id="11" w:name="_Ref298511442"/>
+                      <w:bookmarkStart w:id="12" w:name="_Ref298510878"/>
+                      <w:proofErr w:type="gramStart"/>
                       <w:r>
                         <w:t xml:space="preserve">Figure </w:t>
                       </w:r>
-                      <w:fldSimple w:instr=" SEQ Figure \* ARABIC ">
-                        <w:r>
-                          <w:rPr>
-                            <w:noProof/>
-                          </w:rPr>
-                          <w:t>3</w:t>
-                        </w:r>
-                      </w:fldSimple>
-                      <w:bookmarkEnd w:id="10"/>
+                      <w:proofErr w:type="gramEnd"/>
                       <w:r>
-                        <w:t xml:space="preserve">. </w:t>
+                        <w:fldChar w:fldCharType="begin"/>
+                      </w:r>
+                      <w:r>
+                        <w:instrText xml:space="preserve"> SEQ Figure \* ARABIC </w:instrText>
+                      </w:r>
+                      <w:r>
+                        <w:fldChar w:fldCharType="separate"/>
+                      </w:r>
+                      <w:r>
+                        <w:rPr>
+                          <w:noProof/>
+                        </w:rPr>
+                        <w:t>3</w:t>
+                      </w:r>
+                      <w:r>
+                        <w:rPr>
+                          <w:noProof/>
+                        </w:rPr>
+                        <w:fldChar w:fldCharType="end"/>
+                      </w:r>
+                      <w:bookmarkEnd w:id="11"/>
+                      <w:proofErr w:type="gramStart"/>
+                      <w:r>
+                        <w:t>.</w:t>
+                      </w:r>
+                      <w:proofErr w:type="gramEnd"/>
+                      <w:r>
+                        <w:t xml:space="preserve"> </w:t>
                       </w:r>
                       <w:r>
                         <w:t xml:space="preserve">You can make figures as wide as you need, up to a maximum of the full width of both columns. To achieve this, </w:t>
@@ -3711,6 +3785,7 @@
                         </w:rPr>
                         <w:t xml:space="preserve">. </w:t>
                       </w:r>
+                      <w:proofErr w:type="gramStart"/>
                       <w:r>
                         <w:rPr>
                           <w:color w:val="000000"/>
@@ -3731,10 +3806,11 @@
                         </w:rPr>
                         <w:t xml:space="preserve"> on Flickr</w:t>
                       </w:r>
-                      <w:bookmarkEnd w:id="11"/>
+                      <w:bookmarkEnd w:id="12"/>
                       <w:r>
                         <w:t>.</w:t>
                       </w:r>
+                      <w:proofErr w:type="gramEnd"/>
                     </w:p>
                   </w:txbxContent>
                 </v:textbox>
@@ -3795,14 +3871,14 @@
                         </a:ln>
                         <a:extLst>
                           <a:ext uri="{909E8E84-426E-40dd-AFC4-6F175D3DCCD1}">
-                            <a14:hiddenFill xmlns:a14="http://schemas.microsoft.com/office/drawing/2010/main" xmlns:w="http://schemas.openxmlformats.org/wordprocessingml/2006/main" xmlns:w10="urn:schemas-microsoft-com:office:word" xmlns:v="urn:schemas-microsoft-com:vml" xmlns:o="urn:schemas-microsoft-com:office:office" xmlns="">
+                            <a14:hiddenFill xmlns:a14="http://schemas.microsoft.com/office/drawing/2010/main">
                               <a:solidFill>
                                 <a:srgbClr val="F8F8F8"/>
                               </a:solidFill>
                             </a14:hiddenFill>
                           </a:ext>
                           <a:ext uri="{91240B29-F687-4f45-9708-019B960494DF}">
-                            <a14:hiddenLine xmlns:a14="http://schemas.microsoft.com/office/drawing/2010/main" xmlns:w="http://schemas.openxmlformats.org/wordprocessingml/2006/main" xmlns:w10="urn:schemas-microsoft-com:office:word" xmlns:v="urn:schemas-microsoft-com:vml" xmlns:o="urn:schemas-microsoft-com:office:office" xmlns="" w="9525">
+                            <a14:hiddenLine xmlns:a14="http://schemas.microsoft.com/office/drawing/2010/main" w="9525">
                               <a:solidFill>
                                 <a:srgbClr val="808080"/>
                               </a:solidFill>
@@ -4157,27 +4233,14 @@
                             <w:r>
                               <w:t xml:space="preserve">Table </w:t>
                             </w:r>
-                            <w:r>
-                              <w:fldChar w:fldCharType="begin"/>
-                            </w:r>
-                            <w:r>
-                              <w:instrText xml:space="preserve"> SEQ Table \* ARABIC </w:instrText>
-                            </w:r>
-                            <w:r>
-                              <w:fldChar w:fldCharType="separate"/>
-                            </w:r>
-                            <w:r>
-                              <w:rPr>
-                                <w:noProof/>
-                              </w:rPr>
-                              <w:t>2</w:t>
-                            </w:r>
-                            <w:r>
-                              <w:rPr>
-                                <w:noProof/>
-                              </w:rPr>
-                              <w:fldChar w:fldCharType="end"/>
-                            </w:r>
+                            <w:fldSimple w:instr=" SEQ Table \* ARABIC ">
+                              <w:r>
+                                <w:rPr>
+                                  <w:noProof/>
+                                </w:rPr>
+                                <w:t>2</w:t>
+                              </w:r>
+                            </w:fldSimple>
                             <w:r>
                               <w:t>: A sample narrow table in the margin. Use Table – SIGCHI formatting for the table and Caption formatting for the caption.</w:t>
                             </w:r>
@@ -4223,7 +4286,7 @@
           </mc:Choice>
           <mc:Fallback>
             <w:pict>
-              <v:shape w14:anchorId="5F4B60B0" id="Text_x0020_Box_x0020_30" o:spid="_x0000_s1031" type="#_x0000_t202" style="position:absolute;left:0;text-align:left;margin-left:35.05pt;margin-top:117.35pt;width:2in;height:6in;z-index:251680256;visibility:visible;mso-wrap-style:square;mso-width-percent:0;mso-height-percent:0;mso-wrap-distance-left:9pt;mso-wrap-distance-top:0;mso-wrap-distance-right:9pt;mso-wrap-distance-bottom:0;mso-position-horizontal:absolute;mso-position-horizontal-relative:page;mso-position-vertical:absolute;mso-position-vertical-relative:page;mso-width-percent:0;mso-height-percent:0;mso-width-relative:page;mso-height-relative:page;v-text-anchor:top" o:gfxdata="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" o:allowoverlap="f" filled="f" stroked="f">
+              <v:shape id="Text Box 30" o:spid="_x0000_s1031" type="#_x0000_t202" style="position:absolute;left:0;text-align:left;margin-left:35.05pt;margin-top:117.35pt;width:2in;height:6in;z-index:251680256;visibility:visible;mso-wrap-style:square;mso-width-percent:0;mso-height-percent:0;mso-wrap-distance-left:9pt;mso-wrap-distance-top:0;mso-wrap-distance-right:9pt;mso-wrap-distance-bottom:0;mso-position-horizontal:absolute;mso-position-horizontal-relative:page;mso-position-vertical:absolute;mso-position-vertical-relative:page;mso-width-percent:0;mso-height-percent:0;mso-width-relative:page;mso-height-relative:page;v-text-anchor:top" o:gfxdata="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" o:allowoverlap="f" filled="f" fillcolor="#f8f8f8" stroked="f" strokecolor="gray">
                 <v:textbox>
                   <w:txbxContent>
                     <w:p>
@@ -4568,27 +4631,14 @@
                       <w:r>
                         <w:t xml:space="preserve">Table </w:t>
                       </w:r>
-                      <w:r>
-                        <w:fldChar w:fldCharType="begin"/>
-                      </w:r>
-                      <w:r>
-                        <w:instrText xml:space="preserve"> SEQ Table \* ARABIC </w:instrText>
-                      </w:r>
-                      <w:r>
-                        <w:fldChar w:fldCharType="separate"/>
-                      </w:r>
-                      <w:r>
-                        <w:rPr>
-                          <w:noProof/>
-                        </w:rPr>
-                        <w:t>2</w:t>
-                      </w:r>
-                      <w:r>
-                        <w:rPr>
-                          <w:noProof/>
-                        </w:rPr>
-                        <w:fldChar w:fldCharType="end"/>
-                      </w:r>
+                      <w:fldSimple w:instr=" SEQ Table \* ARABIC ">
+                        <w:r>
+                          <w:rPr>
+                            <w:noProof/>
+                          </w:rPr>
+                          <w:t>2</w:t>
+                        </w:r>
+                      </w:fldSimple>
                       <w:r>
                         <w:t>: A sample narrow table in the margin. Use Table – SIGCHI formatting for the table and Caption formatting for the caption.</w:t>
                       </w:r>
@@ -4858,7 +4908,7 @@
         <w:rPr>
           <w:color w:val="000000"/>
         </w:rPr>
-        <w:t>10</w:t>
+        <w:t>9</w:t>
       </w:r>
       <w:r>
         <w:rPr>
@@ -5194,7 +5244,7 @@
           <w:rStyle w:val="Hyperlink"/>
         </w:rPr>
       </w:pPr>
-      <w:hyperlink r:id="rId16" w:history="1">
+      <w:hyperlink r:id="rId17" w:history="1">
         <w:r>
           <w:rPr>
             <w:rStyle w:val="Hyperlink"/>
@@ -5271,14 +5321,14 @@
                         </a:ln>
                         <a:extLst>
                           <a:ext uri="{909E8E84-426E-40dd-AFC4-6F175D3DCCD1}">
-                            <a14:hiddenFill xmlns:a14="http://schemas.microsoft.com/office/drawing/2010/main" xmlns:w="http://schemas.openxmlformats.org/wordprocessingml/2006/main" xmlns:w10="urn:schemas-microsoft-com:office:word" xmlns:v="urn:schemas-microsoft-com:vml" xmlns:o="urn:schemas-microsoft-com:office:office" xmlns="">
+                            <a14:hiddenFill xmlns:a14="http://schemas.microsoft.com/office/drawing/2010/main">
                               <a:solidFill>
                                 <a:srgbClr val="FFFFFF"/>
                               </a:solidFill>
                             </a14:hiddenFill>
                           </a:ext>
                           <a:ext uri="{91240B29-F687-4f45-9708-019B960494DF}">
-                            <a14:hiddenLine xmlns:a14="http://schemas.microsoft.com/office/drawing/2010/main" xmlns:w="http://schemas.openxmlformats.org/wordprocessingml/2006/main" xmlns:w10="urn:schemas-microsoft-com:office:word" xmlns:v="urn:schemas-microsoft-com:vml" xmlns:o="urn:schemas-microsoft-com:office:office" xmlns="" w="9525">
+                            <a14:hiddenLine xmlns:a14="http://schemas.microsoft.com/office/drawing/2010/main" w="9525">
                               <a:solidFill>
                                 <a:srgbClr val="C0C0C0"/>
                               </a:solidFill>
@@ -5317,7 +5367,7 @@
           </mc:Choice>
           <mc:Fallback>
             <w:pict>
-              <v:shape w14:anchorId="03E2B3AB" id="Text_x0020_Box_x0020_12" o:spid="_x0000_s1032" type="#_x0000_t202" style="position:absolute;margin-left:31.05pt;margin-top:106.7pt;width:141.75pt;height:64.8pt;z-index:251668992;visibility:visible;mso-wrap-style:square;mso-width-percent:0;mso-height-percent:0;mso-wrap-distance-left:9pt;mso-wrap-distance-top:0;mso-wrap-distance-right:9pt;mso-wrap-distance-bottom:0;mso-position-horizontal:absolute;mso-position-horizontal-relative:page;mso-position-vertical:absolute;mso-position-vertical-relative:text;mso-width-percent:0;mso-height-percent:0;mso-width-relative:page;mso-height-relative:page;v-text-anchor:top" o:gfxdata="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" o:allowincell="f" filled="f" stroked="f">
+              <v:shape id="Text Box 12" o:spid="_x0000_s1032" type="#_x0000_t202" style="position:absolute;margin-left:31.05pt;margin-top:106.7pt;width:141.75pt;height:64.8pt;z-index:251668992;visibility:visible;mso-wrap-style:square;mso-width-percent:0;mso-height-percent:0;mso-wrap-distance-left:9pt;mso-wrap-distance-top:0;mso-wrap-distance-right:9pt;mso-wrap-distance-bottom:0;mso-position-horizontal:absolute;mso-position-horizontal-relative:page;mso-position-vertical:absolute;mso-position-vertical-relative:text;mso-width-percent:0;mso-height-percent:0;mso-width-relative:page;mso-height-relative:page;v-text-anchor:top" o:gfxdata="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" o:allowincell="f" filled="f" stroked="f" strokecolor="silver">
                 <v:textbox inset="0">
                   <w:txbxContent>
                     <w:p>
@@ -5457,383 +5507,8 @@
         <w:t>must</w:t>
       </w:r>
       <w:r>
-        <w:t xml:space="preserve"> be the same font size as other body text. References should be in alphabetical order by last name of first author. Use a numbered list of references at the end of the article, ordered alphabetically by last name of first author, and referenced by numbers in brackets. For papers from conference proceedings, include the title of the paper and the name of the conference. Do not include the location of the conference or the exact date; do include the page numbers if available. </w:t>
-      </w:r>
-    </w:p>
-    <w:p>
-      <w:pPr>
-        <w:spacing w:after="40"/>
-      </w:pPr>
-      <w:r>
-        <w:t xml:space="preserve">References should be in ACM citation format: </w:t>
-      </w:r>
-      <w:hyperlink r:id="rId17" w:history="1">
-        <w:r>
-          <w:rPr>
-            <w:rStyle w:val="Hyperlink"/>
-          </w:rPr>
-          <w:t>http://acm.org/publications/submissions/latex_style</w:t>
-        </w:r>
-      </w:hyperlink>
-      <w:r>
-        <w:t xml:space="preserve">. </w:t>
-      </w:r>
-      <w:r>
-        <w:t xml:space="preserve">Format your references like the examples in this document. </w:t>
-      </w:r>
-      <w:r>
-        <w:t xml:space="preserve">Example reference formatting for </w:t>
-      </w:r>
-      <w:r>
-        <w:t xml:space="preserve">individual </w:t>
-      </w:r>
-      <w:r>
-        <w:t xml:space="preserve">journal articles </w:t>
-      </w:r>
-      <w:r>
-        <w:t>[</w:t>
-      </w:r>
-      <w:r>
-        <w:fldChar w:fldCharType="begin"/>
-      </w:r>
-      <w:r>
-        <w:instrText xml:space="preserve"> REF _Ref279752133 \r \h </w:instrText>
-      </w:r>
-      <w:r>
-        <w:fldChar w:fldCharType="separate"/>
-      </w:r>
-      <w:r>
-        <w:t>3</w:t>
-      </w:r>
-      <w:r>
-        <w:fldChar w:fldCharType="end"/>
-      </w:r>
-      <w:r>
-        <w:t>]</w:t>
-      </w:r>
-      <w:r>
-        <w:t xml:space="preserve">, </w:t>
-      </w:r>
-      <w:r>
-        <w:t xml:space="preserve">an entire journal special issue </w:t>
-      </w:r>
-      <w:r>
-        <w:t>[</w:t>
-      </w:r>
-      <w:r>
-        <w:fldChar w:fldCharType="begin"/>
-      </w:r>
-      <w:r>
-        <w:instrText xml:space="preserve"> REF _Ref279753804 \r \h </w:instrText>
-      </w:r>
-      <w:r>
-        <w:fldChar w:fldCharType="separate"/>
-      </w:r>
-      <w:r>
-        <w:t>6</w:t>
-      </w:r>
-      <w:r>
-        <w:fldChar w:fldCharType="end"/>
-      </w:r>
-      <w:r>
-        <w:t>]</w:t>
-      </w:r>
-      <w:r>
-        <w:t xml:space="preserve">, </w:t>
-      </w:r>
-      <w:r>
-        <w:t>websites</w:t>
-      </w:r>
-      <w:r>
-        <w:t xml:space="preserve"> </w:t>
-      </w:r>
-      <w:r>
-        <w:t>[</w:t>
-      </w:r>
-      <w:r>
-        <w:fldChar w:fldCharType="begin"/>
-      </w:r>
-      <w:r>
-        <w:instrText xml:space="preserve"> REF _Ref279753835 \r \h </w:instrText>
-      </w:r>
-      <w:r>
-        <w:fldChar w:fldCharType="separate"/>
-      </w:r>
-      <w:r>
-        <w:t>1</w:t>
-      </w:r>
-      <w:r>
-        <w:fldChar w:fldCharType="end"/>
-      </w:r>
-      <w:r>
-        <w:fldChar w:fldCharType="begin"/>
-      </w:r>
-      <w:r>
-        <w:instrText xml:space="preserve"> REF _Ref279753826 \r \h </w:instrText>
-      </w:r>
-      <w:r>
-        <w:fldChar w:fldCharType="separate"/>
-      </w:r>
-      <w:r>
-        <w:t>4</w:t>
-      </w:r>
-      <w:r>
-        <w:fldChar w:fldCharType="end"/>
-      </w:r>
-      <w:r>
-        <w:t>]</w:t>
-      </w:r>
-      <w:r>
-        <w:t xml:space="preserve">, tweets </w:t>
-      </w:r>
-      <w:r>
-        <w:t>[</w:t>
-      </w:r>
-      <w:r>
-        <w:fldChar w:fldCharType="begin"/>
-      </w:r>
-      <w:r>
-        <w:instrText xml:space="preserve"> REF _Ref279752164 \r \h </w:instrText>
-      </w:r>
-      <w:r>
-        <w:fldChar w:fldCharType="separate"/>
-      </w:r>
-      <w:r>
-        <w:t>1</w:t>
-      </w:r>
-      <w:r>
-        <w:fldChar w:fldCharType="end"/>
-      </w:r>
-      <w:r>
-        <w:t>]</w:t>
-      </w:r>
-      <w:r>
-        <w:t xml:space="preserve">, patents </w:t>
-      </w:r>
-      <w:r>
-        <w:t>[</w:t>
-      </w:r>
-      <w:r>
-        <w:fldChar w:fldCharType="begin"/>
-      </w:r>
-      <w:r>
-        <w:instrText xml:space="preserve"> REF _Ref279752259 \r \h </w:instrText>
-      </w:r>
-      <w:r>
-        <w:fldChar w:fldCharType="separate"/>
-      </w:r>
-      <w:r>
-        <w:t>5</w:t>
-      </w:r>
-      <w:r>
-        <w:fldChar w:fldCharType="end"/>
-      </w:r>
-      <w:r>
-        <w:t>]</w:t>
-      </w:r>
-      <w:r>
-        <w:t>,</w:t>
-      </w:r>
-      <w:r>
-        <w:t xml:space="preserve"> </w:t>
-      </w:r>
-      <w:r>
-        <w:t>games [</w:t>
-      </w:r>
-      <w:r>
-        <w:fldChar w:fldCharType="begin"/>
-      </w:r>
-      <w:r>
-        <w:instrText xml:space="preserve"> REF _Ref442366286 \r \h </w:instrText>
-      </w:r>
-      <w:r>
-        <w:fldChar w:fldCharType="separate"/>
-      </w:r>
-      <w:r>
-        <w:t>8</w:t>
-      </w:r>
-      <w:r>
-        <w:fldChar w:fldCharType="end"/>
-      </w:r>
-      <w:bookmarkStart w:id="12" w:name="_GoBack"/>
-      <w:bookmarkEnd w:id="12"/>
-      <w:r>
-        <w:t xml:space="preserve">], </w:t>
-      </w:r>
-      <w:r>
-        <w:t>articles in conference proceeding</w:t>
-      </w:r>
-      <w:r>
-        <w:t xml:space="preserve">s </w:t>
-      </w:r>
-      <w:r>
-        <w:t>[</w:t>
-      </w:r>
-      <w:r>
-        <w:fldChar w:fldCharType="begin"/>
-      </w:r>
-      <w:r>
-        <w:instrText xml:space="preserve"> REF _Ref279753887 \r \h </w:instrText>
-      </w:r>
-      <w:r>
-        <w:fldChar w:fldCharType="separate"/>
-      </w:r>
-      <w:r>
-        <w:t>7</w:t>
-      </w:r>
-      <w:r>
-        <w:fldChar w:fldCharType="end"/>
-      </w:r>
-      <w:r>
-        <w:t>]</w:t>
-      </w:r>
-      <w:r>
-        <w:t xml:space="preserve">, videos </w:t>
-      </w:r>
-      <w:r>
-        <w:t>[</w:t>
-      </w:r>
-      <w:r>
-        <w:fldChar w:fldCharType="begin"/>
-      </w:r>
-      <w:r>
-        <w:instrText xml:space="preserve"> REF _Ref279752219 \r \h </w:instrText>
-      </w:r>
-      <w:r>
-        <w:fldChar w:fldCharType="separate"/>
-      </w:r>
-      <w:r>
-        <w:t>9</w:t>
-      </w:r>
-      <w:r>
-        <w:fldChar w:fldCharType="end"/>
-      </w:r>
-      <w:r>
-        <w:t>]</w:t>
-      </w:r>
-      <w:r>
-        <w:t xml:space="preserve">, books </w:t>
-      </w:r>
-      <w:r>
-        <w:t>[</w:t>
-      </w:r>
-      <w:r>
-        <w:fldChar w:fldCharType="begin"/>
-      </w:r>
-      <w:r>
-        <w:instrText xml:space="preserve"> REF _Ref279752240 \r \h </w:instrText>
-      </w:r>
-      <w:r>
-        <w:fldChar w:fldCharType="separate"/>
-      </w:r>
-      <w:r>
-        <w:t>10</w:t>
-      </w:r>
-      <w:r>
-        <w:fldChar w:fldCharType="end"/>
-      </w:r>
-      <w:r>
-        <w:t>]</w:t>
-      </w:r>
-      <w:r>
-        <w:t xml:space="preserve">, theses </w:t>
-      </w:r>
-      <w:r>
-        <w:t>[</w:t>
-      </w:r>
-      <w:r>
-        <w:fldChar w:fldCharType="begin"/>
-      </w:r>
-      <w:r>
-        <w:instrText xml:space="preserve"> REF _Ref279752272 \r \h </w:instrText>
-      </w:r>
-      <w:r>
-        <w:fldChar w:fldCharType="separate"/>
-      </w:r>
-      <w:r>
-        <w:t>11</w:t>
-      </w:r>
-      <w:r>
-        <w:fldChar w:fldCharType="end"/>
-      </w:r>
-      <w:r>
-        <w:t>]</w:t>
-      </w:r>
-      <w:r>
-        <w:t xml:space="preserve"> </w:t>
-      </w:r>
-      <w:r>
-        <w:t>and book chapters</w:t>
-      </w:r>
-      <w:r>
-        <w:t xml:space="preserve"> </w:t>
-      </w:r>
-      <w:r>
-        <w:t>[</w:t>
-      </w:r>
-      <w:r>
-        <w:fldChar w:fldCharType="begin"/>
-      </w:r>
-      <w:r>
-        <w:instrText xml:space="preserve"> REF _Ref279752304 \r \h </w:instrText>
-      </w:r>
-      <w:r>
-        <w:fldChar w:fldCharType="separate"/>
-      </w:r>
-      <w:r>
-        <w:t>12</w:t>
-      </w:r>
-      <w:r>
-        <w:fldChar w:fldCharType="end"/>
-      </w:r>
-      <w:r>
-        <w:t>]</w:t>
-      </w:r>
-      <w:r>
-        <w:t xml:space="preserve"> </w:t>
-      </w:r>
-      <w:r>
-        <w:t xml:space="preserve">is given here. </w:t>
-      </w:r>
-      <w:r>
-        <w:t xml:space="preserve">This formatting is a slightly abbreviated version of the format automatically generated by the ACM Digital Library </w:t>
-      </w:r>
-      <w:r>
-        <w:rPr>
-          <w:rStyle w:val="Hyperlink"/>
-        </w:rPr>
-        <w:t>http://dl.acm.org</w:t>
-      </w:r>
-      <w:r>
-        <w:t xml:space="preserve"> as “ACM Ref”</w:t>
-      </w:r>
-      <w:r>
-        <w:t>: the easiest method is to look the reference up in the Digital Library, click on the ACM Ref link, and cut and paste the result and edit to match the examples.</w:t>
-      </w:r>
-      <w:r>
-        <w:t xml:space="preserve"> </w:t>
-      </w:r>
-      <w:r>
-        <w:t xml:space="preserve">DOI or URL </w:t>
-      </w:r>
-      <w:r>
-        <w:lastRenderedPageBreak/>
-        <w:t>links, and authors’ full first names</w:t>
-      </w:r>
-      <w:r>
-        <w:t xml:space="preserve">, are optional but encouraged. </w:t>
-      </w:r>
-      <w:r>
-        <w:t xml:space="preserve">Do your best! Your paper won’t get rejected for not having DOI links or authors’ first names. </w:t>
-      </w:r>
-      <w:r>
-        <w:t>More details of reference formatting are available at:</w:t>
-      </w:r>
-    </w:p>
-    <w:p>
-      <w:pPr>
-        <w:spacing w:after="40"/>
-      </w:pPr>
+        <w:t xml:space="preserve"> be the same font size as other body text. References should be in alphabetical order by last name of first author. Use a numbered list of references at the end of the article, ordered alphabetically by last name of first author, and referenced by numbers in brackets. For papers from conference proceedings, include the title of the paper and the name of the conference. Do not include the location of the conference or the exact date; do include the page numbers if available. References should be in ACM citation format: </w:t>
+      </w:r>
       <w:hyperlink r:id="rId18" w:history="1">
         <w:r>
           <w:rPr>
@@ -5843,6 +5518,350 @@
         </w:r>
       </w:hyperlink>
       <w:r>
+        <w:t xml:space="preserve">. </w:t>
+      </w:r>
+      <w:r>
+        <w:t xml:space="preserve">Format your references like the examples in this document. </w:t>
+      </w:r>
+      <w:r>
+        <w:t xml:space="preserve">Example reference formatting for </w:t>
+      </w:r>
+      <w:r>
+        <w:t xml:space="preserve">individual </w:t>
+      </w:r>
+      <w:r>
+        <w:t xml:space="preserve">journal articles </w:t>
+      </w:r>
+      <w:r>
+        <w:t>[</w:t>
+      </w:r>
+      <w:r>
+        <w:fldChar w:fldCharType="begin"/>
+      </w:r>
+      <w:r>
+        <w:instrText xml:space="preserve"> REF _Ref279752133 \r \h </w:instrText>
+      </w:r>
+      <w:r>
+        <w:fldChar w:fldCharType="separate"/>
+      </w:r>
+      <w:r>
+        <w:t>3</w:t>
+      </w:r>
+      <w:r>
+        <w:fldChar w:fldCharType="end"/>
+      </w:r>
+      <w:r>
+        <w:t>]</w:t>
+      </w:r>
+      <w:r>
+        <w:t xml:space="preserve">, </w:t>
+      </w:r>
+      <w:r>
+        <w:t xml:space="preserve">an entire journal special issue </w:t>
+      </w:r>
+      <w:r>
+        <w:t>[</w:t>
+      </w:r>
+      <w:r>
+        <w:fldChar w:fldCharType="begin"/>
+      </w:r>
+      <w:r>
+        <w:instrText xml:space="preserve"> REF _Ref279753804 \r \h </w:instrText>
+      </w:r>
+      <w:r>
+        <w:fldChar w:fldCharType="separate"/>
+      </w:r>
+      <w:r>
+        <w:t>6</w:t>
+      </w:r>
+      <w:r>
+        <w:fldChar w:fldCharType="end"/>
+      </w:r>
+      <w:r>
+        <w:t>]</w:t>
+      </w:r>
+      <w:r>
+        <w:t xml:space="preserve">, </w:t>
+      </w:r>
+      <w:r>
+        <w:t>websites</w:t>
+      </w:r>
+      <w:r>
+        <w:t xml:space="preserve"> </w:t>
+      </w:r>
+      <w:r>
+        <w:t>[</w:t>
+      </w:r>
+      <w:r>
+        <w:fldChar w:fldCharType="begin"/>
+      </w:r>
+      <w:r>
+        <w:instrText xml:space="preserve"> REF _Ref279753835 \r \h </w:instrText>
+      </w:r>
+      <w:r>
+        <w:fldChar w:fldCharType="separate"/>
+      </w:r>
+      <w:r>
+        <w:t>1</w:t>
+      </w:r>
+      <w:r>
+        <w:fldChar w:fldCharType="end"/>
+      </w:r>
+      <w:r>
+        <w:fldChar w:fldCharType="begin"/>
+      </w:r>
+      <w:r>
+        <w:instrText xml:space="preserve"> REF _Ref279753826 \r \h </w:instrText>
+      </w:r>
+      <w:r>
+        <w:fldChar w:fldCharType="separate"/>
+      </w:r>
+      <w:r>
+        <w:t>4</w:t>
+      </w:r>
+      <w:r>
+        <w:fldChar w:fldCharType="end"/>
+      </w:r>
+      <w:r>
+        <w:t>]</w:t>
+      </w:r>
+      <w:r>
+        <w:t xml:space="preserve">, tweets </w:t>
+      </w:r>
+      <w:r>
+        <w:t>[</w:t>
+      </w:r>
+      <w:r>
+        <w:fldChar w:fldCharType="begin"/>
+      </w:r>
+      <w:r>
+        <w:instrText xml:space="preserve"> REF _Ref279752164 \r \h </w:instrText>
+      </w:r>
+      <w:r>
+        <w:fldChar w:fldCharType="separate"/>
+      </w:r>
+      <w:r>
+        <w:t>1</w:t>
+      </w:r>
+      <w:r>
+        <w:fldChar w:fldCharType="end"/>
+      </w:r>
+      <w:r>
+        <w:t>]</w:t>
+      </w:r>
+      <w:r>
+        <w:t xml:space="preserve">, patents </w:t>
+      </w:r>
+      <w:r>
+        <w:t>[</w:t>
+      </w:r>
+      <w:r>
+        <w:fldChar w:fldCharType="begin"/>
+      </w:r>
+      <w:r>
+        <w:instrText xml:space="preserve"> REF _Ref279752259 \r \h </w:instrText>
+      </w:r>
+      <w:r>
+        <w:fldChar w:fldCharType="separate"/>
+      </w:r>
+      <w:r>
+        <w:t>5</w:t>
+      </w:r>
+      <w:r>
+        <w:fldChar w:fldCharType="end"/>
+      </w:r>
+      <w:r>
+        <w:t>]</w:t>
+      </w:r>
+      <w:r>
+        <w:t>,</w:t>
+      </w:r>
+      <w:r>
+        <w:t xml:space="preserve"> </w:t>
+      </w:r>
+      <w:r>
+        <w:t>articles in conference proceeding</w:t>
+      </w:r>
+      <w:r>
+        <w:t xml:space="preserve">s </w:t>
+      </w:r>
+      <w:r>
+        <w:t>[</w:t>
+      </w:r>
+      <w:r>
+        <w:fldChar w:fldCharType="begin"/>
+      </w:r>
+      <w:r>
+        <w:instrText xml:space="preserve"> REF _Ref279753887 \r \h </w:instrText>
+      </w:r>
+      <w:r>
+        <w:fldChar w:fldCharType="separate"/>
+      </w:r>
+      <w:r>
+        <w:t>7</w:t>
+      </w:r>
+      <w:r>
+        <w:fldChar w:fldCharType="end"/>
+      </w:r>
+      <w:r>
+        <w:t>]</w:t>
+      </w:r>
+      <w:r>
+        <w:t xml:space="preserve">, videos </w:t>
+      </w:r>
+      <w:r>
+        <w:t>[</w:t>
+      </w:r>
+      <w:r>
+        <w:fldChar w:fldCharType="begin"/>
+      </w:r>
+      <w:r>
+        <w:instrText xml:space="preserve"> REF _Ref279752219 \r \h </w:instrText>
+      </w:r>
+      <w:r>
+        <w:fldChar w:fldCharType="separate"/>
+      </w:r>
+      <w:r>
+        <w:t>8</w:t>
+      </w:r>
+      <w:r>
+        <w:fldChar w:fldCharType="end"/>
+      </w:r>
+      <w:r>
+        <w:t>]</w:t>
+      </w:r>
+      <w:r>
+        <w:t xml:space="preserve">, books </w:t>
+      </w:r>
+      <w:r>
+        <w:t>[</w:t>
+      </w:r>
+      <w:r>
+        <w:fldChar w:fldCharType="begin"/>
+      </w:r>
+      <w:r>
+        <w:instrText xml:space="preserve"> REF _Ref279752240 \r \h </w:instrText>
+      </w:r>
+      <w:r>
+        <w:fldChar w:fldCharType="separate"/>
+      </w:r>
+      <w:r>
+        <w:t>9</w:t>
+      </w:r>
+      <w:r>
+        <w:fldChar w:fldCharType="end"/>
+      </w:r>
+      <w:r>
+        <w:t>]</w:t>
+      </w:r>
+      <w:r>
+        <w:t xml:space="preserve">, theses </w:t>
+      </w:r>
+      <w:r>
+        <w:t>[</w:t>
+      </w:r>
+      <w:r>
+        <w:fldChar w:fldCharType="begin"/>
+      </w:r>
+      <w:r>
+        <w:instrText xml:space="preserve"> REF _Ref279752272 \r \h </w:instrText>
+      </w:r>
+      <w:r>
+        <w:fldChar w:fldCharType="separate"/>
+      </w:r>
+      <w:r>
+        <w:t>10</w:t>
+      </w:r>
+      <w:r>
+        <w:fldChar w:fldCharType="end"/>
+      </w:r>
+      <w:r>
+        <w:t>]</w:t>
+      </w:r>
+      <w:r>
+        <w:t xml:space="preserve"> </w:t>
+      </w:r>
+      <w:r>
+        <w:t>and book chapters</w:t>
+      </w:r>
+      <w:r>
+        <w:t xml:space="preserve"> </w:t>
+      </w:r>
+      <w:r>
+        <w:t>[</w:t>
+      </w:r>
+      <w:r>
+        <w:fldChar w:fldCharType="begin"/>
+      </w:r>
+      <w:r>
+        <w:instrText xml:space="preserve"> REF _Ref279752304 \r \h </w:instrText>
+      </w:r>
+      <w:r>
+        <w:fldChar w:fldCharType="separate"/>
+      </w:r>
+      <w:r>
+        <w:t>11</w:t>
+      </w:r>
+      <w:r>
+        <w:fldChar w:fldCharType="end"/>
+      </w:r>
+      <w:r>
+        <w:t>]</w:t>
+      </w:r>
+      <w:r>
+        <w:t xml:space="preserve"> </w:t>
+      </w:r>
+      <w:r>
+        <w:t xml:space="preserve">is given here. </w:t>
+      </w:r>
+      <w:r>
+        <w:t xml:space="preserve">This formatting is a slightly abbreviated version of the format automatically generated by the ACM Digital Library </w:t>
+      </w:r>
+      <w:r>
+        <w:rPr>
+          <w:rStyle w:val="Hyperlink"/>
+        </w:rPr>
+        <w:t>http://dl.acm.org</w:t>
+      </w:r>
+      <w:r>
+        <w:t xml:space="preserve"> as “ACM Ref”</w:t>
+      </w:r>
+      <w:r>
+        <w:t>: the easiest method is to look the reference up in the Digital Library, click on the ACM Ref link, and cut and paste the result and edit to match the examples.</w:t>
+      </w:r>
+      <w:r>
+        <w:t xml:space="preserve"> </w:t>
+      </w:r>
+      <w:r>
+        <w:t xml:space="preserve">DOI or URL </w:t>
+      </w:r>
+      <w:r>
+        <w:lastRenderedPageBreak/>
+        <w:t>links, and authors’ full first names</w:t>
+      </w:r>
+      <w:r>
+        <w:t xml:space="preserve">, are optional but encouraged. </w:t>
+      </w:r>
+      <w:r>
+        <w:t xml:space="preserve">Do your best! Your paper won’t get rejected for not having DOI links or authors’ first names. </w:t>
+      </w:r>
+      <w:r>
+        <w:t>More details of reference formatting are available at:</w:t>
+      </w:r>
+    </w:p>
+    <w:p>
+      <w:pPr>
+        <w:spacing w:after="40"/>
+      </w:pPr>
+      <w:hyperlink r:id="rId19" w:history="1">
+        <w:r>
+          <w:rPr>
+            <w:rStyle w:val="Hyperlink"/>
+          </w:rPr>
+          <w:t>http://acm.org/publications/submissions/latex_style</w:t>
+        </w:r>
+      </w:hyperlink>
+      <w:r>
         <w:t xml:space="preserve"> </w:t>
       </w:r>
     </w:p>
@@ -5884,7 +5903,15 @@
       <w:bookmarkStart w:id="16" w:name="_Ref279753835"/>
       <w:bookmarkEnd w:id="13"/>
       <w:r>
-        <w:t>Tweet. (1 May, 2014). Retrieved February 2, 2014 from https://twitter.com/_CHINOSAUR/status/461864317415989248</w:t>
+        <w:t xml:space="preserve">Tweet. (1 </w:t>
+      </w:r>
+      <w:proofErr w:type="gramStart"/>
+      <w:r>
+        <w:t>May,</w:t>
+      </w:r>
+      <w:proofErr w:type="gramEnd"/>
+      <w:r>
+        <w:t xml:space="preserve"> 2014). Retrieved February 2, 2014 from https://twitter.com/_CHINOSAUR/status/461864317415989248</w:t>
       </w:r>
     </w:p>
     <w:p>
@@ -6102,11 +6129,11 @@
       </w:r>
       <w:r>
         <w:lastRenderedPageBreak/>
-        <w:t xml:space="preserve">Where do web sites come </w:t>
+        <w:t>Where do web sites come from</w:t>
       </w:r>
       <w:proofErr w:type="gramStart"/>
       <w:r>
-        <w:t>from?:</w:t>
+        <w:t>?:</w:t>
       </w:r>
       <w:proofErr w:type="gramEnd"/>
       <w:r>
@@ -6119,28 +6146,29 @@
         <w:t>Proceedings of the SIGCHI Conference on Human Factors in Computing Systems</w:t>
       </w:r>
       <w:r>
-        <w:t xml:space="preserve"> (CHI '02), 1-8. </w:t>
-      </w:r>
-      <w:r>
-        <w:t>http://doi.acm.org/10.1145/503376.503378</w:t>
+        <w:t xml:space="preserve"> (CHI '02), 1-8. http://doi.acm.org/10.1145/503376.503378</w:t>
       </w:r>
     </w:p>
     <w:p>
       <w:pPr>
         <w:pStyle w:val="References"/>
       </w:pPr>
-      <w:bookmarkStart w:id="25" w:name="_Ref442366286"/>
-      <w:r>
-        <w:t xml:space="preserve">Nintendo R&amp;D1 and Intelligent Systems. 1994. </w:t>
-      </w:r>
-      <w:r>
-        <w:rPr>
-          <w:i/>
-        </w:rPr>
-        <w:t>Super Metroid</w:t>
-      </w:r>
-      <w:r>
-        <w:t>. Game [SNES]. (18 April 1994). Nintendo, Kyoto, Japan. Played August 2011.</w:t>
+      <w:bookmarkStart w:id="25" w:name="_Ref279752219"/>
+      <w:proofErr w:type="spellStart"/>
+      <w:r>
+        <w:t>Psy</w:t>
+      </w:r>
+      <w:proofErr w:type="spellEnd"/>
+      <w:r>
+        <w:t xml:space="preserve">. 2012. </w:t>
+      </w:r>
+      <w:proofErr w:type="spellStart"/>
+      <w:r>
+        <w:t>Gangnam</w:t>
+      </w:r>
+      <w:proofErr w:type="spellEnd"/>
+      <w:r>
+        <w:t xml:space="preserve"> Style. Video. (15 July 2012.). Retrieved August 22, 2014 from https://www.youtube.com/watch?v=9bZkp7q19f0</w:t>
       </w:r>
       <w:bookmarkEnd w:id="25"/>
     </w:p>
@@ -6148,14 +6176,18 @@
       <w:pPr>
         <w:pStyle w:val="References"/>
       </w:pPr>
-      <w:bookmarkStart w:id="26" w:name="_Ref279752219"/>
-      <w:proofErr w:type="spellStart"/>
-      <w:r>
-        <w:t>Psy</w:t>
-      </w:r>
-      <w:proofErr w:type="spellEnd"/>
-      <w:r>
-        <w:t>. 2012. Gangnam Style. Video. (15 July 2012.). Retrieved August 22, 2014 from https://www.youtube.com/watch?v=9bZkp7q19f0</w:t>
+      <w:bookmarkStart w:id="26" w:name="_Ref279752240"/>
+      <w:r>
+        <w:t xml:space="preserve">Marilyn Schwartz. 1995. </w:t>
+      </w:r>
+      <w:r>
+        <w:rPr>
+          <w:i/>
+        </w:rPr>
+        <w:t>Guidelines for Bias-Free Writing.</w:t>
+      </w:r>
+      <w:r>
+        <w:t xml:space="preserve"> Indiana University Press, Bloomington, IN.</w:t>
       </w:r>
       <w:bookmarkEnd w:id="26"/>
     </w:p>
@@ -6163,18 +6195,26 @@
       <w:pPr>
         <w:pStyle w:val="References"/>
       </w:pPr>
-      <w:bookmarkStart w:id="27" w:name="_Ref279752240"/>
-      <w:r>
-        <w:t xml:space="preserve">Marilyn Schwartz. 1995. </w:t>
+      <w:bookmarkStart w:id="27" w:name="_Ref279752272"/>
+      <w:r>
+        <w:t xml:space="preserve">Ivan E. Sutherland. 1963. </w:t>
       </w:r>
       <w:r>
         <w:rPr>
           <w:i/>
         </w:rPr>
-        <w:t>Guidelines for Bias-Free Writing.</w:t>
-      </w:r>
-      <w:r>
-        <w:t xml:space="preserve"> Indiana University Press, Bloomington, IN.</w:t>
+        <w:t>Sketchpad, a Man-Machine Graphical Communication System</w:t>
+      </w:r>
+      <w:r>
+        <w:t xml:space="preserve">. </w:t>
+      </w:r>
+      <w:proofErr w:type="spellStart"/>
+      <w:r>
+        <w:t>Ph.D</w:t>
+      </w:r>
+      <w:proofErr w:type="spellEnd"/>
+      <w:r>
+        <w:t xml:space="preserve"> Dissertation. Massachusetts Institute of Technology (MIT), Cambridge, MA.</w:t>
       </w:r>
       <w:bookmarkEnd w:id="27"/>
     </w:p>
@@ -6182,61 +6222,36 @@
       <w:pPr>
         <w:pStyle w:val="References"/>
       </w:pPr>
-      <w:bookmarkStart w:id="28" w:name="_Ref279752272"/>
-      <w:r>
-        <w:t xml:space="preserve">Ivan E. Sutherland. 1963. </w:t>
+      <w:bookmarkStart w:id="28" w:name="_Ref279752304"/>
+      <w:r>
+        <w:t xml:space="preserve">Langdon Winner. 1999. Do artifacts have politics? In </w:t>
       </w:r>
       <w:r>
         <w:rPr>
           <w:i/>
         </w:rPr>
-        <w:t>Sketchpad, a Man-Machine Graphical Communication System</w:t>
-      </w:r>
-      <w:r>
-        <w:t>. Ph.D</w:t>
-      </w:r>
-      <w:r>
-        <w:t>.</w:t>
-      </w:r>
-      <w:r>
-        <w:t xml:space="preserve"> Dissertation. Massachusetts Institute of Technology (MIT), Cambridge, MA.</w:t>
+        <w:t>The Social Shaping of Technology</w:t>
+      </w:r>
+      <w:r>
+        <w:t xml:space="preserve"> (2nd. ed.), Donald </w:t>
+      </w:r>
+      <w:proofErr w:type="spellStart"/>
+      <w:r>
+        <w:t>MacKenzie</w:t>
+      </w:r>
+      <w:proofErr w:type="spellEnd"/>
+      <w:r>
+        <w:t xml:space="preserve"> and Judy </w:t>
+      </w:r>
+      <w:proofErr w:type="spellStart"/>
+      <w:r>
+        <w:t>Wajcman</w:t>
+      </w:r>
+      <w:proofErr w:type="spellEnd"/>
+      <w:r>
+        <w:t xml:space="preserve"> (Eds.). Open University Press, Buckingham, UK, 28-40.</w:t>
       </w:r>
       <w:bookmarkEnd w:id="28"/>
-    </w:p>
-    <w:p>
-      <w:pPr>
-        <w:pStyle w:val="References"/>
-      </w:pPr>
-      <w:bookmarkStart w:id="29" w:name="_Ref279752304"/>
-      <w:r>
-        <w:t xml:space="preserve">Langdon Winner. 1999. Do artifacts have politics? In </w:t>
-      </w:r>
-      <w:r>
-        <w:rPr>
-          <w:i/>
-        </w:rPr>
-        <w:t>The Social Shaping of Technology</w:t>
-      </w:r>
-      <w:r>
-        <w:t xml:space="preserve"> (2nd. ed.), Donald </w:t>
-      </w:r>
-      <w:proofErr w:type="spellStart"/>
-      <w:r>
-        <w:t>MacKenzie</w:t>
-      </w:r>
-      <w:proofErr w:type="spellEnd"/>
-      <w:r>
-        <w:t xml:space="preserve"> and Judy </w:t>
-      </w:r>
-      <w:proofErr w:type="spellStart"/>
-      <w:r>
-        <w:t>Wajcman</w:t>
-      </w:r>
-      <w:proofErr w:type="spellEnd"/>
-      <w:r>
-        <w:t xml:space="preserve"> (Eds.). Open University Press, Buckingham, UK, 28-40.</w:t>
-      </w:r>
-      <w:bookmarkEnd w:id="29"/>
       <w:r>
         <w:t xml:space="preserve"> </w:t>
       </w:r>
@@ -6252,7 +6267,7 @@
       </w:pPr>
     </w:p>
     <w:sectPr>
-      <w:headerReference w:type="default" r:id="rId19"/>
+      <w:headerReference w:type="default" r:id="rId20"/>
       <w:type w:val="continuous"/>
       <w:pgSz w:w="15840" w:h="12240" w:orient="landscape" w:code="1"/>
       <w:pgMar w:top="2333" w:right="1526" w:bottom="1166" w:left="3960" w:header="994" w:footer="720" w:gutter="0"/>
@@ -6263,7 +6278,7 @@
 </file>
 
 <file path=word/endnotes.xml><?xml version="1.0" encoding="utf-8"?>
-<w:endnotes xmlns:wpc="http://schemas.microsoft.com/office/word/2010/wordprocessingCanvas" xmlns:mo="http://schemas.microsoft.com/office/mac/office/2008/main" xmlns:mc="http://schemas.openxmlformats.org/markup-compatibility/2006" xmlns:mv="urn:schemas-microsoft-com:mac:vml" xmlns:o="urn:schemas-microsoft-com:office:office" xmlns:r="http://schemas.openxmlformats.org/officeDocument/2006/relationships" xmlns:m="http://schemas.openxmlformats.org/officeDocument/2006/math" xmlns:v="urn:schemas-microsoft-com:vml" xmlns:wp14="http://schemas.microsoft.com/office/word/2010/wordprocessingDrawing" xmlns:wp="http://schemas.openxmlformats.org/drawingml/2006/wordprocessingDrawing" xmlns:w10="urn:schemas-microsoft-com:office:word" xmlns:w="http://schemas.openxmlformats.org/wordprocessingml/2006/main" xmlns:w14="http://schemas.microsoft.com/office/word/2010/wordml" xmlns:w15="http://schemas.microsoft.com/office/word/2012/wordml" xmlns:wpg="http://schemas.microsoft.com/office/word/2010/wordprocessingGroup" xmlns:wpi="http://schemas.microsoft.com/office/word/2010/wordprocessingInk" xmlns:wne="http://schemas.microsoft.com/office/word/2006/wordml" xmlns:wps="http://schemas.microsoft.com/office/word/2010/wordprocessingShape" mc:Ignorable="w14 w15 wp14">
+<w:endnotes xmlns:wpc="http://schemas.microsoft.com/office/word/2010/wordprocessingCanvas" xmlns:mo="http://schemas.microsoft.com/office/mac/office/2008/main" xmlns:mc="http://schemas.openxmlformats.org/markup-compatibility/2006" xmlns:mv="urn:schemas-microsoft-com:mac:vml" xmlns:o="urn:schemas-microsoft-com:office:office" xmlns:r="http://schemas.openxmlformats.org/officeDocument/2006/relationships" xmlns:m="http://schemas.openxmlformats.org/officeDocument/2006/math" xmlns:v="urn:schemas-microsoft-com:vml" xmlns:wp14="http://schemas.microsoft.com/office/word/2010/wordprocessingDrawing" xmlns:wp="http://schemas.openxmlformats.org/drawingml/2006/wordprocessingDrawing" xmlns:w10="urn:schemas-microsoft-com:office:word" xmlns:w="http://schemas.openxmlformats.org/wordprocessingml/2006/main" xmlns:w14="http://schemas.microsoft.com/office/word/2010/wordml" xmlns:wpg="http://schemas.microsoft.com/office/word/2010/wordprocessingGroup" xmlns:wpi="http://schemas.microsoft.com/office/word/2010/wordprocessingInk" xmlns:wne="http://schemas.microsoft.com/office/word/2006/wordml" xmlns:wps="http://schemas.microsoft.com/office/word/2010/wordprocessingShape" mc:Ignorable="w14 wp14">
   <w:endnote w:type="separator" w:id="-1">
     <w:p>
       <w:pPr>
@@ -6288,7 +6303,7 @@
 </file>
 
 <file path=word/footnotes.xml><?xml version="1.0" encoding="utf-8"?>
-<w:footnotes xmlns:wpc="http://schemas.microsoft.com/office/word/2010/wordprocessingCanvas" xmlns:mo="http://schemas.microsoft.com/office/mac/office/2008/main" xmlns:mc="http://schemas.openxmlformats.org/markup-compatibility/2006" xmlns:mv="urn:schemas-microsoft-com:mac:vml" xmlns:o="urn:schemas-microsoft-com:office:office" xmlns:r="http://schemas.openxmlformats.org/officeDocument/2006/relationships" xmlns:m="http://schemas.openxmlformats.org/officeDocument/2006/math" xmlns:v="urn:schemas-microsoft-com:vml" xmlns:wp14="http://schemas.microsoft.com/office/word/2010/wordprocessingDrawing" xmlns:wp="http://schemas.openxmlformats.org/drawingml/2006/wordprocessingDrawing" xmlns:w10="urn:schemas-microsoft-com:office:word" xmlns:w="http://schemas.openxmlformats.org/wordprocessingml/2006/main" xmlns:w14="http://schemas.microsoft.com/office/word/2010/wordml" xmlns:w15="http://schemas.microsoft.com/office/word/2012/wordml" xmlns:wpg="http://schemas.microsoft.com/office/word/2010/wordprocessingGroup" xmlns:wpi="http://schemas.microsoft.com/office/word/2010/wordprocessingInk" xmlns:wne="http://schemas.microsoft.com/office/word/2006/wordml" xmlns:wps="http://schemas.microsoft.com/office/word/2010/wordprocessingShape" mc:Ignorable="w14 w15 wp14">
+<w:footnotes xmlns:wpc="http://schemas.microsoft.com/office/word/2010/wordprocessingCanvas" xmlns:mo="http://schemas.microsoft.com/office/mac/office/2008/main" xmlns:mc="http://schemas.openxmlformats.org/markup-compatibility/2006" xmlns:mv="urn:schemas-microsoft-com:mac:vml" xmlns:o="urn:schemas-microsoft-com:office:office" xmlns:r="http://schemas.openxmlformats.org/officeDocument/2006/relationships" xmlns:m="http://schemas.openxmlformats.org/officeDocument/2006/math" xmlns:v="urn:schemas-microsoft-com:vml" xmlns:wp14="http://schemas.microsoft.com/office/word/2010/wordprocessingDrawing" xmlns:wp="http://schemas.openxmlformats.org/drawingml/2006/wordprocessingDrawing" xmlns:w10="urn:schemas-microsoft-com:office:word" xmlns:w="http://schemas.openxmlformats.org/wordprocessingml/2006/main" xmlns:w14="http://schemas.microsoft.com/office/word/2010/wordml" xmlns:wpg="http://schemas.microsoft.com/office/word/2010/wordprocessingGroup" xmlns:wpi="http://schemas.microsoft.com/office/word/2010/wordprocessingInk" xmlns:wne="http://schemas.microsoft.com/office/word/2006/wordml" xmlns:wps="http://schemas.microsoft.com/office/word/2010/wordprocessingShape" mc:Ignorable="w14 wp14">
   <w:footnote w:type="separator" w:id="-1">
     <w:p>
       <w:pPr>
@@ -6331,7 +6346,7 @@
 </file>
 
 <file path=word/header1.xml><?xml version="1.0" encoding="utf-8"?>
-<w:hdr xmlns:wpc="http://schemas.microsoft.com/office/word/2010/wordprocessingCanvas" xmlns:mo="http://schemas.microsoft.com/office/mac/office/2008/main" xmlns:mc="http://schemas.openxmlformats.org/markup-compatibility/2006" xmlns:mv="urn:schemas-microsoft-com:mac:vml" xmlns:o="urn:schemas-microsoft-com:office:office" xmlns:r="http://schemas.openxmlformats.org/officeDocument/2006/relationships" xmlns:m="http://schemas.openxmlformats.org/officeDocument/2006/math" xmlns:v="urn:schemas-microsoft-com:vml" xmlns:wp14="http://schemas.microsoft.com/office/word/2010/wordprocessingDrawing" xmlns:wp="http://schemas.openxmlformats.org/drawingml/2006/wordprocessingDrawing" xmlns:w10="urn:schemas-microsoft-com:office:word" xmlns:w="http://schemas.openxmlformats.org/wordprocessingml/2006/main" xmlns:w14="http://schemas.microsoft.com/office/word/2010/wordml" xmlns:w15="http://schemas.microsoft.com/office/word/2012/wordml" xmlns:wpg="http://schemas.microsoft.com/office/word/2010/wordprocessingGroup" xmlns:wpi="http://schemas.microsoft.com/office/word/2010/wordprocessingInk" xmlns:wne="http://schemas.microsoft.com/office/word/2006/wordml" xmlns:wps="http://schemas.microsoft.com/office/word/2010/wordprocessingShape" mc:Ignorable="w14 w15 wp14">
+<w:hdr xmlns:wpc="http://schemas.microsoft.com/office/word/2010/wordprocessingCanvas" xmlns:mo="http://schemas.microsoft.com/office/mac/office/2008/main" xmlns:mc="http://schemas.openxmlformats.org/markup-compatibility/2006" xmlns:mv="urn:schemas-microsoft-com:mac:vml" xmlns:o="urn:schemas-microsoft-com:office:office" xmlns:r="http://schemas.openxmlformats.org/officeDocument/2006/relationships" xmlns:m="http://schemas.openxmlformats.org/officeDocument/2006/math" xmlns:v="urn:schemas-microsoft-com:vml" xmlns:wp14="http://schemas.microsoft.com/office/word/2010/wordprocessingDrawing" xmlns:wp="http://schemas.openxmlformats.org/drawingml/2006/wordprocessingDrawing" xmlns:w10="urn:schemas-microsoft-com:office:word" xmlns:w="http://schemas.openxmlformats.org/wordprocessingml/2006/main" xmlns:w14="http://schemas.microsoft.com/office/word/2010/wordml" xmlns:wpg="http://schemas.microsoft.com/office/word/2010/wordprocessingGroup" xmlns:wpi="http://schemas.microsoft.com/office/word/2010/wordprocessingInk" xmlns:wne="http://schemas.microsoft.com/office/word/2006/wordml" xmlns:wps="http://schemas.microsoft.com/office/word/2010/wordprocessingShape" mc:Ignorable="w14 wp14">
   <w:p>
     <w:pPr>
       <w:tabs>
@@ -6346,7 +6361,7 @@
 </file>
 
 <file path=word/header2.xml><?xml version="1.0" encoding="utf-8"?>
-<w:hdr xmlns:wpc="http://schemas.microsoft.com/office/word/2010/wordprocessingCanvas" xmlns:mo="http://schemas.microsoft.com/office/mac/office/2008/main" xmlns:mc="http://schemas.openxmlformats.org/markup-compatibility/2006" xmlns:mv="urn:schemas-microsoft-com:mac:vml" xmlns:o="urn:schemas-microsoft-com:office:office" xmlns:r="http://schemas.openxmlformats.org/officeDocument/2006/relationships" xmlns:m="http://schemas.openxmlformats.org/officeDocument/2006/math" xmlns:v="urn:schemas-microsoft-com:vml" xmlns:wp14="http://schemas.microsoft.com/office/word/2010/wordprocessingDrawing" xmlns:wp="http://schemas.openxmlformats.org/drawingml/2006/wordprocessingDrawing" xmlns:w10="urn:schemas-microsoft-com:office:word" xmlns:w="http://schemas.openxmlformats.org/wordprocessingml/2006/main" xmlns:w14="http://schemas.microsoft.com/office/word/2010/wordml" xmlns:w15="http://schemas.microsoft.com/office/word/2012/wordml" xmlns:wpg="http://schemas.microsoft.com/office/word/2010/wordprocessingGroup" xmlns:wpi="http://schemas.microsoft.com/office/word/2010/wordprocessingInk" xmlns:wne="http://schemas.microsoft.com/office/word/2006/wordml" xmlns:wps="http://schemas.microsoft.com/office/word/2010/wordprocessingShape" mc:Ignorable="w14 w15 wp14">
+<w:hdr xmlns:wpc="http://schemas.microsoft.com/office/word/2010/wordprocessingCanvas" xmlns:mo="http://schemas.microsoft.com/office/mac/office/2008/main" xmlns:mc="http://schemas.openxmlformats.org/markup-compatibility/2006" xmlns:mv="urn:schemas-microsoft-com:mac:vml" xmlns:o="urn:schemas-microsoft-com:office:office" xmlns:r="http://schemas.openxmlformats.org/officeDocument/2006/relationships" xmlns:m="http://schemas.openxmlformats.org/officeDocument/2006/math" xmlns:v="urn:schemas-microsoft-com:vml" xmlns:wp14="http://schemas.microsoft.com/office/word/2010/wordprocessingDrawing" xmlns:wp="http://schemas.openxmlformats.org/drawingml/2006/wordprocessingDrawing" xmlns:w10="urn:schemas-microsoft-com:office:word" xmlns:w="http://schemas.openxmlformats.org/wordprocessingml/2006/main" xmlns:w14="http://schemas.microsoft.com/office/word/2010/wordml" xmlns:wpg="http://schemas.microsoft.com/office/word/2010/wordprocessingGroup" xmlns:wpi="http://schemas.microsoft.com/office/word/2010/wordprocessingInk" xmlns:wne="http://schemas.microsoft.com/office/word/2006/wordml" xmlns:wps="http://schemas.microsoft.com/office/word/2010/wordprocessingShape" mc:Ignorable="w14 wp14">
   <w:p>
     <w:pPr>
       <w:pStyle w:val="Header"/>
@@ -6367,7 +6382,7 @@
 </file>
 
 <file path=word/header3.xml><?xml version="1.0" encoding="utf-8"?>
-<w:hdr xmlns:wpc="http://schemas.microsoft.com/office/word/2010/wordprocessingCanvas" xmlns:mo="http://schemas.microsoft.com/office/mac/office/2008/main" xmlns:mc="http://schemas.openxmlformats.org/markup-compatibility/2006" xmlns:mv="urn:schemas-microsoft-com:mac:vml" xmlns:o="urn:schemas-microsoft-com:office:office" xmlns:r="http://schemas.openxmlformats.org/officeDocument/2006/relationships" xmlns:m="http://schemas.openxmlformats.org/officeDocument/2006/math" xmlns:v="urn:schemas-microsoft-com:vml" xmlns:wp14="http://schemas.microsoft.com/office/word/2010/wordprocessingDrawing" xmlns:wp="http://schemas.openxmlformats.org/drawingml/2006/wordprocessingDrawing" xmlns:w10="urn:schemas-microsoft-com:office:word" xmlns:w="http://schemas.openxmlformats.org/wordprocessingml/2006/main" xmlns:w14="http://schemas.microsoft.com/office/word/2010/wordml" xmlns:w15="http://schemas.microsoft.com/office/word/2012/wordml" xmlns:wpg="http://schemas.microsoft.com/office/word/2010/wordprocessingGroup" xmlns:wpi="http://schemas.microsoft.com/office/word/2010/wordprocessingInk" xmlns:wne="http://schemas.microsoft.com/office/word/2006/wordml" xmlns:wps="http://schemas.microsoft.com/office/word/2010/wordprocessingShape" mc:Ignorable="w14 w15 wp14">
+<w:hdr xmlns:wpc="http://schemas.microsoft.com/office/word/2010/wordprocessingCanvas" xmlns:mo="http://schemas.microsoft.com/office/mac/office/2008/main" xmlns:mc="http://schemas.openxmlformats.org/markup-compatibility/2006" xmlns:mv="urn:schemas-microsoft-com:mac:vml" xmlns:o="urn:schemas-microsoft-com:office:office" xmlns:r="http://schemas.openxmlformats.org/officeDocument/2006/relationships" xmlns:m="http://schemas.openxmlformats.org/officeDocument/2006/math" xmlns:v="urn:schemas-microsoft-com:vml" xmlns:wp14="http://schemas.microsoft.com/office/word/2010/wordprocessingDrawing" xmlns:wp="http://schemas.openxmlformats.org/drawingml/2006/wordprocessingDrawing" xmlns:w10="urn:schemas-microsoft-com:office:word" xmlns:w="http://schemas.openxmlformats.org/wordprocessingml/2006/main" xmlns:w14="http://schemas.microsoft.com/office/word/2010/wordml" xmlns:wpg="http://schemas.microsoft.com/office/word/2010/wordprocessingGroup" xmlns:wpi="http://schemas.microsoft.com/office/word/2010/wordprocessingInk" xmlns:wne="http://schemas.microsoft.com/office/word/2006/wordml" xmlns:wps="http://schemas.microsoft.com/office/word/2010/wordprocessingShape" mc:Ignorable="w14 wp14">
   <w:p>
     <w:pPr>
       <w:pStyle w:val="Header"/>
@@ -6382,7 +6397,7 @@
 </file>
 
 <file path=word/numbering.xml><?xml version="1.0" encoding="utf-8"?>
-<w:numbering xmlns:wpc="http://schemas.microsoft.com/office/word/2010/wordprocessingCanvas" xmlns:mo="http://schemas.microsoft.com/office/mac/office/2008/main" xmlns:mc="http://schemas.openxmlformats.org/markup-compatibility/2006" xmlns:mv="urn:schemas-microsoft-com:mac:vml" xmlns:o="urn:schemas-microsoft-com:office:office" xmlns:r="http://schemas.openxmlformats.org/officeDocument/2006/relationships" xmlns:m="http://schemas.openxmlformats.org/officeDocument/2006/math" xmlns:v="urn:schemas-microsoft-com:vml" xmlns:wp14="http://schemas.microsoft.com/office/word/2010/wordprocessingDrawing" xmlns:wp="http://schemas.openxmlformats.org/drawingml/2006/wordprocessingDrawing" xmlns:w10="urn:schemas-microsoft-com:office:word" xmlns:w="http://schemas.openxmlformats.org/wordprocessingml/2006/main" xmlns:w14="http://schemas.microsoft.com/office/word/2010/wordml" xmlns:w15="http://schemas.microsoft.com/office/word/2012/wordml" xmlns:wpg="http://schemas.microsoft.com/office/word/2010/wordprocessingGroup" xmlns:wpi="http://schemas.microsoft.com/office/word/2010/wordprocessingInk" xmlns:wne="http://schemas.microsoft.com/office/word/2006/wordml" xmlns:wps="http://schemas.microsoft.com/office/word/2010/wordprocessingShape" mc:Ignorable="w14 w15 wp14">
+<w:numbering xmlns:wpc="http://schemas.microsoft.com/office/word/2010/wordprocessingCanvas" xmlns:mo="http://schemas.microsoft.com/office/mac/office/2008/main" xmlns:mc="http://schemas.openxmlformats.org/markup-compatibility/2006" xmlns:mv="urn:schemas-microsoft-com:mac:vml" xmlns:o="urn:schemas-microsoft-com:office:office" xmlns:r="http://schemas.openxmlformats.org/officeDocument/2006/relationships" xmlns:m="http://schemas.openxmlformats.org/officeDocument/2006/math" xmlns:v="urn:schemas-microsoft-com:vml" xmlns:wp14="http://schemas.microsoft.com/office/word/2010/wordprocessingDrawing" xmlns:wp="http://schemas.openxmlformats.org/drawingml/2006/wordprocessingDrawing" xmlns:w10="urn:schemas-microsoft-com:office:word" xmlns:w="http://schemas.openxmlformats.org/wordprocessingml/2006/main" xmlns:w14="http://schemas.microsoft.com/office/word/2010/wordml" xmlns:wpg="http://schemas.microsoft.com/office/word/2010/wordprocessingGroup" xmlns:wpi="http://schemas.microsoft.com/office/word/2010/wordprocessingInk" xmlns:wne="http://schemas.microsoft.com/office/word/2006/wordml" xmlns:wps="http://schemas.microsoft.com/office/word/2010/wordprocessingShape" mc:Ignorable="w14 wp14">
   <w:abstractNum w:abstractNumId="0">
     <w:nsid w:val="FFFFFF1D"/>
     <w:multiLevelType w:val="multilevel"/>
@@ -7276,7 +7291,7 @@
     <w:lvl w:ilvl="0">
       <w:start w:val="1"/>
       <w:numFmt w:val="decimal"/>
-      <w:pStyle w:val="Numberedlist"/>
+      <w:pStyle w:val="authorAddress"/>
       <w:lvlText w:val="%1."/>
       <w:lvlJc w:val="left"/>
       <w:pPr>
@@ -7809,7 +7824,7 @@
 </file>
 
 <file path=word/styles.xml><?xml version="1.0" encoding="utf-8"?>
-<w:styles xmlns:mc="http://schemas.openxmlformats.org/markup-compatibility/2006" xmlns:r="http://schemas.openxmlformats.org/officeDocument/2006/relationships" xmlns:w="http://schemas.openxmlformats.org/wordprocessingml/2006/main" xmlns:w14="http://schemas.microsoft.com/office/word/2010/wordml" xmlns:w15="http://schemas.microsoft.com/office/word/2012/wordml" mc:Ignorable="w14 w15">
+<w:styles xmlns:mc="http://schemas.openxmlformats.org/markup-compatibility/2006" xmlns:r="http://schemas.openxmlformats.org/officeDocument/2006/relationships" xmlns:w="http://schemas.openxmlformats.org/wordprocessingml/2006/main" xmlns:w14="http://schemas.microsoft.com/office/word/2010/wordml" mc:Ignorable="w14">
   <w:docDefaults>
     <w:rPrDefault>
       <w:rPr>
@@ -7819,378 +7834,154 @@
     </w:rPrDefault>
     <w:pPrDefault/>
   </w:docDefaults>
-  <w:latentStyles w:defLockedState="0" w:defUIPriority="99" w:defSemiHidden="0" w:defUnhideWhenUsed="0" w:defQFormat="0" w:count="380">
-    <w:lsdException w:name="Normal" w:uiPriority="0" w:qFormat="1"/>
-    <w:lsdException w:name="heading 1" w:uiPriority="0" w:qFormat="1"/>
-    <w:lsdException w:name="heading 2" w:uiPriority="9" w:qFormat="1"/>
-    <w:lsdException w:name="heading 3" w:uiPriority="9" w:qFormat="1"/>
-    <w:lsdException w:name="heading 4" w:uiPriority="9" w:qFormat="1"/>
-    <w:lsdException w:name="heading 5" w:uiPriority="9" w:qFormat="1"/>
-    <w:lsdException w:name="heading 6" w:semiHidden="1" w:uiPriority="9" w:unhideWhenUsed="1" w:qFormat="1"/>
-    <w:lsdException w:name="heading 7" w:semiHidden="1" w:uiPriority="9" w:unhideWhenUsed="1" w:qFormat="1"/>
-    <w:lsdException w:name="heading 8" w:semiHidden="1" w:uiPriority="9" w:unhideWhenUsed="1" w:qFormat="1"/>
-    <w:lsdException w:name="heading 9" w:semiHidden="1" w:uiPriority="9" w:unhideWhenUsed="1" w:qFormat="1"/>
-    <w:lsdException w:name="index 1" w:semiHidden="1" w:unhideWhenUsed="1"/>
-    <w:lsdException w:name="index 2" w:semiHidden="1" w:unhideWhenUsed="1"/>
-    <w:lsdException w:name="index 3" w:semiHidden="1" w:unhideWhenUsed="1"/>
-    <w:lsdException w:name="index 4" w:semiHidden="1" w:unhideWhenUsed="1"/>
-    <w:lsdException w:name="index 5" w:semiHidden="1" w:unhideWhenUsed="1"/>
-    <w:lsdException w:name="index 6" w:semiHidden="1" w:unhideWhenUsed="1"/>
-    <w:lsdException w:name="index 7" w:semiHidden="1" w:unhideWhenUsed="1"/>
-    <w:lsdException w:name="index 8" w:semiHidden="1" w:unhideWhenUsed="1"/>
-    <w:lsdException w:name="index 9" w:semiHidden="1" w:unhideWhenUsed="1"/>
-    <w:lsdException w:name="toc 1" w:semiHidden="1" w:uiPriority="39" w:unhideWhenUsed="1"/>
-    <w:lsdException w:name="toc 2" w:semiHidden="1" w:uiPriority="39" w:unhideWhenUsed="1"/>
-    <w:lsdException w:name="toc 3" w:semiHidden="1" w:uiPriority="39" w:unhideWhenUsed="1"/>
-    <w:lsdException w:name="toc 4" w:semiHidden="1" w:uiPriority="39" w:unhideWhenUsed="1"/>
-    <w:lsdException w:name="toc 5" w:semiHidden="1" w:uiPriority="39" w:unhideWhenUsed="1"/>
-    <w:lsdException w:name="toc 6" w:semiHidden="1" w:uiPriority="39" w:unhideWhenUsed="1"/>
-    <w:lsdException w:name="toc 7" w:semiHidden="1" w:uiPriority="39" w:unhideWhenUsed="1"/>
-    <w:lsdException w:name="toc 8" w:semiHidden="1" w:uiPriority="39" w:unhideWhenUsed="1"/>
-    <w:lsdException w:name="toc 9" w:semiHidden="1" w:uiPriority="39" w:unhideWhenUsed="1"/>
-    <w:lsdException w:name="Normal Indent" w:semiHidden="1" w:unhideWhenUsed="1"/>
-    <w:lsdException w:name="footnote text" w:semiHidden="1" w:unhideWhenUsed="1"/>
-    <w:lsdException w:name="annotation text" w:semiHidden="1" w:unhideWhenUsed="1"/>
-    <w:lsdException w:name="header" w:semiHidden="1" w:unhideWhenUsed="1"/>
-    <w:lsdException w:name="footer" w:semiHidden="1" w:unhideWhenUsed="1"/>
-    <w:lsdException w:name="index heading" w:semiHidden="1" w:unhideWhenUsed="1"/>
-    <w:lsdException w:name="caption" w:uiPriority="0" w:qFormat="1"/>
-    <w:lsdException w:name="table of figures" w:semiHidden="1" w:unhideWhenUsed="1"/>
-    <w:lsdException w:name="envelope address" w:semiHidden="1" w:unhideWhenUsed="1"/>
-    <w:lsdException w:name="envelope return" w:semiHidden="1" w:unhideWhenUsed="1"/>
-    <w:lsdException w:name="footnote reference" w:semiHidden="1" w:unhideWhenUsed="1"/>
-    <w:lsdException w:name="annotation reference" w:semiHidden="1" w:unhideWhenUsed="1"/>
-    <w:lsdException w:name="line number" w:semiHidden="1" w:unhideWhenUsed="1"/>
-    <w:lsdException w:name="page number" w:semiHidden="1" w:unhideWhenUsed="1"/>
-    <w:lsdException w:name="endnote reference" w:semiHidden="1" w:unhideWhenUsed="1"/>
-    <w:lsdException w:name="endnote text" w:semiHidden="1" w:unhideWhenUsed="1"/>
-    <w:lsdException w:name="table of authorities" w:semiHidden="1" w:unhideWhenUsed="1"/>
-    <w:lsdException w:name="macro" w:semiHidden="1" w:unhideWhenUsed="1"/>
-    <w:lsdException w:name="toa heading" w:semiHidden="1" w:unhideWhenUsed="1"/>
-    <w:lsdException w:name="List" w:semiHidden="1" w:unhideWhenUsed="1"/>
-    <w:lsdException w:name="List Bullet" w:semiHidden="1" w:unhideWhenUsed="1"/>
-    <w:lsdException w:name="List Number" w:semiHidden="1" w:unhideWhenUsed="1"/>
-    <w:lsdException w:name="List 2" w:semiHidden="1" w:unhideWhenUsed="1"/>
-    <w:lsdException w:name="List 3" w:semiHidden="1" w:unhideWhenUsed="1"/>
-    <w:lsdException w:name="List 4" w:semiHidden="1" w:unhideWhenUsed="1"/>
-    <w:lsdException w:name="List 5" w:semiHidden="1" w:unhideWhenUsed="1"/>
-    <w:lsdException w:name="List Bullet 2" w:semiHidden="1" w:unhideWhenUsed="1"/>
-    <w:lsdException w:name="List Bullet 3" w:semiHidden="1" w:unhideWhenUsed="1"/>
-    <w:lsdException w:name="List Bullet 4" w:semiHidden="1" w:unhideWhenUsed="1"/>
-    <w:lsdException w:name="List Bullet 5" w:semiHidden="1" w:unhideWhenUsed="1"/>
-    <w:lsdException w:name="List Number 2" w:semiHidden="1" w:unhideWhenUsed="1"/>
-    <w:lsdException w:name="List Number 3" w:semiHidden="1" w:unhideWhenUsed="1"/>
-    <w:lsdException w:name="List Number 4" w:semiHidden="1" w:unhideWhenUsed="1"/>
-    <w:lsdException w:name="List Number 5" w:semiHidden="1" w:unhideWhenUsed="1"/>
-    <w:lsdException w:name="Title" w:uiPriority="10" w:qFormat="1"/>
-    <w:lsdException w:name="Closing" w:semiHidden="1" w:unhideWhenUsed="1"/>
-    <w:lsdException w:name="Signature" w:semiHidden="1" w:unhideWhenUsed="1"/>
-    <w:lsdException w:name="Default Paragraph Font" w:semiHidden="1" w:uiPriority="1" w:unhideWhenUsed="1"/>
-    <w:lsdException w:name="Body Text" w:semiHidden="1" w:unhideWhenUsed="1"/>
-    <w:lsdException w:name="Body Text Indent" w:semiHidden="1" w:unhideWhenUsed="1"/>
-    <w:lsdException w:name="List Continue" w:semiHidden="1" w:unhideWhenUsed="1"/>
-    <w:lsdException w:name="List Continue 2" w:semiHidden="1" w:unhideWhenUsed="1"/>
-    <w:lsdException w:name="List Continue 3" w:semiHidden="1" w:unhideWhenUsed="1"/>
-    <w:lsdException w:name="List Continue 4" w:semiHidden="1" w:unhideWhenUsed="1"/>
-    <w:lsdException w:name="List Continue 5" w:semiHidden="1" w:unhideWhenUsed="1"/>
-    <w:lsdException w:name="Message Header" w:semiHidden="1" w:unhideWhenUsed="1"/>
-    <w:lsdException w:name="Subtitle" w:uiPriority="11"/>
-    <w:lsdException w:name="Salutation" w:semiHidden="1" w:unhideWhenUsed="1"/>
-    <w:lsdException w:name="Date" w:semiHidden="1" w:unhideWhenUsed="1"/>
-    <w:lsdException w:name="Body Text First Indent" w:semiHidden="1" w:unhideWhenUsed="1"/>
-    <w:lsdException w:name="Body Text First Indent 2" w:semiHidden="1" w:unhideWhenUsed="1"/>
-    <w:lsdException w:name="Note Heading" w:semiHidden="1" w:unhideWhenUsed="1"/>
-    <w:lsdException w:name="Body Text 2" w:semiHidden="1" w:unhideWhenUsed="1"/>
-    <w:lsdException w:name="Body Text 3" w:semiHidden="1" w:unhideWhenUsed="1"/>
-    <w:lsdException w:name="Body Text Indent 2" w:semiHidden="1" w:unhideWhenUsed="1"/>
-    <w:lsdException w:name="Body Text Indent 3" w:semiHidden="1" w:unhideWhenUsed="1"/>
-    <w:lsdException w:name="Block Text" w:semiHidden="1" w:unhideWhenUsed="1"/>
-    <w:lsdException w:name="Hyperlink" w:semiHidden="1" w:uiPriority="0" w:unhideWhenUsed="1"/>
-    <w:lsdException w:name="FollowedHyperlink" w:semiHidden="1" w:unhideWhenUsed="1"/>
-    <w:lsdException w:name="Strong" w:uiPriority="22"/>
-    <w:lsdException w:name="Emphasis" w:uiPriority="20"/>
-    <w:lsdException w:name="Document Map" w:semiHidden="1" w:unhideWhenUsed="1"/>
-    <w:lsdException w:name="Plain Text" w:semiHidden="1" w:unhideWhenUsed="1"/>
-    <w:lsdException w:name="E-mail Signature" w:semiHidden="1" w:unhideWhenUsed="1"/>
-    <w:lsdException w:name="HTML Top of Form" w:semiHidden="1" w:unhideWhenUsed="1"/>
-    <w:lsdException w:name="HTML Bottom of Form" w:semiHidden="1" w:unhideWhenUsed="1"/>
-    <w:lsdException w:name="Normal (Web)" w:semiHidden="1" w:unhideWhenUsed="1"/>
-    <w:lsdException w:name="HTML Acronym" w:semiHidden="1" w:unhideWhenUsed="1"/>
-    <w:lsdException w:name="HTML Address" w:semiHidden="1" w:unhideWhenUsed="1"/>
-    <w:lsdException w:name="HTML Cite" w:semiHidden="1" w:unhideWhenUsed="1"/>
-    <w:lsdException w:name="HTML Code" w:semiHidden="1" w:unhideWhenUsed="1"/>
-    <w:lsdException w:name="HTML Definition" w:semiHidden="1" w:unhideWhenUsed="1"/>
-    <w:lsdException w:name="HTML Keyboard" w:semiHidden="1" w:unhideWhenUsed="1"/>
-    <w:lsdException w:name="HTML Preformatted" w:semiHidden="1" w:unhideWhenUsed="1"/>
-    <w:lsdException w:name="HTML Sample" w:semiHidden="1" w:unhideWhenUsed="1"/>
-    <w:lsdException w:name="HTML Typewriter" w:semiHidden="1" w:unhideWhenUsed="1"/>
-    <w:lsdException w:name="HTML Variable" w:semiHidden="1" w:unhideWhenUsed="1"/>
-    <w:lsdException w:name="Normal Table" w:semiHidden="1" w:unhideWhenUsed="1"/>
-    <w:lsdException w:name="annotation subject" w:semiHidden="1" w:unhideWhenUsed="1"/>
-    <w:lsdException w:name="No List" w:semiHidden="1" w:unhideWhenUsed="1"/>
-    <w:lsdException w:name="Outline List 1" w:semiHidden="1" w:unhideWhenUsed="1"/>
-    <w:lsdException w:name="Outline List 2" w:semiHidden="1" w:unhideWhenUsed="1"/>
-    <w:lsdException w:name="Outline List 3" w:semiHidden="1" w:unhideWhenUsed="1"/>
-    <w:lsdException w:name="Table Simple 1" w:semiHidden="1" w:unhideWhenUsed="1"/>
-    <w:lsdException w:name="Table Simple 2" w:semiHidden="1" w:unhideWhenUsed="1"/>
-    <w:lsdException w:name="Table Simple 3" w:semiHidden="1" w:unhideWhenUsed="1"/>
-    <w:lsdException w:name="Table Classic 1" w:semiHidden="1" w:unhideWhenUsed="1"/>
-    <w:lsdException w:name="Table Classic 2" w:semiHidden="1" w:unhideWhenUsed="1"/>
-    <w:lsdException w:name="Table Classic 3" w:semiHidden="1" w:unhideWhenUsed="1"/>
-    <w:lsdException w:name="Table Classic 4" w:semiHidden="1" w:unhideWhenUsed="1"/>
-    <w:lsdException w:name="Table Colorful 1" w:semiHidden="1" w:unhideWhenUsed="1"/>
-    <w:lsdException w:name="Table Colorful 2" w:semiHidden="1" w:unhideWhenUsed="1"/>
-    <w:lsdException w:name="Table Colorful 3" w:semiHidden="1" w:unhideWhenUsed="1"/>
-    <w:lsdException w:name="Table Columns 1" w:semiHidden="1" w:unhideWhenUsed="1"/>
-    <w:lsdException w:name="Table Columns 2" w:semiHidden="1" w:unhideWhenUsed="1"/>
-    <w:lsdException w:name="Table Columns 3" w:semiHidden="1" w:unhideWhenUsed="1"/>
-    <w:lsdException w:name="Table Columns 4" w:semiHidden="1" w:unhideWhenUsed="1"/>
-    <w:lsdException w:name="Table Columns 5" w:semiHidden="1" w:unhideWhenUsed="1"/>
-    <w:lsdException w:name="Table Grid 1" w:semiHidden="1" w:unhideWhenUsed="1"/>
-    <w:lsdException w:name="Table Grid 2" w:semiHidden="1" w:unhideWhenUsed="1"/>
-    <w:lsdException w:name="Table Grid 3" w:semiHidden="1" w:unhideWhenUsed="1"/>
-    <w:lsdException w:name="Table Grid 4" w:semiHidden="1" w:unhideWhenUsed="1"/>
-    <w:lsdException w:name="Table Grid 5" w:semiHidden="1" w:unhideWhenUsed="1"/>
-    <w:lsdException w:name="Table Grid 6" w:semiHidden="1" w:unhideWhenUsed="1"/>
-    <w:lsdException w:name="Table Grid 7" w:semiHidden="1" w:unhideWhenUsed="1"/>
-    <w:lsdException w:name="Table Grid 8" w:semiHidden="1" w:unhideWhenUsed="1"/>
-    <w:lsdException w:name="Table List 1" w:semiHidden="1" w:unhideWhenUsed="1"/>
-    <w:lsdException w:name="Table List 2" w:semiHidden="1" w:unhideWhenUsed="1"/>
-    <w:lsdException w:name="Table List 3" w:semiHidden="1" w:unhideWhenUsed="1"/>
-    <w:lsdException w:name="Table List 4" w:semiHidden="1" w:unhideWhenUsed="1"/>
-    <w:lsdException w:name="Table List 5" w:semiHidden="1" w:unhideWhenUsed="1"/>
-    <w:lsdException w:name="Table List 6" w:semiHidden="1" w:unhideWhenUsed="1"/>
-    <w:lsdException w:name="Table List 7" w:semiHidden="1" w:unhideWhenUsed="1"/>
-    <w:lsdException w:name="Table List 8" w:semiHidden="1" w:unhideWhenUsed="1"/>
-    <w:lsdException w:name="Table 3D effects 1" w:semiHidden="1" w:unhideWhenUsed="1"/>
-    <w:lsdException w:name="Table 3D effects 2" w:semiHidden="1" w:unhideWhenUsed="1"/>
-    <w:lsdException w:name="Table 3D effects 3" w:semiHidden="1" w:unhideWhenUsed="1"/>
-    <w:lsdException w:name="Table Contemporary" w:semiHidden="1" w:unhideWhenUsed="1"/>
-    <w:lsdException w:name="Table Elegant" w:semiHidden="1" w:unhideWhenUsed="1"/>
-    <w:lsdException w:name="Table Professional" w:semiHidden="1" w:unhideWhenUsed="1"/>
-    <w:lsdException w:name="Table Subtle 1" w:semiHidden="1" w:unhideWhenUsed="1"/>
-    <w:lsdException w:name="Table Subtle 2" w:semiHidden="1" w:unhideWhenUsed="1"/>
-    <w:lsdException w:name="Table Web 1" w:semiHidden="1" w:unhideWhenUsed="1"/>
-    <w:lsdException w:name="Table Web 2" w:semiHidden="1" w:unhideWhenUsed="1"/>
-    <w:lsdException w:name="Table Web 3" w:semiHidden="1" w:unhideWhenUsed="1"/>
-    <w:lsdException w:name="Balloon Text" w:semiHidden="1" w:unhideWhenUsed="1"/>
-    <w:lsdException w:name="Table Grid" w:uiPriority="59"/>
-    <w:lsdException w:name="Table Theme" w:semiHidden="1" w:unhideWhenUsed="1"/>
-    <w:lsdException w:name="Placeholder Text" w:semiHidden="1"/>
-    <w:lsdException w:name="No Spacing" w:qFormat="1"/>
-    <w:lsdException w:name="Light Shading"/>
-    <w:lsdException w:name="Light List"/>
-    <w:lsdException w:name="Light Grid"/>
-    <w:lsdException w:name="Medium Shading 1"/>
-    <w:lsdException w:name="Medium Shading 2"/>
-    <w:lsdException w:name="Medium List 1"/>
-    <w:lsdException w:name="Medium List 2"/>
-    <w:lsdException w:name="Medium Grid 1"/>
-    <w:lsdException w:name="Medium Grid 2" w:uiPriority="1" w:qFormat="1"/>
-    <w:lsdException w:name="Medium Grid 3" w:uiPriority="60"/>
-    <w:lsdException w:name="Dark List" w:uiPriority="61"/>
-    <w:lsdException w:name="Colorful Shading" w:uiPriority="62"/>
-    <w:lsdException w:name="Colorful List" w:uiPriority="63" w:qFormat="1"/>
-    <w:lsdException w:name="Colorful Grid" w:uiPriority="64" w:qFormat="1"/>
-    <w:lsdException w:name="Light Shading Accent 1" w:uiPriority="65" w:qFormat="1"/>
-    <w:lsdException w:name="Light List Accent 1" w:uiPriority="66"/>
-    <w:lsdException w:name="Light Grid Accent 1" w:uiPriority="67"/>
-    <w:lsdException w:name="Medium Shading 1 Accent 1" w:uiPriority="68"/>
-    <w:lsdException w:name="Medium Shading 2 Accent 1" w:uiPriority="69"/>
-    <w:lsdException w:name="Medium List 1 Accent 1" w:uiPriority="70"/>
-    <w:lsdException w:name="Revision" w:uiPriority="71"/>
-    <w:lsdException w:name="List Paragraph" w:uiPriority="72" w:qFormat="1"/>
-    <w:lsdException w:name="Quote" w:uiPriority="73" w:qFormat="1"/>
-    <w:lsdException w:name="Intense Quote" w:uiPriority="60"/>
-    <w:lsdException w:name="Medium List 2 Accent 1" w:uiPriority="61"/>
-    <w:lsdException w:name="Medium Grid 1 Accent 1" w:uiPriority="62"/>
-    <w:lsdException w:name="Medium Grid 2 Accent 1" w:uiPriority="63"/>
-    <w:lsdException w:name="Medium Grid 3 Accent 1" w:uiPriority="64"/>
-    <w:lsdException w:name="Dark List Accent 1" w:uiPriority="65"/>
-    <w:lsdException w:name="Colorful Shading Accent 1"/>
-    <w:lsdException w:name="Colorful List Accent 1" w:uiPriority="34" w:qFormat="1"/>
-    <w:lsdException w:name="Colorful Grid Accent 1" w:uiPriority="29" w:qFormat="1"/>
-    <w:lsdException w:name="Light Shading Accent 2" w:uiPriority="30" w:qFormat="1"/>
-    <w:lsdException w:name="Light List Accent 2" w:uiPriority="66"/>
-    <w:lsdException w:name="Light Grid Accent 2" w:uiPriority="67"/>
-    <w:lsdException w:name="Medium Shading 1 Accent 2" w:uiPriority="68"/>
-    <w:lsdException w:name="Medium Shading 2 Accent 2" w:uiPriority="69"/>
-    <w:lsdException w:name="Medium List 1 Accent 2" w:uiPriority="70"/>
-    <w:lsdException w:name="Medium List 2 Accent 2" w:uiPriority="71"/>
-    <w:lsdException w:name="Medium Grid 1 Accent 2" w:uiPriority="72"/>
-    <w:lsdException w:name="Medium Grid 2 Accent 2" w:uiPriority="73"/>
-    <w:lsdException w:name="Medium Grid 3 Accent 2" w:uiPriority="60"/>
-    <w:lsdException w:name="Dark List Accent 2" w:uiPriority="61"/>
-    <w:lsdException w:name="Colorful Shading Accent 2" w:uiPriority="62"/>
-    <w:lsdException w:name="Colorful List Accent 2" w:uiPriority="63"/>
-    <w:lsdException w:name="Colorful Grid Accent 2" w:uiPriority="64"/>
-    <w:lsdException w:name="Light Shading Accent 3" w:uiPriority="65"/>
-    <w:lsdException w:name="Light List Accent 3" w:uiPriority="66"/>
-    <w:lsdException w:name="Light Grid Accent 3" w:uiPriority="67"/>
-    <w:lsdException w:name="Medium Shading 1 Accent 3" w:uiPriority="68"/>
-    <w:lsdException w:name="Medium Shading 2 Accent 3" w:uiPriority="69"/>
-    <w:lsdException w:name="Medium List 1 Accent 3" w:uiPriority="70"/>
-    <w:lsdException w:name="Medium List 2 Accent 3" w:uiPriority="71"/>
-    <w:lsdException w:name="Medium Grid 1 Accent 3" w:uiPriority="72"/>
-    <w:lsdException w:name="Medium Grid 2 Accent 3" w:uiPriority="73"/>
-    <w:lsdException w:name="Medium Grid 3 Accent 3" w:uiPriority="60"/>
-    <w:lsdException w:name="Dark List Accent 3" w:uiPriority="61"/>
-    <w:lsdException w:name="Colorful Shading Accent 3" w:uiPriority="62"/>
-    <w:lsdException w:name="Colorful List Accent 3" w:uiPriority="63"/>
-    <w:lsdException w:name="Colorful Grid Accent 3" w:uiPriority="64"/>
-    <w:lsdException w:name="Light Shading Accent 4" w:uiPriority="65"/>
-    <w:lsdException w:name="Light List Accent 4" w:uiPriority="66"/>
-    <w:lsdException w:name="Light Grid Accent 4" w:uiPriority="67"/>
-    <w:lsdException w:name="Medium Shading 1 Accent 4" w:uiPriority="68"/>
-    <w:lsdException w:name="Medium Shading 2 Accent 4" w:uiPriority="69"/>
-    <w:lsdException w:name="Medium List 1 Accent 4" w:uiPriority="70"/>
-    <w:lsdException w:name="Medium List 2 Accent 4" w:uiPriority="71"/>
-    <w:lsdException w:name="Medium Grid 1 Accent 4" w:uiPriority="72"/>
-    <w:lsdException w:name="Medium Grid 2 Accent 4" w:uiPriority="73"/>
-    <w:lsdException w:name="Medium Grid 3 Accent 4" w:uiPriority="60"/>
-    <w:lsdException w:name="Dark List Accent 4" w:uiPriority="61"/>
-    <w:lsdException w:name="Colorful Shading Accent 4" w:uiPriority="62"/>
-    <w:lsdException w:name="Colorful List Accent 4" w:uiPriority="63"/>
-    <w:lsdException w:name="Colorful Grid Accent 4" w:uiPriority="64"/>
-    <w:lsdException w:name="Light Shading Accent 5" w:uiPriority="65"/>
-    <w:lsdException w:name="Light List Accent 5" w:uiPriority="66"/>
-    <w:lsdException w:name="Light Grid Accent 5" w:uiPriority="67"/>
-    <w:lsdException w:name="Medium Shading 1 Accent 5" w:uiPriority="68"/>
-    <w:lsdException w:name="Medium Shading 2 Accent 5" w:uiPriority="69"/>
-    <w:lsdException w:name="Medium List 1 Accent 5" w:uiPriority="70"/>
-    <w:lsdException w:name="Medium List 2 Accent 5" w:uiPriority="71"/>
-    <w:lsdException w:name="Medium Grid 1 Accent 5" w:uiPriority="72"/>
-    <w:lsdException w:name="Medium Grid 2 Accent 5" w:uiPriority="73"/>
-    <w:lsdException w:name="Medium Grid 3 Accent 5" w:uiPriority="60"/>
-    <w:lsdException w:name="Dark List Accent 5" w:uiPriority="61"/>
-    <w:lsdException w:name="Colorful Shading Accent 5" w:uiPriority="62"/>
-    <w:lsdException w:name="Colorful List Accent 5" w:uiPriority="63"/>
-    <w:lsdException w:name="Colorful Grid Accent 5" w:uiPriority="64"/>
-    <w:lsdException w:name="Light Shading Accent 6" w:uiPriority="65"/>
-    <w:lsdException w:name="Light List Accent 6" w:uiPriority="66"/>
-    <w:lsdException w:name="Light Grid Accent 6" w:uiPriority="67"/>
-    <w:lsdException w:name="Medium Shading 1 Accent 6" w:uiPriority="68"/>
-    <w:lsdException w:name="Medium Shading 2 Accent 6" w:uiPriority="69"/>
-    <w:lsdException w:name="Medium List 1 Accent 6" w:uiPriority="70" w:qFormat="1"/>
-    <w:lsdException w:name="Medium List 2 Accent 6" w:uiPriority="71" w:qFormat="1"/>
-    <w:lsdException w:name="Medium Grid 1 Accent 6" w:uiPriority="72" w:qFormat="1"/>
-    <w:lsdException w:name="Medium Grid 2 Accent 6" w:uiPriority="73" w:qFormat="1"/>
-    <w:lsdException w:name="Medium Grid 3 Accent 6" w:uiPriority="60" w:qFormat="1"/>
-    <w:lsdException w:name="Dark List Accent 6" w:uiPriority="61"/>
-    <w:lsdException w:name="Colorful Shading Accent 6" w:uiPriority="62" w:qFormat="1"/>
-    <w:lsdException w:name="Colorful List Accent 6" w:uiPriority="72"/>
-    <w:lsdException w:name="Colorful Grid Accent 6" w:uiPriority="73"/>
-    <w:lsdException w:name="Subtle Emphasis" w:uiPriority="19"/>
-    <w:lsdException w:name="Intense Emphasis" w:uiPriority="21"/>
-    <w:lsdException w:name="Subtle Reference" w:uiPriority="31"/>
-    <w:lsdException w:name="Intense Reference" w:uiPriority="32"/>
-    <w:lsdException w:name="Book Title" w:uiPriority="33"/>
-    <w:lsdException w:name="Bibliography" w:semiHidden="1" w:uiPriority="37" w:unhideWhenUsed="1"/>
-    <w:lsdException w:name="TOC Heading" w:semiHidden="1" w:uiPriority="39" w:unhideWhenUsed="1" w:qFormat="1"/>
-    <w:lsdException w:name="Plain Table 1" w:uiPriority="41"/>
-    <w:lsdException w:name="Plain Table 2" w:uiPriority="42"/>
-    <w:lsdException w:name="Plain Table 3" w:uiPriority="43"/>
-    <w:lsdException w:name="Plain Table 4" w:uiPriority="44"/>
-    <w:lsdException w:name="Plain Table 5" w:uiPriority="45"/>
-    <w:lsdException w:name="Grid Table Light" w:uiPriority="40"/>
-    <w:lsdException w:name="Grid Table 1 Light" w:uiPriority="46"/>
-    <w:lsdException w:name="Grid Table 2" w:uiPriority="47"/>
-    <w:lsdException w:name="Grid Table 3" w:uiPriority="48"/>
-    <w:lsdException w:name="Grid Table 4" w:uiPriority="49"/>
-    <w:lsdException w:name="Grid Table 5 Dark" w:uiPriority="50"/>
-    <w:lsdException w:name="Grid Table 6 Colorful" w:uiPriority="51"/>
-    <w:lsdException w:name="Grid Table 7 Colorful" w:uiPriority="52"/>
-    <w:lsdException w:name="Grid Table 1 Light Accent 1" w:uiPriority="46"/>
-    <w:lsdException w:name="Grid Table 2 Accent 1" w:uiPriority="47"/>
-    <w:lsdException w:name="Grid Table 3 Accent 1" w:uiPriority="48"/>
-    <w:lsdException w:name="Grid Table 4 Accent 1" w:uiPriority="49"/>
-    <w:lsdException w:name="Grid Table 5 Dark Accent 1" w:uiPriority="50"/>
-    <w:lsdException w:name="Grid Table 6 Colorful Accent 1" w:uiPriority="51"/>
-    <w:lsdException w:name="Grid Table 7 Colorful Accent 1" w:uiPriority="52"/>
-    <w:lsdException w:name="Grid Table 1 Light Accent 2" w:uiPriority="46"/>
-    <w:lsdException w:name="Grid Table 2 Accent 2" w:uiPriority="47"/>
-    <w:lsdException w:name="Grid Table 3 Accent 2" w:uiPriority="48"/>
-    <w:lsdException w:name="Grid Table 4 Accent 2" w:uiPriority="49"/>
-    <w:lsdException w:name="Grid Table 5 Dark Accent 2" w:uiPriority="50"/>
-    <w:lsdException w:name="Grid Table 6 Colorful Accent 2" w:uiPriority="51"/>
-    <w:lsdException w:name="Grid Table 7 Colorful Accent 2" w:uiPriority="52"/>
-    <w:lsdException w:name="Grid Table 1 Light Accent 3" w:uiPriority="46"/>
-    <w:lsdException w:name="Grid Table 2 Accent 3" w:uiPriority="47"/>
-    <w:lsdException w:name="Grid Table 3 Accent 3" w:uiPriority="48"/>
-    <w:lsdException w:name="Grid Table 4 Accent 3" w:uiPriority="49"/>
-    <w:lsdException w:name="Grid Table 5 Dark Accent 3" w:uiPriority="50"/>
-    <w:lsdException w:name="Grid Table 6 Colorful Accent 3" w:uiPriority="51"/>
-    <w:lsdException w:name="Grid Table 7 Colorful Accent 3" w:uiPriority="52"/>
-    <w:lsdException w:name="Grid Table 1 Light Accent 4" w:uiPriority="46"/>
-    <w:lsdException w:name="Grid Table 2 Accent 4" w:uiPriority="47"/>
-    <w:lsdException w:name="Grid Table 3 Accent 4" w:uiPriority="48"/>
-    <w:lsdException w:name="Grid Table 4 Accent 4" w:uiPriority="49"/>
-    <w:lsdException w:name="Grid Table 5 Dark Accent 4" w:uiPriority="50"/>
-    <w:lsdException w:name="Grid Table 6 Colorful Accent 4" w:uiPriority="51"/>
-    <w:lsdException w:name="Grid Table 7 Colorful Accent 4" w:uiPriority="52"/>
-    <w:lsdException w:name="Grid Table 1 Light Accent 5" w:uiPriority="46"/>
-    <w:lsdException w:name="Grid Table 2 Accent 5" w:uiPriority="47"/>
-    <w:lsdException w:name="Grid Table 3 Accent 5" w:uiPriority="48"/>
-    <w:lsdException w:name="Grid Table 4 Accent 5" w:uiPriority="49"/>
-    <w:lsdException w:name="Grid Table 5 Dark Accent 5" w:uiPriority="50"/>
-    <w:lsdException w:name="Grid Table 6 Colorful Accent 5" w:uiPriority="51"/>
-    <w:lsdException w:name="Grid Table 7 Colorful Accent 5" w:uiPriority="52"/>
-    <w:lsdException w:name="Grid Table 1 Light Accent 6" w:uiPriority="46"/>
-    <w:lsdException w:name="Grid Table 2 Accent 6" w:uiPriority="47"/>
-    <w:lsdException w:name="Grid Table 3 Accent 6" w:uiPriority="48"/>
-    <w:lsdException w:name="Grid Table 4 Accent 6" w:uiPriority="49"/>
-    <w:lsdException w:name="Grid Table 5 Dark Accent 6" w:uiPriority="50"/>
-    <w:lsdException w:name="Grid Table 6 Colorful Accent 6" w:uiPriority="51"/>
-    <w:lsdException w:name="Grid Table 7 Colorful Accent 6" w:uiPriority="52"/>
-    <w:lsdException w:name="List Table 1 Light" w:uiPriority="46"/>
-    <w:lsdException w:name="List Table 2" w:uiPriority="47"/>
-    <w:lsdException w:name="List Table 3" w:uiPriority="48"/>
-    <w:lsdException w:name="List Table 4" w:uiPriority="49"/>
-    <w:lsdException w:name="List Table 5 Dark" w:uiPriority="50"/>
-    <w:lsdException w:name="List Table 6 Colorful" w:uiPriority="51"/>
-    <w:lsdException w:name="List Table 7 Colorful" w:uiPriority="52"/>
-    <w:lsdException w:name="List Table 1 Light Accent 1" w:uiPriority="46"/>
-    <w:lsdException w:name="List Table 2 Accent 1" w:uiPriority="47"/>
-    <w:lsdException w:name="List Table 3 Accent 1" w:uiPriority="48"/>
-    <w:lsdException w:name="List Table 4 Accent 1" w:uiPriority="49"/>
-    <w:lsdException w:name="List Table 5 Dark Accent 1" w:uiPriority="50"/>
-    <w:lsdException w:name="List Table 6 Colorful Accent 1" w:uiPriority="51"/>
-    <w:lsdException w:name="List Table 7 Colorful Accent 1" w:uiPriority="52"/>
-    <w:lsdException w:name="List Table 1 Light Accent 2" w:uiPriority="46"/>
-    <w:lsdException w:name="List Table 2 Accent 2" w:uiPriority="47"/>
-    <w:lsdException w:name="List Table 3 Accent 2" w:uiPriority="48"/>
-    <w:lsdException w:name="List Table 4 Accent 2" w:uiPriority="49"/>
-    <w:lsdException w:name="List Table 5 Dark Accent 2" w:uiPriority="50"/>
-    <w:lsdException w:name="List Table 6 Colorful Accent 2" w:uiPriority="51"/>
-    <w:lsdException w:name="List Table 7 Colorful Accent 2" w:uiPriority="52"/>
-    <w:lsdException w:name="List Table 1 Light Accent 3" w:uiPriority="46"/>
-    <w:lsdException w:name="List Table 2 Accent 3" w:uiPriority="47"/>
-    <w:lsdException w:name="List Table 3 Accent 3" w:uiPriority="48"/>
-    <w:lsdException w:name="List Table 4 Accent 3" w:uiPriority="49"/>
-    <w:lsdException w:name="List Table 5 Dark Accent 3" w:uiPriority="50"/>
-    <w:lsdException w:name="List Table 6 Colorful Accent 3" w:uiPriority="51"/>
-    <w:lsdException w:name="List Table 7 Colorful Accent 3" w:uiPriority="52"/>
-    <w:lsdException w:name="List Table 1 Light Accent 4" w:uiPriority="46"/>
-    <w:lsdException w:name="List Table 2 Accent 4" w:uiPriority="47"/>
-    <w:lsdException w:name="List Table 3 Accent 4" w:uiPriority="48"/>
-    <w:lsdException w:name="List Table 4 Accent 4" w:uiPriority="49"/>
-    <w:lsdException w:name="List Table 5 Dark Accent 4" w:uiPriority="50"/>
-    <w:lsdException w:name="List Table 6 Colorful Accent 4" w:uiPriority="51"/>
-    <w:lsdException w:name="List Table 7 Colorful Accent 4" w:uiPriority="52"/>
-    <w:lsdException w:name="List Table 1 Light Accent 5" w:uiPriority="46"/>
-    <w:lsdException w:name="List Table 2 Accent 5" w:uiPriority="47"/>
-    <w:lsdException w:name="List Table 3 Accent 5" w:uiPriority="48"/>
-    <w:lsdException w:name="List Table 4 Accent 5" w:uiPriority="49"/>
-    <w:lsdException w:name="List Table 5 Dark Accent 5" w:uiPriority="50"/>
-    <w:lsdException w:name="List Table 6 Colorful Accent 5" w:uiPriority="51"/>
-    <w:lsdException w:name="List Table 7 Colorful Accent 5" w:uiPriority="52"/>
-    <w:lsdException w:name="List Table 1 Light Accent 6" w:uiPriority="46"/>
-    <w:lsdException w:name="List Table 2 Accent 6" w:uiPriority="47"/>
-    <w:lsdException w:name="List Table 3 Accent 6" w:uiPriority="48"/>
-    <w:lsdException w:name="List Table 4 Accent 6" w:uiPriority="49"/>
-    <w:lsdException w:name="List Table 5 Dark Accent 6" w:uiPriority="50"/>
-    <w:lsdException w:name="List Table 6 Colorful Accent 6" w:uiPriority="51"/>
-    <w:lsdException w:name="List Table 7 Colorful Accent 6" w:uiPriority="52"/>
+  <w:latentStyles w:defLockedState="0" w:defUIPriority="99" w:defSemiHidden="1" w:defUnhideWhenUsed="1" w:defQFormat="0" w:count="276">
+    <w:lsdException w:name="Normal" w:semiHidden="0" w:uiPriority="0" w:unhideWhenUsed="0" w:qFormat="1"/>
+    <w:lsdException w:name="heading 1" w:semiHidden="0" w:uiPriority="0" w:unhideWhenUsed="0" w:qFormat="1"/>
+    <w:lsdException w:name="heading 2" w:semiHidden="0" w:uiPriority="9" w:unhideWhenUsed="0" w:qFormat="1"/>
+    <w:lsdException w:name="heading 3" w:semiHidden="0" w:uiPriority="9" w:unhideWhenUsed="0" w:qFormat="1"/>
+    <w:lsdException w:name="heading 4" w:semiHidden="0" w:uiPriority="9" w:unhideWhenUsed="0" w:qFormat="1"/>
+    <w:lsdException w:name="heading 5" w:semiHidden="0" w:uiPriority="9" w:unhideWhenUsed="0" w:qFormat="1"/>
+    <w:lsdException w:name="heading 6" w:uiPriority="9" w:qFormat="1"/>
+    <w:lsdException w:name="heading 7" w:uiPriority="9" w:qFormat="1"/>
+    <w:lsdException w:name="heading 8" w:uiPriority="9" w:qFormat="1"/>
+    <w:lsdException w:name="heading 9" w:uiPriority="9" w:qFormat="1"/>
+    <w:lsdException w:name="toc 1" w:uiPriority="39"/>
+    <w:lsdException w:name="toc 2" w:uiPriority="39"/>
+    <w:lsdException w:name="toc 3" w:uiPriority="39"/>
+    <w:lsdException w:name="toc 4" w:uiPriority="39"/>
+    <w:lsdException w:name="toc 5" w:uiPriority="39"/>
+    <w:lsdException w:name="toc 6" w:uiPriority="39"/>
+    <w:lsdException w:name="toc 7" w:uiPriority="39"/>
+    <w:lsdException w:name="toc 8" w:uiPriority="39"/>
+    <w:lsdException w:name="toc 9" w:uiPriority="39"/>
+    <w:lsdException w:name="caption" w:semiHidden="0" w:uiPriority="0" w:unhideWhenUsed="0" w:qFormat="1"/>
+    <w:lsdException w:name="Title" w:semiHidden="0" w:uiPriority="10" w:unhideWhenUsed="0" w:qFormat="1"/>
+    <w:lsdException w:name="Default Paragraph Font" w:uiPriority="1"/>
+    <w:lsdException w:name="Subtitle" w:semiHidden="0" w:uiPriority="11" w:unhideWhenUsed="0"/>
+    <w:lsdException w:name="Hyperlink" w:uiPriority="0"/>
+    <w:lsdException w:name="Strong" w:semiHidden="0" w:uiPriority="22" w:unhideWhenUsed="0"/>
+    <w:lsdException w:name="Emphasis" w:semiHidden="0" w:uiPriority="20" w:unhideWhenUsed="0"/>
+    <w:lsdException w:name="Table Grid" w:semiHidden="0" w:uiPriority="59" w:unhideWhenUsed="0"/>
+    <w:lsdException w:name="Note Level 1" w:semiHidden="0" w:unhideWhenUsed="0"/>
+    <w:lsdException w:name="Note Level 2" w:semiHidden="0" w:unhideWhenUsed="0"/>
+    <w:lsdException w:name="Note Level 3" w:semiHidden="0" w:unhideWhenUsed="0"/>
+    <w:lsdException w:name="Note Level 4" w:semiHidden="0" w:unhideWhenUsed="0"/>
+    <w:lsdException w:name="Note Level 5" w:semiHidden="0" w:unhideWhenUsed="0"/>
+    <w:lsdException w:name="Note Level 6" w:semiHidden="0" w:unhideWhenUsed="0"/>
+    <w:lsdException w:name="Note Level 7" w:semiHidden="0" w:unhideWhenUsed="0"/>
+    <w:lsdException w:name="Note Level 8" w:semiHidden="0" w:unhideWhenUsed="0"/>
+    <w:lsdException w:name="Note Level 9" w:semiHidden="0" w:unhideWhenUsed="0"/>
+    <w:lsdException w:name="Placeholder Text" w:unhideWhenUsed="0"/>
+    <w:lsdException w:name="No Spacing" w:semiHidden="0" w:unhideWhenUsed="0" w:qFormat="1"/>
+    <w:lsdException w:name="Light Shading" w:semiHidden="0" w:unhideWhenUsed="0"/>
+    <w:lsdException w:name="Light List" w:semiHidden="0" w:unhideWhenUsed="0"/>
+    <w:lsdException w:name="Light Grid" w:semiHidden="0" w:unhideWhenUsed="0"/>
+    <w:lsdException w:name="Medium Shading 1" w:semiHidden="0" w:unhideWhenUsed="0"/>
+    <w:lsdException w:name="Medium Shading 2" w:semiHidden="0" w:unhideWhenUsed="0"/>
+    <w:lsdException w:name="Medium List 1" w:semiHidden="0" w:unhideWhenUsed="0"/>
+    <w:lsdException w:name="Medium List 2" w:semiHidden="0" w:unhideWhenUsed="0"/>
+    <w:lsdException w:name="Medium Grid 1" w:semiHidden="0" w:unhideWhenUsed="0"/>
+    <w:lsdException w:name="Medium Grid 2" w:semiHidden="0" w:uiPriority="1" w:unhideWhenUsed="0" w:qFormat="1"/>
+    <w:lsdException w:name="Medium Grid 3" w:semiHidden="0" w:uiPriority="60" w:unhideWhenUsed="0"/>
+    <w:lsdException w:name="Dark List" w:semiHidden="0" w:uiPriority="61" w:unhideWhenUsed="0"/>
+    <w:lsdException w:name="Colorful Shading" w:semiHidden="0" w:uiPriority="62" w:unhideWhenUsed="0"/>
+    <w:lsdException w:name="Colorful List" w:semiHidden="0" w:uiPriority="63" w:unhideWhenUsed="0" w:qFormat="1"/>
+    <w:lsdException w:name="Colorful Grid" w:semiHidden="0" w:uiPriority="64" w:unhideWhenUsed="0" w:qFormat="1"/>
+    <w:lsdException w:name="Light Shading Accent 1" w:semiHidden="0" w:uiPriority="65" w:unhideWhenUsed="0" w:qFormat="1"/>
+    <w:lsdException w:name="Light List Accent 1" w:semiHidden="0" w:uiPriority="66" w:unhideWhenUsed="0"/>
+    <w:lsdException w:name="Light Grid Accent 1" w:semiHidden="0" w:uiPriority="67" w:unhideWhenUsed="0"/>
+    <w:lsdException w:name="Medium Shading 1 Accent 1" w:semiHidden="0" w:uiPriority="68" w:unhideWhenUsed="0"/>
+    <w:lsdException w:name="Medium Shading 2 Accent 1" w:semiHidden="0" w:uiPriority="69" w:unhideWhenUsed="0"/>
+    <w:lsdException w:name="Medium List 1 Accent 1" w:semiHidden="0" w:uiPriority="70" w:unhideWhenUsed="0"/>
+    <w:lsdException w:name="Revision" w:semiHidden="0" w:uiPriority="71" w:unhideWhenUsed="0"/>
+    <w:lsdException w:name="List Paragraph" w:semiHidden="0" w:uiPriority="72" w:unhideWhenUsed="0" w:qFormat="1"/>
+    <w:lsdException w:name="Quote" w:semiHidden="0" w:uiPriority="73" w:unhideWhenUsed="0" w:qFormat="1"/>
+    <w:lsdException w:name="Intense Quote" w:semiHidden="0" w:uiPriority="60" w:unhideWhenUsed="0"/>
+    <w:lsdException w:name="Medium List 2 Accent 1" w:semiHidden="0" w:uiPriority="61" w:unhideWhenUsed="0"/>
+    <w:lsdException w:name="Medium Grid 1 Accent 1" w:semiHidden="0" w:uiPriority="62" w:unhideWhenUsed="0"/>
+    <w:lsdException w:name="Medium Grid 2 Accent 1" w:semiHidden="0" w:uiPriority="63" w:unhideWhenUsed="0"/>
+    <w:lsdException w:name="Medium Grid 3 Accent 1" w:semiHidden="0" w:uiPriority="64" w:unhideWhenUsed="0"/>
+    <w:lsdException w:name="Dark List Accent 1" w:semiHidden="0" w:uiPriority="65" w:unhideWhenUsed="0"/>
+    <w:lsdException w:name="Colorful Shading Accent 1" w:semiHidden="0" w:unhideWhenUsed="0"/>
+    <w:lsdException w:name="Colorful List Accent 1" w:semiHidden="0" w:uiPriority="34" w:unhideWhenUsed="0" w:qFormat="1"/>
+    <w:lsdException w:name="Colorful Grid Accent 1" w:semiHidden="0" w:uiPriority="29" w:unhideWhenUsed="0" w:qFormat="1"/>
+    <w:lsdException w:name="Light Shading Accent 2" w:semiHidden="0" w:uiPriority="30" w:unhideWhenUsed="0" w:qFormat="1"/>
+    <w:lsdException w:name="Light List Accent 2" w:semiHidden="0" w:uiPriority="66" w:unhideWhenUsed="0"/>
+    <w:lsdException w:name="Light Grid Accent 2" w:semiHidden="0" w:uiPriority="67" w:unhideWhenUsed="0"/>
+    <w:lsdException w:name="Medium Shading 1 Accent 2" w:semiHidden="0" w:uiPriority="68" w:unhideWhenUsed="0"/>
+    <w:lsdException w:name="Medium Shading 2 Accent 2" w:semiHidden="0" w:uiPriority="69" w:unhideWhenUsed="0"/>
+    <w:lsdException w:name="Medium List 1 Accent 2" w:semiHidden="0" w:uiPriority="70" w:unhideWhenUsed="0"/>
+    <w:lsdException w:name="Medium List 2 Accent 2" w:semiHidden="0" w:uiPriority="71" w:unhideWhenUsed="0"/>
+    <w:lsdException w:name="Medium Grid 1 Accent 2" w:semiHidden="0" w:uiPriority="72" w:unhideWhenUsed="0"/>
+    <w:lsdException w:name="Medium Grid 2 Accent 2" w:semiHidden="0" w:uiPriority="73" w:unhideWhenUsed="0"/>
+    <w:lsdException w:name="Medium Grid 3 Accent 2" w:semiHidden="0" w:uiPriority="60" w:unhideWhenUsed="0"/>
+    <w:lsdException w:name="Dark List Accent 2" w:semiHidden="0" w:uiPriority="61" w:unhideWhenUsed="0"/>
+    <w:lsdException w:name="Colorful Shading Accent 2" w:semiHidden="0" w:uiPriority="62" w:unhideWhenUsed="0"/>
+    <w:lsdException w:name="Colorful List Accent 2" w:semiHidden="0" w:uiPriority="63" w:unhideWhenUsed="0"/>
+    <w:lsdException w:name="Colorful Grid Accent 2" w:semiHidden="0" w:uiPriority="64" w:unhideWhenUsed="0"/>
+    <w:lsdException w:name="Light Shading Accent 3" w:semiHidden="0" w:uiPriority="65" w:unhideWhenUsed="0"/>
+    <w:lsdException w:name="Light List Accent 3" w:semiHidden="0" w:uiPriority="66" w:unhideWhenUsed="0"/>
+    <w:lsdException w:name="Light Grid Accent 3" w:semiHidden="0" w:uiPriority="67" w:unhideWhenUsed="0"/>
+    <w:lsdException w:name="Medium Shading 1 Accent 3" w:semiHidden="0" w:uiPriority="68" w:unhideWhenUsed="0"/>
+    <w:lsdException w:name="Medium Shading 2 Accent 3" w:semiHidden="0" w:uiPriority="69" w:unhideWhenUsed="0"/>
+    <w:lsdException w:name="Medium List 1 Accent 3" w:semiHidden="0" w:uiPriority="70" w:unhideWhenUsed="0"/>
+    <w:lsdException w:name="Medium List 2 Accent 3" w:semiHidden="0" w:uiPriority="71" w:unhideWhenUsed="0"/>
+    <w:lsdException w:name="Medium Grid 1 Accent 3" w:semiHidden="0" w:uiPriority="72" w:unhideWhenUsed="0"/>
+    <w:lsdException w:name="Medium Grid 2 Accent 3" w:semiHidden="0" w:uiPriority="73" w:unhideWhenUsed="0"/>
+    <w:lsdException w:name="Medium Grid 3 Accent 3" w:semiHidden="0" w:uiPriority="60" w:unhideWhenUsed="0"/>
+    <w:lsdException w:name="Dark List Accent 3" w:semiHidden="0" w:uiPriority="61" w:unhideWhenUsed="0"/>
+    <w:lsdException w:name="Colorful Shading Accent 3" w:semiHidden="0" w:uiPriority="62" w:unhideWhenUsed="0"/>
+    <w:lsdException w:name="Colorful List Accent 3" w:semiHidden="0" w:uiPriority="63" w:unhideWhenUsed="0"/>
+    <w:lsdException w:name="Colorful Grid Accent 3" w:semiHidden="0" w:uiPriority="64" w:unhideWhenUsed="0"/>
+    <w:lsdException w:name="Light Shading Accent 4" w:semiHidden="0" w:uiPriority="65" w:unhideWhenUsed="0"/>
+    <w:lsdException w:name="Light List Accent 4" w:semiHidden="0" w:uiPriority="66" w:unhideWhenUsed="0"/>
+    <w:lsdException w:name="Light Grid Accent 4" w:semiHidden="0" w:uiPriority="67" w:unhideWhenUsed="0"/>
+    <w:lsdException w:name="Medium Shading 1 Accent 4" w:semiHidden="0" w:uiPriority="68" w:unhideWhenUsed="0"/>
+    <w:lsdException w:name="Medium Shading 2 Accent 4" w:semiHidden="0" w:uiPriority="69" w:unhideWhenUsed="0"/>
+    <w:lsdException w:name="Medium List 1 Accent 4" w:semiHidden="0" w:uiPriority="70" w:unhideWhenUsed="0"/>
+    <w:lsdException w:name="Medium List 2 Accent 4" w:semiHidden="0" w:uiPriority="71" w:unhideWhenUsed="0"/>
+    <w:lsdException w:name="Medium Grid 1 Accent 4" w:semiHidden="0" w:uiPriority="72" w:unhideWhenUsed="0"/>
+    <w:lsdException w:name="Medium Grid 2 Accent 4" w:semiHidden="0" w:uiPriority="73" w:unhideWhenUsed="0"/>
+    <w:lsdException w:name="Medium Grid 3 Accent 4" w:semiHidden="0" w:uiPriority="60" w:unhideWhenUsed="0"/>
+    <w:lsdException w:name="Dark List Accent 4" w:semiHidden="0" w:uiPriority="61" w:unhideWhenUsed="0"/>
+    <w:lsdException w:name="Colorful Shading Accent 4" w:semiHidden="0" w:uiPriority="62" w:unhideWhenUsed="0"/>
+    <w:lsdException w:name="Colorful List Accent 4" w:semiHidden="0" w:uiPriority="63" w:unhideWhenUsed="0"/>
+    <w:lsdException w:name="Colorful Grid Accent 4" w:semiHidden="0" w:uiPriority="64" w:unhideWhenUsed="0"/>
+    <w:lsdException w:name="Light Shading Accent 5" w:semiHidden="0" w:uiPriority="65" w:unhideWhenUsed="0"/>
+    <w:lsdException w:name="Light List Accent 5" w:semiHidden="0" w:uiPriority="66" w:unhideWhenUsed="0"/>
+    <w:lsdException w:name="Light Grid Accent 5" w:semiHidden="0" w:uiPriority="67" w:unhideWhenUsed="0"/>
+    <w:lsdException w:name="Medium Shading 1 Accent 5" w:semiHidden="0" w:uiPriority="68" w:unhideWhenUsed="0"/>
+    <w:lsdException w:name="Medium Shading 2 Accent 5" w:semiHidden="0" w:uiPriority="69" w:unhideWhenUsed="0"/>
+    <w:lsdException w:name="Medium List 1 Accent 5" w:semiHidden="0" w:uiPriority="70" w:unhideWhenUsed="0"/>
+    <w:lsdException w:name="Medium List 2 Accent 5" w:semiHidden="0" w:uiPriority="71" w:unhideWhenUsed="0"/>
+    <w:lsdException w:name="Medium Grid 1 Accent 5" w:semiHidden="0" w:uiPriority="72" w:unhideWhenUsed="0"/>
+    <w:lsdException w:name="Medium Grid 2 Accent 5" w:semiHidden="0" w:uiPriority="73" w:unhideWhenUsed="0"/>
+    <w:lsdException w:name="Medium Grid 3 Accent 5" w:semiHidden="0" w:uiPriority="60" w:unhideWhenUsed="0"/>
+    <w:lsdException w:name="Dark List Accent 5" w:semiHidden="0" w:uiPriority="61" w:unhideWhenUsed="0"/>
+    <w:lsdException w:name="Colorful Shading Accent 5" w:semiHidden="0" w:uiPriority="62" w:unhideWhenUsed="0"/>
+    <w:lsdException w:name="Colorful List Accent 5" w:semiHidden="0" w:uiPriority="63" w:unhideWhenUsed="0"/>
+    <w:lsdException w:name="Colorful Grid Accent 5" w:semiHidden="0" w:uiPriority="64" w:unhideWhenUsed="0"/>
+    <w:lsdException w:name="Light Shading Accent 6" w:semiHidden="0" w:uiPriority="65" w:unhideWhenUsed="0"/>
+    <w:lsdException w:name="Light List Accent 6" w:semiHidden="0" w:uiPriority="66" w:unhideWhenUsed="0"/>
+    <w:lsdException w:name="Light Grid Accent 6" w:semiHidden="0" w:uiPriority="67" w:unhideWhenUsed="0"/>
+    <w:lsdException w:name="Medium Shading 1 Accent 6" w:semiHidden="0" w:uiPriority="68" w:unhideWhenUsed="0"/>
+    <w:lsdException w:name="Medium Shading 2 Accent 6" w:semiHidden="0" w:uiPriority="69" w:unhideWhenUsed="0"/>
+    <w:lsdException w:name="Medium List 1 Accent 6" w:semiHidden="0" w:uiPriority="70" w:unhideWhenUsed="0" w:qFormat="1"/>
+    <w:lsdException w:name="Medium List 2 Accent 6" w:semiHidden="0" w:uiPriority="71" w:unhideWhenUsed="0" w:qFormat="1"/>
+    <w:lsdException w:name="Medium Grid 1 Accent 6" w:semiHidden="0" w:uiPriority="72" w:unhideWhenUsed="0" w:qFormat="1"/>
+    <w:lsdException w:name="Medium Grid 2 Accent 6" w:semiHidden="0" w:uiPriority="73" w:unhideWhenUsed="0" w:qFormat="1"/>
+    <w:lsdException w:name="Medium Grid 3 Accent 6" w:semiHidden="0" w:uiPriority="60" w:unhideWhenUsed="0" w:qFormat="1"/>
+    <w:lsdException w:name="Dark List Accent 6" w:semiHidden="0" w:uiPriority="61" w:unhideWhenUsed="0"/>
+    <w:lsdException w:name="Colorful Shading Accent 6" w:semiHidden="0" w:uiPriority="62" w:unhideWhenUsed="0" w:qFormat="1"/>
+    <w:lsdException w:name="Colorful List Accent 6" w:semiHidden="0" w:uiPriority="72" w:unhideWhenUsed="0"/>
+    <w:lsdException w:name="Colorful Grid Accent 6" w:semiHidden="0" w:uiPriority="73" w:unhideWhenUsed="0"/>
+    <w:lsdException w:name="Subtle Emphasis" w:semiHidden="0" w:uiPriority="19" w:unhideWhenUsed="0"/>
+    <w:lsdException w:name="Intense Emphasis" w:semiHidden="0" w:uiPriority="21" w:unhideWhenUsed="0"/>
+    <w:lsdException w:name="Subtle Reference" w:semiHidden="0" w:uiPriority="31" w:unhideWhenUsed="0"/>
+    <w:lsdException w:name="Intense Reference" w:semiHidden="0" w:uiPriority="32" w:unhideWhenUsed="0"/>
+    <w:lsdException w:name="Book Title" w:semiHidden="0" w:uiPriority="33" w:unhideWhenUsed="0"/>
+    <w:lsdException w:name="Bibliography" w:uiPriority="37"/>
+    <w:lsdException w:name="TOC Heading" w:uiPriority="39" w:qFormat="1"/>
   </w:latentStyles>
   <w:style w:type="paragraph" w:default="1" w:styleId="Normal">
     <w:name w:val="Normal"/>
@@ -8294,7 +8085,950 @@
   <w:style w:type="character" w:default="1" w:styleId="DefaultParagraphFont">
     <w:name w:val="Default Paragraph Font"/>
     <w:uiPriority w:val="1"/>
+    <w:unhideWhenUsed/>
+  </w:style>
+  <w:style w:type="table" w:default="1" w:styleId="TableNormal">
+    <w:name w:val="Normal Table"/>
+    <w:uiPriority w:val="99"/>
     <w:semiHidden/>
+    <w:unhideWhenUsed/>
+    <w:tblPr>
+      <w:tblInd w:w="0" w:type="dxa"/>
+      <w:tblCellMar>
+        <w:top w:w="0" w:type="dxa"/>
+        <w:left w:w="108" w:type="dxa"/>
+        <w:bottom w:w="0" w:type="dxa"/>
+        <w:right w:w="108" w:type="dxa"/>
+      </w:tblCellMar>
+    </w:tblPr>
+  </w:style>
+  <w:style w:type="numbering" w:default="1" w:styleId="NoList">
+    <w:name w:val="No List"/>
+    <w:uiPriority w:val="99"/>
+    <w:semiHidden/>
+    <w:unhideWhenUsed/>
+  </w:style>
+  <w:style w:type="paragraph" w:styleId="Header">
+    <w:name w:val="header"/>
+    <w:basedOn w:val="Normal"/>
+    <w:rsid w:val="00824390"/>
+    <w:pPr>
+      <w:tabs>
+        <w:tab w:val="left" w:pos="0"/>
+        <w:tab w:val="right" w:pos="10080"/>
+      </w:tabs>
+      <w:spacing w:after="0"/>
+      <w:ind w:left="-2160"/>
+    </w:pPr>
+    <w:rPr>
+      <w:sz w:val="16"/>
+    </w:rPr>
+  </w:style>
+  <w:style w:type="character" w:styleId="PageNumber">
+    <w:name w:val="page number"/>
+    <w:rsid w:val="00824390"/>
+    <w:rPr>
+      <w:sz w:val="14"/>
+    </w:rPr>
+  </w:style>
+  <w:style w:type="paragraph" w:customStyle="1" w:styleId="Title1">
+    <w:name w:val="Title1"/>
+    <w:basedOn w:val="Normal"/>
+    <w:rsid w:val="00824390"/>
+    <w:pPr>
+      <w:ind w:left="-2160"/>
+    </w:pPr>
+    <w:rPr>
+      <w:sz w:val="28"/>
+    </w:rPr>
+  </w:style>
+  <w:style w:type="paragraph" w:customStyle="1" w:styleId="bulletlist">
+    <w:name w:val="bullet list"/>
+    <w:basedOn w:val="Normal"/>
+    <w:qFormat/>
+    <w:rsid w:val="00E01AA8"/>
+    <w:pPr>
+      <w:numPr>
+        <w:numId w:val="28"/>
+      </w:numPr>
+      <w:spacing w:before="60" w:after="0"/>
+    </w:pPr>
+  </w:style>
+  <w:style w:type="paragraph" w:styleId="Footer">
+    <w:name w:val="footer"/>
+    <w:basedOn w:val="Normal"/>
+    <w:rsid w:val="00824390"/>
+    <w:pPr>
+      <w:tabs>
+        <w:tab w:val="center" w:pos="4320"/>
+        <w:tab w:val="right" w:pos="10080"/>
+      </w:tabs>
+      <w:spacing w:after="0"/>
+    </w:pPr>
+    <w:rPr>
+      <w:sz w:val="16"/>
+    </w:rPr>
+  </w:style>
+  <w:style w:type="paragraph" w:customStyle="1" w:styleId="References">
+    <w:name w:val="References"/>
+    <w:basedOn w:val="Normal"/>
+    <w:qFormat/>
+    <w:rsid w:val="00C97FC0"/>
+    <w:pPr>
+      <w:numPr>
+        <w:numId w:val="24"/>
+      </w:numPr>
+      <w:spacing w:after="80" w:line="240" w:lineRule="auto"/>
+    </w:pPr>
+    <w:rPr>
+      <w:kern w:val="0"/>
+    </w:rPr>
+  </w:style>
+  <w:style w:type="paragraph" w:customStyle="1" w:styleId="CoverTitle">
+    <w:name w:val="Cover Title"/>
+    <w:basedOn w:val="Normal"/>
+    <w:rsid w:val="00824390"/>
+    <w:pPr>
+      <w:pBdr>
+        <w:top w:val="single" w:sz="24" w:space="1" w:color="auto"/>
+      </w:pBdr>
+      <w:tabs>
+        <w:tab w:val="left" w:pos="5040"/>
+      </w:tabs>
+      <w:spacing w:after="120" w:line="480" w:lineRule="exact"/>
+      <w:ind w:left="2160"/>
+    </w:pPr>
+    <w:rPr>
+      <w:rFonts w:ascii="Helvetica" w:eastAsia="Times" w:hAnsi="Helvetica"/>
+      <w:b/>
+      <w:spacing w:val="-20"/>
+      <w:kern w:val="0"/>
+      <w:sz w:val="48"/>
+      <w:lang w:eastAsia="zh-CN"/>
+    </w:rPr>
+  </w:style>
+  <w:style w:type="paragraph" w:customStyle="1" w:styleId="CoverText">
+    <w:name w:val="Cover Text"/>
+    <w:basedOn w:val="Normal"/>
+    <w:rsid w:val="00824390"/>
+    <w:pPr>
+      <w:spacing w:after="0" w:line="240" w:lineRule="auto"/>
+      <w:ind w:left="2160"/>
+    </w:pPr>
+    <w:rPr>
+      <w:rFonts w:ascii="Arial" w:eastAsia="Times" w:hAnsi="Arial"/>
+      <w:kern w:val="0"/>
+      <w:lang w:eastAsia="zh-CN"/>
+    </w:rPr>
+  </w:style>
+  <w:style w:type="character" w:styleId="FootnoteReference">
+    <w:name w:val="footnote reference"/>
+    <w:rsid w:val="00824390"/>
+    <w:rPr>
+      <w:vertAlign w:val="superscript"/>
+    </w:rPr>
+  </w:style>
+  <w:style w:type="paragraph" w:styleId="FootnoteText">
+    <w:name w:val="footnote text"/>
+    <w:basedOn w:val="Normal"/>
+    <w:rsid w:val="00824390"/>
+    <w:pPr>
+      <w:spacing w:after="120" w:line="240" w:lineRule="auto"/>
+      <w:ind w:hanging="144"/>
+      <w:jc w:val="both"/>
+    </w:pPr>
+    <w:rPr>
+      <w:kern w:val="0"/>
+      <w:sz w:val="15"/>
+    </w:rPr>
+  </w:style>
+  <w:style w:type="paragraph" w:customStyle="1" w:styleId="Affiliations">
+    <w:name w:val="Affiliations"/>
+    <w:basedOn w:val="Normal"/>
+    <w:rsid w:val="00824390"/>
+    <w:pPr>
+      <w:spacing w:after="120" w:line="240" w:lineRule="auto"/>
+      <w:jc w:val="both"/>
+    </w:pPr>
+    <w:rPr>
+      <w:color w:val="808080"/>
+      <w:kern w:val="0"/>
+      <w:sz w:val="24"/>
+    </w:rPr>
+  </w:style>
+  <w:style w:type="paragraph" w:styleId="Caption">
+    <w:name w:val="caption"/>
+    <w:basedOn w:val="Normal"/>
+    <w:next w:val="Normal"/>
+    <w:qFormat/>
+    <w:rsid w:val="009149AA"/>
+    <w:pPr>
+      <w:keepLines/>
+      <w:spacing w:before="120" w:after="120" w:line="200" w:lineRule="exact"/>
+      <w:jc w:val="both"/>
+    </w:pPr>
+    <w:rPr>
+      <w:sz w:val="15"/>
+    </w:rPr>
+  </w:style>
+  <w:style w:type="paragraph" w:customStyle="1" w:styleId="Bullet">
+    <w:name w:val="Bullet"/>
+    <w:basedOn w:val="Normal"/>
+    <w:rsid w:val="00824390"/>
+    <w:pPr>
+      <w:spacing w:after="120" w:line="240" w:lineRule="auto"/>
+      <w:ind w:left="144" w:hanging="144"/>
+      <w:jc w:val="both"/>
+    </w:pPr>
+    <w:rPr>
+      <w:color w:val="808080"/>
+      <w:kern w:val="0"/>
+    </w:rPr>
+  </w:style>
+  <w:style w:type="paragraph" w:customStyle="1" w:styleId="FigureCaption">
+    <w:name w:val="Figure Caption"/>
+    <w:basedOn w:val="Normal"/>
+    <w:rsid w:val="00824390"/>
+    <w:pPr>
+      <w:overflowPunct w:val="0"/>
+      <w:autoSpaceDE w:val="0"/>
+      <w:autoSpaceDN w:val="0"/>
+      <w:adjustRightInd w:val="0"/>
+      <w:spacing w:after="120" w:line="240" w:lineRule="auto"/>
+      <w:jc w:val="both"/>
+      <w:textAlignment w:val="baseline"/>
+    </w:pPr>
+    <w:rPr>
+      <w:color w:val="808080"/>
+      <w:kern w:val="0"/>
+      <w:sz w:val="18"/>
+    </w:rPr>
+  </w:style>
+  <w:style w:type="paragraph" w:styleId="BalloonText">
+    <w:name w:val="Balloon Text"/>
+    <w:basedOn w:val="Normal"/>
+    <w:link w:val="BalloonTextChar"/>
+    <w:uiPriority w:val="99"/>
+    <w:semiHidden/>
+    <w:unhideWhenUsed/>
+    <w:rsid w:val="006C2A3F"/>
+    <w:pPr>
+      <w:spacing w:after="0" w:line="240" w:lineRule="auto"/>
+    </w:pPr>
+    <w:rPr>
+      <w:rFonts w:ascii="Lucida Grande" w:hAnsi="Lucida Grande" w:cs="Lucida Grande"/>
+      <w:sz w:val="18"/>
+      <w:szCs w:val="18"/>
+    </w:rPr>
+  </w:style>
+  <w:style w:type="character" w:customStyle="1" w:styleId="BalloonTextChar">
+    <w:name w:val="Balloon Text Char"/>
+    <w:basedOn w:val="DefaultParagraphFont"/>
+    <w:link w:val="BalloonText"/>
+    <w:uiPriority w:val="99"/>
+    <w:semiHidden/>
+    <w:rsid w:val="006C2A3F"/>
+    <w:rPr>
+      <w:rFonts w:ascii="Lucida Grande" w:hAnsi="Lucida Grande" w:cs="Lucida Grande"/>
+      <w:kern w:val="18"/>
+      <w:sz w:val="18"/>
+      <w:szCs w:val="18"/>
+    </w:rPr>
+  </w:style>
+  <w:style w:type="table" w:styleId="TableGrid">
+    <w:name w:val="Table Grid"/>
+    <w:aliases w:val="Table Grid - SIGCHI"/>
+    <w:basedOn w:val="TableNormal"/>
+    <w:uiPriority w:val="59"/>
+    <w:rsid w:val="001A28AB"/>
+    <w:pPr>
+      <w:jc w:val="right"/>
+    </w:pPr>
+    <w:tblPr>
+      <w:tblStyleRowBandSize w:val="1"/>
+      <w:jc w:val="center"/>
+      <w:tblInd w:w="0" w:type="dxa"/>
+      <w:tblCellMar>
+        <w:top w:w="0" w:type="dxa"/>
+        <w:left w:w="108" w:type="dxa"/>
+        <w:bottom w:w="0" w:type="dxa"/>
+        <w:right w:w="108" w:type="dxa"/>
+      </w:tblCellMar>
+    </w:tblPr>
+    <w:trPr>
+      <w:jc w:val="center"/>
+    </w:trPr>
+    <w:tcPr>
+      <w:vAlign w:val="bottom"/>
+    </w:tcPr>
+    <w:tblStylePr w:type="firstRow">
+      <w:pPr>
+        <w:jc w:val="right"/>
+      </w:pPr>
+      <w:rPr>
+        <w:b w:val="0"/>
+      </w:rPr>
+      <w:tblPr/>
+      <w:tcPr>
+        <w:tcBorders>
+          <w:bottom w:val="single" w:sz="8" w:space="0" w:color="CBCBCB"/>
+        </w:tcBorders>
+        <w:vAlign w:val="bottom"/>
+      </w:tcPr>
+    </w:tblStylePr>
+    <w:tblStylePr w:type="lastRow">
+      <w:rPr>
+        <w:b/>
+      </w:rPr>
+      <w:tblPr/>
+      <w:tcPr>
+        <w:tcBorders>
+          <w:top w:val="single" w:sz="8" w:space="0" w:color="CBCBCB"/>
+          <w:left w:val="nil"/>
+          <w:bottom w:val="nil"/>
+          <w:right w:val="nil"/>
+          <w:insideH w:val="nil"/>
+          <w:insideV w:val="nil"/>
+          <w:tl2br w:val="nil"/>
+          <w:tr2bl w:val="nil"/>
+        </w:tcBorders>
+      </w:tcPr>
+    </w:tblStylePr>
+    <w:tblStylePr w:type="firstCol">
+      <w:rPr>
+        <w:b w:val="0"/>
+      </w:rPr>
+      <w:tblPr/>
+      <w:tcPr>
+        <w:tcBorders>
+          <w:right w:val="single" w:sz="8" w:space="0" w:color="CBCBCB"/>
+        </w:tcBorders>
+      </w:tcPr>
+    </w:tblStylePr>
+    <w:tblStylePr w:type="lastCol">
+      <w:rPr>
+        <w:b/>
+      </w:rPr>
+    </w:tblStylePr>
+    <w:tblStylePr w:type="band1Horz">
+      <w:pPr>
+        <w:jc w:val="right"/>
+      </w:pPr>
+      <w:tblPr/>
+      <w:tcPr>
+        <w:shd w:val="clear" w:color="auto" w:fill="F5F5F5"/>
+        <w:vAlign w:val="bottom"/>
+      </w:tcPr>
+    </w:tblStylePr>
+    <w:tblStylePr w:type="swCell">
+      <w:tblPr/>
+      <w:tcPr>
+        <w:tcBorders>
+          <w:right w:val="single" w:sz="8" w:space="0" w:color="CBCBCB"/>
+        </w:tcBorders>
+      </w:tcPr>
+    </w:tblStylePr>
+  </w:style>
+  <w:style w:type="paragraph" w:customStyle="1" w:styleId="Numberedlist">
+    <w:name w:val="Numbered list"/>
+    <w:basedOn w:val="bulletlist"/>
+    <w:qFormat/>
+    <w:rsid w:val="00824390"/>
+    <w:pPr>
+      <w:numPr>
+        <w:numId w:val="23"/>
+      </w:numPr>
+      <w:ind w:left="0" w:firstLine="0"/>
+    </w:pPr>
+  </w:style>
+  <w:style w:type="character" w:styleId="Hyperlink">
+    <w:name w:val="Hyperlink"/>
+    <w:rsid w:val="006C2A3F"/>
+    <w:rPr>
+      <w:color w:val="067DE9"/>
+      <w:u w:val="none"/>
+    </w:rPr>
+  </w:style>
+  <w:style w:type="paragraph" w:customStyle="1" w:styleId="authorAddress">
+    <w:name w:val="authorAddress"/>
+    <w:basedOn w:val="Normal"/>
+    <w:rsid w:val="00824390"/>
+    <w:pPr>
+      <w:spacing w:after="0"/>
+    </w:pPr>
+    <w:rPr>
+      <w:sz w:val="15"/>
+    </w:rPr>
+  </w:style>
+  <w:style w:type="paragraph" w:customStyle="1" w:styleId="authorName">
+    <w:name w:val="authorName"/>
+    <w:basedOn w:val="Heading5"/>
+    <w:rsid w:val="00824390"/>
+    <w:pPr>
+      <w:keepNext/>
+      <w:spacing w:before="0" w:after="0"/>
+    </w:pPr>
+    <w:rPr>
+      <w:b/>
+      <w:sz w:val="15"/>
+    </w:rPr>
+  </w:style>
+  <w:style w:type="paragraph" w:styleId="DocumentMap">
+    <w:name w:val="Document Map"/>
+    <w:basedOn w:val="Normal"/>
+    <w:rsid w:val="00824390"/>
+    <w:pPr>
+      <w:shd w:val="clear" w:color="auto" w:fill="000080"/>
+      <w:spacing w:after="0"/>
+    </w:pPr>
+    <w:rPr>
+      <w:rFonts w:ascii="Geneva" w:hAnsi="Geneva"/>
+    </w:rPr>
+  </w:style>
+  <w:style w:type="character" w:styleId="FollowedHyperlink">
+    <w:name w:val="FollowedHyperlink"/>
+    <w:basedOn w:val="Hyperlink"/>
+    <w:rsid w:val="006C2A3F"/>
+    <w:rPr>
+      <w:color w:val="067DE9"/>
+      <w:u w:val="none"/>
+    </w:rPr>
+  </w:style>
+  <w:style w:type="paragraph" w:customStyle="1" w:styleId="cell">
+    <w:name w:val="cell"/>
+    <w:basedOn w:val="Normal"/>
+    <w:rsid w:val="00B62907"/>
+    <w:pPr>
+      <w:keepNext/>
+      <w:keepLines/>
+      <w:spacing w:after="120" w:line="240" w:lineRule="auto"/>
+      <w:jc w:val="center"/>
+    </w:pPr>
+    <w:rPr>
+      <w:rFonts w:ascii="Times New Roman" w:hAnsi="Times New Roman"/>
+      <w:b/>
+      <w:kern w:val="0"/>
+      <w:sz w:val="20"/>
+    </w:rPr>
+  </w:style>
+  <w:style w:type="character" w:styleId="CommentReference">
+    <w:name w:val="annotation reference"/>
+    <w:basedOn w:val="DefaultParagraphFont"/>
+    <w:uiPriority w:val="99"/>
+    <w:semiHidden/>
+    <w:unhideWhenUsed/>
+    <w:rsid w:val="000640A5"/>
+    <w:rPr>
+      <w:sz w:val="18"/>
+      <w:szCs w:val="18"/>
+    </w:rPr>
+  </w:style>
+  <w:style w:type="paragraph" w:styleId="CommentText">
+    <w:name w:val="annotation text"/>
+    <w:basedOn w:val="Normal"/>
+    <w:link w:val="CommentTextChar"/>
+    <w:uiPriority w:val="99"/>
+    <w:semiHidden/>
+    <w:unhideWhenUsed/>
+    <w:rsid w:val="000640A5"/>
+    <w:pPr>
+      <w:spacing w:line="240" w:lineRule="auto"/>
+    </w:pPr>
+    <w:rPr>
+      <w:sz w:val="24"/>
+      <w:szCs w:val="24"/>
+    </w:rPr>
+  </w:style>
+  <w:style w:type="character" w:customStyle="1" w:styleId="CommentTextChar">
+    <w:name w:val="Comment Text Char"/>
+    <w:basedOn w:val="DefaultParagraphFont"/>
+    <w:link w:val="CommentText"/>
+    <w:uiPriority w:val="99"/>
+    <w:semiHidden/>
+    <w:rsid w:val="000640A5"/>
+    <w:rPr>
+      <w:rFonts w:ascii="Verdana" w:hAnsi="Verdana"/>
+      <w:kern w:val="18"/>
+      <w:sz w:val="24"/>
+      <w:szCs w:val="24"/>
+    </w:rPr>
+  </w:style>
+  <w:style w:type="paragraph" w:styleId="CommentSubject">
+    <w:name w:val="annotation subject"/>
+    <w:basedOn w:val="CommentText"/>
+    <w:next w:val="CommentText"/>
+    <w:link w:val="CommentSubjectChar"/>
+    <w:uiPriority w:val="99"/>
+    <w:semiHidden/>
+    <w:unhideWhenUsed/>
+    <w:rsid w:val="000640A5"/>
+    <w:rPr>
+      <w:b/>
+      <w:bCs/>
+      <w:sz w:val="20"/>
+      <w:szCs w:val="20"/>
+    </w:rPr>
+  </w:style>
+  <w:style w:type="character" w:customStyle="1" w:styleId="CommentSubjectChar">
+    <w:name w:val="Comment Subject Char"/>
+    <w:basedOn w:val="CommentTextChar"/>
+    <w:link w:val="CommentSubject"/>
+    <w:uiPriority w:val="99"/>
+    <w:semiHidden/>
+    <w:rsid w:val="000640A5"/>
+    <w:rPr>
+      <w:rFonts w:ascii="Verdana" w:hAnsi="Verdana"/>
+      <w:b/>
+      <w:bCs/>
+      <w:kern w:val="18"/>
+      <w:sz w:val="24"/>
+      <w:szCs w:val="24"/>
+    </w:rPr>
+  </w:style>
+  <w:style w:type="character" w:customStyle="1" w:styleId="Heading1Char">
+    <w:name w:val="Heading 1 Char"/>
+    <w:basedOn w:val="DefaultParagraphFont"/>
+    <w:link w:val="Heading1"/>
+    <w:rsid w:val="008A1034"/>
+    <w:rPr>
+      <w:rFonts w:ascii="Verdana" w:hAnsi="Verdana"/>
+      <w:b/>
+      <w:kern w:val="14"/>
+      <w:sz w:val="19"/>
+    </w:rPr>
+  </w:style>
+  <w:style w:type="paragraph" w:customStyle="1" w:styleId="Table-SIGCHI">
+    <w:name w:val="Table - SIGCHI"/>
+    <w:basedOn w:val="Normal"/>
+    <w:autoRedefine/>
+    <w:qFormat/>
+    <w:rsid w:val="00A47C26"/>
+    <w:pPr>
+      <w:spacing w:after="60" w:line="0" w:lineRule="atLeast"/>
+      <w:jc w:val="right"/>
+    </w:pPr>
+  </w:style>
+  <w:style w:type="table" w:styleId="LightGrid-Accent2">
+    <w:name w:val="Light Grid Accent 2"/>
+    <w:basedOn w:val="TableNormal"/>
+    <w:uiPriority w:val="67"/>
+    <w:rsid w:val="00536097"/>
+    <w:tblPr>
+      <w:tblStyleRowBandSize w:val="1"/>
+      <w:tblStyleColBandSize w:val="1"/>
+      <w:tblInd w:w="0" w:type="dxa"/>
+      <w:tblBorders>
+        <w:top w:val="single" w:sz="8" w:space="0" w:color="C0504D" w:themeColor="accent2"/>
+        <w:left w:val="single" w:sz="8" w:space="0" w:color="C0504D" w:themeColor="accent2"/>
+        <w:bottom w:val="single" w:sz="8" w:space="0" w:color="C0504D" w:themeColor="accent2"/>
+        <w:right w:val="single" w:sz="8" w:space="0" w:color="C0504D" w:themeColor="accent2"/>
+        <w:insideH w:val="single" w:sz="8" w:space="0" w:color="C0504D" w:themeColor="accent2"/>
+        <w:insideV w:val="single" w:sz="8" w:space="0" w:color="C0504D" w:themeColor="accent2"/>
+      </w:tblBorders>
+      <w:tblCellMar>
+        <w:top w:w="0" w:type="dxa"/>
+        <w:left w:w="108" w:type="dxa"/>
+        <w:bottom w:w="0" w:type="dxa"/>
+        <w:right w:w="108" w:type="dxa"/>
+      </w:tblCellMar>
+    </w:tblPr>
+    <w:tblStylePr w:type="firstRow">
+      <w:pPr>
+        <w:spacing w:before="0" w:after="0" w:line="240" w:lineRule="auto"/>
+      </w:pPr>
+      <w:rPr>
+        <w:rFonts w:asciiTheme="majorHAnsi" w:eastAsiaTheme="majorEastAsia" w:hAnsiTheme="majorHAnsi" w:cstheme="majorBidi"/>
+        <w:b/>
+        <w:bCs/>
+      </w:rPr>
+      <w:tblPr/>
+      <w:tcPr>
+        <w:tcBorders>
+          <w:top w:val="single" w:sz="8" w:space="0" w:color="C0504D" w:themeColor="accent2"/>
+          <w:left w:val="single" w:sz="8" w:space="0" w:color="C0504D" w:themeColor="accent2"/>
+          <w:bottom w:val="single" w:sz="18" w:space="0" w:color="C0504D" w:themeColor="accent2"/>
+          <w:right w:val="single" w:sz="8" w:space="0" w:color="C0504D" w:themeColor="accent2"/>
+          <w:insideH w:val="nil"/>
+          <w:insideV w:val="single" w:sz="8" w:space="0" w:color="C0504D" w:themeColor="accent2"/>
+        </w:tcBorders>
+      </w:tcPr>
+    </w:tblStylePr>
+    <w:tblStylePr w:type="lastRow">
+      <w:pPr>
+        <w:spacing w:before="0" w:after="0" w:line="240" w:lineRule="auto"/>
+      </w:pPr>
+      <w:rPr>
+        <w:rFonts w:asciiTheme="majorHAnsi" w:eastAsiaTheme="majorEastAsia" w:hAnsiTheme="majorHAnsi" w:cstheme="majorBidi"/>
+        <w:b/>
+        <w:bCs/>
+      </w:rPr>
+      <w:tblPr/>
+      <w:tcPr>
+        <w:tcBorders>
+          <w:top w:val="double" w:sz="6" w:space="0" w:color="C0504D" w:themeColor="accent2"/>
+          <w:left w:val="single" w:sz="8" w:space="0" w:color="C0504D" w:themeColor="accent2"/>
+          <w:bottom w:val="single" w:sz="8" w:space="0" w:color="C0504D" w:themeColor="accent2"/>
+          <w:right w:val="single" w:sz="8" w:space="0" w:color="C0504D" w:themeColor="accent2"/>
+          <w:insideH w:val="nil"/>
+          <w:insideV w:val="single" w:sz="8" w:space="0" w:color="C0504D" w:themeColor="accent2"/>
+        </w:tcBorders>
+      </w:tcPr>
+    </w:tblStylePr>
+    <w:tblStylePr w:type="firstCol">
+      <w:rPr>
+        <w:rFonts w:asciiTheme="majorHAnsi" w:eastAsiaTheme="majorEastAsia" w:hAnsiTheme="majorHAnsi" w:cstheme="majorBidi"/>
+        <w:b/>
+        <w:bCs/>
+      </w:rPr>
+    </w:tblStylePr>
+    <w:tblStylePr w:type="lastCol">
+      <w:rPr>
+        <w:rFonts w:asciiTheme="majorHAnsi" w:eastAsiaTheme="majorEastAsia" w:hAnsiTheme="majorHAnsi" w:cstheme="majorBidi"/>
+        <w:b/>
+        <w:bCs/>
+      </w:rPr>
+      <w:tblPr/>
+      <w:tcPr>
+        <w:tcBorders>
+          <w:top w:val="single" w:sz="8" w:space="0" w:color="C0504D" w:themeColor="accent2"/>
+          <w:left w:val="single" w:sz="8" w:space="0" w:color="C0504D" w:themeColor="accent2"/>
+          <w:bottom w:val="single" w:sz="8" w:space="0" w:color="C0504D" w:themeColor="accent2"/>
+          <w:right w:val="single" w:sz="8" w:space="0" w:color="C0504D" w:themeColor="accent2"/>
+        </w:tcBorders>
+      </w:tcPr>
+    </w:tblStylePr>
+    <w:tblStylePr w:type="band1Vert">
+      <w:tblPr/>
+      <w:tcPr>
+        <w:tcBorders>
+          <w:top w:val="single" w:sz="8" w:space="0" w:color="C0504D" w:themeColor="accent2"/>
+          <w:left w:val="single" w:sz="8" w:space="0" w:color="C0504D" w:themeColor="accent2"/>
+          <w:bottom w:val="single" w:sz="8" w:space="0" w:color="C0504D" w:themeColor="accent2"/>
+          <w:right w:val="single" w:sz="8" w:space="0" w:color="C0504D" w:themeColor="accent2"/>
+        </w:tcBorders>
+        <w:shd w:val="clear" w:color="auto" w:fill="EFD3D2" w:themeFill="accent2" w:themeFillTint="3F"/>
+      </w:tcPr>
+    </w:tblStylePr>
+    <w:tblStylePr w:type="band1Horz">
+      <w:tblPr/>
+      <w:tcPr>
+        <w:tcBorders>
+          <w:top w:val="single" w:sz="8" w:space="0" w:color="C0504D" w:themeColor="accent2"/>
+          <w:left w:val="single" w:sz="8" w:space="0" w:color="C0504D" w:themeColor="accent2"/>
+          <w:bottom w:val="single" w:sz="8" w:space="0" w:color="C0504D" w:themeColor="accent2"/>
+          <w:right w:val="single" w:sz="8" w:space="0" w:color="C0504D" w:themeColor="accent2"/>
+          <w:insideV w:val="single" w:sz="8" w:space="0" w:color="C0504D" w:themeColor="accent2"/>
+        </w:tcBorders>
+        <w:shd w:val="clear" w:color="auto" w:fill="EFD3D2" w:themeFill="accent2" w:themeFillTint="3F"/>
+      </w:tcPr>
+    </w:tblStylePr>
+    <w:tblStylePr w:type="band2Horz">
+      <w:tblPr/>
+      <w:tcPr>
+        <w:tcBorders>
+          <w:top w:val="single" w:sz="8" w:space="0" w:color="C0504D" w:themeColor="accent2"/>
+          <w:left w:val="single" w:sz="8" w:space="0" w:color="C0504D" w:themeColor="accent2"/>
+          <w:bottom w:val="single" w:sz="8" w:space="0" w:color="C0504D" w:themeColor="accent2"/>
+          <w:right w:val="single" w:sz="8" w:space="0" w:color="C0504D" w:themeColor="accent2"/>
+          <w:insideV w:val="single" w:sz="8" w:space="0" w:color="C0504D" w:themeColor="accent2"/>
+        </w:tcBorders>
+      </w:tcPr>
+    </w:tblStylePr>
+  </w:style>
+  <w:style w:type="paragraph" w:styleId="Quote">
+    <w:name w:val="Quote"/>
+    <w:basedOn w:val="Normal"/>
+    <w:next w:val="Normal"/>
+    <w:link w:val="QuoteChar"/>
+    <w:uiPriority w:val="73"/>
+    <w:qFormat/>
+    <w:rsid w:val="003A0EC1"/>
+    <w:rPr>
+      <w:i/>
+      <w:iCs/>
+      <w:color w:val="000000" w:themeColor="text1"/>
+    </w:rPr>
+  </w:style>
+  <w:style w:type="character" w:customStyle="1" w:styleId="QuoteChar">
+    <w:name w:val="Quote Char"/>
+    <w:basedOn w:val="DefaultParagraphFont"/>
+    <w:link w:val="Quote"/>
+    <w:uiPriority w:val="73"/>
+    <w:rsid w:val="003A0EC1"/>
+    <w:rPr>
+      <w:rFonts w:ascii="Verdana" w:hAnsi="Verdana"/>
+      <w:i/>
+      <w:iCs/>
+      <w:color w:val="000000" w:themeColor="text1"/>
+      <w:kern w:val="18"/>
+      <w:sz w:val="17"/>
+    </w:rPr>
+  </w:style>
+</w:styles>
+</file>
+
+<file path=word/stylesWithEffects.xml><?xml version="1.0" encoding="utf-8"?>
+<w:styles xmlns:wpc="http://schemas.microsoft.com/office/word/2010/wordprocessingCanvas" xmlns:mo="http://schemas.microsoft.com/office/mac/office/2008/main" xmlns:mc="http://schemas.openxmlformats.org/markup-compatibility/2006" xmlns:mv="urn:schemas-microsoft-com:mac:vml" xmlns:o="urn:schemas-microsoft-com:office:office" xmlns:r="http://schemas.openxmlformats.org/officeDocument/2006/relationships" xmlns:m="http://schemas.openxmlformats.org/officeDocument/2006/math" xmlns:v="urn:schemas-microsoft-com:vml" xmlns:wp14="http://schemas.microsoft.com/office/word/2010/wordprocessingDrawing" xmlns:wp="http://schemas.openxmlformats.org/drawingml/2006/wordprocessingDrawing" xmlns:w10="urn:schemas-microsoft-com:office:word" xmlns:w="http://schemas.openxmlformats.org/wordprocessingml/2006/main" xmlns:w14="http://schemas.microsoft.com/office/word/2010/wordml" xmlns:wpg="http://schemas.microsoft.com/office/word/2010/wordprocessingGroup" xmlns:wpi="http://schemas.microsoft.com/office/word/2010/wordprocessingInk" xmlns:wne="http://schemas.microsoft.com/office/word/2006/wordml" xmlns:wps="http://schemas.microsoft.com/office/word/2010/wordprocessingShape" mc:Ignorable="w14 wp14">
+  <w:docDefaults>
+    <w:rPrDefault>
+      <w:rPr>
+        <w:rFonts w:ascii="Times New Roman" w:eastAsia="Times New Roman" w:hAnsi="Times New Roman" w:cs="Times New Roman"/>
+        <w:lang w:val="en-US" w:eastAsia="en-US" w:bidi="ar-SA"/>
+      </w:rPr>
+    </w:rPrDefault>
+    <w:pPrDefault/>
+  </w:docDefaults>
+  <w:latentStyles w:defLockedState="0" w:defUIPriority="99" w:defSemiHidden="1" w:defUnhideWhenUsed="1" w:defQFormat="0" w:count="276">
+    <w:lsdException w:name="Normal" w:semiHidden="0" w:uiPriority="0" w:unhideWhenUsed="0" w:qFormat="1"/>
+    <w:lsdException w:name="heading 1" w:semiHidden="0" w:uiPriority="0" w:unhideWhenUsed="0" w:qFormat="1"/>
+    <w:lsdException w:name="heading 2" w:semiHidden="0" w:uiPriority="9" w:unhideWhenUsed="0" w:qFormat="1"/>
+    <w:lsdException w:name="heading 3" w:semiHidden="0" w:uiPriority="9" w:unhideWhenUsed="0" w:qFormat="1"/>
+    <w:lsdException w:name="heading 4" w:semiHidden="0" w:uiPriority="9" w:unhideWhenUsed="0" w:qFormat="1"/>
+    <w:lsdException w:name="heading 5" w:semiHidden="0" w:uiPriority="9" w:unhideWhenUsed="0" w:qFormat="1"/>
+    <w:lsdException w:name="heading 6" w:uiPriority="9" w:qFormat="1"/>
+    <w:lsdException w:name="heading 7" w:uiPriority="9" w:qFormat="1"/>
+    <w:lsdException w:name="heading 8" w:uiPriority="9" w:qFormat="1"/>
+    <w:lsdException w:name="heading 9" w:uiPriority="9" w:qFormat="1"/>
+    <w:lsdException w:name="toc 1" w:uiPriority="39"/>
+    <w:lsdException w:name="toc 2" w:uiPriority="39"/>
+    <w:lsdException w:name="toc 3" w:uiPriority="39"/>
+    <w:lsdException w:name="toc 4" w:uiPriority="39"/>
+    <w:lsdException w:name="toc 5" w:uiPriority="39"/>
+    <w:lsdException w:name="toc 6" w:uiPriority="39"/>
+    <w:lsdException w:name="toc 7" w:uiPriority="39"/>
+    <w:lsdException w:name="toc 8" w:uiPriority="39"/>
+    <w:lsdException w:name="toc 9" w:uiPriority="39"/>
+    <w:lsdException w:name="caption" w:semiHidden="0" w:uiPriority="0" w:unhideWhenUsed="0" w:qFormat="1"/>
+    <w:lsdException w:name="Title" w:semiHidden="0" w:uiPriority="10" w:unhideWhenUsed="0" w:qFormat="1"/>
+    <w:lsdException w:name="Default Paragraph Font" w:uiPriority="1"/>
+    <w:lsdException w:name="Subtitle" w:semiHidden="0" w:uiPriority="11" w:unhideWhenUsed="0"/>
+    <w:lsdException w:name="Hyperlink" w:uiPriority="0"/>
+    <w:lsdException w:name="Strong" w:semiHidden="0" w:uiPriority="22" w:unhideWhenUsed="0"/>
+    <w:lsdException w:name="Emphasis" w:semiHidden="0" w:uiPriority="20" w:unhideWhenUsed="0"/>
+    <w:lsdException w:name="Table Grid" w:semiHidden="0" w:uiPriority="59" w:unhideWhenUsed="0"/>
+    <w:lsdException w:name="Note Level 1" w:semiHidden="0" w:unhideWhenUsed="0"/>
+    <w:lsdException w:name="Note Level 2" w:semiHidden="0" w:unhideWhenUsed="0"/>
+    <w:lsdException w:name="Note Level 3" w:semiHidden="0" w:unhideWhenUsed="0"/>
+    <w:lsdException w:name="Note Level 4" w:semiHidden="0" w:unhideWhenUsed="0"/>
+    <w:lsdException w:name="Note Level 5" w:semiHidden="0" w:unhideWhenUsed="0"/>
+    <w:lsdException w:name="Note Level 6" w:semiHidden="0" w:unhideWhenUsed="0"/>
+    <w:lsdException w:name="Note Level 7" w:semiHidden="0" w:unhideWhenUsed="0"/>
+    <w:lsdException w:name="Note Level 8" w:semiHidden="0" w:unhideWhenUsed="0"/>
+    <w:lsdException w:name="Note Level 9" w:semiHidden="0" w:unhideWhenUsed="0"/>
+    <w:lsdException w:name="Placeholder Text" w:unhideWhenUsed="0"/>
+    <w:lsdException w:name="No Spacing" w:semiHidden="0" w:unhideWhenUsed="0" w:qFormat="1"/>
+    <w:lsdException w:name="Light Shading" w:semiHidden="0" w:unhideWhenUsed="0"/>
+    <w:lsdException w:name="Light List" w:semiHidden="0" w:unhideWhenUsed="0"/>
+    <w:lsdException w:name="Light Grid" w:semiHidden="0" w:unhideWhenUsed="0"/>
+    <w:lsdException w:name="Medium Shading 1" w:semiHidden="0" w:unhideWhenUsed="0"/>
+    <w:lsdException w:name="Medium Shading 2" w:semiHidden="0" w:unhideWhenUsed="0"/>
+    <w:lsdException w:name="Medium List 1" w:semiHidden="0" w:unhideWhenUsed="0"/>
+    <w:lsdException w:name="Medium List 2" w:semiHidden="0" w:unhideWhenUsed="0"/>
+    <w:lsdException w:name="Medium Grid 1" w:semiHidden="0" w:unhideWhenUsed="0"/>
+    <w:lsdException w:name="Medium Grid 2" w:semiHidden="0" w:uiPriority="1" w:unhideWhenUsed="0" w:qFormat="1"/>
+    <w:lsdException w:name="Medium Grid 3" w:semiHidden="0" w:uiPriority="60" w:unhideWhenUsed="0"/>
+    <w:lsdException w:name="Dark List" w:semiHidden="0" w:uiPriority="61" w:unhideWhenUsed="0"/>
+    <w:lsdException w:name="Colorful Shading" w:semiHidden="0" w:uiPriority="62" w:unhideWhenUsed="0"/>
+    <w:lsdException w:name="Colorful List" w:semiHidden="0" w:uiPriority="63" w:unhideWhenUsed="0" w:qFormat="1"/>
+    <w:lsdException w:name="Colorful Grid" w:semiHidden="0" w:uiPriority="64" w:unhideWhenUsed="0" w:qFormat="1"/>
+    <w:lsdException w:name="Light Shading Accent 1" w:semiHidden="0" w:uiPriority="65" w:unhideWhenUsed="0" w:qFormat="1"/>
+    <w:lsdException w:name="Light List Accent 1" w:semiHidden="0" w:uiPriority="66" w:unhideWhenUsed="0"/>
+    <w:lsdException w:name="Light Grid Accent 1" w:semiHidden="0" w:uiPriority="67" w:unhideWhenUsed="0"/>
+    <w:lsdException w:name="Medium Shading 1 Accent 1" w:semiHidden="0" w:uiPriority="68" w:unhideWhenUsed="0"/>
+    <w:lsdException w:name="Medium Shading 2 Accent 1" w:semiHidden="0" w:uiPriority="69" w:unhideWhenUsed="0"/>
+    <w:lsdException w:name="Medium List 1 Accent 1" w:semiHidden="0" w:uiPriority="70" w:unhideWhenUsed="0"/>
+    <w:lsdException w:name="Revision" w:semiHidden="0" w:uiPriority="71" w:unhideWhenUsed="0"/>
+    <w:lsdException w:name="List Paragraph" w:semiHidden="0" w:uiPriority="72" w:unhideWhenUsed="0" w:qFormat="1"/>
+    <w:lsdException w:name="Quote" w:semiHidden="0" w:uiPriority="73" w:unhideWhenUsed="0" w:qFormat="1"/>
+    <w:lsdException w:name="Intense Quote" w:semiHidden="0" w:uiPriority="60" w:unhideWhenUsed="0"/>
+    <w:lsdException w:name="Medium List 2 Accent 1" w:semiHidden="0" w:uiPriority="61" w:unhideWhenUsed="0"/>
+    <w:lsdException w:name="Medium Grid 1 Accent 1" w:semiHidden="0" w:uiPriority="62" w:unhideWhenUsed="0"/>
+    <w:lsdException w:name="Medium Grid 2 Accent 1" w:semiHidden="0" w:uiPriority="63" w:unhideWhenUsed="0"/>
+    <w:lsdException w:name="Medium Grid 3 Accent 1" w:semiHidden="0" w:uiPriority="64" w:unhideWhenUsed="0"/>
+    <w:lsdException w:name="Dark List Accent 1" w:semiHidden="0" w:uiPriority="65" w:unhideWhenUsed="0"/>
+    <w:lsdException w:name="Colorful Shading Accent 1" w:semiHidden="0" w:unhideWhenUsed="0"/>
+    <w:lsdException w:name="Colorful List Accent 1" w:semiHidden="0" w:uiPriority="34" w:unhideWhenUsed="0" w:qFormat="1"/>
+    <w:lsdException w:name="Colorful Grid Accent 1" w:semiHidden="0" w:uiPriority="29" w:unhideWhenUsed="0" w:qFormat="1"/>
+    <w:lsdException w:name="Light Shading Accent 2" w:semiHidden="0" w:uiPriority="30" w:unhideWhenUsed="0" w:qFormat="1"/>
+    <w:lsdException w:name="Light List Accent 2" w:semiHidden="0" w:uiPriority="66" w:unhideWhenUsed="0"/>
+    <w:lsdException w:name="Light Grid Accent 2" w:semiHidden="0" w:uiPriority="67" w:unhideWhenUsed="0"/>
+    <w:lsdException w:name="Medium Shading 1 Accent 2" w:semiHidden="0" w:uiPriority="68" w:unhideWhenUsed="0"/>
+    <w:lsdException w:name="Medium Shading 2 Accent 2" w:semiHidden="0" w:uiPriority="69" w:unhideWhenUsed="0"/>
+    <w:lsdException w:name="Medium List 1 Accent 2" w:semiHidden="0" w:uiPriority="70" w:unhideWhenUsed="0"/>
+    <w:lsdException w:name="Medium List 2 Accent 2" w:semiHidden="0" w:uiPriority="71" w:unhideWhenUsed="0"/>
+    <w:lsdException w:name="Medium Grid 1 Accent 2" w:semiHidden="0" w:uiPriority="72" w:unhideWhenUsed="0"/>
+    <w:lsdException w:name="Medium Grid 2 Accent 2" w:semiHidden="0" w:uiPriority="73" w:unhideWhenUsed="0"/>
+    <w:lsdException w:name="Medium Grid 3 Accent 2" w:semiHidden="0" w:uiPriority="60" w:unhideWhenUsed="0"/>
+    <w:lsdException w:name="Dark List Accent 2" w:semiHidden="0" w:uiPriority="61" w:unhideWhenUsed="0"/>
+    <w:lsdException w:name="Colorful Shading Accent 2" w:semiHidden="0" w:uiPriority="62" w:unhideWhenUsed="0"/>
+    <w:lsdException w:name="Colorful List Accent 2" w:semiHidden="0" w:uiPriority="63" w:unhideWhenUsed="0"/>
+    <w:lsdException w:name="Colorful Grid Accent 2" w:semiHidden="0" w:uiPriority="64" w:unhideWhenUsed="0"/>
+    <w:lsdException w:name="Light Shading Accent 3" w:semiHidden="0" w:uiPriority="65" w:unhideWhenUsed="0"/>
+    <w:lsdException w:name="Light List Accent 3" w:semiHidden="0" w:uiPriority="66" w:unhideWhenUsed="0"/>
+    <w:lsdException w:name="Light Grid Accent 3" w:semiHidden="0" w:uiPriority="67" w:unhideWhenUsed="0"/>
+    <w:lsdException w:name="Medium Shading 1 Accent 3" w:semiHidden="0" w:uiPriority="68" w:unhideWhenUsed="0"/>
+    <w:lsdException w:name="Medium Shading 2 Accent 3" w:semiHidden="0" w:uiPriority="69" w:unhideWhenUsed="0"/>
+    <w:lsdException w:name="Medium List 1 Accent 3" w:semiHidden="0" w:uiPriority="70" w:unhideWhenUsed="0"/>
+    <w:lsdException w:name="Medium List 2 Accent 3" w:semiHidden="0" w:uiPriority="71" w:unhideWhenUsed="0"/>
+    <w:lsdException w:name="Medium Grid 1 Accent 3" w:semiHidden="0" w:uiPriority="72" w:unhideWhenUsed="0"/>
+    <w:lsdException w:name="Medium Grid 2 Accent 3" w:semiHidden="0" w:uiPriority="73" w:unhideWhenUsed="0"/>
+    <w:lsdException w:name="Medium Grid 3 Accent 3" w:semiHidden="0" w:uiPriority="60" w:unhideWhenUsed="0"/>
+    <w:lsdException w:name="Dark List Accent 3" w:semiHidden="0" w:uiPriority="61" w:unhideWhenUsed="0"/>
+    <w:lsdException w:name="Colorful Shading Accent 3" w:semiHidden="0" w:uiPriority="62" w:unhideWhenUsed="0"/>
+    <w:lsdException w:name="Colorful List Accent 3" w:semiHidden="0" w:uiPriority="63" w:unhideWhenUsed="0"/>
+    <w:lsdException w:name="Colorful Grid Accent 3" w:semiHidden="0" w:uiPriority="64" w:unhideWhenUsed="0"/>
+    <w:lsdException w:name="Light Shading Accent 4" w:semiHidden="0" w:uiPriority="65" w:unhideWhenUsed="0"/>
+    <w:lsdException w:name="Light List Accent 4" w:semiHidden="0" w:uiPriority="66" w:unhideWhenUsed="0"/>
+    <w:lsdException w:name="Light Grid Accent 4" w:semiHidden="0" w:uiPriority="67" w:unhideWhenUsed="0"/>
+    <w:lsdException w:name="Medium Shading 1 Accent 4" w:semiHidden="0" w:uiPriority="68" w:unhideWhenUsed="0"/>
+    <w:lsdException w:name="Medium Shading 2 Accent 4" w:semiHidden="0" w:uiPriority="69" w:unhideWhenUsed="0"/>
+    <w:lsdException w:name="Medium List 1 Accent 4" w:semiHidden="0" w:uiPriority="70" w:unhideWhenUsed="0"/>
+    <w:lsdException w:name="Medium List 2 Accent 4" w:semiHidden="0" w:uiPriority="71" w:unhideWhenUsed="0"/>
+    <w:lsdException w:name="Medium Grid 1 Accent 4" w:semiHidden="0" w:uiPriority="72" w:unhideWhenUsed="0"/>
+    <w:lsdException w:name="Medium Grid 2 Accent 4" w:semiHidden="0" w:uiPriority="73" w:unhideWhenUsed="0"/>
+    <w:lsdException w:name="Medium Grid 3 Accent 4" w:semiHidden="0" w:uiPriority="60" w:unhideWhenUsed="0"/>
+    <w:lsdException w:name="Dark List Accent 4" w:semiHidden="0" w:uiPriority="61" w:unhideWhenUsed="0"/>
+    <w:lsdException w:name="Colorful Shading Accent 4" w:semiHidden="0" w:uiPriority="62" w:unhideWhenUsed="0"/>
+    <w:lsdException w:name="Colorful List Accent 4" w:semiHidden="0" w:uiPriority="63" w:unhideWhenUsed="0"/>
+    <w:lsdException w:name="Colorful Grid Accent 4" w:semiHidden="0" w:uiPriority="64" w:unhideWhenUsed="0"/>
+    <w:lsdException w:name="Light Shading Accent 5" w:semiHidden="0" w:uiPriority="65" w:unhideWhenUsed="0"/>
+    <w:lsdException w:name="Light List Accent 5" w:semiHidden="0" w:uiPriority="66" w:unhideWhenUsed="0"/>
+    <w:lsdException w:name="Light Grid Accent 5" w:semiHidden="0" w:uiPriority="67" w:unhideWhenUsed="0"/>
+    <w:lsdException w:name="Medium Shading 1 Accent 5" w:semiHidden="0" w:uiPriority="68" w:unhideWhenUsed="0"/>
+    <w:lsdException w:name="Medium Shading 2 Accent 5" w:semiHidden="0" w:uiPriority="69" w:unhideWhenUsed="0"/>
+    <w:lsdException w:name="Medium List 1 Accent 5" w:semiHidden="0" w:uiPriority="70" w:unhideWhenUsed="0"/>
+    <w:lsdException w:name="Medium List 2 Accent 5" w:semiHidden="0" w:uiPriority="71" w:unhideWhenUsed="0"/>
+    <w:lsdException w:name="Medium Grid 1 Accent 5" w:semiHidden="0" w:uiPriority="72" w:unhideWhenUsed="0"/>
+    <w:lsdException w:name="Medium Grid 2 Accent 5" w:semiHidden="0" w:uiPriority="73" w:unhideWhenUsed="0"/>
+    <w:lsdException w:name="Medium Grid 3 Accent 5" w:semiHidden="0" w:uiPriority="60" w:unhideWhenUsed="0"/>
+    <w:lsdException w:name="Dark List Accent 5" w:semiHidden="0" w:uiPriority="61" w:unhideWhenUsed="0"/>
+    <w:lsdException w:name="Colorful Shading Accent 5" w:semiHidden="0" w:uiPriority="62" w:unhideWhenUsed="0"/>
+    <w:lsdException w:name="Colorful List Accent 5" w:semiHidden="0" w:uiPriority="63" w:unhideWhenUsed="0"/>
+    <w:lsdException w:name="Colorful Grid Accent 5" w:semiHidden="0" w:uiPriority="64" w:unhideWhenUsed="0"/>
+    <w:lsdException w:name="Light Shading Accent 6" w:semiHidden="0" w:uiPriority="65" w:unhideWhenUsed="0"/>
+    <w:lsdException w:name="Light List Accent 6" w:semiHidden="0" w:uiPriority="66" w:unhideWhenUsed="0"/>
+    <w:lsdException w:name="Light Grid Accent 6" w:semiHidden="0" w:uiPriority="67" w:unhideWhenUsed="0"/>
+    <w:lsdException w:name="Medium Shading 1 Accent 6" w:semiHidden="0" w:uiPriority="68" w:unhideWhenUsed="0"/>
+    <w:lsdException w:name="Medium Shading 2 Accent 6" w:semiHidden="0" w:uiPriority="69" w:unhideWhenUsed="0"/>
+    <w:lsdException w:name="Medium List 1 Accent 6" w:semiHidden="0" w:uiPriority="70" w:unhideWhenUsed="0" w:qFormat="1"/>
+    <w:lsdException w:name="Medium List 2 Accent 6" w:semiHidden="0" w:uiPriority="71" w:unhideWhenUsed="0" w:qFormat="1"/>
+    <w:lsdException w:name="Medium Grid 1 Accent 6" w:semiHidden="0" w:uiPriority="72" w:unhideWhenUsed="0" w:qFormat="1"/>
+    <w:lsdException w:name="Medium Grid 2 Accent 6" w:semiHidden="0" w:uiPriority="73" w:unhideWhenUsed="0" w:qFormat="1"/>
+    <w:lsdException w:name="Medium Grid 3 Accent 6" w:semiHidden="0" w:uiPriority="60" w:unhideWhenUsed="0" w:qFormat="1"/>
+    <w:lsdException w:name="Dark List Accent 6" w:semiHidden="0" w:uiPriority="61" w:unhideWhenUsed="0"/>
+    <w:lsdException w:name="Colorful Shading Accent 6" w:semiHidden="0" w:uiPriority="62" w:unhideWhenUsed="0" w:qFormat="1"/>
+    <w:lsdException w:name="Colorful List Accent 6" w:semiHidden="0" w:uiPriority="72" w:unhideWhenUsed="0"/>
+    <w:lsdException w:name="Colorful Grid Accent 6" w:semiHidden="0" w:uiPriority="73" w:unhideWhenUsed="0"/>
+    <w:lsdException w:name="Subtle Emphasis" w:semiHidden="0" w:uiPriority="19" w:unhideWhenUsed="0"/>
+    <w:lsdException w:name="Intense Emphasis" w:semiHidden="0" w:uiPriority="21" w:unhideWhenUsed="0"/>
+    <w:lsdException w:name="Subtle Reference" w:semiHidden="0" w:uiPriority="31" w:unhideWhenUsed="0"/>
+    <w:lsdException w:name="Intense Reference" w:semiHidden="0" w:uiPriority="32" w:unhideWhenUsed="0"/>
+    <w:lsdException w:name="Book Title" w:semiHidden="0" w:uiPriority="33" w:unhideWhenUsed="0"/>
+    <w:lsdException w:name="Bibliography" w:uiPriority="37"/>
+    <w:lsdException w:name="TOC Heading" w:uiPriority="39" w:qFormat="1"/>
+  </w:latentStyles>
+  <w:style w:type="paragraph" w:default="1" w:styleId="Normal">
+    <w:name w:val="Normal"/>
+    <w:qFormat/>
+    <w:rsid w:val="007E4FE9"/>
+    <w:pPr>
+      <w:spacing w:after="240" w:line="240" w:lineRule="atLeast"/>
+    </w:pPr>
+    <w:rPr>
+      <w:rFonts w:ascii="Verdana" w:hAnsi="Verdana"/>
+      <w:kern w:val="18"/>
+      <w:sz w:val="17"/>
+    </w:rPr>
+  </w:style>
+  <w:style w:type="paragraph" w:styleId="Heading1">
+    <w:name w:val="heading 1"/>
+    <w:basedOn w:val="Normal"/>
+    <w:next w:val="Normal"/>
+    <w:link w:val="Heading1Char"/>
+    <w:qFormat/>
+    <w:rsid w:val="00824390"/>
+    <w:pPr>
+      <w:keepNext/>
+      <w:tabs>
+        <w:tab w:val="left" w:pos="1800"/>
+        <w:tab w:val="left" w:pos="2160"/>
+      </w:tabs>
+      <w:spacing w:after="0"/>
+      <w:outlineLvl w:val="0"/>
+    </w:pPr>
+    <w:rPr>
+      <w:b/>
+      <w:kern w:val="14"/>
+      <w:sz w:val="19"/>
+    </w:rPr>
+  </w:style>
+  <w:style w:type="paragraph" w:styleId="Heading2">
+    <w:name w:val="heading 2"/>
+    <w:basedOn w:val="Normal"/>
+    <w:next w:val="Normal"/>
+    <w:qFormat/>
+    <w:rsid w:val="00824390"/>
+    <w:pPr>
+      <w:keepNext/>
+      <w:spacing w:after="0"/>
+      <w:outlineLvl w:val="1"/>
+    </w:pPr>
+    <w:rPr>
+      <w:i/>
+    </w:rPr>
+  </w:style>
+  <w:style w:type="paragraph" w:styleId="Heading3">
+    <w:name w:val="heading 3"/>
+    <w:basedOn w:val="Normal"/>
+    <w:next w:val="Normal"/>
+    <w:qFormat/>
+    <w:rsid w:val="00824390"/>
+    <w:pPr>
+      <w:keepNext/>
+      <w:widowControl w:val="0"/>
+      <w:spacing w:after="0"/>
+      <w:outlineLvl w:val="2"/>
+    </w:pPr>
+    <w:rPr>
+      <w:smallCaps/>
+    </w:rPr>
+  </w:style>
+  <w:style w:type="paragraph" w:styleId="Heading4">
+    <w:name w:val="heading 4"/>
+    <w:basedOn w:val="Normal"/>
+    <w:next w:val="Normal"/>
+    <w:qFormat/>
+    <w:rsid w:val="00824390"/>
+    <w:pPr>
+      <w:keepNext/>
+      <w:spacing w:after="0" w:line="180" w:lineRule="atLeast"/>
+      <w:outlineLvl w:val="3"/>
+    </w:pPr>
+    <w:rPr>
+      <w:rFonts w:eastAsia="Times"/>
+      <w:bCs/>
+      <w:kern w:val="14"/>
+      <w:sz w:val="15"/>
+      <w:lang w:eastAsia="zh-CN"/>
+    </w:rPr>
+  </w:style>
+  <w:style w:type="paragraph" w:styleId="Heading5">
+    <w:name w:val="heading 5"/>
+    <w:basedOn w:val="Normal"/>
+    <w:next w:val="Normal"/>
+    <w:qFormat/>
+    <w:rsid w:val="00824390"/>
+    <w:pPr>
+      <w:spacing w:before="240" w:after="60"/>
+      <w:outlineLvl w:val="4"/>
+    </w:pPr>
+    <w:rPr>
+      <w:sz w:val="22"/>
+    </w:rPr>
+  </w:style>
+  <w:style w:type="character" w:default="1" w:styleId="DefaultParagraphFont">
+    <w:name w:val="Default Paragraph Font"/>
+    <w:uiPriority w:val="1"/>
     <w:unhideWhenUsed/>
   </w:style>
   <w:style w:type="table" w:default="1" w:styleId="TableNormal">
@@ -9305,7 +10039,7 @@
         </a:ln>
         <a:extLst>
           <a:ext uri="{909E8E84-426E-40dd-AFC4-6F175D3DCCD1}">
-            <a14:hiddenFill xmlns:a14="http://schemas.microsoft.com/office/drawing/2010/main" xmlns="">
+            <a14:hiddenFill xmlns:a14="http://schemas.microsoft.com/office/drawing/2010/main">
               <a:solidFill>
                 <a:srgbClr val="F8F8F8"/>
               </a:solidFill>
@@ -9328,7 +10062,7 @@
 </file>
 
 <file path=customXml/itemProps1.xml><?xml version="1.0" encoding="utf-8"?>
-<ds:datastoreItem xmlns:ds="http://schemas.openxmlformats.org/officeDocument/2006/customXml" ds:itemID="{FC8B4591-E80F-244F-88C2-E2FA57233078}">
+<ds:datastoreItem xmlns:ds="http://schemas.openxmlformats.org/officeDocument/2006/customXml" ds:itemID="{AFBBD134-0EE8-2745-89E2-B74F410B5515}">
   <ds:schemaRefs>
     <ds:schemaRef ds:uri="http://schemas.openxmlformats.org/officeDocument/2006/bibliography"/>
   </ds:schemaRefs>

</xml_diff>

<commit_message>
add games citation format; remake examples and run build scripts; fix orphan issue
</commit_message>
<xml_diff>
--- a/Word/SIGCHIExtendedAbstractsFormat.docx
+++ b/Word/SIGCHIExtendedAbstractsFormat.docx
@@ -1,13 +1,13 @@
 
 <file path=word/document.xml><?xml version="1.0" encoding="utf-8"?>
-<w:document xmlns:wpc="http://schemas.microsoft.com/office/word/2010/wordprocessingCanvas" xmlns:mo="http://schemas.microsoft.com/office/mac/office/2008/main" xmlns:mc="http://schemas.openxmlformats.org/markup-compatibility/2006" xmlns:mv="urn:schemas-microsoft-com:mac:vml" xmlns:o="urn:schemas-microsoft-com:office:office" xmlns:r="http://schemas.openxmlformats.org/officeDocument/2006/relationships" xmlns:m="http://schemas.openxmlformats.org/officeDocument/2006/math" xmlns:v="urn:schemas-microsoft-com:vml" xmlns:wp14="http://schemas.microsoft.com/office/word/2010/wordprocessingDrawing" xmlns:wp="http://schemas.openxmlformats.org/drawingml/2006/wordprocessingDrawing" xmlns:w10="urn:schemas-microsoft-com:office:word" xmlns:w="http://schemas.openxmlformats.org/wordprocessingml/2006/main" xmlns:w14="http://schemas.microsoft.com/office/word/2010/wordml" xmlns:wpg="http://schemas.microsoft.com/office/word/2010/wordprocessingGroup" xmlns:wpi="http://schemas.microsoft.com/office/word/2010/wordprocessingInk" xmlns:wne="http://schemas.microsoft.com/office/word/2006/wordml" xmlns:wps="http://schemas.microsoft.com/office/word/2010/wordprocessingShape" mc:Ignorable="w14 wp14">
+<w:document xmlns:wpc="http://schemas.microsoft.com/office/word/2010/wordprocessingCanvas" xmlns:mo="http://schemas.microsoft.com/office/mac/office/2008/main" xmlns:mc="http://schemas.openxmlformats.org/markup-compatibility/2006" xmlns:mv="urn:schemas-microsoft-com:mac:vml" xmlns:o="urn:schemas-microsoft-com:office:office" xmlns:r="http://schemas.openxmlformats.org/officeDocument/2006/relationships" xmlns:m="http://schemas.openxmlformats.org/officeDocument/2006/math" xmlns:v="urn:schemas-microsoft-com:vml" xmlns:wp14="http://schemas.microsoft.com/office/word/2010/wordprocessingDrawing" xmlns:wp="http://schemas.openxmlformats.org/drawingml/2006/wordprocessingDrawing" xmlns:w10="urn:schemas-microsoft-com:office:word" xmlns:w="http://schemas.openxmlformats.org/wordprocessingml/2006/main" xmlns:w14="http://schemas.microsoft.com/office/word/2010/wordml" xmlns:w15="http://schemas.microsoft.com/office/word/2012/wordml" xmlns:wpg="http://schemas.microsoft.com/office/word/2010/wordprocessingGroup" xmlns:wpi="http://schemas.microsoft.com/office/word/2010/wordprocessingInk" xmlns:wne="http://schemas.microsoft.com/office/word/2006/wordml" xmlns:wps="http://schemas.microsoft.com/office/word/2010/wordprocessingShape" mc:Ignorable="w14 w15 wp14">
   <w:body>
     <w:p>
       <w:pPr>
         <w:pStyle w:val="CoverTitle"/>
         <w:ind w:left="2070"/>
         <w:sectPr>
-          <w:headerReference w:type="default" r:id="rId9"/>
+          <w:headerReference w:type="default" r:id="rId8"/>
           <w:type w:val="continuous"/>
           <w:pgSz w:w="15840" w:h="12240" w:orient="landscape" w:code="1"/>
           <w:pgMar w:top="2330" w:right="1530" w:bottom="1170" w:left="3960" w:header="994" w:footer="720" w:gutter="0"/>
@@ -95,7 +95,7 @@
         <w:pStyle w:val="Heading1"/>
         <w:spacing w:line="180" w:lineRule="atLeast"/>
         <w:sectPr>
-          <w:headerReference w:type="default" r:id="rId10"/>
+          <w:headerReference w:type="default" r:id="rId9"/>
           <w:type w:val="continuous"/>
           <w:pgSz w:w="15840" w:h="12240" w:orient="landscape" w:code="1"/>
           <w:pgMar w:top="2330" w:right="1530" w:bottom="1170" w:left="3960" w:header="994" w:footer="720" w:gutter="0"/>
@@ -180,30 +180,9 @@
           <w:sz w:val="14"/>
           <w:szCs w:val="16"/>
         </w:rPr>
-        <w:t>Permission to make digital or hard copies of all or part of this work for personal or classroom use is granted without fee provided that copies are not made or distributed for profit or commercial advantage and that copies bear this notice and the full citation on th</w:t>
-      </w:r>
-      <w:bookmarkStart w:id="8" w:name="_GoBack"/>
-      <w:bookmarkEnd w:id="8"/>
-      <w:r>
-        <w:rPr>
-          <w:spacing w:val="-2"/>
-          <w:kern w:val="0"/>
-          <w:sz w:val="14"/>
-          <w:szCs w:val="16"/>
-        </w:rPr>
-        <w:t xml:space="preserve">e first page. Copyrights for components of this work owned by others than the author(s) must be honored. Abstracting with credit is permitted. To copy otherwise, or republish, to post on servers or to redistribute to lists, requires prior specific permission and/or a fee. </w:t>
-      </w:r>
-      <w:proofErr w:type="gramStart"/>
-      <w:r>
-        <w:rPr>
-          <w:spacing w:val="-2"/>
-          <w:kern w:val="0"/>
-          <w:sz w:val="14"/>
-          <w:szCs w:val="16"/>
-        </w:rPr>
-        <w:t xml:space="preserve">Request permissions from </w:t>
-      </w:r>
-      <w:hyperlink r:id="rId11" w:history="1">
+        <w:t xml:space="preserve">Permission to make digital or hard copies of all or part of this work for personal or classroom use is granted without fee provided that copies are not made or distributed for profit or commercial advantage and that copies bear this notice and the full citation on the first page. Copyrights for components of this work owned by others than the author(s) must be honored. Abstracting with credit is permitted. To copy otherwise, or republish, to post on servers or to redistribute to lists, requires prior specific permission and/or a fee. Request permissions from </w:t>
+      </w:r>
+      <w:hyperlink r:id="rId10" w:history="1">
         <w:r>
           <w:rPr>
             <w:rStyle w:val="Hyperlink"/>
@@ -224,7 +203,6 @@
         </w:rPr>
         <w:t>.</w:t>
       </w:r>
-      <w:proofErr w:type="gramEnd"/>
     </w:p>
     <w:p>
       <w:pPr>
@@ -396,7 +374,6 @@
         </w:rPr>
         <w:t xml:space="preserve"> </w:t>
       </w:r>
-      <w:proofErr w:type="gramStart"/>
       <w:r>
         <w:rPr>
           <w:spacing w:val="-2"/>
@@ -482,7 +459,6 @@
         </w:rPr>
         <w:t>.00.</w:t>
       </w:r>
-      <w:proofErr w:type="gramEnd"/>
     </w:p>
     <w:p>
       <w:pPr>
@@ -498,7 +474,6 @@
           <w:szCs w:val="16"/>
         </w:rPr>
       </w:pPr>
-      <w:proofErr w:type="gramStart"/>
       <w:r>
         <w:rPr>
           <w:spacing w:val="-2"/>
@@ -506,17 +481,7 @@
           <w:sz w:val="14"/>
           <w:szCs w:val="16"/>
         </w:rPr>
-        <w:t>unique</w:t>
-      </w:r>
-      <w:proofErr w:type="gramEnd"/>
-      <w:r>
-        <w:rPr>
-          <w:spacing w:val="-2"/>
-          <w:kern w:val="0"/>
-          <w:sz w:val="14"/>
-          <w:szCs w:val="16"/>
-        </w:rPr>
-        <w:t xml:space="preserve"> </w:t>
+        <w:t xml:space="preserve">unique </w:t>
       </w:r>
       <w:proofErr w:type="spellStart"/>
       <w:r>
@@ -595,14 +560,14 @@
                         </a:ln>
                         <a:extLst>
                           <a:ext uri="{909E8E84-426E-40dd-AFC4-6F175D3DCCD1}">
-                            <a14:hiddenFill xmlns:a14="http://schemas.microsoft.com/office/drawing/2010/main">
+                            <a14:hiddenFill xmlns:a14="http://schemas.microsoft.com/office/drawing/2010/main" xmlns:w="http://schemas.openxmlformats.org/wordprocessingml/2006/main" xmlns:w10="urn:schemas-microsoft-com:office:word" xmlns:v="urn:schemas-microsoft-com:vml" xmlns:o="urn:schemas-microsoft-com:office:office" xmlns="">
                               <a:solidFill>
                                 <a:srgbClr val="FFFFFF"/>
                               </a:solidFill>
                             </a14:hiddenFill>
                           </a:ext>
                           <a:ext uri="{91240B29-F687-4f45-9708-019B960494DF}">
-                            <a14:hiddenLine xmlns:a14="http://schemas.microsoft.com/office/drawing/2010/main" w="9525">
+                            <a14:hiddenLine xmlns:a14="http://schemas.microsoft.com/office/drawing/2010/main" xmlns:w="http://schemas.openxmlformats.org/wordprocessingml/2006/main" xmlns:w10="urn:schemas-microsoft-com:office:word" xmlns:v="urn:schemas-microsoft-com:vml" xmlns:o="urn:schemas-microsoft-com:office:office" xmlns="" w="9525">
                               <a:solidFill>
                                 <a:srgbClr val="000000"/>
                               </a:solidFill>
@@ -748,11 +713,9 @@
                             <w:pPr>
                               <w:pStyle w:val="authorAddress"/>
                             </w:pPr>
-                            <w:proofErr w:type="gramStart"/>
                             <w:r>
                               <w:t>author3@anotherco.com</w:t>
                             </w:r>
-                            <w:proofErr w:type="gramEnd"/>
                             <w:r>
                               <w:br/>
                               <w:t>author4@hci.anotherco.com</w:t>
@@ -783,11 +746,11 @@
           </mc:Choice>
           <mc:Fallback>
             <w:pict>
-              <v:shapetype id="_x0000_t202" coordsize="21600,21600" o:spt="202" path="m0,0l0,21600,21600,21600,21600,0xe">
+              <v:shapetype w14:anchorId="38A6267F" id="_x0000_t202" coordsize="21600,21600" o:spt="202" path="m0,0l0,21600,21600,21600,21600,0xe">
                 <v:stroke joinstyle="miter"/>
                 <v:path gradientshapeok="t" o:connecttype="rect"/>
               </v:shapetype>
-              <v:shape id="Text Box 15" o:spid="_x0000_s1026" type="#_x0000_t202" style="position:absolute;margin-left:-4.9pt;margin-top:.65pt;width:133.35pt;height:215.65pt;z-index:251655680;visibility:visible;mso-wrap-style:square;mso-width-percent:0;mso-height-percent:0;mso-wrap-distance-left:9pt;mso-wrap-distance-top:0;mso-wrap-distance-right:9pt;mso-wrap-distance-bottom:0;mso-position-horizontal:absolute;mso-position-horizontal-relative:text;mso-position-vertical:absolute;mso-position-vertical-relative:text;mso-width-percent:0;mso-height-percent:0;mso-width-relative:page;mso-height-relative:page;v-text-anchor:top" o:gfxdata="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" filled="f" stroked="f">
+              <v:shape id="Text_x0020_Box_x0020_15" o:spid="_x0000_s1026" type="#_x0000_t202" style="position:absolute;margin-left:-4.95pt;margin-top:.65pt;width:133.35pt;height:215.65pt;z-index:251655680;visibility:visible;mso-wrap-style:square;mso-width-percent:0;mso-height-percent:0;mso-wrap-distance-left:9pt;mso-wrap-distance-top:0;mso-wrap-distance-right:9pt;mso-wrap-distance-bottom:0;mso-position-horizontal:absolute;mso-position-horizontal-relative:text;mso-position-vertical:absolute;mso-position-vertical-relative:text;mso-width-percent:0;mso-height-percent:0;mso-width-relative:page;mso-height-relative:page;v-text-anchor:top" o:gfxdata="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" filled="f" stroked="f">
                 <v:textbox inset="0,0,0,0">
                   <w:txbxContent>
                     <w:p>
@@ -923,11 +886,9 @@
                       <w:pPr>
                         <w:pStyle w:val="authorAddress"/>
                       </w:pPr>
-                      <w:proofErr w:type="gramStart"/>
                       <w:r>
                         <w:t>author3@anotherco.com</w:t>
                       </w:r>
-                      <w:proofErr w:type="gramEnd"/>
                       <w:r>
                         <w:br/>
                         <w:t>author4@hci.anotherco.com</w:t>
@@ -989,14 +950,14 @@
                         </a:ln>
                         <a:extLst>
                           <a:ext uri="{909E8E84-426E-40dd-AFC4-6F175D3DCCD1}">
-                            <a14:hiddenFill xmlns:a14="http://schemas.microsoft.com/office/drawing/2010/main">
+                            <a14:hiddenFill xmlns:a14="http://schemas.microsoft.com/office/drawing/2010/main" xmlns:w="http://schemas.openxmlformats.org/wordprocessingml/2006/main" xmlns:w10="urn:schemas-microsoft-com:office:word" xmlns:v="urn:schemas-microsoft-com:vml" xmlns:o="urn:schemas-microsoft-com:office:office" xmlns="">
                               <a:solidFill>
                                 <a:srgbClr val="FFFFFF"/>
                               </a:solidFill>
                             </a14:hiddenFill>
                           </a:ext>
                           <a:ext uri="{91240B29-F687-4f45-9708-019B960494DF}">
-                            <a14:hiddenLine xmlns:a14="http://schemas.microsoft.com/office/drawing/2010/main" w="9525">
+                            <a14:hiddenLine xmlns:a14="http://schemas.microsoft.com/office/drawing/2010/main" xmlns:w="http://schemas.openxmlformats.org/wordprocessingml/2006/main" xmlns:w10="urn:schemas-microsoft-com:office:word" xmlns:v="urn:schemas-microsoft-com:vml" xmlns:o="urn:schemas-microsoft-com:office:office" xmlns="" w="9525">
                               <a:solidFill>
                                 <a:srgbClr val="000000"/>
                               </a:solidFill>
@@ -1189,7 +1150,7 @@
           </mc:Choice>
           <mc:Fallback>
             <w:pict>
-              <v:shape id="Text Box 16" o:spid="_x0000_s1027" type="#_x0000_t202" style="position:absolute;margin-left:121.05pt;margin-top:.7pt;width:133.35pt;height:215.65pt;z-index:251656704;visibility:visible;mso-wrap-style:square;mso-width-percent:0;mso-height-percent:0;mso-wrap-distance-left:9pt;mso-wrap-distance-top:0;mso-wrap-distance-right:9pt;mso-wrap-distance-bottom:0;mso-position-horizontal:absolute;mso-position-horizontal-relative:text;mso-position-vertical:absolute;mso-position-vertical-relative:text;mso-width-percent:0;mso-height-percent:0;mso-width-relative:page;mso-height-relative:page;v-text-anchor:top" o:gfxdata="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" filled="f" stroked="f">
+              <v:shape w14:anchorId="3163C7D6" id="Text_x0020_Box_x0020_16" o:spid="_x0000_s1027" type="#_x0000_t202" style="position:absolute;margin-left:121.05pt;margin-top:.7pt;width:133.35pt;height:215.65pt;z-index:251656704;visibility:visible;mso-wrap-style:square;mso-width-percent:0;mso-height-percent:0;mso-wrap-distance-left:9pt;mso-wrap-distance-top:0;mso-wrap-distance-right:9pt;mso-wrap-distance-bottom:0;mso-position-horizontal:absolute;mso-position-horizontal-relative:text;mso-position-vertical:absolute;mso-position-vertical-relative:text;mso-width-percent:0;mso-height-percent:0;mso-width-relative:page;mso-height-relative:page;v-text-anchor:top" o:gfxdata="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" filled="f" stroked="f">
                 <v:textbox inset="0,0,0,0">
                   <w:txbxContent>
                     <w:p>
@@ -1370,7 +1331,16 @@
         <w:t>UPDATED—</w:t>
       </w:r>
       <w:r>
-        <w:t>7 January 2016</w:t>
+        <w:t>4</w:t>
+      </w:r>
+      <w:r>
+        <w:t xml:space="preserve"> </w:t>
+      </w:r>
+      <w:r>
+        <w:t xml:space="preserve">February </w:t>
+      </w:r>
+      <w:r>
+        <w:t>2016</w:t>
       </w:r>
       <w:r>
         <w:t>.</w:t>
@@ -1431,7 +1401,7 @@
       <w:r>
         <w:t>H.5.m. Information interfaces and presentation (e.g., HCI): Miscellaneous; See</w:t>
       </w:r>
-      <w:hyperlink r:id="rId12" w:history="1">
+      <w:hyperlink r:id="rId11" w:history="1">
         <w:r>
           <w:rPr>
             <w:rStyle w:val="Hyperlink"/>
@@ -1582,7 +1552,7 @@
                         </a:ln>
                         <a:extLst>
                           <a:ext uri="{909E8E84-426E-40dd-AFC4-6F175D3DCCD1}">
-                            <a14:hiddenFill xmlns:a14="http://schemas.microsoft.com/office/drawing/2010/main">
+                            <a14:hiddenFill xmlns:a14="http://schemas.microsoft.com/office/drawing/2010/main" xmlns:w="http://schemas.openxmlformats.org/wordprocessingml/2006/main" xmlns:w10="urn:schemas-microsoft-com:office:word" xmlns:v="urn:schemas-microsoft-com:vml" xmlns:o="urn:schemas-microsoft-com:office:office" xmlns="">
                               <a:solidFill>
                                 <a:srgbClr val="F8F8F8"/>
                               </a:solidFill>
@@ -1644,11 +1614,11 @@
                               <w:t xml:space="preserve"> </w:t>
                             </w:r>
                             <w:r>
-                              <w:t>A 0</w:t>
+                              <w:t xml:space="preserve">A </w:t>
                             </w:r>
                             <w:proofErr w:type="gramStart"/>
                             <w:r>
-                              <w:t>.75 inch</w:t>
+                              <w:t>0.75 inch</w:t>
                             </w:r>
                             <w:proofErr w:type="gramEnd"/>
                             <w:r>
@@ -1712,7 +1682,7 @@
           </mc:Choice>
           <mc:Fallback>
             <w:pict>
-              <v:shape id="Text Box 19" o:spid="_x0000_s1028" type="#_x0000_t202" style="position:absolute;margin-left:31.05pt;margin-top:117.35pt;width:2in;height:6in;z-index:251657728;visibility:visible;mso-wrap-style:square;mso-width-percent:0;mso-height-percent:0;mso-wrap-distance-left:9pt;mso-wrap-distance-top:0;mso-wrap-distance-right:9pt;mso-wrap-distance-bottom:0;mso-position-horizontal:absolute;mso-position-horizontal-relative:page;mso-position-vertical:absolute;mso-position-vertical-relative:page;mso-width-percent:0;mso-height-percent:0;mso-width-relative:page;mso-height-relative:page;v-text-anchor:top" o:gfxdata="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" o:allowoverlap="f" filled="f" fillcolor="#f8f8f8" strokecolor="gray">
+              <v:shape w14:anchorId="0DA49A4F" id="Text_x0020_Box_x0020_19" o:spid="_x0000_s1028" type="#_x0000_t202" style="position:absolute;margin-left:31.05pt;margin-top:117.35pt;width:2in;height:6in;z-index:251657728;visibility:visible;mso-wrap-style:square;mso-width-percent:0;mso-height-percent:0;mso-wrap-distance-left:9pt;mso-wrap-distance-top:0;mso-wrap-distance-right:9pt;mso-wrap-distance-bottom:0;mso-position-horizontal:absolute;mso-position-horizontal-relative:page;mso-position-vertical:absolute;mso-position-vertical-relative:page;mso-width-percent:0;mso-height-percent:0;mso-width-relative:page;mso-height-relative:page;v-text-anchor:top" o:gfxdata="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" o:allowoverlap="f" filled="f" strokecolor="gray">
                 <v:textbox>
                   <w:txbxContent>
                     <w:p>
@@ -1767,11 +1737,11 @@
                         <w:t xml:space="preserve"> </w:t>
                       </w:r>
                       <w:r>
-                        <w:t>A 0</w:t>
+                        <w:t xml:space="preserve">A </w:t>
                       </w:r>
                       <w:proofErr w:type="gramStart"/>
                       <w:r>
-                        <w:t>.75 inch</w:t>
+                        <w:t>0.75 inch</w:t>
                       </w:r>
                       <w:proofErr w:type="gramEnd"/>
                       <w:r>
@@ -1882,7 +1852,7 @@
         </w:rPr>
         <w:t xml:space="preserve"> To view ACM’s copyright and permissions policy, see: </w:t>
       </w:r>
-      <w:hyperlink r:id="rId13" w:history="1">
+      <w:hyperlink r:id="rId12" w:history="1">
         <w:r>
           <w:rPr>
             <w:rStyle w:val="Hyperlink"/>
@@ -2243,15 +2213,7 @@
     </w:p>
     <w:p>
       <w:r>
-        <w:t xml:space="preserve">Longer quotes, when placed in their own paragraph, need not be italicized or in quotation marks. </w:t>
-      </w:r>
-      <w:proofErr w:type="gramStart"/>
-      <w:r>
-        <w:t>(Ramon, 39M).</w:t>
-      </w:r>
-      <w:proofErr w:type="gramEnd"/>
-      <w:r>
-        <w:t xml:space="preserve"> </w:t>
+        <w:t xml:space="preserve">Longer quotes, when placed in their own paragraph, need not be italicized or in quotation marks. (Ramon, 39M). </w:t>
       </w:r>
     </w:p>
     <w:p>
@@ -2453,7 +2415,7 @@
                     </pic:cNvPicPr>
                   </pic:nvPicPr>
                   <pic:blipFill>
-                    <a:blip r:embed="rId14">
+                    <a:blip r:embed="rId13">
                       <a:extLst>
                         <a:ext uri="{28A0092B-C50C-407E-A947-70E740481C1C}">
                           <a14:useLocalDpi xmlns:a14="http://schemas.microsoft.com/office/drawing/2010/main"/>
@@ -2897,39 +2859,19 @@
       <w:pPr>
         <w:pStyle w:val="Caption"/>
       </w:pPr>
-      <w:proofErr w:type="gramStart"/>
       <w:r>
         <w:t xml:space="preserve">Table </w:t>
       </w:r>
-      <w:proofErr w:type="gramEnd"/>
-      <w:r>
-        <w:fldChar w:fldCharType="begin"/>
-      </w:r>
-      <w:r>
-        <w:instrText xml:space="preserve"> SEQ Table \* ARABIC </w:instrText>
-      </w:r>
-      <w:r>
-        <w:fldChar w:fldCharType="separate"/>
-      </w:r>
-      <w:r>
-        <w:rPr>
-          <w:noProof/>
-        </w:rPr>
-        <w:t>1</w:t>
-      </w:r>
-      <w:r>
-        <w:rPr>
-          <w:noProof/>
-        </w:rPr>
-        <w:fldChar w:fldCharType="end"/>
-      </w:r>
-      <w:proofErr w:type="gramStart"/>
-      <w:r>
-        <w:t>.</w:t>
-      </w:r>
-      <w:proofErr w:type="gramEnd"/>
-      <w:r>
-        <w:t xml:space="preserve"> Table captions should be below the table. We recommend table lines be 1pt, 75% brightness grey. Minimize use of unnecessary table lines. Avoid spurious degrees of precision. For larger tables, consider banded rows (select table, then click Tables, Banded Rows) to guide the eye. In Word, we recommend using the Table Grid - SIGCHI table format.</w:t>
+      <w:fldSimple w:instr=" SEQ Table \* ARABIC ">
+        <w:r>
+          <w:rPr>
+            <w:noProof/>
+          </w:rPr>
+          <w:t>1</w:t>
+        </w:r>
+      </w:fldSimple>
+      <w:r>
+        <w:t>. Table captions should be below the table. We recommend table lines be 1pt, 75% brightness grey. Minimize use of unnecessary table lines. Avoid spurious degrees of precision. For larger tables, consider banded rows (select table, then click Tables, Banded Rows) to guide the eye. In Word, we recommend using the Table Grid - SIGCHI table format.</w:t>
       </w:r>
     </w:p>
     <w:p>
@@ -2988,7 +2930,7 @@
                         </a:ln>
                         <a:extLst>
                           <a:ext uri="{909E8E84-426E-40dd-AFC4-6F175D3DCCD1}">
-                            <a14:hiddenFill xmlns:a14="http://schemas.microsoft.com/office/drawing/2010/main">
+                            <a14:hiddenFill xmlns:a14="http://schemas.microsoft.com/office/drawing/2010/main" xmlns:w="http://schemas.openxmlformats.org/wordprocessingml/2006/main" xmlns:w10="urn:schemas-microsoft-com:office:word" xmlns:v="urn:schemas-microsoft-com:vml" xmlns:o="urn:schemas-microsoft-com:office:office" xmlns="">
                               <a:solidFill>
                                 <a:srgbClr val="F8F8F8"/>
                               </a:solidFill>
@@ -3062,7 +3004,7 @@
                                           <pic:cNvPicPr/>
                                         </pic:nvPicPr>
                                         <pic:blipFill>
-                                          <a:blip r:embed="rId15">
+                                          <a:blip r:embed="rId14">
                                             <a:extLst>
                                               <a:ext uri="{28A0092B-C50C-407E-A947-70E740481C1C}">
                                                 <a14:useLocalDpi xmlns:a14="http://schemas.microsoft.com/office/drawing/2010/main" val="0"/>
@@ -3096,14 +3038,27 @@
                             <w:r>
                               <w:t xml:space="preserve">Figure </w:t>
                             </w:r>
-                            <w:fldSimple w:instr=" SEQ Figure \* ARABIC ">
-                              <w:r>
-                                <w:rPr>
-                                  <w:noProof/>
-                                </w:rPr>
-                                <w:t>2</w:t>
-                              </w:r>
-                            </w:fldSimple>
+                            <w:r>
+                              <w:fldChar w:fldCharType="begin"/>
+                            </w:r>
+                            <w:r>
+                              <w:instrText xml:space="preserve"> SEQ Figure \* ARABIC </w:instrText>
+                            </w:r>
+                            <w:r>
+                              <w:fldChar w:fldCharType="separate"/>
+                            </w:r>
+                            <w:r>
+                              <w:rPr>
+                                <w:noProof/>
+                              </w:rPr>
+                              <w:t>2</w:t>
+                            </w:r>
+                            <w:r>
+                              <w:rPr>
+                                <w:noProof/>
+                              </w:rPr>
+                              <w:fldChar w:fldCharType="end"/>
+                            </w:r>
                             <w:r>
                               <w:t xml:space="preserve"> </w:t>
                             </w:r>
@@ -3146,7 +3101,7 @@
           </mc:Choice>
           <mc:Fallback>
             <w:pict>
-              <v:shape id="_x0000_s1029" type="#_x0000_t202" style="position:absolute;margin-left:28.9pt;margin-top:117.35pt;width:2in;height:6in;z-index:251678208;visibility:visible;mso-wrap-style:square;mso-width-percent:0;mso-height-percent:0;mso-wrap-distance-left:9pt;mso-wrap-distance-top:0;mso-wrap-distance-right:9pt;mso-wrap-distance-bottom:0;mso-position-horizontal:absolute;mso-position-horizontal-relative:page;mso-position-vertical:absolute;mso-position-vertical-relative:page;mso-width-percent:0;mso-height-percent:0;mso-width-relative:page;mso-height-relative:page;v-text-anchor:top" o:gfxdata="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" o:allowoverlap="f" filled="f" fillcolor="#f8f8f8" stroked="f">
+              <v:shape w14:anchorId="65AD889F" id="_x0000_s1029" type="#_x0000_t202" style="position:absolute;margin-left:28.9pt;margin-top:117.35pt;width:2in;height:6in;z-index:251678208;visibility:visible;mso-wrap-style:square;mso-width-percent:0;mso-height-percent:0;mso-wrap-distance-left:9pt;mso-wrap-distance-top:0;mso-wrap-distance-right:9pt;mso-wrap-distance-bottom:0;mso-position-horizontal:absolute;mso-position-horizontal-relative:page;mso-position-vertical:absolute;mso-position-vertical-relative:page;mso-width-percent:0;mso-height-percent:0;mso-width-relative:page;mso-height-relative:page;v-text-anchor:top" o:gfxdata="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" o:allowoverlap="f" filled="f" stroked="f">
                 <v:textbox>
                   <w:txbxContent>
                     <w:p>
@@ -3213,7 +3168,7 @@
                                     <pic:cNvPicPr/>
                                   </pic:nvPicPr>
                                   <pic:blipFill>
-                                    <a:blip r:embed="rId15">
+                                    <a:blip r:embed="rId14">
                                       <a:extLst>
                                         <a:ext uri="{28A0092B-C50C-407E-A947-70E740481C1C}">
                                           <a14:useLocalDpi xmlns:a14="http://schemas.microsoft.com/office/drawing/2010/main" val="0"/>
@@ -3247,14 +3202,27 @@
                       <w:r>
                         <w:t xml:space="preserve">Figure </w:t>
                       </w:r>
-                      <w:fldSimple w:instr=" SEQ Figure \* ARABIC ">
-                        <w:r>
-                          <w:rPr>
-                            <w:noProof/>
-                          </w:rPr>
-                          <w:t>2</w:t>
-                        </w:r>
-                      </w:fldSimple>
+                      <w:r>
+                        <w:fldChar w:fldCharType="begin"/>
+                      </w:r>
+                      <w:r>
+                        <w:instrText xml:space="preserve"> SEQ Figure \* ARABIC </w:instrText>
+                      </w:r>
+                      <w:r>
+                        <w:fldChar w:fldCharType="separate"/>
+                      </w:r>
+                      <w:r>
+                        <w:rPr>
+                          <w:noProof/>
+                        </w:rPr>
+                        <w:t>2</w:t>
+                      </w:r>
+                      <w:r>
+                        <w:rPr>
+                          <w:noProof/>
+                        </w:rPr>
+                        <w:fldChar w:fldCharType="end"/>
+                      </w:r>
                       <w:r>
                         <w:t xml:space="preserve"> </w:t>
                       </w:r>
@@ -3550,7 +3518,7 @@
                                           <pic:cNvPicPr/>
                                         </pic:nvPicPr>
                                         <pic:blipFill>
-                                          <a:blip r:embed="rId16">
+                                          <a:blip r:embed="rId15">
                                             <a:extLst>
                                               <a:ext uri="{28A0092B-C50C-407E-A947-70E740481C1C}">
                                                 <a14:useLocalDpi xmlns:a14="http://schemas.microsoft.com/office/drawing/2010/main" val="0"/>
@@ -3582,42 +3550,22 @@
                               <w:pStyle w:val="Caption"/>
                               <w:jc w:val="left"/>
                             </w:pPr>
-                            <w:bookmarkStart w:id="9" w:name="_Ref298511442"/>
-                            <w:bookmarkStart w:id="10" w:name="_Ref298510878"/>
-                            <w:proofErr w:type="gramStart"/>
+                            <w:bookmarkStart w:id="8" w:name="_Ref298511442"/>
+                            <w:bookmarkStart w:id="9" w:name="_Ref298510878"/>
                             <w:r>
                               <w:t xml:space="preserve">Figure </w:t>
                             </w:r>
-                            <w:proofErr w:type="gramEnd"/>
-                            <w:r>
-                              <w:fldChar w:fldCharType="begin"/>
-                            </w:r>
-                            <w:r>
-                              <w:instrText xml:space="preserve"> SEQ Figure \* ARABIC </w:instrText>
-                            </w:r>
-                            <w:r>
-                              <w:fldChar w:fldCharType="separate"/>
-                            </w:r>
-                            <w:r>
-                              <w:rPr>
-                                <w:noProof/>
-                              </w:rPr>
-                              <w:t>3</w:t>
-                            </w:r>
-                            <w:r>
-                              <w:rPr>
-                                <w:noProof/>
-                              </w:rPr>
-                              <w:fldChar w:fldCharType="end"/>
-                            </w:r>
-                            <w:bookmarkEnd w:id="9"/>
-                            <w:proofErr w:type="gramStart"/>
-                            <w:r>
-                              <w:t>.</w:t>
-                            </w:r>
-                            <w:proofErr w:type="gramEnd"/>
-                            <w:r>
-                              <w:t xml:space="preserve"> </w:t>
+                            <w:fldSimple w:instr=" SEQ Figure \* ARABIC ">
+                              <w:r>
+                                <w:rPr>
+                                  <w:noProof/>
+                                </w:rPr>
+                                <w:t>3</w:t>
+                              </w:r>
+                            </w:fldSimple>
+                            <w:bookmarkEnd w:id="8"/>
+                            <w:r>
+                              <w:t xml:space="preserve">. </w:t>
                             </w:r>
                             <w:r>
                               <w:t xml:space="preserve">You can make figures as wide as you need, up to a maximum of the full width of both columns. To achieve this, </w:t>
@@ -3631,7 +3579,6 @@
                               </w:rPr>
                               <w:t xml:space="preserve">. </w:t>
                             </w:r>
-                            <w:proofErr w:type="gramStart"/>
                             <w:r>
                               <w:rPr>
                                 <w:color w:val="000000"/>
@@ -3652,11 +3599,10 @@
                               </w:rPr>
                               <w:t xml:space="preserve"> on Flickr</w:t>
                             </w:r>
-                            <w:bookmarkEnd w:id="10"/>
+                            <w:bookmarkEnd w:id="9"/>
                             <w:r>
                               <w:t>.</w:t>
                             </w:r>
-                            <w:proofErr w:type="gramEnd"/>
                           </w:p>
                         </w:txbxContent>
                       </wps:txbx>
@@ -3677,7 +3623,7 @@
           </mc:Choice>
           <mc:Fallback>
             <w:pict>
-              <v:shape id="Text Box 5" o:spid="_x0000_s1030" type="#_x0000_t202" alt="Title: Text box around Figure - Description: Alt text on bounding text boxes is optional." style="position:absolute;left:0;text-align:left;margin-left:0;margin-top:116.65pt;width:521.3pt;height:284pt;z-index:251676160;visibility:visible;mso-wrap-style:square;mso-height-percent:0;mso-wrap-distance-left:9pt;mso-wrap-distance-top:0;mso-wrap-distance-right:9pt;mso-wrap-distance-bottom:0;mso-position-horizontal:absolute;mso-position-horizontal-relative:text;mso-position-vertical:absolute;mso-position-vertical-relative:page;mso-height-percent:0;mso-height-relative:margin;v-text-anchor:top" o:gfxdata="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" filled="f" stroked="f">
+              <v:shape w14:anchorId="38B051E2" id="Text_x0020_Box_x0020_5" o:spid="_x0000_s1030" type="#_x0000_t202" alt="Title: Text box around Figure - Description: Alt text on bounding text boxes is optional." style="position:absolute;left:0;text-align:left;margin-left:0;margin-top:116.65pt;width:521.3pt;height:284pt;z-index:251676160;visibility:visible;mso-wrap-style:square;mso-height-percent:0;mso-wrap-distance-left:9pt;mso-wrap-distance-top:0;mso-wrap-distance-right:9pt;mso-wrap-distance-bottom:0;mso-position-horizontal:absolute;mso-position-horizontal-relative:text;mso-position-vertical:absolute;mso-position-vertical-relative:page;mso-height-percent:0;mso-height-relative:margin;v-text-anchor:top" o:gfxdata="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" filled="f" stroked="f">
                 <v:textbox>
                   <w:txbxContent>
                     <w:p>
@@ -3704,7 +3650,7 @@
                                     <pic:cNvPicPr/>
                                   </pic:nvPicPr>
                                   <pic:blipFill>
-                                    <a:blip r:embed="rId16">
+                                    <a:blip r:embed="rId15">
                                       <a:extLst>
                                         <a:ext uri="{28A0092B-C50C-407E-A947-70E740481C1C}">
                                           <a14:useLocalDpi xmlns:a14="http://schemas.microsoft.com/office/drawing/2010/main" val="0"/>
@@ -3736,42 +3682,22 @@
                         <w:pStyle w:val="Caption"/>
                         <w:jc w:val="left"/>
                       </w:pPr>
-                      <w:bookmarkStart w:id="11" w:name="_Ref298511442"/>
-                      <w:bookmarkStart w:id="12" w:name="_Ref298510878"/>
-                      <w:proofErr w:type="gramStart"/>
+                      <w:bookmarkStart w:id="10" w:name="_Ref298511442"/>
+                      <w:bookmarkStart w:id="11" w:name="_Ref298510878"/>
                       <w:r>
                         <w:t xml:space="preserve">Figure </w:t>
                       </w:r>
-                      <w:proofErr w:type="gramEnd"/>
+                      <w:fldSimple w:instr=" SEQ Figure \* ARABIC ">
+                        <w:r>
+                          <w:rPr>
+                            <w:noProof/>
+                          </w:rPr>
+                          <w:t>3</w:t>
+                        </w:r>
+                      </w:fldSimple>
+                      <w:bookmarkEnd w:id="10"/>
                       <w:r>
-                        <w:fldChar w:fldCharType="begin"/>
-                      </w:r>
-                      <w:r>
-                        <w:instrText xml:space="preserve"> SEQ Figure \* ARABIC </w:instrText>
-                      </w:r>
-                      <w:r>
-                        <w:fldChar w:fldCharType="separate"/>
-                      </w:r>
-                      <w:r>
-                        <w:rPr>
-                          <w:noProof/>
-                        </w:rPr>
-                        <w:t>3</w:t>
-                      </w:r>
-                      <w:r>
-                        <w:rPr>
-                          <w:noProof/>
-                        </w:rPr>
-                        <w:fldChar w:fldCharType="end"/>
-                      </w:r>
-                      <w:bookmarkEnd w:id="11"/>
-                      <w:proofErr w:type="gramStart"/>
-                      <w:r>
-                        <w:t>.</w:t>
-                      </w:r>
-                      <w:proofErr w:type="gramEnd"/>
-                      <w:r>
-                        <w:t xml:space="preserve"> </w:t>
+                        <w:t xml:space="preserve">. </w:t>
                       </w:r>
                       <w:r>
                         <w:t xml:space="preserve">You can make figures as wide as you need, up to a maximum of the full width of both columns. To achieve this, </w:t>
@@ -3785,7 +3711,6 @@
                         </w:rPr>
                         <w:t xml:space="preserve">. </w:t>
                       </w:r>
-                      <w:proofErr w:type="gramStart"/>
                       <w:r>
                         <w:rPr>
                           <w:color w:val="000000"/>
@@ -3806,11 +3731,10 @@
                         </w:rPr>
                         <w:t xml:space="preserve"> on Flickr</w:t>
                       </w:r>
-                      <w:bookmarkEnd w:id="12"/>
+                      <w:bookmarkEnd w:id="11"/>
                       <w:r>
                         <w:t>.</w:t>
                       </w:r>
-                      <w:proofErr w:type="gramEnd"/>
                     </w:p>
                   </w:txbxContent>
                 </v:textbox>
@@ -3871,14 +3795,14 @@
                         </a:ln>
                         <a:extLst>
                           <a:ext uri="{909E8E84-426E-40dd-AFC4-6F175D3DCCD1}">
-                            <a14:hiddenFill xmlns:a14="http://schemas.microsoft.com/office/drawing/2010/main">
+                            <a14:hiddenFill xmlns:a14="http://schemas.microsoft.com/office/drawing/2010/main" xmlns:w="http://schemas.openxmlformats.org/wordprocessingml/2006/main" xmlns:w10="urn:schemas-microsoft-com:office:word" xmlns:v="urn:schemas-microsoft-com:vml" xmlns:o="urn:schemas-microsoft-com:office:office" xmlns="">
                               <a:solidFill>
                                 <a:srgbClr val="F8F8F8"/>
                               </a:solidFill>
                             </a14:hiddenFill>
                           </a:ext>
                           <a:ext uri="{91240B29-F687-4f45-9708-019B960494DF}">
-                            <a14:hiddenLine xmlns:a14="http://schemas.microsoft.com/office/drawing/2010/main" w="9525">
+                            <a14:hiddenLine xmlns:a14="http://schemas.microsoft.com/office/drawing/2010/main" xmlns:w="http://schemas.openxmlformats.org/wordprocessingml/2006/main" xmlns:w10="urn:schemas-microsoft-com:office:word" xmlns:v="urn:schemas-microsoft-com:vml" xmlns:o="urn:schemas-microsoft-com:office:office" xmlns="" w="9525">
                               <a:solidFill>
                                 <a:srgbClr val="808080"/>
                               </a:solidFill>
@@ -4233,14 +4157,27 @@
                             <w:r>
                               <w:t xml:space="preserve">Table </w:t>
                             </w:r>
-                            <w:fldSimple w:instr=" SEQ Table \* ARABIC ">
-                              <w:r>
-                                <w:rPr>
-                                  <w:noProof/>
-                                </w:rPr>
-                                <w:t>2</w:t>
-                              </w:r>
-                            </w:fldSimple>
+                            <w:r>
+                              <w:fldChar w:fldCharType="begin"/>
+                            </w:r>
+                            <w:r>
+                              <w:instrText xml:space="preserve"> SEQ Table \* ARABIC </w:instrText>
+                            </w:r>
+                            <w:r>
+                              <w:fldChar w:fldCharType="separate"/>
+                            </w:r>
+                            <w:r>
+                              <w:rPr>
+                                <w:noProof/>
+                              </w:rPr>
+                              <w:t>2</w:t>
+                            </w:r>
+                            <w:r>
+                              <w:rPr>
+                                <w:noProof/>
+                              </w:rPr>
+                              <w:fldChar w:fldCharType="end"/>
+                            </w:r>
                             <w:r>
                               <w:t>: A sample narrow table in the margin. Use Table – SIGCHI formatting for the table and Caption formatting for the caption.</w:t>
                             </w:r>
@@ -4286,7 +4223,7 @@
           </mc:Choice>
           <mc:Fallback>
             <w:pict>
-              <v:shape id="Text Box 30" o:spid="_x0000_s1031" type="#_x0000_t202" style="position:absolute;left:0;text-align:left;margin-left:35.05pt;margin-top:117.35pt;width:2in;height:6in;z-index:251680256;visibility:visible;mso-wrap-style:square;mso-width-percent:0;mso-height-percent:0;mso-wrap-distance-left:9pt;mso-wrap-distance-top:0;mso-wrap-distance-right:9pt;mso-wrap-distance-bottom:0;mso-position-horizontal:absolute;mso-position-horizontal-relative:page;mso-position-vertical:absolute;mso-position-vertical-relative:page;mso-width-percent:0;mso-height-percent:0;mso-width-relative:page;mso-height-relative:page;v-text-anchor:top" o:gfxdata="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" o:allowoverlap="f" filled="f" fillcolor="#f8f8f8" stroked="f" strokecolor="gray">
+              <v:shape w14:anchorId="5F4B60B0" id="Text_x0020_Box_x0020_30" o:spid="_x0000_s1031" type="#_x0000_t202" style="position:absolute;left:0;text-align:left;margin-left:35.05pt;margin-top:117.35pt;width:2in;height:6in;z-index:251680256;visibility:visible;mso-wrap-style:square;mso-width-percent:0;mso-height-percent:0;mso-wrap-distance-left:9pt;mso-wrap-distance-top:0;mso-wrap-distance-right:9pt;mso-wrap-distance-bottom:0;mso-position-horizontal:absolute;mso-position-horizontal-relative:page;mso-position-vertical:absolute;mso-position-vertical-relative:page;mso-width-percent:0;mso-height-percent:0;mso-width-relative:page;mso-height-relative:page;v-text-anchor:top" o:gfxdata="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" o:allowoverlap="f" filled="f" stroked="f">
                 <v:textbox>
                   <w:txbxContent>
                     <w:p>
@@ -4631,14 +4568,27 @@
                       <w:r>
                         <w:t xml:space="preserve">Table </w:t>
                       </w:r>
-                      <w:fldSimple w:instr=" SEQ Table \* ARABIC ">
-                        <w:r>
-                          <w:rPr>
-                            <w:noProof/>
-                          </w:rPr>
-                          <w:t>2</w:t>
-                        </w:r>
-                      </w:fldSimple>
+                      <w:r>
+                        <w:fldChar w:fldCharType="begin"/>
+                      </w:r>
+                      <w:r>
+                        <w:instrText xml:space="preserve"> SEQ Table \* ARABIC </w:instrText>
+                      </w:r>
+                      <w:r>
+                        <w:fldChar w:fldCharType="separate"/>
+                      </w:r>
+                      <w:r>
+                        <w:rPr>
+                          <w:noProof/>
+                        </w:rPr>
+                        <w:t>2</w:t>
+                      </w:r>
+                      <w:r>
+                        <w:rPr>
+                          <w:noProof/>
+                        </w:rPr>
+                        <w:fldChar w:fldCharType="end"/>
+                      </w:r>
                       <w:r>
                         <w:t>: A sample narrow table in the margin. Use Table – SIGCHI formatting for the table and Caption formatting for the caption.</w:t>
                       </w:r>
@@ -4908,7 +4858,7 @@
         <w:rPr>
           <w:color w:val="000000"/>
         </w:rPr>
-        <w:t>9</w:t>
+        <w:t>10</w:t>
       </w:r>
       <w:r>
         <w:rPr>
@@ -5244,7 +5194,7 @@
           <w:rStyle w:val="Hyperlink"/>
         </w:rPr>
       </w:pPr>
-      <w:hyperlink r:id="rId17" w:history="1">
+      <w:hyperlink r:id="rId16" w:history="1">
         <w:r>
           <w:rPr>
             <w:rStyle w:val="Hyperlink"/>
@@ -5321,14 +5271,14 @@
                         </a:ln>
                         <a:extLst>
                           <a:ext uri="{909E8E84-426E-40dd-AFC4-6F175D3DCCD1}">
-                            <a14:hiddenFill xmlns:a14="http://schemas.microsoft.com/office/drawing/2010/main">
+                            <a14:hiddenFill xmlns:a14="http://schemas.microsoft.com/office/drawing/2010/main" xmlns:w="http://schemas.openxmlformats.org/wordprocessingml/2006/main" xmlns:w10="urn:schemas-microsoft-com:office:word" xmlns:v="urn:schemas-microsoft-com:vml" xmlns:o="urn:schemas-microsoft-com:office:office" xmlns="">
                               <a:solidFill>
                                 <a:srgbClr val="FFFFFF"/>
                               </a:solidFill>
                             </a14:hiddenFill>
                           </a:ext>
                           <a:ext uri="{91240B29-F687-4f45-9708-019B960494DF}">
-                            <a14:hiddenLine xmlns:a14="http://schemas.microsoft.com/office/drawing/2010/main" w="9525">
+                            <a14:hiddenLine xmlns:a14="http://schemas.microsoft.com/office/drawing/2010/main" xmlns:w="http://schemas.openxmlformats.org/wordprocessingml/2006/main" xmlns:w10="urn:schemas-microsoft-com:office:word" xmlns:v="urn:schemas-microsoft-com:vml" xmlns:o="urn:schemas-microsoft-com:office:office" xmlns="" w="9525">
                               <a:solidFill>
                                 <a:srgbClr val="C0C0C0"/>
                               </a:solidFill>
@@ -5367,7 +5317,7 @@
           </mc:Choice>
           <mc:Fallback>
             <w:pict>
-              <v:shape id="Text Box 12" o:spid="_x0000_s1032" type="#_x0000_t202" style="position:absolute;margin-left:31.05pt;margin-top:106.7pt;width:141.75pt;height:64.8pt;z-index:251668992;visibility:visible;mso-wrap-style:square;mso-width-percent:0;mso-height-percent:0;mso-wrap-distance-left:9pt;mso-wrap-distance-top:0;mso-wrap-distance-right:9pt;mso-wrap-distance-bottom:0;mso-position-horizontal:absolute;mso-position-horizontal-relative:page;mso-position-vertical:absolute;mso-position-vertical-relative:text;mso-width-percent:0;mso-height-percent:0;mso-width-relative:page;mso-height-relative:page;v-text-anchor:top" o:gfxdata="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" o:allowincell="f" filled="f" stroked="f" strokecolor="silver">
+              <v:shape w14:anchorId="03E2B3AB" id="Text_x0020_Box_x0020_12" o:spid="_x0000_s1032" type="#_x0000_t202" style="position:absolute;margin-left:31.05pt;margin-top:106.7pt;width:141.75pt;height:64.8pt;z-index:251668992;visibility:visible;mso-wrap-style:square;mso-width-percent:0;mso-height-percent:0;mso-wrap-distance-left:9pt;mso-wrap-distance-top:0;mso-wrap-distance-right:9pt;mso-wrap-distance-bottom:0;mso-position-horizontal:absolute;mso-position-horizontal-relative:page;mso-position-vertical:absolute;mso-position-vertical-relative:text;mso-width-percent:0;mso-height-percent:0;mso-width-relative:page;mso-height-relative:page;v-text-anchor:top" o:gfxdata="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" o:allowincell="f" filled="f" stroked="f">
                 <v:textbox inset="0">
                   <w:txbxContent>
                     <w:p>
@@ -5507,8 +5457,383 @@
         <w:t>must</w:t>
       </w:r>
       <w:r>
-        <w:t xml:space="preserve"> be the same font size as other body text. References should be in alphabetical order by last name of first author. Use a numbered list of references at the end of the article, ordered alphabetically by last name of first author, and referenced by numbers in brackets. For papers from conference proceedings, include the title of the paper and the name of the conference. Do not include the location of the conference or the exact date; do include the page numbers if available. References should be in ACM citation format: </w:t>
-      </w:r>
+        <w:t xml:space="preserve"> be the same font size as other body text. References should be in alphabetical order by last name of first author. Use a numbered list of references at the end of the article, ordered alphabetically by last name of first author, and referenced by numbers in brackets. For papers from conference proceedings, include the title of the paper and the name of the conference. Do not include the location of the conference or the exact date; do include the page numbers if available. </w:t>
+      </w:r>
+    </w:p>
+    <w:p>
+      <w:pPr>
+        <w:spacing w:after="40"/>
+      </w:pPr>
+      <w:r>
+        <w:t xml:space="preserve">References should be in ACM citation format: </w:t>
+      </w:r>
+      <w:hyperlink r:id="rId17" w:history="1">
+        <w:r>
+          <w:rPr>
+            <w:rStyle w:val="Hyperlink"/>
+          </w:rPr>
+          <w:t>http://acm.org/publications/submissions/latex_style</w:t>
+        </w:r>
+      </w:hyperlink>
+      <w:r>
+        <w:t xml:space="preserve">. </w:t>
+      </w:r>
+      <w:r>
+        <w:t xml:space="preserve">Format your references like the examples in this document. </w:t>
+      </w:r>
+      <w:r>
+        <w:t xml:space="preserve">Example reference formatting for </w:t>
+      </w:r>
+      <w:r>
+        <w:t xml:space="preserve">individual </w:t>
+      </w:r>
+      <w:r>
+        <w:t xml:space="preserve">journal articles </w:t>
+      </w:r>
+      <w:r>
+        <w:t>[</w:t>
+      </w:r>
+      <w:r>
+        <w:fldChar w:fldCharType="begin"/>
+      </w:r>
+      <w:r>
+        <w:instrText xml:space="preserve"> REF _Ref279752133 \r \h </w:instrText>
+      </w:r>
+      <w:r>
+        <w:fldChar w:fldCharType="separate"/>
+      </w:r>
+      <w:r>
+        <w:t>3</w:t>
+      </w:r>
+      <w:r>
+        <w:fldChar w:fldCharType="end"/>
+      </w:r>
+      <w:r>
+        <w:t>]</w:t>
+      </w:r>
+      <w:r>
+        <w:t xml:space="preserve">, </w:t>
+      </w:r>
+      <w:r>
+        <w:t xml:space="preserve">an entire journal special issue </w:t>
+      </w:r>
+      <w:r>
+        <w:t>[</w:t>
+      </w:r>
+      <w:r>
+        <w:fldChar w:fldCharType="begin"/>
+      </w:r>
+      <w:r>
+        <w:instrText xml:space="preserve"> REF _Ref279753804 \r \h </w:instrText>
+      </w:r>
+      <w:r>
+        <w:fldChar w:fldCharType="separate"/>
+      </w:r>
+      <w:r>
+        <w:t>6</w:t>
+      </w:r>
+      <w:r>
+        <w:fldChar w:fldCharType="end"/>
+      </w:r>
+      <w:r>
+        <w:t>]</w:t>
+      </w:r>
+      <w:r>
+        <w:t xml:space="preserve">, </w:t>
+      </w:r>
+      <w:r>
+        <w:t>websites</w:t>
+      </w:r>
+      <w:r>
+        <w:t xml:space="preserve"> </w:t>
+      </w:r>
+      <w:r>
+        <w:t>[</w:t>
+      </w:r>
+      <w:r>
+        <w:fldChar w:fldCharType="begin"/>
+      </w:r>
+      <w:r>
+        <w:instrText xml:space="preserve"> REF _Ref279753835 \r \h </w:instrText>
+      </w:r>
+      <w:r>
+        <w:fldChar w:fldCharType="separate"/>
+      </w:r>
+      <w:r>
+        <w:t>1</w:t>
+      </w:r>
+      <w:r>
+        <w:fldChar w:fldCharType="end"/>
+      </w:r>
+      <w:r>
+        <w:fldChar w:fldCharType="begin"/>
+      </w:r>
+      <w:r>
+        <w:instrText xml:space="preserve"> REF _Ref279753826 \r \h </w:instrText>
+      </w:r>
+      <w:r>
+        <w:fldChar w:fldCharType="separate"/>
+      </w:r>
+      <w:r>
+        <w:t>4</w:t>
+      </w:r>
+      <w:r>
+        <w:fldChar w:fldCharType="end"/>
+      </w:r>
+      <w:r>
+        <w:t>]</w:t>
+      </w:r>
+      <w:r>
+        <w:t xml:space="preserve">, tweets </w:t>
+      </w:r>
+      <w:r>
+        <w:t>[</w:t>
+      </w:r>
+      <w:r>
+        <w:fldChar w:fldCharType="begin"/>
+      </w:r>
+      <w:r>
+        <w:instrText xml:space="preserve"> REF _Ref279752164 \r \h </w:instrText>
+      </w:r>
+      <w:r>
+        <w:fldChar w:fldCharType="separate"/>
+      </w:r>
+      <w:r>
+        <w:t>1</w:t>
+      </w:r>
+      <w:r>
+        <w:fldChar w:fldCharType="end"/>
+      </w:r>
+      <w:r>
+        <w:t>]</w:t>
+      </w:r>
+      <w:r>
+        <w:t xml:space="preserve">, patents </w:t>
+      </w:r>
+      <w:r>
+        <w:t>[</w:t>
+      </w:r>
+      <w:r>
+        <w:fldChar w:fldCharType="begin"/>
+      </w:r>
+      <w:r>
+        <w:instrText xml:space="preserve"> REF _Ref279752259 \r \h </w:instrText>
+      </w:r>
+      <w:r>
+        <w:fldChar w:fldCharType="separate"/>
+      </w:r>
+      <w:r>
+        <w:t>5</w:t>
+      </w:r>
+      <w:r>
+        <w:fldChar w:fldCharType="end"/>
+      </w:r>
+      <w:r>
+        <w:t>]</w:t>
+      </w:r>
+      <w:r>
+        <w:t>,</w:t>
+      </w:r>
+      <w:r>
+        <w:t xml:space="preserve"> </w:t>
+      </w:r>
+      <w:r>
+        <w:t>games [</w:t>
+      </w:r>
+      <w:r>
+        <w:fldChar w:fldCharType="begin"/>
+      </w:r>
+      <w:r>
+        <w:instrText xml:space="preserve"> REF _Ref442366286 \r \h </w:instrText>
+      </w:r>
+      <w:r>
+        <w:fldChar w:fldCharType="separate"/>
+      </w:r>
+      <w:r>
+        <w:t>8</w:t>
+      </w:r>
+      <w:r>
+        <w:fldChar w:fldCharType="end"/>
+      </w:r>
+      <w:bookmarkStart w:id="12" w:name="_GoBack"/>
+      <w:bookmarkEnd w:id="12"/>
+      <w:r>
+        <w:t xml:space="preserve">], </w:t>
+      </w:r>
+      <w:r>
+        <w:t>articles in conference proceeding</w:t>
+      </w:r>
+      <w:r>
+        <w:t xml:space="preserve">s </w:t>
+      </w:r>
+      <w:r>
+        <w:t>[</w:t>
+      </w:r>
+      <w:r>
+        <w:fldChar w:fldCharType="begin"/>
+      </w:r>
+      <w:r>
+        <w:instrText xml:space="preserve"> REF _Ref279753887 \r \h </w:instrText>
+      </w:r>
+      <w:r>
+        <w:fldChar w:fldCharType="separate"/>
+      </w:r>
+      <w:r>
+        <w:t>7</w:t>
+      </w:r>
+      <w:r>
+        <w:fldChar w:fldCharType="end"/>
+      </w:r>
+      <w:r>
+        <w:t>]</w:t>
+      </w:r>
+      <w:r>
+        <w:t xml:space="preserve">, videos </w:t>
+      </w:r>
+      <w:r>
+        <w:t>[</w:t>
+      </w:r>
+      <w:r>
+        <w:fldChar w:fldCharType="begin"/>
+      </w:r>
+      <w:r>
+        <w:instrText xml:space="preserve"> REF _Ref279752219 \r \h </w:instrText>
+      </w:r>
+      <w:r>
+        <w:fldChar w:fldCharType="separate"/>
+      </w:r>
+      <w:r>
+        <w:t>9</w:t>
+      </w:r>
+      <w:r>
+        <w:fldChar w:fldCharType="end"/>
+      </w:r>
+      <w:r>
+        <w:t>]</w:t>
+      </w:r>
+      <w:r>
+        <w:t xml:space="preserve">, books </w:t>
+      </w:r>
+      <w:r>
+        <w:t>[</w:t>
+      </w:r>
+      <w:r>
+        <w:fldChar w:fldCharType="begin"/>
+      </w:r>
+      <w:r>
+        <w:instrText xml:space="preserve"> REF _Ref279752240 \r \h </w:instrText>
+      </w:r>
+      <w:r>
+        <w:fldChar w:fldCharType="separate"/>
+      </w:r>
+      <w:r>
+        <w:t>10</w:t>
+      </w:r>
+      <w:r>
+        <w:fldChar w:fldCharType="end"/>
+      </w:r>
+      <w:r>
+        <w:t>]</w:t>
+      </w:r>
+      <w:r>
+        <w:t xml:space="preserve">, theses </w:t>
+      </w:r>
+      <w:r>
+        <w:t>[</w:t>
+      </w:r>
+      <w:r>
+        <w:fldChar w:fldCharType="begin"/>
+      </w:r>
+      <w:r>
+        <w:instrText xml:space="preserve"> REF _Ref279752272 \r \h </w:instrText>
+      </w:r>
+      <w:r>
+        <w:fldChar w:fldCharType="separate"/>
+      </w:r>
+      <w:r>
+        <w:t>11</w:t>
+      </w:r>
+      <w:r>
+        <w:fldChar w:fldCharType="end"/>
+      </w:r>
+      <w:r>
+        <w:t>]</w:t>
+      </w:r>
+      <w:r>
+        <w:t xml:space="preserve"> </w:t>
+      </w:r>
+      <w:r>
+        <w:t>and book chapters</w:t>
+      </w:r>
+      <w:r>
+        <w:t xml:space="preserve"> </w:t>
+      </w:r>
+      <w:r>
+        <w:t>[</w:t>
+      </w:r>
+      <w:r>
+        <w:fldChar w:fldCharType="begin"/>
+      </w:r>
+      <w:r>
+        <w:instrText xml:space="preserve"> REF _Ref279752304 \r \h </w:instrText>
+      </w:r>
+      <w:r>
+        <w:fldChar w:fldCharType="separate"/>
+      </w:r>
+      <w:r>
+        <w:t>12</w:t>
+      </w:r>
+      <w:r>
+        <w:fldChar w:fldCharType="end"/>
+      </w:r>
+      <w:r>
+        <w:t>]</w:t>
+      </w:r>
+      <w:r>
+        <w:t xml:space="preserve"> </w:t>
+      </w:r>
+      <w:r>
+        <w:t xml:space="preserve">is given here. </w:t>
+      </w:r>
+      <w:r>
+        <w:t xml:space="preserve">This formatting is a slightly abbreviated version of the format automatically generated by the ACM Digital Library </w:t>
+      </w:r>
+      <w:r>
+        <w:rPr>
+          <w:rStyle w:val="Hyperlink"/>
+        </w:rPr>
+        <w:t>http://dl.acm.org</w:t>
+      </w:r>
+      <w:r>
+        <w:t xml:space="preserve"> as “ACM Ref”</w:t>
+      </w:r>
+      <w:r>
+        <w:t>: the easiest method is to look the reference up in the Digital Library, click on the ACM Ref link, and cut and paste the result and edit to match the examples.</w:t>
+      </w:r>
+      <w:r>
+        <w:t xml:space="preserve"> </w:t>
+      </w:r>
+      <w:r>
+        <w:t xml:space="preserve">DOI or URL </w:t>
+      </w:r>
+      <w:r>
+        <w:lastRenderedPageBreak/>
+        <w:t>links, and authors’ full first names</w:t>
+      </w:r>
+      <w:r>
+        <w:t xml:space="preserve">, are optional but encouraged. </w:t>
+      </w:r>
+      <w:r>
+        <w:t xml:space="preserve">Do your best! Your paper won’t get rejected for not having DOI links or authors’ first names. </w:t>
+      </w:r>
+      <w:r>
+        <w:t>More details of reference formatting are available at:</w:t>
+      </w:r>
+    </w:p>
+    <w:p>
+      <w:pPr>
+        <w:spacing w:after="40"/>
+      </w:pPr>
       <w:hyperlink r:id="rId18" w:history="1">
         <w:r>
           <w:rPr>
@@ -5518,350 +5843,6 @@
         </w:r>
       </w:hyperlink>
       <w:r>
-        <w:t xml:space="preserve">. </w:t>
-      </w:r>
-      <w:r>
-        <w:t xml:space="preserve">Format your references like the examples in this document. </w:t>
-      </w:r>
-      <w:r>
-        <w:t xml:space="preserve">Example reference formatting for </w:t>
-      </w:r>
-      <w:r>
-        <w:t xml:space="preserve">individual </w:t>
-      </w:r>
-      <w:r>
-        <w:t xml:space="preserve">journal articles </w:t>
-      </w:r>
-      <w:r>
-        <w:t>[</w:t>
-      </w:r>
-      <w:r>
-        <w:fldChar w:fldCharType="begin"/>
-      </w:r>
-      <w:r>
-        <w:instrText xml:space="preserve"> REF _Ref279752133 \r \h </w:instrText>
-      </w:r>
-      <w:r>
-        <w:fldChar w:fldCharType="separate"/>
-      </w:r>
-      <w:r>
-        <w:t>3</w:t>
-      </w:r>
-      <w:r>
-        <w:fldChar w:fldCharType="end"/>
-      </w:r>
-      <w:r>
-        <w:t>]</w:t>
-      </w:r>
-      <w:r>
-        <w:t xml:space="preserve">, </w:t>
-      </w:r>
-      <w:r>
-        <w:t xml:space="preserve">an entire journal special issue </w:t>
-      </w:r>
-      <w:r>
-        <w:t>[</w:t>
-      </w:r>
-      <w:r>
-        <w:fldChar w:fldCharType="begin"/>
-      </w:r>
-      <w:r>
-        <w:instrText xml:space="preserve"> REF _Ref279753804 \r \h </w:instrText>
-      </w:r>
-      <w:r>
-        <w:fldChar w:fldCharType="separate"/>
-      </w:r>
-      <w:r>
-        <w:t>6</w:t>
-      </w:r>
-      <w:r>
-        <w:fldChar w:fldCharType="end"/>
-      </w:r>
-      <w:r>
-        <w:t>]</w:t>
-      </w:r>
-      <w:r>
-        <w:t xml:space="preserve">, </w:t>
-      </w:r>
-      <w:r>
-        <w:t>websites</w:t>
-      </w:r>
-      <w:r>
-        <w:t xml:space="preserve"> </w:t>
-      </w:r>
-      <w:r>
-        <w:t>[</w:t>
-      </w:r>
-      <w:r>
-        <w:fldChar w:fldCharType="begin"/>
-      </w:r>
-      <w:r>
-        <w:instrText xml:space="preserve"> REF _Ref279753835 \r \h </w:instrText>
-      </w:r>
-      <w:r>
-        <w:fldChar w:fldCharType="separate"/>
-      </w:r>
-      <w:r>
-        <w:t>1</w:t>
-      </w:r>
-      <w:r>
-        <w:fldChar w:fldCharType="end"/>
-      </w:r>
-      <w:r>
-        <w:fldChar w:fldCharType="begin"/>
-      </w:r>
-      <w:r>
-        <w:instrText xml:space="preserve"> REF _Ref279753826 \r \h </w:instrText>
-      </w:r>
-      <w:r>
-        <w:fldChar w:fldCharType="separate"/>
-      </w:r>
-      <w:r>
-        <w:t>4</w:t>
-      </w:r>
-      <w:r>
-        <w:fldChar w:fldCharType="end"/>
-      </w:r>
-      <w:r>
-        <w:t>]</w:t>
-      </w:r>
-      <w:r>
-        <w:t xml:space="preserve">, tweets </w:t>
-      </w:r>
-      <w:r>
-        <w:t>[</w:t>
-      </w:r>
-      <w:r>
-        <w:fldChar w:fldCharType="begin"/>
-      </w:r>
-      <w:r>
-        <w:instrText xml:space="preserve"> REF _Ref279752164 \r \h </w:instrText>
-      </w:r>
-      <w:r>
-        <w:fldChar w:fldCharType="separate"/>
-      </w:r>
-      <w:r>
-        <w:t>1</w:t>
-      </w:r>
-      <w:r>
-        <w:fldChar w:fldCharType="end"/>
-      </w:r>
-      <w:r>
-        <w:t>]</w:t>
-      </w:r>
-      <w:r>
-        <w:t xml:space="preserve">, patents </w:t>
-      </w:r>
-      <w:r>
-        <w:t>[</w:t>
-      </w:r>
-      <w:r>
-        <w:fldChar w:fldCharType="begin"/>
-      </w:r>
-      <w:r>
-        <w:instrText xml:space="preserve"> REF _Ref279752259 \r \h </w:instrText>
-      </w:r>
-      <w:r>
-        <w:fldChar w:fldCharType="separate"/>
-      </w:r>
-      <w:r>
-        <w:t>5</w:t>
-      </w:r>
-      <w:r>
-        <w:fldChar w:fldCharType="end"/>
-      </w:r>
-      <w:r>
-        <w:t>]</w:t>
-      </w:r>
-      <w:r>
-        <w:t>,</w:t>
-      </w:r>
-      <w:r>
-        <w:t xml:space="preserve"> </w:t>
-      </w:r>
-      <w:r>
-        <w:t>articles in conference proceeding</w:t>
-      </w:r>
-      <w:r>
-        <w:t xml:space="preserve">s </w:t>
-      </w:r>
-      <w:r>
-        <w:t>[</w:t>
-      </w:r>
-      <w:r>
-        <w:fldChar w:fldCharType="begin"/>
-      </w:r>
-      <w:r>
-        <w:instrText xml:space="preserve"> REF _Ref279753887 \r \h </w:instrText>
-      </w:r>
-      <w:r>
-        <w:fldChar w:fldCharType="separate"/>
-      </w:r>
-      <w:r>
-        <w:t>7</w:t>
-      </w:r>
-      <w:r>
-        <w:fldChar w:fldCharType="end"/>
-      </w:r>
-      <w:r>
-        <w:t>]</w:t>
-      </w:r>
-      <w:r>
-        <w:t xml:space="preserve">, videos </w:t>
-      </w:r>
-      <w:r>
-        <w:t>[</w:t>
-      </w:r>
-      <w:r>
-        <w:fldChar w:fldCharType="begin"/>
-      </w:r>
-      <w:r>
-        <w:instrText xml:space="preserve"> REF _Ref279752219 \r \h </w:instrText>
-      </w:r>
-      <w:r>
-        <w:fldChar w:fldCharType="separate"/>
-      </w:r>
-      <w:r>
-        <w:t>8</w:t>
-      </w:r>
-      <w:r>
-        <w:fldChar w:fldCharType="end"/>
-      </w:r>
-      <w:r>
-        <w:t>]</w:t>
-      </w:r>
-      <w:r>
-        <w:t xml:space="preserve">, books </w:t>
-      </w:r>
-      <w:r>
-        <w:t>[</w:t>
-      </w:r>
-      <w:r>
-        <w:fldChar w:fldCharType="begin"/>
-      </w:r>
-      <w:r>
-        <w:instrText xml:space="preserve"> REF _Ref279752240 \r \h </w:instrText>
-      </w:r>
-      <w:r>
-        <w:fldChar w:fldCharType="separate"/>
-      </w:r>
-      <w:r>
-        <w:t>9</w:t>
-      </w:r>
-      <w:r>
-        <w:fldChar w:fldCharType="end"/>
-      </w:r>
-      <w:r>
-        <w:t>]</w:t>
-      </w:r>
-      <w:r>
-        <w:t xml:space="preserve">, theses </w:t>
-      </w:r>
-      <w:r>
-        <w:t>[</w:t>
-      </w:r>
-      <w:r>
-        <w:fldChar w:fldCharType="begin"/>
-      </w:r>
-      <w:r>
-        <w:instrText xml:space="preserve"> REF _Ref279752272 \r \h </w:instrText>
-      </w:r>
-      <w:r>
-        <w:fldChar w:fldCharType="separate"/>
-      </w:r>
-      <w:r>
-        <w:t>10</w:t>
-      </w:r>
-      <w:r>
-        <w:fldChar w:fldCharType="end"/>
-      </w:r>
-      <w:r>
-        <w:t>]</w:t>
-      </w:r>
-      <w:r>
-        <w:t xml:space="preserve"> </w:t>
-      </w:r>
-      <w:r>
-        <w:t>and book chapters</w:t>
-      </w:r>
-      <w:r>
-        <w:t xml:space="preserve"> </w:t>
-      </w:r>
-      <w:r>
-        <w:t>[</w:t>
-      </w:r>
-      <w:r>
-        <w:fldChar w:fldCharType="begin"/>
-      </w:r>
-      <w:r>
-        <w:instrText xml:space="preserve"> REF _Ref279752304 \r \h </w:instrText>
-      </w:r>
-      <w:r>
-        <w:fldChar w:fldCharType="separate"/>
-      </w:r>
-      <w:r>
-        <w:t>11</w:t>
-      </w:r>
-      <w:r>
-        <w:fldChar w:fldCharType="end"/>
-      </w:r>
-      <w:r>
-        <w:t>]</w:t>
-      </w:r>
-      <w:r>
-        <w:t xml:space="preserve"> </w:t>
-      </w:r>
-      <w:r>
-        <w:t xml:space="preserve">is given here. </w:t>
-      </w:r>
-      <w:r>
-        <w:t xml:space="preserve">This formatting is a slightly abbreviated version of the format automatically generated by the ACM Digital Library </w:t>
-      </w:r>
-      <w:r>
-        <w:rPr>
-          <w:rStyle w:val="Hyperlink"/>
-        </w:rPr>
-        <w:t>http://dl.acm.org</w:t>
-      </w:r>
-      <w:r>
-        <w:t xml:space="preserve"> as “ACM Ref”</w:t>
-      </w:r>
-      <w:r>
-        <w:t>: the easiest method is to look the reference up in the Digital Library, click on the ACM Ref link, and cut and paste the result and edit to match the examples.</w:t>
-      </w:r>
-      <w:r>
-        <w:t xml:space="preserve"> </w:t>
-      </w:r>
-      <w:r>
-        <w:t xml:space="preserve">DOI or URL </w:t>
-      </w:r>
-      <w:r>
-        <w:lastRenderedPageBreak/>
-        <w:t>links, and authors’ full first names</w:t>
-      </w:r>
-      <w:r>
-        <w:t xml:space="preserve">, are optional but encouraged. </w:t>
-      </w:r>
-      <w:r>
-        <w:t xml:space="preserve">Do your best! Your paper won’t get rejected for not having DOI links or authors’ first names. </w:t>
-      </w:r>
-      <w:r>
-        <w:t>More details of reference formatting are available at:</w:t>
-      </w:r>
-    </w:p>
-    <w:p>
-      <w:pPr>
-        <w:spacing w:after="40"/>
-      </w:pPr>
-      <w:hyperlink r:id="rId19" w:history="1">
-        <w:r>
-          <w:rPr>
-            <w:rStyle w:val="Hyperlink"/>
-          </w:rPr>
-          <w:t>http://acm.org/publications/submissions/latex_style</w:t>
-        </w:r>
-      </w:hyperlink>
-      <w:r>
         <w:t xml:space="preserve"> </w:t>
       </w:r>
     </w:p>
@@ -5903,15 +5884,7 @@
       <w:bookmarkStart w:id="16" w:name="_Ref279753835"/>
       <w:bookmarkEnd w:id="13"/>
       <w:r>
-        <w:t xml:space="preserve">Tweet. (1 </w:t>
-      </w:r>
-      <w:proofErr w:type="gramStart"/>
-      <w:r>
-        <w:t>May,</w:t>
-      </w:r>
-      <w:proofErr w:type="gramEnd"/>
-      <w:r>
-        <w:t xml:space="preserve"> 2014). Retrieved February 2, 2014 from https://twitter.com/_CHINOSAUR/status/461864317415989248</w:t>
+        <w:t>Tweet. (1 May, 2014). Retrieved February 2, 2014 from https://twitter.com/_CHINOSAUR/status/461864317415989248</w:t>
       </w:r>
     </w:p>
     <w:p>
@@ -6129,11 +6102,11 @@
       </w:r>
       <w:r>
         <w:lastRenderedPageBreak/>
-        <w:t>Where do web sites come from</w:t>
+        <w:t xml:space="preserve">Where do web sites come </w:t>
       </w:r>
       <w:proofErr w:type="gramStart"/>
       <w:r>
-        <w:t>?:</w:t>
+        <w:t>from?:</w:t>
       </w:r>
       <w:proofErr w:type="gramEnd"/>
       <w:r>
@@ -6146,112 +6119,124 @@
         <w:t>Proceedings of the SIGCHI Conference on Human Factors in Computing Systems</w:t>
       </w:r>
       <w:r>
-        <w:t xml:space="preserve"> (CHI '02), 1-8. http://doi.acm.org/10.1145/503376.503378</w:t>
+        <w:t xml:space="preserve"> (CHI '02), 1-8. </w:t>
+      </w:r>
+      <w:r>
+        <w:t>http://doi.acm.org/10.1145/503376.503378</w:t>
       </w:r>
     </w:p>
     <w:p>
       <w:pPr>
         <w:pStyle w:val="References"/>
       </w:pPr>
-      <w:bookmarkStart w:id="25" w:name="_Ref279752219"/>
+      <w:bookmarkStart w:id="25" w:name="_Ref442366286"/>
+      <w:r>
+        <w:t xml:space="preserve">Nintendo R&amp;D1 and Intelligent Systems. 1994. </w:t>
+      </w:r>
+      <w:r>
+        <w:rPr>
+          <w:i/>
+        </w:rPr>
+        <w:t>Super Metroid</w:t>
+      </w:r>
+      <w:r>
+        <w:t>. Game [SNES]. (18 April 1994). Nintendo, Kyoto, Japan. Played August 2011.</w:t>
+      </w:r>
+      <w:bookmarkEnd w:id="25"/>
+    </w:p>
+    <w:p>
+      <w:pPr>
+        <w:pStyle w:val="References"/>
+      </w:pPr>
+      <w:bookmarkStart w:id="26" w:name="_Ref279752219"/>
       <w:proofErr w:type="spellStart"/>
       <w:r>
         <w:t>Psy</w:t>
       </w:r>
       <w:proofErr w:type="spellEnd"/>
       <w:r>
-        <w:t xml:space="preserve">. 2012. </w:t>
+        <w:t>. 2012. Gangnam Style. Video. (15 July 2012.). Retrieved August 22, 2014 from https://www.youtube.com/watch?v=9bZkp7q19f0</w:t>
+      </w:r>
+      <w:bookmarkEnd w:id="26"/>
+    </w:p>
+    <w:p>
+      <w:pPr>
+        <w:pStyle w:val="References"/>
+      </w:pPr>
+      <w:bookmarkStart w:id="27" w:name="_Ref279752240"/>
+      <w:r>
+        <w:t xml:space="preserve">Marilyn Schwartz. 1995. </w:t>
+      </w:r>
+      <w:r>
+        <w:rPr>
+          <w:i/>
+        </w:rPr>
+        <w:t>Guidelines for Bias-Free Writing.</w:t>
+      </w:r>
+      <w:r>
+        <w:t xml:space="preserve"> Indiana University Press, Bloomington, IN.</w:t>
+      </w:r>
+      <w:bookmarkEnd w:id="27"/>
+    </w:p>
+    <w:p>
+      <w:pPr>
+        <w:pStyle w:val="References"/>
+      </w:pPr>
+      <w:bookmarkStart w:id="28" w:name="_Ref279752272"/>
+      <w:r>
+        <w:t xml:space="preserve">Ivan E. Sutherland. 1963. </w:t>
+      </w:r>
+      <w:r>
+        <w:rPr>
+          <w:i/>
+        </w:rPr>
+        <w:t>Sketchpad, a Man-Machine Graphical Communication System</w:t>
+      </w:r>
+      <w:r>
+        <w:t>. Ph.D</w:t>
+      </w:r>
+      <w:r>
+        <w:t>.</w:t>
+      </w:r>
+      <w:r>
+        <w:t xml:space="preserve"> Dissertation. Massachusetts Institute of Technology (MIT), Cambridge, MA.</w:t>
+      </w:r>
+      <w:bookmarkEnd w:id="28"/>
+    </w:p>
+    <w:p>
+      <w:pPr>
+        <w:pStyle w:val="References"/>
+      </w:pPr>
+      <w:bookmarkStart w:id="29" w:name="_Ref279752304"/>
+      <w:r>
+        <w:t xml:space="preserve">Langdon Winner. 1999. Do artifacts have politics? In </w:t>
+      </w:r>
+      <w:r>
+        <w:rPr>
+          <w:i/>
+        </w:rPr>
+        <w:t>The Social Shaping of Technology</w:t>
+      </w:r>
+      <w:r>
+        <w:t xml:space="preserve"> (2nd. ed.), Donald </w:t>
       </w:r>
       <w:proofErr w:type="spellStart"/>
       <w:r>
-        <w:t>Gangnam</w:t>
+        <w:t>MacKenzie</w:t>
       </w:r>
       <w:proofErr w:type="spellEnd"/>
       <w:r>
-        <w:t xml:space="preserve"> Style. Video. (15 July 2012.). Retrieved August 22, 2014 from https://www.youtube.com/watch?v=9bZkp7q19f0</w:t>
-      </w:r>
-      <w:bookmarkEnd w:id="25"/>
-    </w:p>
-    <w:p>
-      <w:pPr>
-        <w:pStyle w:val="References"/>
-      </w:pPr>
-      <w:bookmarkStart w:id="26" w:name="_Ref279752240"/>
-      <w:r>
-        <w:t xml:space="preserve">Marilyn Schwartz. 1995. </w:t>
-      </w:r>
-      <w:r>
-        <w:rPr>
-          <w:i/>
-        </w:rPr>
-        <w:t>Guidelines for Bias-Free Writing.</w:t>
-      </w:r>
-      <w:r>
-        <w:t xml:space="preserve"> Indiana University Press, Bloomington, IN.</w:t>
-      </w:r>
-      <w:bookmarkEnd w:id="26"/>
-    </w:p>
-    <w:p>
-      <w:pPr>
-        <w:pStyle w:val="References"/>
-      </w:pPr>
-      <w:bookmarkStart w:id="27" w:name="_Ref279752272"/>
-      <w:r>
-        <w:t xml:space="preserve">Ivan E. Sutherland. 1963. </w:t>
-      </w:r>
-      <w:r>
-        <w:rPr>
-          <w:i/>
-        </w:rPr>
-        <w:t>Sketchpad, a Man-Machine Graphical Communication System</w:t>
-      </w:r>
-      <w:r>
-        <w:t xml:space="preserve">. </w:t>
+        <w:t xml:space="preserve"> and Judy </w:t>
       </w:r>
       <w:proofErr w:type="spellStart"/>
       <w:r>
-        <w:t>Ph.D</w:t>
+        <w:t>Wajcman</w:t>
       </w:r>
       <w:proofErr w:type="spellEnd"/>
       <w:r>
-        <w:t xml:space="preserve"> Dissertation. Massachusetts Institute of Technology (MIT), Cambridge, MA.</w:t>
-      </w:r>
-      <w:bookmarkEnd w:id="27"/>
-    </w:p>
-    <w:p>
-      <w:pPr>
-        <w:pStyle w:val="References"/>
-      </w:pPr>
-      <w:bookmarkStart w:id="28" w:name="_Ref279752304"/>
-      <w:r>
-        <w:t xml:space="preserve">Langdon Winner. 1999. Do artifacts have politics? In </w:t>
-      </w:r>
-      <w:r>
-        <w:rPr>
-          <w:i/>
-        </w:rPr>
-        <w:t>The Social Shaping of Technology</w:t>
-      </w:r>
-      <w:r>
-        <w:t xml:space="preserve"> (2nd. ed.), Donald </w:t>
-      </w:r>
-      <w:proofErr w:type="spellStart"/>
-      <w:r>
-        <w:t>MacKenzie</w:t>
-      </w:r>
-      <w:proofErr w:type="spellEnd"/>
-      <w:r>
-        <w:t xml:space="preserve"> and Judy </w:t>
-      </w:r>
-      <w:proofErr w:type="spellStart"/>
-      <w:r>
-        <w:t>Wajcman</w:t>
-      </w:r>
-      <w:proofErr w:type="spellEnd"/>
-      <w:r>
         <w:t xml:space="preserve"> (Eds.). Open University Press, Buckingham, UK, 28-40.</w:t>
       </w:r>
-      <w:bookmarkEnd w:id="28"/>
+      <w:bookmarkEnd w:id="29"/>
       <w:r>
         <w:t xml:space="preserve"> </w:t>
       </w:r>
@@ -6267,7 +6252,7 @@
       </w:pPr>
     </w:p>
     <w:sectPr>
-      <w:headerReference w:type="default" r:id="rId20"/>
+      <w:headerReference w:type="default" r:id="rId19"/>
       <w:type w:val="continuous"/>
       <w:pgSz w:w="15840" w:h="12240" w:orient="landscape" w:code="1"/>
       <w:pgMar w:top="2333" w:right="1526" w:bottom="1166" w:left="3960" w:header="994" w:footer="720" w:gutter="0"/>
@@ -6278,7 +6263,7 @@
 </file>
 
 <file path=word/endnotes.xml><?xml version="1.0" encoding="utf-8"?>
-<w:endnotes xmlns:wpc="http://schemas.microsoft.com/office/word/2010/wordprocessingCanvas" xmlns:mo="http://schemas.microsoft.com/office/mac/office/2008/main" xmlns:mc="http://schemas.openxmlformats.org/markup-compatibility/2006" xmlns:mv="urn:schemas-microsoft-com:mac:vml" xmlns:o="urn:schemas-microsoft-com:office:office" xmlns:r="http://schemas.openxmlformats.org/officeDocument/2006/relationships" xmlns:m="http://schemas.openxmlformats.org/officeDocument/2006/math" xmlns:v="urn:schemas-microsoft-com:vml" xmlns:wp14="http://schemas.microsoft.com/office/word/2010/wordprocessingDrawing" xmlns:wp="http://schemas.openxmlformats.org/drawingml/2006/wordprocessingDrawing" xmlns:w10="urn:schemas-microsoft-com:office:word" xmlns:w="http://schemas.openxmlformats.org/wordprocessingml/2006/main" xmlns:w14="http://schemas.microsoft.com/office/word/2010/wordml" xmlns:wpg="http://schemas.microsoft.com/office/word/2010/wordprocessingGroup" xmlns:wpi="http://schemas.microsoft.com/office/word/2010/wordprocessingInk" xmlns:wne="http://schemas.microsoft.com/office/word/2006/wordml" xmlns:wps="http://schemas.microsoft.com/office/word/2010/wordprocessingShape" mc:Ignorable="w14 wp14">
+<w:endnotes xmlns:wpc="http://schemas.microsoft.com/office/word/2010/wordprocessingCanvas" xmlns:mo="http://schemas.microsoft.com/office/mac/office/2008/main" xmlns:mc="http://schemas.openxmlformats.org/markup-compatibility/2006" xmlns:mv="urn:schemas-microsoft-com:mac:vml" xmlns:o="urn:schemas-microsoft-com:office:office" xmlns:r="http://schemas.openxmlformats.org/officeDocument/2006/relationships" xmlns:m="http://schemas.openxmlformats.org/officeDocument/2006/math" xmlns:v="urn:schemas-microsoft-com:vml" xmlns:wp14="http://schemas.microsoft.com/office/word/2010/wordprocessingDrawing" xmlns:wp="http://schemas.openxmlformats.org/drawingml/2006/wordprocessingDrawing" xmlns:w10="urn:schemas-microsoft-com:office:word" xmlns:w="http://schemas.openxmlformats.org/wordprocessingml/2006/main" xmlns:w14="http://schemas.microsoft.com/office/word/2010/wordml" xmlns:w15="http://schemas.microsoft.com/office/word/2012/wordml" xmlns:wpg="http://schemas.microsoft.com/office/word/2010/wordprocessingGroup" xmlns:wpi="http://schemas.microsoft.com/office/word/2010/wordprocessingInk" xmlns:wne="http://schemas.microsoft.com/office/word/2006/wordml" xmlns:wps="http://schemas.microsoft.com/office/word/2010/wordprocessingShape" mc:Ignorable="w14 w15 wp14">
   <w:endnote w:type="separator" w:id="-1">
     <w:p>
       <w:pPr>
@@ -6303,7 +6288,7 @@
 </file>
 
 <file path=word/footnotes.xml><?xml version="1.0" encoding="utf-8"?>
-<w:footnotes xmlns:wpc="http://schemas.microsoft.com/office/word/2010/wordprocessingCanvas" xmlns:mo="http://schemas.microsoft.com/office/mac/office/2008/main" xmlns:mc="http://schemas.openxmlformats.org/markup-compatibility/2006" xmlns:mv="urn:schemas-microsoft-com:mac:vml" xmlns:o="urn:schemas-microsoft-com:office:office" xmlns:r="http://schemas.openxmlformats.org/officeDocument/2006/relationships" xmlns:m="http://schemas.openxmlformats.org/officeDocument/2006/math" xmlns:v="urn:schemas-microsoft-com:vml" xmlns:wp14="http://schemas.microsoft.com/office/word/2010/wordprocessingDrawing" xmlns:wp="http://schemas.openxmlformats.org/drawingml/2006/wordprocessingDrawing" xmlns:w10="urn:schemas-microsoft-com:office:word" xmlns:w="http://schemas.openxmlformats.org/wordprocessingml/2006/main" xmlns:w14="http://schemas.microsoft.com/office/word/2010/wordml" xmlns:wpg="http://schemas.microsoft.com/office/word/2010/wordprocessingGroup" xmlns:wpi="http://schemas.microsoft.com/office/word/2010/wordprocessingInk" xmlns:wne="http://schemas.microsoft.com/office/word/2006/wordml" xmlns:wps="http://schemas.microsoft.com/office/word/2010/wordprocessingShape" mc:Ignorable="w14 wp14">
+<w:footnotes xmlns:wpc="http://schemas.microsoft.com/office/word/2010/wordprocessingCanvas" xmlns:mo="http://schemas.microsoft.com/office/mac/office/2008/main" xmlns:mc="http://schemas.openxmlformats.org/markup-compatibility/2006" xmlns:mv="urn:schemas-microsoft-com:mac:vml" xmlns:o="urn:schemas-microsoft-com:office:office" xmlns:r="http://schemas.openxmlformats.org/officeDocument/2006/relationships" xmlns:m="http://schemas.openxmlformats.org/officeDocument/2006/math" xmlns:v="urn:schemas-microsoft-com:vml" xmlns:wp14="http://schemas.microsoft.com/office/word/2010/wordprocessingDrawing" xmlns:wp="http://schemas.openxmlformats.org/drawingml/2006/wordprocessingDrawing" xmlns:w10="urn:schemas-microsoft-com:office:word" xmlns:w="http://schemas.openxmlformats.org/wordprocessingml/2006/main" xmlns:w14="http://schemas.microsoft.com/office/word/2010/wordml" xmlns:w15="http://schemas.microsoft.com/office/word/2012/wordml" xmlns:wpg="http://schemas.microsoft.com/office/word/2010/wordprocessingGroup" xmlns:wpi="http://schemas.microsoft.com/office/word/2010/wordprocessingInk" xmlns:wne="http://schemas.microsoft.com/office/word/2006/wordml" xmlns:wps="http://schemas.microsoft.com/office/word/2010/wordprocessingShape" mc:Ignorable="w14 w15 wp14">
   <w:footnote w:type="separator" w:id="-1">
     <w:p>
       <w:pPr>
@@ -6346,7 +6331,7 @@
 </file>
 
 <file path=word/header1.xml><?xml version="1.0" encoding="utf-8"?>
-<w:hdr xmlns:wpc="http://schemas.microsoft.com/office/word/2010/wordprocessingCanvas" xmlns:mo="http://schemas.microsoft.com/office/mac/office/2008/main" xmlns:mc="http://schemas.openxmlformats.org/markup-compatibility/2006" xmlns:mv="urn:schemas-microsoft-com:mac:vml" xmlns:o="urn:schemas-microsoft-com:office:office" xmlns:r="http://schemas.openxmlformats.org/officeDocument/2006/relationships" xmlns:m="http://schemas.openxmlformats.org/officeDocument/2006/math" xmlns:v="urn:schemas-microsoft-com:vml" xmlns:wp14="http://schemas.microsoft.com/office/word/2010/wordprocessingDrawing" xmlns:wp="http://schemas.openxmlformats.org/drawingml/2006/wordprocessingDrawing" xmlns:w10="urn:schemas-microsoft-com:office:word" xmlns:w="http://schemas.openxmlformats.org/wordprocessingml/2006/main" xmlns:w14="http://schemas.microsoft.com/office/word/2010/wordml" xmlns:wpg="http://schemas.microsoft.com/office/word/2010/wordprocessingGroup" xmlns:wpi="http://schemas.microsoft.com/office/word/2010/wordprocessingInk" xmlns:wne="http://schemas.microsoft.com/office/word/2006/wordml" xmlns:wps="http://schemas.microsoft.com/office/word/2010/wordprocessingShape" mc:Ignorable="w14 wp14">
+<w:hdr xmlns:wpc="http://schemas.microsoft.com/office/word/2010/wordprocessingCanvas" xmlns:mo="http://schemas.microsoft.com/office/mac/office/2008/main" xmlns:mc="http://schemas.openxmlformats.org/markup-compatibility/2006" xmlns:mv="urn:schemas-microsoft-com:mac:vml" xmlns:o="urn:schemas-microsoft-com:office:office" xmlns:r="http://schemas.openxmlformats.org/officeDocument/2006/relationships" xmlns:m="http://schemas.openxmlformats.org/officeDocument/2006/math" xmlns:v="urn:schemas-microsoft-com:vml" xmlns:wp14="http://schemas.microsoft.com/office/word/2010/wordprocessingDrawing" xmlns:wp="http://schemas.openxmlformats.org/drawingml/2006/wordprocessingDrawing" xmlns:w10="urn:schemas-microsoft-com:office:word" xmlns:w="http://schemas.openxmlformats.org/wordprocessingml/2006/main" xmlns:w14="http://schemas.microsoft.com/office/word/2010/wordml" xmlns:w15="http://schemas.microsoft.com/office/word/2012/wordml" xmlns:wpg="http://schemas.microsoft.com/office/word/2010/wordprocessingGroup" xmlns:wpi="http://schemas.microsoft.com/office/word/2010/wordprocessingInk" xmlns:wne="http://schemas.microsoft.com/office/word/2006/wordml" xmlns:wps="http://schemas.microsoft.com/office/word/2010/wordprocessingShape" mc:Ignorable="w14 w15 wp14">
   <w:p>
     <w:pPr>
       <w:tabs>
@@ -6361,7 +6346,7 @@
 </file>
 
 <file path=word/header2.xml><?xml version="1.0" encoding="utf-8"?>
-<w:hdr xmlns:wpc="http://schemas.microsoft.com/office/word/2010/wordprocessingCanvas" xmlns:mo="http://schemas.microsoft.com/office/mac/office/2008/main" xmlns:mc="http://schemas.openxmlformats.org/markup-compatibility/2006" xmlns:mv="urn:schemas-microsoft-com:mac:vml" xmlns:o="urn:schemas-microsoft-com:office:office" xmlns:r="http://schemas.openxmlformats.org/officeDocument/2006/relationships" xmlns:m="http://schemas.openxmlformats.org/officeDocument/2006/math" xmlns:v="urn:schemas-microsoft-com:vml" xmlns:wp14="http://schemas.microsoft.com/office/word/2010/wordprocessingDrawing" xmlns:wp="http://schemas.openxmlformats.org/drawingml/2006/wordprocessingDrawing" xmlns:w10="urn:schemas-microsoft-com:office:word" xmlns:w="http://schemas.openxmlformats.org/wordprocessingml/2006/main" xmlns:w14="http://schemas.microsoft.com/office/word/2010/wordml" xmlns:wpg="http://schemas.microsoft.com/office/word/2010/wordprocessingGroup" xmlns:wpi="http://schemas.microsoft.com/office/word/2010/wordprocessingInk" xmlns:wne="http://schemas.microsoft.com/office/word/2006/wordml" xmlns:wps="http://schemas.microsoft.com/office/word/2010/wordprocessingShape" mc:Ignorable="w14 wp14">
+<w:hdr xmlns:wpc="http://schemas.microsoft.com/office/word/2010/wordprocessingCanvas" xmlns:mo="http://schemas.microsoft.com/office/mac/office/2008/main" xmlns:mc="http://schemas.openxmlformats.org/markup-compatibility/2006" xmlns:mv="urn:schemas-microsoft-com:mac:vml" xmlns:o="urn:schemas-microsoft-com:office:office" xmlns:r="http://schemas.openxmlformats.org/officeDocument/2006/relationships" xmlns:m="http://schemas.openxmlformats.org/officeDocument/2006/math" xmlns:v="urn:schemas-microsoft-com:vml" xmlns:wp14="http://schemas.microsoft.com/office/word/2010/wordprocessingDrawing" xmlns:wp="http://schemas.openxmlformats.org/drawingml/2006/wordprocessingDrawing" xmlns:w10="urn:schemas-microsoft-com:office:word" xmlns:w="http://schemas.openxmlformats.org/wordprocessingml/2006/main" xmlns:w14="http://schemas.microsoft.com/office/word/2010/wordml" xmlns:w15="http://schemas.microsoft.com/office/word/2012/wordml" xmlns:wpg="http://schemas.microsoft.com/office/word/2010/wordprocessingGroup" xmlns:wpi="http://schemas.microsoft.com/office/word/2010/wordprocessingInk" xmlns:wne="http://schemas.microsoft.com/office/word/2006/wordml" xmlns:wps="http://schemas.microsoft.com/office/word/2010/wordprocessingShape" mc:Ignorable="w14 w15 wp14">
   <w:p>
     <w:pPr>
       <w:pStyle w:val="Header"/>
@@ -6382,7 +6367,7 @@
 </file>
 
 <file path=word/header3.xml><?xml version="1.0" encoding="utf-8"?>
-<w:hdr xmlns:wpc="http://schemas.microsoft.com/office/word/2010/wordprocessingCanvas" xmlns:mo="http://schemas.microsoft.com/office/mac/office/2008/main" xmlns:mc="http://schemas.openxmlformats.org/markup-compatibility/2006" xmlns:mv="urn:schemas-microsoft-com:mac:vml" xmlns:o="urn:schemas-microsoft-com:office:office" xmlns:r="http://schemas.openxmlformats.org/officeDocument/2006/relationships" xmlns:m="http://schemas.openxmlformats.org/officeDocument/2006/math" xmlns:v="urn:schemas-microsoft-com:vml" xmlns:wp14="http://schemas.microsoft.com/office/word/2010/wordprocessingDrawing" xmlns:wp="http://schemas.openxmlformats.org/drawingml/2006/wordprocessingDrawing" xmlns:w10="urn:schemas-microsoft-com:office:word" xmlns:w="http://schemas.openxmlformats.org/wordprocessingml/2006/main" xmlns:w14="http://schemas.microsoft.com/office/word/2010/wordml" xmlns:wpg="http://schemas.microsoft.com/office/word/2010/wordprocessingGroup" xmlns:wpi="http://schemas.microsoft.com/office/word/2010/wordprocessingInk" xmlns:wne="http://schemas.microsoft.com/office/word/2006/wordml" xmlns:wps="http://schemas.microsoft.com/office/word/2010/wordprocessingShape" mc:Ignorable="w14 wp14">
+<w:hdr xmlns:wpc="http://schemas.microsoft.com/office/word/2010/wordprocessingCanvas" xmlns:mo="http://schemas.microsoft.com/office/mac/office/2008/main" xmlns:mc="http://schemas.openxmlformats.org/markup-compatibility/2006" xmlns:mv="urn:schemas-microsoft-com:mac:vml" xmlns:o="urn:schemas-microsoft-com:office:office" xmlns:r="http://schemas.openxmlformats.org/officeDocument/2006/relationships" xmlns:m="http://schemas.openxmlformats.org/officeDocument/2006/math" xmlns:v="urn:schemas-microsoft-com:vml" xmlns:wp14="http://schemas.microsoft.com/office/word/2010/wordprocessingDrawing" xmlns:wp="http://schemas.openxmlformats.org/drawingml/2006/wordprocessingDrawing" xmlns:w10="urn:schemas-microsoft-com:office:word" xmlns:w="http://schemas.openxmlformats.org/wordprocessingml/2006/main" xmlns:w14="http://schemas.microsoft.com/office/word/2010/wordml" xmlns:w15="http://schemas.microsoft.com/office/word/2012/wordml" xmlns:wpg="http://schemas.microsoft.com/office/word/2010/wordprocessingGroup" xmlns:wpi="http://schemas.microsoft.com/office/word/2010/wordprocessingInk" xmlns:wne="http://schemas.microsoft.com/office/word/2006/wordml" xmlns:wps="http://schemas.microsoft.com/office/word/2010/wordprocessingShape" mc:Ignorable="w14 w15 wp14">
   <w:p>
     <w:pPr>
       <w:pStyle w:val="Header"/>
@@ -6397,7 +6382,7 @@
 </file>
 
 <file path=word/numbering.xml><?xml version="1.0" encoding="utf-8"?>
-<w:numbering xmlns:wpc="http://schemas.microsoft.com/office/word/2010/wordprocessingCanvas" xmlns:mo="http://schemas.microsoft.com/office/mac/office/2008/main" xmlns:mc="http://schemas.openxmlformats.org/markup-compatibility/2006" xmlns:mv="urn:schemas-microsoft-com:mac:vml" xmlns:o="urn:schemas-microsoft-com:office:office" xmlns:r="http://schemas.openxmlformats.org/officeDocument/2006/relationships" xmlns:m="http://schemas.openxmlformats.org/officeDocument/2006/math" xmlns:v="urn:schemas-microsoft-com:vml" xmlns:wp14="http://schemas.microsoft.com/office/word/2010/wordprocessingDrawing" xmlns:wp="http://schemas.openxmlformats.org/drawingml/2006/wordprocessingDrawing" xmlns:w10="urn:schemas-microsoft-com:office:word" xmlns:w="http://schemas.openxmlformats.org/wordprocessingml/2006/main" xmlns:w14="http://schemas.microsoft.com/office/word/2010/wordml" xmlns:wpg="http://schemas.microsoft.com/office/word/2010/wordprocessingGroup" xmlns:wpi="http://schemas.microsoft.com/office/word/2010/wordprocessingInk" xmlns:wne="http://schemas.microsoft.com/office/word/2006/wordml" xmlns:wps="http://schemas.microsoft.com/office/word/2010/wordprocessingShape" mc:Ignorable="w14 wp14">
+<w:numbering xmlns:wpc="http://schemas.microsoft.com/office/word/2010/wordprocessingCanvas" xmlns:mo="http://schemas.microsoft.com/office/mac/office/2008/main" xmlns:mc="http://schemas.openxmlformats.org/markup-compatibility/2006" xmlns:mv="urn:schemas-microsoft-com:mac:vml" xmlns:o="urn:schemas-microsoft-com:office:office" xmlns:r="http://schemas.openxmlformats.org/officeDocument/2006/relationships" xmlns:m="http://schemas.openxmlformats.org/officeDocument/2006/math" xmlns:v="urn:schemas-microsoft-com:vml" xmlns:wp14="http://schemas.microsoft.com/office/word/2010/wordprocessingDrawing" xmlns:wp="http://schemas.openxmlformats.org/drawingml/2006/wordprocessingDrawing" xmlns:w10="urn:schemas-microsoft-com:office:word" xmlns:w="http://schemas.openxmlformats.org/wordprocessingml/2006/main" xmlns:w14="http://schemas.microsoft.com/office/word/2010/wordml" xmlns:w15="http://schemas.microsoft.com/office/word/2012/wordml" xmlns:wpg="http://schemas.microsoft.com/office/word/2010/wordprocessingGroup" xmlns:wpi="http://schemas.microsoft.com/office/word/2010/wordprocessingInk" xmlns:wne="http://schemas.microsoft.com/office/word/2006/wordml" xmlns:wps="http://schemas.microsoft.com/office/word/2010/wordprocessingShape" mc:Ignorable="w14 w15 wp14">
   <w:abstractNum w:abstractNumId="0">
     <w:nsid w:val="FFFFFF1D"/>
     <w:multiLevelType w:val="multilevel"/>
@@ -7291,7 +7276,7 @@
     <w:lvl w:ilvl="0">
       <w:start w:val="1"/>
       <w:numFmt w:val="decimal"/>
-      <w:pStyle w:val="authorAddress"/>
+      <w:pStyle w:val="Numberedlist"/>
       <w:lvlText w:val="%1."/>
       <w:lvlJc w:val="left"/>
       <w:pPr>
@@ -7824,7 +7809,7 @@
 </file>
 
 <file path=word/styles.xml><?xml version="1.0" encoding="utf-8"?>
-<w:styles xmlns:mc="http://schemas.openxmlformats.org/markup-compatibility/2006" xmlns:r="http://schemas.openxmlformats.org/officeDocument/2006/relationships" xmlns:w="http://schemas.openxmlformats.org/wordprocessingml/2006/main" xmlns:w14="http://schemas.microsoft.com/office/word/2010/wordml" mc:Ignorable="w14">
+<w:styles xmlns:mc="http://schemas.openxmlformats.org/markup-compatibility/2006" xmlns:r="http://schemas.openxmlformats.org/officeDocument/2006/relationships" xmlns:w="http://schemas.openxmlformats.org/wordprocessingml/2006/main" xmlns:w14="http://schemas.microsoft.com/office/word/2010/wordml" xmlns:w15="http://schemas.microsoft.com/office/word/2012/wordml" mc:Ignorable="w14 w15">
   <w:docDefaults>
     <w:rPrDefault>
       <w:rPr>
@@ -7834,154 +7819,378 @@
     </w:rPrDefault>
     <w:pPrDefault/>
   </w:docDefaults>
-  <w:latentStyles w:defLockedState="0" w:defUIPriority="99" w:defSemiHidden="1" w:defUnhideWhenUsed="1" w:defQFormat="0" w:count="276">
-    <w:lsdException w:name="Normal" w:semiHidden="0" w:uiPriority="0" w:unhideWhenUsed="0" w:qFormat="1"/>
-    <w:lsdException w:name="heading 1" w:semiHidden="0" w:uiPriority="0" w:unhideWhenUsed="0" w:qFormat="1"/>
-    <w:lsdException w:name="heading 2" w:semiHidden="0" w:uiPriority="9" w:unhideWhenUsed="0" w:qFormat="1"/>
-    <w:lsdException w:name="heading 3" w:semiHidden="0" w:uiPriority="9" w:unhideWhenUsed="0" w:qFormat="1"/>
-    <w:lsdException w:name="heading 4" w:semiHidden="0" w:uiPriority="9" w:unhideWhenUsed="0" w:qFormat="1"/>
-    <w:lsdException w:name="heading 5" w:semiHidden="0" w:uiPriority="9" w:unhideWhenUsed="0" w:qFormat="1"/>
-    <w:lsdException w:name="heading 6" w:uiPriority="9" w:qFormat="1"/>
-    <w:lsdException w:name="heading 7" w:uiPriority="9" w:qFormat="1"/>
-    <w:lsdException w:name="heading 8" w:uiPriority="9" w:qFormat="1"/>
-    <w:lsdException w:name="heading 9" w:uiPriority="9" w:qFormat="1"/>
-    <w:lsdException w:name="toc 1" w:uiPriority="39"/>
-    <w:lsdException w:name="toc 2" w:uiPriority="39"/>
-    <w:lsdException w:name="toc 3" w:uiPriority="39"/>
-    <w:lsdException w:name="toc 4" w:uiPriority="39"/>
-    <w:lsdException w:name="toc 5" w:uiPriority="39"/>
-    <w:lsdException w:name="toc 6" w:uiPriority="39"/>
-    <w:lsdException w:name="toc 7" w:uiPriority="39"/>
-    <w:lsdException w:name="toc 8" w:uiPriority="39"/>
-    <w:lsdException w:name="toc 9" w:uiPriority="39"/>
-    <w:lsdException w:name="caption" w:semiHidden="0" w:uiPriority="0" w:unhideWhenUsed="0" w:qFormat="1"/>
-    <w:lsdException w:name="Title" w:semiHidden="0" w:uiPriority="10" w:unhideWhenUsed="0" w:qFormat="1"/>
-    <w:lsdException w:name="Default Paragraph Font" w:uiPriority="1"/>
-    <w:lsdException w:name="Subtitle" w:semiHidden="0" w:uiPriority="11" w:unhideWhenUsed="0"/>
-    <w:lsdException w:name="Hyperlink" w:uiPriority="0"/>
-    <w:lsdException w:name="Strong" w:semiHidden="0" w:uiPriority="22" w:unhideWhenUsed="0"/>
-    <w:lsdException w:name="Emphasis" w:semiHidden="0" w:uiPriority="20" w:unhideWhenUsed="0"/>
-    <w:lsdException w:name="Table Grid" w:semiHidden="0" w:uiPriority="59" w:unhideWhenUsed="0"/>
-    <w:lsdException w:name="Note Level 1" w:semiHidden="0" w:unhideWhenUsed="0"/>
-    <w:lsdException w:name="Note Level 2" w:semiHidden="0" w:unhideWhenUsed="0"/>
-    <w:lsdException w:name="Note Level 3" w:semiHidden="0" w:unhideWhenUsed="0"/>
-    <w:lsdException w:name="Note Level 4" w:semiHidden="0" w:unhideWhenUsed="0"/>
-    <w:lsdException w:name="Note Level 5" w:semiHidden="0" w:unhideWhenUsed="0"/>
-    <w:lsdException w:name="Note Level 6" w:semiHidden="0" w:unhideWhenUsed="0"/>
-    <w:lsdException w:name="Note Level 7" w:semiHidden="0" w:unhideWhenUsed="0"/>
-    <w:lsdException w:name="Note Level 8" w:semiHidden="0" w:unhideWhenUsed="0"/>
-    <w:lsdException w:name="Note Level 9" w:semiHidden="0" w:unhideWhenUsed="0"/>
-    <w:lsdException w:name="Placeholder Text" w:unhideWhenUsed="0"/>
-    <w:lsdException w:name="No Spacing" w:semiHidden="0" w:unhideWhenUsed="0" w:qFormat="1"/>
-    <w:lsdException w:name="Light Shading" w:semiHidden="0" w:unhideWhenUsed="0"/>
-    <w:lsdException w:name="Light List" w:semiHidden="0" w:unhideWhenUsed="0"/>
-    <w:lsdException w:name="Light Grid" w:semiHidden="0" w:unhideWhenUsed="0"/>
-    <w:lsdException w:name="Medium Shading 1" w:semiHidden="0" w:unhideWhenUsed="0"/>
-    <w:lsdException w:name="Medium Shading 2" w:semiHidden="0" w:unhideWhenUsed="0"/>
-    <w:lsdException w:name="Medium List 1" w:semiHidden="0" w:unhideWhenUsed="0"/>
-    <w:lsdException w:name="Medium List 2" w:semiHidden="0" w:unhideWhenUsed="0"/>
-    <w:lsdException w:name="Medium Grid 1" w:semiHidden="0" w:unhideWhenUsed="0"/>
-    <w:lsdException w:name="Medium Grid 2" w:semiHidden="0" w:uiPriority="1" w:unhideWhenUsed="0" w:qFormat="1"/>
-    <w:lsdException w:name="Medium Grid 3" w:semiHidden="0" w:uiPriority="60" w:unhideWhenUsed="0"/>
-    <w:lsdException w:name="Dark List" w:semiHidden="0" w:uiPriority="61" w:unhideWhenUsed="0"/>
-    <w:lsdException w:name="Colorful Shading" w:semiHidden="0" w:uiPriority="62" w:unhideWhenUsed="0"/>
-    <w:lsdException w:name="Colorful List" w:semiHidden="0" w:uiPriority="63" w:unhideWhenUsed="0" w:qFormat="1"/>
-    <w:lsdException w:name="Colorful Grid" w:semiHidden="0" w:uiPriority="64" w:unhideWhenUsed="0" w:qFormat="1"/>
-    <w:lsdException w:name="Light Shading Accent 1" w:semiHidden="0" w:uiPriority="65" w:unhideWhenUsed="0" w:qFormat="1"/>
-    <w:lsdException w:name="Light List Accent 1" w:semiHidden="0" w:uiPriority="66" w:unhideWhenUsed="0"/>
-    <w:lsdException w:name="Light Grid Accent 1" w:semiHidden="0" w:uiPriority="67" w:unhideWhenUsed="0"/>
-    <w:lsdException w:name="Medium Shading 1 Accent 1" w:semiHidden="0" w:uiPriority="68" w:unhideWhenUsed="0"/>
-    <w:lsdException w:name="Medium Shading 2 Accent 1" w:semiHidden="0" w:uiPriority="69" w:unhideWhenUsed="0"/>
-    <w:lsdException w:name="Medium List 1 Accent 1" w:semiHidden="0" w:uiPriority="70" w:unhideWhenUsed="0"/>
-    <w:lsdException w:name="Revision" w:semiHidden="0" w:uiPriority="71" w:unhideWhenUsed="0"/>
-    <w:lsdException w:name="List Paragraph" w:semiHidden="0" w:uiPriority="72" w:unhideWhenUsed="0" w:qFormat="1"/>
-    <w:lsdException w:name="Quote" w:semiHidden="0" w:uiPriority="73" w:unhideWhenUsed="0" w:qFormat="1"/>
-    <w:lsdException w:name="Intense Quote" w:semiHidden="0" w:uiPriority="60" w:unhideWhenUsed="0"/>
-    <w:lsdException w:name="Medium List 2 Accent 1" w:semiHidden="0" w:uiPriority="61" w:unhideWhenUsed="0"/>
-    <w:lsdException w:name="Medium Grid 1 Accent 1" w:semiHidden="0" w:uiPriority="62" w:unhideWhenUsed="0"/>
-    <w:lsdException w:name="Medium Grid 2 Accent 1" w:semiHidden="0" w:uiPriority="63" w:unhideWhenUsed="0"/>
-    <w:lsdException w:name="Medium Grid 3 Accent 1" w:semiHidden="0" w:uiPriority="64" w:unhideWhenUsed="0"/>
-    <w:lsdException w:name="Dark List Accent 1" w:semiHidden="0" w:uiPriority="65" w:unhideWhenUsed="0"/>
-    <w:lsdException w:name="Colorful Shading Accent 1" w:semiHidden="0" w:unhideWhenUsed="0"/>
-    <w:lsdException w:name="Colorful List Accent 1" w:semiHidden="0" w:uiPriority="34" w:unhideWhenUsed="0" w:qFormat="1"/>
-    <w:lsdException w:name="Colorful Grid Accent 1" w:semiHidden="0" w:uiPriority="29" w:unhideWhenUsed="0" w:qFormat="1"/>
-    <w:lsdException w:name="Light Shading Accent 2" w:semiHidden="0" w:uiPriority="30" w:unhideWhenUsed="0" w:qFormat="1"/>
-    <w:lsdException w:name="Light List Accent 2" w:semiHidden="0" w:uiPriority="66" w:unhideWhenUsed="0"/>
-    <w:lsdException w:name="Light Grid Accent 2" w:semiHidden="0" w:uiPriority="67" w:unhideWhenUsed="0"/>
-    <w:lsdException w:name="Medium Shading 1 Accent 2" w:semiHidden="0" w:uiPriority="68" w:unhideWhenUsed="0"/>
-    <w:lsdException w:name="Medium Shading 2 Accent 2" w:semiHidden="0" w:uiPriority="69" w:unhideWhenUsed="0"/>
-    <w:lsdException w:name="Medium List 1 Accent 2" w:semiHidden="0" w:uiPriority="70" w:unhideWhenUsed="0"/>
-    <w:lsdException w:name="Medium List 2 Accent 2" w:semiHidden="0" w:uiPriority="71" w:unhideWhenUsed="0"/>
-    <w:lsdException w:name="Medium Grid 1 Accent 2" w:semiHidden="0" w:uiPriority="72" w:unhideWhenUsed="0"/>
-    <w:lsdException w:name="Medium Grid 2 Accent 2" w:semiHidden="0" w:uiPriority="73" w:unhideWhenUsed="0"/>
-    <w:lsdException w:name="Medium Grid 3 Accent 2" w:semiHidden="0" w:uiPriority="60" w:unhideWhenUsed="0"/>
-    <w:lsdException w:name="Dark List Accent 2" w:semiHidden="0" w:uiPriority="61" w:unhideWhenUsed="0"/>
-    <w:lsdException w:name="Colorful Shading Accent 2" w:semiHidden="0" w:uiPriority="62" w:unhideWhenUsed="0"/>
-    <w:lsdException w:name="Colorful List Accent 2" w:semiHidden="0" w:uiPriority="63" w:unhideWhenUsed="0"/>
-    <w:lsdException w:name="Colorful Grid Accent 2" w:semiHidden="0" w:uiPriority="64" w:unhideWhenUsed="0"/>
-    <w:lsdException w:name="Light Shading Accent 3" w:semiHidden="0" w:uiPriority="65" w:unhideWhenUsed="0"/>
-    <w:lsdException w:name="Light List Accent 3" w:semiHidden="0" w:uiPriority="66" w:unhideWhenUsed="0"/>
-    <w:lsdException w:name="Light Grid Accent 3" w:semiHidden="0" w:uiPriority="67" w:unhideWhenUsed="0"/>
-    <w:lsdException w:name="Medium Shading 1 Accent 3" w:semiHidden="0" w:uiPriority="68" w:unhideWhenUsed="0"/>
-    <w:lsdException w:name="Medium Shading 2 Accent 3" w:semiHidden="0" w:uiPriority="69" w:unhideWhenUsed="0"/>
-    <w:lsdException w:name="Medium List 1 Accent 3" w:semiHidden="0" w:uiPriority="70" w:unhideWhenUsed="0"/>
-    <w:lsdException w:name="Medium List 2 Accent 3" w:semiHidden="0" w:uiPriority="71" w:unhideWhenUsed="0"/>
-    <w:lsdException w:name="Medium Grid 1 Accent 3" w:semiHidden="0" w:uiPriority="72" w:unhideWhenUsed="0"/>
-    <w:lsdException w:name="Medium Grid 2 Accent 3" w:semiHidden="0" w:uiPriority="73" w:unhideWhenUsed="0"/>
-    <w:lsdException w:name="Medium Grid 3 Accent 3" w:semiHidden="0" w:uiPriority="60" w:unhideWhenUsed="0"/>
-    <w:lsdException w:name="Dark List Accent 3" w:semiHidden="0" w:uiPriority="61" w:unhideWhenUsed="0"/>
-    <w:lsdException w:name="Colorful Shading Accent 3" w:semiHidden="0" w:uiPriority="62" w:unhideWhenUsed="0"/>
-    <w:lsdException w:name="Colorful List Accent 3" w:semiHidden="0" w:uiPriority="63" w:unhideWhenUsed="0"/>
-    <w:lsdException w:name="Colorful Grid Accent 3" w:semiHidden="0" w:uiPriority="64" w:unhideWhenUsed="0"/>
-    <w:lsdException w:name="Light Shading Accent 4" w:semiHidden="0" w:uiPriority="65" w:unhideWhenUsed="0"/>
-    <w:lsdException w:name="Light List Accent 4" w:semiHidden="0" w:uiPriority="66" w:unhideWhenUsed="0"/>
-    <w:lsdException w:name="Light Grid Accent 4" w:semiHidden="0" w:uiPriority="67" w:unhideWhenUsed="0"/>
-    <w:lsdException w:name="Medium Shading 1 Accent 4" w:semiHidden="0" w:uiPriority="68" w:unhideWhenUsed="0"/>
-    <w:lsdException w:name="Medium Shading 2 Accent 4" w:semiHidden="0" w:uiPriority="69" w:unhideWhenUsed="0"/>
-    <w:lsdException w:name="Medium List 1 Accent 4" w:semiHidden="0" w:uiPriority="70" w:unhideWhenUsed="0"/>
-    <w:lsdException w:name="Medium List 2 Accent 4" w:semiHidden="0" w:uiPriority="71" w:unhideWhenUsed="0"/>
-    <w:lsdException w:name="Medium Grid 1 Accent 4" w:semiHidden="0" w:uiPriority="72" w:unhideWhenUsed="0"/>
-    <w:lsdException w:name="Medium Grid 2 Accent 4" w:semiHidden="0" w:uiPriority="73" w:unhideWhenUsed="0"/>
-    <w:lsdException w:name="Medium Grid 3 Accent 4" w:semiHidden="0" w:uiPriority="60" w:unhideWhenUsed="0"/>
-    <w:lsdException w:name="Dark List Accent 4" w:semiHidden="0" w:uiPriority="61" w:unhideWhenUsed="0"/>
-    <w:lsdException w:name="Colorful Shading Accent 4" w:semiHidden="0" w:uiPriority="62" w:unhideWhenUsed="0"/>
-    <w:lsdException w:name="Colorful List Accent 4" w:semiHidden="0" w:uiPriority="63" w:unhideWhenUsed="0"/>
-    <w:lsdException w:name="Colorful Grid Accent 4" w:semiHidden="0" w:uiPriority="64" w:unhideWhenUsed="0"/>
-    <w:lsdException w:name="Light Shading Accent 5" w:semiHidden="0" w:uiPriority="65" w:unhideWhenUsed="0"/>
-    <w:lsdException w:name="Light List Accent 5" w:semiHidden="0" w:uiPriority="66" w:unhideWhenUsed="0"/>
-    <w:lsdException w:name="Light Grid Accent 5" w:semiHidden="0" w:uiPriority="67" w:unhideWhenUsed="0"/>
-    <w:lsdException w:name="Medium Shading 1 Accent 5" w:semiHidden="0" w:uiPriority="68" w:unhideWhenUsed="0"/>
-    <w:lsdException w:name="Medium Shading 2 Accent 5" w:semiHidden="0" w:uiPriority="69" w:unhideWhenUsed="0"/>
-    <w:lsdException w:name="Medium List 1 Accent 5" w:semiHidden="0" w:uiPriority="70" w:unhideWhenUsed="0"/>
-    <w:lsdException w:name="Medium List 2 Accent 5" w:semiHidden="0" w:uiPriority="71" w:unhideWhenUsed="0"/>
-    <w:lsdException w:name="Medium Grid 1 Accent 5" w:semiHidden="0" w:uiPriority="72" w:unhideWhenUsed="0"/>
-    <w:lsdException w:name="Medium Grid 2 Accent 5" w:semiHidden="0" w:uiPriority="73" w:unhideWhenUsed="0"/>
-    <w:lsdException w:name="Medium Grid 3 Accent 5" w:semiHidden="0" w:uiPriority="60" w:unhideWhenUsed="0"/>
-    <w:lsdException w:name="Dark List Accent 5" w:semiHidden="0" w:uiPriority="61" w:unhideWhenUsed="0"/>
-    <w:lsdException w:name="Colorful Shading Accent 5" w:semiHidden="0" w:uiPriority="62" w:unhideWhenUsed="0"/>
-    <w:lsdException w:name="Colorful List Accent 5" w:semiHidden="0" w:uiPriority="63" w:unhideWhenUsed="0"/>
-    <w:lsdException w:name="Colorful Grid Accent 5" w:semiHidden="0" w:uiPriority="64" w:unhideWhenUsed="0"/>
-    <w:lsdException w:name="Light Shading Accent 6" w:semiHidden="0" w:uiPriority="65" w:unhideWhenUsed="0"/>
-    <w:lsdException w:name="Light List Accent 6" w:semiHidden="0" w:uiPriority="66" w:unhideWhenUsed="0"/>
-    <w:lsdException w:name="Light Grid Accent 6" w:semiHidden="0" w:uiPriority="67" w:unhideWhenUsed="0"/>
-    <w:lsdException w:name="Medium Shading 1 Accent 6" w:semiHidden="0" w:uiPriority="68" w:unhideWhenUsed="0"/>
-    <w:lsdException w:name="Medium Shading 2 Accent 6" w:semiHidden="0" w:uiPriority="69" w:unhideWhenUsed="0"/>
-    <w:lsdException w:name="Medium List 1 Accent 6" w:semiHidden="0" w:uiPriority="70" w:unhideWhenUsed="0" w:qFormat="1"/>
-    <w:lsdException w:name="Medium List 2 Accent 6" w:semiHidden="0" w:uiPriority="71" w:unhideWhenUsed="0" w:qFormat="1"/>
-    <w:lsdException w:name="Medium Grid 1 Accent 6" w:semiHidden="0" w:uiPriority="72" w:unhideWhenUsed="0" w:qFormat="1"/>
-    <w:lsdException w:name="Medium Grid 2 Accent 6" w:semiHidden="0" w:uiPriority="73" w:unhideWhenUsed="0" w:qFormat="1"/>
-    <w:lsdException w:name="Medium Grid 3 Accent 6" w:semiHidden="0" w:uiPriority="60" w:unhideWhenUsed="0" w:qFormat="1"/>
-    <w:lsdException w:name="Dark List Accent 6" w:semiHidden="0" w:uiPriority="61" w:unhideWhenUsed="0"/>
-    <w:lsdException w:name="Colorful Shading Accent 6" w:semiHidden="0" w:uiPriority="62" w:unhideWhenUsed="0" w:qFormat="1"/>
-    <w:lsdException w:name="Colorful List Accent 6" w:semiHidden="0" w:uiPriority="72" w:unhideWhenUsed="0"/>
-    <w:lsdException w:name="Colorful Grid Accent 6" w:semiHidden="0" w:uiPriority="73" w:unhideWhenUsed="0"/>
-    <w:lsdException w:name="Subtle Emphasis" w:semiHidden="0" w:uiPriority="19" w:unhideWhenUsed="0"/>
-    <w:lsdException w:name="Intense Emphasis" w:semiHidden="0" w:uiPriority="21" w:unhideWhenUsed="0"/>
-    <w:lsdException w:name="Subtle Reference" w:semiHidden="0" w:uiPriority="31" w:unhideWhenUsed="0"/>
-    <w:lsdException w:name="Intense Reference" w:semiHidden="0" w:uiPriority="32" w:unhideWhenUsed="0"/>
-    <w:lsdException w:name="Book Title" w:semiHidden="0" w:uiPriority="33" w:unhideWhenUsed="0"/>
-    <w:lsdException w:name="Bibliography" w:uiPriority="37"/>
-    <w:lsdException w:name="TOC Heading" w:uiPriority="39" w:qFormat="1"/>
+  <w:latentStyles w:defLockedState="0" w:defUIPriority="99" w:defSemiHidden="0" w:defUnhideWhenUsed="0" w:defQFormat="0" w:count="380">
+    <w:lsdException w:name="Normal" w:uiPriority="0" w:qFormat="1"/>
+    <w:lsdException w:name="heading 1" w:uiPriority="0" w:qFormat="1"/>
+    <w:lsdException w:name="heading 2" w:uiPriority="9" w:qFormat="1"/>
+    <w:lsdException w:name="heading 3" w:uiPriority="9" w:qFormat="1"/>
+    <w:lsdException w:name="heading 4" w:uiPriority="9" w:qFormat="1"/>
+    <w:lsdException w:name="heading 5" w:uiPriority="9" w:qFormat="1"/>
+    <w:lsdException w:name="heading 6" w:semiHidden="1" w:uiPriority="9" w:unhideWhenUsed="1" w:qFormat="1"/>
+    <w:lsdException w:name="heading 7" w:semiHidden="1" w:uiPriority="9" w:unhideWhenUsed="1" w:qFormat="1"/>
+    <w:lsdException w:name="heading 8" w:semiHidden="1" w:uiPriority="9" w:unhideWhenUsed="1" w:qFormat="1"/>
+    <w:lsdException w:name="heading 9" w:semiHidden="1" w:uiPriority="9" w:unhideWhenUsed="1" w:qFormat="1"/>
+    <w:lsdException w:name="index 1" w:semiHidden="1" w:unhideWhenUsed="1"/>
+    <w:lsdException w:name="index 2" w:semiHidden="1" w:unhideWhenUsed="1"/>
+    <w:lsdException w:name="index 3" w:semiHidden="1" w:unhideWhenUsed="1"/>
+    <w:lsdException w:name="index 4" w:semiHidden="1" w:unhideWhenUsed="1"/>
+    <w:lsdException w:name="index 5" w:semiHidden="1" w:unhideWhenUsed="1"/>
+    <w:lsdException w:name="index 6" w:semiHidden="1" w:unhideWhenUsed="1"/>
+    <w:lsdException w:name="index 7" w:semiHidden="1" w:unhideWhenUsed="1"/>
+    <w:lsdException w:name="index 8" w:semiHidden="1" w:unhideWhenUsed="1"/>
+    <w:lsdException w:name="index 9" w:semiHidden="1" w:unhideWhenUsed="1"/>
+    <w:lsdException w:name="toc 1" w:semiHidden="1" w:uiPriority="39" w:unhideWhenUsed="1"/>
+    <w:lsdException w:name="toc 2" w:semiHidden="1" w:uiPriority="39" w:unhideWhenUsed="1"/>
+    <w:lsdException w:name="toc 3" w:semiHidden="1" w:uiPriority="39" w:unhideWhenUsed="1"/>
+    <w:lsdException w:name="toc 4" w:semiHidden="1" w:uiPriority="39" w:unhideWhenUsed="1"/>
+    <w:lsdException w:name="toc 5" w:semiHidden="1" w:uiPriority="39" w:unhideWhenUsed="1"/>
+    <w:lsdException w:name="toc 6" w:semiHidden="1" w:uiPriority="39" w:unhideWhenUsed="1"/>
+    <w:lsdException w:name="toc 7" w:semiHidden="1" w:uiPriority="39" w:unhideWhenUsed="1"/>
+    <w:lsdException w:name="toc 8" w:semiHidden="1" w:uiPriority="39" w:unhideWhenUsed="1"/>
+    <w:lsdException w:name="toc 9" w:semiHidden="1" w:uiPriority="39" w:unhideWhenUsed="1"/>
+    <w:lsdException w:name="Normal Indent" w:semiHidden="1" w:unhideWhenUsed="1"/>
+    <w:lsdException w:name="footnote text" w:semiHidden="1" w:unhideWhenUsed="1"/>
+    <w:lsdException w:name="annotation text" w:semiHidden="1" w:unhideWhenUsed="1"/>
+    <w:lsdException w:name="header" w:semiHidden="1" w:unhideWhenUsed="1"/>
+    <w:lsdException w:name="footer" w:semiHidden="1" w:unhideWhenUsed="1"/>
+    <w:lsdException w:name="index heading" w:semiHidden="1" w:unhideWhenUsed="1"/>
+    <w:lsdException w:name="caption" w:uiPriority="0" w:qFormat="1"/>
+    <w:lsdException w:name="table of figures" w:semiHidden="1" w:unhideWhenUsed="1"/>
+    <w:lsdException w:name="envelope address" w:semiHidden="1" w:unhideWhenUsed="1"/>
+    <w:lsdException w:name="envelope return" w:semiHidden="1" w:unhideWhenUsed="1"/>
+    <w:lsdException w:name="footnote reference" w:semiHidden="1" w:unhideWhenUsed="1"/>
+    <w:lsdException w:name="annotation reference" w:semiHidden="1" w:unhideWhenUsed="1"/>
+    <w:lsdException w:name="line number" w:semiHidden="1" w:unhideWhenUsed="1"/>
+    <w:lsdException w:name="page number" w:semiHidden="1" w:unhideWhenUsed="1"/>
+    <w:lsdException w:name="endnote reference" w:semiHidden="1" w:unhideWhenUsed="1"/>
+    <w:lsdException w:name="endnote text" w:semiHidden="1" w:unhideWhenUsed="1"/>
+    <w:lsdException w:name="table of authorities" w:semiHidden="1" w:unhideWhenUsed="1"/>
+    <w:lsdException w:name="macro" w:semiHidden="1" w:unhideWhenUsed="1"/>
+    <w:lsdException w:name="toa heading" w:semiHidden="1" w:unhideWhenUsed="1"/>
+    <w:lsdException w:name="List" w:semiHidden="1" w:unhideWhenUsed="1"/>
+    <w:lsdException w:name="List Bullet" w:semiHidden="1" w:unhideWhenUsed="1"/>
+    <w:lsdException w:name="List Number" w:semiHidden="1" w:unhideWhenUsed="1"/>
+    <w:lsdException w:name="List 2" w:semiHidden="1" w:unhideWhenUsed="1"/>
+    <w:lsdException w:name="List 3" w:semiHidden="1" w:unhideWhenUsed="1"/>
+    <w:lsdException w:name="List 4" w:semiHidden="1" w:unhideWhenUsed="1"/>
+    <w:lsdException w:name="List 5" w:semiHidden="1" w:unhideWhenUsed="1"/>
+    <w:lsdException w:name="List Bullet 2" w:semiHidden="1" w:unhideWhenUsed="1"/>
+    <w:lsdException w:name="List Bullet 3" w:semiHidden="1" w:unhideWhenUsed="1"/>
+    <w:lsdException w:name="List Bullet 4" w:semiHidden="1" w:unhideWhenUsed="1"/>
+    <w:lsdException w:name="List Bullet 5" w:semiHidden="1" w:unhideWhenUsed="1"/>
+    <w:lsdException w:name="List Number 2" w:semiHidden="1" w:unhideWhenUsed="1"/>
+    <w:lsdException w:name="List Number 3" w:semiHidden="1" w:unhideWhenUsed="1"/>
+    <w:lsdException w:name="List Number 4" w:semiHidden="1" w:unhideWhenUsed="1"/>
+    <w:lsdException w:name="List Number 5" w:semiHidden="1" w:unhideWhenUsed="1"/>
+    <w:lsdException w:name="Title" w:uiPriority="10" w:qFormat="1"/>
+    <w:lsdException w:name="Closing" w:semiHidden="1" w:unhideWhenUsed="1"/>
+    <w:lsdException w:name="Signature" w:semiHidden="1" w:unhideWhenUsed="1"/>
+    <w:lsdException w:name="Default Paragraph Font" w:semiHidden="1" w:uiPriority="1" w:unhideWhenUsed="1"/>
+    <w:lsdException w:name="Body Text" w:semiHidden="1" w:unhideWhenUsed="1"/>
+    <w:lsdException w:name="Body Text Indent" w:semiHidden="1" w:unhideWhenUsed="1"/>
+    <w:lsdException w:name="List Continue" w:semiHidden="1" w:unhideWhenUsed="1"/>
+    <w:lsdException w:name="List Continue 2" w:semiHidden="1" w:unhideWhenUsed="1"/>
+    <w:lsdException w:name="List Continue 3" w:semiHidden="1" w:unhideWhenUsed="1"/>
+    <w:lsdException w:name="List Continue 4" w:semiHidden="1" w:unhideWhenUsed="1"/>
+    <w:lsdException w:name="List Continue 5" w:semiHidden="1" w:unhideWhenUsed="1"/>
+    <w:lsdException w:name="Message Header" w:semiHidden="1" w:unhideWhenUsed="1"/>
+    <w:lsdException w:name="Subtitle" w:uiPriority="11"/>
+    <w:lsdException w:name="Salutation" w:semiHidden="1" w:unhideWhenUsed="1"/>
+    <w:lsdException w:name="Date" w:semiHidden="1" w:unhideWhenUsed="1"/>
+    <w:lsdException w:name="Body Text First Indent" w:semiHidden="1" w:unhideWhenUsed="1"/>
+    <w:lsdException w:name="Body Text First Indent 2" w:semiHidden="1" w:unhideWhenUsed="1"/>
+    <w:lsdException w:name="Note Heading" w:semiHidden="1" w:unhideWhenUsed="1"/>
+    <w:lsdException w:name="Body Text 2" w:semiHidden="1" w:unhideWhenUsed="1"/>
+    <w:lsdException w:name="Body Text 3" w:semiHidden="1" w:unhideWhenUsed="1"/>
+    <w:lsdException w:name="Body Text Indent 2" w:semiHidden="1" w:unhideWhenUsed="1"/>
+    <w:lsdException w:name="Body Text Indent 3" w:semiHidden="1" w:unhideWhenUsed="1"/>
+    <w:lsdException w:name="Block Text" w:semiHidden="1" w:unhideWhenUsed="1"/>
+    <w:lsdException w:name="Hyperlink" w:semiHidden="1" w:uiPriority="0" w:unhideWhenUsed="1"/>
+    <w:lsdException w:name="FollowedHyperlink" w:semiHidden="1" w:unhideWhenUsed="1"/>
+    <w:lsdException w:name="Strong" w:uiPriority="22"/>
+    <w:lsdException w:name="Emphasis" w:uiPriority="20"/>
+    <w:lsdException w:name="Document Map" w:semiHidden="1" w:unhideWhenUsed="1"/>
+    <w:lsdException w:name="Plain Text" w:semiHidden="1" w:unhideWhenUsed="1"/>
+    <w:lsdException w:name="E-mail Signature" w:semiHidden="1" w:unhideWhenUsed="1"/>
+    <w:lsdException w:name="HTML Top of Form" w:semiHidden="1" w:unhideWhenUsed="1"/>
+    <w:lsdException w:name="HTML Bottom of Form" w:semiHidden="1" w:unhideWhenUsed="1"/>
+    <w:lsdException w:name="Normal (Web)" w:semiHidden="1" w:unhideWhenUsed="1"/>
+    <w:lsdException w:name="HTML Acronym" w:semiHidden="1" w:unhideWhenUsed="1"/>
+    <w:lsdException w:name="HTML Address" w:semiHidden="1" w:unhideWhenUsed="1"/>
+    <w:lsdException w:name="HTML Cite" w:semiHidden="1" w:unhideWhenUsed="1"/>
+    <w:lsdException w:name="HTML Code" w:semiHidden="1" w:unhideWhenUsed="1"/>
+    <w:lsdException w:name="HTML Definition" w:semiHidden="1" w:unhideWhenUsed="1"/>
+    <w:lsdException w:name="HTML Keyboard" w:semiHidden="1" w:unhideWhenUsed="1"/>
+    <w:lsdException w:name="HTML Preformatted" w:semiHidden="1" w:unhideWhenUsed="1"/>
+    <w:lsdException w:name="HTML Sample" w:semiHidden="1" w:unhideWhenUsed="1"/>
+    <w:lsdException w:name="HTML Typewriter" w:semiHidden="1" w:unhideWhenUsed="1"/>
+    <w:lsdException w:name="HTML Variable" w:semiHidden="1" w:unhideWhenUsed="1"/>
+    <w:lsdException w:name="Normal Table" w:semiHidden="1" w:unhideWhenUsed="1"/>
+    <w:lsdException w:name="annotation subject" w:semiHidden="1" w:unhideWhenUsed="1"/>
+    <w:lsdException w:name="No List" w:semiHidden="1" w:unhideWhenUsed="1"/>
+    <w:lsdException w:name="Outline List 1" w:semiHidden="1" w:unhideWhenUsed="1"/>
+    <w:lsdException w:name="Outline List 2" w:semiHidden="1" w:unhideWhenUsed="1"/>
+    <w:lsdException w:name="Outline List 3" w:semiHidden="1" w:unhideWhenUsed="1"/>
+    <w:lsdException w:name="Table Simple 1" w:semiHidden="1" w:unhideWhenUsed="1"/>
+    <w:lsdException w:name="Table Simple 2" w:semiHidden="1" w:unhideWhenUsed="1"/>
+    <w:lsdException w:name="Table Simple 3" w:semiHidden="1" w:unhideWhenUsed="1"/>
+    <w:lsdException w:name="Table Classic 1" w:semiHidden="1" w:unhideWhenUsed="1"/>
+    <w:lsdException w:name="Table Classic 2" w:semiHidden="1" w:unhideWhenUsed="1"/>
+    <w:lsdException w:name="Table Classic 3" w:semiHidden="1" w:unhideWhenUsed="1"/>
+    <w:lsdException w:name="Table Classic 4" w:semiHidden="1" w:unhideWhenUsed="1"/>
+    <w:lsdException w:name="Table Colorful 1" w:semiHidden="1" w:unhideWhenUsed="1"/>
+    <w:lsdException w:name="Table Colorful 2" w:semiHidden="1" w:unhideWhenUsed="1"/>
+    <w:lsdException w:name="Table Colorful 3" w:semiHidden="1" w:unhideWhenUsed="1"/>
+    <w:lsdException w:name="Table Columns 1" w:semiHidden="1" w:unhideWhenUsed="1"/>
+    <w:lsdException w:name="Table Columns 2" w:semiHidden="1" w:unhideWhenUsed="1"/>
+    <w:lsdException w:name="Table Columns 3" w:semiHidden="1" w:unhideWhenUsed="1"/>
+    <w:lsdException w:name="Table Columns 4" w:semiHidden="1" w:unhideWhenUsed="1"/>
+    <w:lsdException w:name="Table Columns 5" w:semiHidden="1" w:unhideWhenUsed="1"/>
+    <w:lsdException w:name="Table Grid 1" w:semiHidden="1" w:unhideWhenUsed="1"/>
+    <w:lsdException w:name="Table Grid 2" w:semiHidden="1" w:unhideWhenUsed="1"/>
+    <w:lsdException w:name="Table Grid 3" w:semiHidden="1" w:unhideWhenUsed="1"/>
+    <w:lsdException w:name="Table Grid 4" w:semiHidden="1" w:unhideWhenUsed="1"/>
+    <w:lsdException w:name="Table Grid 5" w:semiHidden="1" w:unhideWhenUsed="1"/>
+    <w:lsdException w:name="Table Grid 6" w:semiHidden="1" w:unhideWhenUsed="1"/>
+    <w:lsdException w:name="Table Grid 7" w:semiHidden="1" w:unhideWhenUsed="1"/>
+    <w:lsdException w:name="Table Grid 8" w:semiHidden="1" w:unhideWhenUsed="1"/>
+    <w:lsdException w:name="Table List 1" w:semiHidden="1" w:unhideWhenUsed="1"/>
+    <w:lsdException w:name="Table List 2" w:semiHidden="1" w:unhideWhenUsed="1"/>
+    <w:lsdException w:name="Table List 3" w:semiHidden="1" w:unhideWhenUsed="1"/>
+    <w:lsdException w:name="Table List 4" w:semiHidden="1" w:unhideWhenUsed="1"/>
+    <w:lsdException w:name="Table List 5" w:semiHidden="1" w:unhideWhenUsed="1"/>
+    <w:lsdException w:name="Table List 6" w:semiHidden="1" w:unhideWhenUsed="1"/>
+    <w:lsdException w:name="Table List 7" w:semiHidden="1" w:unhideWhenUsed="1"/>
+    <w:lsdException w:name="Table List 8" w:semiHidden="1" w:unhideWhenUsed="1"/>
+    <w:lsdException w:name="Table 3D effects 1" w:semiHidden="1" w:unhideWhenUsed="1"/>
+    <w:lsdException w:name="Table 3D effects 2" w:semiHidden="1" w:unhideWhenUsed="1"/>
+    <w:lsdException w:name="Table 3D effects 3" w:semiHidden="1" w:unhideWhenUsed="1"/>
+    <w:lsdException w:name="Table Contemporary" w:semiHidden="1" w:unhideWhenUsed="1"/>
+    <w:lsdException w:name="Table Elegant" w:semiHidden="1" w:unhideWhenUsed="1"/>
+    <w:lsdException w:name="Table Professional" w:semiHidden="1" w:unhideWhenUsed="1"/>
+    <w:lsdException w:name="Table Subtle 1" w:semiHidden="1" w:unhideWhenUsed="1"/>
+    <w:lsdException w:name="Table Subtle 2" w:semiHidden="1" w:unhideWhenUsed="1"/>
+    <w:lsdException w:name="Table Web 1" w:semiHidden="1" w:unhideWhenUsed="1"/>
+    <w:lsdException w:name="Table Web 2" w:semiHidden="1" w:unhideWhenUsed="1"/>
+    <w:lsdException w:name="Table Web 3" w:semiHidden="1" w:unhideWhenUsed="1"/>
+    <w:lsdException w:name="Balloon Text" w:semiHidden="1" w:unhideWhenUsed="1"/>
+    <w:lsdException w:name="Table Grid" w:uiPriority="59"/>
+    <w:lsdException w:name="Table Theme" w:semiHidden="1" w:unhideWhenUsed="1"/>
+    <w:lsdException w:name="Placeholder Text" w:semiHidden="1"/>
+    <w:lsdException w:name="No Spacing" w:qFormat="1"/>
+    <w:lsdException w:name="Light Shading"/>
+    <w:lsdException w:name="Light List"/>
+    <w:lsdException w:name="Light Grid"/>
+    <w:lsdException w:name="Medium Shading 1"/>
+    <w:lsdException w:name="Medium Shading 2"/>
+    <w:lsdException w:name="Medium List 1"/>
+    <w:lsdException w:name="Medium List 2"/>
+    <w:lsdException w:name="Medium Grid 1"/>
+    <w:lsdException w:name="Medium Grid 2" w:uiPriority="1" w:qFormat="1"/>
+    <w:lsdException w:name="Medium Grid 3" w:uiPriority="60"/>
+    <w:lsdException w:name="Dark List" w:uiPriority="61"/>
+    <w:lsdException w:name="Colorful Shading" w:uiPriority="62"/>
+    <w:lsdException w:name="Colorful List" w:uiPriority="63" w:qFormat="1"/>
+    <w:lsdException w:name="Colorful Grid" w:uiPriority="64" w:qFormat="1"/>
+    <w:lsdException w:name="Light Shading Accent 1" w:uiPriority="65" w:qFormat="1"/>
+    <w:lsdException w:name="Light List Accent 1" w:uiPriority="66"/>
+    <w:lsdException w:name="Light Grid Accent 1" w:uiPriority="67"/>
+    <w:lsdException w:name="Medium Shading 1 Accent 1" w:uiPriority="68"/>
+    <w:lsdException w:name="Medium Shading 2 Accent 1" w:uiPriority="69"/>
+    <w:lsdException w:name="Medium List 1 Accent 1" w:uiPriority="70"/>
+    <w:lsdException w:name="Revision" w:uiPriority="71"/>
+    <w:lsdException w:name="List Paragraph" w:uiPriority="72" w:qFormat="1"/>
+    <w:lsdException w:name="Quote" w:uiPriority="73" w:qFormat="1"/>
+    <w:lsdException w:name="Intense Quote" w:uiPriority="60"/>
+    <w:lsdException w:name="Medium List 2 Accent 1" w:uiPriority="61"/>
+    <w:lsdException w:name="Medium Grid 1 Accent 1" w:uiPriority="62"/>
+    <w:lsdException w:name="Medium Grid 2 Accent 1" w:uiPriority="63"/>
+    <w:lsdException w:name="Medium Grid 3 Accent 1" w:uiPriority="64"/>
+    <w:lsdException w:name="Dark List Accent 1" w:uiPriority="65"/>
+    <w:lsdException w:name="Colorful Shading Accent 1"/>
+    <w:lsdException w:name="Colorful List Accent 1" w:uiPriority="34" w:qFormat="1"/>
+    <w:lsdException w:name="Colorful Grid Accent 1" w:uiPriority="29" w:qFormat="1"/>
+    <w:lsdException w:name="Light Shading Accent 2" w:uiPriority="30" w:qFormat="1"/>
+    <w:lsdException w:name="Light List Accent 2" w:uiPriority="66"/>
+    <w:lsdException w:name="Light Grid Accent 2" w:uiPriority="67"/>
+    <w:lsdException w:name="Medium Shading 1 Accent 2" w:uiPriority="68"/>
+    <w:lsdException w:name="Medium Shading 2 Accent 2" w:uiPriority="69"/>
+    <w:lsdException w:name="Medium List 1 Accent 2" w:uiPriority="70"/>
+    <w:lsdException w:name="Medium List 2 Accent 2" w:uiPriority="71"/>
+    <w:lsdException w:name="Medium Grid 1 Accent 2" w:uiPriority="72"/>
+    <w:lsdException w:name="Medium Grid 2 Accent 2" w:uiPriority="73"/>
+    <w:lsdException w:name="Medium Grid 3 Accent 2" w:uiPriority="60"/>
+    <w:lsdException w:name="Dark List Accent 2" w:uiPriority="61"/>
+    <w:lsdException w:name="Colorful Shading Accent 2" w:uiPriority="62"/>
+    <w:lsdException w:name="Colorful List Accent 2" w:uiPriority="63"/>
+    <w:lsdException w:name="Colorful Grid Accent 2" w:uiPriority="64"/>
+    <w:lsdException w:name="Light Shading Accent 3" w:uiPriority="65"/>
+    <w:lsdException w:name="Light List Accent 3" w:uiPriority="66"/>
+    <w:lsdException w:name="Light Grid Accent 3" w:uiPriority="67"/>
+    <w:lsdException w:name="Medium Shading 1 Accent 3" w:uiPriority="68"/>
+    <w:lsdException w:name="Medium Shading 2 Accent 3" w:uiPriority="69"/>
+    <w:lsdException w:name="Medium List 1 Accent 3" w:uiPriority="70"/>
+    <w:lsdException w:name="Medium List 2 Accent 3" w:uiPriority="71"/>
+    <w:lsdException w:name="Medium Grid 1 Accent 3" w:uiPriority="72"/>
+    <w:lsdException w:name="Medium Grid 2 Accent 3" w:uiPriority="73"/>
+    <w:lsdException w:name="Medium Grid 3 Accent 3" w:uiPriority="60"/>
+    <w:lsdException w:name="Dark List Accent 3" w:uiPriority="61"/>
+    <w:lsdException w:name="Colorful Shading Accent 3" w:uiPriority="62"/>
+    <w:lsdException w:name="Colorful List Accent 3" w:uiPriority="63"/>
+    <w:lsdException w:name="Colorful Grid Accent 3" w:uiPriority="64"/>
+    <w:lsdException w:name="Light Shading Accent 4" w:uiPriority="65"/>
+    <w:lsdException w:name="Light List Accent 4" w:uiPriority="66"/>
+    <w:lsdException w:name="Light Grid Accent 4" w:uiPriority="67"/>
+    <w:lsdException w:name="Medium Shading 1 Accent 4" w:uiPriority="68"/>
+    <w:lsdException w:name="Medium Shading 2 Accent 4" w:uiPriority="69"/>
+    <w:lsdException w:name="Medium List 1 Accent 4" w:uiPriority="70"/>
+    <w:lsdException w:name="Medium List 2 Accent 4" w:uiPriority="71"/>
+    <w:lsdException w:name="Medium Grid 1 Accent 4" w:uiPriority="72"/>
+    <w:lsdException w:name="Medium Grid 2 Accent 4" w:uiPriority="73"/>
+    <w:lsdException w:name="Medium Grid 3 Accent 4" w:uiPriority="60"/>
+    <w:lsdException w:name="Dark List Accent 4" w:uiPriority="61"/>
+    <w:lsdException w:name="Colorful Shading Accent 4" w:uiPriority="62"/>
+    <w:lsdException w:name="Colorful List Accent 4" w:uiPriority="63"/>
+    <w:lsdException w:name="Colorful Grid Accent 4" w:uiPriority="64"/>
+    <w:lsdException w:name="Light Shading Accent 5" w:uiPriority="65"/>
+    <w:lsdException w:name="Light List Accent 5" w:uiPriority="66"/>
+    <w:lsdException w:name="Light Grid Accent 5" w:uiPriority="67"/>
+    <w:lsdException w:name="Medium Shading 1 Accent 5" w:uiPriority="68"/>
+    <w:lsdException w:name="Medium Shading 2 Accent 5" w:uiPriority="69"/>
+    <w:lsdException w:name="Medium List 1 Accent 5" w:uiPriority="70"/>
+    <w:lsdException w:name="Medium List 2 Accent 5" w:uiPriority="71"/>
+    <w:lsdException w:name="Medium Grid 1 Accent 5" w:uiPriority="72"/>
+    <w:lsdException w:name="Medium Grid 2 Accent 5" w:uiPriority="73"/>
+    <w:lsdException w:name="Medium Grid 3 Accent 5" w:uiPriority="60"/>
+    <w:lsdException w:name="Dark List Accent 5" w:uiPriority="61"/>
+    <w:lsdException w:name="Colorful Shading Accent 5" w:uiPriority="62"/>
+    <w:lsdException w:name="Colorful List Accent 5" w:uiPriority="63"/>
+    <w:lsdException w:name="Colorful Grid Accent 5" w:uiPriority="64"/>
+    <w:lsdException w:name="Light Shading Accent 6" w:uiPriority="65"/>
+    <w:lsdException w:name="Light List Accent 6" w:uiPriority="66"/>
+    <w:lsdException w:name="Light Grid Accent 6" w:uiPriority="67"/>
+    <w:lsdException w:name="Medium Shading 1 Accent 6" w:uiPriority="68"/>
+    <w:lsdException w:name="Medium Shading 2 Accent 6" w:uiPriority="69"/>
+    <w:lsdException w:name="Medium List 1 Accent 6" w:uiPriority="70" w:qFormat="1"/>
+    <w:lsdException w:name="Medium List 2 Accent 6" w:uiPriority="71" w:qFormat="1"/>
+    <w:lsdException w:name="Medium Grid 1 Accent 6" w:uiPriority="72" w:qFormat="1"/>
+    <w:lsdException w:name="Medium Grid 2 Accent 6" w:uiPriority="73" w:qFormat="1"/>
+    <w:lsdException w:name="Medium Grid 3 Accent 6" w:uiPriority="60" w:qFormat="1"/>
+    <w:lsdException w:name="Dark List Accent 6" w:uiPriority="61"/>
+    <w:lsdException w:name="Colorful Shading Accent 6" w:uiPriority="62" w:qFormat="1"/>
+    <w:lsdException w:name="Colorful List Accent 6" w:uiPriority="72"/>
+    <w:lsdException w:name="Colorful Grid Accent 6" w:uiPriority="73"/>
+    <w:lsdException w:name="Subtle Emphasis" w:uiPriority="19"/>
+    <w:lsdException w:name="Intense Emphasis" w:uiPriority="21"/>
+    <w:lsdException w:name="Subtle Reference" w:uiPriority="31"/>
+    <w:lsdException w:name="Intense Reference" w:uiPriority="32"/>
+    <w:lsdException w:name="Book Title" w:uiPriority="33"/>
+    <w:lsdException w:name="Bibliography" w:semiHidden="1" w:uiPriority="37" w:unhideWhenUsed="1"/>
+    <w:lsdException w:name="TOC Heading" w:semiHidden="1" w:uiPriority="39" w:unhideWhenUsed="1" w:qFormat="1"/>
+    <w:lsdException w:name="Plain Table 1" w:uiPriority="41"/>
+    <w:lsdException w:name="Plain Table 2" w:uiPriority="42"/>
+    <w:lsdException w:name="Plain Table 3" w:uiPriority="43"/>
+    <w:lsdException w:name="Plain Table 4" w:uiPriority="44"/>
+    <w:lsdException w:name="Plain Table 5" w:uiPriority="45"/>
+    <w:lsdException w:name="Grid Table Light" w:uiPriority="40"/>
+    <w:lsdException w:name="Grid Table 1 Light" w:uiPriority="46"/>
+    <w:lsdException w:name="Grid Table 2" w:uiPriority="47"/>
+    <w:lsdException w:name="Grid Table 3" w:uiPriority="48"/>
+    <w:lsdException w:name="Grid Table 4" w:uiPriority="49"/>
+    <w:lsdException w:name="Grid Table 5 Dark" w:uiPriority="50"/>
+    <w:lsdException w:name="Grid Table 6 Colorful" w:uiPriority="51"/>
+    <w:lsdException w:name="Grid Table 7 Colorful" w:uiPriority="52"/>
+    <w:lsdException w:name="Grid Table 1 Light Accent 1" w:uiPriority="46"/>
+    <w:lsdException w:name="Grid Table 2 Accent 1" w:uiPriority="47"/>
+    <w:lsdException w:name="Grid Table 3 Accent 1" w:uiPriority="48"/>
+    <w:lsdException w:name="Grid Table 4 Accent 1" w:uiPriority="49"/>
+    <w:lsdException w:name="Grid Table 5 Dark Accent 1" w:uiPriority="50"/>
+    <w:lsdException w:name="Grid Table 6 Colorful Accent 1" w:uiPriority="51"/>
+    <w:lsdException w:name="Grid Table 7 Colorful Accent 1" w:uiPriority="52"/>
+    <w:lsdException w:name="Grid Table 1 Light Accent 2" w:uiPriority="46"/>
+    <w:lsdException w:name="Grid Table 2 Accent 2" w:uiPriority="47"/>
+    <w:lsdException w:name="Grid Table 3 Accent 2" w:uiPriority="48"/>
+    <w:lsdException w:name="Grid Table 4 Accent 2" w:uiPriority="49"/>
+    <w:lsdException w:name="Grid Table 5 Dark Accent 2" w:uiPriority="50"/>
+    <w:lsdException w:name="Grid Table 6 Colorful Accent 2" w:uiPriority="51"/>
+    <w:lsdException w:name="Grid Table 7 Colorful Accent 2" w:uiPriority="52"/>
+    <w:lsdException w:name="Grid Table 1 Light Accent 3" w:uiPriority="46"/>
+    <w:lsdException w:name="Grid Table 2 Accent 3" w:uiPriority="47"/>
+    <w:lsdException w:name="Grid Table 3 Accent 3" w:uiPriority="48"/>
+    <w:lsdException w:name="Grid Table 4 Accent 3" w:uiPriority="49"/>
+    <w:lsdException w:name="Grid Table 5 Dark Accent 3" w:uiPriority="50"/>
+    <w:lsdException w:name="Grid Table 6 Colorful Accent 3" w:uiPriority="51"/>
+    <w:lsdException w:name="Grid Table 7 Colorful Accent 3" w:uiPriority="52"/>
+    <w:lsdException w:name="Grid Table 1 Light Accent 4" w:uiPriority="46"/>
+    <w:lsdException w:name="Grid Table 2 Accent 4" w:uiPriority="47"/>
+    <w:lsdException w:name="Grid Table 3 Accent 4" w:uiPriority="48"/>
+    <w:lsdException w:name="Grid Table 4 Accent 4" w:uiPriority="49"/>
+    <w:lsdException w:name="Grid Table 5 Dark Accent 4" w:uiPriority="50"/>
+    <w:lsdException w:name="Grid Table 6 Colorful Accent 4" w:uiPriority="51"/>
+    <w:lsdException w:name="Grid Table 7 Colorful Accent 4" w:uiPriority="52"/>
+    <w:lsdException w:name="Grid Table 1 Light Accent 5" w:uiPriority="46"/>
+    <w:lsdException w:name="Grid Table 2 Accent 5" w:uiPriority="47"/>
+    <w:lsdException w:name="Grid Table 3 Accent 5" w:uiPriority="48"/>
+    <w:lsdException w:name="Grid Table 4 Accent 5" w:uiPriority="49"/>
+    <w:lsdException w:name="Grid Table 5 Dark Accent 5" w:uiPriority="50"/>
+    <w:lsdException w:name="Grid Table 6 Colorful Accent 5" w:uiPriority="51"/>
+    <w:lsdException w:name="Grid Table 7 Colorful Accent 5" w:uiPriority="52"/>
+    <w:lsdException w:name="Grid Table 1 Light Accent 6" w:uiPriority="46"/>
+    <w:lsdException w:name="Grid Table 2 Accent 6" w:uiPriority="47"/>
+    <w:lsdException w:name="Grid Table 3 Accent 6" w:uiPriority="48"/>
+    <w:lsdException w:name="Grid Table 4 Accent 6" w:uiPriority="49"/>
+    <w:lsdException w:name="Grid Table 5 Dark Accent 6" w:uiPriority="50"/>
+    <w:lsdException w:name="Grid Table 6 Colorful Accent 6" w:uiPriority="51"/>
+    <w:lsdException w:name="Grid Table 7 Colorful Accent 6" w:uiPriority="52"/>
+    <w:lsdException w:name="List Table 1 Light" w:uiPriority="46"/>
+    <w:lsdException w:name="List Table 2" w:uiPriority="47"/>
+    <w:lsdException w:name="List Table 3" w:uiPriority="48"/>
+    <w:lsdException w:name="List Table 4" w:uiPriority="49"/>
+    <w:lsdException w:name="List Table 5 Dark" w:uiPriority="50"/>
+    <w:lsdException w:name="List Table 6 Colorful" w:uiPriority="51"/>
+    <w:lsdException w:name="List Table 7 Colorful" w:uiPriority="52"/>
+    <w:lsdException w:name="List Table 1 Light Accent 1" w:uiPriority="46"/>
+    <w:lsdException w:name="List Table 2 Accent 1" w:uiPriority="47"/>
+    <w:lsdException w:name="List Table 3 Accent 1" w:uiPriority="48"/>
+    <w:lsdException w:name="List Table 4 Accent 1" w:uiPriority="49"/>
+    <w:lsdException w:name="List Table 5 Dark Accent 1" w:uiPriority="50"/>
+    <w:lsdException w:name="List Table 6 Colorful Accent 1" w:uiPriority="51"/>
+    <w:lsdException w:name="List Table 7 Colorful Accent 1" w:uiPriority="52"/>
+    <w:lsdException w:name="List Table 1 Light Accent 2" w:uiPriority="46"/>
+    <w:lsdException w:name="List Table 2 Accent 2" w:uiPriority="47"/>
+    <w:lsdException w:name="List Table 3 Accent 2" w:uiPriority="48"/>
+    <w:lsdException w:name="List Table 4 Accent 2" w:uiPriority="49"/>
+    <w:lsdException w:name="List Table 5 Dark Accent 2" w:uiPriority="50"/>
+    <w:lsdException w:name="List Table 6 Colorful Accent 2" w:uiPriority="51"/>
+    <w:lsdException w:name="List Table 7 Colorful Accent 2" w:uiPriority="52"/>
+    <w:lsdException w:name="List Table 1 Light Accent 3" w:uiPriority="46"/>
+    <w:lsdException w:name="List Table 2 Accent 3" w:uiPriority="47"/>
+    <w:lsdException w:name="List Table 3 Accent 3" w:uiPriority="48"/>
+    <w:lsdException w:name="List Table 4 Accent 3" w:uiPriority="49"/>
+    <w:lsdException w:name="List Table 5 Dark Accent 3" w:uiPriority="50"/>
+    <w:lsdException w:name="List Table 6 Colorful Accent 3" w:uiPriority="51"/>
+    <w:lsdException w:name="List Table 7 Colorful Accent 3" w:uiPriority="52"/>
+    <w:lsdException w:name="List Table 1 Light Accent 4" w:uiPriority="46"/>
+    <w:lsdException w:name="List Table 2 Accent 4" w:uiPriority="47"/>
+    <w:lsdException w:name="List Table 3 Accent 4" w:uiPriority="48"/>
+    <w:lsdException w:name="List Table 4 Accent 4" w:uiPriority="49"/>
+    <w:lsdException w:name="List Table 5 Dark Accent 4" w:uiPriority="50"/>
+    <w:lsdException w:name="List Table 6 Colorful Accent 4" w:uiPriority="51"/>
+    <w:lsdException w:name="List Table 7 Colorful Accent 4" w:uiPriority="52"/>
+    <w:lsdException w:name="List Table 1 Light Accent 5" w:uiPriority="46"/>
+    <w:lsdException w:name="List Table 2 Accent 5" w:uiPriority="47"/>
+    <w:lsdException w:name="List Table 3 Accent 5" w:uiPriority="48"/>
+    <w:lsdException w:name="List Table 4 Accent 5" w:uiPriority="49"/>
+    <w:lsdException w:name="List Table 5 Dark Accent 5" w:uiPriority="50"/>
+    <w:lsdException w:name="List Table 6 Colorful Accent 5" w:uiPriority="51"/>
+    <w:lsdException w:name="List Table 7 Colorful Accent 5" w:uiPriority="52"/>
+    <w:lsdException w:name="List Table 1 Light Accent 6" w:uiPriority="46"/>
+    <w:lsdException w:name="List Table 2 Accent 6" w:uiPriority="47"/>
+    <w:lsdException w:name="List Table 3 Accent 6" w:uiPriority="48"/>
+    <w:lsdException w:name="List Table 4 Accent 6" w:uiPriority="49"/>
+    <w:lsdException w:name="List Table 5 Dark Accent 6" w:uiPriority="50"/>
+    <w:lsdException w:name="List Table 6 Colorful Accent 6" w:uiPriority="51"/>
+    <w:lsdException w:name="List Table 7 Colorful Accent 6" w:uiPriority="52"/>
   </w:latentStyles>
   <w:style w:type="paragraph" w:default="1" w:styleId="Normal">
     <w:name w:val="Normal"/>
@@ -8085,950 +8294,7 @@
   <w:style w:type="character" w:default="1" w:styleId="DefaultParagraphFont">
     <w:name w:val="Default Paragraph Font"/>
     <w:uiPriority w:val="1"/>
-    <w:unhideWhenUsed/>
-  </w:style>
-  <w:style w:type="table" w:default="1" w:styleId="TableNormal">
-    <w:name w:val="Normal Table"/>
-    <w:uiPriority w:val="99"/>
     <w:semiHidden/>
-    <w:unhideWhenUsed/>
-    <w:tblPr>
-      <w:tblInd w:w="0" w:type="dxa"/>
-      <w:tblCellMar>
-        <w:top w:w="0" w:type="dxa"/>
-        <w:left w:w="108" w:type="dxa"/>
-        <w:bottom w:w="0" w:type="dxa"/>
-        <w:right w:w="108" w:type="dxa"/>
-      </w:tblCellMar>
-    </w:tblPr>
-  </w:style>
-  <w:style w:type="numbering" w:default="1" w:styleId="NoList">
-    <w:name w:val="No List"/>
-    <w:uiPriority w:val="99"/>
-    <w:semiHidden/>
-    <w:unhideWhenUsed/>
-  </w:style>
-  <w:style w:type="paragraph" w:styleId="Header">
-    <w:name w:val="header"/>
-    <w:basedOn w:val="Normal"/>
-    <w:rsid w:val="00824390"/>
-    <w:pPr>
-      <w:tabs>
-        <w:tab w:val="left" w:pos="0"/>
-        <w:tab w:val="right" w:pos="10080"/>
-      </w:tabs>
-      <w:spacing w:after="0"/>
-      <w:ind w:left="-2160"/>
-    </w:pPr>
-    <w:rPr>
-      <w:sz w:val="16"/>
-    </w:rPr>
-  </w:style>
-  <w:style w:type="character" w:styleId="PageNumber">
-    <w:name w:val="page number"/>
-    <w:rsid w:val="00824390"/>
-    <w:rPr>
-      <w:sz w:val="14"/>
-    </w:rPr>
-  </w:style>
-  <w:style w:type="paragraph" w:customStyle="1" w:styleId="Title1">
-    <w:name w:val="Title1"/>
-    <w:basedOn w:val="Normal"/>
-    <w:rsid w:val="00824390"/>
-    <w:pPr>
-      <w:ind w:left="-2160"/>
-    </w:pPr>
-    <w:rPr>
-      <w:sz w:val="28"/>
-    </w:rPr>
-  </w:style>
-  <w:style w:type="paragraph" w:customStyle="1" w:styleId="bulletlist">
-    <w:name w:val="bullet list"/>
-    <w:basedOn w:val="Normal"/>
-    <w:qFormat/>
-    <w:rsid w:val="00E01AA8"/>
-    <w:pPr>
-      <w:numPr>
-        <w:numId w:val="28"/>
-      </w:numPr>
-      <w:spacing w:before="60" w:after="0"/>
-    </w:pPr>
-  </w:style>
-  <w:style w:type="paragraph" w:styleId="Footer">
-    <w:name w:val="footer"/>
-    <w:basedOn w:val="Normal"/>
-    <w:rsid w:val="00824390"/>
-    <w:pPr>
-      <w:tabs>
-        <w:tab w:val="center" w:pos="4320"/>
-        <w:tab w:val="right" w:pos="10080"/>
-      </w:tabs>
-      <w:spacing w:after="0"/>
-    </w:pPr>
-    <w:rPr>
-      <w:sz w:val="16"/>
-    </w:rPr>
-  </w:style>
-  <w:style w:type="paragraph" w:customStyle="1" w:styleId="References">
-    <w:name w:val="References"/>
-    <w:basedOn w:val="Normal"/>
-    <w:qFormat/>
-    <w:rsid w:val="00C97FC0"/>
-    <w:pPr>
-      <w:numPr>
-        <w:numId w:val="24"/>
-      </w:numPr>
-      <w:spacing w:after="80" w:line="240" w:lineRule="auto"/>
-    </w:pPr>
-    <w:rPr>
-      <w:kern w:val="0"/>
-    </w:rPr>
-  </w:style>
-  <w:style w:type="paragraph" w:customStyle="1" w:styleId="CoverTitle">
-    <w:name w:val="Cover Title"/>
-    <w:basedOn w:val="Normal"/>
-    <w:rsid w:val="00824390"/>
-    <w:pPr>
-      <w:pBdr>
-        <w:top w:val="single" w:sz="24" w:space="1" w:color="auto"/>
-      </w:pBdr>
-      <w:tabs>
-        <w:tab w:val="left" w:pos="5040"/>
-      </w:tabs>
-      <w:spacing w:after="120" w:line="480" w:lineRule="exact"/>
-      <w:ind w:left="2160"/>
-    </w:pPr>
-    <w:rPr>
-      <w:rFonts w:ascii="Helvetica" w:eastAsia="Times" w:hAnsi="Helvetica"/>
-      <w:b/>
-      <w:spacing w:val="-20"/>
-      <w:kern w:val="0"/>
-      <w:sz w:val="48"/>
-      <w:lang w:eastAsia="zh-CN"/>
-    </w:rPr>
-  </w:style>
-  <w:style w:type="paragraph" w:customStyle="1" w:styleId="CoverText">
-    <w:name w:val="Cover Text"/>
-    <w:basedOn w:val="Normal"/>
-    <w:rsid w:val="00824390"/>
-    <w:pPr>
-      <w:spacing w:after="0" w:line="240" w:lineRule="auto"/>
-      <w:ind w:left="2160"/>
-    </w:pPr>
-    <w:rPr>
-      <w:rFonts w:ascii="Arial" w:eastAsia="Times" w:hAnsi="Arial"/>
-      <w:kern w:val="0"/>
-      <w:lang w:eastAsia="zh-CN"/>
-    </w:rPr>
-  </w:style>
-  <w:style w:type="character" w:styleId="FootnoteReference">
-    <w:name w:val="footnote reference"/>
-    <w:rsid w:val="00824390"/>
-    <w:rPr>
-      <w:vertAlign w:val="superscript"/>
-    </w:rPr>
-  </w:style>
-  <w:style w:type="paragraph" w:styleId="FootnoteText">
-    <w:name w:val="footnote text"/>
-    <w:basedOn w:val="Normal"/>
-    <w:rsid w:val="00824390"/>
-    <w:pPr>
-      <w:spacing w:after="120" w:line="240" w:lineRule="auto"/>
-      <w:ind w:hanging="144"/>
-      <w:jc w:val="both"/>
-    </w:pPr>
-    <w:rPr>
-      <w:kern w:val="0"/>
-      <w:sz w:val="15"/>
-    </w:rPr>
-  </w:style>
-  <w:style w:type="paragraph" w:customStyle="1" w:styleId="Affiliations">
-    <w:name w:val="Affiliations"/>
-    <w:basedOn w:val="Normal"/>
-    <w:rsid w:val="00824390"/>
-    <w:pPr>
-      <w:spacing w:after="120" w:line="240" w:lineRule="auto"/>
-      <w:jc w:val="both"/>
-    </w:pPr>
-    <w:rPr>
-      <w:color w:val="808080"/>
-      <w:kern w:val="0"/>
-      <w:sz w:val="24"/>
-    </w:rPr>
-  </w:style>
-  <w:style w:type="paragraph" w:styleId="Caption">
-    <w:name w:val="caption"/>
-    <w:basedOn w:val="Normal"/>
-    <w:next w:val="Normal"/>
-    <w:qFormat/>
-    <w:rsid w:val="009149AA"/>
-    <w:pPr>
-      <w:keepLines/>
-      <w:spacing w:before="120" w:after="120" w:line="200" w:lineRule="exact"/>
-      <w:jc w:val="both"/>
-    </w:pPr>
-    <w:rPr>
-      <w:sz w:val="15"/>
-    </w:rPr>
-  </w:style>
-  <w:style w:type="paragraph" w:customStyle="1" w:styleId="Bullet">
-    <w:name w:val="Bullet"/>
-    <w:basedOn w:val="Normal"/>
-    <w:rsid w:val="00824390"/>
-    <w:pPr>
-      <w:spacing w:after="120" w:line="240" w:lineRule="auto"/>
-      <w:ind w:left="144" w:hanging="144"/>
-      <w:jc w:val="both"/>
-    </w:pPr>
-    <w:rPr>
-      <w:color w:val="808080"/>
-      <w:kern w:val="0"/>
-    </w:rPr>
-  </w:style>
-  <w:style w:type="paragraph" w:customStyle="1" w:styleId="FigureCaption">
-    <w:name w:val="Figure Caption"/>
-    <w:basedOn w:val="Normal"/>
-    <w:rsid w:val="00824390"/>
-    <w:pPr>
-      <w:overflowPunct w:val="0"/>
-      <w:autoSpaceDE w:val="0"/>
-      <w:autoSpaceDN w:val="0"/>
-      <w:adjustRightInd w:val="0"/>
-      <w:spacing w:after="120" w:line="240" w:lineRule="auto"/>
-      <w:jc w:val="both"/>
-      <w:textAlignment w:val="baseline"/>
-    </w:pPr>
-    <w:rPr>
-      <w:color w:val="808080"/>
-      <w:kern w:val="0"/>
-      <w:sz w:val="18"/>
-    </w:rPr>
-  </w:style>
-  <w:style w:type="paragraph" w:styleId="BalloonText">
-    <w:name w:val="Balloon Text"/>
-    <w:basedOn w:val="Normal"/>
-    <w:link w:val="BalloonTextChar"/>
-    <w:uiPriority w:val="99"/>
-    <w:semiHidden/>
-    <w:unhideWhenUsed/>
-    <w:rsid w:val="006C2A3F"/>
-    <w:pPr>
-      <w:spacing w:after="0" w:line="240" w:lineRule="auto"/>
-    </w:pPr>
-    <w:rPr>
-      <w:rFonts w:ascii="Lucida Grande" w:hAnsi="Lucida Grande" w:cs="Lucida Grande"/>
-      <w:sz w:val="18"/>
-      <w:szCs w:val="18"/>
-    </w:rPr>
-  </w:style>
-  <w:style w:type="character" w:customStyle="1" w:styleId="BalloonTextChar">
-    <w:name w:val="Balloon Text Char"/>
-    <w:basedOn w:val="DefaultParagraphFont"/>
-    <w:link w:val="BalloonText"/>
-    <w:uiPriority w:val="99"/>
-    <w:semiHidden/>
-    <w:rsid w:val="006C2A3F"/>
-    <w:rPr>
-      <w:rFonts w:ascii="Lucida Grande" w:hAnsi="Lucida Grande" w:cs="Lucida Grande"/>
-      <w:kern w:val="18"/>
-      <w:sz w:val="18"/>
-      <w:szCs w:val="18"/>
-    </w:rPr>
-  </w:style>
-  <w:style w:type="table" w:styleId="TableGrid">
-    <w:name w:val="Table Grid"/>
-    <w:aliases w:val="Table Grid - SIGCHI"/>
-    <w:basedOn w:val="TableNormal"/>
-    <w:uiPriority w:val="59"/>
-    <w:rsid w:val="001A28AB"/>
-    <w:pPr>
-      <w:jc w:val="right"/>
-    </w:pPr>
-    <w:tblPr>
-      <w:tblStyleRowBandSize w:val="1"/>
-      <w:jc w:val="center"/>
-      <w:tblInd w:w="0" w:type="dxa"/>
-      <w:tblCellMar>
-        <w:top w:w="0" w:type="dxa"/>
-        <w:left w:w="108" w:type="dxa"/>
-        <w:bottom w:w="0" w:type="dxa"/>
-        <w:right w:w="108" w:type="dxa"/>
-      </w:tblCellMar>
-    </w:tblPr>
-    <w:trPr>
-      <w:jc w:val="center"/>
-    </w:trPr>
-    <w:tcPr>
-      <w:vAlign w:val="bottom"/>
-    </w:tcPr>
-    <w:tblStylePr w:type="firstRow">
-      <w:pPr>
-        <w:jc w:val="right"/>
-      </w:pPr>
-      <w:rPr>
-        <w:b w:val="0"/>
-      </w:rPr>
-      <w:tblPr/>
-      <w:tcPr>
-        <w:tcBorders>
-          <w:bottom w:val="single" w:sz="8" w:space="0" w:color="CBCBCB"/>
-        </w:tcBorders>
-        <w:vAlign w:val="bottom"/>
-      </w:tcPr>
-    </w:tblStylePr>
-    <w:tblStylePr w:type="lastRow">
-      <w:rPr>
-        <w:b/>
-      </w:rPr>
-      <w:tblPr/>
-      <w:tcPr>
-        <w:tcBorders>
-          <w:top w:val="single" w:sz="8" w:space="0" w:color="CBCBCB"/>
-          <w:left w:val="nil"/>
-          <w:bottom w:val="nil"/>
-          <w:right w:val="nil"/>
-          <w:insideH w:val="nil"/>
-          <w:insideV w:val="nil"/>
-          <w:tl2br w:val="nil"/>
-          <w:tr2bl w:val="nil"/>
-        </w:tcBorders>
-      </w:tcPr>
-    </w:tblStylePr>
-    <w:tblStylePr w:type="firstCol">
-      <w:rPr>
-        <w:b w:val="0"/>
-      </w:rPr>
-      <w:tblPr/>
-      <w:tcPr>
-        <w:tcBorders>
-          <w:right w:val="single" w:sz="8" w:space="0" w:color="CBCBCB"/>
-        </w:tcBorders>
-      </w:tcPr>
-    </w:tblStylePr>
-    <w:tblStylePr w:type="lastCol">
-      <w:rPr>
-        <w:b/>
-      </w:rPr>
-    </w:tblStylePr>
-    <w:tblStylePr w:type="band1Horz">
-      <w:pPr>
-        <w:jc w:val="right"/>
-      </w:pPr>
-      <w:tblPr/>
-      <w:tcPr>
-        <w:shd w:val="clear" w:color="auto" w:fill="F5F5F5"/>
-        <w:vAlign w:val="bottom"/>
-      </w:tcPr>
-    </w:tblStylePr>
-    <w:tblStylePr w:type="swCell">
-      <w:tblPr/>
-      <w:tcPr>
-        <w:tcBorders>
-          <w:right w:val="single" w:sz="8" w:space="0" w:color="CBCBCB"/>
-        </w:tcBorders>
-      </w:tcPr>
-    </w:tblStylePr>
-  </w:style>
-  <w:style w:type="paragraph" w:customStyle="1" w:styleId="Numberedlist">
-    <w:name w:val="Numbered list"/>
-    <w:basedOn w:val="bulletlist"/>
-    <w:qFormat/>
-    <w:rsid w:val="00824390"/>
-    <w:pPr>
-      <w:numPr>
-        <w:numId w:val="23"/>
-      </w:numPr>
-      <w:ind w:left="0" w:firstLine="0"/>
-    </w:pPr>
-  </w:style>
-  <w:style w:type="character" w:styleId="Hyperlink">
-    <w:name w:val="Hyperlink"/>
-    <w:rsid w:val="006C2A3F"/>
-    <w:rPr>
-      <w:color w:val="067DE9"/>
-      <w:u w:val="none"/>
-    </w:rPr>
-  </w:style>
-  <w:style w:type="paragraph" w:customStyle="1" w:styleId="authorAddress">
-    <w:name w:val="authorAddress"/>
-    <w:basedOn w:val="Normal"/>
-    <w:rsid w:val="00824390"/>
-    <w:pPr>
-      <w:spacing w:after="0"/>
-    </w:pPr>
-    <w:rPr>
-      <w:sz w:val="15"/>
-    </w:rPr>
-  </w:style>
-  <w:style w:type="paragraph" w:customStyle="1" w:styleId="authorName">
-    <w:name w:val="authorName"/>
-    <w:basedOn w:val="Heading5"/>
-    <w:rsid w:val="00824390"/>
-    <w:pPr>
-      <w:keepNext/>
-      <w:spacing w:before="0" w:after="0"/>
-    </w:pPr>
-    <w:rPr>
-      <w:b/>
-      <w:sz w:val="15"/>
-    </w:rPr>
-  </w:style>
-  <w:style w:type="paragraph" w:styleId="DocumentMap">
-    <w:name w:val="Document Map"/>
-    <w:basedOn w:val="Normal"/>
-    <w:rsid w:val="00824390"/>
-    <w:pPr>
-      <w:shd w:val="clear" w:color="auto" w:fill="000080"/>
-      <w:spacing w:after="0"/>
-    </w:pPr>
-    <w:rPr>
-      <w:rFonts w:ascii="Geneva" w:hAnsi="Geneva"/>
-    </w:rPr>
-  </w:style>
-  <w:style w:type="character" w:styleId="FollowedHyperlink">
-    <w:name w:val="FollowedHyperlink"/>
-    <w:basedOn w:val="Hyperlink"/>
-    <w:rsid w:val="006C2A3F"/>
-    <w:rPr>
-      <w:color w:val="067DE9"/>
-      <w:u w:val="none"/>
-    </w:rPr>
-  </w:style>
-  <w:style w:type="paragraph" w:customStyle="1" w:styleId="cell">
-    <w:name w:val="cell"/>
-    <w:basedOn w:val="Normal"/>
-    <w:rsid w:val="00B62907"/>
-    <w:pPr>
-      <w:keepNext/>
-      <w:keepLines/>
-      <w:spacing w:after="120" w:line="240" w:lineRule="auto"/>
-      <w:jc w:val="center"/>
-    </w:pPr>
-    <w:rPr>
-      <w:rFonts w:ascii="Times New Roman" w:hAnsi="Times New Roman"/>
-      <w:b/>
-      <w:kern w:val="0"/>
-      <w:sz w:val="20"/>
-    </w:rPr>
-  </w:style>
-  <w:style w:type="character" w:styleId="CommentReference">
-    <w:name w:val="annotation reference"/>
-    <w:basedOn w:val="DefaultParagraphFont"/>
-    <w:uiPriority w:val="99"/>
-    <w:semiHidden/>
-    <w:unhideWhenUsed/>
-    <w:rsid w:val="000640A5"/>
-    <w:rPr>
-      <w:sz w:val="18"/>
-      <w:szCs w:val="18"/>
-    </w:rPr>
-  </w:style>
-  <w:style w:type="paragraph" w:styleId="CommentText">
-    <w:name w:val="annotation text"/>
-    <w:basedOn w:val="Normal"/>
-    <w:link w:val="CommentTextChar"/>
-    <w:uiPriority w:val="99"/>
-    <w:semiHidden/>
-    <w:unhideWhenUsed/>
-    <w:rsid w:val="000640A5"/>
-    <w:pPr>
-      <w:spacing w:line="240" w:lineRule="auto"/>
-    </w:pPr>
-    <w:rPr>
-      <w:sz w:val="24"/>
-      <w:szCs w:val="24"/>
-    </w:rPr>
-  </w:style>
-  <w:style w:type="character" w:customStyle="1" w:styleId="CommentTextChar">
-    <w:name w:val="Comment Text Char"/>
-    <w:basedOn w:val="DefaultParagraphFont"/>
-    <w:link w:val="CommentText"/>
-    <w:uiPriority w:val="99"/>
-    <w:semiHidden/>
-    <w:rsid w:val="000640A5"/>
-    <w:rPr>
-      <w:rFonts w:ascii="Verdana" w:hAnsi="Verdana"/>
-      <w:kern w:val="18"/>
-      <w:sz w:val="24"/>
-      <w:szCs w:val="24"/>
-    </w:rPr>
-  </w:style>
-  <w:style w:type="paragraph" w:styleId="CommentSubject">
-    <w:name w:val="annotation subject"/>
-    <w:basedOn w:val="CommentText"/>
-    <w:next w:val="CommentText"/>
-    <w:link w:val="CommentSubjectChar"/>
-    <w:uiPriority w:val="99"/>
-    <w:semiHidden/>
-    <w:unhideWhenUsed/>
-    <w:rsid w:val="000640A5"/>
-    <w:rPr>
-      <w:b/>
-      <w:bCs/>
-      <w:sz w:val="20"/>
-      <w:szCs w:val="20"/>
-    </w:rPr>
-  </w:style>
-  <w:style w:type="character" w:customStyle="1" w:styleId="CommentSubjectChar">
-    <w:name w:val="Comment Subject Char"/>
-    <w:basedOn w:val="CommentTextChar"/>
-    <w:link w:val="CommentSubject"/>
-    <w:uiPriority w:val="99"/>
-    <w:semiHidden/>
-    <w:rsid w:val="000640A5"/>
-    <w:rPr>
-      <w:rFonts w:ascii="Verdana" w:hAnsi="Verdana"/>
-      <w:b/>
-      <w:bCs/>
-      <w:kern w:val="18"/>
-      <w:sz w:val="24"/>
-      <w:szCs w:val="24"/>
-    </w:rPr>
-  </w:style>
-  <w:style w:type="character" w:customStyle="1" w:styleId="Heading1Char">
-    <w:name w:val="Heading 1 Char"/>
-    <w:basedOn w:val="DefaultParagraphFont"/>
-    <w:link w:val="Heading1"/>
-    <w:rsid w:val="008A1034"/>
-    <w:rPr>
-      <w:rFonts w:ascii="Verdana" w:hAnsi="Verdana"/>
-      <w:b/>
-      <w:kern w:val="14"/>
-      <w:sz w:val="19"/>
-    </w:rPr>
-  </w:style>
-  <w:style w:type="paragraph" w:customStyle="1" w:styleId="Table-SIGCHI">
-    <w:name w:val="Table - SIGCHI"/>
-    <w:basedOn w:val="Normal"/>
-    <w:autoRedefine/>
-    <w:qFormat/>
-    <w:rsid w:val="00A47C26"/>
-    <w:pPr>
-      <w:spacing w:after="60" w:line="0" w:lineRule="atLeast"/>
-      <w:jc w:val="right"/>
-    </w:pPr>
-  </w:style>
-  <w:style w:type="table" w:styleId="LightGrid-Accent2">
-    <w:name w:val="Light Grid Accent 2"/>
-    <w:basedOn w:val="TableNormal"/>
-    <w:uiPriority w:val="67"/>
-    <w:rsid w:val="00536097"/>
-    <w:tblPr>
-      <w:tblStyleRowBandSize w:val="1"/>
-      <w:tblStyleColBandSize w:val="1"/>
-      <w:tblInd w:w="0" w:type="dxa"/>
-      <w:tblBorders>
-        <w:top w:val="single" w:sz="8" w:space="0" w:color="C0504D" w:themeColor="accent2"/>
-        <w:left w:val="single" w:sz="8" w:space="0" w:color="C0504D" w:themeColor="accent2"/>
-        <w:bottom w:val="single" w:sz="8" w:space="0" w:color="C0504D" w:themeColor="accent2"/>
-        <w:right w:val="single" w:sz="8" w:space="0" w:color="C0504D" w:themeColor="accent2"/>
-        <w:insideH w:val="single" w:sz="8" w:space="0" w:color="C0504D" w:themeColor="accent2"/>
-        <w:insideV w:val="single" w:sz="8" w:space="0" w:color="C0504D" w:themeColor="accent2"/>
-      </w:tblBorders>
-      <w:tblCellMar>
-        <w:top w:w="0" w:type="dxa"/>
-        <w:left w:w="108" w:type="dxa"/>
-        <w:bottom w:w="0" w:type="dxa"/>
-        <w:right w:w="108" w:type="dxa"/>
-      </w:tblCellMar>
-    </w:tblPr>
-    <w:tblStylePr w:type="firstRow">
-      <w:pPr>
-        <w:spacing w:before="0" w:after="0" w:line="240" w:lineRule="auto"/>
-      </w:pPr>
-      <w:rPr>
-        <w:rFonts w:asciiTheme="majorHAnsi" w:eastAsiaTheme="majorEastAsia" w:hAnsiTheme="majorHAnsi" w:cstheme="majorBidi"/>
-        <w:b/>
-        <w:bCs/>
-      </w:rPr>
-      <w:tblPr/>
-      <w:tcPr>
-        <w:tcBorders>
-          <w:top w:val="single" w:sz="8" w:space="0" w:color="C0504D" w:themeColor="accent2"/>
-          <w:left w:val="single" w:sz="8" w:space="0" w:color="C0504D" w:themeColor="accent2"/>
-          <w:bottom w:val="single" w:sz="18" w:space="0" w:color="C0504D" w:themeColor="accent2"/>
-          <w:right w:val="single" w:sz="8" w:space="0" w:color="C0504D" w:themeColor="accent2"/>
-          <w:insideH w:val="nil"/>
-          <w:insideV w:val="single" w:sz="8" w:space="0" w:color="C0504D" w:themeColor="accent2"/>
-        </w:tcBorders>
-      </w:tcPr>
-    </w:tblStylePr>
-    <w:tblStylePr w:type="lastRow">
-      <w:pPr>
-        <w:spacing w:before="0" w:after="0" w:line="240" w:lineRule="auto"/>
-      </w:pPr>
-      <w:rPr>
-        <w:rFonts w:asciiTheme="majorHAnsi" w:eastAsiaTheme="majorEastAsia" w:hAnsiTheme="majorHAnsi" w:cstheme="majorBidi"/>
-        <w:b/>
-        <w:bCs/>
-      </w:rPr>
-      <w:tblPr/>
-      <w:tcPr>
-        <w:tcBorders>
-          <w:top w:val="double" w:sz="6" w:space="0" w:color="C0504D" w:themeColor="accent2"/>
-          <w:left w:val="single" w:sz="8" w:space="0" w:color="C0504D" w:themeColor="accent2"/>
-          <w:bottom w:val="single" w:sz="8" w:space="0" w:color="C0504D" w:themeColor="accent2"/>
-          <w:right w:val="single" w:sz="8" w:space="0" w:color="C0504D" w:themeColor="accent2"/>
-          <w:insideH w:val="nil"/>
-          <w:insideV w:val="single" w:sz="8" w:space="0" w:color="C0504D" w:themeColor="accent2"/>
-        </w:tcBorders>
-      </w:tcPr>
-    </w:tblStylePr>
-    <w:tblStylePr w:type="firstCol">
-      <w:rPr>
-        <w:rFonts w:asciiTheme="majorHAnsi" w:eastAsiaTheme="majorEastAsia" w:hAnsiTheme="majorHAnsi" w:cstheme="majorBidi"/>
-        <w:b/>
-        <w:bCs/>
-      </w:rPr>
-    </w:tblStylePr>
-    <w:tblStylePr w:type="lastCol">
-      <w:rPr>
-        <w:rFonts w:asciiTheme="majorHAnsi" w:eastAsiaTheme="majorEastAsia" w:hAnsiTheme="majorHAnsi" w:cstheme="majorBidi"/>
-        <w:b/>
-        <w:bCs/>
-      </w:rPr>
-      <w:tblPr/>
-      <w:tcPr>
-        <w:tcBorders>
-          <w:top w:val="single" w:sz="8" w:space="0" w:color="C0504D" w:themeColor="accent2"/>
-          <w:left w:val="single" w:sz="8" w:space="0" w:color="C0504D" w:themeColor="accent2"/>
-          <w:bottom w:val="single" w:sz="8" w:space="0" w:color="C0504D" w:themeColor="accent2"/>
-          <w:right w:val="single" w:sz="8" w:space="0" w:color="C0504D" w:themeColor="accent2"/>
-        </w:tcBorders>
-      </w:tcPr>
-    </w:tblStylePr>
-    <w:tblStylePr w:type="band1Vert">
-      <w:tblPr/>
-      <w:tcPr>
-        <w:tcBorders>
-          <w:top w:val="single" w:sz="8" w:space="0" w:color="C0504D" w:themeColor="accent2"/>
-          <w:left w:val="single" w:sz="8" w:space="0" w:color="C0504D" w:themeColor="accent2"/>
-          <w:bottom w:val="single" w:sz="8" w:space="0" w:color="C0504D" w:themeColor="accent2"/>
-          <w:right w:val="single" w:sz="8" w:space="0" w:color="C0504D" w:themeColor="accent2"/>
-        </w:tcBorders>
-        <w:shd w:val="clear" w:color="auto" w:fill="EFD3D2" w:themeFill="accent2" w:themeFillTint="3F"/>
-      </w:tcPr>
-    </w:tblStylePr>
-    <w:tblStylePr w:type="band1Horz">
-      <w:tblPr/>
-      <w:tcPr>
-        <w:tcBorders>
-          <w:top w:val="single" w:sz="8" w:space="0" w:color="C0504D" w:themeColor="accent2"/>
-          <w:left w:val="single" w:sz="8" w:space="0" w:color="C0504D" w:themeColor="accent2"/>
-          <w:bottom w:val="single" w:sz="8" w:space="0" w:color="C0504D" w:themeColor="accent2"/>
-          <w:right w:val="single" w:sz="8" w:space="0" w:color="C0504D" w:themeColor="accent2"/>
-          <w:insideV w:val="single" w:sz="8" w:space="0" w:color="C0504D" w:themeColor="accent2"/>
-        </w:tcBorders>
-        <w:shd w:val="clear" w:color="auto" w:fill="EFD3D2" w:themeFill="accent2" w:themeFillTint="3F"/>
-      </w:tcPr>
-    </w:tblStylePr>
-    <w:tblStylePr w:type="band2Horz">
-      <w:tblPr/>
-      <w:tcPr>
-        <w:tcBorders>
-          <w:top w:val="single" w:sz="8" w:space="0" w:color="C0504D" w:themeColor="accent2"/>
-          <w:left w:val="single" w:sz="8" w:space="0" w:color="C0504D" w:themeColor="accent2"/>
-          <w:bottom w:val="single" w:sz="8" w:space="0" w:color="C0504D" w:themeColor="accent2"/>
-          <w:right w:val="single" w:sz="8" w:space="0" w:color="C0504D" w:themeColor="accent2"/>
-          <w:insideV w:val="single" w:sz="8" w:space="0" w:color="C0504D" w:themeColor="accent2"/>
-        </w:tcBorders>
-      </w:tcPr>
-    </w:tblStylePr>
-  </w:style>
-  <w:style w:type="paragraph" w:styleId="Quote">
-    <w:name w:val="Quote"/>
-    <w:basedOn w:val="Normal"/>
-    <w:next w:val="Normal"/>
-    <w:link w:val="QuoteChar"/>
-    <w:uiPriority w:val="73"/>
-    <w:qFormat/>
-    <w:rsid w:val="003A0EC1"/>
-    <w:rPr>
-      <w:i/>
-      <w:iCs/>
-      <w:color w:val="000000" w:themeColor="text1"/>
-    </w:rPr>
-  </w:style>
-  <w:style w:type="character" w:customStyle="1" w:styleId="QuoteChar">
-    <w:name w:val="Quote Char"/>
-    <w:basedOn w:val="DefaultParagraphFont"/>
-    <w:link w:val="Quote"/>
-    <w:uiPriority w:val="73"/>
-    <w:rsid w:val="003A0EC1"/>
-    <w:rPr>
-      <w:rFonts w:ascii="Verdana" w:hAnsi="Verdana"/>
-      <w:i/>
-      <w:iCs/>
-      <w:color w:val="000000" w:themeColor="text1"/>
-      <w:kern w:val="18"/>
-      <w:sz w:val="17"/>
-    </w:rPr>
-  </w:style>
-</w:styles>
-</file>
-
-<file path=word/stylesWithEffects.xml><?xml version="1.0" encoding="utf-8"?>
-<w:styles xmlns:wpc="http://schemas.microsoft.com/office/word/2010/wordprocessingCanvas" xmlns:mo="http://schemas.microsoft.com/office/mac/office/2008/main" xmlns:mc="http://schemas.openxmlformats.org/markup-compatibility/2006" xmlns:mv="urn:schemas-microsoft-com:mac:vml" xmlns:o="urn:schemas-microsoft-com:office:office" xmlns:r="http://schemas.openxmlformats.org/officeDocument/2006/relationships" xmlns:m="http://schemas.openxmlformats.org/officeDocument/2006/math" xmlns:v="urn:schemas-microsoft-com:vml" xmlns:wp14="http://schemas.microsoft.com/office/word/2010/wordprocessingDrawing" xmlns:wp="http://schemas.openxmlformats.org/drawingml/2006/wordprocessingDrawing" xmlns:w10="urn:schemas-microsoft-com:office:word" xmlns:w="http://schemas.openxmlformats.org/wordprocessingml/2006/main" xmlns:w14="http://schemas.microsoft.com/office/word/2010/wordml" xmlns:wpg="http://schemas.microsoft.com/office/word/2010/wordprocessingGroup" xmlns:wpi="http://schemas.microsoft.com/office/word/2010/wordprocessingInk" xmlns:wne="http://schemas.microsoft.com/office/word/2006/wordml" xmlns:wps="http://schemas.microsoft.com/office/word/2010/wordprocessingShape" mc:Ignorable="w14 wp14">
-  <w:docDefaults>
-    <w:rPrDefault>
-      <w:rPr>
-        <w:rFonts w:ascii="Times New Roman" w:eastAsia="Times New Roman" w:hAnsi="Times New Roman" w:cs="Times New Roman"/>
-        <w:lang w:val="en-US" w:eastAsia="en-US" w:bidi="ar-SA"/>
-      </w:rPr>
-    </w:rPrDefault>
-    <w:pPrDefault/>
-  </w:docDefaults>
-  <w:latentStyles w:defLockedState="0" w:defUIPriority="99" w:defSemiHidden="1" w:defUnhideWhenUsed="1" w:defQFormat="0" w:count="276">
-    <w:lsdException w:name="Normal" w:semiHidden="0" w:uiPriority="0" w:unhideWhenUsed="0" w:qFormat="1"/>
-    <w:lsdException w:name="heading 1" w:semiHidden="0" w:uiPriority="0" w:unhideWhenUsed="0" w:qFormat="1"/>
-    <w:lsdException w:name="heading 2" w:semiHidden="0" w:uiPriority="9" w:unhideWhenUsed="0" w:qFormat="1"/>
-    <w:lsdException w:name="heading 3" w:semiHidden="0" w:uiPriority="9" w:unhideWhenUsed="0" w:qFormat="1"/>
-    <w:lsdException w:name="heading 4" w:semiHidden="0" w:uiPriority="9" w:unhideWhenUsed="0" w:qFormat="1"/>
-    <w:lsdException w:name="heading 5" w:semiHidden="0" w:uiPriority="9" w:unhideWhenUsed="0" w:qFormat="1"/>
-    <w:lsdException w:name="heading 6" w:uiPriority="9" w:qFormat="1"/>
-    <w:lsdException w:name="heading 7" w:uiPriority="9" w:qFormat="1"/>
-    <w:lsdException w:name="heading 8" w:uiPriority="9" w:qFormat="1"/>
-    <w:lsdException w:name="heading 9" w:uiPriority="9" w:qFormat="1"/>
-    <w:lsdException w:name="toc 1" w:uiPriority="39"/>
-    <w:lsdException w:name="toc 2" w:uiPriority="39"/>
-    <w:lsdException w:name="toc 3" w:uiPriority="39"/>
-    <w:lsdException w:name="toc 4" w:uiPriority="39"/>
-    <w:lsdException w:name="toc 5" w:uiPriority="39"/>
-    <w:lsdException w:name="toc 6" w:uiPriority="39"/>
-    <w:lsdException w:name="toc 7" w:uiPriority="39"/>
-    <w:lsdException w:name="toc 8" w:uiPriority="39"/>
-    <w:lsdException w:name="toc 9" w:uiPriority="39"/>
-    <w:lsdException w:name="caption" w:semiHidden="0" w:uiPriority="0" w:unhideWhenUsed="0" w:qFormat="1"/>
-    <w:lsdException w:name="Title" w:semiHidden="0" w:uiPriority="10" w:unhideWhenUsed="0" w:qFormat="1"/>
-    <w:lsdException w:name="Default Paragraph Font" w:uiPriority="1"/>
-    <w:lsdException w:name="Subtitle" w:semiHidden="0" w:uiPriority="11" w:unhideWhenUsed="0"/>
-    <w:lsdException w:name="Hyperlink" w:uiPriority="0"/>
-    <w:lsdException w:name="Strong" w:semiHidden="0" w:uiPriority="22" w:unhideWhenUsed="0"/>
-    <w:lsdException w:name="Emphasis" w:semiHidden="0" w:uiPriority="20" w:unhideWhenUsed="0"/>
-    <w:lsdException w:name="Table Grid" w:semiHidden="0" w:uiPriority="59" w:unhideWhenUsed="0"/>
-    <w:lsdException w:name="Note Level 1" w:semiHidden="0" w:unhideWhenUsed="0"/>
-    <w:lsdException w:name="Note Level 2" w:semiHidden="0" w:unhideWhenUsed="0"/>
-    <w:lsdException w:name="Note Level 3" w:semiHidden="0" w:unhideWhenUsed="0"/>
-    <w:lsdException w:name="Note Level 4" w:semiHidden="0" w:unhideWhenUsed="0"/>
-    <w:lsdException w:name="Note Level 5" w:semiHidden="0" w:unhideWhenUsed="0"/>
-    <w:lsdException w:name="Note Level 6" w:semiHidden="0" w:unhideWhenUsed="0"/>
-    <w:lsdException w:name="Note Level 7" w:semiHidden="0" w:unhideWhenUsed="0"/>
-    <w:lsdException w:name="Note Level 8" w:semiHidden="0" w:unhideWhenUsed="0"/>
-    <w:lsdException w:name="Note Level 9" w:semiHidden="0" w:unhideWhenUsed="0"/>
-    <w:lsdException w:name="Placeholder Text" w:unhideWhenUsed="0"/>
-    <w:lsdException w:name="No Spacing" w:semiHidden="0" w:unhideWhenUsed="0" w:qFormat="1"/>
-    <w:lsdException w:name="Light Shading" w:semiHidden="0" w:unhideWhenUsed="0"/>
-    <w:lsdException w:name="Light List" w:semiHidden="0" w:unhideWhenUsed="0"/>
-    <w:lsdException w:name="Light Grid" w:semiHidden="0" w:unhideWhenUsed="0"/>
-    <w:lsdException w:name="Medium Shading 1" w:semiHidden="0" w:unhideWhenUsed="0"/>
-    <w:lsdException w:name="Medium Shading 2" w:semiHidden="0" w:unhideWhenUsed="0"/>
-    <w:lsdException w:name="Medium List 1" w:semiHidden="0" w:unhideWhenUsed="0"/>
-    <w:lsdException w:name="Medium List 2" w:semiHidden="0" w:unhideWhenUsed="0"/>
-    <w:lsdException w:name="Medium Grid 1" w:semiHidden="0" w:unhideWhenUsed="0"/>
-    <w:lsdException w:name="Medium Grid 2" w:semiHidden="0" w:uiPriority="1" w:unhideWhenUsed="0" w:qFormat="1"/>
-    <w:lsdException w:name="Medium Grid 3" w:semiHidden="0" w:uiPriority="60" w:unhideWhenUsed="0"/>
-    <w:lsdException w:name="Dark List" w:semiHidden="0" w:uiPriority="61" w:unhideWhenUsed="0"/>
-    <w:lsdException w:name="Colorful Shading" w:semiHidden="0" w:uiPriority="62" w:unhideWhenUsed="0"/>
-    <w:lsdException w:name="Colorful List" w:semiHidden="0" w:uiPriority="63" w:unhideWhenUsed="0" w:qFormat="1"/>
-    <w:lsdException w:name="Colorful Grid" w:semiHidden="0" w:uiPriority="64" w:unhideWhenUsed="0" w:qFormat="1"/>
-    <w:lsdException w:name="Light Shading Accent 1" w:semiHidden="0" w:uiPriority="65" w:unhideWhenUsed="0" w:qFormat="1"/>
-    <w:lsdException w:name="Light List Accent 1" w:semiHidden="0" w:uiPriority="66" w:unhideWhenUsed="0"/>
-    <w:lsdException w:name="Light Grid Accent 1" w:semiHidden="0" w:uiPriority="67" w:unhideWhenUsed="0"/>
-    <w:lsdException w:name="Medium Shading 1 Accent 1" w:semiHidden="0" w:uiPriority="68" w:unhideWhenUsed="0"/>
-    <w:lsdException w:name="Medium Shading 2 Accent 1" w:semiHidden="0" w:uiPriority="69" w:unhideWhenUsed="0"/>
-    <w:lsdException w:name="Medium List 1 Accent 1" w:semiHidden="0" w:uiPriority="70" w:unhideWhenUsed="0"/>
-    <w:lsdException w:name="Revision" w:semiHidden="0" w:uiPriority="71" w:unhideWhenUsed="0"/>
-    <w:lsdException w:name="List Paragraph" w:semiHidden="0" w:uiPriority="72" w:unhideWhenUsed="0" w:qFormat="1"/>
-    <w:lsdException w:name="Quote" w:semiHidden="0" w:uiPriority="73" w:unhideWhenUsed="0" w:qFormat="1"/>
-    <w:lsdException w:name="Intense Quote" w:semiHidden="0" w:uiPriority="60" w:unhideWhenUsed="0"/>
-    <w:lsdException w:name="Medium List 2 Accent 1" w:semiHidden="0" w:uiPriority="61" w:unhideWhenUsed="0"/>
-    <w:lsdException w:name="Medium Grid 1 Accent 1" w:semiHidden="0" w:uiPriority="62" w:unhideWhenUsed="0"/>
-    <w:lsdException w:name="Medium Grid 2 Accent 1" w:semiHidden="0" w:uiPriority="63" w:unhideWhenUsed="0"/>
-    <w:lsdException w:name="Medium Grid 3 Accent 1" w:semiHidden="0" w:uiPriority="64" w:unhideWhenUsed="0"/>
-    <w:lsdException w:name="Dark List Accent 1" w:semiHidden="0" w:uiPriority="65" w:unhideWhenUsed="0"/>
-    <w:lsdException w:name="Colorful Shading Accent 1" w:semiHidden="0" w:unhideWhenUsed="0"/>
-    <w:lsdException w:name="Colorful List Accent 1" w:semiHidden="0" w:uiPriority="34" w:unhideWhenUsed="0" w:qFormat="1"/>
-    <w:lsdException w:name="Colorful Grid Accent 1" w:semiHidden="0" w:uiPriority="29" w:unhideWhenUsed="0" w:qFormat="1"/>
-    <w:lsdException w:name="Light Shading Accent 2" w:semiHidden="0" w:uiPriority="30" w:unhideWhenUsed="0" w:qFormat="1"/>
-    <w:lsdException w:name="Light List Accent 2" w:semiHidden="0" w:uiPriority="66" w:unhideWhenUsed="0"/>
-    <w:lsdException w:name="Light Grid Accent 2" w:semiHidden="0" w:uiPriority="67" w:unhideWhenUsed="0"/>
-    <w:lsdException w:name="Medium Shading 1 Accent 2" w:semiHidden="0" w:uiPriority="68" w:unhideWhenUsed="0"/>
-    <w:lsdException w:name="Medium Shading 2 Accent 2" w:semiHidden="0" w:uiPriority="69" w:unhideWhenUsed="0"/>
-    <w:lsdException w:name="Medium List 1 Accent 2" w:semiHidden="0" w:uiPriority="70" w:unhideWhenUsed="0"/>
-    <w:lsdException w:name="Medium List 2 Accent 2" w:semiHidden="0" w:uiPriority="71" w:unhideWhenUsed="0"/>
-    <w:lsdException w:name="Medium Grid 1 Accent 2" w:semiHidden="0" w:uiPriority="72" w:unhideWhenUsed="0"/>
-    <w:lsdException w:name="Medium Grid 2 Accent 2" w:semiHidden="0" w:uiPriority="73" w:unhideWhenUsed="0"/>
-    <w:lsdException w:name="Medium Grid 3 Accent 2" w:semiHidden="0" w:uiPriority="60" w:unhideWhenUsed="0"/>
-    <w:lsdException w:name="Dark List Accent 2" w:semiHidden="0" w:uiPriority="61" w:unhideWhenUsed="0"/>
-    <w:lsdException w:name="Colorful Shading Accent 2" w:semiHidden="0" w:uiPriority="62" w:unhideWhenUsed="0"/>
-    <w:lsdException w:name="Colorful List Accent 2" w:semiHidden="0" w:uiPriority="63" w:unhideWhenUsed="0"/>
-    <w:lsdException w:name="Colorful Grid Accent 2" w:semiHidden="0" w:uiPriority="64" w:unhideWhenUsed="0"/>
-    <w:lsdException w:name="Light Shading Accent 3" w:semiHidden="0" w:uiPriority="65" w:unhideWhenUsed="0"/>
-    <w:lsdException w:name="Light List Accent 3" w:semiHidden="0" w:uiPriority="66" w:unhideWhenUsed="0"/>
-    <w:lsdException w:name="Light Grid Accent 3" w:semiHidden="0" w:uiPriority="67" w:unhideWhenUsed="0"/>
-    <w:lsdException w:name="Medium Shading 1 Accent 3" w:semiHidden="0" w:uiPriority="68" w:unhideWhenUsed="0"/>
-    <w:lsdException w:name="Medium Shading 2 Accent 3" w:semiHidden="0" w:uiPriority="69" w:unhideWhenUsed="0"/>
-    <w:lsdException w:name="Medium List 1 Accent 3" w:semiHidden="0" w:uiPriority="70" w:unhideWhenUsed="0"/>
-    <w:lsdException w:name="Medium List 2 Accent 3" w:semiHidden="0" w:uiPriority="71" w:unhideWhenUsed="0"/>
-    <w:lsdException w:name="Medium Grid 1 Accent 3" w:semiHidden="0" w:uiPriority="72" w:unhideWhenUsed="0"/>
-    <w:lsdException w:name="Medium Grid 2 Accent 3" w:semiHidden="0" w:uiPriority="73" w:unhideWhenUsed="0"/>
-    <w:lsdException w:name="Medium Grid 3 Accent 3" w:semiHidden="0" w:uiPriority="60" w:unhideWhenUsed="0"/>
-    <w:lsdException w:name="Dark List Accent 3" w:semiHidden="0" w:uiPriority="61" w:unhideWhenUsed="0"/>
-    <w:lsdException w:name="Colorful Shading Accent 3" w:semiHidden="0" w:uiPriority="62" w:unhideWhenUsed="0"/>
-    <w:lsdException w:name="Colorful List Accent 3" w:semiHidden="0" w:uiPriority="63" w:unhideWhenUsed="0"/>
-    <w:lsdException w:name="Colorful Grid Accent 3" w:semiHidden="0" w:uiPriority="64" w:unhideWhenUsed="0"/>
-    <w:lsdException w:name="Light Shading Accent 4" w:semiHidden="0" w:uiPriority="65" w:unhideWhenUsed="0"/>
-    <w:lsdException w:name="Light List Accent 4" w:semiHidden="0" w:uiPriority="66" w:unhideWhenUsed="0"/>
-    <w:lsdException w:name="Light Grid Accent 4" w:semiHidden="0" w:uiPriority="67" w:unhideWhenUsed="0"/>
-    <w:lsdException w:name="Medium Shading 1 Accent 4" w:semiHidden="0" w:uiPriority="68" w:unhideWhenUsed="0"/>
-    <w:lsdException w:name="Medium Shading 2 Accent 4" w:semiHidden="0" w:uiPriority="69" w:unhideWhenUsed="0"/>
-    <w:lsdException w:name="Medium List 1 Accent 4" w:semiHidden="0" w:uiPriority="70" w:unhideWhenUsed="0"/>
-    <w:lsdException w:name="Medium List 2 Accent 4" w:semiHidden="0" w:uiPriority="71" w:unhideWhenUsed="0"/>
-    <w:lsdException w:name="Medium Grid 1 Accent 4" w:semiHidden="0" w:uiPriority="72" w:unhideWhenUsed="0"/>
-    <w:lsdException w:name="Medium Grid 2 Accent 4" w:semiHidden="0" w:uiPriority="73" w:unhideWhenUsed="0"/>
-    <w:lsdException w:name="Medium Grid 3 Accent 4" w:semiHidden="0" w:uiPriority="60" w:unhideWhenUsed="0"/>
-    <w:lsdException w:name="Dark List Accent 4" w:semiHidden="0" w:uiPriority="61" w:unhideWhenUsed="0"/>
-    <w:lsdException w:name="Colorful Shading Accent 4" w:semiHidden="0" w:uiPriority="62" w:unhideWhenUsed="0"/>
-    <w:lsdException w:name="Colorful List Accent 4" w:semiHidden="0" w:uiPriority="63" w:unhideWhenUsed="0"/>
-    <w:lsdException w:name="Colorful Grid Accent 4" w:semiHidden="0" w:uiPriority="64" w:unhideWhenUsed="0"/>
-    <w:lsdException w:name="Light Shading Accent 5" w:semiHidden="0" w:uiPriority="65" w:unhideWhenUsed="0"/>
-    <w:lsdException w:name="Light List Accent 5" w:semiHidden="0" w:uiPriority="66" w:unhideWhenUsed="0"/>
-    <w:lsdException w:name="Light Grid Accent 5" w:semiHidden="0" w:uiPriority="67" w:unhideWhenUsed="0"/>
-    <w:lsdException w:name="Medium Shading 1 Accent 5" w:semiHidden="0" w:uiPriority="68" w:unhideWhenUsed="0"/>
-    <w:lsdException w:name="Medium Shading 2 Accent 5" w:semiHidden="0" w:uiPriority="69" w:unhideWhenUsed="0"/>
-    <w:lsdException w:name="Medium List 1 Accent 5" w:semiHidden="0" w:uiPriority="70" w:unhideWhenUsed="0"/>
-    <w:lsdException w:name="Medium List 2 Accent 5" w:semiHidden="0" w:uiPriority="71" w:unhideWhenUsed="0"/>
-    <w:lsdException w:name="Medium Grid 1 Accent 5" w:semiHidden="0" w:uiPriority="72" w:unhideWhenUsed="0"/>
-    <w:lsdException w:name="Medium Grid 2 Accent 5" w:semiHidden="0" w:uiPriority="73" w:unhideWhenUsed="0"/>
-    <w:lsdException w:name="Medium Grid 3 Accent 5" w:semiHidden="0" w:uiPriority="60" w:unhideWhenUsed="0"/>
-    <w:lsdException w:name="Dark List Accent 5" w:semiHidden="0" w:uiPriority="61" w:unhideWhenUsed="0"/>
-    <w:lsdException w:name="Colorful Shading Accent 5" w:semiHidden="0" w:uiPriority="62" w:unhideWhenUsed="0"/>
-    <w:lsdException w:name="Colorful List Accent 5" w:semiHidden="0" w:uiPriority="63" w:unhideWhenUsed="0"/>
-    <w:lsdException w:name="Colorful Grid Accent 5" w:semiHidden="0" w:uiPriority="64" w:unhideWhenUsed="0"/>
-    <w:lsdException w:name="Light Shading Accent 6" w:semiHidden="0" w:uiPriority="65" w:unhideWhenUsed="0"/>
-    <w:lsdException w:name="Light List Accent 6" w:semiHidden="0" w:uiPriority="66" w:unhideWhenUsed="0"/>
-    <w:lsdException w:name="Light Grid Accent 6" w:semiHidden="0" w:uiPriority="67" w:unhideWhenUsed="0"/>
-    <w:lsdException w:name="Medium Shading 1 Accent 6" w:semiHidden="0" w:uiPriority="68" w:unhideWhenUsed="0"/>
-    <w:lsdException w:name="Medium Shading 2 Accent 6" w:semiHidden="0" w:uiPriority="69" w:unhideWhenUsed="0"/>
-    <w:lsdException w:name="Medium List 1 Accent 6" w:semiHidden="0" w:uiPriority="70" w:unhideWhenUsed="0" w:qFormat="1"/>
-    <w:lsdException w:name="Medium List 2 Accent 6" w:semiHidden="0" w:uiPriority="71" w:unhideWhenUsed="0" w:qFormat="1"/>
-    <w:lsdException w:name="Medium Grid 1 Accent 6" w:semiHidden="0" w:uiPriority="72" w:unhideWhenUsed="0" w:qFormat="1"/>
-    <w:lsdException w:name="Medium Grid 2 Accent 6" w:semiHidden="0" w:uiPriority="73" w:unhideWhenUsed="0" w:qFormat="1"/>
-    <w:lsdException w:name="Medium Grid 3 Accent 6" w:semiHidden="0" w:uiPriority="60" w:unhideWhenUsed="0" w:qFormat="1"/>
-    <w:lsdException w:name="Dark List Accent 6" w:semiHidden="0" w:uiPriority="61" w:unhideWhenUsed="0"/>
-    <w:lsdException w:name="Colorful Shading Accent 6" w:semiHidden="0" w:uiPriority="62" w:unhideWhenUsed="0" w:qFormat="1"/>
-    <w:lsdException w:name="Colorful List Accent 6" w:semiHidden="0" w:uiPriority="72" w:unhideWhenUsed="0"/>
-    <w:lsdException w:name="Colorful Grid Accent 6" w:semiHidden="0" w:uiPriority="73" w:unhideWhenUsed="0"/>
-    <w:lsdException w:name="Subtle Emphasis" w:semiHidden="0" w:uiPriority="19" w:unhideWhenUsed="0"/>
-    <w:lsdException w:name="Intense Emphasis" w:semiHidden="0" w:uiPriority="21" w:unhideWhenUsed="0"/>
-    <w:lsdException w:name="Subtle Reference" w:semiHidden="0" w:uiPriority="31" w:unhideWhenUsed="0"/>
-    <w:lsdException w:name="Intense Reference" w:semiHidden="0" w:uiPriority="32" w:unhideWhenUsed="0"/>
-    <w:lsdException w:name="Book Title" w:semiHidden="0" w:uiPriority="33" w:unhideWhenUsed="0"/>
-    <w:lsdException w:name="Bibliography" w:uiPriority="37"/>
-    <w:lsdException w:name="TOC Heading" w:uiPriority="39" w:qFormat="1"/>
-  </w:latentStyles>
-  <w:style w:type="paragraph" w:default="1" w:styleId="Normal">
-    <w:name w:val="Normal"/>
-    <w:qFormat/>
-    <w:rsid w:val="007E4FE9"/>
-    <w:pPr>
-      <w:spacing w:after="240" w:line="240" w:lineRule="atLeast"/>
-    </w:pPr>
-    <w:rPr>
-      <w:rFonts w:ascii="Verdana" w:hAnsi="Verdana"/>
-      <w:kern w:val="18"/>
-      <w:sz w:val="17"/>
-    </w:rPr>
-  </w:style>
-  <w:style w:type="paragraph" w:styleId="Heading1">
-    <w:name w:val="heading 1"/>
-    <w:basedOn w:val="Normal"/>
-    <w:next w:val="Normal"/>
-    <w:link w:val="Heading1Char"/>
-    <w:qFormat/>
-    <w:rsid w:val="00824390"/>
-    <w:pPr>
-      <w:keepNext/>
-      <w:tabs>
-        <w:tab w:val="left" w:pos="1800"/>
-        <w:tab w:val="left" w:pos="2160"/>
-      </w:tabs>
-      <w:spacing w:after="0"/>
-      <w:outlineLvl w:val="0"/>
-    </w:pPr>
-    <w:rPr>
-      <w:b/>
-      <w:kern w:val="14"/>
-      <w:sz w:val="19"/>
-    </w:rPr>
-  </w:style>
-  <w:style w:type="paragraph" w:styleId="Heading2">
-    <w:name w:val="heading 2"/>
-    <w:basedOn w:val="Normal"/>
-    <w:next w:val="Normal"/>
-    <w:qFormat/>
-    <w:rsid w:val="00824390"/>
-    <w:pPr>
-      <w:keepNext/>
-      <w:spacing w:after="0"/>
-      <w:outlineLvl w:val="1"/>
-    </w:pPr>
-    <w:rPr>
-      <w:i/>
-    </w:rPr>
-  </w:style>
-  <w:style w:type="paragraph" w:styleId="Heading3">
-    <w:name w:val="heading 3"/>
-    <w:basedOn w:val="Normal"/>
-    <w:next w:val="Normal"/>
-    <w:qFormat/>
-    <w:rsid w:val="00824390"/>
-    <w:pPr>
-      <w:keepNext/>
-      <w:widowControl w:val="0"/>
-      <w:spacing w:after="0"/>
-      <w:outlineLvl w:val="2"/>
-    </w:pPr>
-    <w:rPr>
-      <w:smallCaps/>
-    </w:rPr>
-  </w:style>
-  <w:style w:type="paragraph" w:styleId="Heading4">
-    <w:name w:val="heading 4"/>
-    <w:basedOn w:val="Normal"/>
-    <w:next w:val="Normal"/>
-    <w:qFormat/>
-    <w:rsid w:val="00824390"/>
-    <w:pPr>
-      <w:keepNext/>
-      <w:spacing w:after="0" w:line="180" w:lineRule="atLeast"/>
-      <w:outlineLvl w:val="3"/>
-    </w:pPr>
-    <w:rPr>
-      <w:rFonts w:eastAsia="Times"/>
-      <w:bCs/>
-      <w:kern w:val="14"/>
-      <w:sz w:val="15"/>
-      <w:lang w:eastAsia="zh-CN"/>
-    </w:rPr>
-  </w:style>
-  <w:style w:type="paragraph" w:styleId="Heading5">
-    <w:name w:val="heading 5"/>
-    <w:basedOn w:val="Normal"/>
-    <w:next w:val="Normal"/>
-    <w:qFormat/>
-    <w:rsid w:val="00824390"/>
-    <w:pPr>
-      <w:spacing w:before="240" w:after="60"/>
-      <w:outlineLvl w:val="4"/>
-    </w:pPr>
-    <w:rPr>
-      <w:sz w:val="22"/>
-    </w:rPr>
-  </w:style>
-  <w:style w:type="character" w:default="1" w:styleId="DefaultParagraphFont">
-    <w:name w:val="Default Paragraph Font"/>
-    <w:uiPriority w:val="1"/>
     <w:unhideWhenUsed/>
   </w:style>
   <w:style w:type="table" w:default="1" w:styleId="TableNormal">
@@ -10039,7 +9305,7 @@
         </a:ln>
         <a:extLst>
           <a:ext uri="{909E8E84-426E-40dd-AFC4-6F175D3DCCD1}">
-            <a14:hiddenFill xmlns:a14="http://schemas.microsoft.com/office/drawing/2010/main">
+            <a14:hiddenFill xmlns:a14="http://schemas.microsoft.com/office/drawing/2010/main" xmlns="">
               <a:solidFill>
                 <a:srgbClr val="F8F8F8"/>
               </a:solidFill>
@@ -10062,7 +9328,7 @@
 </file>
 
 <file path=customXml/itemProps1.xml><?xml version="1.0" encoding="utf-8"?>
-<ds:datastoreItem xmlns:ds="http://schemas.openxmlformats.org/officeDocument/2006/customXml" ds:itemID="{AFBBD134-0EE8-2745-89E2-B74F410B5515}">
+<ds:datastoreItem xmlns:ds="http://schemas.openxmlformats.org/officeDocument/2006/customXml" ds:itemID="{FC8B4591-E80F-244F-88C2-E2FA57233078}">
   <ds:schemaRefs>
     <ds:schemaRef ds:uri="http://schemas.openxmlformats.org/officeDocument/2006/bibliography"/>
   </ds:schemaRefs>

</xml_diff>

<commit_message>
replaced 1998 classification system with CCS concepts (2012 classification)
</commit_message>
<xml_diff>
--- a/Word/SIGCHIExtendedAbstractsFormat.docx
+++ b/Word/SIGCHIExtendedAbstractsFormat.docx
@@ -1,6 +1,6 @@
 
 <file path=word/document.xml><?xml version="1.0" encoding="utf-8"?>
-<w:document xmlns:wpc="http://schemas.microsoft.com/office/word/2010/wordprocessingCanvas" xmlns:mo="http://schemas.microsoft.com/office/mac/office/2008/main" xmlns:mc="http://schemas.openxmlformats.org/markup-compatibility/2006" xmlns:mv="urn:schemas-microsoft-com:mac:vml" xmlns:o="urn:schemas-microsoft-com:office:office" xmlns:r="http://schemas.openxmlformats.org/officeDocument/2006/relationships" xmlns:m="http://schemas.openxmlformats.org/officeDocument/2006/math" xmlns:v="urn:schemas-microsoft-com:vml" xmlns:wp14="http://schemas.microsoft.com/office/word/2010/wordprocessingDrawing" xmlns:wp="http://schemas.openxmlformats.org/drawingml/2006/wordprocessingDrawing" xmlns:w10="urn:schemas-microsoft-com:office:word" xmlns:w="http://schemas.openxmlformats.org/wordprocessingml/2006/main" xmlns:w14="http://schemas.microsoft.com/office/word/2010/wordml" xmlns:w15="http://schemas.microsoft.com/office/word/2012/wordml" xmlns:wpg="http://schemas.microsoft.com/office/word/2010/wordprocessingGroup" xmlns:wpi="http://schemas.microsoft.com/office/word/2010/wordprocessingInk" xmlns:wne="http://schemas.microsoft.com/office/word/2006/wordml" xmlns:wps="http://schemas.microsoft.com/office/word/2010/wordprocessingShape" mc:Ignorable="w14 w15 wp14">
+<w:document xmlns:wpc="http://schemas.microsoft.com/office/word/2010/wordprocessingCanvas" xmlns:cx="http://schemas.microsoft.com/office/drawing/2014/chartex" xmlns:cx1="http://schemas.microsoft.com/office/drawing/2015/9/8/chartex" xmlns:cx2="http://schemas.microsoft.com/office/drawing/2015/10/21/chartex" xmlns:cx3="http://schemas.microsoft.com/office/drawing/2016/5/9/chartex" xmlns:cx4="http://schemas.microsoft.com/office/drawing/2016/5/10/chartex" xmlns:cx5="http://schemas.microsoft.com/office/drawing/2016/5/11/chartex" xmlns:mc="http://schemas.openxmlformats.org/markup-compatibility/2006" xmlns:o="urn:schemas-microsoft-com:office:office" xmlns:r="http://schemas.openxmlformats.org/officeDocument/2006/relationships" xmlns:m="http://schemas.openxmlformats.org/officeDocument/2006/math" xmlns:v="urn:schemas-microsoft-com:vml" xmlns:wp14="http://schemas.microsoft.com/office/word/2010/wordprocessingDrawing" xmlns:wp="http://schemas.openxmlformats.org/drawingml/2006/wordprocessingDrawing" xmlns:w10="urn:schemas-microsoft-com:office:word" xmlns:w="http://schemas.openxmlformats.org/wordprocessingml/2006/main" xmlns:w14="http://schemas.microsoft.com/office/word/2010/wordml" xmlns:w15="http://schemas.microsoft.com/office/word/2012/wordml" xmlns:w16se="http://schemas.microsoft.com/office/word/2015/wordml/symex" xmlns:wpg="http://schemas.microsoft.com/office/word/2010/wordprocessingGroup" xmlns:wpi="http://schemas.microsoft.com/office/word/2010/wordprocessingInk" xmlns:wne="http://schemas.microsoft.com/office/word/2006/wordml" xmlns:wps="http://schemas.microsoft.com/office/word/2010/wordprocessingShape" mc:Ignorable="w14 w15 w16se wp14">
   <w:body>
     <w:p>
       <w:pPr>
@@ -14,18 +14,27 @@
           <w:cols w:space="720"/>
         </w:sectPr>
       </w:pPr>
+      <w:bookmarkStart w:id="0" w:name="_GoBack"/>
+      <w:bookmarkEnd w:id="0"/>
+      <w:proofErr w:type="spellStart"/>
+      <w:r>
+        <w:t>AutomotiveUI’s</w:t>
+      </w:r>
+      <w:proofErr w:type="spellEnd"/>
+      <w:r>
+        <w:t xml:space="preserve"> Version of the </w:t>
+      </w:r>
       <w:r>
         <w:t>S</w:t>
       </w:r>
-      <w:bookmarkStart w:id="0" w:name="_Ref279752160"/>
-      <w:bookmarkStart w:id="1" w:name="_Ref279752201"/>
-      <w:bookmarkStart w:id="2" w:name="_Ref279752218"/>
-      <w:bookmarkStart w:id="3" w:name="_Ref279752239"/>
-      <w:bookmarkStart w:id="4" w:name="_Ref279752256"/>
-      <w:bookmarkStart w:id="5" w:name="_Ref279752269"/>
-      <w:bookmarkStart w:id="6" w:name="_Ref279753801"/>
-      <w:bookmarkStart w:id="7" w:name="_Ref279753822"/>
-      <w:bookmarkEnd w:id="0"/>
+      <w:bookmarkStart w:id="1" w:name="_Ref279752160"/>
+      <w:bookmarkStart w:id="2" w:name="_Ref279752201"/>
+      <w:bookmarkStart w:id="3" w:name="_Ref279752218"/>
+      <w:bookmarkStart w:id="4" w:name="_Ref279752239"/>
+      <w:bookmarkStart w:id="5" w:name="_Ref279752256"/>
+      <w:bookmarkStart w:id="6" w:name="_Ref279752269"/>
+      <w:bookmarkStart w:id="7" w:name="_Ref279753801"/>
+      <w:bookmarkStart w:id="8" w:name="_Ref279753822"/>
       <w:bookmarkEnd w:id="1"/>
       <w:bookmarkEnd w:id="2"/>
       <w:bookmarkEnd w:id="3"/>
@@ -33,6 +42,7 @@
       <w:bookmarkEnd w:id="5"/>
       <w:bookmarkEnd w:id="6"/>
       <w:bookmarkEnd w:id="7"/>
+      <w:bookmarkEnd w:id="8"/>
       <w:r>
         <w:t xml:space="preserve">IGCHI Extended </w:t>
       </w:r>
@@ -92,7 +102,7 @@
     </w:p>
     <w:p>
       <w:pPr>
-        <w:pStyle w:val="Heading1"/>
+        <w:pStyle w:val="berschrift1"/>
         <w:spacing w:line="180" w:lineRule="atLeast"/>
         <w:sectPr>
           <w:headerReference w:type="default" r:id="rId9"/>
@@ -515,13 +525,12 @@
     </w:p>
     <w:p>
       <w:pPr>
-        <w:pStyle w:val="Heading1"/>
+        <w:pStyle w:val="berschrift1"/>
       </w:pPr>
       <w:r>
         <w:rPr>
           <w:noProof/>
         </w:rPr>
-        <w:lastRenderedPageBreak/>
         <mc:AlternateContent>
           <mc:Choice Requires="wps">
             <w:drawing>
@@ -560,14 +569,14 @@
                         </a:ln>
                         <a:extLst>
                           <a:ext uri="{909E8E84-426E-40dd-AFC4-6F175D3DCCD1}">
-                            <a14:hiddenFill xmlns:a14="http://schemas.microsoft.com/office/drawing/2010/main" xmlns:w="http://schemas.openxmlformats.org/wordprocessingml/2006/main" xmlns:w10="urn:schemas-microsoft-com:office:word" xmlns:v="urn:schemas-microsoft-com:vml" xmlns:o="urn:schemas-microsoft-com:office:office" xmlns="">
+                            <a14:hiddenFill xmlns="" xmlns:o="urn:schemas-microsoft-com:office:office" xmlns:v="urn:schemas-microsoft-com:vml" xmlns:w10="urn:schemas-microsoft-com:office:word" xmlns:w="http://schemas.openxmlformats.org/wordprocessingml/2006/main" xmlns:a14="http://schemas.microsoft.com/office/drawing/2010/main" xmlns:mv="urn:schemas-microsoft-com:mac:vml" xmlns:mo="http://schemas.microsoft.com/office/mac/office/2008/main">
                               <a:solidFill>
                                 <a:srgbClr val="FFFFFF"/>
                               </a:solidFill>
                             </a14:hiddenFill>
                           </a:ext>
                           <a:ext uri="{91240B29-F687-4f45-9708-019B960494DF}">
-                            <a14:hiddenLine xmlns:a14="http://schemas.microsoft.com/office/drawing/2010/main" xmlns:w="http://schemas.openxmlformats.org/wordprocessingml/2006/main" xmlns:w10="urn:schemas-microsoft-com:office:word" xmlns:v="urn:schemas-microsoft-com:vml" xmlns:o="urn:schemas-microsoft-com:office:office" xmlns="" w="9525">
+                            <a14:hiddenLine xmlns="" xmlns:o="urn:schemas-microsoft-com:office:office" xmlns:v="urn:schemas-microsoft-com:vml" xmlns:w10="urn:schemas-microsoft-com:office:word" xmlns:w="http://schemas.openxmlformats.org/wordprocessingml/2006/main" xmlns:a14="http://schemas.microsoft.com/office/drawing/2010/main" xmlns:mv="urn:schemas-microsoft-com:mac:vml" xmlns:mo="http://schemas.microsoft.com/office/mac/office/2008/main" w="9525">
                               <a:solidFill>
                                 <a:srgbClr val="000000"/>
                               </a:solidFill>
@@ -633,18 +642,18 @@
                           </w:p>
                           <w:p>
                             <w:pPr>
-                              <w:pStyle w:val="authorAddress"/>
+                              <w:pStyle w:val="authorName"/>
                             </w:pPr>
                             <w:r>
-                              <w:t>VP, Authoring</w:t>
+                              <w:t>Third Author</w:t>
                             </w:r>
                           </w:p>
                           <w:p>
                             <w:pPr>
-                              <w:pStyle w:val="authorAddress"/>
+                              <w:pStyle w:val="authorName"/>
                             </w:pPr>
                             <w:r>
-                              <w:t>Authorship Holdings, Ltd.</w:t>
+                              <w:t>Fourth Author</w:t>
                             </w:r>
                           </w:p>
                           <w:p>
@@ -653,49 +662,28 @@
                             </w:pPr>
                             <w:proofErr w:type="spellStart"/>
                             <w:r>
-                              <w:t>Awdur</w:t>
+                              <w:t>Lēkhaka</w:t>
                             </w:r>
                             <w:proofErr w:type="spellEnd"/>
                             <w:r>
-                              <w:t xml:space="preserve"> SA22 8PP, UK author2@author.ac.uk</w:t>
-                            </w:r>
-                          </w:p>
-                          <w:p>
-                            <w:pPr>
-                              <w:pStyle w:val="authorAddress"/>
-                              <w:spacing w:line="200" w:lineRule="atLeast"/>
-                            </w:pPr>
-                          </w:p>
-                          <w:p>
-                            <w:pPr>
-                              <w:pStyle w:val="authorName"/>
-                            </w:pPr>
-                            <w:r>
-                              <w:t>Third Author</w:t>
-                            </w:r>
-                          </w:p>
-                          <w:p>
-                            <w:pPr>
-                              <w:pStyle w:val="authorName"/>
-                            </w:pPr>
-                            <w:r>
-                              <w:t>Fourth Author</w:t>
+                              <w:t xml:space="preserve"> </w:t>
+                            </w:r>
+                            <w:r>
+                              <w:t>Interaction Labs</w:t>
                             </w:r>
                           </w:p>
                           <w:p>
                             <w:pPr>
                               <w:pStyle w:val="authorAddress"/>
                             </w:pPr>
-                            <w:proofErr w:type="spellStart"/>
-                            <w:r>
-                              <w:t>Lēkhaka</w:t>
-                            </w:r>
-                            <w:proofErr w:type="spellEnd"/>
+                            <w:r>
+                              <w:t>Bengaluru</w:t>
+                            </w:r>
+                            <w:r>
+                              <w:t xml:space="preserve"> 560 080, India</w:t>
+                            </w:r>
                             <w:r>
                               <w:t xml:space="preserve"> </w:t>
-                            </w:r>
-                            <w:r>
-                              <w:t>Interaction Labs</w:t>
                             </w:r>
                           </w:p>
                           <w:p>
@@ -703,10 +691,10 @@
                               <w:pStyle w:val="authorAddress"/>
                             </w:pPr>
                             <w:r>
-                              <w:t>Bengaluru</w:t>
-                            </w:r>
-                            <w:r>
-                              <w:t xml:space="preserve"> 560 080, India</w:t>
+                              <w:t>Author2@anotherco.com</w:t>
+                            </w:r>
+                            <w:r>
+                              <w:t xml:space="preserve"> </w:t>
                             </w:r>
                           </w:p>
                           <w:p>
@@ -714,7 +702,7 @@
                               <w:pStyle w:val="authorAddress"/>
                             </w:pPr>
                             <w:r>
-                              <w:t>author3@anotherco.com</w:t>
+                              <w:t>author3@yetanotherco.com</w:t>
                             </w:r>
                             <w:r>
                               <w:br/>
@@ -746,11 +734,11 @@
           </mc:Choice>
           <mc:Fallback>
             <w:pict>
-              <v:shapetype w14:anchorId="38A6267F" id="_x0000_t202" coordsize="21600,21600" o:spt="202" path="m0,0l0,21600,21600,21600,21600,0xe">
+              <v:shapetype w14:anchorId="38A6267F" id="_x0000_t202" coordsize="21600,21600" o:spt="202" path="m,l,21600r21600,l21600,xe">
                 <v:stroke joinstyle="miter"/>
                 <v:path gradientshapeok="t" o:connecttype="rect"/>
               </v:shapetype>
-              <v:shape id="Text_x0020_Box_x0020_15" o:spid="_x0000_s1026" type="#_x0000_t202" style="position:absolute;margin-left:-4.95pt;margin-top:.65pt;width:133.35pt;height:215.65pt;z-index:251655680;visibility:visible;mso-wrap-style:square;mso-width-percent:0;mso-height-percent:0;mso-wrap-distance-left:9pt;mso-wrap-distance-top:0;mso-wrap-distance-right:9pt;mso-wrap-distance-bottom:0;mso-position-horizontal:absolute;mso-position-horizontal-relative:text;mso-position-vertical:absolute;mso-position-vertical-relative:text;mso-width-percent:0;mso-height-percent:0;mso-width-relative:page;mso-height-relative:page;v-text-anchor:top" o:gfxdata="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" filled="f" stroked="f">
+              <v:shape id="Text Box 15" o:spid="_x0000_s1026" type="#_x0000_t202" style="position:absolute;margin-left:-4.95pt;margin-top:.65pt;width:133.35pt;height:215.65pt;z-index:251655680;visibility:visible;mso-wrap-style:square;mso-width-percent:0;mso-height-percent:0;mso-wrap-distance-left:9pt;mso-wrap-distance-top:0;mso-wrap-distance-right:9pt;mso-wrap-distance-bottom:0;mso-position-horizontal:absolute;mso-position-horizontal-relative:text;mso-position-vertical:absolute;mso-position-vertical-relative:text;mso-width-percent:0;mso-height-percent:0;mso-width-relative:page;mso-height-relative:page;v-text-anchor:top" o:gfxdata="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" filled="f" stroked="f">
                 <v:textbox inset="0,0,0,0">
                   <w:txbxContent>
                     <w:p>
@@ -806,41 +794,6 @@
                     </w:p>
                     <w:p>
                       <w:pPr>
-                        <w:pStyle w:val="authorAddress"/>
-                      </w:pPr>
-                      <w:r>
-                        <w:t>VP, Authoring</w:t>
-                      </w:r>
-                    </w:p>
-                    <w:p>
-                      <w:pPr>
-                        <w:pStyle w:val="authorAddress"/>
-                      </w:pPr>
-                      <w:r>
-                        <w:t>Authorship Holdings, Ltd.</w:t>
-                      </w:r>
-                    </w:p>
-                    <w:p>
-                      <w:pPr>
-                        <w:pStyle w:val="authorAddress"/>
-                      </w:pPr>
-                      <w:proofErr w:type="spellStart"/>
-                      <w:r>
-                        <w:t>Awdur</w:t>
-                      </w:r>
-                      <w:proofErr w:type="spellEnd"/>
-                      <w:r>
-                        <w:t xml:space="preserve"> SA22 8PP, UK author2@author.ac.uk</w:t>
-                      </w:r>
-                    </w:p>
-                    <w:p>
-                      <w:pPr>
-                        <w:pStyle w:val="authorAddress"/>
-                        <w:spacing w:line="200" w:lineRule="atLeast"/>
-                      </w:pPr>
-                    </w:p>
-                    <w:p>
-                      <w:pPr>
                         <w:pStyle w:val="authorName"/>
                       </w:pPr>
                       <w:r>
@@ -881,13 +834,27 @@
                       <w:r>
                         <w:t xml:space="preserve"> 560 080, India</w:t>
                       </w:r>
+                      <w:r>
+                        <w:t xml:space="preserve"> </w:t>
+                      </w:r>
                     </w:p>
                     <w:p>
                       <w:pPr>
                         <w:pStyle w:val="authorAddress"/>
                       </w:pPr>
                       <w:r>
-                        <w:t>author3@anotherco.com</w:t>
+                        <w:t>Author2@anotherco.com</w:t>
+                      </w:r>
+                      <w:r>
+                        <w:t xml:space="preserve"> </w:t>
+                      </w:r>
+                    </w:p>
+                    <w:p>
+                      <w:pPr>
+                        <w:pStyle w:val="authorAddress"/>
+                      </w:pPr>
+                      <w:r>
+                        <w:t>author3@yetanotherco.com</w:t>
                       </w:r>
                       <w:r>
                         <w:br/>
@@ -950,14 +917,14 @@
                         </a:ln>
                         <a:extLst>
                           <a:ext uri="{909E8E84-426E-40dd-AFC4-6F175D3DCCD1}">
-                            <a14:hiddenFill xmlns:a14="http://schemas.microsoft.com/office/drawing/2010/main" xmlns:w="http://schemas.openxmlformats.org/wordprocessingml/2006/main" xmlns:w10="urn:schemas-microsoft-com:office:word" xmlns:v="urn:schemas-microsoft-com:vml" xmlns:o="urn:schemas-microsoft-com:office:office" xmlns="">
+                            <a14:hiddenFill xmlns="" xmlns:o="urn:schemas-microsoft-com:office:office" xmlns:v="urn:schemas-microsoft-com:vml" xmlns:w10="urn:schemas-microsoft-com:office:word" xmlns:w="http://schemas.openxmlformats.org/wordprocessingml/2006/main" xmlns:a14="http://schemas.microsoft.com/office/drawing/2010/main" xmlns:mv="urn:schemas-microsoft-com:mac:vml" xmlns:mo="http://schemas.microsoft.com/office/mac/office/2008/main">
                               <a:solidFill>
                                 <a:srgbClr val="FFFFFF"/>
                               </a:solidFill>
                             </a14:hiddenFill>
                           </a:ext>
                           <a:ext uri="{91240B29-F687-4f45-9708-019B960494DF}">
-                            <a14:hiddenLine xmlns:a14="http://schemas.microsoft.com/office/drawing/2010/main" xmlns:w="http://schemas.openxmlformats.org/wordprocessingml/2006/main" xmlns:w10="urn:schemas-microsoft-com:office:word" xmlns:v="urn:schemas-microsoft-com:vml" xmlns:o="urn:schemas-microsoft-com:office:office" xmlns="" w="9525">
+                            <a14:hiddenLine xmlns="" xmlns:o="urn:schemas-microsoft-com:office:office" xmlns:v="urn:schemas-microsoft-com:vml" xmlns:w10="urn:schemas-microsoft-com:office:word" xmlns:w="http://schemas.openxmlformats.org/wordprocessingml/2006/main" xmlns:a14="http://schemas.microsoft.com/office/drawing/2010/main" xmlns:mv="urn:schemas-microsoft-com:mac:vml" xmlns:mo="http://schemas.microsoft.com/office/mac/office/2008/main" w="9525">
                               <a:solidFill>
                                 <a:srgbClr val="000000"/>
                               </a:solidFill>
@@ -1041,13 +1008,8 @@
                               <w:t>Auteur</w:t>
                             </w:r>
                             <w:r>
-                              <w:t>-</w:t>
-                            </w:r>
-                            <w:proofErr w:type="spellStart"/>
-                            <w:r>
-                              <w:t>Sud</w:t>
-                            </w:r>
-                            <w:proofErr w:type="spellEnd"/>
+                              <w:t>-Sud</w:t>
+                            </w:r>
                           </w:p>
                           <w:p>
                             <w:pPr>
@@ -1150,7 +1112,7 @@
           </mc:Choice>
           <mc:Fallback>
             <w:pict>
-              <v:shape w14:anchorId="3163C7D6" id="Text_x0020_Box_x0020_16" o:spid="_x0000_s1027" type="#_x0000_t202" style="position:absolute;margin-left:121.05pt;margin-top:.7pt;width:133.35pt;height:215.65pt;z-index:251656704;visibility:visible;mso-wrap-style:square;mso-width-percent:0;mso-height-percent:0;mso-wrap-distance-left:9pt;mso-wrap-distance-top:0;mso-wrap-distance-right:9pt;mso-wrap-distance-bottom:0;mso-position-horizontal:absolute;mso-position-horizontal-relative:text;mso-position-vertical:absolute;mso-position-vertical-relative:text;mso-width-percent:0;mso-height-percent:0;mso-width-relative:page;mso-height-relative:page;v-text-anchor:top" o:gfxdata="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" filled="f" stroked="f">
+              <v:shape w14:anchorId="3163C7D6" id="Text Box 16" o:spid="_x0000_s1027" type="#_x0000_t202" style="position:absolute;margin-left:121.05pt;margin-top:.7pt;width:133.35pt;height:215.65pt;z-index:251656704;visibility:visible;mso-wrap-style:square;mso-width-percent:0;mso-height-percent:0;mso-wrap-distance-left:9pt;mso-wrap-distance-top:0;mso-wrap-distance-right:9pt;mso-wrap-distance-bottom:0;mso-position-horizontal:absolute;mso-position-horizontal-relative:text;mso-position-vertical:absolute;mso-position-vertical-relative:text;mso-width-percent:0;mso-height-percent:0;mso-width-relative:page;mso-height-relative:page;v-text-anchor:top" o:gfxdata="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" filled="f" stroked="f">
                 <v:textbox inset="0,0,0,0">
                   <w:txbxContent>
                     <w:p>
@@ -1224,13 +1186,8 @@
                         <w:t>Auteur</w:t>
                       </w:r>
                       <w:r>
-                        <w:t>-</w:t>
+                        <w:t>-Sud</w:t>
                       </w:r>
-                      <w:proofErr w:type="spellStart"/>
-                      <w:r>
-                        <w:t>Sud</w:t>
-                      </w:r>
-                      <w:proofErr w:type="spellEnd"/>
                     </w:p>
                     <w:p>
                       <w:pPr>
@@ -1354,59 +1311,99 @@
     </w:p>
     <w:p>
       <w:pPr>
-        <w:pStyle w:val="Heading1"/>
-      </w:pPr>
-      <w:r>
-        <w:t xml:space="preserve">Author </w:t>
-      </w:r>
-      <w:r>
-        <w:t>K</w:t>
-      </w:r>
-      <w:r>
-        <w:t>eywords</w:t>
-      </w:r>
-    </w:p>
-    <w:p>
-      <w:r>
-        <w:t>Authors’ choic</w:t>
-      </w:r>
-      <w:r>
-        <w:t>e; of terms; separated; by semi</w:t>
-      </w:r>
-      <w:r>
-        <w:t>colons</w:t>
-      </w:r>
-      <w:r>
-        <w:t xml:space="preserve">; include commas, within terms only; </w:t>
+        <w:pStyle w:val="berschrift1"/>
+      </w:pPr>
+      <w:r>
+        <w:t>Author Keywords</w:t>
+      </w:r>
+    </w:p>
+    <w:p>
+      <w:r>
+        <w:t xml:space="preserve">Authors’ choice; of terms; separated; by semicolons; include commas, within terms only; </w:t>
       </w:r>
       <w:r>
         <w:t>required</w:t>
       </w:r>
       <w:r>
-        <w:t>.</w:t>
-      </w:r>
-      <w:r>
-        <w:t xml:space="preserve"> </w:t>
-      </w:r>
-    </w:p>
-    <w:p>
-      <w:pPr>
-        <w:pStyle w:val="Heading1"/>
-      </w:pPr>
-      <w:r>
-        <w:t>ACM Classification Keywords</w:t>
-      </w:r>
-    </w:p>
-    <w:p>
-      <w:r>
-        <w:t>H.5.m. Information interfaces and presentation (e.g., HCI): Miscellaneous; See</w:t>
+        <w:t xml:space="preserve">. </w:t>
+      </w:r>
+    </w:p>
+    <w:p>
+      <w:pPr>
+        <w:pStyle w:val="berschrift1"/>
+      </w:pPr>
+      <w:r>
+        <w:t>CCS Concepts</w:t>
+      </w:r>
+      <w:r>
+        <w:rPr>
+          <w:color w:val="000000"/>
+          <w:sz w:val="20"/>
+        </w:rPr>
+        <w:br/>
+      </w:r>
+      <w:r>
+        <w:rPr>
+          <w:b w:val="0"/>
+          <w:color w:val="000000"/>
+          <w:szCs w:val="19"/>
+          <w:shd w:val="clear" w:color="auto" w:fill="FFFFFF"/>
+        </w:rPr>
+        <w:t>• </w:t>
+      </w:r>
+      <w:r>
+        <w:rPr>
+          <w:rStyle w:val="Fett"/>
+          <w:b/>
+          <w:color w:val="000000"/>
+          <w:szCs w:val="19"/>
+          <w:shd w:val="clear" w:color="auto" w:fill="FFFFFF"/>
+        </w:rPr>
+        <w:t xml:space="preserve">General and </w:t>
+      </w:r>
+      <w:proofErr w:type="spellStart"/>
+      <w:r>
+        <w:rPr>
+          <w:rStyle w:val="Fett"/>
+          <w:b/>
+          <w:color w:val="000000"/>
+          <w:szCs w:val="19"/>
+          <w:shd w:val="clear" w:color="auto" w:fill="FFFFFF"/>
+        </w:rPr>
+        <w:t>reference~Reference</w:t>
+      </w:r>
+      <w:proofErr w:type="spellEnd"/>
+      <w:r>
+        <w:rPr>
+          <w:rStyle w:val="Fett"/>
+          <w:b/>
+          <w:color w:val="000000"/>
+          <w:szCs w:val="19"/>
+          <w:shd w:val="clear" w:color="auto" w:fill="FFFFFF"/>
+        </w:rPr>
+        <w:t xml:space="preserve"> works</w:t>
+      </w:r>
+      <w:r>
+        <w:rPr>
+          <w:rStyle w:val="apple-converted-space"/>
+          <w:b w:val="0"/>
+          <w:color w:val="000000"/>
+          <w:szCs w:val="19"/>
+          <w:shd w:val="clear" w:color="auto" w:fill="FFFFFF"/>
+        </w:rPr>
+        <w:t> </w:t>
+      </w:r>
+    </w:p>
+    <w:p>
+      <w:r>
+        <w:t>See</w:t>
       </w:r>
       <w:hyperlink r:id="rId11" w:history="1">
         <w:r>
           <w:rPr>
             <w:rStyle w:val="Hyperlink"/>
           </w:rPr>
-          <w:t xml:space="preserve"> http://acm.org/about/class/1998</w:t>
+          <w:t xml:space="preserve"> http://acm.org/about/class/2012</w:t>
         </w:r>
       </w:hyperlink>
       <w:r>
@@ -1421,7 +1418,7 @@
     </w:p>
     <w:p>
       <w:pPr>
-        <w:pStyle w:val="Heading1"/>
+        <w:pStyle w:val="berschrift1"/>
         <w:rPr>
           <w:color w:val="000000"/>
         </w:rPr>
@@ -1461,7 +1458,14 @@
         <w:rPr>
           <w:color w:val="000000"/>
         </w:rPr>
-        <w:t>We wish to give this volume a consistent, high-quality appearance. We therefore ask that authors follow some simple guidelines. In essence, you should format your paper exactly like this do</w:t>
+        <w:t xml:space="preserve">We wish to give this volume a consistent, high-quality appearance. We therefore ask that authors follow some simple guidelines. In essence, you should format your paper </w:t>
+      </w:r>
+      <w:r>
+        <w:rPr>
+          <w:color w:val="000000"/>
+        </w:rPr>
+        <w:lastRenderedPageBreak/>
+        <w:t>exactly like this do</w:t>
       </w:r>
       <w:r>
         <w:rPr>
@@ -1496,7 +1500,7 @@
     </w:p>
     <w:p>
       <w:pPr>
-        <w:pStyle w:val="Heading1"/>
+        <w:pStyle w:val="berschrift1"/>
         <w:rPr>
           <w:color w:val="000000"/>
           <w:kern w:val="0"/>
@@ -1508,7 +1512,6 @@
           <w:noProof/>
           <w:color w:val="000000"/>
         </w:rPr>
-        <w:lastRenderedPageBreak/>
         <mc:AlternateContent>
           <mc:Choice Requires="wps">
             <w:drawing>
@@ -1552,7 +1555,7 @@
                         </a:ln>
                         <a:extLst>
                           <a:ext uri="{909E8E84-426E-40dd-AFC4-6F175D3DCCD1}">
-                            <a14:hiddenFill xmlns:a14="http://schemas.microsoft.com/office/drawing/2010/main" xmlns:w="http://schemas.openxmlformats.org/wordprocessingml/2006/main" xmlns:w10="urn:schemas-microsoft-com:office:word" xmlns:v="urn:schemas-microsoft-com:vml" xmlns:o="urn:schemas-microsoft-com:office:office" xmlns="">
+                            <a14:hiddenFill xmlns="" xmlns:o="urn:schemas-microsoft-com:office:office" xmlns:v="urn:schemas-microsoft-com:vml" xmlns:w10="urn:schemas-microsoft-com:office:word" xmlns:w="http://schemas.openxmlformats.org/wordprocessingml/2006/main" xmlns:a14="http://schemas.microsoft.com/office/drawing/2010/main" xmlns:mv="urn:schemas-microsoft-com:mac:vml" xmlns:mo="http://schemas.microsoft.com/office/mac/office/2008/main">
                               <a:solidFill>
                                 <a:srgbClr val="F8F8F8"/>
                               </a:solidFill>
@@ -1564,7 +1567,7 @@
                         <w:txbxContent>
                           <w:p>
                             <w:pPr>
-                              <w:pStyle w:val="Heading1"/>
+                              <w:pStyle w:val="berschrift1"/>
                             </w:pPr>
                             <w:r>
                               <w:t xml:space="preserve">Good Utilization of </w:t>
@@ -1682,12 +1685,12 @@
           </mc:Choice>
           <mc:Fallback>
             <w:pict>
-              <v:shape w14:anchorId="0DA49A4F" id="Text_x0020_Box_x0020_19" o:spid="_x0000_s1028" type="#_x0000_t202" style="position:absolute;margin-left:31.05pt;margin-top:117.35pt;width:2in;height:6in;z-index:251657728;visibility:visible;mso-wrap-style:square;mso-width-percent:0;mso-height-percent:0;mso-wrap-distance-left:9pt;mso-wrap-distance-top:0;mso-wrap-distance-right:9pt;mso-wrap-distance-bottom:0;mso-position-horizontal:absolute;mso-position-horizontal-relative:page;mso-position-vertical:absolute;mso-position-vertical-relative:page;mso-width-percent:0;mso-height-percent:0;mso-width-relative:page;mso-height-relative:page;v-text-anchor:top" o:gfxdata="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" o:allowoverlap="f" filled="f" strokecolor="gray">
+              <v:shape w14:anchorId="0DA49A4F" id="Text Box 19" o:spid="_x0000_s1028" type="#_x0000_t202" style="position:absolute;margin-left:31.05pt;margin-top:117.35pt;width:2in;height:6in;z-index:251657728;visibility:visible;mso-wrap-style:square;mso-width-percent:0;mso-height-percent:0;mso-wrap-distance-left:9pt;mso-wrap-distance-top:0;mso-wrap-distance-right:9pt;mso-wrap-distance-bottom:0;mso-position-horizontal:absolute;mso-position-horizontal-relative:page;mso-position-vertical:absolute;mso-position-vertical-relative:page;mso-width-percent:0;mso-height-percent:0;mso-width-relative:page;mso-height-relative:page;v-text-anchor:top" o:gfxdata="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" o:allowoverlap="f" filled="f" strokecolor="gray">
                 <v:textbox>
                   <w:txbxContent>
                     <w:p>
                       <w:pPr>
-                        <w:pStyle w:val="Heading1"/>
+                        <w:pStyle w:val="berschrift1"/>
                       </w:pPr>
                       <w:r>
                         <w:t xml:space="preserve">Good Utilization of </w:t>
@@ -1873,7 +1876,7 @@
     </w:p>
     <w:p>
       <w:pPr>
-        <w:pStyle w:val="Heading1"/>
+        <w:pStyle w:val="berschrift1"/>
         <w:rPr>
           <w:color w:val="000000"/>
         </w:rPr>
@@ -1907,7 +1910,7 @@
     </w:p>
     <w:p>
       <w:pPr>
-        <w:pStyle w:val="Heading1"/>
+        <w:pStyle w:val="berschrift1"/>
         <w:rPr>
           <w:color w:val="000000"/>
         </w:rPr>
@@ -1940,7 +1943,7 @@
     </w:p>
     <w:p>
       <w:pPr>
-        <w:pStyle w:val="Heading2"/>
+        <w:pStyle w:val="berschrift2"/>
         <w:rPr>
           <w:color w:val="000000"/>
         </w:rPr>
@@ -2040,7 +2043,6 @@
         <w:rPr>
           <w:color w:val="000000"/>
         </w:rPr>
-        <w:lastRenderedPageBreak/>
         <w:t>B</w:t>
       </w:r>
       <w:r>
@@ -2139,7 +2141,7 @@
       </w:r>
       <w:r>
         <w:rPr>
-          <w:rStyle w:val="FootnoteReference"/>
+          <w:rStyle w:val="Funotenzeichen"/>
           <w:color w:val="000000"/>
         </w:rPr>
         <w:footnoteReference w:id="1"/>
@@ -2171,7 +2173,7 @@
     </w:p>
     <w:p>
       <w:pPr>
-        <w:pStyle w:val="Heading2"/>
+        <w:pStyle w:val="berschrift2"/>
       </w:pPr>
       <w:r>
         <w:t>Quotes</w:t>
@@ -2189,7 +2191,7 @@
       </w:r>
       <w:r>
         <w:rPr>
-          <w:rStyle w:val="QuoteChar"/>
+          <w:rStyle w:val="ZitatZchn"/>
         </w:rPr>
         <w:t>“placed inline”</w:t>
       </w:r>
@@ -2218,7 +2220,7 @@
     </w:p>
     <w:p>
       <w:pPr>
-        <w:pStyle w:val="Heading2"/>
+        <w:pStyle w:val="berschrift2"/>
       </w:pPr>
       <w:r>
         <w:t>Figures</w:t>
@@ -2299,7 +2301,11 @@
         <w:t xml:space="preserve"> If you aren’t familiar with Word’s handling of pictures, we offer one tip:</w:t>
       </w:r>
       <w:r>
-        <w:t xml:space="preserve"> placing images and their captions in text boxes can be useful to keep them bother and to control the position of pictures and the flow of text around them.</w:t>
+        <w:t xml:space="preserve"> placing images and their captions in text boxes can be useful to keep them bother and to control the position of pictures and </w:t>
+      </w:r>
+      <w:r>
+        <w:lastRenderedPageBreak/>
+        <w:t>the flow of text around them.</w:t>
       </w:r>
       <w:r>
         <w:rPr>
@@ -2367,14 +2373,7 @@
         <w:rPr>
           <w:snapToGrid w:val="0"/>
         </w:rPr>
-        <w:t xml:space="preserve">shows a treatment of large </w:t>
-      </w:r>
-      <w:r>
-        <w:rPr>
-          <w:snapToGrid w:val="0"/>
-        </w:rPr>
-        <w:lastRenderedPageBreak/>
-        <w:t>figures, too big to fit inside a single column of text.</w:t>
+        <w:t>shows a treatment of large figures, too big to fit inside a single column of text.</w:t>
       </w:r>
       <w:r>
         <w:rPr>
@@ -2449,7 +2448,7 @@
     </w:p>
     <w:p>
       <w:pPr>
-        <w:pStyle w:val="Caption"/>
+        <w:pStyle w:val="Beschriftung"/>
       </w:pPr>
       <w:r>
         <w:rPr>
@@ -2503,7 +2502,7 @@
     </w:p>
     <w:p>
       <w:pPr>
-        <w:pStyle w:val="Heading2"/>
+        <w:pStyle w:val="berschrift2"/>
       </w:pPr>
       <w:r>
         <w:t>Tables</w:t>
@@ -2525,7 +2524,7 @@
     </w:p>
     <w:tbl>
       <w:tblPr>
-        <w:tblStyle w:val="TableGrid"/>
+        <w:tblStyle w:val="Tabellenraster"/>
         <w:tblW w:w="0" w:type="auto"/>
         <w:tblLook w:val="06A0" w:firstRow="1" w:lastRow="0" w:firstColumn="1" w:lastColumn="0" w:noHBand="1" w:noVBand="1"/>
         <w:tblCaption w:val="This is a sample table for SIGCHI"/>
@@ -2673,11 +2672,9 @@
             <w:pPr>
               <w:pStyle w:val="Table-SIGCHI"/>
             </w:pPr>
-            <w:proofErr w:type="spellStart"/>
             <w:r>
               <w:t>Nass</w:t>
             </w:r>
-            <w:proofErr w:type="spellEnd"/>
           </w:p>
         </w:tc>
         <w:tc>
@@ -2857,19 +2854,32 @@
     </w:tbl>
     <w:p>
       <w:pPr>
-        <w:pStyle w:val="Caption"/>
+        <w:pStyle w:val="Beschriftung"/>
       </w:pPr>
       <w:r>
         <w:t xml:space="preserve">Table </w:t>
       </w:r>
-      <w:fldSimple w:instr=" SEQ Table \* ARABIC ">
-        <w:r>
-          <w:rPr>
-            <w:noProof/>
-          </w:rPr>
-          <w:t>1</w:t>
-        </w:r>
-      </w:fldSimple>
+      <w:r>
+        <w:fldChar w:fldCharType="begin"/>
+      </w:r>
+      <w:r>
+        <w:instrText xml:space="preserve"> SEQ Table \* ARABIC </w:instrText>
+      </w:r>
+      <w:r>
+        <w:fldChar w:fldCharType="separate"/>
+      </w:r>
+      <w:r>
+        <w:rPr>
+          <w:noProof/>
+        </w:rPr>
+        <w:t>1</w:t>
+      </w:r>
+      <w:r>
+        <w:rPr>
+          <w:noProof/>
+        </w:rPr>
+        <w:fldChar w:fldCharType="end"/>
+      </w:r>
       <w:r>
         <w:t>. Table captions should be below the table. We recommend table lines be 1pt, 75% brightness grey. Minimize use of unnecessary table lines. Avoid spurious degrees of precision. For larger tables, consider banded rows (select table, then click Tables, Banded Rows) to guide the eye. In Word, we recommend using the Table Grid - SIGCHI table format.</w:t>
       </w:r>
@@ -2881,14 +2891,13 @@
     </w:p>
     <w:p>
       <w:pPr>
-        <w:pStyle w:val="Heading1"/>
+        <w:pStyle w:val="berschrift1"/>
       </w:pPr>
       <w:r>
         <w:rPr>
           <w:noProof/>
           <w:color w:val="000000"/>
         </w:rPr>
-        <w:lastRenderedPageBreak/>
         <mc:AlternateContent>
           <mc:Choice Requires="wps">
             <w:drawing>
@@ -2930,7 +2939,7 @@
                         </a:ln>
                         <a:extLst>
                           <a:ext uri="{909E8E84-426E-40dd-AFC4-6F175D3DCCD1}">
-                            <a14:hiddenFill xmlns:a14="http://schemas.microsoft.com/office/drawing/2010/main" xmlns:w="http://schemas.openxmlformats.org/wordprocessingml/2006/main" xmlns:w10="urn:schemas-microsoft-com:office:word" xmlns:v="urn:schemas-microsoft-com:vml" xmlns:o="urn:schemas-microsoft-com:office:office" xmlns="">
+                            <a14:hiddenFill xmlns="" xmlns:o="urn:schemas-microsoft-com:office:office" xmlns:v="urn:schemas-microsoft-com:vml" xmlns:w10="urn:schemas-microsoft-com:office:word" xmlns:w="http://schemas.openxmlformats.org/wordprocessingml/2006/main" xmlns:a14="http://schemas.microsoft.com/office/drawing/2010/main" xmlns:mv="urn:schemas-microsoft-com:mac:vml" xmlns:mo="http://schemas.microsoft.com/office/mac/office/2008/main">
                               <a:solidFill>
                                 <a:srgbClr val="F8F8F8"/>
                               </a:solidFill>
@@ -3033,32 +3042,19 @@
                           </w:p>
                           <w:p>
                             <w:pPr>
-                              <w:pStyle w:val="Caption"/>
+                              <w:pStyle w:val="Beschriftung"/>
                             </w:pPr>
                             <w:r>
                               <w:t xml:space="preserve">Figure </w:t>
                             </w:r>
-                            <w:r>
-                              <w:fldChar w:fldCharType="begin"/>
-                            </w:r>
-                            <w:r>
-                              <w:instrText xml:space="preserve"> SEQ Figure \* ARABIC </w:instrText>
-                            </w:r>
-                            <w:r>
-                              <w:fldChar w:fldCharType="separate"/>
-                            </w:r>
-                            <w:r>
-                              <w:rPr>
-                                <w:noProof/>
-                              </w:rPr>
-                              <w:t>2</w:t>
-                            </w:r>
-                            <w:r>
-                              <w:rPr>
-                                <w:noProof/>
-                              </w:rPr>
-                              <w:fldChar w:fldCharType="end"/>
-                            </w:r>
+                            <w:fldSimple w:instr=" SEQ Figure \* ARABIC ">
+                              <w:r>
+                                <w:rPr>
+                                  <w:noProof/>
+                                </w:rPr>
+                                <w:t>2</w:t>
+                              </w:r>
+                            </w:fldSimple>
                             <w:r>
                               <w:t xml:space="preserve"> </w:t>
                             </w:r>
@@ -3101,7 +3097,7 @@
           </mc:Choice>
           <mc:Fallback>
             <w:pict>
-              <v:shape w14:anchorId="65AD889F" id="_x0000_s1029" type="#_x0000_t202" style="position:absolute;margin-left:28.9pt;margin-top:117.35pt;width:2in;height:6in;z-index:251678208;visibility:visible;mso-wrap-style:square;mso-width-percent:0;mso-height-percent:0;mso-wrap-distance-left:9pt;mso-wrap-distance-top:0;mso-wrap-distance-right:9pt;mso-wrap-distance-bottom:0;mso-position-horizontal:absolute;mso-position-horizontal-relative:page;mso-position-vertical:absolute;mso-position-vertical-relative:page;mso-width-percent:0;mso-height-percent:0;mso-width-relative:page;mso-height-relative:page;v-text-anchor:top" o:gfxdata="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" o:allowoverlap="f" filled="f" stroked="f">
+              <v:shape w14:anchorId="65AD889F" id="_x0000_s1029" type="#_x0000_t202" style="position:absolute;margin-left:28.9pt;margin-top:117.35pt;width:2in;height:6in;z-index:251678208;visibility:visible;mso-wrap-style:square;mso-width-percent:0;mso-height-percent:0;mso-wrap-distance-left:9pt;mso-wrap-distance-top:0;mso-wrap-distance-right:9pt;mso-wrap-distance-bottom:0;mso-position-horizontal:absolute;mso-position-horizontal-relative:page;mso-position-vertical:absolute;mso-position-vertical-relative:page;mso-width-percent:0;mso-height-percent:0;mso-width-relative:page;mso-height-relative:page;v-text-anchor:top" o:gfxdata="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" o:allowoverlap="f" filled="f" stroked="f">
                 <v:textbox>
                   <w:txbxContent>
                     <w:p>
@@ -3197,32 +3193,19 @@
                     </w:p>
                     <w:p>
                       <w:pPr>
-                        <w:pStyle w:val="Caption"/>
+                        <w:pStyle w:val="Beschriftung"/>
                       </w:pPr>
                       <w:r>
                         <w:t xml:space="preserve">Figure </w:t>
                       </w:r>
-                      <w:r>
-                        <w:fldChar w:fldCharType="begin"/>
-                      </w:r>
-                      <w:r>
-                        <w:instrText xml:space="preserve"> SEQ Figure \* ARABIC </w:instrText>
-                      </w:r>
-                      <w:r>
-                        <w:fldChar w:fldCharType="separate"/>
-                      </w:r>
-                      <w:r>
-                        <w:rPr>
-                          <w:noProof/>
-                        </w:rPr>
-                        <w:t>2</w:t>
-                      </w:r>
-                      <w:r>
-                        <w:rPr>
-                          <w:noProof/>
-                        </w:rPr>
-                        <w:fldChar w:fldCharType="end"/>
-                      </w:r>
+                      <w:fldSimple w:instr=" SEQ Figure \* ARABIC ">
+                        <w:r>
+                          <w:rPr>
+                            <w:noProof/>
+                          </w:rPr>
+                          <w:t>2</w:t>
+                        </w:r>
+                      </w:fldSimple>
                       <w:r>
                         <w:t xml:space="preserve"> </w:t>
                       </w:r>
@@ -3404,7 +3387,14 @@
         <w:rPr>
           <w:color w:val="000000"/>
         </w:rPr>
-        <w:t>Explain colloquial language and puns. Understanding phrases like “red herring” requires a cultural knowledge of English. Humor and irony are difficult to translate.</w:t>
+        <w:t xml:space="preserve">Explain colloquial language and puns. Understanding phrases like “red herring” requires a cultural </w:t>
+      </w:r>
+      <w:r>
+        <w:rPr>
+          <w:color w:val="000000"/>
+        </w:rPr>
+        <w:lastRenderedPageBreak/>
+        <w:t>knowledge of English. Humor and irony are difficult to translate.</w:t>
       </w:r>
     </w:p>
     <w:p>
@@ -3418,14 +3408,7 @@
         <w:rPr>
           <w:color w:val="000000"/>
         </w:rPr>
-        <w:t xml:space="preserve">Use unambiguous forms for culturally localized concepts, such as times, dates, currencies, and numbers (e.g., “1-5- 97” or “5/1/97” may mean 5 January or 1 May, and “seven o’clock” may mean 7:00 am or 19:00). For currencies, indicate </w:t>
-      </w:r>
-      <w:r>
-        <w:rPr>
-          <w:color w:val="000000"/>
-        </w:rPr>
-        <w:lastRenderedPageBreak/>
-        <w:t>equivalences: “Participants were paid ₩22, or roughly US$29.”</w:t>
+        <w:t>Use unambiguous forms for culturally localized concepts, such as times, dates, currencies, and numbers (e.g., “1-5- 97” or “5/1/97” may mean 5 January or 1 May, and “seven o’clock” may mean 7:00 am or 19:00). For currencies, indicate equivalences: “Participants were paid ₩22, or roughly US$29.”</w:t>
       </w:r>
     </w:p>
     <w:p>
@@ -3474,7 +3457,7 @@
                         <a:effectLst/>
                         <a:extLst>
                           <a:ext uri="{C572A759-6A51-4108-AA02-DFA0A04FC94B}">
-                            <ma14:wrappingTextBoxFlag xmlns:ma14="http://schemas.microsoft.com/office/mac/drawingml/2011/main"/>
+                            <ma14:wrappingTextBoxFlag xmlns:ma14="http://schemas.microsoft.com/office/mac/drawingml/2011/main" xmlns:w="http://schemas.openxmlformats.org/wordprocessingml/2006/main" xmlns:w10="urn:schemas-microsoft-com:office:word" xmlns:v="urn:schemas-microsoft-com:vml" xmlns:o="urn:schemas-microsoft-com:office:office" xmlns:mv="urn:schemas-microsoft-com:mac:vml" xmlns:mo="http://schemas.microsoft.com/office/mac/office/2008/main" xmlns=""/>
                           </a:ext>
                         </a:extLst>
                       </wps:spPr>
@@ -3547,23 +3530,36 @@
                           </w:p>
                           <w:p>
                             <w:pPr>
-                              <w:pStyle w:val="Caption"/>
+                              <w:pStyle w:val="Beschriftung"/>
                               <w:jc w:val="left"/>
                             </w:pPr>
-                            <w:bookmarkStart w:id="8" w:name="_Ref298511442"/>
-                            <w:bookmarkStart w:id="9" w:name="_Ref298510878"/>
+                            <w:bookmarkStart w:id="9" w:name="_Ref298511442"/>
+                            <w:bookmarkStart w:id="10" w:name="_Ref298510878"/>
                             <w:r>
                               <w:t xml:space="preserve">Figure </w:t>
                             </w:r>
-                            <w:fldSimple w:instr=" SEQ Figure \* ARABIC ">
-                              <w:r>
-                                <w:rPr>
-                                  <w:noProof/>
-                                </w:rPr>
-                                <w:t>3</w:t>
-                              </w:r>
-                            </w:fldSimple>
-                            <w:bookmarkEnd w:id="8"/>
+                            <w:r>
+                              <w:fldChar w:fldCharType="begin"/>
+                            </w:r>
+                            <w:r>
+                              <w:instrText xml:space="preserve"> SEQ Figure \* ARABIC </w:instrText>
+                            </w:r>
+                            <w:r>
+                              <w:fldChar w:fldCharType="separate"/>
+                            </w:r>
+                            <w:r>
+                              <w:rPr>
+                                <w:noProof/>
+                              </w:rPr>
+                              <w:t>3</w:t>
+                            </w:r>
+                            <w:r>
+                              <w:rPr>
+                                <w:noProof/>
+                              </w:rPr>
+                              <w:fldChar w:fldCharType="end"/>
+                            </w:r>
+                            <w:bookmarkEnd w:id="9"/>
                             <w:r>
                               <w:t xml:space="preserve">. </w:t>
                             </w:r>
@@ -3599,7 +3595,7 @@
                               </w:rPr>
                               <w:t xml:space="preserve"> on Flickr</w:t>
                             </w:r>
-                            <w:bookmarkEnd w:id="9"/>
+                            <w:bookmarkEnd w:id="10"/>
                             <w:r>
                               <w:t>.</w:t>
                             </w:r>
@@ -3623,7 +3619,7 @@
           </mc:Choice>
           <mc:Fallback>
             <w:pict>
-              <v:shape w14:anchorId="38B051E2" id="Text_x0020_Box_x0020_5" o:spid="_x0000_s1030" type="#_x0000_t202" alt="Title: Text box around Figure - Description: Alt text on bounding text boxes is optional." style="position:absolute;left:0;text-align:left;margin-left:0;margin-top:116.65pt;width:521.3pt;height:284pt;z-index:251676160;visibility:visible;mso-wrap-style:square;mso-height-percent:0;mso-wrap-distance-left:9pt;mso-wrap-distance-top:0;mso-wrap-distance-right:9pt;mso-wrap-distance-bottom:0;mso-position-horizontal:absolute;mso-position-horizontal-relative:text;mso-position-vertical:absolute;mso-position-vertical-relative:page;mso-height-percent:0;mso-height-relative:margin;v-text-anchor:top" o:gfxdata="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" filled="f" stroked="f">
+              <v:shape w14:anchorId="38B051E2" id="Text Box 5" o:spid="_x0000_s1030" type="#_x0000_t202" alt="Titel: Text box around Figure - Beschreibung: Alt text on bounding text boxes is optional." style="position:absolute;left:0;text-align:left;margin-left:0;margin-top:116.65pt;width:521.3pt;height:284pt;z-index:251676160;visibility:visible;mso-wrap-style:square;mso-height-percent:0;mso-wrap-distance-left:9pt;mso-wrap-distance-top:0;mso-wrap-distance-right:9pt;mso-wrap-distance-bottom:0;mso-position-horizontal:absolute;mso-position-horizontal-relative:text;mso-position-vertical:absolute;mso-position-vertical-relative:page;mso-height-percent:0;mso-height-relative:margin;v-text-anchor:top" o:gfxdata="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" filled="f" stroked="f">
                 <v:textbox>
                   <w:txbxContent>
                     <w:p>
@@ -3679,23 +3675,36 @@
                     </w:p>
                     <w:p>
                       <w:pPr>
-                        <w:pStyle w:val="Caption"/>
+                        <w:pStyle w:val="Beschriftung"/>
                         <w:jc w:val="left"/>
                       </w:pPr>
-                      <w:bookmarkStart w:id="10" w:name="_Ref298511442"/>
-                      <w:bookmarkStart w:id="11" w:name="_Ref298510878"/>
+                      <w:bookmarkStart w:id="11" w:name="_Ref298511442"/>
+                      <w:bookmarkStart w:id="12" w:name="_Ref298510878"/>
                       <w:r>
                         <w:t xml:space="preserve">Figure </w:t>
                       </w:r>
-                      <w:fldSimple w:instr=" SEQ Figure \* ARABIC ">
-                        <w:r>
-                          <w:rPr>
-                            <w:noProof/>
-                          </w:rPr>
-                          <w:t>3</w:t>
-                        </w:r>
-                      </w:fldSimple>
-                      <w:bookmarkEnd w:id="10"/>
+                      <w:r>
+                        <w:fldChar w:fldCharType="begin"/>
+                      </w:r>
+                      <w:r>
+                        <w:instrText xml:space="preserve"> SEQ Figure \* ARABIC </w:instrText>
+                      </w:r>
+                      <w:r>
+                        <w:fldChar w:fldCharType="separate"/>
+                      </w:r>
+                      <w:r>
+                        <w:rPr>
+                          <w:noProof/>
+                        </w:rPr>
+                        <w:t>3</w:t>
+                      </w:r>
+                      <w:r>
+                        <w:rPr>
+                          <w:noProof/>
+                        </w:rPr>
+                        <w:fldChar w:fldCharType="end"/>
+                      </w:r>
+                      <w:bookmarkEnd w:id="11"/>
                       <w:r>
                         <w:t xml:space="preserve">. </w:t>
                       </w:r>
@@ -3731,7 +3740,7 @@
                         </w:rPr>
                         <w:t xml:space="preserve"> on Flickr</w:t>
                       </w:r>
-                      <w:bookmarkEnd w:id="11"/>
+                      <w:bookmarkEnd w:id="12"/>
                       <w:r>
                         <w:t>.</w:t>
                       </w:r>
@@ -3795,14 +3804,14 @@
                         </a:ln>
                         <a:extLst>
                           <a:ext uri="{909E8E84-426E-40dd-AFC4-6F175D3DCCD1}">
-                            <a14:hiddenFill xmlns:a14="http://schemas.microsoft.com/office/drawing/2010/main" xmlns:w="http://schemas.openxmlformats.org/wordprocessingml/2006/main" xmlns:w10="urn:schemas-microsoft-com:office:word" xmlns:v="urn:schemas-microsoft-com:vml" xmlns:o="urn:schemas-microsoft-com:office:office" xmlns="">
+                            <a14:hiddenFill xmlns="" xmlns:o="urn:schemas-microsoft-com:office:office" xmlns:v="urn:schemas-microsoft-com:vml" xmlns:w10="urn:schemas-microsoft-com:office:word" xmlns:w="http://schemas.openxmlformats.org/wordprocessingml/2006/main" xmlns:a14="http://schemas.microsoft.com/office/drawing/2010/main" xmlns:mv="urn:schemas-microsoft-com:mac:vml" xmlns:mo="http://schemas.microsoft.com/office/mac/office/2008/main">
                               <a:solidFill>
                                 <a:srgbClr val="F8F8F8"/>
                               </a:solidFill>
                             </a14:hiddenFill>
                           </a:ext>
                           <a:ext uri="{91240B29-F687-4f45-9708-019B960494DF}">
-                            <a14:hiddenLine xmlns:a14="http://schemas.microsoft.com/office/drawing/2010/main" xmlns:w="http://schemas.openxmlformats.org/wordprocessingml/2006/main" xmlns:w10="urn:schemas-microsoft-com:office:word" xmlns:v="urn:schemas-microsoft-com:vml" xmlns:o="urn:schemas-microsoft-com:office:office" xmlns="" w="9525">
+                            <a14:hiddenLine xmlns="" xmlns:o="urn:schemas-microsoft-com:office:office" xmlns:v="urn:schemas-microsoft-com:vml" xmlns:w10="urn:schemas-microsoft-com:office:word" xmlns:w="http://schemas.openxmlformats.org/wordprocessingml/2006/main" xmlns:a14="http://schemas.microsoft.com/office/drawing/2010/main" xmlns:mv="urn:schemas-microsoft-com:mac:vml" xmlns:mo="http://schemas.microsoft.com/office/mac/office/2008/main" w="9525">
                               <a:solidFill>
                                 <a:srgbClr val="808080"/>
                               </a:solidFill>
@@ -3886,7 +3895,7 @@
                           </w:p>
                           <w:tbl>
                             <w:tblPr>
-                              <w:tblStyle w:val="TableGrid"/>
+                              <w:tblStyle w:val="Tabellenraster"/>
                               <w:tblW w:w="0" w:type="auto"/>
                               <w:tblLook w:val="06A0" w:firstRow="1" w:lastRow="0" w:firstColumn="1" w:lastColumn="0" w:noHBand="1" w:noVBand="1"/>
                               <w:tblCaption w:val="A sample table with no real information"/>
@@ -4152,32 +4161,19 @@
                           </w:tbl>
                           <w:p>
                             <w:pPr>
-                              <w:pStyle w:val="Caption"/>
+                              <w:pStyle w:val="Beschriftung"/>
                             </w:pPr>
                             <w:r>
                               <w:t xml:space="preserve">Table </w:t>
                             </w:r>
-                            <w:r>
-                              <w:fldChar w:fldCharType="begin"/>
-                            </w:r>
-                            <w:r>
-                              <w:instrText xml:space="preserve"> SEQ Table \* ARABIC </w:instrText>
-                            </w:r>
-                            <w:r>
-                              <w:fldChar w:fldCharType="separate"/>
-                            </w:r>
-                            <w:r>
-                              <w:rPr>
-                                <w:noProof/>
-                              </w:rPr>
-                              <w:t>2</w:t>
-                            </w:r>
-                            <w:r>
-                              <w:rPr>
-                                <w:noProof/>
-                              </w:rPr>
-                              <w:fldChar w:fldCharType="end"/>
-                            </w:r>
+                            <w:fldSimple w:instr=" SEQ Table \* ARABIC ">
+                              <w:r>
+                                <w:rPr>
+                                  <w:noProof/>
+                                </w:rPr>
+                                <w:t>2</w:t>
+                              </w:r>
+                            </w:fldSimple>
                             <w:r>
                               <w:t>: A sample narrow table in the margin. Use Table – SIGCHI formatting for the table and Caption formatting for the caption.</w:t>
                             </w:r>
@@ -4223,7 +4219,7 @@
           </mc:Choice>
           <mc:Fallback>
             <w:pict>
-              <v:shape w14:anchorId="5F4B60B0" id="Text_x0020_Box_x0020_30" o:spid="_x0000_s1031" type="#_x0000_t202" style="position:absolute;left:0;text-align:left;margin-left:35.05pt;margin-top:117.35pt;width:2in;height:6in;z-index:251680256;visibility:visible;mso-wrap-style:square;mso-width-percent:0;mso-height-percent:0;mso-wrap-distance-left:9pt;mso-wrap-distance-top:0;mso-wrap-distance-right:9pt;mso-wrap-distance-bottom:0;mso-position-horizontal:absolute;mso-position-horizontal-relative:page;mso-position-vertical:absolute;mso-position-vertical-relative:page;mso-width-percent:0;mso-height-percent:0;mso-width-relative:page;mso-height-relative:page;v-text-anchor:top" o:gfxdata="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" o:allowoverlap="f" filled="f" stroked="f">
+              <v:shape w14:anchorId="5F4B60B0" id="Text Box 30" o:spid="_x0000_s1031" type="#_x0000_t202" style="position:absolute;left:0;text-align:left;margin-left:35.05pt;margin-top:117.35pt;width:2in;height:6in;z-index:251680256;visibility:visible;mso-wrap-style:square;mso-width-percent:0;mso-height-percent:0;mso-wrap-distance-left:9pt;mso-wrap-distance-top:0;mso-wrap-distance-right:9pt;mso-wrap-distance-bottom:0;mso-position-horizontal:absolute;mso-position-horizontal-relative:page;mso-position-vertical:absolute;mso-position-vertical-relative:page;mso-width-percent:0;mso-height-percent:0;mso-width-relative:page;mso-height-relative:page;v-text-anchor:top" o:gfxdata="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" o:allowoverlap="f" filled="f" stroked="f">
                 <v:textbox>
                   <w:txbxContent>
                     <w:p>
@@ -4297,7 +4293,7 @@
                     </w:p>
                     <w:tbl>
                       <w:tblPr>
-                        <w:tblStyle w:val="TableGrid"/>
+                        <w:tblStyle w:val="Tabellenraster"/>
                         <w:tblW w:w="0" w:type="auto"/>
                         <w:tblLook w:val="06A0" w:firstRow="1" w:lastRow="0" w:firstColumn="1" w:lastColumn="0" w:noHBand="1" w:noVBand="1"/>
                         <w:tblCaption w:val="A sample table with no real information"/>
@@ -4563,32 +4559,19 @@
                     </w:tbl>
                     <w:p>
                       <w:pPr>
-                        <w:pStyle w:val="Caption"/>
+                        <w:pStyle w:val="Beschriftung"/>
                       </w:pPr>
                       <w:r>
                         <w:t xml:space="preserve">Table </w:t>
                       </w:r>
-                      <w:r>
-                        <w:fldChar w:fldCharType="begin"/>
-                      </w:r>
-                      <w:r>
-                        <w:instrText xml:space="preserve"> SEQ Table \* ARABIC </w:instrText>
-                      </w:r>
-                      <w:r>
-                        <w:fldChar w:fldCharType="separate"/>
-                      </w:r>
-                      <w:r>
-                        <w:rPr>
-                          <w:noProof/>
-                        </w:rPr>
-                        <w:t>2</w:t>
-                      </w:r>
-                      <w:r>
-                        <w:rPr>
-                          <w:noProof/>
-                        </w:rPr>
-                        <w:fldChar w:fldCharType="end"/>
-                      </w:r>
+                      <w:fldSimple w:instr=" SEQ Table \* ARABIC ">
+                        <w:r>
+                          <w:rPr>
+                            <w:noProof/>
+                          </w:rPr>
+                          <w:t>2</w:t>
+                        </w:r>
+                      </w:fldSimple>
                       <w:r>
                         <w:t>: A sample narrow table in the margin. Use Table – SIGCHI formatting for the table and Caption formatting for the caption.</w:t>
                       </w:r>
@@ -4932,6 +4915,20 @@
         <w:rPr>
           <w:color w:val="000000"/>
         </w:rPr>
+        <w:t xml:space="preserve">, Universität, </w:t>
+      </w:r>
+      <w:proofErr w:type="spellStart"/>
+      <w:r>
+        <w:rPr>
+          <w:color w:val="000000"/>
+        </w:rPr>
+        <w:t>Weißenbach</w:t>
+      </w:r>
+      <w:proofErr w:type="spellEnd"/>
+      <w:r>
+        <w:rPr>
+          <w:color w:val="000000"/>
+        </w:rPr>
         <w:t xml:space="preserve">, </w:t>
       </w:r>
       <w:proofErr w:type="spellStart"/>
@@ -4939,7 +4936,7 @@
         <w:rPr>
           <w:color w:val="000000"/>
         </w:rPr>
-        <w:t>Universität</w:t>
+        <w:t>Züllighoven</w:t>
       </w:r>
       <w:proofErr w:type="spellEnd"/>
       <w:r>
@@ -4953,42 +4950,21 @@
         <w:rPr>
           <w:color w:val="000000"/>
         </w:rPr>
-        <w:t>Weißenbach</w:t>
+        <w:t>Århus</w:t>
       </w:r>
       <w:proofErr w:type="spellEnd"/>
       <w:r>
         <w:rPr>
           <w:color w:val="000000"/>
         </w:rPr>
-        <w:t xml:space="preserve">, </w:t>
-      </w:r>
-      <w:proofErr w:type="spellStart"/>
-      <w:r>
-        <w:rPr>
-          <w:color w:val="000000"/>
-        </w:rPr>
-        <w:t>Züllighoven</w:t>
-      </w:r>
-      <w:proofErr w:type="spellEnd"/>
-      <w:r>
-        <w:rPr>
-          <w:color w:val="000000"/>
-        </w:rPr>
-        <w:t xml:space="preserve">, </w:t>
-      </w:r>
-      <w:proofErr w:type="spellStart"/>
-      <w:r>
-        <w:rPr>
-          <w:color w:val="000000"/>
-        </w:rPr>
-        <w:t>Århus</w:t>
-      </w:r>
-      <w:proofErr w:type="spellEnd"/>
-      <w:r>
-        <w:rPr>
-          <w:color w:val="000000"/>
-        </w:rPr>
-        <w:t>, etc.). These characters are already included in most versions and variants of Times, Helvetica, and Arial fonts.</w:t>
+        <w:t xml:space="preserve">, etc.). These characters are already included in most </w:t>
+      </w:r>
+      <w:r>
+        <w:rPr>
+          <w:color w:val="000000"/>
+        </w:rPr>
+        <w:lastRenderedPageBreak/>
+        <w:t>versions and variants of Times, Helvetica, and Arial fonts.</w:t>
       </w:r>
     </w:p>
     <w:p>
@@ -5006,7 +4982,7 @@
     </w:p>
     <w:p>
       <w:pPr>
-        <w:pStyle w:val="Heading1"/>
+        <w:pStyle w:val="berschrift1"/>
         <w:rPr>
           <w:color w:val="000000"/>
         </w:rPr>
@@ -5029,11 +5005,7 @@
         <w:t>s</w:t>
       </w:r>
       <w:r>
-        <w:t xml:space="preserve"> committed to making SIGCHI conferences more inclusive for researchers, practitioners, and educators with </w:t>
-      </w:r>
-      <w:r>
-        <w:lastRenderedPageBreak/>
-        <w:t xml:space="preserve">disabilities. As a part of this goal, the all authors </w:t>
+        <w:t xml:space="preserve"> committed to making SIGCHI conferences more inclusive for researchers, practitioners, and educators with disabilities. As a part of this goal, the all authors </w:t>
       </w:r>
       <w:r>
         <w:t xml:space="preserve">are asked </w:t>
@@ -5140,7 +5112,7 @@
     </w:p>
     <w:p>
       <w:pPr>
-        <w:pStyle w:val="Heading1"/>
+        <w:pStyle w:val="berschrift1"/>
         <w:rPr>
           <w:color w:val="000000"/>
         </w:rPr>
@@ -5216,7 +5188,7 @@
     </w:p>
     <w:p>
       <w:pPr>
-        <w:pStyle w:val="Heading1"/>
+        <w:pStyle w:val="berschrift1"/>
       </w:pPr>
       <w:r>
         <w:t>Acknowledgements</w:t>
@@ -5271,14 +5243,14 @@
                         </a:ln>
                         <a:extLst>
                           <a:ext uri="{909E8E84-426E-40dd-AFC4-6F175D3DCCD1}">
-                            <a14:hiddenFill xmlns:a14="http://schemas.microsoft.com/office/drawing/2010/main" xmlns:w="http://schemas.openxmlformats.org/wordprocessingml/2006/main" xmlns:w10="urn:schemas-microsoft-com:office:word" xmlns:v="urn:schemas-microsoft-com:vml" xmlns:o="urn:schemas-microsoft-com:office:office" xmlns="">
+                            <a14:hiddenFill xmlns="" xmlns:o="urn:schemas-microsoft-com:office:office" xmlns:v="urn:schemas-microsoft-com:vml" xmlns:w10="urn:schemas-microsoft-com:office:word" xmlns:w="http://schemas.openxmlformats.org/wordprocessingml/2006/main" xmlns:a14="http://schemas.microsoft.com/office/drawing/2010/main" xmlns:mv="urn:schemas-microsoft-com:mac:vml" xmlns:mo="http://schemas.microsoft.com/office/mac/office/2008/main">
                               <a:solidFill>
                                 <a:srgbClr val="FFFFFF"/>
                               </a:solidFill>
                             </a14:hiddenFill>
                           </a:ext>
                           <a:ext uri="{91240B29-F687-4f45-9708-019B960494DF}">
-                            <a14:hiddenLine xmlns:a14="http://schemas.microsoft.com/office/drawing/2010/main" xmlns:w="http://schemas.openxmlformats.org/wordprocessingml/2006/main" xmlns:w10="urn:schemas-microsoft-com:office:word" xmlns:v="urn:schemas-microsoft-com:vml" xmlns:o="urn:schemas-microsoft-com:office:office" xmlns="" w="9525">
+                            <a14:hiddenLine xmlns="" xmlns:o="urn:schemas-microsoft-com:office:office" xmlns:v="urn:schemas-microsoft-com:vml" xmlns:w10="urn:schemas-microsoft-com:office:word" xmlns:w="http://schemas.openxmlformats.org/wordprocessingml/2006/main" xmlns:a14="http://schemas.microsoft.com/office/drawing/2010/main" xmlns:mv="urn:schemas-microsoft-com:mac:vml" xmlns:mo="http://schemas.microsoft.com/office/mac/office/2008/main" w="9525">
                               <a:solidFill>
                                 <a:srgbClr val="C0C0C0"/>
                               </a:solidFill>
@@ -5317,7 +5289,7 @@
           </mc:Choice>
           <mc:Fallback>
             <w:pict>
-              <v:shape w14:anchorId="03E2B3AB" id="Text_x0020_Box_x0020_12" o:spid="_x0000_s1032" type="#_x0000_t202" style="position:absolute;margin-left:31.05pt;margin-top:106.7pt;width:141.75pt;height:64.8pt;z-index:251668992;visibility:visible;mso-wrap-style:square;mso-width-percent:0;mso-height-percent:0;mso-wrap-distance-left:9pt;mso-wrap-distance-top:0;mso-wrap-distance-right:9pt;mso-wrap-distance-bottom:0;mso-position-horizontal:absolute;mso-position-horizontal-relative:page;mso-position-vertical:absolute;mso-position-vertical-relative:text;mso-width-percent:0;mso-height-percent:0;mso-width-relative:page;mso-height-relative:page;v-text-anchor:top" o:gfxdata="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" o:allowincell="f" filled="f" stroked="f">
+              <v:shape w14:anchorId="03E2B3AB" id="Text Box 12" o:spid="_x0000_s1032" type="#_x0000_t202" style="position:absolute;margin-left:31.05pt;margin-top:106.7pt;width:141.75pt;height:64.8pt;z-index:251668992;visibility:visible;mso-wrap-style:square;mso-width-percent:0;mso-height-percent:0;mso-wrap-distance-left:9pt;mso-wrap-distance-top:0;mso-wrap-distance-right:9pt;mso-wrap-distance-bottom:0;mso-position-horizontal:absolute;mso-position-horizontal-relative:page;mso-position-vertical:absolute;mso-position-vertical-relative:text;mso-width-percent:0;mso-height-percent:0;mso-width-relative:page;mso-height-relative:page;v-text-anchor:top" o:gfxdata="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" o:allowincell="f" filled="f" stroked="f">
                 <v:textbox inset="0">
                   <w:txbxContent>
                     <w:p>
@@ -5393,14 +5365,7 @@
         <w:rPr>
           <w:color w:val="000000"/>
         </w:rPr>
-        <w:t xml:space="preserve">-ABC). Author 4 for example may want to acknowledge a supervisor/manager from their original </w:t>
-      </w:r>
-      <w:r>
-        <w:rPr>
-          <w:color w:val="000000"/>
-        </w:rPr>
-        <w:lastRenderedPageBreak/>
-        <w:t>employ</w:t>
+        <w:t>-ABC). Author 4 for example may want to acknowledge a supervisor/manager from their original employ</w:t>
       </w:r>
       <w:r>
         <w:rPr>
@@ -5429,7 +5394,7 @@
     </w:p>
     <w:p>
       <w:pPr>
-        <w:pStyle w:val="Heading1"/>
+        <w:pStyle w:val="berschrift1"/>
       </w:pPr>
       <w:r>
         <w:t>References format</w:t>
@@ -5655,8 +5620,6 @@
       <w:r>
         <w:fldChar w:fldCharType="end"/>
       </w:r>
-      <w:bookmarkStart w:id="12" w:name="_GoBack"/>
-      <w:bookmarkEnd w:id="12"/>
       <w:r>
         <w:t xml:space="preserve">], </w:t>
       </w:r>
@@ -5712,7 +5675,11 @@
         <w:t>]</w:t>
       </w:r>
       <w:r>
-        <w:t xml:space="preserve">, books </w:t>
+        <w:t xml:space="preserve">, </w:t>
+      </w:r>
+      <w:r>
+        <w:lastRenderedPageBreak/>
+        <w:t xml:space="preserve">books </w:t>
       </w:r>
       <w:r>
         <w:t>[</w:t>
@@ -5814,11 +5781,7 @@
         <w:t xml:space="preserve"> </w:t>
       </w:r>
       <w:r>
-        <w:t xml:space="preserve">DOI or URL </w:t>
-      </w:r>
-      <w:r>
-        <w:lastRenderedPageBreak/>
-        <w:t>links, and authors’ full first names</w:t>
+        <w:t>DOI or URL links, and authors’ full first names</w:t>
       </w:r>
       <w:r>
         <w:t xml:space="preserve">, are optional but encouraged. </w:t>
@@ -5859,7 +5822,7 @@
     </w:p>
     <w:p>
       <w:pPr>
-        <w:pStyle w:val="Heading1"/>
+        <w:pStyle w:val="berschrift1"/>
       </w:pPr>
       <w:r>
         <w:t>References</w:t>
@@ -5924,21 +5887,7 @@
         <w:rPr>
           <w:i/>
         </w:rPr>
-        <w:t xml:space="preserve"> </w:t>
-      </w:r>
-      <w:proofErr w:type="spellStart"/>
-      <w:r>
-        <w:rPr>
-          <w:i/>
-        </w:rPr>
-        <w:t>Sci</w:t>
-      </w:r>
-      <w:proofErr w:type="spellEnd"/>
-      <w:r>
-        <w:rPr>
-          <w:i/>
-        </w:rPr>
-        <w:t xml:space="preserve"> </w:t>
+        <w:t xml:space="preserve"> Sci </w:t>
       </w:r>
       <w:proofErr w:type="spellStart"/>
       <w:r>
@@ -6098,11 +6047,7 @@
       </w:r>
       <w:proofErr w:type="spellEnd"/>
       <w:r>
-        <w:t xml:space="preserve">. 2002. </w:t>
-      </w:r>
-      <w:r>
-        <w:lastRenderedPageBreak/>
-        <w:t xml:space="preserve">Where do web sites come </w:t>
+        <w:t xml:space="preserve">. 2002. Where do web sites come </w:t>
       </w:r>
       <w:proofErr w:type="gramStart"/>
       <w:r>
@@ -6263,7 +6208,7 @@
 </file>
 
 <file path=word/endnotes.xml><?xml version="1.0" encoding="utf-8"?>
-<w:endnotes xmlns:wpc="http://schemas.microsoft.com/office/word/2010/wordprocessingCanvas" xmlns:mo="http://schemas.microsoft.com/office/mac/office/2008/main" xmlns:mc="http://schemas.openxmlformats.org/markup-compatibility/2006" xmlns:mv="urn:schemas-microsoft-com:mac:vml" xmlns:o="urn:schemas-microsoft-com:office:office" xmlns:r="http://schemas.openxmlformats.org/officeDocument/2006/relationships" xmlns:m="http://schemas.openxmlformats.org/officeDocument/2006/math" xmlns:v="urn:schemas-microsoft-com:vml" xmlns:wp14="http://schemas.microsoft.com/office/word/2010/wordprocessingDrawing" xmlns:wp="http://schemas.openxmlformats.org/drawingml/2006/wordprocessingDrawing" xmlns:w10="urn:schemas-microsoft-com:office:word" xmlns:w="http://schemas.openxmlformats.org/wordprocessingml/2006/main" xmlns:w14="http://schemas.microsoft.com/office/word/2010/wordml" xmlns:w15="http://schemas.microsoft.com/office/word/2012/wordml" xmlns:wpg="http://schemas.microsoft.com/office/word/2010/wordprocessingGroup" xmlns:wpi="http://schemas.microsoft.com/office/word/2010/wordprocessingInk" xmlns:wne="http://schemas.microsoft.com/office/word/2006/wordml" xmlns:wps="http://schemas.microsoft.com/office/word/2010/wordprocessingShape" mc:Ignorable="w14 w15 wp14">
+<w:endnotes xmlns:wpc="http://schemas.microsoft.com/office/word/2010/wordprocessingCanvas" xmlns:cx="http://schemas.microsoft.com/office/drawing/2014/chartex" xmlns:cx1="http://schemas.microsoft.com/office/drawing/2015/9/8/chartex" xmlns:cx2="http://schemas.microsoft.com/office/drawing/2015/10/21/chartex" xmlns:cx3="http://schemas.microsoft.com/office/drawing/2016/5/9/chartex" xmlns:cx4="http://schemas.microsoft.com/office/drawing/2016/5/10/chartex" xmlns:cx5="http://schemas.microsoft.com/office/drawing/2016/5/11/chartex" xmlns:mc="http://schemas.openxmlformats.org/markup-compatibility/2006" xmlns:o="urn:schemas-microsoft-com:office:office" xmlns:r="http://schemas.openxmlformats.org/officeDocument/2006/relationships" xmlns:m="http://schemas.openxmlformats.org/officeDocument/2006/math" xmlns:v="urn:schemas-microsoft-com:vml" xmlns:wp14="http://schemas.microsoft.com/office/word/2010/wordprocessingDrawing" xmlns:wp="http://schemas.openxmlformats.org/drawingml/2006/wordprocessingDrawing" xmlns:w10="urn:schemas-microsoft-com:office:word" xmlns:w="http://schemas.openxmlformats.org/wordprocessingml/2006/main" xmlns:w14="http://schemas.microsoft.com/office/word/2010/wordml" xmlns:w15="http://schemas.microsoft.com/office/word/2012/wordml" xmlns:w16se="http://schemas.microsoft.com/office/word/2015/wordml/symex" xmlns:wpg="http://schemas.microsoft.com/office/word/2010/wordprocessingGroup" xmlns:wpi="http://schemas.microsoft.com/office/word/2010/wordprocessingInk" xmlns:wne="http://schemas.microsoft.com/office/word/2006/wordml" xmlns:wps="http://schemas.microsoft.com/office/word/2010/wordprocessingShape" mc:Ignorable="w14 w15 w16se wp14">
   <w:endnote w:type="separator" w:id="-1">
     <w:p>
       <w:pPr>
@@ -6288,7 +6233,7 @@
 </file>
 
 <file path=word/footnotes.xml><?xml version="1.0" encoding="utf-8"?>
-<w:footnotes xmlns:wpc="http://schemas.microsoft.com/office/word/2010/wordprocessingCanvas" xmlns:mo="http://schemas.microsoft.com/office/mac/office/2008/main" xmlns:mc="http://schemas.openxmlformats.org/markup-compatibility/2006" xmlns:mv="urn:schemas-microsoft-com:mac:vml" xmlns:o="urn:schemas-microsoft-com:office:office" xmlns:r="http://schemas.openxmlformats.org/officeDocument/2006/relationships" xmlns:m="http://schemas.openxmlformats.org/officeDocument/2006/math" xmlns:v="urn:schemas-microsoft-com:vml" xmlns:wp14="http://schemas.microsoft.com/office/word/2010/wordprocessingDrawing" xmlns:wp="http://schemas.openxmlformats.org/drawingml/2006/wordprocessingDrawing" xmlns:w10="urn:schemas-microsoft-com:office:word" xmlns:w="http://schemas.openxmlformats.org/wordprocessingml/2006/main" xmlns:w14="http://schemas.microsoft.com/office/word/2010/wordml" xmlns:w15="http://schemas.microsoft.com/office/word/2012/wordml" xmlns:wpg="http://schemas.microsoft.com/office/word/2010/wordprocessingGroup" xmlns:wpi="http://schemas.microsoft.com/office/word/2010/wordprocessingInk" xmlns:wne="http://schemas.microsoft.com/office/word/2006/wordml" xmlns:wps="http://schemas.microsoft.com/office/word/2010/wordprocessingShape" mc:Ignorable="w14 w15 wp14">
+<w:footnotes xmlns:wpc="http://schemas.microsoft.com/office/word/2010/wordprocessingCanvas" xmlns:cx="http://schemas.microsoft.com/office/drawing/2014/chartex" xmlns:cx1="http://schemas.microsoft.com/office/drawing/2015/9/8/chartex" xmlns:cx2="http://schemas.microsoft.com/office/drawing/2015/10/21/chartex" xmlns:cx3="http://schemas.microsoft.com/office/drawing/2016/5/9/chartex" xmlns:cx4="http://schemas.microsoft.com/office/drawing/2016/5/10/chartex" xmlns:cx5="http://schemas.microsoft.com/office/drawing/2016/5/11/chartex" xmlns:mc="http://schemas.openxmlformats.org/markup-compatibility/2006" xmlns:o="urn:schemas-microsoft-com:office:office" xmlns:r="http://schemas.openxmlformats.org/officeDocument/2006/relationships" xmlns:m="http://schemas.openxmlformats.org/officeDocument/2006/math" xmlns:v="urn:schemas-microsoft-com:vml" xmlns:wp14="http://schemas.microsoft.com/office/word/2010/wordprocessingDrawing" xmlns:wp="http://schemas.openxmlformats.org/drawingml/2006/wordprocessingDrawing" xmlns:w10="urn:schemas-microsoft-com:office:word" xmlns:w="http://schemas.openxmlformats.org/wordprocessingml/2006/main" xmlns:w14="http://schemas.microsoft.com/office/word/2010/wordml" xmlns:w15="http://schemas.microsoft.com/office/word/2012/wordml" xmlns:w16se="http://schemas.microsoft.com/office/word/2015/wordml/symex" xmlns:wpg="http://schemas.microsoft.com/office/word/2010/wordprocessingGroup" xmlns:wpi="http://schemas.microsoft.com/office/word/2010/wordprocessingInk" xmlns:wne="http://schemas.microsoft.com/office/word/2006/wordml" xmlns:wps="http://schemas.microsoft.com/office/word/2010/wordprocessingShape" mc:Ignorable="w14 w15 w16se wp14">
   <w:footnote w:type="separator" w:id="-1">
     <w:p>
       <w:pPr>
@@ -6312,11 +6257,11 @@
   <w:footnote w:id="1">
     <w:p>
       <w:pPr>
-        <w:pStyle w:val="FootnoteText"/>
-      </w:pPr>
-      <w:r>
-        <w:rPr>
-          <w:rStyle w:val="FootnoteReference"/>
+        <w:pStyle w:val="Funotentext"/>
+      </w:pPr>
+      <w:r>
+        <w:rPr>
+          <w:rStyle w:val="Funotenzeichen"/>
           <w:vertAlign w:val="baseline"/>
         </w:rPr>
         <w:footnoteRef/>
@@ -6331,14 +6276,14 @@
 </file>
 
 <file path=word/header1.xml><?xml version="1.0" encoding="utf-8"?>
-<w:hdr xmlns:wpc="http://schemas.microsoft.com/office/word/2010/wordprocessingCanvas" xmlns:mo="http://schemas.microsoft.com/office/mac/office/2008/main" xmlns:mc="http://schemas.openxmlformats.org/markup-compatibility/2006" xmlns:mv="urn:schemas-microsoft-com:mac:vml" xmlns:o="urn:schemas-microsoft-com:office:office" xmlns:r="http://schemas.openxmlformats.org/officeDocument/2006/relationships" xmlns:m="http://schemas.openxmlformats.org/officeDocument/2006/math" xmlns:v="urn:schemas-microsoft-com:vml" xmlns:wp14="http://schemas.microsoft.com/office/word/2010/wordprocessingDrawing" xmlns:wp="http://schemas.openxmlformats.org/drawingml/2006/wordprocessingDrawing" xmlns:w10="urn:schemas-microsoft-com:office:word" xmlns:w="http://schemas.openxmlformats.org/wordprocessingml/2006/main" xmlns:w14="http://schemas.microsoft.com/office/word/2010/wordml" xmlns:w15="http://schemas.microsoft.com/office/word/2012/wordml" xmlns:wpg="http://schemas.microsoft.com/office/word/2010/wordprocessingGroup" xmlns:wpi="http://schemas.microsoft.com/office/word/2010/wordprocessingInk" xmlns:wne="http://schemas.microsoft.com/office/word/2006/wordml" xmlns:wps="http://schemas.microsoft.com/office/word/2010/wordprocessingShape" mc:Ignorable="w14 w15 wp14">
+<w:hdr xmlns:wpc="http://schemas.microsoft.com/office/word/2010/wordprocessingCanvas" xmlns:cx="http://schemas.microsoft.com/office/drawing/2014/chartex" xmlns:cx1="http://schemas.microsoft.com/office/drawing/2015/9/8/chartex" xmlns:cx2="http://schemas.microsoft.com/office/drawing/2015/10/21/chartex" xmlns:cx3="http://schemas.microsoft.com/office/drawing/2016/5/9/chartex" xmlns:cx4="http://schemas.microsoft.com/office/drawing/2016/5/10/chartex" xmlns:cx5="http://schemas.microsoft.com/office/drawing/2016/5/11/chartex" xmlns:mc="http://schemas.openxmlformats.org/markup-compatibility/2006" xmlns:o="urn:schemas-microsoft-com:office:office" xmlns:r="http://schemas.openxmlformats.org/officeDocument/2006/relationships" xmlns:m="http://schemas.openxmlformats.org/officeDocument/2006/math" xmlns:v="urn:schemas-microsoft-com:vml" xmlns:wp14="http://schemas.microsoft.com/office/word/2010/wordprocessingDrawing" xmlns:wp="http://schemas.openxmlformats.org/drawingml/2006/wordprocessingDrawing" xmlns:w10="urn:schemas-microsoft-com:office:word" xmlns:w="http://schemas.openxmlformats.org/wordprocessingml/2006/main" xmlns:w14="http://schemas.microsoft.com/office/word/2010/wordml" xmlns:w15="http://schemas.microsoft.com/office/word/2012/wordml" xmlns:w16se="http://schemas.microsoft.com/office/word/2015/wordml/symex" xmlns:wpg="http://schemas.microsoft.com/office/word/2010/wordprocessingGroup" xmlns:wpi="http://schemas.microsoft.com/office/word/2010/wordprocessingInk" xmlns:wne="http://schemas.microsoft.com/office/word/2006/wordml" xmlns:wps="http://schemas.microsoft.com/office/word/2010/wordprocessingShape" mc:Ignorable="w14 w15 w16se wp14">
   <w:p>
     <w:pPr>
       <w:tabs>
         <w:tab w:val="right" w:pos="10080"/>
       </w:tabs>
       <w:rPr>
-        <w:rStyle w:val="PageNumber"/>
+        <w:rStyle w:val="Seitenzahl"/>
       </w:rPr>
     </w:pPr>
   </w:p>
@@ -6346,10 +6291,10 @@
 </file>
 
 <file path=word/header2.xml><?xml version="1.0" encoding="utf-8"?>
-<w:hdr xmlns:wpc="http://schemas.microsoft.com/office/word/2010/wordprocessingCanvas" xmlns:mo="http://schemas.microsoft.com/office/mac/office/2008/main" xmlns:mc="http://schemas.openxmlformats.org/markup-compatibility/2006" xmlns:mv="urn:schemas-microsoft-com:mac:vml" xmlns:o="urn:schemas-microsoft-com:office:office" xmlns:r="http://schemas.openxmlformats.org/officeDocument/2006/relationships" xmlns:m="http://schemas.openxmlformats.org/officeDocument/2006/math" xmlns:v="urn:schemas-microsoft-com:vml" xmlns:wp14="http://schemas.microsoft.com/office/word/2010/wordprocessingDrawing" xmlns:wp="http://schemas.openxmlformats.org/drawingml/2006/wordprocessingDrawing" xmlns:w10="urn:schemas-microsoft-com:office:word" xmlns:w="http://schemas.openxmlformats.org/wordprocessingml/2006/main" xmlns:w14="http://schemas.microsoft.com/office/word/2010/wordml" xmlns:w15="http://schemas.microsoft.com/office/word/2012/wordml" xmlns:wpg="http://schemas.microsoft.com/office/word/2010/wordprocessingGroup" xmlns:wpi="http://schemas.microsoft.com/office/word/2010/wordprocessingInk" xmlns:wne="http://schemas.microsoft.com/office/word/2006/wordml" xmlns:wps="http://schemas.microsoft.com/office/word/2010/wordprocessingShape" mc:Ignorable="w14 w15 wp14">
+<w:hdr xmlns:wpc="http://schemas.microsoft.com/office/word/2010/wordprocessingCanvas" xmlns:cx="http://schemas.microsoft.com/office/drawing/2014/chartex" xmlns:cx1="http://schemas.microsoft.com/office/drawing/2015/9/8/chartex" xmlns:cx2="http://schemas.microsoft.com/office/drawing/2015/10/21/chartex" xmlns:cx3="http://schemas.microsoft.com/office/drawing/2016/5/9/chartex" xmlns:cx4="http://schemas.microsoft.com/office/drawing/2016/5/10/chartex" xmlns:cx5="http://schemas.microsoft.com/office/drawing/2016/5/11/chartex" xmlns:mc="http://schemas.openxmlformats.org/markup-compatibility/2006" xmlns:o="urn:schemas-microsoft-com:office:office" xmlns:r="http://schemas.openxmlformats.org/officeDocument/2006/relationships" xmlns:m="http://schemas.openxmlformats.org/officeDocument/2006/math" xmlns:v="urn:schemas-microsoft-com:vml" xmlns:wp14="http://schemas.microsoft.com/office/word/2010/wordprocessingDrawing" xmlns:wp="http://schemas.openxmlformats.org/drawingml/2006/wordprocessingDrawing" xmlns:w10="urn:schemas-microsoft-com:office:word" xmlns:w="http://schemas.openxmlformats.org/wordprocessingml/2006/main" xmlns:w14="http://schemas.microsoft.com/office/word/2010/wordml" xmlns:w15="http://schemas.microsoft.com/office/word/2012/wordml" xmlns:w16se="http://schemas.microsoft.com/office/word/2015/wordml/symex" xmlns:wpg="http://schemas.microsoft.com/office/word/2010/wordprocessingGroup" xmlns:wpi="http://schemas.microsoft.com/office/word/2010/wordprocessingInk" xmlns:wne="http://schemas.microsoft.com/office/word/2006/wordml" xmlns:wps="http://schemas.microsoft.com/office/word/2010/wordprocessingShape" mc:Ignorable="w14 w15 w16se wp14">
   <w:p>
     <w:pPr>
-      <w:pStyle w:val="Header"/>
+      <w:pStyle w:val="Kopfzeile"/>
       <w:tabs>
         <w:tab w:val="clear" w:pos="10080"/>
         <w:tab w:val="right" w:pos="10170"/>
@@ -6358,7 +6303,7 @@
     </w:pPr>
     <w:r>
       <w:rPr>
-        <w:rStyle w:val="PageNumber"/>
+        <w:rStyle w:val="Seitenzahl"/>
       </w:rPr>
       <w:tab/>
     </w:r>
@@ -6367,10 +6312,10 @@
 </file>
 
 <file path=word/header3.xml><?xml version="1.0" encoding="utf-8"?>
-<w:hdr xmlns:wpc="http://schemas.microsoft.com/office/word/2010/wordprocessingCanvas" xmlns:mo="http://schemas.microsoft.com/office/mac/office/2008/main" xmlns:mc="http://schemas.openxmlformats.org/markup-compatibility/2006" xmlns:mv="urn:schemas-microsoft-com:mac:vml" xmlns:o="urn:schemas-microsoft-com:office:office" xmlns:r="http://schemas.openxmlformats.org/officeDocument/2006/relationships" xmlns:m="http://schemas.openxmlformats.org/officeDocument/2006/math" xmlns:v="urn:schemas-microsoft-com:vml" xmlns:wp14="http://schemas.microsoft.com/office/word/2010/wordprocessingDrawing" xmlns:wp="http://schemas.openxmlformats.org/drawingml/2006/wordprocessingDrawing" xmlns:w10="urn:schemas-microsoft-com:office:word" xmlns:w="http://schemas.openxmlformats.org/wordprocessingml/2006/main" xmlns:w14="http://schemas.microsoft.com/office/word/2010/wordml" xmlns:w15="http://schemas.microsoft.com/office/word/2012/wordml" xmlns:wpg="http://schemas.microsoft.com/office/word/2010/wordprocessingGroup" xmlns:wpi="http://schemas.microsoft.com/office/word/2010/wordprocessingInk" xmlns:wne="http://schemas.microsoft.com/office/word/2006/wordml" xmlns:wps="http://schemas.microsoft.com/office/word/2010/wordprocessingShape" mc:Ignorable="w14 w15 wp14">
+<w:hdr xmlns:wpc="http://schemas.microsoft.com/office/word/2010/wordprocessingCanvas" xmlns:cx="http://schemas.microsoft.com/office/drawing/2014/chartex" xmlns:cx1="http://schemas.microsoft.com/office/drawing/2015/9/8/chartex" xmlns:cx2="http://schemas.microsoft.com/office/drawing/2015/10/21/chartex" xmlns:cx3="http://schemas.microsoft.com/office/drawing/2016/5/9/chartex" xmlns:cx4="http://schemas.microsoft.com/office/drawing/2016/5/10/chartex" xmlns:cx5="http://schemas.microsoft.com/office/drawing/2016/5/11/chartex" xmlns:mc="http://schemas.openxmlformats.org/markup-compatibility/2006" xmlns:o="urn:schemas-microsoft-com:office:office" xmlns:r="http://schemas.openxmlformats.org/officeDocument/2006/relationships" xmlns:m="http://schemas.openxmlformats.org/officeDocument/2006/math" xmlns:v="urn:schemas-microsoft-com:vml" xmlns:wp14="http://schemas.microsoft.com/office/word/2010/wordprocessingDrawing" xmlns:wp="http://schemas.openxmlformats.org/drawingml/2006/wordprocessingDrawing" xmlns:w10="urn:schemas-microsoft-com:office:word" xmlns:w="http://schemas.openxmlformats.org/wordprocessingml/2006/main" xmlns:w14="http://schemas.microsoft.com/office/word/2010/wordml" xmlns:w15="http://schemas.microsoft.com/office/word/2012/wordml" xmlns:w16se="http://schemas.microsoft.com/office/word/2015/wordml/symex" xmlns:wpg="http://schemas.microsoft.com/office/word/2010/wordprocessingGroup" xmlns:wpi="http://schemas.microsoft.com/office/word/2010/wordprocessingInk" xmlns:wne="http://schemas.microsoft.com/office/word/2006/wordml" xmlns:wps="http://schemas.microsoft.com/office/word/2010/wordprocessingShape" mc:Ignorable="w14 w15 w16se wp14">
   <w:p>
     <w:pPr>
-      <w:pStyle w:val="Header"/>
+      <w:pStyle w:val="Kopfzeile"/>
       <w:tabs>
         <w:tab w:val="clear" w:pos="10080"/>
         <w:tab w:val="right" w:pos="10170"/>
@@ -6382,8 +6327,8 @@
 </file>
 
 <file path=word/numbering.xml><?xml version="1.0" encoding="utf-8"?>
-<w:numbering xmlns:wpc="http://schemas.microsoft.com/office/word/2010/wordprocessingCanvas" xmlns:mo="http://schemas.microsoft.com/office/mac/office/2008/main" xmlns:mc="http://schemas.openxmlformats.org/markup-compatibility/2006" xmlns:mv="urn:schemas-microsoft-com:mac:vml" xmlns:o="urn:schemas-microsoft-com:office:office" xmlns:r="http://schemas.openxmlformats.org/officeDocument/2006/relationships" xmlns:m="http://schemas.openxmlformats.org/officeDocument/2006/math" xmlns:v="urn:schemas-microsoft-com:vml" xmlns:wp14="http://schemas.microsoft.com/office/word/2010/wordprocessingDrawing" xmlns:wp="http://schemas.openxmlformats.org/drawingml/2006/wordprocessingDrawing" xmlns:w10="urn:schemas-microsoft-com:office:word" xmlns:w="http://schemas.openxmlformats.org/wordprocessingml/2006/main" xmlns:w14="http://schemas.microsoft.com/office/word/2010/wordml" xmlns:w15="http://schemas.microsoft.com/office/word/2012/wordml" xmlns:wpg="http://schemas.microsoft.com/office/word/2010/wordprocessingGroup" xmlns:wpi="http://schemas.microsoft.com/office/word/2010/wordprocessingInk" xmlns:wne="http://schemas.microsoft.com/office/word/2006/wordml" xmlns:wps="http://schemas.microsoft.com/office/word/2010/wordprocessingShape" mc:Ignorable="w14 w15 wp14">
-  <w:abstractNum w:abstractNumId="0">
+<w:numbering xmlns:wpc="http://schemas.microsoft.com/office/word/2010/wordprocessingCanvas" xmlns:cx="http://schemas.microsoft.com/office/drawing/2014/chartex" xmlns:cx1="http://schemas.microsoft.com/office/drawing/2015/9/8/chartex" xmlns:cx2="http://schemas.microsoft.com/office/drawing/2015/10/21/chartex" xmlns:cx3="http://schemas.microsoft.com/office/drawing/2016/5/9/chartex" xmlns:cx4="http://schemas.microsoft.com/office/drawing/2016/5/10/chartex" xmlns:cx5="http://schemas.microsoft.com/office/drawing/2016/5/11/chartex" xmlns:mc="http://schemas.openxmlformats.org/markup-compatibility/2006" xmlns:o="urn:schemas-microsoft-com:office:office" xmlns:r="http://schemas.openxmlformats.org/officeDocument/2006/relationships" xmlns:m="http://schemas.openxmlformats.org/officeDocument/2006/math" xmlns:v="urn:schemas-microsoft-com:vml" xmlns:wp14="http://schemas.microsoft.com/office/word/2010/wordprocessingDrawing" xmlns:wp="http://schemas.openxmlformats.org/drawingml/2006/wordprocessingDrawing" xmlns:w10="urn:schemas-microsoft-com:office:word" xmlns:w="http://schemas.openxmlformats.org/wordprocessingml/2006/main" xmlns:w14="http://schemas.microsoft.com/office/word/2010/wordml" xmlns:w15="http://schemas.microsoft.com/office/word/2012/wordml" xmlns:w16se="http://schemas.microsoft.com/office/word/2015/wordml/symex" xmlns:wpg="http://schemas.microsoft.com/office/word/2010/wordprocessingGroup" xmlns:wpi="http://schemas.microsoft.com/office/word/2010/wordprocessingInk" xmlns:wne="http://schemas.microsoft.com/office/word/2006/wordml" xmlns:wps="http://schemas.microsoft.com/office/word/2010/wordprocessingShape" mc:Ignorable="w14 w15 w16se wp14">
+  <w:abstractNum w:abstractNumId="0" w15:restartNumberingAfterBreak="0">
     <w:nsid w:val="FFFFFF1D"/>
     <w:multiLevelType w:val="multilevel"/>
     <w:tmpl w:val="E8CA4CAC"/>
@@ -6523,7 +6468,7 @@
       </w:rPr>
     </w:lvl>
   </w:abstractNum>
-  <w:abstractNum w:abstractNumId="1">
+  <w:abstractNum w:abstractNumId="1" w15:restartNumberingAfterBreak="0">
     <w:nsid w:val="FFFFFFFE"/>
     <w:multiLevelType w:val="singleLevel"/>
     <w:tmpl w:val="2050E05C"/>
@@ -6533,7 +6478,7 @@
       <w:lvlJc w:val="left"/>
     </w:lvl>
   </w:abstractNum>
-  <w:abstractNum w:abstractNumId="2">
+  <w:abstractNum w:abstractNumId="2" w15:restartNumberingAfterBreak="0">
     <w:nsid w:val="06686EE4"/>
     <w:multiLevelType w:val="multilevel"/>
     <w:tmpl w:val="97181DC6"/>
@@ -6673,7 +6618,7 @@
       </w:rPr>
     </w:lvl>
   </w:abstractNum>
-  <w:abstractNum w:abstractNumId="3">
+  <w:abstractNum w:abstractNumId="3" w15:restartNumberingAfterBreak="0">
     <w:nsid w:val="232E56C0"/>
     <w:multiLevelType w:val="multilevel"/>
     <w:tmpl w:val="A8D0D7D2"/>
@@ -6762,7 +6707,7 @@
       </w:pPr>
     </w:lvl>
   </w:abstractNum>
-  <w:abstractNum w:abstractNumId="4">
+  <w:abstractNum w:abstractNumId="4" w15:restartNumberingAfterBreak="0">
     <w:nsid w:val="39FB1810"/>
     <w:multiLevelType w:val="multilevel"/>
     <w:tmpl w:val="0F962DDA"/>
@@ -6878,7 +6823,7 @@
       </w:pPr>
     </w:lvl>
   </w:abstractNum>
-  <w:abstractNum w:abstractNumId="5">
+  <w:abstractNum w:abstractNumId="5" w15:restartNumberingAfterBreak="0">
     <w:nsid w:val="3F4B5280"/>
     <w:multiLevelType w:val="singleLevel"/>
     <w:tmpl w:val="E7F65E0E"/>
@@ -6899,7 +6844,7 @@
       </w:rPr>
     </w:lvl>
   </w:abstractNum>
-  <w:abstractNum w:abstractNumId="6">
+  <w:abstractNum w:abstractNumId="6" w15:restartNumberingAfterBreak="0">
     <w:nsid w:val="3F8F0C70"/>
     <w:multiLevelType w:val="singleLevel"/>
     <w:tmpl w:val="E7F65E0E"/>
@@ -6920,7 +6865,7 @@
       </w:rPr>
     </w:lvl>
   </w:abstractNum>
-  <w:abstractNum w:abstractNumId="7">
+  <w:abstractNum w:abstractNumId="7" w15:restartNumberingAfterBreak="0">
     <w:nsid w:val="4B8910A2"/>
     <w:multiLevelType w:val="singleLevel"/>
     <w:tmpl w:val="7506EBBA"/>
@@ -6940,7 +6885,7 @@
       </w:rPr>
     </w:lvl>
   </w:abstractNum>
-  <w:abstractNum w:abstractNumId="8">
+  <w:abstractNum w:abstractNumId="8" w15:restartNumberingAfterBreak="0">
     <w:nsid w:val="58AD353F"/>
     <w:multiLevelType w:val="hybridMultilevel"/>
     <w:tmpl w:val="066CB9EA"/>
@@ -7053,7 +6998,7 @@
       </w:rPr>
     </w:lvl>
   </w:abstractNum>
-  <w:abstractNum w:abstractNumId="9">
+  <w:abstractNum w:abstractNumId="9" w15:restartNumberingAfterBreak="0">
     <w:nsid w:val="5A0A036E"/>
     <w:multiLevelType w:val="singleLevel"/>
     <w:tmpl w:val="61E616DA"/>
@@ -7068,7 +7013,7 @@
       </w:pPr>
     </w:lvl>
   </w:abstractNum>
-  <w:abstractNum w:abstractNumId="10">
+  <w:abstractNum w:abstractNumId="10" w15:restartNumberingAfterBreak="0">
     <w:nsid w:val="5BB151A4"/>
     <w:multiLevelType w:val="multilevel"/>
     <w:tmpl w:val="A73E6450"/>
@@ -7159,7 +7104,7 @@
       </w:pPr>
     </w:lvl>
   </w:abstractNum>
-  <w:abstractNum w:abstractNumId="11">
+  <w:abstractNum w:abstractNumId="11" w15:restartNumberingAfterBreak="0">
     <w:nsid w:val="5CFC0412"/>
     <w:multiLevelType w:val="multilevel"/>
     <w:tmpl w:val="B7409380"/>
@@ -7248,7 +7193,7 @@
       </w:pPr>
     </w:lvl>
   </w:abstractNum>
-  <w:abstractNum w:abstractNumId="12">
+  <w:abstractNum w:abstractNumId="12" w15:restartNumberingAfterBreak="0">
     <w:nsid w:val="6F1D6A21"/>
     <w:multiLevelType w:val="singleLevel"/>
     <w:tmpl w:val="7DC2F074"/>
@@ -7269,7 +7214,7 @@
       </w:rPr>
     </w:lvl>
   </w:abstractNum>
-  <w:abstractNum w:abstractNumId="13">
+  <w:abstractNum w:abstractNumId="13" w15:restartNumberingAfterBreak="0">
     <w:nsid w:val="75D66BB8"/>
     <w:multiLevelType w:val="singleLevel"/>
     <w:tmpl w:val="D214CD6E"/>
@@ -7287,7 +7232,7 @@
       </w:pPr>
     </w:lvl>
   </w:abstractNum>
-  <w:abstractNum w:abstractNumId="14">
+  <w:abstractNum w:abstractNumId="14" w15:restartNumberingAfterBreak="0">
     <w:nsid w:val="7611432E"/>
     <w:multiLevelType w:val="hybridMultilevel"/>
     <w:tmpl w:val="1C30DD6E"/>
@@ -7427,7 +7372,7 @@
       </w:rPr>
     </w:lvl>
   </w:abstractNum>
-  <w:abstractNum w:abstractNumId="15">
+  <w:abstractNum w:abstractNumId="15" w15:restartNumberingAfterBreak="0">
     <w:nsid w:val="7EBF4952"/>
     <w:multiLevelType w:val="hybridMultilevel"/>
     <w:tmpl w:val="15D2761A"/>
@@ -7540,7 +7485,7 @@
       </w:pPr>
     </w:lvl>
   </w:abstractNum>
-  <w:abstractNum w:abstractNumId="16">
+  <w:abstractNum w:abstractNumId="16" w15:restartNumberingAfterBreak="0">
     <w:nsid w:val="7FE40FC1"/>
     <w:multiLevelType w:val="singleLevel"/>
     <w:tmpl w:val="73C82224"/>
@@ -7809,7 +7754,7 @@
 </file>
 
 <file path=word/styles.xml><?xml version="1.0" encoding="utf-8"?>
-<w:styles xmlns:mc="http://schemas.openxmlformats.org/markup-compatibility/2006" xmlns:r="http://schemas.openxmlformats.org/officeDocument/2006/relationships" xmlns:w="http://schemas.openxmlformats.org/wordprocessingml/2006/main" xmlns:w14="http://schemas.microsoft.com/office/word/2010/wordml" xmlns:w15="http://schemas.microsoft.com/office/word/2012/wordml" mc:Ignorable="w14 w15">
+<w:styles xmlns:mc="http://schemas.openxmlformats.org/markup-compatibility/2006" xmlns:r="http://schemas.openxmlformats.org/officeDocument/2006/relationships" xmlns:w="http://schemas.openxmlformats.org/wordprocessingml/2006/main" xmlns:w14="http://schemas.microsoft.com/office/word/2010/wordml" xmlns:w15="http://schemas.microsoft.com/office/word/2012/wordml" xmlns:w16se="http://schemas.microsoft.com/office/word/2015/wordml/symex" mc:Ignorable="w14 w15 w16se">
   <w:docDefaults>
     <w:rPrDefault>
       <w:rPr>
@@ -7819,7 +7764,7 @@
     </w:rPrDefault>
     <w:pPrDefault/>
   </w:docDefaults>
-  <w:latentStyles w:defLockedState="0" w:defUIPriority="99" w:defSemiHidden="0" w:defUnhideWhenUsed="0" w:defQFormat="0" w:count="380">
+  <w:latentStyles w:defLockedState="0" w:defUIPriority="99" w:defSemiHidden="0" w:defUnhideWhenUsed="0" w:defQFormat="0" w:count="374">
     <w:lsdException w:name="Normal" w:uiPriority="0" w:qFormat="1"/>
     <w:lsdException w:name="heading 1" w:uiPriority="0" w:qFormat="1"/>
     <w:lsdException w:name="heading 2" w:uiPriority="9" w:qFormat="1"/>
@@ -7907,7 +7852,7 @@
     <w:lsdException w:name="Block Text" w:semiHidden="1" w:unhideWhenUsed="1"/>
     <w:lsdException w:name="Hyperlink" w:semiHidden="1" w:uiPriority="0" w:unhideWhenUsed="1"/>
     <w:lsdException w:name="FollowedHyperlink" w:semiHidden="1" w:unhideWhenUsed="1"/>
-    <w:lsdException w:name="Strong" w:uiPriority="22"/>
+    <w:lsdException w:name="Strong" w:uiPriority="22" w:qFormat="1"/>
     <w:lsdException w:name="Emphasis" w:uiPriority="20"/>
     <w:lsdException w:name="Document Map" w:semiHidden="1" w:unhideWhenUsed="1"/>
     <w:lsdException w:name="Plain Text" w:semiHidden="1" w:unhideWhenUsed="1"/>
@@ -8192,7 +8137,7 @@
     <w:lsdException w:name="List Table 6 Colorful Accent 6" w:uiPriority="51"/>
     <w:lsdException w:name="List Table 7 Colorful Accent 6" w:uiPriority="52"/>
   </w:latentStyles>
-  <w:style w:type="paragraph" w:default="1" w:styleId="Normal">
+  <w:style w:type="paragraph" w:default="1" w:styleId="Standard">
     <w:name w:val="Normal"/>
     <w:qFormat/>
     <w:rsid w:val="007E4FE9"/>
@@ -8205,11 +8150,11 @@
       <w:sz w:val="17"/>
     </w:rPr>
   </w:style>
-  <w:style w:type="paragraph" w:styleId="Heading1">
+  <w:style w:type="paragraph" w:styleId="berschrift1">
     <w:name w:val="heading 1"/>
-    <w:basedOn w:val="Normal"/>
-    <w:next w:val="Normal"/>
-    <w:link w:val="Heading1Char"/>
+    <w:basedOn w:val="Standard"/>
+    <w:next w:val="Standard"/>
+    <w:link w:val="berschrift1Zchn"/>
     <w:qFormat/>
     <w:rsid w:val="00824390"/>
     <w:pPr>
@@ -8227,10 +8172,10 @@
       <w:sz w:val="19"/>
     </w:rPr>
   </w:style>
-  <w:style w:type="paragraph" w:styleId="Heading2">
+  <w:style w:type="paragraph" w:styleId="berschrift2">
     <w:name w:val="heading 2"/>
-    <w:basedOn w:val="Normal"/>
-    <w:next w:val="Normal"/>
+    <w:basedOn w:val="Standard"/>
+    <w:next w:val="Standard"/>
     <w:qFormat/>
     <w:rsid w:val="00824390"/>
     <w:pPr>
@@ -8242,10 +8187,10 @@
       <w:i/>
     </w:rPr>
   </w:style>
-  <w:style w:type="paragraph" w:styleId="Heading3">
+  <w:style w:type="paragraph" w:styleId="berschrift3">
     <w:name w:val="heading 3"/>
-    <w:basedOn w:val="Normal"/>
-    <w:next w:val="Normal"/>
+    <w:basedOn w:val="Standard"/>
+    <w:next w:val="Standard"/>
     <w:qFormat/>
     <w:rsid w:val="00824390"/>
     <w:pPr>
@@ -8258,10 +8203,10 @@
       <w:smallCaps/>
     </w:rPr>
   </w:style>
-  <w:style w:type="paragraph" w:styleId="Heading4">
+  <w:style w:type="paragraph" w:styleId="berschrift4">
     <w:name w:val="heading 4"/>
-    <w:basedOn w:val="Normal"/>
-    <w:next w:val="Normal"/>
+    <w:basedOn w:val="Standard"/>
+    <w:next w:val="Standard"/>
     <w:qFormat/>
     <w:rsid w:val="00824390"/>
     <w:pPr>
@@ -8277,10 +8222,10 @@
       <w:lang w:eastAsia="zh-CN"/>
     </w:rPr>
   </w:style>
-  <w:style w:type="paragraph" w:styleId="Heading5">
+  <w:style w:type="paragraph" w:styleId="berschrift5">
     <w:name w:val="heading 5"/>
-    <w:basedOn w:val="Normal"/>
-    <w:next w:val="Normal"/>
+    <w:basedOn w:val="Standard"/>
+    <w:next w:val="Standard"/>
     <w:qFormat/>
     <w:rsid w:val="00824390"/>
     <w:pPr>
@@ -8291,13 +8236,13 @@
       <w:sz w:val="22"/>
     </w:rPr>
   </w:style>
-  <w:style w:type="character" w:default="1" w:styleId="DefaultParagraphFont">
+  <w:style w:type="character" w:default="1" w:styleId="Absatz-Standardschriftart">
     <w:name w:val="Default Paragraph Font"/>
     <w:uiPriority w:val="1"/>
     <w:semiHidden/>
     <w:unhideWhenUsed/>
   </w:style>
-  <w:style w:type="table" w:default="1" w:styleId="TableNormal">
+  <w:style w:type="table" w:default="1" w:styleId="NormaleTabelle">
     <w:name w:val="Normal Table"/>
     <w:uiPriority w:val="99"/>
     <w:semiHidden/>
@@ -8312,15 +8257,15 @@
       </w:tblCellMar>
     </w:tblPr>
   </w:style>
-  <w:style w:type="numbering" w:default="1" w:styleId="NoList">
+  <w:style w:type="numbering" w:default="1" w:styleId="KeineListe">
     <w:name w:val="No List"/>
     <w:uiPriority w:val="99"/>
     <w:semiHidden/>
     <w:unhideWhenUsed/>
   </w:style>
-  <w:style w:type="paragraph" w:styleId="Header">
+  <w:style w:type="paragraph" w:styleId="Kopfzeile">
     <w:name w:val="header"/>
-    <w:basedOn w:val="Normal"/>
+    <w:basedOn w:val="Standard"/>
     <w:rsid w:val="00824390"/>
     <w:pPr>
       <w:tabs>
@@ -8334,7 +8279,7 @@
       <w:sz w:val="16"/>
     </w:rPr>
   </w:style>
-  <w:style w:type="character" w:styleId="PageNumber">
+  <w:style w:type="character" w:styleId="Seitenzahl">
     <w:name w:val="page number"/>
     <w:rsid w:val="00824390"/>
     <w:rPr>
@@ -8343,7 +8288,7 @@
   </w:style>
   <w:style w:type="paragraph" w:customStyle="1" w:styleId="Title1">
     <w:name w:val="Title1"/>
-    <w:basedOn w:val="Normal"/>
+    <w:basedOn w:val="Standard"/>
     <w:rsid w:val="00824390"/>
     <w:pPr>
       <w:ind w:left="-2160"/>
@@ -8354,7 +8299,7 @@
   </w:style>
   <w:style w:type="paragraph" w:customStyle="1" w:styleId="bulletlist">
     <w:name w:val="bullet list"/>
-    <w:basedOn w:val="Normal"/>
+    <w:basedOn w:val="Standard"/>
     <w:qFormat/>
     <w:rsid w:val="00E01AA8"/>
     <w:pPr>
@@ -8364,9 +8309,9 @@
       <w:spacing w:before="60" w:after="0"/>
     </w:pPr>
   </w:style>
-  <w:style w:type="paragraph" w:styleId="Footer">
+  <w:style w:type="paragraph" w:styleId="Fuzeile">
     <w:name w:val="footer"/>
-    <w:basedOn w:val="Normal"/>
+    <w:basedOn w:val="Standard"/>
     <w:rsid w:val="00824390"/>
     <w:pPr>
       <w:tabs>
@@ -8381,7 +8326,7 @@
   </w:style>
   <w:style w:type="paragraph" w:customStyle="1" w:styleId="References">
     <w:name w:val="References"/>
-    <w:basedOn w:val="Normal"/>
+    <w:basedOn w:val="Standard"/>
     <w:qFormat/>
     <w:rsid w:val="00C97FC0"/>
     <w:pPr>
@@ -8396,7 +8341,7 @@
   </w:style>
   <w:style w:type="paragraph" w:customStyle="1" w:styleId="CoverTitle">
     <w:name w:val="Cover Title"/>
-    <w:basedOn w:val="Normal"/>
+    <w:basedOn w:val="Standard"/>
     <w:rsid w:val="00824390"/>
     <w:pPr>
       <w:pBdr>
@@ -8419,7 +8364,7 @@
   </w:style>
   <w:style w:type="paragraph" w:customStyle="1" w:styleId="CoverText">
     <w:name w:val="Cover Text"/>
-    <w:basedOn w:val="Normal"/>
+    <w:basedOn w:val="Standard"/>
     <w:rsid w:val="00824390"/>
     <w:pPr>
       <w:spacing w:after="0" w:line="240" w:lineRule="auto"/>
@@ -8431,16 +8376,16 @@
       <w:lang w:eastAsia="zh-CN"/>
     </w:rPr>
   </w:style>
-  <w:style w:type="character" w:styleId="FootnoteReference">
+  <w:style w:type="character" w:styleId="Funotenzeichen">
     <w:name w:val="footnote reference"/>
     <w:rsid w:val="00824390"/>
     <w:rPr>
       <w:vertAlign w:val="superscript"/>
     </w:rPr>
   </w:style>
-  <w:style w:type="paragraph" w:styleId="FootnoteText">
+  <w:style w:type="paragraph" w:styleId="Funotentext">
     <w:name w:val="footnote text"/>
-    <w:basedOn w:val="Normal"/>
+    <w:basedOn w:val="Standard"/>
     <w:rsid w:val="00824390"/>
     <w:pPr>
       <w:spacing w:after="120" w:line="240" w:lineRule="auto"/>
@@ -8454,7 +8399,7 @@
   </w:style>
   <w:style w:type="paragraph" w:customStyle="1" w:styleId="Affiliations">
     <w:name w:val="Affiliations"/>
-    <w:basedOn w:val="Normal"/>
+    <w:basedOn w:val="Standard"/>
     <w:rsid w:val="00824390"/>
     <w:pPr>
       <w:spacing w:after="120" w:line="240" w:lineRule="auto"/>
@@ -8466,10 +8411,10 @@
       <w:sz w:val="24"/>
     </w:rPr>
   </w:style>
-  <w:style w:type="paragraph" w:styleId="Caption">
+  <w:style w:type="paragraph" w:styleId="Beschriftung">
     <w:name w:val="caption"/>
-    <w:basedOn w:val="Normal"/>
-    <w:next w:val="Normal"/>
+    <w:basedOn w:val="Standard"/>
+    <w:next w:val="Standard"/>
     <w:qFormat/>
     <w:rsid w:val="009149AA"/>
     <w:pPr>
@@ -8483,7 +8428,7 @@
   </w:style>
   <w:style w:type="paragraph" w:customStyle="1" w:styleId="Bullet">
     <w:name w:val="Bullet"/>
-    <w:basedOn w:val="Normal"/>
+    <w:basedOn w:val="Standard"/>
     <w:rsid w:val="00824390"/>
     <w:pPr>
       <w:spacing w:after="120" w:line="240" w:lineRule="auto"/>
@@ -8497,7 +8442,7 @@
   </w:style>
   <w:style w:type="paragraph" w:customStyle="1" w:styleId="FigureCaption">
     <w:name w:val="Figure Caption"/>
-    <w:basedOn w:val="Normal"/>
+    <w:basedOn w:val="Standard"/>
     <w:rsid w:val="00824390"/>
     <w:pPr>
       <w:overflowPunct w:val="0"/>
@@ -8514,10 +8459,10 @@
       <w:sz w:val="18"/>
     </w:rPr>
   </w:style>
-  <w:style w:type="paragraph" w:styleId="BalloonText">
+  <w:style w:type="paragraph" w:styleId="Sprechblasentext">
     <w:name w:val="Balloon Text"/>
-    <w:basedOn w:val="Normal"/>
-    <w:link w:val="BalloonTextChar"/>
+    <w:basedOn w:val="Standard"/>
+    <w:link w:val="SprechblasentextZchn"/>
     <w:uiPriority w:val="99"/>
     <w:semiHidden/>
     <w:unhideWhenUsed/>
@@ -8531,10 +8476,10 @@
       <w:szCs w:val="18"/>
     </w:rPr>
   </w:style>
-  <w:style w:type="character" w:customStyle="1" w:styleId="BalloonTextChar">
-    <w:name w:val="Balloon Text Char"/>
-    <w:basedOn w:val="DefaultParagraphFont"/>
-    <w:link w:val="BalloonText"/>
+  <w:style w:type="character" w:customStyle="1" w:styleId="SprechblasentextZchn">
+    <w:name w:val="Sprechblasentext Zchn"/>
+    <w:basedOn w:val="Absatz-Standardschriftart"/>
+    <w:link w:val="Sprechblasentext"/>
     <w:uiPriority w:val="99"/>
     <w:semiHidden/>
     <w:rsid w:val="006C2A3F"/>
@@ -8545,10 +8490,10 @@
       <w:szCs w:val="18"/>
     </w:rPr>
   </w:style>
-  <w:style w:type="table" w:styleId="TableGrid">
+  <w:style w:type="table" w:styleId="Tabellenraster">
     <w:name w:val="Table Grid"/>
     <w:aliases w:val="Table Grid - SIGCHI"/>
-    <w:basedOn w:val="TableNormal"/>
+    <w:basedOn w:val="NormaleTabelle"/>
     <w:uiPriority w:val="59"/>
     <w:rsid w:val="001A28AB"/>
     <w:pPr>
@@ -8557,13 +8502,6 @@
     <w:tblPr>
       <w:tblStyleRowBandSize w:val="1"/>
       <w:jc w:val="center"/>
-      <w:tblInd w:w="0" w:type="dxa"/>
-      <w:tblCellMar>
-        <w:top w:w="0" w:type="dxa"/>
-        <w:left w:w="108" w:type="dxa"/>
-        <w:bottom w:w="0" w:type="dxa"/>
-        <w:right w:w="108" w:type="dxa"/>
-      </w:tblCellMar>
     </w:tblPr>
     <w:trPr>
       <w:jc w:val="center"/>
@@ -8661,7 +8599,7 @@
   </w:style>
   <w:style w:type="paragraph" w:customStyle="1" w:styleId="authorAddress">
     <w:name w:val="authorAddress"/>
-    <w:basedOn w:val="Normal"/>
+    <w:basedOn w:val="Standard"/>
     <w:rsid w:val="00824390"/>
     <w:pPr>
       <w:spacing w:after="0"/>
@@ -8672,7 +8610,7 @@
   </w:style>
   <w:style w:type="paragraph" w:customStyle="1" w:styleId="authorName">
     <w:name w:val="authorName"/>
-    <w:basedOn w:val="Heading5"/>
+    <w:basedOn w:val="berschrift5"/>
     <w:rsid w:val="00824390"/>
     <w:pPr>
       <w:keepNext/>
@@ -8683,9 +8621,9 @@
       <w:sz w:val="15"/>
     </w:rPr>
   </w:style>
-  <w:style w:type="paragraph" w:styleId="DocumentMap">
+  <w:style w:type="paragraph" w:styleId="Dokumentstruktur">
     <w:name w:val="Document Map"/>
-    <w:basedOn w:val="Normal"/>
+    <w:basedOn w:val="Standard"/>
     <w:rsid w:val="00824390"/>
     <w:pPr>
       <w:shd w:val="clear" w:color="auto" w:fill="000080"/>
@@ -8695,7 +8633,7 @@
       <w:rFonts w:ascii="Geneva" w:hAnsi="Geneva"/>
     </w:rPr>
   </w:style>
-  <w:style w:type="character" w:styleId="FollowedHyperlink">
+  <w:style w:type="character" w:styleId="BesuchterLink">
     <w:name w:val="FollowedHyperlink"/>
     <w:basedOn w:val="Hyperlink"/>
     <w:rsid w:val="006C2A3F"/>
@@ -8706,7 +8644,7 @@
   </w:style>
   <w:style w:type="paragraph" w:customStyle="1" w:styleId="cell">
     <w:name w:val="cell"/>
-    <w:basedOn w:val="Normal"/>
+    <w:basedOn w:val="Standard"/>
     <w:rsid w:val="00B62907"/>
     <w:pPr>
       <w:keepNext/>
@@ -8721,9 +8659,9 @@
       <w:sz w:val="20"/>
     </w:rPr>
   </w:style>
-  <w:style w:type="character" w:styleId="CommentReference">
+  <w:style w:type="character" w:styleId="Kommentarzeichen">
     <w:name w:val="annotation reference"/>
-    <w:basedOn w:val="DefaultParagraphFont"/>
+    <w:basedOn w:val="Absatz-Standardschriftart"/>
     <w:uiPriority w:val="99"/>
     <w:semiHidden/>
     <w:unhideWhenUsed/>
@@ -8733,10 +8671,10 @@
       <w:szCs w:val="18"/>
     </w:rPr>
   </w:style>
-  <w:style w:type="paragraph" w:styleId="CommentText">
+  <w:style w:type="paragraph" w:styleId="Kommentartext">
     <w:name w:val="annotation text"/>
-    <w:basedOn w:val="Normal"/>
-    <w:link w:val="CommentTextChar"/>
+    <w:basedOn w:val="Standard"/>
+    <w:link w:val="KommentartextZchn"/>
     <w:uiPriority w:val="99"/>
     <w:semiHidden/>
     <w:unhideWhenUsed/>
@@ -8749,10 +8687,10 @@
       <w:szCs w:val="24"/>
     </w:rPr>
   </w:style>
-  <w:style w:type="character" w:customStyle="1" w:styleId="CommentTextChar">
-    <w:name w:val="Comment Text Char"/>
-    <w:basedOn w:val="DefaultParagraphFont"/>
-    <w:link w:val="CommentText"/>
+  <w:style w:type="character" w:customStyle="1" w:styleId="KommentartextZchn">
+    <w:name w:val="Kommentartext Zchn"/>
+    <w:basedOn w:val="Absatz-Standardschriftart"/>
+    <w:link w:val="Kommentartext"/>
     <w:uiPriority w:val="99"/>
     <w:semiHidden/>
     <w:rsid w:val="000640A5"/>
@@ -8763,11 +8701,11 @@
       <w:szCs w:val="24"/>
     </w:rPr>
   </w:style>
-  <w:style w:type="paragraph" w:styleId="CommentSubject">
+  <w:style w:type="paragraph" w:styleId="Kommentarthema">
     <w:name w:val="annotation subject"/>
-    <w:basedOn w:val="CommentText"/>
-    <w:next w:val="CommentText"/>
-    <w:link w:val="CommentSubjectChar"/>
+    <w:basedOn w:val="Kommentartext"/>
+    <w:next w:val="Kommentartext"/>
+    <w:link w:val="KommentarthemaZchn"/>
     <w:uiPriority w:val="99"/>
     <w:semiHidden/>
     <w:unhideWhenUsed/>
@@ -8779,10 +8717,10 @@
       <w:szCs w:val="20"/>
     </w:rPr>
   </w:style>
-  <w:style w:type="character" w:customStyle="1" w:styleId="CommentSubjectChar">
-    <w:name w:val="Comment Subject Char"/>
-    <w:basedOn w:val="CommentTextChar"/>
-    <w:link w:val="CommentSubject"/>
+  <w:style w:type="character" w:customStyle="1" w:styleId="KommentarthemaZchn">
+    <w:name w:val="Kommentarthema Zchn"/>
+    <w:basedOn w:val="KommentartextZchn"/>
+    <w:link w:val="Kommentarthema"/>
     <w:uiPriority w:val="99"/>
     <w:semiHidden/>
     <w:rsid w:val="000640A5"/>
@@ -8795,10 +8733,10 @@
       <w:szCs w:val="24"/>
     </w:rPr>
   </w:style>
-  <w:style w:type="character" w:customStyle="1" w:styleId="Heading1Char">
-    <w:name w:val="Heading 1 Char"/>
-    <w:basedOn w:val="DefaultParagraphFont"/>
-    <w:link w:val="Heading1"/>
+  <w:style w:type="character" w:customStyle="1" w:styleId="berschrift1Zchn">
+    <w:name w:val="Überschrift 1 Zchn"/>
+    <w:basedOn w:val="Absatz-Standardschriftart"/>
+    <w:link w:val="berschrift1"/>
     <w:rsid w:val="008A1034"/>
     <w:rPr>
       <w:rFonts w:ascii="Verdana" w:hAnsi="Verdana"/>
@@ -8809,7 +8747,7 @@
   </w:style>
   <w:style w:type="paragraph" w:customStyle="1" w:styleId="Table-SIGCHI">
     <w:name w:val="Table - SIGCHI"/>
-    <w:basedOn w:val="Normal"/>
+    <w:basedOn w:val="Standard"/>
     <w:autoRedefine/>
     <w:qFormat/>
     <w:rsid w:val="00A47C26"/>
@@ -8818,15 +8756,14 @@
       <w:jc w:val="right"/>
     </w:pPr>
   </w:style>
-  <w:style w:type="table" w:styleId="LightGrid-Accent2">
+  <w:style w:type="table" w:styleId="HellesRaster-Akzent2">
     <w:name w:val="Light Grid Accent 2"/>
-    <w:basedOn w:val="TableNormal"/>
+    <w:basedOn w:val="NormaleTabelle"/>
     <w:uiPriority w:val="67"/>
     <w:rsid w:val="00536097"/>
     <w:tblPr>
       <w:tblStyleRowBandSize w:val="1"/>
       <w:tblStyleColBandSize w:val="1"/>
-      <w:tblInd w:w="0" w:type="dxa"/>
       <w:tblBorders>
         <w:top w:val="single" w:sz="8" w:space="0" w:color="C0504D" w:themeColor="accent2"/>
         <w:left w:val="single" w:sz="8" w:space="0" w:color="C0504D" w:themeColor="accent2"/>
@@ -8835,12 +8772,6 @@
         <w:insideH w:val="single" w:sz="8" w:space="0" w:color="C0504D" w:themeColor="accent2"/>
         <w:insideV w:val="single" w:sz="8" w:space="0" w:color="C0504D" w:themeColor="accent2"/>
       </w:tblBorders>
-      <w:tblCellMar>
-        <w:top w:w="0" w:type="dxa"/>
-        <w:left w:w="108" w:type="dxa"/>
-        <w:bottom w:w="0" w:type="dxa"/>
-        <w:right w:w="108" w:type="dxa"/>
-      </w:tblCellMar>
     </w:tblPr>
     <w:tblStylePr w:type="firstRow">
       <w:pPr>
@@ -8945,11 +8876,11 @@
       </w:tcPr>
     </w:tblStylePr>
   </w:style>
-  <w:style w:type="paragraph" w:styleId="Quote">
+  <w:style w:type="paragraph" w:styleId="Zitat">
     <w:name w:val="Quote"/>
-    <w:basedOn w:val="Normal"/>
-    <w:next w:val="Normal"/>
-    <w:link w:val="QuoteChar"/>
+    <w:basedOn w:val="Standard"/>
+    <w:next w:val="Standard"/>
+    <w:link w:val="ZitatZchn"/>
     <w:uiPriority w:val="73"/>
     <w:qFormat/>
     <w:rsid w:val="003A0EC1"/>
@@ -8959,10 +8890,10 @@
       <w:color w:val="000000" w:themeColor="text1"/>
     </w:rPr>
   </w:style>
-  <w:style w:type="character" w:customStyle="1" w:styleId="QuoteChar">
-    <w:name w:val="Quote Char"/>
-    <w:basedOn w:val="DefaultParagraphFont"/>
-    <w:link w:val="Quote"/>
+  <w:style w:type="character" w:customStyle="1" w:styleId="ZitatZchn">
+    <w:name w:val="Zitat Zchn"/>
+    <w:basedOn w:val="Absatz-Standardschriftart"/>
+    <w:link w:val="Zitat"/>
     <w:uiPriority w:val="73"/>
     <w:rsid w:val="003A0EC1"/>
     <w:rPr>
@@ -8973,6 +8904,22 @@
       <w:kern w:val="18"/>
       <w:sz w:val="17"/>
     </w:rPr>
+  </w:style>
+  <w:style w:type="character" w:styleId="Fett">
+    <w:name w:val="Strong"/>
+    <w:basedOn w:val="Absatz-Standardschriftart"/>
+    <w:uiPriority w:val="22"/>
+    <w:qFormat/>
+    <w:rsid w:val="00F86680"/>
+    <w:rPr>
+      <w:b/>
+      <w:bCs/>
+    </w:rPr>
+  </w:style>
+  <w:style w:type="character" w:customStyle="1" w:styleId="apple-converted-space">
+    <w:name w:val="apple-converted-space"/>
+    <w:basedOn w:val="Absatz-Standardschriftart"/>
+    <w:rsid w:val="00F86680"/>
   </w:style>
 </w:styles>
 </file>
@@ -9305,7 +9252,7 @@
         </a:ln>
         <a:extLst>
           <a:ext uri="{909E8E84-426E-40dd-AFC4-6F175D3DCCD1}">
-            <a14:hiddenFill xmlns:a14="http://schemas.microsoft.com/office/drawing/2010/main" xmlns="">
+            <a14:hiddenFill xmlns="" xmlns:a14="http://schemas.microsoft.com/office/drawing/2010/main">
               <a:solidFill>
                 <a:srgbClr val="F8F8F8"/>
               </a:solidFill>
@@ -9328,7 +9275,7 @@
 </file>
 
 <file path=customXml/itemProps1.xml><?xml version="1.0" encoding="utf-8"?>
-<ds:datastoreItem xmlns:ds="http://schemas.openxmlformats.org/officeDocument/2006/customXml" ds:itemID="{FC8B4591-E80F-244F-88C2-E2FA57233078}">
+<ds:datastoreItem xmlns:ds="http://schemas.openxmlformats.org/officeDocument/2006/customXml" ds:itemID="{5289DB10-B405-4246-A00C-DF9BBFE84DE5}">
   <ds:schemaRefs>
     <ds:schemaRef ds:uri="http://schemas.openxmlformats.org/officeDocument/2006/bibliography"/>
   </ds:schemaRefs>

</xml_diff>